<commit_message>
I'll try one last time today to make binder work...
</commit_message>
<xml_diff>
--- a/Markdown/MD_BAEW.docx
+++ b/Markdown/MD_BAEW.docx
@@ -196,7 +196,7 @@
       </w:r>
     </w:p>
     <w:bookmarkEnd w:id="26"/>
-    <w:bookmarkStart w:id="31" w:name="firstheader"/>
+    <w:bookmarkStart w:id="27" w:name="firstheader"/>
     <w:p>
       <w:pPr>
         <w:pStyle w:val="Heading1"/>
@@ -205,100 +205,17 @@
         <w:t xml:space="preserve">Was uns am Laufen hält: Vorhersagen von Bewegungsadhärenz durch Affekt und Attributionsstile</w:t>
       </w:r>
     </w:p>
-    <w:tbl>
-      <w:tblPr>
-        <w:tblStyle w:val="FigureTable"/>
-        <w:tblW w:type="auto" w:w="0"/>
-        <w:jc w:val="center"/>
-        <w:tblLook w:firstRow="0" w:lastRow="0" w:firstColumn="0" w:lastColumn="0"/>
-      </w:tblPr>
-      <w:tblGrid>
-        <w:gridCol w:w="7920"/>
-      </w:tblGrid>
-      <w:tr>
-        <w:tc>
-          <w:tcPr/>
-          <w:p>
-            <w:pPr>
-              <w:pStyle w:val="Compact"/>
-              <w:jc w:val="center"/>
-            </w:pPr>
-            <w:hyperlink r:id="rId30">
-              <w:r>
-                <w:drawing>
-                  <wp:inline>
-                    <wp:extent cx="1038225" cy="190500"/>
-                    <wp:effectExtent b="0" l="0" r="0" t="0"/>
-                    <wp:docPr descr="Binder" title="" id="28" name="Picture"/>
-                    <a:graphic>
-                      <a:graphicData uri="http://schemas.openxmlformats.org/drawingml/2006/picture">
-                        <pic:pic>
-                          <pic:nvPicPr>
-                            <pic:cNvPr descr="https://mybinder.org/badge_logo.svg" id="29" name="Picture"/>
-                            <pic:cNvPicPr>
-                              <a:picLocks noChangeArrowheads="1" noChangeAspect="1"/>
-                            </pic:cNvPicPr>
-                          </pic:nvPicPr>
-                          <pic:blipFill>
-                            <a:blip>
-                              <a:extLst>
-                                <a:ext uri="{28A0092B-C50C-407E-A947-70E740481C1C}">
-                                  <a14:useLocalDpi xmlns:a14="http://schemas.microsoft.com/office/drawing/2010/main" val="0"/>
-                                </a:ext>
-                                <a:ext uri="{96DAC541-7B7A-43D3-8B79-37D633B846F1}">
-                                  <asvg:svgBlip xmlns:asvg="http://schemas.microsoft.com/office/drawing/2016/SVG/main" r:embed="rId27"/>
-                                </a:ext>
-                              </a:extLst>
-                            </a:blip>
-                            <a:stretch>
-                              <a:fillRect/>
-                            </a:stretch>
-                          </pic:blipFill>
-                          <pic:spPr bwMode="auto">
-                            <a:xfrm>
-                              <a:off x="0" y="0"/>
-                              <a:ext cx="1038225" cy="190500"/>
-                            </a:xfrm>
-                            <a:prstGeom prst="rect">
-                              <a:avLst/>
-                            </a:prstGeom>
-                            <a:noFill/>
-                            <a:ln w="9525">
-                              <a:noFill/>
-                              <a:headEnd/>
-                              <a:tailEnd/>
-                            </a:ln>
-                          </pic:spPr>
-                        </pic:pic>
-                      </a:graphicData>
-                    </a:graphic>
-                  </wp:inline>
-                </w:drawing>
-              </w:r>
-            </w:hyperlink>
-          </w:p>
-        </w:tc>
-      </w:tr>
-    </w:tbl>
+    <w:bookmarkEnd w:id="27"/>
+    <w:bookmarkStart w:id="32" w:name="method"/>
     <w:p>
       <w:pPr>
-        <w:pStyle w:val="ImageCaption"/>
-      </w:pPr>
-      <w:r>
-        <w:t xml:space="preserve">Binder</w:t>
+        <w:pStyle w:val="Heading1"/>
+      </w:pPr>
+      <w:r>
+        <w:t xml:space="preserve">Method</w:t>
       </w:r>
     </w:p>
-    <w:bookmarkEnd w:id="31"/>
-    <w:bookmarkStart w:id="36" w:name="method"/>
-    <w:p>
-      <w:pPr>
-        <w:pStyle w:val="Heading1"/>
-      </w:pPr>
-      <w:r>
-        <w:t xml:space="preserve">Method</w:t>
-      </w:r>
-    </w:p>
-    <w:bookmarkStart w:id="32" w:name="physische-aktivität-und-bewegung"/>
+    <w:bookmarkStart w:id="28" w:name="physische-aktivität-und-bewegung"/>
     <w:p>
       <w:pPr>
         <w:pStyle w:val="Heading2"/>
@@ -471,8 +388,8 @@
         <w:t xml:space="preserve">(S. 5)</w:t>
       </w:r>
     </w:p>
-    <w:bookmarkEnd w:id="32"/>
-    <w:bookmarkStart w:id="33" w:name="affekt"/>
+    <w:bookmarkEnd w:id="28"/>
+    <w:bookmarkStart w:id="29" w:name="affekt"/>
     <w:p>
       <w:pPr>
         <w:pStyle w:val="Heading2"/>
@@ -555,8 +472,8 @@
         <w:t xml:space="preserve">Messmethoden allgemein –&gt; Vorteile von Session RPE</w:t>
       </w:r>
     </w:p>
-    <w:bookmarkEnd w:id="33"/>
-    <w:bookmarkStart w:id="34" w:name="stichprobe"/>
+    <w:bookmarkEnd w:id="29"/>
+    <w:bookmarkStart w:id="30" w:name="stichprobe"/>
     <w:p>
       <w:pPr>
         <w:pStyle w:val="Heading2"/>
@@ -573,8 +490,8 @@
         <w:t xml:space="preserve">Daten von aktiven, erwachsenen Freizeitsportler:innen (Alter ± Standardabweichung: 35.85 ± 12.89 Jahre; 6 weiblich; 12 männlich; 3 divers) liegen bereits aus dem Forschungsprojekt vor.</w:t>
       </w:r>
     </w:p>
-    <w:bookmarkEnd w:id="34"/>
-    <w:bookmarkStart w:id="35" w:name="durchführung"/>
+    <w:bookmarkEnd w:id="30"/>
+    <w:bookmarkStart w:id="31" w:name="durchführung"/>
     <w:p>
       <w:pPr>
         <w:pStyle w:val="Heading2"/>
@@ -682,9 +599,9 @@
         <w:t xml:space="preserve">)</w:t>
       </w:r>
     </w:p>
-    <w:bookmarkEnd w:id="35"/>
-    <w:bookmarkEnd w:id="36"/>
-    <w:bookmarkStart w:id="37" w:name="methode"/>
+    <w:bookmarkEnd w:id="31"/>
+    <w:bookmarkEnd w:id="32"/>
+    <w:bookmarkStart w:id="33" w:name="methode"/>
     <w:p>
       <w:pPr>
         <w:pStyle w:val="Heading1"/>
@@ -701,8 +618,8 @@
         <w:t xml:space="preserve">Instrumente: Session RPE, Attributionsstil, PANAS</w:t>
       </w:r>
     </w:p>
-    <w:bookmarkEnd w:id="37"/>
-    <w:bookmarkStart w:id="38" w:name="ergebnisse"/>
+    <w:bookmarkEnd w:id="33"/>
+    <w:bookmarkStart w:id="34" w:name="ergebnisse"/>
     <w:p>
       <w:pPr>
         <w:pStyle w:val="Heading1"/>
@@ -718,6 +635,11 @@
       <w:r>
         <w:t xml:space="preserve">die leute waren 34.69 alt</w:t>
       </w:r>
+    </w:p>
+    <w:p>
+      <w:pPr>
+        <w:sectPr/>
+      </w:pPr>
     </w:p>
     <w:tbl xmlns:w="http://schemas.openxmlformats.org/wordprocessingml/2006/main" xmlns:r="http://schemas.openxmlformats.org/officeDocument/2006/relationships" xmlns:w14="http://schemas.microsoft.com/office/word/2010/wordml" xmlns:wp="http://schemas.openxmlformats.org/drawingml/2006/wordprocessingDrawing" xmlns:a="http://schemas.openxmlformats.org/drawingml/2006/main" xmlns:pic="http://schemas.openxmlformats.org/drawingml/2006/picture">
       <w:tblPr>
@@ -5150,18 +5072,25 @@
         </w:tc>
       </w:tr>
     </w:tbl>
-    <w:bookmarkEnd w:id="38"/>
-    <w:bookmarkStart w:id="39" w:name="diskussion"/>
     <w:p>
       <w:pPr>
+        <w:sectPr>
+          <w:pgSz w:h="11906" w:w="16838" w:orient="landscape"/>
+        </w:sectPr>
+      </w:pPr>
+    </w:p>
+    <w:bookmarkEnd w:id="34"/>
+    <w:bookmarkStart w:id="35" w:name="diskussion"/>
+    <w:p>
+      <w:pPr>
         <w:pStyle w:val="Heading1"/>
       </w:pPr>
       <w:r>
         <w:t xml:space="preserve">Diskussion</w:t>
       </w:r>
     </w:p>
-    <w:bookmarkEnd w:id="39"/>
-    <w:bookmarkStart w:id="55" w:name="literaturverzeichnis"/>
+    <w:bookmarkEnd w:id="35"/>
+    <w:bookmarkStart w:id="51" w:name="literaturverzeichnis"/>
     <w:p>
       <w:pPr>
         <w:pStyle w:val="Heading1"/>
@@ -5170,8 +5099,8 @@
         <w:t xml:space="preserve">Literaturverzeichnis</w:t>
       </w:r>
     </w:p>
-    <w:bookmarkStart w:id="54" w:name="refs"/>
-    <w:bookmarkStart w:id="41" w:name="ref-Amireault2013"/>
+    <w:bookmarkStart w:id="50" w:name="refs"/>
+    <w:bookmarkStart w:id="37" w:name="ref-Amireault2013"/>
     <w:p>
       <w:pPr>
         <w:pStyle w:val="Bibliography"/>
@@ -5208,7 +5137,7 @@
       <w:r>
         <w:t xml:space="preserve"> </w:t>
       </w:r>
-      <w:hyperlink r:id="rId40">
+      <w:hyperlink r:id="rId36">
         <w:r>
           <w:rPr>
             <w:rStyle w:val="Hyperlink"/>
@@ -5217,8 +5146,8 @@
         </w:r>
       </w:hyperlink>
     </w:p>
-    <w:bookmarkEnd w:id="41"/>
-    <w:bookmarkStart w:id="42" w:name="ref-caspersen1985physical"/>
+    <w:bookmarkEnd w:id="37"/>
+    <w:bookmarkStart w:id="38" w:name="ref-caspersen1985physical"/>
     <w:p>
       <w:pPr>
         <w:pStyle w:val="Bibliography"/>
@@ -5253,8 +5182,8 @@
         <w:t xml:space="preserve">, 126–131.</w:t>
       </w:r>
     </w:p>
-    <w:bookmarkEnd w:id="42"/>
-    <w:bookmarkStart w:id="44" w:name="ref-Foster2021"/>
+    <w:bookmarkEnd w:id="38"/>
+    <w:bookmarkStart w:id="40" w:name="ref-Foster2021"/>
     <w:p>
       <w:pPr>
         <w:pStyle w:val="Bibliography"/>
@@ -5291,7 +5220,7 @@
       <w:r>
         <w:t xml:space="preserve"> </w:t>
       </w:r>
-      <w:hyperlink r:id="rId43">
+      <w:hyperlink r:id="rId39">
         <w:r>
           <w:rPr>
             <w:rStyle w:val="Hyperlink"/>
@@ -5300,8 +5229,8 @@
         </w:r>
       </w:hyperlink>
     </w:p>
-    <w:bookmarkEnd w:id="44"/>
-    <w:bookmarkStart w:id="45" w:name="ref-hollmann2009sportmedizin"/>
+    <w:bookmarkEnd w:id="40"/>
+    <w:bookmarkStart w:id="41" w:name="ref-hollmann2009sportmedizin"/>
     <w:p>
       <w:pPr>
         <w:pStyle w:val="Bibliography"/>
@@ -5326,8 +5255,8 @@
         <w:t xml:space="preserve">(5th Aufl.). Schattauer.</w:t>
       </w:r>
     </w:p>
-    <w:bookmarkEnd w:id="45"/>
-    <w:bookmarkStart w:id="47" w:name="ref-Krug2013"/>
+    <w:bookmarkEnd w:id="41"/>
+    <w:bookmarkStart w:id="43" w:name="ref-Krug2013"/>
     <w:p>
       <w:pPr>
         <w:pStyle w:val="Bibliography"/>
@@ -5354,7 +5283,7 @@
       <w:r>
         <w:t xml:space="preserve"> </w:t>
       </w:r>
-      <w:hyperlink r:id="rId46">
+      <w:hyperlink r:id="rId42">
         <w:r>
           <w:rPr>
             <w:rStyle w:val="Hyperlink"/>
@@ -5363,8 +5292,8 @@
         </w:r>
       </w:hyperlink>
     </w:p>
-    <w:bookmarkEnd w:id="47"/>
-    <w:bookmarkStart w:id="49" w:name="ref-Peterson1982"/>
+    <w:bookmarkEnd w:id="43"/>
+    <w:bookmarkStart w:id="45" w:name="ref-Peterson1982"/>
     <w:p>
       <w:pPr>
         <w:pStyle w:val="Bibliography"/>
@@ -5401,7 +5330,7 @@
       <w:r>
         <w:t xml:space="preserve"> </w:t>
       </w:r>
-      <w:hyperlink r:id="rId48">
+      <w:hyperlink r:id="rId44">
         <w:r>
           <w:rPr>
             <w:rStyle w:val="Hyperlink"/>
@@ -5410,8 +5339,8 @@
         </w:r>
       </w:hyperlink>
     </w:p>
-    <w:bookmarkEnd w:id="49"/>
-    <w:bookmarkStart w:id="51" w:name="ref-Piggin2020"/>
+    <w:bookmarkEnd w:id="45"/>
+    <w:bookmarkStart w:id="47" w:name="ref-Piggin2020"/>
     <w:p>
       <w:pPr>
         <w:pStyle w:val="Bibliography"/>
@@ -5448,7 +5377,7 @@
       <w:r>
         <w:t xml:space="preserve"> </w:t>
       </w:r>
-      <w:hyperlink r:id="rId50">
+      <w:hyperlink r:id="rId46">
         <w:r>
           <w:rPr>
             <w:rStyle w:val="Hyperlink"/>
@@ -5457,8 +5386,8 @@
         </w:r>
       </w:hyperlink>
     </w:p>
-    <w:bookmarkEnd w:id="51"/>
-    <w:bookmarkStart w:id="53" w:name="ref-Watson1988"/>
+    <w:bookmarkEnd w:id="47"/>
+    <w:bookmarkStart w:id="49" w:name="ref-Watson1988"/>
     <w:p>
       <w:pPr>
         <w:pStyle w:val="Bibliography"/>
@@ -5495,7 +5424,7 @@
       <w:r>
         <w:t xml:space="preserve"> </w:t>
       </w:r>
-      <w:hyperlink r:id="rId52">
+      <w:hyperlink r:id="rId48">
         <w:r>
           <w:rPr>
             <w:rStyle w:val="Hyperlink"/>
@@ -5504,10 +5433,10 @@
         </w:r>
       </w:hyperlink>
     </w:p>
-    <w:bookmarkEnd w:id="53"/>
-    <w:bookmarkEnd w:id="54"/>
-    <w:bookmarkEnd w:id="55"/>
-    <w:bookmarkStart w:id="56" w:name="anhang"/>
+    <w:bookmarkEnd w:id="49"/>
+    <w:bookmarkEnd w:id="50"/>
+    <w:bookmarkEnd w:id="51"/>
+    <w:bookmarkStart w:id="52" w:name="anhang"/>
     <w:p>
       <w:pPr>
         <w:pStyle w:val="Heading1"/>
@@ -5516,7 +5445,7 @@
         <w:t xml:space="preserve">Anhang</w:t>
       </w:r>
     </w:p>
-    <w:bookmarkEnd w:id="56"/>
+    <w:bookmarkEnd w:id="52"/>
     <w:sectPr>
       <w:headerReference r:id="rId9" w:type="even"/>
       <w:headerReference r:id="rId11" w:type="default"/>

</xml_diff>

<commit_message>
Trying binder again, this time I updated my R version to 4.4.1
</commit_message>
<xml_diff>
--- a/Markdown/MD_BAEW.docx
+++ b/Markdown/MD_BAEW.docx
@@ -206,13 +206,89 @@
       </w:r>
     </w:p>
     <w:bookmarkEnd w:id="27"/>
-    <w:bookmarkStart w:id="32" w:name="method"/>
+    <w:bookmarkStart w:id="33" w:name="method"/>
     <w:p>
       <w:pPr>
         <w:pStyle w:val="Heading1"/>
       </w:pPr>
       <w:r>
         <w:t xml:space="preserve">Method</w:t>
+      </w:r>
+    </w:p>
+    <w:p>
+      <w:pPr>
+        <w:pStyle w:val="SourceCode"/>
+      </w:pPr>
+      <w:r>
+        <w:rPr>
+          <w:rStyle w:val="VerbatimChar"/>
+        </w:rPr>
+        <w:t xml:space="preserve">installing packages:</w:t>
+      </w:r>
+      <w:r>
+        <w:br/>
+      </w:r>
+      <w:r>
+        <w:rPr>
+          <w:rStyle w:val="VerbatimChar"/>
+        </w:rPr>
+        <w:t xml:space="preserve">flextable</w:t>
+      </w:r>
+    </w:p>
+    <w:p>
+      <w:pPr>
+        <w:pStyle w:val="SourceCode"/>
+      </w:pPr>
+      <w:r>
+        <w:rPr>
+          <w:rStyle w:val="VerbatimChar"/>
+        </w:rPr>
+        <w:t xml:space="preserve">package 'fontBitstreamVera' successfully unpacked and MD5 sums checked</w:t>
+      </w:r>
+      <w:r>
+        <w:br/>
+      </w:r>
+      <w:r>
+        <w:rPr>
+          <w:rStyle w:val="VerbatimChar"/>
+        </w:rPr>
+        <w:t xml:space="preserve">package 'fontLiberation' successfully unpacked and MD5 sums checked</w:t>
+      </w:r>
+      <w:r>
+        <w:br/>
+      </w:r>
+      <w:r>
+        <w:rPr>
+          <w:rStyle w:val="VerbatimChar"/>
+        </w:rPr>
+        <w:t xml:space="preserve">package 'fontquiver' successfully unpacked and MD5 sums checked</w:t>
+      </w:r>
+      <w:r>
+        <w:br/>
+      </w:r>
+      <w:r>
+        <w:rPr>
+          <w:rStyle w:val="VerbatimChar"/>
+        </w:rPr>
+        <w:t xml:space="preserve">package 'gdtools' successfully unpacked and MD5 sums checked</w:t>
+      </w:r>
+      <w:r>
+        <w:br/>
+      </w:r>
+      <w:r>
+        <w:rPr>
+          <w:rStyle w:val="VerbatimChar"/>
+        </w:rPr>
+        <w:t xml:space="preserve">package 'officer' successfully unpacked and MD5 sums checked</w:t>
+      </w:r>
+      <w:r>
+        <w:br/>
+      </w:r>
+      <w:r>
+        <w:rPr>
+          <w:rStyle w:val="VerbatimChar"/>
+        </w:rPr>
+        <w:t xml:space="preserve">package 'flextable' successfully unpacked and MD5 sums checked</w:t>
       </w:r>
     </w:p>
     <w:bookmarkStart w:id="28" w:name="physische-aktivität-und-bewegung"/>
@@ -315,8 +391,8 @@
       </w:r>
       <w:r>
         <w:rPr>
-          <w:b/>
-          <w:bCs/>
+          <w:i/>
+          <w:iCs/>
         </w:rPr>
         <w:t xml:space="preserve">Steigerung</w:t>
       </w:r>
@@ -385,11 +461,26 @@
         <w:t xml:space="preserve"> </w:t>
       </w:r>
       <w:r>
-        <w:t xml:space="preserve">(S. 5)</w:t>
+        <w:t xml:space="preserve">(S. 5).</w:t>
+      </w:r>
+    </w:p>
+    <w:p>
+      <w:pPr>
+        <w:pStyle w:val="BodyText"/>
+      </w:pPr>
+      <w:r>
+        <w:t xml:space="preserve">Bewegungsadhärenz</w:t>
       </w:r>
     </w:p>
     <w:bookmarkEnd w:id="28"/>
-    <w:bookmarkStart w:id="29" w:name="affekt"/>
+    <w:bookmarkStart w:id="29" w:name="section"/>
+    <w:p>
+      <w:pPr>
+        <w:pStyle w:val="Heading2"/>
+      </w:pPr>
+    </w:p>
+    <w:bookmarkEnd w:id="29"/>
+    <w:bookmarkStart w:id="30" w:name="affekt"/>
     <w:p>
       <w:pPr>
         <w:pStyle w:val="Heading2"/>
@@ -472,8 +563,8 @@
         <w:t xml:space="preserve">Messmethoden allgemein –&gt; Vorteile von Session RPE</w:t>
       </w:r>
     </w:p>
-    <w:bookmarkEnd w:id="29"/>
-    <w:bookmarkStart w:id="30" w:name="stichprobe"/>
+    <w:bookmarkEnd w:id="30"/>
+    <w:bookmarkStart w:id="31" w:name="stichprobe"/>
     <w:p>
       <w:pPr>
         <w:pStyle w:val="Heading2"/>
@@ -490,8 +581,8 @@
         <w:t xml:space="preserve">Daten von aktiven, erwachsenen Freizeitsportler:innen (Alter ± Standardabweichung: 35.85 ± 12.89 Jahre; 6 weiblich; 12 männlich; 3 divers) liegen bereits aus dem Forschungsprojekt vor.</w:t>
       </w:r>
     </w:p>
-    <w:bookmarkEnd w:id="30"/>
-    <w:bookmarkStart w:id="31" w:name="durchführung"/>
+    <w:bookmarkEnd w:id="31"/>
+    <w:bookmarkStart w:id="32" w:name="durchführung"/>
     <w:p>
       <w:pPr>
         <w:pStyle w:val="Heading2"/>
@@ -599,9 +690,9 @@
         <w:t xml:space="preserve">)</w:t>
       </w:r>
     </w:p>
-    <w:bookmarkEnd w:id="31"/>
     <w:bookmarkEnd w:id="32"/>
-    <w:bookmarkStart w:id="33" w:name="methode"/>
+    <w:bookmarkEnd w:id="33"/>
+    <w:bookmarkStart w:id="34" w:name="methode"/>
     <w:p>
       <w:pPr>
         <w:pStyle w:val="Heading1"/>
@@ -618,8 +709,8 @@
         <w:t xml:space="preserve">Instrumente: Session RPE, Attributionsstil, PANAS</w:t>
       </w:r>
     </w:p>
-    <w:bookmarkEnd w:id="33"/>
-    <w:bookmarkStart w:id="34" w:name="ergebnisse"/>
+    <w:bookmarkEnd w:id="34"/>
+    <w:bookmarkStart w:id="35" w:name="ergebnisse"/>
     <w:p>
       <w:pPr>
         <w:pStyle w:val="Heading1"/>
@@ -5079,8 +5170,8 @@
         </w:sectPr>
       </w:pPr>
     </w:p>
-    <w:bookmarkEnd w:id="34"/>
-    <w:bookmarkStart w:id="35" w:name="diskussion"/>
+    <w:bookmarkEnd w:id="35"/>
+    <w:bookmarkStart w:id="36" w:name="diskussion"/>
     <w:p>
       <w:pPr>
         <w:pStyle w:val="Heading1"/>
@@ -5089,8 +5180,8 @@
         <w:t xml:space="preserve">Diskussion</w:t>
       </w:r>
     </w:p>
-    <w:bookmarkEnd w:id="35"/>
-    <w:bookmarkStart w:id="51" w:name="literaturverzeichnis"/>
+    <w:bookmarkEnd w:id="36"/>
+    <w:bookmarkStart w:id="52" w:name="literaturverzeichnis"/>
     <w:p>
       <w:pPr>
         <w:pStyle w:val="Heading1"/>
@@ -5099,8 +5190,8 @@
         <w:t xml:space="preserve">Literaturverzeichnis</w:t>
       </w:r>
     </w:p>
-    <w:bookmarkStart w:id="50" w:name="refs"/>
-    <w:bookmarkStart w:id="37" w:name="ref-Amireault2013"/>
+    <w:bookmarkStart w:id="51" w:name="refs"/>
+    <w:bookmarkStart w:id="38" w:name="ref-Amireault2013"/>
     <w:p>
       <w:pPr>
         <w:pStyle w:val="Bibliography"/>
@@ -5137,7 +5228,7 @@
       <w:r>
         <w:t xml:space="preserve"> </w:t>
       </w:r>
-      <w:hyperlink r:id="rId36">
+      <w:hyperlink r:id="rId37">
         <w:r>
           <w:rPr>
             <w:rStyle w:val="Hyperlink"/>
@@ -5146,8 +5237,8 @@
         </w:r>
       </w:hyperlink>
     </w:p>
-    <w:bookmarkEnd w:id="37"/>
-    <w:bookmarkStart w:id="38" w:name="ref-caspersen1985physical"/>
+    <w:bookmarkEnd w:id="38"/>
+    <w:bookmarkStart w:id="39" w:name="ref-caspersen1985physical"/>
     <w:p>
       <w:pPr>
         <w:pStyle w:val="Bibliography"/>
@@ -5182,8 +5273,8 @@
         <w:t xml:space="preserve">, 126–131.</w:t>
       </w:r>
     </w:p>
-    <w:bookmarkEnd w:id="38"/>
-    <w:bookmarkStart w:id="40" w:name="ref-Foster2021"/>
+    <w:bookmarkEnd w:id="39"/>
+    <w:bookmarkStart w:id="41" w:name="ref-Foster2021"/>
     <w:p>
       <w:pPr>
         <w:pStyle w:val="Bibliography"/>
@@ -5220,7 +5311,7 @@
       <w:r>
         <w:t xml:space="preserve"> </w:t>
       </w:r>
-      <w:hyperlink r:id="rId39">
+      <w:hyperlink r:id="rId40">
         <w:r>
           <w:rPr>
             <w:rStyle w:val="Hyperlink"/>
@@ -5229,8 +5320,8 @@
         </w:r>
       </w:hyperlink>
     </w:p>
-    <w:bookmarkEnd w:id="40"/>
-    <w:bookmarkStart w:id="41" w:name="ref-hollmann2009sportmedizin"/>
+    <w:bookmarkEnd w:id="41"/>
+    <w:bookmarkStart w:id="42" w:name="ref-hollmann2009sportmedizin"/>
     <w:p>
       <w:pPr>
         <w:pStyle w:val="Bibliography"/>
@@ -5255,8 +5346,8 @@
         <w:t xml:space="preserve">(5th Aufl.). Schattauer.</w:t>
       </w:r>
     </w:p>
-    <w:bookmarkEnd w:id="41"/>
-    <w:bookmarkStart w:id="43" w:name="ref-Krug2013"/>
+    <w:bookmarkEnd w:id="42"/>
+    <w:bookmarkStart w:id="44" w:name="ref-Krug2013"/>
     <w:p>
       <w:pPr>
         <w:pStyle w:val="Bibliography"/>
@@ -5283,7 +5374,7 @@
       <w:r>
         <w:t xml:space="preserve"> </w:t>
       </w:r>
-      <w:hyperlink r:id="rId42">
+      <w:hyperlink r:id="rId43">
         <w:r>
           <w:rPr>
             <w:rStyle w:val="Hyperlink"/>
@@ -5292,8 +5383,8 @@
         </w:r>
       </w:hyperlink>
     </w:p>
-    <w:bookmarkEnd w:id="43"/>
-    <w:bookmarkStart w:id="45" w:name="ref-Peterson1982"/>
+    <w:bookmarkEnd w:id="44"/>
+    <w:bookmarkStart w:id="46" w:name="ref-Peterson1982"/>
     <w:p>
       <w:pPr>
         <w:pStyle w:val="Bibliography"/>
@@ -5330,7 +5421,7 @@
       <w:r>
         <w:t xml:space="preserve"> </w:t>
       </w:r>
-      <w:hyperlink r:id="rId44">
+      <w:hyperlink r:id="rId45">
         <w:r>
           <w:rPr>
             <w:rStyle w:val="Hyperlink"/>
@@ -5339,8 +5430,8 @@
         </w:r>
       </w:hyperlink>
     </w:p>
-    <w:bookmarkEnd w:id="45"/>
-    <w:bookmarkStart w:id="47" w:name="ref-Piggin2020"/>
+    <w:bookmarkEnd w:id="46"/>
+    <w:bookmarkStart w:id="48" w:name="ref-Piggin2020"/>
     <w:p>
       <w:pPr>
         <w:pStyle w:val="Bibliography"/>
@@ -5377,7 +5468,7 @@
       <w:r>
         <w:t xml:space="preserve"> </w:t>
       </w:r>
-      <w:hyperlink r:id="rId46">
+      <w:hyperlink r:id="rId47">
         <w:r>
           <w:rPr>
             <w:rStyle w:val="Hyperlink"/>
@@ -5386,8 +5477,8 @@
         </w:r>
       </w:hyperlink>
     </w:p>
-    <w:bookmarkEnd w:id="47"/>
-    <w:bookmarkStart w:id="49" w:name="ref-Watson1988"/>
+    <w:bookmarkEnd w:id="48"/>
+    <w:bookmarkStart w:id="50" w:name="ref-Watson1988"/>
     <w:p>
       <w:pPr>
         <w:pStyle w:val="Bibliography"/>
@@ -5424,7 +5515,7 @@
       <w:r>
         <w:t xml:space="preserve"> </w:t>
       </w:r>
-      <w:hyperlink r:id="rId48">
+      <w:hyperlink r:id="rId49">
         <w:r>
           <w:rPr>
             <w:rStyle w:val="Hyperlink"/>
@@ -5433,10 +5524,10 @@
         </w:r>
       </w:hyperlink>
     </w:p>
-    <w:bookmarkEnd w:id="49"/>
     <w:bookmarkEnd w:id="50"/>
     <w:bookmarkEnd w:id="51"/>
-    <w:bookmarkStart w:id="52" w:name="anhang"/>
+    <w:bookmarkEnd w:id="52"/>
+    <w:bookmarkStart w:id="53" w:name="anhang"/>
     <w:p>
       <w:pPr>
         <w:pStyle w:val="Heading1"/>
@@ -5445,7 +5536,7 @@
         <w:t xml:space="preserve">Anhang</w:t>
       </w:r>
     </w:p>
-    <w:bookmarkEnd w:id="52"/>
+    <w:bookmarkEnd w:id="53"/>
     <w:sectPr>
       <w:headerReference r:id="rId9" w:type="even"/>
       <w:headerReference r:id="rId11" w:type="default"/>

</xml_diff>

<commit_message>
I sourced some more literature and wrote a little more in the introduction. This  commit now works fine with binder.
</commit_message>
<xml_diff>
--- a/Markdown/MD_BAEW.docx
+++ b/Markdown/MD_BAEW.docx
@@ -206,7 +206,7 @@
       </w:r>
     </w:p>
     <w:bookmarkEnd w:id="27"/>
-    <w:bookmarkStart w:id="33" w:name="method"/>
+    <w:bookmarkStart w:id="32" w:name="method"/>
     <w:p>
       <w:pPr>
         <w:pStyle w:val="Heading1"/>
@@ -217,78 +217,53 @@
     </w:p>
     <w:p>
       <w:pPr>
-        <w:pStyle w:val="SourceCode"/>
-      </w:pPr>
-      <w:r>
-        <w:rPr>
-          <w:rStyle w:val="VerbatimChar"/>
-        </w:rPr>
-        <w:t xml:space="preserve">installing packages:</w:t>
-      </w:r>
-      <w:r>
-        <w:br/>
-      </w:r>
-      <w:r>
-        <w:rPr>
-          <w:rStyle w:val="VerbatimChar"/>
-        </w:rPr>
-        <w:t xml:space="preserve">flextable</w:t>
-      </w:r>
-    </w:p>
-    <w:p>
-      <w:pPr>
-        <w:pStyle w:val="SourceCode"/>
-      </w:pPr>
-      <w:r>
-        <w:rPr>
-          <w:rStyle w:val="VerbatimChar"/>
-        </w:rPr>
-        <w:t xml:space="preserve">package 'fontBitstreamVera' successfully unpacked and MD5 sums checked</w:t>
-      </w:r>
-      <w:r>
-        <w:br/>
-      </w:r>
-      <w:r>
-        <w:rPr>
-          <w:rStyle w:val="VerbatimChar"/>
-        </w:rPr>
-        <w:t xml:space="preserve">package 'fontLiberation' successfully unpacked and MD5 sums checked</w:t>
-      </w:r>
-      <w:r>
-        <w:br/>
-      </w:r>
-      <w:r>
-        <w:rPr>
-          <w:rStyle w:val="VerbatimChar"/>
-        </w:rPr>
-        <w:t xml:space="preserve">package 'fontquiver' successfully unpacked and MD5 sums checked</w:t>
-      </w:r>
-      <w:r>
-        <w:br/>
-      </w:r>
-      <w:r>
-        <w:rPr>
-          <w:rStyle w:val="VerbatimChar"/>
-        </w:rPr>
-        <w:t xml:space="preserve">package 'gdtools' successfully unpacked and MD5 sums checked</w:t>
-      </w:r>
-      <w:r>
-        <w:br/>
-      </w:r>
-      <w:r>
-        <w:rPr>
-          <w:rStyle w:val="VerbatimChar"/>
-        </w:rPr>
-        <w:t xml:space="preserve">package 'officer' successfully unpacked and MD5 sums checked</w:t>
-      </w:r>
-      <w:r>
-        <w:br/>
-      </w:r>
-      <w:r>
-        <w:rPr>
-          <w:rStyle w:val="VerbatimChar"/>
-        </w:rPr>
-        <w:t xml:space="preserve">package 'flextable' successfully unpacked and MD5 sums checked</w:t>
+        <w:pStyle w:val="FirstParagraph"/>
+      </w:pPr>
+      <w:r>
+        <w:t xml:space="preserve">Die Richtlinien hinsichtlich der WHO zu regelmäßiger körperlicher Aktivität</w:t>
+      </w:r>
+      <w:r>
+        <w:t xml:space="preserve"> </w:t>
+      </w:r>
+      <w:r>
+        <w:t xml:space="preserve">(</w:t>
+      </w:r>
+      <w:hyperlink w:anchor="ref-WHO2010">
+        <w:r>
+          <w:rPr>
+            <w:rStyle w:val="Hyperlink"/>
+          </w:rPr>
+          <w:t xml:space="preserve">World Health Organization, 2010</w:t>
+        </w:r>
+      </w:hyperlink>
+      <w:r>
+        <w:t xml:space="preserve">)</w:t>
+      </w:r>
+      <w:r>
+        <w:t xml:space="preserve"> </w:t>
+      </w:r>
+      <w:r>
+        <w:t xml:space="preserve">werden von nur etwa 26% der erwachsenen Bevölkerung in Deutschland in Bezug auf Muskel- und Ausdauertraining erreicht</w:t>
+      </w:r>
+      <w:r>
+        <w:t xml:space="preserve"> </w:t>
+      </w:r>
+      <w:r>
+        <w:t xml:space="preserve">(</w:t>
+      </w:r>
+      <w:hyperlink w:anchor="ref-RKI_2022">
+        <w:r>
+          <w:rPr>
+            <w:rStyle w:val="Hyperlink"/>
+          </w:rPr>
+          <w:t xml:space="preserve">Robert Koch-Institut, 2022</w:t>
+        </w:r>
+      </w:hyperlink>
+      <w:r>
+        <w:t xml:space="preserve">)</w:t>
+      </w:r>
+      <w:r>
+        <w:t xml:space="preserve">. Die Folgen Physischer Inaktivität…</w:t>
       </w:r>
     </w:p>
     <w:bookmarkStart w:id="28" w:name="physische-aktivität-und-bewegung"/>
@@ -469,18 +444,74 @@
         <w:pStyle w:val="BodyText"/>
       </w:pPr>
       <w:r>
-        <w:t xml:space="preserve">Bewegungsadhärenz</w:t>
+        <w:t xml:space="preserve">Bewegungsadhärenz (exercise adherence, z.B.</w:t>
+      </w:r>
+      <w:r>
+        <w:t xml:space="preserve"> </w:t>
+      </w:r>
+      <w:r>
+        <w:t xml:space="preserve">(</w:t>
+      </w:r>
+      <w:hyperlink w:anchor="ref-Mcauley1994">
+        <w:r>
+          <w:rPr>
+            <w:rStyle w:val="Hyperlink"/>
+          </w:rPr>
+          <w:t xml:space="preserve">Mcauley et al., 1994</w:t>
+        </w:r>
+      </w:hyperlink>
+      <w:r>
+        <w:t xml:space="preserve">)</w:t>
+      </w:r>
+      <w:r>
+        <w:t xml:space="preserve">) beinhaltet das Einhalten von selbst-oder fremdgesetzten Zielen im Zusammenhang mit PA</w:t>
+      </w:r>
+      <w:r>
+        <w:t xml:space="preserve"> </w:t>
+      </w:r>
+      <w:r>
+        <w:t xml:space="preserve">(</w:t>
+      </w:r>
+      <w:hyperlink w:anchor="ref-Buckworth2007">
+        <w:r>
+          <w:rPr>
+            <w:rStyle w:val="Hyperlink"/>
+          </w:rPr>
+          <w:t xml:space="preserve">Buckworth &amp; Dishman, 2007</w:t>
+        </w:r>
+      </w:hyperlink>
+      <w:r>
+        <w:t xml:space="preserve">)</w:t>
+      </w:r>
+      <w:r>
+        <w:t xml:space="preserve"> </w:t>
+      </w:r>
+      <w:r>
+        <w:t xml:space="preserve">und hat in der Regel das Ziel der Bewegungsförderung in einem gesundheitlichen Kontext</w:t>
+      </w:r>
+      <w:r>
+        <w:t xml:space="preserve"> </w:t>
+      </w:r>
+      <w:r>
+        <w:t xml:space="preserve">(</w:t>
+      </w:r>
+      <w:hyperlink w:anchor="ref-Ainsworth2020">
+        <w:r>
+          <w:rPr>
+            <w:rStyle w:val="Hyperlink"/>
+          </w:rPr>
+          <w:t xml:space="preserve">Ainsworth &amp; Der Ananian, 2020</w:t>
+        </w:r>
+      </w:hyperlink>
+      <w:r>
+        <w:t xml:space="preserve">)</w:t>
+      </w:r>
+      <w:r>
+        <w:t xml:space="preserve">.</w:t>
       </w:r>
     </w:p>
     <w:bookmarkEnd w:id="28"/>
-    <w:bookmarkStart w:id="29" w:name="section"/>
-    <w:p>
-      <w:pPr>
-        <w:pStyle w:val="Heading2"/>
-      </w:pPr>
-    </w:p>
-    <w:bookmarkEnd w:id="29"/>
-    <w:bookmarkStart w:id="30" w:name="affekt"/>
+    <w:bookmarkStart w:id="29" w:name="affekt"/>
     <w:p>
       <w:pPr>
         <w:pStyle w:val="Heading2"/>
@@ -563,8 +594,8 @@
         <w:t xml:space="preserve">Messmethoden allgemein –&gt; Vorteile von Session RPE</w:t>
       </w:r>
     </w:p>
-    <w:bookmarkEnd w:id="30"/>
-    <w:bookmarkStart w:id="31" w:name="stichprobe"/>
+    <w:bookmarkEnd w:id="29"/>
+    <w:bookmarkStart w:id="30" w:name="stichprobe"/>
     <w:p>
       <w:pPr>
         <w:pStyle w:val="Heading2"/>
@@ -581,8 +612,8 @@
         <w:t xml:space="preserve">Daten von aktiven, erwachsenen Freizeitsportler:innen (Alter ± Standardabweichung: 35.85 ± 12.89 Jahre; 6 weiblich; 12 männlich; 3 divers) liegen bereits aus dem Forschungsprojekt vor.</w:t>
       </w:r>
     </w:p>
-    <w:bookmarkEnd w:id="31"/>
-    <w:bookmarkStart w:id="32" w:name="durchführung"/>
+    <w:bookmarkEnd w:id="30"/>
+    <w:bookmarkStart w:id="31" w:name="durchführung"/>
     <w:p>
       <w:pPr>
         <w:pStyle w:val="Heading2"/>
@@ -690,9 +721,9 @@
         <w:t xml:space="preserve">)</w:t>
       </w:r>
     </w:p>
+    <w:bookmarkEnd w:id="31"/>
     <w:bookmarkEnd w:id="32"/>
-    <w:bookmarkEnd w:id="33"/>
-    <w:bookmarkStart w:id="34" w:name="methode"/>
+    <w:bookmarkStart w:id="33" w:name="methode"/>
     <w:p>
       <w:pPr>
         <w:pStyle w:val="Heading1"/>
@@ -709,8 +740,8 @@
         <w:t xml:space="preserve">Instrumente: Session RPE, Attributionsstil, PANAS</w:t>
       </w:r>
     </w:p>
-    <w:bookmarkEnd w:id="34"/>
-    <w:bookmarkStart w:id="35" w:name="ergebnisse"/>
+    <w:bookmarkEnd w:id="33"/>
+    <w:bookmarkStart w:id="34" w:name="ergebnisse"/>
     <w:p>
       <w:pPr>
         <w:pStyle w:val="Heading1"/>
@@ -5170,28 +5201,62 @@
         </w:sectPr>
       </w:pPr>
     </w:p>
+    <w:bookmarkEnd w:id="34"/>
+    <w:bookmarkStart w:id="35" w:name="diskussion"/>
+    <w:p>
+      <w:pPr>
+        <w:pStyle w:val="Heading1"/>
+      </w:pPr>
+      <w:r>
+        <w:t xml:space="preserve">Diskussion</w:t>
+      </w:r>
+    </w:p>
     <w:bookmarkEnd w:id="35"/>
-    <w:bookmarkStart w:id="36" w:name="diskussion"/>
+    <w:bookmarkStart w:id="61" w:name="literaturverzeichnis"/>
     <w:p>
       <w:pPr>
         <w:pStyle w:val="Heading1"/>
       </w:pPr>
       <w:r>
-        <w:t xml:space="preserve">Diskussion</w:t>
+        <w:t xml:space="preserve">Literaturverzeichnis</w:t>
       </w:r>
     </w:p>
-    <w:bookmarkEnd w:id="36"/>
-    <w:bookmarkStart w:id="52" w:name="literaturverzeichnis"/>
+    <w:bookmarkStart w:id="60" w:name="refs"/>
+    <w:bookmarkStart w:id="37" w:name="ref-Ainsworth2020"/>
     <w:p>
       <w:pPr>
-        <w:pStyle w:val="Heading1"/>
-      </w:pPr>
-      <w:r>
-        <w:t xml:space="preserve">Literaturverzeichnis</w:t>
-      </w:r>
+        <w:pStyle w:val="Bibliography"/>
+      </w:pPr>
+      <w:r>
+        <w:t xml:space="preserve">Ainsworth, B. E., &amp; Der Ananian, C. (2020). Physical Activity Promotion. In G. Tenenbaum &amp; R. C. Eklund (Hrsg.),</w:t>
+      </w:r>
+      <w:r>
+        <w:t xml:space="preserve"> </w:t>
+      </w:r>
+      <w:r>
+        <w:rPr>
+          <w:i/>
+          <w:iCs/>
+        </w:rPr>
+        <w:t xml:space="preserve">Handbook of Sport Psychology: Bd. II</w:t>
+      </w:r>
+      <w:r>
+        <w:t xml:space="preserve"> </w:t>
+      </w:r>
+      <w:r>
+        <w:t xml:space="preserve">(4th Aufl., S. xx–xx). John Wiley &amp; Sons, Inc. https://doi.org/</w:t>
+      </w:r>
+      <w:hyperlink r:id="rId36">
+        <w:r>
+          <w:rPr>
+            <w:rStyle w:val="Hyperlink"/>
+          </w:rPr>
+          <w:t xml:space="preserve">https://doi.org/10.1002/9781119568124.ch37</w:t>
+        </w:r>
+      </w:hyperlink>
     </w:p>
-    <w:bookmarkStart w:id="51" w:name="refs"/>
-    <w:bookmarkStart w:id="38" w:name="ref-Amireault2013"/>
+    <w:bookmarkEnd w:id="37"/>
+    <w:bookmarkStart w:id="39" w:name="ref-Amireault2013"/>
     <w:p>
       <w:pPr>
         <w:pStyle w:val="Bibliography"/>
@@ -5228,7 +5293,7 @@
       <w:r>
         <w:t xml:space="preserve"> </w:t>
       </w:r>
-      <w:hyperlink r:id="rId37">
+      <w:hyperlink r:id="rId38">
         <w:r>
           <w:rPr>
             <w:rStyle w:val="Hyperlink"/>
@@ -5237,8 +5302,45 @@
         </w:r>
       </w:hyperlink>
     </w:p>
-    <w:bookmarkEnd w:id="38"/>
-    <w:bookmarkStart w:id="39" w:name="ref-caspersen1985physical"/>
+    <w:bookmarkEnd w:id="39"/>
+    <w:bookmarkStart w:id="41" w:name="ref-Buckworth2007"/>
+    <w:p>
+      <w:pPr>
+        <w:pStyle w:val="Bibliography"/>
+      </w:pPr>
+      <w:r>
+        <w:t xml:space="preserve">Buckworth, J., &amp; Dishman, R. K. (2007). Exercise Adherence. In G. Tenenbaum &amp; R. C. Eklund (Hrsg.),</w:t>
+      </w:r>
+      <w:r>
+        <w:t xml:space="preserve"> </w:t>
+      </w:r>
+      <w:r>
+        <w:rPr>
+          <w:i/>
+          <w:iCs/>
+        </w:rPr>
+        <w:t xml:space="preserve">Handbook of Sport Psychology</w:t>
+      </w:r>
+      <w:r>
+        <w:t xml:space="preserve"> </w:t>
+      </w:r>
+      <w:r>
+        <w:t xml:space="preserve">(S. 509–536). John Wiley &amp; Sons, Inc.</w:t>
+      </w:r>
+      <w:r>
+        <w:t xml:space="preserve"> </w:t>
+      </w:r>
+      <w:hyperlink r:id="rId40">
+        <w:r>
+          <w:rPr>
+            <w:rStyle w:val="Hyperlink"/>
+          </w:rPr>
+          <w:t xml:space="preserve">https://doi.org/10.1002/9781118270011</w:t>
+        </w:r>
+      </w:hyperlink>
+    </w:p>
+    <w:bookmarkEnd w:id="41"/>
+    <w:bookmarkStart w:id="42" w:name="ref-caspersen1985physical"/>
     <w:p>
       <w:pPr>
         <w:pStyle w:val="Bibliography"/>
@@ -5273,8 +5375,8 @@
         <w:t xml:space="preserve">, 126–131.</w:t>
       </w:r>
     </w:p>
-    <w:bookmarkEnd w:id="39"/>
-    <w:bookmarkStart w:id="41" w:name="ref-Foster2021"/>
+    <w:bookmarkEnd w:id="42"/>
+    <w:bookmarkStart w:id="44" w:name="ref-Foster2021"/>
     <w:p>
       <w:pPr>
         <w:pStyle w:val="Bibliography"/>
@@ -5311,7 +5413,7 @@
       <w:r>
         <w:t xml:space="preserve"> </w:t>
       </w:r>
-      <w:hyperlink r:id="rId40">
+      <w:hyperlink r:id="rId43">
         <w:r>
           <w:rPr>
             <w:rStyle w:val="Hyperlink"/>
@@ -5320,8 +5422,8 @@
         </w:r>
       </w:hyperlink>
     </w:p>
-    <w:bookmarkEnd w:id="41"/>
-    <w:bookmarkStart w:id="42" w:name="ref-hollmann2009sportmedizin"/>
+    <w:bookmarkEnd w:id="44"/>
+    <w:bookmarkStart w:id="45" w:name="ref-hollmann2009sportmedizin"/>
     <w:p>
       <w:pPr>
         <w:pStyle w:val="Bibliography"/>
@@ -5346,8 +5448,8 @@
         <w:t xml:space="preserve">(5th Aufl.). Schattauer.</w:t>
       </w:r>
     </w:p>
-    <w:bookmarkEnd w:id="42"/>
-    <w:bookmarkStart w:id="44" w:name="ref-Krug2013"/>
+    <w:bookmarkEnd w:id="45"/>
+    <w:bookmarkStart w:id="47" w:name="ref-Krug2013"/>
     <w:p>
       <w:pPr>
         <w:pStyle w:val="Bibliography"/>
@@ -5374,7 +5476,7 @@
       <w:r>
         <w:t xml:space="preserve"> </w:t>
       </w:r>
-      <w:hyperlink r:id="rId43">
+      <w:hyperlink r:id="rId46">
         <w:r>
           <w:rPr>
             <w:rStyle w:val="Hyperlink"/>
@@ -5383,8 +5485,55 @@
         </w:r>
       </w:hyperlink>
     </w:p>
-    <w:bookmarkEnd w:id="44"/>
-    <w:bookmarkStart w:id="46" w:name="ref-Peterson1982"/>
+    <w:bookmarkEnd w:id="47"/>
+    <w:bookmarkStart w:id="49" w:name="ref-Mcauley1994"/>
+    <w:p>
+      <w:pPr>
+        <w:pStyle w:val="Bibliography"/>
+      </w:pPr>
+      <w:r>
+        <w:t xml:space="preserve">Mcauley, E., Courneya, K. S., Rudolph, D. L., &amp; Lox, C. L. (1994). Enhancing Exercise Adherence in Middle-Aged Males and Females.</w:t>
+      </w:r>
+      <w:r>
+        <w:t xml:space="preserve"> </w:t>
+      </w:r>
+      <w:r>
+        <w:rPr>
+          <w:i/>
+          <w:iCs/>
+        </w:rPr>
+        <w:t xml:space="preserve">Preventive Medicine</w:t>
+      </w:r>
+      <w:r>
+        <w:t xml:space="preserve">,</w:t>
+      </w:r>
+      <w:r>
+        <w:t xml:space="preserve"> </w:t>
+      </w:r>
+      <w:r>
+        <w:rPr>
+          <w:i/>
+          <w:iCs/>
+        </w:rPr>
+        <w:t xml:space="preserve">23</w:t>
+      </w:r>
+      <w:r>
+        <w:t xml:space="preserve">(4), 498–506.</w:t>
+      </w:r>
+      <w:r>
+        <w:t xml:space="preserve"> </w:t>
+      </w:r>
+      <w:hyperlink r:id="rId48">
+        <w:r>
+          <w:rPr>
+            <w:rStyle w:val="Hyperlink"/>
+          </w:rPr>
+          <w:t xml:space="preserve">https://doi.org/10.1006/pmed.1994.1068</w:t>
+        </w:r>
+      </w:hyperlink>
+    </w:p>
+    <w:bookmarkEnd w:id="49"/>
+    <w:bookmarkStart w:id="51" w:name="ref-Peterson1982"/>
     <w:p>
       <w:pPr>
         <w:pStyle w:val="Bibliography"/>
@@ -5421,7 +5570,7 @@
       <w:r>
         <w:t xml:space="preserve"> </w:t>
       </w:r>
-      <w:hyperlink r:id="rId45">
+      <w:hyperlink r:id="rId50">
         <w:r>
           <w:rPr>
             <w:rStyle w:val="Hyperlink"/>
@@ -5430,8 +5579,8 @@
         </w:r>
       </w:hyperlink>
     </w:p>
-    <w:bookmarkEnd w:id="46"/>
-    <w:bookmarkStart w:id="48" w:name="ref-Piggin2020"/>
+    <w:bookmarkEnd w:id="51"/>
+    <w:bookmarkStart w:id="53" w:name="ref-Piggin2020"/>
     <w:p>
       <w:pPr>
         <w:pStyle w:val="Bibliography"/>
@@ -5468,7 +5617,7 @@
       <w:r>
         <w:t xml:space="preserve"> </w:t>
       </w:r>
-      <w:hyperlink r:id="rId47">
+      <w:hyperlink r:id="rId52">
         <w:r>
           <w:rPr>
             <w:rStyle w:val="Hyperlink"/>
@@ -5477,8 +5626,42 @@
         </w:r>
       </w:hyperlink>
     </w:p>
-    <w:bookmarkEnd w:id="48"/>
-    <w:bookmarkStart w:id="50" w:name="ref-Watson1988"/>
+    <w:bookmarkEnd w:id="53"/>
+    <w:bookmarkStart w:id="55" w:name="ref-RKI_2022"/>
+    <w:p>
+      <w:pPr>
+        <w:pStyle w:val="Bibliography"/>
+      </w:pPr>
+      <w:r>
+        <w:t xml:space="preserve">Robert Koch-Institut. (2022).</w:t>
+      </w:r>
+      <w:r>
+        <w:t xml:space="preserve"> </w:t>
+      </w:r>
+      <w:r>
+        <w:rPr>
+          <w:i/>
+          <w:iCs/>
+        </w:rPr>
+        <w:t xml:space="preserve">Dashboard zu Gesundheit in Deutschland aktuell - GEDA 2019/2020</w:t>
+      </w:r>
+      <w:r>
+        <w:t xml:space="preserve">. Robert Koch-Institut.</w:t>
+      </w:r>
+      <w:r>
+        <w:t xml:space="preserve"> </w:t>
+      </w:r>
+      <w:hyperlink r:id="rId54">
+        <w:r>
+          <w:rPr>
+            <w:rStyle w:val="Hyperlink"/>
+          </w:rPr>
+          <w:t xml:space="preserve">https://doi.org/10.25646/9362</w:t>
+        </w:r>
+      </w:hyperlink>
+    </w:p>
+    <w:bookmarkEnd w:id="55"/>
+    <w:bookmarkStart w:id="57" w:name="ref-Watson1988"/>
     <w:p>
       <w:pPr>
         <w:pStyle w:val="Bibliography"/>
@@ -5515,7 +5698,7 @@
       <w:r>
         <w:t xml:space="preserve"> </w:t>
       </w:r>
-      <w:hyperlink r:id="rId49">
+      <w:hyperlink r:id="rId56">
         <w:r>
           <w:rPr>
             <w:rStyle w:val="Hyperlink"/>
@@ -5524,19 +5707,53 @@
         </w:r>
       </w:hyperlink>
     </w:p>
-    <w:bookmarkEnd w:id="50"/>
-    <w:bookmarkEnd w:id="51"/>
-    <w:bookmarkEnd w:id="52"/>
-    <w:bookmarkStart w:id="53" w:name="anhang"/>
+    <w:bookmarkEnd w:id="57"/>
+    <w:bookmarkStart w:id="59" w:name="ref-WHO2010"/>
     <w:p>
       <w:pPr>
+        <w:pStyle w:val="Bibliography"/>
+      </w:pPr>
+      <w:r>
+        <w:t xml:space="preserve">World Health Organization (Hrsg.). (2010).</w:t>
+      </w:r>
+      <w:r>
+        <w:t xml:space="preserve"> </w:t>
+      </w:r>
+      <w:r>
+        <w:rPr>
+          <w:i/>
+          <w:iCs/>
+        </w:rPr>
+        <w:t xml:space="preserve">Global Recommendations on Physical Activity for Health</w:t>
+      </w:r>
+      <w:r>
+        <w:t xml:space="preserve">. World Health Organization.</w:t>
+      </w:r>
+      <w:r>
+        <w:t xml:space="preserve"> </w:t>
+      </w:r>
+      <w:hyperlink r:id="rId58">
+        <w:r>
+          <w:rPr>
+            <w:rStyle w:val="Hyperlink"/>
+          </w:rPr>
+          <w:t xml:space="preserve">https://iris.who.int/bitstream/handle/10665/44399/9789241599979_eng.pdf?sequence=1</w:t>
+        </w:r>
+      </w:hyperlink>
+    </w:p>
+    <w:bookmarkEnd w:id="59"/>
+    <w:bookmarkEnd w:id="60"/>
+    <w:bookmarkEnd w:id="61"/>
+    <w:bookmarkStart w:id="62" w:name="anhang"/>
+    <w:p>
+      <w:pPr>
         <w:pStyle w:val="Heading1"/>
       </w:pPr>
       <w:r>
         <w:t xml:space="preserve">Anhang</w:t>
       </w:r>
     </w:p>
-    <w:bookmarkEnd w:id="53"/>
+    <w:bookmarkEnd w:id="62"/>
     <w:sectPr>
       <w:headerReference r:id="rId9" w:type="even"/>
       <w:headerReference r:id="rId11" w:type="default"/>

</xml_diff>

<commit_message>
I worked on the introduction and establishing the relevance in the Markdown Script
</commit_message>
<xml_diff>
--- a/Markdown/MD_BAEW.docx
+++ b/Markdown/MD_BAEW.docx
@@ -220,7 +220,33 @@
         <w:pStyle w:val="FirstParagraph"/>
       </w:pPr>
       <w:r>
-        <w:t xml:space="preserve">Die Richtlinien hinsichtlich der WHO zu regelmäßiger körperlicher Aktivität</w:t>
+        <w:t xml:space="preserve">Die Empfehlungen zu regelmäßiger physischer Aktivität</w:t>
+      </w:r>
+      <w:r>
+        <w:t xml:space="preserve"> </w:t>
+      </w:r>
+      <w:r>
+        <w:t xml:space="preserve">(PA,</w:t>
+      </w:r>
+      <w:r>
+        <w:t xml:space="preserve"> </w:t>
+      </w:r>
+      <w:hyperlink w:anchor="ref-caspersen1985physical">
+        <w:r>
+          <w:rPr>
+            <w:rStyle w:val="Hyperlink"/>
+          </w:rPr>
+          <w:t xml:space="preserve">Caspersen et al., 1985</w:t>
+        </w:r>
+      </w:hyperlink>
+      <w:r>
+        <w:t xml:space="preserve">)</w:t>
+      </w:r>
+      <w:r>
+        <w:t xml:space="preserve"> </w:t>
+      </w:r>
+      <w:r>
+        <w:t xml:space="preserve">der WHO</w:t>
       </w:r>
       <w:r>
         <w:t xml:space="preserve"> </w:t>
@@ -263,7 +289,102 @@
         <w:t xml:space="preserve">)</w:t>
       </w:r>
       <w:r>
-        <w:t xml:space="preserve">. Die Folgen Physischer Inaktivität…</w:t>
+        <w:t xml:space="preserve">. Das hat großen gesundheitlichen und finanziellen Schaden zur Folge.</w:t>
+      </w:r>
+      <w:r>
+        <w:t xml:space="preserve"> </w:t>
+      </w:r>
+      <w:r>
+        <w:t xml:space="preserve">Ding et al. (</w:t>
+      </w:r>
+      <w:hyperlink w:anchor="ref-Ding2016">
+        <w:r>
+          <w:rPr>
+            <w:rStyle w:val="Hyperlink"/>
+          </w:rPr>
+          <w:t xml:space="preserve">2016</w:t>
+        </w:r>
+      </w:hyperlink>
+      <w:r>
+        <w:t xml:space="preserve">)</w:t>
+      </w:r>
+      <w:r>
+        <w:t xml:space="preserve"> </w:t>
+      </w:r>
+      <w:r>
+        <w:t xml:space="preserve">gingen der Frage nach, welche Kosten sich jährlich und weltweit durch Produktivitätsausfälle und Behandlungskosten als Folge von Inaktivität ergeben. Als Endergebnis nennen die Autor:innen, dass der Gesamtbetrag einer konservativen Schätzung nach zwischen 19 und 182 Milliarden, einer weniger konservativen Schätzung nach allerdings zwischen 47 und 339 Milliarden Dollar liegt. Dabei sind die gesundheitlichen Vorteile von PA ermutigend. Menschen, die ein relativ hohes Niveau an PA berichten, zeigen eine deutlich reduzierte Mortalität</w:t>
+      </w:r>
+      <w:r>
+        <w:t xml:space="preserve"> </w:t>
+      </w:r>
+      <w:r>
+        <w:t xml:space="preserve">(</w:t>
+      </w:r>
+      <w:hyperlink w:anchor="ref-Warburton2006">
+        <w:r>
+          <w:rPr>
+            <w:rStyle w:val="Hyperlink"/>
+          </w:rPr>
+          <w:t xml:space="preserve">Warburton, 2006</w:t>
+        </w:r>
+      </w:hyperlink>
+      <w:r>
+        <w:t xml:space="preserve">)</w:t>
+      </w:r>
+      <w:r>
+        <w:t xml:space="preserve">. Auch Studien mit direkten Messmethoden kommen zu diesem Ergebnis. So fanden</w:t>
+      </w:r>
+      <w:r>
+        <w:t xml:space="preserve"> </w:t>
+      </w:r>
+      <w:r>
+        <w:t xml:space="preserve">Myers et al. (</w:t>
+      </w:r>
+      <w:hyperlink w:anchor="ref-Myers2004">
+        <w:r>
+          <w:rPr>
+            <w:rStyle w:val="Hyperlink"/>
+          </w:rPr>
+          <w:t xml:space="preserve">2004</w:t>
+        </w:r>
+      </w:hyperlink>
+      <w:r>
+        <w:t xml:space="preserve">)</w:t>
+      </w:r>
+      <w:r>
+        <w:t xml:space="preserve"> </w:t>
+      </w:r>
+      <w:r>
+        <w:t xml:space="preserve">in einer Analyse der Trainingskapazität von Männern im fortgeschrittenen Erwachsenenalter eine um etwa 20% reduzierte Mortalität pro Zuwachs des Aktivitätsniveaus um ein metabolisches Äquivalent.</w:t>
+      </w:r>
+      <w:r>
+        <w:t xml:space="preserve"> </w:t>
+      </w:r>
+      <w:r>
+        <w:t xml:space="preserve">Eine Erklärung dafür ist, dass aktivere Individuen seltener an chronischen Krankheiten erkranken.</w:t>
+      </w:r>
+      <w:r>
+        <w:t xml:space="preserve"> </w:t>
+      </w:r>
+      <w:r>
+        <w:t xml:space="preserve">Lee et al. (</w:t>
+      </w:r>
+      <w:hyperlink w:anchor="ref-Lee2012">
+        <w:r>
+          <w:rPr>
+            <w:rStyle w:val="Hyperlink"/>
+          </w:rPr>
+          <w:t xml:space="preserve">2012</w:t>
+        </w:r>
+      </w:hyperlink>
+      <w:r>
+        <w:t xml:space="preserve">)</w:t>
+      </w:r>
+      <w:r>
+        <w:t xml:space="preserve"> </w:t>
+      </w:r>
+      <w:r>
+        <w:t xml:space="preserve">berichten in einer Meta-Analyse, dass die Krankheitslast von Herz-Kreislaufkrankheiten, Krebs und Diabetes bei Inaktivität um 6-10% erhöht ist und dass damit eine um mehr als ein halbes Jahr verkürzte durchschnittliche Lebenserwartung einhergeht. Körperliche Inaktivität bringt auch psychische Probleme mit sich: …</w:t>
       </w:r>
     </w:p>
     <w:bookmarkStart w:id="28" w:name="physische-aktivität-und-bewegung"/>
@@ -5212,7 +5333,7 @@
       </w:r>
     </w:p>
     <w:bookmarkEnd w:id="35"/>
-    <w:bookmarkStart w:id="61" w:name="literaturverzeichnis"/>
+    <w:bookmarkStart w:id="69" w:name="literaturverzeichnis"/>
     <w:p>
       <w:pPr>
         <w:pStyle w:val="Heading1"/>
@@ -5221,7 +5342,7 @@
         <w:t xml:space="preserve">Literaturverzeichnis</w:t>
       </w:r>
     </w:p>
-    <w:bookmarkStart w:id="60" w:name="refs"/>
+    <w:bookmarkStart w:id="68" w:name="refs"/>
     <w:bookmarkStart w:id="37" w:name="ref-Ainsworth2020"/>
     <w:p>
       <w:pPr>
@@ -5376,7 +5497,54 @@
       </w:r>
     </w:p>
     <w:bookmarkEnd w:id="42"/>
-    <w:bookmarkStart w:id="44" w:name="ref-Foster2021"/>
+    <w:bookmarkStart w:id="44" w:name="ref-Ding2016"/>
+    <w:p>
+      <w:pPr>
+        <w:pStyle w:val="Bibliography"/>
+      </w:pPr>
+      <w:r>
+        <w:t xml:space="preserve">Ding, D., Lawson, K. D., Kolbe-Alexander, T. L., Finkelstein, E. A., Katzmarzyk, P. T., Mechelen, W. van, &amp; Pratt, M. (2016). The economic burden of physical inactivity: a global analysis of major non-communicable diseases.</w:t>
+      </w:r>
+      <w:r>
+        <w:t xml:space="preserve"> </w:t>
+      </w:r>
+      <w:r>
+        <w:rPr>
+          <w:i/>
+          <w:iCs/>
+        </w:rPr>
+        <w:t xml:space="preserve">The Lancet</w:t>
+      </w:r>
+      <w:r>
+        <w:t xml:space="preserve">,</w:t>
+      </w:r>
+      <w:r>
+        <w:t xml:space="preserve"> </w:t>
+      </w:r>
+      <w:r>
+        <w:rPr>
+          <w:i/>
+          <w:iCs/>
+        </w:rPr>
+        <w:t xml:space="preserve">388</w:t>
+      </w:r>
+      <w:r>
+        <w:t xml:space="preserve">(10051), 1311–1324.</w:t>
+      </w:r>
+      <w:r>
+        <w:t xml:space="preserve"> </w:t>
+      </w:r>
+      <w:hyperlink r:id="rId43">
+        <w:r>
+          <w:rPr>
+            <w:rStyle w:val="Hyperlink"/>
+          </w:rPr>
+          <w:t xml:space="preserve">https://doi.org/10.1016/s0140-6736(16)30383-x</w:t>
+        </w:r>
+      </w:hyperlink>
+    </w:p>
+    <w:bookmarkEnd w:id="44"/>
+    <w:bookmarkStart w:id="46" w:name="ref-Foster2021"/>
     <w:p>
       <w:pPr>
         <w:pStyle w:val="Bibliography"/>
@@ -5413,7 +5581,7 @@
       <w:r>
         <w:t xml:space="preserve"> </w:t>
       </w:r>
-      <w:hyperlink r:id="rId43">
+      <w:hyperlink r:id="rId45">
         <w:r>
           <w:rPr>
             <w:rStyle w:val="Hyperlink"/>
@@ -5422,8 +5590,8 @@
         </w:r>
       </w:hyperlink>
     </w:p>
-    <w:bookmarkEnd w:id="44"/>
-    <w:bookmarkStart w:id="45" w:name="ref-hollmann2009sportmedizin"/>
+    <w:bookmarkEnd w:id="46"/>
+    <w:bookmarkStart w:id="47" w:name="ref-hollmann2009sportmedizin"/>
     <w:p>
       <w:pPr>
         <w:pStyle w:val="Bibliography"/>
@@ -5448,8 +5616,8 @@
         <w:t xml:space="preserve">(5th Aufl.). Schattauer.</w:t>
       </w:r>
     </w:p>
-    <w:bookmarkEnd w:id="45"/>
-    <w:bookmarkStart w:id="47" w:name="ref-Krug2013"/>
+    <w:bookmarkEnd w:id="47"/>
+    <w:bookmarkStart w:id="49" w:name="ref-Krug2013"/>
     <w:p>
       <w:pPr>
         <w:pStyle w:val="Bibliography"/>
@@ -5476,7 +5644,7 @@
       <w:r>
         <w:t xml:space="preserve"> </w:t>
       </w:r>
-      <w:hyperlink r:id="rId46">
+      <w:hyperlink r:id="rId48">
         <w:r>
           <w:rPr>
             <w:rStyle w:val="Hyperlink"/>
@@ -5485,8 +5653,55 @@
         </w:r>
       </w:hyperlink>
     </w:p>
-    <w:bookmarkEnd w:id="47"/>
-    <w:bookmarkStart w:id="49" w:name="ref-Mcauley1994"/>
+    <w:bookmarkEnd w:id="49"/>
+    <w:bookmarkStart w:id="51" w:name="ref-Lee2012"/>
+    <w:p>
+      <w:pPr>
+        <w:pStyle w:val="Bibliography"/>
+      </w:pPr>
+      <w:r>
+        <w:t xml:space="preserve">Lee, I.-M., Shiroma, E. J., Lobelo, F., Puska, P., Blair, S. N., &amp; Katzmarzyk, P. T. (2012). Effect of physical inactivity on major non-communicable diseases worldwide: an analysis of burden of disease and life expectancy.</w:t>
+      </w:r>
+      <w:r>
+        <w:t xml:space="preserve"> </w:t>
+      </w:r>
+      <w:r>
+        <w:rPr>
+          <w:i/>
+          <w:iCs/>
+        </w:rPr>
+        <w:t xml:space="preserve">The Lancet</w:t>
+      </w:r>
+      <w:r>
+        <w:t xml:space="preserve">,</w:t>
+      </w:r>
+      <w:r>
+        <w:t xml:space="preserve"> </w:t>
+      </w:r>
+      <w:r>
+        <w:rPr>
+          <w:i/>
+          <w:iCs/>
+        </w:rPr>
+        <w:t xml:space="preserve">380</w:t>
+      </w:r>
+      <w:r>
+        <w:t xml:space="preserve">(9838), 219–229.</w:t>
+      </w:r>
+      <w:r>
+        <w:t xml:space="preserve"> </w:t>
+      </w:r>
+      <w:hyperlink r:id="rId50">
+        <w:r>
+          <w:rPr>
+            <w:rStyle w:val="Hyperlink"/>
+          </w:rPr>
+          <w:t xml:space="preserve">https://doi.org/10.1016/s0140-6736(12)61031-9</w:t>
+        </w:r>
+      </w:hyperlink>
+    </w:p>
+    <w:bookmarkEnd w:id="51"/>
+    <w:bookmarkStart w:id="53" w:name="ref-Mcauley1994"/>
     <w:p>
       <w:pPr>
         <w:pStyle w:val="Bibliography"/>
@@ -5523,7 +5738,7 @@
       <w:r>
         <w:t xml:space="preserve"> </w:t>
       </w:r>
-      <w:hyperlink r:id="rId48">
+      <w:hyperlink r:id="rId52">
         <w:r>
           <w:rPr>
             <w:rStyle w:val="Hyperlink"/>
@@ -5532,8 +5747,55 @@
         </w:r>
       </w:hyperlink>
     </w:p>
-    <w:bookmarkEnd w:id="49"/>
-    <w:bookmarkStart w:id="51" w:name="ref-Peterson1982"/>
+    <w:bookmarkEnd w:id="53"/>
+    <w:bookmarkStart w:id="55" w:name="ref-Myers2004"/>
+    <w:p>
+      <w:pPr>
+        <w:pStyle w:val="Bibliography"/>
+      </w:pPr>
+      <w:r>
+        <w:t xml:space="preserve">Myers, J., Kaykha, A., George, S., Abella, J., Zaheer, N., Lear, S., Yamazaki, T., &amp; Froelicher, V. (2004). Fitness versus physical activity patterns in predicting mortality in men.</w:t>
+      </w:r>
+      <w:r>
+        <w:t xml:space="preserve"> </w:t>
+      </w:r>
+      <w:r>
+        <w:rPr>
+          <w:i/>
+          <w:iCs/>
+        </w:rPr>
+        <w:t xml:space="preserve">The American Journal of Medicine</w:t>
+      </w:r>
+      <w:r>
+        <w:t xml:space="preserve">,</w:t>
+      </w:r>
+      <w:r>
+        <w:t xml:space="preserve"> </w:t>
+      </w:r>
+      <w:r>
+        <w:rPr>
+          <w:i/>
+          <w:iCs/>
+        </w:rPr>
+        <w:t xml:space="preserve">117</w:t>
+      </w:r>
+      <w:r>
+        <w:t xml:space="preserve">(12), 912–918.</w:t>
+      </w:r>
+      <w:r>
+        <w:t xml:space="preserve"> </w:t>
+      </w:r>
+      <w:hyperlink r:id="rId54">
+        <w:r>
+          <w:rPr>
+            <w:rStyle w:val="Hyperlink"/>
+          </w:rPr>
+          <w:t xml:space="preserve">https://doi.org/10.1016/j.amjmed.2004.06.047</w:t>
+        </w:r>
+      </w:hyperlink>
+    </w:p>
+    <w:bookmarkEnd w:id="55"/>
+    <w:bookmarkStart w:id="57" w:name="ref-Peterson1982"/>
     <w:p>
       <w:pPr>
         <w:pStyle w:val="Bibliography"/>
@@ -5570,7 +5832,7 @@
       <w:r>
         <w:t xml:space="preserve"> </w:t>
       </w:r>
-      <w:hyperlink r:id="rId50">
+      <w:hyperlink r:id="rId56">
         <w:r>
           <w:rPr>
             <w:rStyle w:val="Hyperlink"/>
@@ -5579,8 +5841,8 @@
         </w:r>
       </w:hyperlink>
     </w:p>
-    <w:bookmarkEnd w:id="51"/>
-    <w:bookmarkStart w:id="53" w:name="ref-Piggin2020"/>
+    <w:bookmarkEnd w:id="57"/>
+    <w:bookmarkStart w:id="59" w:name="ref-Piggin2020"/>
     <w:p>
       <w:pPr>
         <w:pStyle w:val="Bibliography"/>
@@ -5617,7 +5879,7 @@
       <w:r>
         <w:t xml:space="preserve"> </w:t>
       </w:r>
-      <w:hyperlink r:id="rId52">
+      <w:hyperlink r:id="rId58">
         <w:r>
           <w:rPr>
             <w:rStyle w:val="Hyperlink"/>
@@ -5626,8 +5888,8 @@
         </w:r>
       </w:hyperlink>
     </w:p>
-    <w:bookmarkEnd w:id="53"/>
-    <w:bookmarkStart w:id="55" w:name="ref-RKI_2022"/>
+    <w:bookmarkEnd w:id="59"/>
+    <w:bookmarkStart w:id="61" w:name="ref-RKI_2022"/>
     <w:p>
       <w:pPr>
         <w:pStyle w:val="Bibliography"/>
@@ -5651,7 +5913,7 @@
       <w:r>
         <w:t xml:space="preserve"> </w:t>
       </w:r>
-      <w:hyperlink r:id="rId54">
+      <w:hyperlink r:id="rId60">
         <w:r>
           <w:rPr>
             <w:rStyle w:val="Hyperlink"/>
@@ -5660,8 +5922,55 @@
         </w:r>
       </w:hyperlink>
     </w:p>
-    <w:bookmarkEnd w:id="55"/>
-    <w:bookmarkStart w:id="57" w:name="ref-Watson1988"/>
+    <w:bookmarkEnd w:id="61"/>
+    <w:bookmarkStart w:id="63" w:name="ref-Warburton2006"/>
+    <w:p>
+      <w:pPr>
+        <w:pStyle w:val="Bibliography"/>
+      </w:pPr>
+      <w:r>
+        <w:t xml:space="preserve">Warburton, D. E. R. (2006). Health benefits of physical activity: the evidence.</w:t>
+      </w:r>
+      <w:r>
+        <w:t xml:space="preserve"> </w:t>
+      </w:r>
+      <w:r>
+        <w:rPr>
+          <w:i/>
+          <w:iCs/>
+        </w:rPr>
+        <w:t xml:space="preserve">Canadian Medical Association Journal</w:t>
+      </w:r>
+      <w:r>
+        <w:t xml:space="preserve">,</w:t>
+      </w:r>
+      <w:r>
+        <w:t xml:space="preserve"> </w:t>
+      </w:r>
+      <w:r>
+        <w:rPr>
+          <w:i/>
+          <w:iCs/>
+        </w:rPr>
+        <w:t xml:space="preserve">174</w:t>
+      </w:r>
+      <w:r>
+        <w:t xml:space="preserve">(6), 801–809.</w:t>
+      </w:r>
+      <w:r>
+        <w:t xml:space="preserve"> </w:t>
+      </w:r>
+      <w:hyperlink r:id="rId62">
+        <w:r>
+          <w:rPr>
+            <w:rStyle w:val="Hyperlink"/>
+          </w:rPr>
+          <w:t xml:space="preserve">https://doi.org/10.1503/cmaj.051351</w:t>
+        </w:r>
+      </w:hyperlink>
+    </w:p>
+    <w:bookmarkEnd w:id="63"/>
+    <w:bookmarkStart w:id="65" w:name="ref-Watson1988"/>
     <w:p>
       <w:pPr>
         <w:pStyle w:val="Bibliography"/>
@@ -5698,7 +6007,7 @@
       <w:r>
         <w:t xml:space="preserve"> </w:t>
       </w:r>
-      <w:hyperlink r:id="rId56">
+      <w:hyperlink r:id="rId64">
         <w:r>
           <w:rPr>
             <w:rStyle w:val="Hyperlink"/>
@@ -5707,8 +6016,8 @@
         </w:r>
       </w:hyperlink>
     </w:p>
-    <w:bookmarkEnd w:id="57"/>
-    <w:bookmarkStart w:id="59" w:name="ref-WHO2010"/>
+    <w:bookmarkEnd w:id="65"/>
+    <w:bookmarkStart w:id="67" w:name="ref-WHO2010"/>
     <w:p>
       <w:pPr>
         <w:pStyle w:val="Bibliography"/>
@@ -5732,7 +6041,7 @@
       <w:r>
         <w:t xml:space="preserve"> </w:t>
       </w:r>
-      <w:hyperlink r:id="rId58">
+      <w:hyperlink r:id="rId66">
         <w:r>
           <w:rPr>
             <w:rStyle w:val="Hyperlink"/>
@@ -5741,10 +6050,10 @@
         </w:r>
       </w:hyperlink>
     </w:p>
-    <w:bookmarkEnd w:id="59"/>
-    <w:bookmarkEnd w:id="60"/>
-    <w:bookmarkEnd w:id="61"/>
-    <w:bookmarkStart w:id="62" w:name="anhang"/>
+    <w:bookmarkEnd w:id="67"/>
+    <w:bookmarkEnd w:id="68"/>
+    <w:bookmarkEnd w:id="69"/>
+    <w:bookmarkStart w:id="70" w:name="anhang"/>
     <w:p>
       <w:pPr>
         <w:pStyle w:val="Heading1"/>
@@ -5753,7 +6062,7 @@
         <w:t xml:space="preserve">Anhang</w:t>
       </w:r>
     </w:p>
-    <w:bookmarkEnd w:id="62"/>
+    <w:bookmarkEnd w:id="70"/>
     <w:sectPr>
       <w:headerReference r:id="rId9" w:type="even"/>
       <w:headerReference r:id="rId11" w:type="default"/>

</xml_diff>

<commit_message>
I elaborated on the mental health benefits of exercise
</commit_message>
<xml_diff>
--- a/Markdown/MD_BAEW.docx
+++ b/Markdown/MD_BAEW.docx
@@ -196,23 +196,13 @@
       </w:r>
     </w:p>
     <w:bookmarkEnd w:id="26"/>
-    <w:bookmarkStart w:id="27" w:name="firstheader"/>
+    <w:bookmarkStart w:id="31" w:name="firstheader"/>
     <w:p>
       <w:pPr>
         <w:pStyle w:val="Heading1"/>
       </w:pPr>
       <w:r>
         <w:t xml:space="preserve">Was uns am Laufen hält: Vorhersagen von Bewegungsadhärenz durch Affekt und Attributionsstile</w:t>
-      </w:r>
-    </w:p>
-    <w:bookmarkEnd w:id="27"/>
-    <w:bookmarkStart w:id="32" w:name="method"/>
-    <w:p>
-      <w:pPr>
-        <w:pStyle w:val="Heading1"/>
-      </w:pPr>
-      <w:r>
-        <w:t xml:space="preserve">Method</w:t>
       </w:r>
     </w:p>
     <w:p>
@@ -384,10 +374,64 @@
         <w:t xml:space="preserve"> </w:t>
       </w:r>
       <w:r>
-        <w:t xml:space="preserve">berichten in einer Meta-Analyse, dass die Krankheitslast von Herz-Kreislaufkrankheiten, Krebs und Diabetes bei Inaktivität um 6-10% erhöht ist und dass damit eine um mehr als ein halbes Jahr verkürzte durchschnittliche Lebenserwartung einhergeht. Körperliche Inaktivität bringt auch psychische Probleme mit sich: …</w:t>
+        <w:t xml:space="preserve">berichten in einer Meta-Analyse, dass die Krankheitslast von Herz-Kreislaufkrankheiten, Krebs und Diabetes bei Inaktivität um 6-10% erhöht ist und dass damit eine um mehr als ein halbes Jahr verkürzte durchschnittliche Lebenserwartung einhergeht. Körperliche Aktivität bringt auch Vorteile für die psychische Gesundheit. Das geschieht sowohl durch die Veränderung physiologischer als auch psychologischer Zustände im Körper</w:t>
+      </w:r>
+      <w:r>
+        <w:t xml:space="preserve"> </w:t>
+      </w:r>
+      <w:r>
+        <w:t xml:space="preserve">(</w:t>
+      </w:r>
+      <w:hyperlink w:anchor="ref-Mikkelsen2017">
+        <w:r>
+          <w:rPr>
+            <w:rStyle w:val="Hyperlink"/>
+          </w:rPr>
+          <w:t xml:space="preserve">Mikkelsen et al., 2017</w:t>
+        </w:r>
+      </w:hyperlink>
+      <w:r>
+        <w:t xml:space="preserve">)</w:t>
+      </w:r>
+      <w:r>
+        <w:t xml:space="preserve">. Einschränkend ist anzumerken, dass sich eine solche Wirkung nicht immer zeigt. Beispielsweise zeigt sich PA effektiv in der Behandlung, nicht aber in der Prävention von Depression</w:t>
+      </w:r>
+      <w:r>
+        <w:t xml:space="preserve"> </w:t>
+      </w:r>
+      <w:r>
+        <w:t xml:space="preserve">(</w:t>
+      </w:r>
+      <w:hyperlink w:anchor="ref-Carter2016">
+        <w:r>
+          <w:rPr>
+            <w:rStyle w:val="Hyperlink"/>
+          </w:rPr>
+          <w:t xml:space="preserve">Carter et al., 2016</w:t>
+        </w:r>
+      </w:hyperlink>
+      <w:r>
+        <w:t xml:space="preserve">;</w:t>
+      </w:r>
+      <w:r>
+        <w:t xml:space="preserve"> </w:t>
+      </w:r>
+      <w:hyperlink w:anchor="ref-Paluska2000">
+        <w:r>
+          <w:rPr>
+            <w:rStyle w:val="Hyperlink"/>
+          </w:rPr>
+          <w:t xml:space="preserve">Paluska &amp; Schwenk, 2000</w:t>
+        </w:r>
+      </w:hyperlink>
+      <w:r>
+        <w:t xml:space="preserve">)</w:t>
+      </w:r>
+      <w:r>
+        <w:t xml:space="preserve">.</w:t>
       </w:r>
     </w:p>
-    <w:bookmarkStart w:id="28" w:name="physische-aktivität-und-bewegung"/>
+    <w:bookmarkStart w:id="27" w:name="physische-aktivität-und-bewegung"/>
     <w:p>
       <w:pPr>
         <w:pStyle w:val="Heading2"/>
@@ -631,8 +675,8 @@
         <w:t xml:space="preserve">.</w:t>
       </w:r>
     </w:p>
-    <w:bookmarkEnd w:id="28"/>
-    <w:bookmarkStart w:id="29" w:name="affekt"/>
+    <w:bookmarkEnd w:id="27"/>
+    <w:bookmarkStart w:id="28" w:name="affekt"/>
     <w:p>
       <w:pPr>
         <w:pStyle w:val="Heading2"/>
@@ -715,8 +759,8 @@
         <w:t xml:space="preserve">Messmethoden allgemein –&gt; Vorteile von Session RPE</w:t>
       </w:r>
     </w:p>
-    <w:bookmarkEnd w:id="29"/>
-    <w:bookmarkStart w:id="30" w:name="stichprobe"/>
+    <w:bookmarkEnd w:id="28"/>
+    <w:bookmarkStart w:id="29" w:name="stichprobe"/>
     <w:p>
       <w:pPr>
         <w:pStyle w:val="Heading2"/>
@@ -733,8 +777,8 @@
         <w:t xml:space="preserve">Daten von aktiven, erwachsenen Freizeitsportler:innen (Alter ± Standardabweichung: 35.85 ± 12.89 Jahre; 6 weiblich; 12 männlich; 3 divers) liegen bereits aus dem Forschungsprojekt vor.</w:t>
       </w:r>
     </w:p>
-    <w:bookmarkEnd w:id="30"/>
-    <w:bookmarkStart w:id="31" w:name="durchführung"/>
+    <w:bookmarkEnd w:id="29"/>
+    <w:bookmarkStart w:id="30" w:name="durchführung"/>
     <w:p>
       <w:pPr>
         <w:pStyle w:val="Heading2"/>
@@ -842,9 +886,9 @@
         <w:t xml:space="preserve">)</w:t>
       </w:r>
     </w:p>
+    <w:bookmarkEnd w:id="30"/>
     <w:bookmarkEnd w:id="31"/>
-    <w:bookmarkEnd w:id="32"/>
-    <w:bookmarkStart w:id="33" w:name="methode"/>
+    <w:bookmarkStart w:id="32" w:name="methode"/>
     <w:p>
       <w:pPr>
         <w:pStyle w:val="Heading1"/>
@@ -861,8 +905,8 @@
         <w:t xml:space="preserve">Instrumente: Session RPE, Attributionsstil, PANAS</w:t>
       </w:r>
     </w:p>
-    <w:bookmarkEnd w:id="33"/>
-    <w:bookmarkStart w:id="34" w:name="ergebnisse"/>
+    <w:bookmarkEnd w:id="32"/>
+    <w:bookmarkStart w:id="33" w:name="ergebnisse"/>
     <w:p>
       <w:pPr>
         <w:pStyle w:val="Heading1"/>
@@ -5322,28 +5366,28 @@
         </w:sectPr>
       </w:pPr>
     </w:p>
+    <w:bookmarkEnd w:id="33"/>
+    <w:bookmarkStart w:id="34" w:name="diskussion"/>
+    <w:p>
+      <w:pPr>
+        <w:pStyle w:val="Heading1"/>
+      </w:pPr>
+      <w:r>
+        <w:t xml:space="preserve">Diskussion</w:t>
+      </w:r>
+    </w:p>
     <w:bookmarkEnd w:id="34"/>
-    <w:bookmarkStart w:id="35" w:name="diskussion"/>
+    <w:bookmarkStart w:id="74" w:name="literaturverzeichnis"/>
     <w:p>
       <w:pPr>
         <w:pStyle w:val="Heading1"/>
       </w:pPr>
       <w:r>
-        <w:t xml:space="preserve">Diskussion</w:t>
+        <w:t xml:space="preserve">Literaturverzeichnis</w:t>
       </w:r>
     </w:p>
-    <w:bookmarkEnd w:id="35"/>
-    <w:bookmarkStart w:id="69" w:name="literaturverzeichnis"/>
-    <w:p>
-      <w:pPr>
-        <w:pStyle w:val="Heading1"/>
-      </w:pPr>
-      <w:r>
-        <w:t xml:space="preserve">Literaturverzeichnis</w:t>
-      </w:r>
-    </w:p>
-    <w:bookmarkStart w:id="68" w:name="refs"/>
-    <w:bookmarkStart w:id="37" w:name="ref-Ainsworth2020"/>
+    <w:bookmarkStart w:id="73" w:name="refs"/>
+    <w:bookmarkStart w:id="36" w:name="ref-Ainsworth2020"/>
     <w:p>
       <w:pPr>
         <w:pStyle w:val="Bibliography"/>
@@ -5367,7 +5411,7 @@
       <w:r>
         <w:t xml:space="preserve">(4th Aufl., S. xx–xx). John Wiley &amp; Sons, Inc. https://doi.org/</w:t>
       </w:r>
-      <w:hyperlink r:id="rId36">
+      <w:hyperlink r:id="rId35">
         <w:r>
           <w:rPr>
             <w:rStyle w:val="Hyperlink"/>
@@ -5376,8 +5420,8 @@
         </w:r>
       </w:hyperlink>
     </w:p>
-    <w:bookmarkEnd w:id="37"/>
-    <w:bookmarkStart w:id="39" w:name="ref-Amireault2013"/>
+    <w:bookmarkEnd w:id="36"/>
+    <w:bookmarkStart w:id="38" w:name="ref-Amireault2013"/>
     <w:p>
       <w:pPr>
         <w:pStyle w:val="Bibliography"/>
@@ -5414,7 +5458,7 @@
       <w:r>
         <w:t xml:space="preserve"> </w:t>
       </w:r>
-      <w:hyperlink r:id="rId38">
+      <w:hyperlink r:id="rId37">
         <w:r>
           <w:rPr>
             <w:rStyle w:val="Hyperlink"/>
@@ -5423,8 +5467,8 @@
         </w:r>
       </w:hyperlink>
     </w:p>
-    <w:bookmarkEnd w:id="39"/>
-    <w:bookmarkStart w:id="41" w:name="ref-Buckworth2007"/>
+    <w:bookmarkEnd w:id="38"/>
+    <w:bookmarkStart w:id="40" w:name="ref-Buckworth2007"/>
     <w:p>
       <w:pPr>
         <w:pStyle w:val="Bibliography"/>
@@ -5451,7 +5495,7 @@
       <w:r>
         <w:t xml:space="preserve"> </w:t>
       </w:r>
-      <w:hyperlink r:id="rId40">
+      <w:hyperlink r:id="rId39">
         <w:r>
           <w:rPr>
             <w:rStyle w:val="Hyperlink"/>
@@ -5460,8 +5504,55 @@
         </w:r>
       </w:hyperlink>
     </w:p>
-    <w:bookmarkEnd w:id="41"/>
-    <w:bookmarkStart w:id="42" w:name="ref-caspersen1985physical"/>
+    <w:bookmarkEnd w:id="40"/>
+    <w:bookmarkStart w:id="42" w:name="ref-Carter2016"/>
+    <w:p>
+      <w:pPr>
+        <w:pStyle w:val="Bibliography"/>
+      </w:pPr>
+      <w:r>
+        <w:t xml:space="preserve">Carter, T., Morres, I. D., Meade, O., &amp; Callaghan, P. (2016). The Effect of Exercise on Depressive Symptoms in Adolescents: A Systematic Review and Meta-Analysis.</w:t>
+      </w:r>
+      <w:r>
+        <w:t xml:space="preserve"> </w:t>
+      </w:r>
+      <w:r>
+        <w:rPr>
+          <w:i/>
+          <w:iCs/>
+        </w:rPr>
+        <w:t xml:space="preserve">Journal of the American Academy of Child &amp;amp; Adolescent Psychiatry</w:t>
+      </w:r>
+      <w:r>
+        <w:t xml:space="preserve">,</w:t>
+      </w:r>
+      <w:r>
+        <w:t xml:space="preserve"> </w:t>
+      </w:r>
+      <w:r>
+        <w:rPr>
+          <w:i/>
+          <w:iCs/>
+        </w:rPr>
+        <w:t xml:space="preserve">55</w:t>
+      </w:r>
+      <w:r>
+        <w:t xml:space="preserve">(7), 580–590.</w:t>
+      </w:r>
+      <w:r>
+        <w:t xml:space="preserve"> </w:t>
+      </w:r>
+      <w:hyperlink r:id="rId41">
+        <w:r>
+          <w:rPr>
+            <w:rStyle w:val="Hyperlink"/>
+          </w:rPr>
+          <w:t xml:space="preserve">https://doi.org/10.1016/j.jaac.2016.04.016</w:t>
+        </w:r>
+      </w:hyperlink>
+    </w:p>
+    <w:bookmarkEnd w:id="42"/>
+    <w:bookmarkStart w:id="43" w:name="ref-caspersen1985physical"/>
     <w:p>
       <w:pPr>
         <w:pStyle w:val="Bibliography"/>
@@ -5496,8 +5587,8 @@
         <w:t xml:space="preserve">, 126–131.</w:t>
       </w:r>
     </w:p>
-    <w:bookmarkEnd w:id="42"/>
-    <w:bookmarkStart w:id="44" w:name="ref-Ding2016"/>
+    <w:bookmarkEnd w:id="43"/>
+    <w:bookmarkStart w:id="45" w:name="ref-Ding2016"/>
     <w:p>
       <w:pPr>
         <w:pStyle w:val="Bibliography"/>
@@ -5534,7 +5625,7 @@
       <w:r>
         <w:t xml:space="preserve"> </w:t>
       </w:r>
-      <w:hyperlink r:id="rId43">
+      <w:hyperlink r:id="rId44">
         <w:r>
           <w:rPr>
             <w:rStyle w:val="Hyperlink"/>
@@ -5543,8 +5634,8 @@
         </w:r>
       </w:hyperlink>
     </w:p>
-    <w:bookmarkEnd w:id="44"/>
-    <w:bookmarkStart w:id="46" w:name="ref-Foster2021"/>
+    <w:bookmarkEnd w:id="45"/>
+    <w:bookmarkStart w:id="47" w:name="ref-Foster2021"/>
     <w:p>
       <w:pPr>
         <w:pStyle w:val="Bibliography"/>
@@ -5581,7 +5672,7 @@
       <w:r>
         <w:t xml:space="preserve"> </w:t>
       </w:r>
-      <w:hyperlink r:id="rId45">
+      <w:hyperlink r:id="rId46">
         <w:r>
           <w:rPr>
             <w:rStyle w:val="Hyperlink"/>
@@ -5590,8 +5681,8 @@
         </w:r>
       </w:hyperlink>
     </w:p>
-    <w:bookmarkEnd w:id="46"/>
-    <w:bookmarkStart w:id="47" w:name="ref-hollmann2009sportmedizin"/>
+    <w:bookmarkEnd w:id="47"/>
+    <w:bookmarkStart w:id="48" w:name="ref-hollmann2009sportmedizin"/>
     <w:p>
       <w:pPr>
         <w:pStyle w:val="Bibliography"/>
@@ -5616,8 +5707,8 @@
         <w:t xml:space="preserve">(5th Aufl.). Schattauer.</w:t>
       </w:r>
     </w:p>
-    <w:bookmarkEnd w:id="47"/>
-    <w:bookmarkStart w:id="49" w:name="ref-Krug2013"/>
+    <w:bookmarkEnd w:id="48"/>
+    <w:bookmarkStart w:id="50" w:name="ref-Krug2013"/>
     <w:p>
       <w:pPr>
         <w:pStyle w:val="Bibliography"/>
@@ -5644,7 +5735,7 @@
       <w:r>
         <w:t xml:space="preserve"> </w:t>
       </w:r>
-      <w:hyperlink r:id="rId48">
+      <w:hyperlink r:id="rId49">
         <w:r>
           <w:rPr>
             <w:rStyle w:val="Hyperlink"/>
@@ -5653,8 +5744,8 @@
         </w:r>
       </w:hyperlink>
     </w:p>
-    <w:bookmarkEnd w:id="49"/>
-    <w:bookmarkStart w:id="51" w:name="ref-Lee2012"/>
+    <w:bookmarkEnd w:id="50"/>
+    <w:bookmarkStart w:id="52" w:name="ref-Lee2012"/>
     <w:p>
       <w:pPr>
         <w:pStyle w:val="Bibliography"/>
@@ -5691,7 +5782,7 @@
       <w:r>
         <w:t xml:space="preserve"> </w:t>
       </w:r>
-      <w:hyperlink r:id="rId50">
+      <w:hyperlink r:id="rId51">
         <w:r>
           <w:rPr>
             <w:rStyle w:val="Hyperlink"/>
@@ -5700,8 +5791,8 @@
         </w:r>
       </w:hyperlink>
     </w:p>
-    <w:bookmarkEnd w:id="51"/>
-    <w:bookmarkStart w:id="53" w:name="ref-Mcauley1994"/>
+    <w:bookmarkEnd w:id="52"/>
+    <w:bookmarkStart w:id="54" w:name="ref-Mcauley1994"/>
     <w:p>
       <w:pPr>
         <w:pStyle w:val="Bibliography"/>
@@ -5738,7 +5829,7 @@
       <w:r>
         <w:t xml:space="preserve"> </w:t>
       </w:r>
-      <w:hyperlink r:id="rId52">
+      <w:hyperlink r:id="rId53">
         <w:r>
           <w:rPr>
             <w:rStyle w:val="Hyperlink"/>
@@ -5747,8 +5838,55 @@
         </w:r>
       </w:hyperlink>
     </w:p>
-    <w:bookmarkEnd w:id="53"/>
-    <w:bookmarkStart w:id="55" w:name="ref-Myers2004"/>
+    <w:bookmarkEnd w:id="54"/>
+    <w:bookmarkStart w:id="56" w:name="ref-Mikkelsen2017"/>
+    <w:p>
+      <w:pPr>
+        <w:pStyle w:val="Bibliography"/>
+      </w:pPr>
+      <w:r>
+        <w:t xml:space="preserve">Mikkelsen, K., Stojanovska, L., Polenakovic, M., Bosevski, M., &amp; Apostolopoulos, V. (2017). Exercise and mental health.</w:t>
+      </w:r>
+      <w:r>
+        <w:t xml:space="preserve"> </w:t>
+      </w:r>
+      <w:r>
+        <w:rPr>
+          <w:i/>
+          <w:iCs/>
+        </w:rPr>
+        <w:t xml:space="preserve">Maturitas</w:t>
+      </w:r>
+      <w:r>
+        <w:t xml:space="preserve">,</w:t>
+      </w:r>
+      <w:r>
+        <w:t xml:space="preserve"> </w:t>
+      </w:r>
+      <w:r>
+        <w:rPr>
+          <w:i/>
+          <w:iCs/>
+        </w:rPr>
+        <w:t xml:space="preserve">106</w:t>
+      </w:r>
+      <w:r>
+        <w:t xml:space="preserve">, 48–56.</w:t>
+      </w:r>
+      <w:r>
+        <w:t xml:space="preserve"> </w:t>
+      </w:r>
+      <w:hyperlink r:id="rId55">
+        <w:r>
+          <w:rPr>
+            <w:rStyle w:val="Hyperlink"/>
+          </w:rPr>
+          <w:t xml:space="preserve">https://doi.org/10.1016/j.maturitas.2017.09.003</w:t>
+        </w:r>
+      </w:hyperlink>
+    </w:p>
+    <w:bookmarkEnd w:id="56"/>
+    <w:bookmarkStart w:id="58" w:name="ref-Myers2004"/>
     <w:p>
       <w:pPr>
         <w:pStyle w:val="Bibliography"/>
@@ -5785,7 +5923,7 @@
       <w:r>
         <w:t xml:space="preserve"> </w:t>
       </w:r>
-      <w:hyperlink r:id="rId54">
+      <w:hyperlink r:id="rId57">
         <w:r>
           <w:rPr>
             <w:rStyle w:val="Hyperlink"/>
@@ -5794,8 +5932,55 @@
         </w:r>
       </w:hyperlink>
     </w:p>
-    <w:bookmarkEnd w:id="55"/>
-    <w:bookmarkStart w:id="57" w:name="ref-Peterson1982"/>
+    <w:bookmarkEnd w:id="58"/>
+    <w:bookmarkStart w:id="60" w:name="ref-Paluska2000"/>
+    <w:p>
+      <w:pPr>
+        <w:pStyle w:val="Bibliography"/>
+      </w:pPr>
+      <w:r>
+        <w:t xml:space="preserve">Paluska, S. A., &amp; Schwenk, T. L. (2000). Physical Activity and Mental Health: Current Concepts.</w:t>
+      </w:r>
+      <w:r>
+        <w:t xml:space="preserve"> </w:t>
+      </w:r>
+      <w:r>
+        <w:rPr>
+          <w:i/>
+          <w:iCs/>
+        </w:rPr>
+        <w:t xml:space="preserve">Sports Medicine</w:t>
+      </w:r>
+      <w:r>
+        <w:t xml:space="preserve">,</w:t>
+      </w:r>
+      <w:r>
+        <w:t xml:space="preserve"> </w:t>
+      </w:r>
+      <w:r>
+        <w:rPr>
+          <w:i/>
+          <w:iCs/>
+        </w:rPr>
+        <w:t xml:space="preserve">29</w:t>
+      </w:r>
+      <w:r>
+        <w:t xml:space="preserve">(3), 167–180.</w:t>
+      </w:r>
+      <w:r>
+        <w:t xml:space="preserve"> </w:t>
+      </w:r>
+      <w:hyperlink r:id="rId59">
+        <w:r>
+          <w:rPr>
+            <w:rStyle w:val="Hyperlink"/>
+          </w:rPr>
+          <w:t xml:space="preserve">https://doi.org/10.2165/00007256-200029030-00003</w:t>
+        </w:r>
+      </w:hyperlink>
+    </w:p>
+    <w:bookmarkEnd w:id="60"/>
+    <w:bookmarkStart w:id="62" w:name="ref-Peterson1982"/>
     <w:p>
       <w:pPr>
         <w:pStyle w:val="Bibliography"/>
@@ -5832,7 +6017,7 @@
       <w:r>
         <w:t xml:space="preserve"> </w:t>
       </w:r>
-      <w:hyperlink r:id="rId56">
+      <w:hyperlink r:id="rId61">
         <w:r>
           <w:rPr>
             <w:rStyle w:val="Hyperlink"/>
@@ -5841,8 +6026,8 @@
         </w:r>
       </w:hyperlink>
     </w:p>
-    <w:bookmarkEnd w:id="57"/>
-    <w:bookmarkStart w:id="59" w:name="ref-Piggin2020"/>
+    <w:bookmarkEnd w:id="62"/>
+    <w:bookmarkStart w:id="64" w:name="ref-Piggin2020"/>
     <w:p>
       <w:pPr>
         <w:pStyle w:val="Bibliography"/>
@@ -5879,7 +6064,7 @@
       <w:r>
         <w:t xml:space="preserve"> </w:t>
       </w:r>
-      <w:hyperlink r:id="rId58">
+      <w:hyperlink r:id="rId63">
         <w:r>
           <w:rPr>
             <w:rStyle w:val="Hyperlink"/>
@@ -5888,8 +6073,8 @@
         </w:r>
       </w:hyperlink>
     </w:p>
-    <w:bookmarkEnd w:id="59"/>
-    <w:bookmarkStart w:id="61" w:name="ref-RKI_2022"/>
+    <w:bookmarkEnd w:id="64"/>
+    <w:bookmarkStart w:id="66" w:name="ref-RKI_2022"/>
     <w:p>
       <w:pPr>
         <w:pStyle w:val="Bibliography"/>
@@ -5913,7 +6098,7 @@
       <w:r>
         <w:t xml:space="preserve"> </w:t>
       </w:r>
-      <w:hyperlink r:id="rId60">
+      <w:hyperlink r:id="rId65">
         <w:r>
           <w:rPr>
             <w:rStyle w:val="Hyperlink"/>
@@ -5922,8 +6107,8 @@
         </w:r>
       </w:hyperlink>
     </w:p>
-    <w:bookmarkEnd w:id="61"/>
-    <w:bookmarkStart w:id="63" w:name="ref-Warburton2006"/>
+    <w:bookmarkEnd w:id="66"/>
+    <w:bookmarkStart w:id="68" w:name="ref-Warburton2006"/>
     <w:p>
       <w:pPr>
         <w:pStyle w:val="Bibliography"/>
@@ -5960,7 +6145,7 @@
       <w:r>
         <w:t xml:space="preserve"> </w:t>
       </w:r>
-      <w:hyperlink r:id="rId62">
+      <w:hyperlink r:id="rId67">
         <w:r>
           <w:rPr>
             <w:rStyle w:val="Hyperlink"/>
@@ -5969,8 +6154,8 @@
         </w:r>
       </w:hyperlink>
     </w:p>
-    <w:bookmarkEnd w:id="63"/>
-    <w:bookmarkStart w:id="65" w:name="ref-Watson1988"/>
+    <w:bookmarkEnd w:id="68"/>
+    <w:bookmarkStart w:id="70" w:name="ref-Watson1988"/>
     <w:p>
       <w:pPr>
         <w:pStyle w:val="Bibliography"/>
@@ -6007,7 +6192,7 @@
       <w:r>
         <w:t xml:space="preserve"> </w:t>
       </w:r>
-      <w:hyperlink r:id="rId64">
+      <w:hyperlink r:id="rId69">
         <w:r>
           <w:rPr>
             <w:rStyle w:val="Hyperlink"/>
@@ -6016,8 +6201,8 @@
         </w:r>
       </w:hyperlink>
     </w:p>
-    <w:bookmarkEnd w:id="65"/>
-    <w:bookmarkStart w:id="67" w:name="ref-WHO2010"/>
+    <w:bookmarkEnd w:id="70"/>
+    <w:bookmarkStart w:id="72" w:name="ref-WHO2010"/>
     <w:p>
       <w:pPr>
         <w:pStyle w:val="Bibliography"/>
@@ -6041,7 +6226,7 @@
       <w:r>
         <w:t xml:space="preserve"> </w:t>
       </w:r>
-      <w:hyperlink r:id="rId66">
+      <w:hyperlink r:id="rId71">
         <w:r>
           <w:rPr>
             <w:rStyle w:val="Hyperlink"/>
@@ -6050,10 +6235,10 @@
         </w:r>
       </w:hyperlink>
     </w:p>
-    <w:bookmarkEnd w:id="67"/>
-    <w:bookmarkEnd w:id="68"/>
-    <w:bookmarkEnd w:id="69"/>
-    <w:bookmarkStart w:id="70" w:name="anhang"/>
+    <w:bookmarkEnd w:id="72"/>
+    <w:bookmarkEnd w:id="73"/>
+    <w:bookmarkEnd w:id="74"/>
+    <w:bookmarkStart w:id="75" w:name="anhang"/>
     <w:p>
       <w:pPr>
         <w:pStyle w:val="Heading1"/>
@@ -6062,7 +6247,7 @@
         <w:t xml:space="preserve">Anhang</w:t>
       </w:r>
     </w:p>
-    <w:bookmarkEnd w:id="70"/>
+    <w:bookmarkEnd w:id="75"/>
     <w:sectPr>
       <w:headerReference r:id="rId9" w:type="even"/>
       <w:headerReference r:id="rId11" w:type="default"/>

</xml_diff>

<commit_message>
I wrote a little more in the introduction and added the info on the Relapse prevention model from the exposé
</commit_message>
<xml_diff>
--- a/Markdown/MD_BAEW.docx
+++ b/Markdown/MD_BAEW.docx
@@ -181,8 +181,8 @@
       </w:pPr>
       <w:r>
         <w:rPr>
+          <w:iCs/>
           <w:i/>
-          <w:iCs/>
         </w:rPr>
         <w:t xml:space="preserve">Schlüsselwörter</w:t>
       </w:r>
@@ -196,7 +196,7 @@
       </w:r>
     </w:p>
     <w:bookmarkEnd w:id="26"/>
-    <w:bookmarkStart w:id="31" w:name="firstheader"/>
+    <w:bookmarkStart w:id="33" w:name="firstheader"/>
     <w:p>
       <w:pPr>
         <w:pStyle w:val="Heading1"/>
@@ -345,13 +345,7 @@
         <w:t xml:space="preserve"> </w:t>
       </w:r>
       <w:r>
-        <w:t xml:space="preserve">in einer Analyse der Trainingskapazität von Männern im fortgeschrittenen Erwachsenenalter eine um etwa 20% reduzierte Mortalität pro Zuwachs des Aktivitätsniveaus um ein metabolisches Äquivalent.</w:t>
-      </w:r>
-      <w:r>
-        <w:t xml:space="preserve"> </w:t>
-      </w:r>
-      <w:r>
-        <w:t xml:space="preserve">Eine Erklärung dafür ist, dass aktivere Individuen seltener an chronischen Krankheiten erkranken.</w:t>
+        <w:t xml:space="preserve">in einer Analyse der Trainingskapazität von Männern im fortgeschrittenen Erwachsenenalter eine um etwa 20% reduzierte Mortalität pro Zuwachs des Aktivitätsniveaus um ein metabolisches Äquivalent. Eine Erklärung dafür ist, dass aktivere Individuen seltener an chronischen Krankheiten erkranken.</w:t>
       </w:r>
       <w:r>
         <w:t xml:space="preserve"> </w:t>
@@ -431,6 +425,86 @@
         <w:t xml:space="preserve">.</w:t>
       </w:r>
     </w:p>
+    <w:p>
+      <w:pPr>
+        <w:pStyle w:val="BodyText"/>
+      </w:pPr>
+      <w:r>
+        <w:t xml:space="preserve">Der Fokus von Studien zur Bewegungsförderung lag bisher auf Interventionen, die inaktive Personen dazu ermutigen, sich mehr zu bewegen und auf der Adhärenz zu solchen Interventionen</w:t>
+      </w:r>
+      <w:r>
+        <w:t xml:space="preserve"> </w:t>
+      </w:r>
+      <w:r>
+        <w:t xml:space="preserve">(siehe z.B.</w:t>
+      </w:r>
+      <w:r>
+        <w:t xml:space="preserve"> </w:t>
+      </w:r>
+      <w:hyperlink w:anchor="ref-Gillison2009">
+        <w:r>
+          <w:rPr>
+            <w:rStyle w:val="Hyperlink"/>
+          </w:rPr>
+          <w:t xml:space="preserve">Gillison et al., 2009</w:t>
+        </w:r>
+      </w:hyperlink>
+      <w:r>
+        <w:t xml:space="preserve">)</w:t>
+      </w:r>
+      <w:r>
+        <w:t xml:space="preserve">. Weniger Studien befassten sich mit der Frage, welche Faktoren die Aufrechterhaltung einer Bewegungsgewohnheit von Personen, die bereits gewohnheitsmäßig aktiv sind, beeinflussen</w:t>
+      </w:r>
+      <w:r>
+        <w:t xml:space="preserve"> </w:t>
+      </w:r>
+      <w:r>
+        <w:t xml:space="preserve">(z.B.</w:t>
+      </w:r>
+      <w:r>
+        <w:t xml:space="preserve"> </w:t>
+      </w:r>
+      <w:hyperlink w:anchor="ref-Stetson2005">
+        <w:r>
+          <w:rPr>
+            <w:rStyle w:val="Hyperlink"/>
+          </w:rPr>
+          <w:t xml:space="preserve">Stetson et al., 2005</w:t>
+        </w:r>
+      </w:hyperlink>
+      <w:r>
+        <w:t xml:space="preserve">)</w:t>
+      </w:r>
+      <w:r>
+        <w:t xml:space="preserve">.</w:t>
+      </w:r>
+      <w:r>
+        <w:t xml:space="preserve"> </w:t>
+      </w:r>
+      <w:r>
+        <w:t xml:space="preserve">Das Rückfallpräventionsmodell (Relapse Prevention Model,</w:t>
+      </w:r>
+      <w:r>
+        <w:t xml:space="preserve"> </w:t>
+      </w:r>
+      <w:r>
+        <w:t xml:space="preserve">Marlatt and George (</w:t>
+      </w:r>
+      <w:hyperlink w:anchor="ref-Marlatt1984">
+        <w:r>
+          <w:rPr>
+            <w:rStyle w:val="Hyperlink"/>
+          </w:rPr>
+          <w:t xml:space="preserve">1984</w:t>
+        </w:r>
+      </w:hyperlink>
+      <w:r>
+        <w:t xml:space="preserve">)</w:t>
+      </w:r>
+      <w:r>
+        <w:t xml:space="preserve">) könnte einen geeigneten Rahmen zur Untersuchung dieser Fragestellung darstellen.</w:t>
+      </w:r>
+    </w:p>
     <w:bookmarkStart w:id="27" w:name="physische-aktivität-und-bewegung"/>
     <w:p>
       <w:pPr>
@@ -452,8 +526,8 @@
       </w:r>
       <w:r>
         <w:rPr>
+          <w:iCs/>
           <w:i/>
-          <w:iCs/>
         </w:rPr>
         <w:t xml:space="preserve">körperliche Aktivität</w:t>
       </w:r>
@@ -531,8 +605,8 @@
       </w:r>
       <w:r>
         <w:rPr>
+          <w:iCs/>
           <w:i/>
-          <w:iCs/>
         </w:rPr>
         <w:t xml:space="preserve">Steigerung</w:t>
       </w:r>
@@ -760,13 +834,13 @@
       </w:r>
     </w:p>
     <w:bookmarkEnd w:id="28"/>
-    <w:bookmarkStart w:id="29" w:name="stichprobe"/>
+    <w:bookmarkStart w:id="29" w:name="das-rückfallmodell"/>
     <w:p>
       <w:pPr>
         <w:pStyle w:val="Heading2"/>
       </w:pPr>
       <w:r>
-        <w:t xml:space="preserve">Stichprobe:</w:t>
+        <w:t xml:space="preserve">Das Rückfallmodell</w:t>
       </w:r>
     </w:p>
     <w:p>
@@ -774,11 +848,205 @@
         <w:pStyle w:val="FirstParagraph"/>
       </w:pPr>
       <w:r>
-        <w:t xml:space="preserve">Daten von aktiven, erwachsenen Freizeitsportler:innen (Alter ± Standardabweichung: 35.85 ± 12.89 Jahre; 6 weiblich; 12 männlich; 3 divers) liegen bereits aus dem Forschungsprojekt vor.</w:t>
+        <w:t xml:space="preserve">Das Rückfallmodell von</w:t>
+      </w:r>
+      <w:r>
+        <w:t xml:space="preserve"> </w:t>
+      </w:r>
+      <w:r>
+        <w:t xml:space="preserve">Marlatt and George (</w:t>
+      </w:r>
+      <w:hyperlink w:anchor="ref-Marlatt1984">
+        <w:r>
+          <w:rPr>
+            <w:rStyle w:val="Hyperlink"/>
+          </w:rPr>
+          <w:t xml:space="preserve">1984</w:t>
+        </w:r>
+      </w:hyperlink>
+      <w:r>
+        <w:t xml:space="preserve">)</w:t>
+      </w:r>
+      <w:r>
+        <w:t xml:space="preserve"> </w:t>
+      </w:r>
+      <w:r>
+        <w:t xml:space="preserve">beleuchtet die Mechanismen der Aufrechterhaltung von Gesundheitsverhalten und ist auch im Kontext von Sport und Bewegung erklärungsmächtig</w:t>
+      </w:r>
+      <w:r>
+        <w:t xml:space="preserve"> </w:t>
+      </w:r>
+      <w:r>
+        <w:t xml:space="preserve">(</w:t>
+      </w:r>
+      <w:hyperlink w:anchor="ref-Marcus1997">
+        <w:r>
+          <w:rPr>
+            <w:rStyle w:val="Hyperlink"/>
+          </w:rPr>
+          <w:t xml:space="preserve">Marcus et al., 1997</w:t>
+        </w:r>
+      </w:hyperlink>
+      <w:r>
+        <w:t xml:space="preserve">)</w:t>
+      </w:r>
+      <w:r>
+        <w:t xml:space="preserve">. Das Modell wurde in Bezug auf Populationen mit bewegungsarmer Lebensweise</w:t>
+      </w:r>
+      <w:r>
+        <w:t xml:space="preserve"> </w:t>
+      </w:r>
+      <w:r>
+        <w:t xml:space="preserve">(</w:t>
+      </w:r>
+      <w:hyperlink w:anchor="ref-Marcus1993">
+        <w:r>
+          <w:rPr>
+            <w:rStyle w:val="Hyperlink"/>
+          </w:rPr>
+          <w:t xml:space="preserve">Marcus &amp; Stanton, 1993</w:t>
+        </w:r>
+      </w:hyperlink>
+      <w:r>
+        <w:t xml:space="preserve">;</w:t>
+      </w:r>
+      <w:r>
+        <w:t xml:space="preserve"> </w:t>
+      </w:r>
+      <w:hyperlink w:anchor="ref-Martin1984">
+        <w:r>
+          <w:rPr>
+            <w:rStyle w:val="Hyperlink"/>
+          </w:rPr>
+          <w:t xml:space="preserve">Martin et al., 1984</w:t>
+        </w:r>
+      </w:hyperlink>
+      <w:r>
+        <w:t xml:space="preserve">)</w:t>
+      </w:r>
+      <w:r>
+        <w:t xml:space="preserve">; und bereits aktive Populationen</w:t>
+      </w:r>
+      <w:r>
+        <w:t xml:space="preserve"> </w:t>
+      </w:r>
+      <w:r>
+        <w:t xml:space="preserve">(</w:t>
+      </w:r>
+      <w:hyperlink w:anchor="ref-Stetson2005">
+        <w:r>
+          <w:rPr>
+            <w:rStyle w:val="Hyperlink"/>
+          </w:rPr>
+          <w:t xml:space="preserve">Stetson et al., 2005</w:t>
+        </w:r>
+      </w:hyperlink>
+      <w:r>
+        <w:t xml:space="preserve">)</w:t>
+      </w:r>
+      <w:r>
+        <w:t xml:space="preserve"> </w:t>
+      </w:r>
+      <w:r>
+        <w:t xml:space="preserve">angewendet. Innerhalb dieses Modells ist die wichtige Rolle der Selbstwirksamkeit bereits gut untersucht, in Bezug auf andere Variablen ist die Studienlage allerdings noch dünn</w:t>
+      </w:r>
+      <w:r>
+        <w:t xml:space="preserve"> </w:t>
+      </w:r>
+      <w:r>
+        <w:t xml:space="preserve">(</w:t>
+      </w:r>
+      <w:hyperlink w:anchor="ref-Amireault2013">
+        <w:r>
+          <w:rPr>
+            <w:rStyle w:val="Hyperlink"/>
+          </w:rPr>
+          <w:t xml:space="preserve">Amireault et al., 2013</w:t>
+        </w:r>
+      </w:hyperlink>
+      <w:r>
+        <w:t xml:space="preserve">)</w:t>
+      </w:r>
+      <w:r>
+        <w:t xml:space="preserve">.</w:t>
+      </w:r>
+      <w:r>
+        <w:t xml:space="preserve"> </w:t>
+      </w:r>
+      <w:r>
+        <w:t xml:space="preserve">Marlatt and George (</w:t>
+      </w:r>
+      <w:hyperlink w:anchor="ref-Marlatt1984">
+        <w:r>
+          <w:rPr>
+            <w:rStyle w:val="Hyperlink"/>
+          </w:rPr>
+          <w:t xml:space="preserve">1984</w:t>
+        </w:r>
+      </w:hyperlink>
+      <w:r>
+        <w:t xml:space="preserve">)</w:t>
+      </w:r>
+      <w:r>
+        <w:t xml:space="preserve"> </w:t>
+      </w:r>
+      <w:r>
+        <w:t xml:space="preserve">erklären in ihrem Modell, dass Rückfälle vor allem durch den Umgang mit Hochrisikosituationen erklärt werden können. Dabei sei negatives Gefühlserleben der häufigste Auslöser einer Hochrisikosituation. Ob es nun zu einem Aussetzer oder zu einen kompletten Rückfall kommt, hängt zudem laut des Modells von</w:t>
+      </w:r>
+      <w:r>
+        <w:t xml:space="preserve"> </w:t>
+      </w:r>
+      <w:r>
+        <w:t xml:space="preserve">Marlatt and George (</w:t>
+      </w:r>
+      <w:hyperlink w:anchor="ref-Marlatt1984">
+        <w:r>
+          <w:rPr>
+            <w:rStyle w:val="Hyperlink"/>
+          </w:rPr>
+          <w:t xml:space="preserve">1984</w:t>
+        </w:r>
+      </w:hyperlink>
+      <w:r>
+        <w:t xml:space="preserve">)</w:t>
+      </w:r>
+      <w:r>
+        <w:t xml:space="preserve"> </w:t>
+      </w:r>
+      <w:r>
+        <w:t xml:space="preserve">wesentlich von der Ursachenzuschreibung auf das vergangene Verhalten ab, und zwar sollte sich eine internal-variable Kontrollüberzeugung positiv auswirken. Wenn negatives Gefühlserleben und eine undienliche Attribution nach einem Ausrutscher häufiger zu Rückfällen fühlen, dann sollten ein tendenziell negatives Affekterleben und ein external - stabiler Attributionsstil schlechtere Trainingsadhärenz und mehr Rückfälle vorhersagen.</w:t>
       </w:r>
     </w:p>
     <w:bookmarkEnd w:id="29"/>
-    <w:bookmarkStart w:id="30" w:name="durchführung"/>
+    <w:bookmarkStart w:id="30" w:name="hypothesen-und-forschungsfrage"/>
+    <w:p>
+      <w:pPr>
+        <w:pStyle w:val="Heading2"/>
+      </w:pPr>
+      <w:r>
+        <w:t xml:space="preserve">Hypothesen und Forschungsfrage</w:t>
+      </w:r>
+    </w:p>
+    <w:bookmarkEnd w:id="30"/>
+    <w:bookmarkStart w:id="31" w:name="stichprobe"/>
+    <w:p>
+      <w:pPr>
+        <w:pStyle w:val="Heading2"/>
+      </w:pPr>
+      <w:r>
+        <w:t xml:space="preserve">Stichprobe:</w:t>
+      </w:r>
+    </w:p>
+    <w:p>
+      <w:pPr>
+        <w:pStyle w:val="FirstParagraph"/>
+      </w:pPr>
+      <w:r>
+        <w:t xml:space="preserve">Daten von aktiven, erwachsenen Freizeitsportler:innen (Alter ± Standardabweichung: 35.85 ± 12.89 Jahre; 6 weiblich; 12 männlich; 3 divers) liegen bereits aus dem Forschungsprojekt vor.</w:t>
+      </w:r>
+    </w:p>
+    <w:bookmarkEnd w:id="31"/>
+    <w:bookmarkStart w:id="32" w:name="durchführung"/>
     <w:p>
       <w:pPr>
         <w:pStyle w:val="Heading2"/>
@@ -886,9 +1154,9 @@
         <w:t xml:space="preserve">)</w:t>
       </w:r>
     </w:p>
-    <w:bookmarkEnd w:id="30"/>
-    <w:bookmarkEnd w:id="31"/>
-    <w:bookmarkStart w:id="32" w:name="methode"/>
+    <w:bookmarkEnd w:id="32"/>
+    <w:bookmarkEnd w:id="33"/>
+    <w:bookmarkStart w:id="34" w:name="methode"/>
     <w:p>
       <w:pPr>
         <w:pStyle w:val="Heading1"/>
@@ -905,8 +1173,8 @@
         <w:t xml:space="preserve">Instrumente: Session RPE, Attributionsstil, PANAS</w:t>
       </w:r>
     </w:p>
-    <w:bookmarkEnd w:id="32"/>
-    <w:bookmarkStart w:id="33" w:name="ergebnisse"/>
+    <w:bookmarkEnd w:id="34"/>
+    <w:bookmarkStart w:id="35" w:name="ergebnisse"/>
     <w:p>
       <w:pPr>
         <w:pStyle w:val="Heading1"/>
@@ -922,11 +1190,6 @@
       <w:r>
         <w:t xml:space="preserve">die leute waren 34.69 alt</w:t>
       </w:r>
-    </w:p>
-    <w:p>
-      <w:pPr>
-        <w:sectPr/>
-      </w:pPr>
     </w:p>
     <w:tbl xmlns:w="http://schemas.openxmlformats.org/wordprocessingml/2006/main" xmlns:r="http://schemas.openxmlformats.org/officeDocument/2006/relationships" xmlns:w14="http://schemas.microsoft.com/office/word/2010/wordml" xmlns:wp="http://schemas.openxmlformats.org/drawingml/2006/wordprocessingDrawing" xmlns:a="http://schemas.openxmlformats.org/drawingml/2006/main" xmlns:pic="http://schemas.openxmlformats.org/drawingml/2006/picture">
       <w:tblPr>
@@ -5359,37 +5622,30 @@
         </w:tc>
       </w:tr>
     </w:tbl>
+    <w:bookmarkEnd w:id="35"/>
+    <w:bookmarkStart w:id="36" w:name="diskussion"/>
     <w:p>
       <w:pPr>
-        <w:sectPr>
-          <w:pgSz w:h="11906" w:w="16838" w:orient="landscape"/>
-        </w:sectPr>
-      </w:pPr>
+        <w:pStyle w:val="Heading1"/>
+      </w:pPr>
+      <w:r>
+        <w:t xml:space="preserve">Diskussion</w:t>
+      </w:r>
     </w:p>
-    <w:bookmarkEnd w:id="33"/>
-    <w:bookmarkStart w:id="34" w:name="diskussion"/>
+    <w:bookmarkEnd w:id="36"/>
+    <w:bookmarkStart w:id="88" w:name="literaturverzeichnis"/>
     <w:p>
       <w:pPr>
         <w:pStyle w:val="Heading1"/>
       </w:pPr>
       <w:r>
-        <w:t xml:space="preserve">Diskussion</w:t>
+        <w:t xml:space="preserve">Literaturverzeichnis</w:t>
       </w:r>
     </w:p>
-    <w:bookmarkEnd w:id="34"/>
-    <w:bookmarkStart w:id="74" w:name="literaturverzeichnis"/>
+    <w:bookmarkStart w:id="87" w:name="refs"/>
+    <w:bookmarkStart w:id="38" w:name="ref-Ainsworth2020"/>
     <w:p>
       <w:pPr>
-        <w:pStyle w:val="Heading1"/>
-      </w:pPr>
-      <w:r>
-        <w:t xml:space="preserve">Literaturverzeichnis</w:t>
-      </w:r>
-    </w:p>
-    <w:bookmarkStart w:id="73" w:name="refs"/>
-    <w:bookmarkStart w:id="36" w:name="ref-Ainsworth2020"/>
-    <w:p>
-      <w:pPr>
         <w:pStyle w:val="Bibliography"/>
       </w:pPr>
       <w:r>
@@ -5400,8 +5656,8 @@
       </w:r>
       <w:r>
         <w:rPr>
+          <w:iCs/>
           <w:i/>
-          <w:iCs/>
         </w:rPr>
         <w:t xml:space="preserve">Handbook of Sport Psychology: Bd. II</w:t>
       </w:r>
@@ -5411,7 +5667,7 @@
       <w:r>
         <w:t xml:space="preserve">(4th Aufl., S. xx–xx). John Wiley &amp; Sons, Inc. https://doi.org/</w:t>
       </w:r>
-      <w:hyperlink r:id="rId35">
+      <w:hyperlink r:id="rId37">
         <w:r>
           <w:rPr>
             <w:rStyle w:val="Hyperlink"/>
@@ -5420,8 +5676,8 @@
         </w:r>
       </w:hyperlink>
     </w:p>
-    <w:bookmarkEnd w:id="36"/>
-    <w:bookmarkStart w:id="38" w:name="ref-Amireault2013"/>
+    <w:bookmarkEnd w:id="38"/>
+    <w:bookmarkStart w:id="40" w:name="ref-Amireault2013"/>
     <w:p>
       <w:pPr>
         <w:pStyle w:val="Bibliography"/>
@@ -5434,8 +5690,8 @@
       </w:r>
       <w:r>
         <w:rPr>
+          <w:iCs/>
           <w:i/>
-          <w:iCs/>
         </w:rPr>
         <w:t xml:space="preserve">Health Psychology Review</w:t>
       </w:r>
@@ -5447,8 +5703,8 @@
       </w:r>
       <w:r>
         <w:rPr>
+          <w:iCs/>
           <w:i/>
-          <w:iCs/>
         </w:rPr>
         <w:t xml:space="preserve">7</w:t>
       </w:r>
@@ -5458,7 +5714,7 @@
       <w:r>
         <w:t xml:space="preserve"> </w:t>
       </w:r>
-      <w:hyperlink r:id="rId37">
+      <w:hyperlink r:id="rId39">
         <w:r>
           <w:rPr>
             <w:rStyle w:val="Hyperlink"/>
@@ -5467,8 +5723,8 @@
         </w:r>
       </w:hyperlink>
     </w:p>
-    <w:bookmarkEnd w:id="38"/>
-    <w:bookmarkStart w:id="40" w:name="ref-Buckworth2007"/>
+    <w:bookmarkEnd w:id="40"/>
+    <w:bookmarkStart w:id="42" w:name="ref-Buckworth2007"/>
     <w:p>
       <w:pPr>
         <w:pStyle w:val="Bibliography"/>
@@ -5481,8 +5737,8 @@
       </w:r>
       <w:r>
         <w:rPr>
+          <w:iCs/>
           <w:i/>
-          <w:iCs/>
         </w:rPr>
         <w:t xml:space="preserve">Handbook of Sport Psychology</w:t>
       </w:r>
@@ -5495,7 +5751,7 @@
       <w:r>
         <w:t xml:space="preserve"> </w:t>
       </w:r>
-      <w:hyperlink r:id="rId39">
+      <w:hyperlink r:id="rId41">
         <w:r>
           <w:rPr>
             <w:rStyle w:val="Hyperlink"/>
@@ -5504,8 +5760,8 @@
         </w:r>
       </w:hyperlink>
     </w:p>
-    <w:bookmarkEnd w:id="40"/>
-    <w:bookmarkStart w:id="42" w:name="ref-Carter2016"/>
+    <w:bookmarkEnd w:id="42"/>
+    <w:bookmarkStart w:id="44" w:name="ref-Carter2016"/>
     <w:p>
       <w:pPr>
         <w:pStyle w:val="Bibliography"/>
@@ -5518,8 +5774,8 @@
       </w:r>
       <w:r>
         <w:rPr>
+          <w:iCs/>
           <w:i/>
-          <w:iCs/>
         </w:rPr>
         <w:t xml:space="preserve">Journal of the American Academy of Child &amp;amp; Adolescent Psychiatry</w:t>
       </w:r>
@@ -5531,8 +5787,8 @@
       </w:r>
       <w:r>
         <w:rPr>
+          <w:iCs/>
           <w:i/>
-          <w:iCs/>
         </w:rPr>
         <w:t xml:space="preserve">55</w:t>
       </w:r>
@@ -5542,7 +5798,7 @@
       <w:r>
         <w:t xml:space="preserve"> </w:t>
       </w:r>
-      <w:hyperlink r:id="rId41">
+      <w:hyperlink r:id="rId43">
         <w:r>
           <w:rPr>
             <w:rStyle w:val="Hyperlink"/>
@@ -5551,8 +5807,8 @@
         </w:r>
       </w:hyperlink>
     </w:p>
-    <w:bookmarkEnd w:id="42"/>
-    <w:bookmarkStart w:id="43" w:name="ref-caspersen1985physical"/>
+    <w:bookmarkEnd w:id="44"/>
+    <w:bookmarkStart w:id="45" w:name="ref-caspersen1985physical"/>
     <w:p>
       <w:pPr>
         <w:pStyle w:val="Bibliography"/>
@@ -5565,8 +5821,8 @@
       </w:r>
       <w:r>
         <w:rPr>
+          <w:iCs/>
           <w:i/>
-          <w:iCs/>
         </w:rPr>
         <w:t xml:space="preserve">Public Health Reports</w:t>
       </w:r>
@@ -5578,8 +5834,8 @@
       </w:r>
       <w:r>
         <w:rPr>
+          <w:iCs/>
           <w:i/>
-          <w:iCs/>
         </w:rPr>
         <w:t xml:space="preserve">100</w:t>
       </w:r>
@@ -5587,8 +5843,8 @@
         <w:t xml:space="preserve">, 126–131.</w:t>
       </w:r>
     </w:p>
-    <w:bookmarkEnd w:id="43"/>
-    <w:bookmarkStart w:id="45" w:name="ref-Ding2016"/>
+    <w:bookmarkEnd w:id="45"/>
+    <w:bookmarkStart w:id="47" w:name="ref-Ding2016"/>
     <w:p>
       <w:pPr>
         <w:pStyle w:val="Bibliography"/>
@@ -5601,8 +5857,8 @@
       </w:r>
       <w:r>
         <w:rPr>
+          <w:iCs/>
           <w:i/>
-          <w:iCs/>
         </w:rPr>
         <w:t xml:space="preserve">The Lancet</w:t>
       </w:r>
@@ -5614,8 +5870,8 @@
       </w:r>
       <w:r>
         <w:rPr>
+          <w:iCs/>
           <w:i/>
-          <w:iCs/>
         </w:rPr>
         <w:t xml:space="preserve">388</w:t>
       </w:r>
@@ -5625,7 +5881,7 @@
       <w:r>
         <w:t xml:space="preserve"> </w:t>
       </w:r>
-      <w:hyperlink r:id="rId44">
+      <w:hyperlink r:id="rId46">
         <w:r>
           <w:rPr>
             <w:rStyle w:val="Hyperlink"/>
@@ -5634,8 +5890,8 @@
         </w:r>
       </w:hyperlink>
     </w:p>
-    <w:bookmarkEnd w:id="45"/>
-    <w:bookmarkStart w:id="47" w:name="ref-Foster2021"/>
+    <w:bookmarkEnd w:id="47"/>
+    <w:bookmarkStart w:id="49" w:name="ref-Foster2021"/>
     <w:p>
       <w:pPr>
         <w:pStyle w:val="Bibliography"/>
@@ -5648,8 +5904,8 @@
       </w:r>
       <w:r>
         <w:rPr>
+          <w:iCs/>
           <w:i/>
-          <w:iCs/>
         </w:rPr>
         <w:t xml:space="preserve">International Journal of Sports Physiology and Performance</w:t>
       </w:r>
@@ -5661,8 +5917,8 @@
       </w:r>
       <w:r>
         <w:rPr>
+          <w:iCs/>
           <w:i/>
-          <w:iCs/>
         </w:rPr>
         <w:t xml:space="preserve">16</w:t>
       </w:r>
@@ -5672,7 +5928,7 @@
       <w:r>
         <w:t xml:space="preserve"> </w:t>
       </w:r>
-      <w:hyperlink r:id="rId46">
+      <w:hyperlink r:id="rId48">
         <w:r>
           <w:rPr>
             <w:rStyle w:val="Hyperlink"/>
@@ -5681,13 +5937,60 @@
         </w:r>
       </w:hyperlink>
     </w:p>
-    <w:bookmarkEnd w:id="47"/>
-    <w:bookmarkStart w:id="48" w:name="ref-hollmann2009sportmedizin"/>
+    <w:bookmarkEnd w:id="49"/>
+    <w:bookmarkStart w:id="51" w:name="ref-Gillison2009"/>
     <w:p>
       <w:pPr>
         <w:pStyle w:val="Bibliography"/>
       </w:pPr>
       <w:r>
+        <w:t xml:space="preserve">Gillison, F. B., Skevington, S. M., Sato, A., Standage, M., &amp; Evangelidou, S. (2009). The effects of exercise interventions on quality of life in clinical and healthy populations; a meta-analysis.</w:t>
+      </w:r>
+      <w:r>
+        <w:t xml:space="preserve"> </w:t>
+      </w:r>
+      <w:r>
+        <w:rPr>
+          <w:iCs/>
+          <w:i/>
+        </w:rPr>
+        <w:t xml:space="preserve">Social Science &amp;amp; Medicine</w:t>
+      </w:r>
+      <w:r>
+        <w:t xml:space="preserve">,</w:t>
+      </w:r>
+      <w:r>
+        <w:t xml:space="preserve"> </w:t>
+      </w:r>
+      <w:r>
+        <w:rPr>
+          <w:iCs/>
+          <w:i/>
+        </w:rPr>
+        <w:t xml:space="preserve">68</w:t>
+      </w:r>
+      <w:r>
+        <w:t xml:space="preserve">(9), 1700–1710.</w:t>
+      </w:r>
+      <w:r>
+        <w:t xml:space="preserve"> </w:t>
+      </w:r>
+      <w:hyperlink r:id="rId50">
+        <w:r>
+          <w:rPr>
+            <w:rStyle w:val="Hyperlink"/>
+          </w:rPr>
+          <w:t xml:space="preserve">https://doi.org/10.1016/j.socscimed.2009.02.028</w:t>
+        </w:r>
+      </w:hyperlink>
+    </w:p>
+    <w:bookmarkEnd w:id="51"/>
+    <w:bookmarkStart w:id="52" w:name="ref-hollmann2009sportmedizin"/>
+    <w:p>
+      <w:pPr>
+        <w:pStyle w:val="Bibliography"/>
+      </w:pPr>
+      <w:r>
         <w:t xml:space="preserve">Hollmann, W., &amp; Strüder, H. K. (2009).</w:t>
       </w:r>
       <w:r>
@@ -5695,8 +5998,8 @@
       </w:r>
       <w:r>
         <w:rPr>
+          <w:iCs/>
           <w:i/>
-          <w:iCs/>
         </w:rPr>
         <w:t xml:space="preserve">Sportmedizin. Grundlagen für physische Aktivität, Training und Präventivmedizin</w:t>
       </w:r>
@@ -5707,8 +6010,8 @@
         <w:t xml:space="preserve">(5th Aufl.). Schattauer.</w:t>
       </w:r>
     </w:p>
-    <w:bookmarkEnd w:id="48"/>
-    <w:bookmarkStart w:id="50" w:name="ref-Krug2013"/>
+    <w:bookmarkEnd w:id="52"/>
+    <w:bookmarkStart w:id="54" w:name="ref-Krug2013"/>
     <w:p>
       <w:pPr>
         <w:pStyle w:val="Bibliography"/>
@@ -5721,8 +6024,8 @@
       </w:r>
       <w:r>
         <w:rPr>
+          <w:iCs/>
           <w:i/>
-          <w:iCs/>
         </w:rPr>
         <w:t xml:space="preserve">Bundesgesundheitsblatt - Gesundheitsforschung - Gesundheitsschutz</w:t>
       </w:r>
@@ -5735,7 +6038,7 @@
       <w:r>
         <w:t xml:space="preserve"> </w:t>
       </w:r>
-      <w:hyperlink r:id="rId49">
+      <w:hyperlink r:id="rId53">
         <w:r>
           <w:rPr>
             <w:rStyle w:val="Hyperlink"/>
@@ -5744,8 +6047,8 @@
         </w:r>
       </w:hyperlink>
     </w:p>
-    <w:bookmarkEnd w:id="50"/>
-    <w:bookmarkStart w:id="52" w:name="ref-Lee2012"/>
+    <w:bookmarkEnd w:id="54"/>
+    <w:bookmarkStart w:id="56" w:name="ref-Lee2012"/>
     <w:p>
       <w:pPr>
         <w:pStyle w:val="Bibliography"/>
@@ -5758,8 +6061,8 @@
       </w:r>
       <w:r>
         <w:rPr>
+          <w:iCs/>
           <w:i/>
-          <w:iCs/>
         </w:rPr>
         <w:t xml:space="preserve">The Lancet</w:t>
       </w:r>
@@ -5771,8 +6074,8 @@
       </w:r>
       <w:r>
         <w:rPr>
+          <w:iCs/>
           <w:i/>
-          <w:iCs/>
         </w:rPr>
         <w:t xml:space="preserve">380</w:t>
       </w:r>
@@ -5782,7 +6085,7 @@
       <w:r>
         <w:t xml:space="preserve"> </w:t>
       </w:r>
-      <w:hyperlink r:id="rId51">
+      <w:hyperlink r:id="rId55">
         <w:r>
           <w:rPr>
             <w:rStyle w:val="Hyperlink"/>
@@ -5791,13 +6094,191 @@
         </w:r>
       </w:hyperlink>
     </w:p>
-    <w:bookmarkEnd w:id="52"/>
-    <w:bookmarkStart w:id="54" w:name="ref-Mcauley1994"/>
+    <w:bookmarkEnd w:id="56"/>
+    <w:bookmarkStart w:id="58" w:name="ref-Marcus1997"/>
     <w:p>
       <w:pPr>
         <w:pStyle w:val="Bibliography"/>
       </w:pPr>
       <w:r>
+        <w:t xml:space="preserve">Marcus, B. H., Bock, B. C., &amp; Pinto, B. M. (1997). Initiation and Maintenance of Exercise Behavior. In</w:t>
+      </w:r>
+      <w:r>
+        <w:t xml:space="preserve"> </w:t>
+      </w:r>
+      <w:r>
+        <w:rPr>
+          <w:iCs/>
+          <w:i/>
+        </w:rPr>
+        <w:t xml:space="preserve">Handbook of Health Behavior Research II</w:t>
+      </w:r>
+      <w:r>
+        <w:t xml:space="preserve"> </w:t>
+      </w:r>
+      <w:r>
+        <w:t xml:space="preserve">(S. 335–352). Springer US.</w:t>
+      </w:r>
+      <w:r>
+        <w:t xml:space="preserve"> </w:t>
+      </w:r>
+      <w:hyperlink r:id="rId57">
+        <w:r>
+          <w:rPr>
+            <w:rStyle w:val="Hyperlink"/>
+          </w:rPr>
+          <w:t xml:space="preserve">https://doi.org/10.1007/978-1-4899-1760-7_18</w:t>
+        </w:r>
+      </w:hyperlink>
+    </w:p>
+    <w:bookmarkEnd w:id="58"/>
+    <w:bookmarkStart w:id="60" w:name="ref-Marcus1993"/>
+    <w:p>
+      <w:pPr>
+        <w:pStyle w:val="Bibliography"/>
+      </w:pPr>
+      <w:r>
+        <w:t xml:space="preserve">Marcus, B. H., &amp; Stanton, A. L. (1993). Evaluation of Relapse Prevention and Reinforcement Interventions to Promote Exercise Adherence in Sedentary Females.</w:t>
+      </w:r>
+      <w:r>
+        <w:t xml:space="preserve"> </w:t>
+      </w:r>
+      <w:r>
+        <w:rPr>
+          <w:iCs/>
+          <w:i/>
+        </w:rPr>
+        <w:t xml:space="preserve">Research Quarterly for Exercise and Sport</w:t>
+      </w:r>
+      <w:r>
+        <w:t xml:space="preserve">,</w:t>
+      </w:r>
+      <w:r>
+        <w:t xml:space="preserve"> </w:t>
+      </w:r>
+      <w:r>
+        <w:rPr>
+          <w:iCs/>
+          <w:i/>
+        </w:rPr>
+        <w:t xml:space="preserve">64</w:t>
+      </w:r>
+      <w:r>
+        <w:t xml:space="preserve">(4), 447–452.</w:t>
+      </w:r>
+      <w:r>
+        <w:t xml:space="preserve"> </w:t>
+      </w:r>
+      <w:hyperlink r:id="rId59">
+        <w:r>
+          <w:rPr>
+            <w:rStyle w:val="Hyperlink"/>
+          </w:rPr>
+          <w:t xml:space="preserve">https://doi.org/10.1080/02701367.1993.10607598</w:t>
+        </w:r>
+      </w:hyperlink>
+    </w:p>
+    <w:bookmarkEnd w:id="60"/>
+    <w:bookmarkStart w:id="62" w:name="ref-Marlatt1984"/>
+    <w:p>
+      <w:pPr>
+        <w:pStyle w:val="Bibliography"/>
+      </w:pPr>
+      <w:r>
+        <w:t xml:space="preserve">Marlatt, G. A., &amp; George, W. H. (1984). Relapse Prevention: Introduction and Overview of the Model.</w:t>
+      </w:r>
+      <w:r>
+        <w:t xml:space="preserve"> </w:t>
+      </w:r>
+      <w:r>
+        <w:rPr>
+          <w:iCs/>
+          <w:i/>
+        </w:rPr>
+        <w:t xml:space="preserve">British Journal of Addiction</w:t>
+      </w:r>
+      <w:r>
+        <w:t xml:space="preserve">,</w:t>
+      </w:r>
+      <w:r>
+        <w:t xml:space="preserve"> </w:t>
+      </w:r>
+      <w:r>
+        <w:rPr>
+          <w:iCs/>
+          <w:i/>
+        </w:rPr>
+        <w:t xml:space="preserve">79</w:t>
+      </w:r>
+      <w:r>
+        <w:t xml:space="preserve">(4), 261–273.</w:t>
+      </w:r>
+      <w:r>
+        <w:t xml:space="preserve"> </w:t>
+      </w:r>
+      <w:hyperlink r:id="rId61">
+        <w:r>
+          <w:rPr>
+            <w:rStyle w:val="Hyperlink"/>
+          </w:rPr>
+          <w:t xml:space="preserve">https://doi.org/10.1111/j.1360-0443.1984.tb03867.x</w:t>
+        </w:r>
+      </w:hyperlink>
+    </w:p>
+    <w:bookmarkEnd w:id="62"/>
+    <w:bookmarkStart w:id="64" w:name="ref-Martin1984"/>
+    <w:p>
+      <w:pPr>
+        <w:pStyle w:val="Bibliography"/>
+      </w:pPr>
+      <w:r>
+        <w:t xml:space="preserve">Martin, J. e., Dubbert, P. M., Katell, A. D., Thompson, J. K., Raczynski, J. R., Lake, M., Smith, P. O., Webster, J. S., Sikora, T., &amp; Cohen, R. E. (1984). Behavioral control of exercise in sedentary adults: Studies 1 through 6.</w:t>
+      </w:r>
+      <w:r>
+        <w:t xml:space="preserve"> </w:t>
+      </w:r>
+      <w:r>
+        <w:rPr>
+          <w:iCs/>
+          <w:i/>
+        </w:rPr>
+        <w:t xml:space="preserve">Journal of Consulting and Clinical Psychology</w:t>
+      </w:r>
+      <w:r>
+        <w:t xml:space="preserve">,</w:t>
+      </w:r>
+      <w:r>
+        <w:t xml:space="preserve"> </w:t>
+      </w:r>
+      <w:r>
+        <w:rPr>
+          <w:iCs/>
+          <w:i/>
+        </w:rPr>
+        <w:t xml:space="preserve">52</w:t>
+      </w:r>
+      <w:r>
+        <w:t xml:space="preserve">(5), 795–811.</w:t>
+      </w:r>
+      <w:r>
+        <w:t xml:space="preserve"> </w:t>
+      </w:r>
+      <w:hyperlink r:id="rId63">
+        <w:r>
+          <w:rPr>
+            <w:rStyle w:val="Hyperlink"/>
+          </w:rPr>
+          <w:t xml:space="preserve">https://doi.org/10.1037/0022-006x.52.5.795</w:t>
+        </w:r>
+      </w:hyperlink>
+    </w:p>
+    <w:bookmarkEnd w:id="64"/>
+    <w:bookmarkStart w:id="66" w:name="ref-Mcauley1994"/>
+    <w:p>
+      <w:pPr>
+        <w:pStyle w:val="Bibliography"/>
+      </w:pPr>
+      <w:r>
         <w:t xml:space="preserve">Mcauley, E., Courneya, K. S., Rudolph, D. L., &amp; Lox, C. L. (1994). Enhancing Exercise Adherence in Middle-Aged Males and Females.</w:t>
       </w:r>
       <w:r>
@@ -5805,8 +6286,8 @@
       </w:r>
       <w:r>
         <w:rPr>
+          <w:iCs/>
           <w:i/>
-          <w:iCs/>
         </w:rPr>
         <w:t xml:space="preserve">Preventive Medicine</w:t>
       </w:r>
@@ -5818,8 +6299,8 @@
       </w:r>
       <w:r>
         <w:rPr>
+          <w:iCs/>
           <w:i/>
-          <w:iCs/>
         </w:rPr>
         <w:t xml:space="preserve">23</w:t>
       </w:r>
@@ -5829,7 +6310,7 @@
       <w:r>
         <w:t xml:space="preserve"> </w:t>
       </w:r>
-      <w:hyperlink r:id="rId53">
+      <w:hyperlink r:id="rId65">
         <w:r>
           <w:rPr>
             <w:rStyle w:val="Hyperlink"/>
@@ -5838,8 +6319,8 @@
         </w:r>
       </w:hyperlink>
     </w:p>
-    <w:bookmarkEnd w:id="54"/>
-    <w:bookmarkStart w:id="56" w:name="ref-Mikkelsen2017"/>
+    <w:bookmarkEnd w:id="66"/>
+    <w:bookmarkStart w:id="68" w:name="ref-Mikkelsen2017"/>
     <w:p>
       <w:pPr>
         <w:pStyle w:val="Bibliography"/>
@@ -5852,8 +6333,8 @@
       </w:r>
       <w:r>
         <w:rPr>
+          <w:iCs/>
           <w:i/>
-          <w:iCs/>
         </w:rPr>
         <w:t xml:space="preserve">Maturitas</w:t>
       </w:r>
@@ -5865,8 +6346,8 @@
       </w:r>
       <w:r>
         <w:rPr>
+          <w:iCs/>
           <w:i/>
-          <w:iCs/>
         </w:rPr>
         <w:t xml:space="preserve">106</w:t>
       </w:r>
@@ -5876,7 +6357,7 @@
       <w:r>
         <w:t xml:space="preserve"> </w:t>
       </w:r>
-      <w:hyperlink r:id="rId55">
+      <w:hyperlink r:id="rId67">
         <w:r>
           <w:rPr>
             <w:rStyle w:val="Hyperlink"/>
@@ -5885,8 +6366,8 @@
         </w:r>
       </w:hyperlink>
     </w:p>
-    <w:bookmarkEnd w:id="56"/>
-    <w:bookmarkStart w:id="58" w:name="ref-Myers2004"/>
+    <w:bookmarkEnd w:id="68"/>
+    <w:bookmarkStart w:id="70" w:name="ref-Myers2004"/>
     <w:p>
       <w:pPr>
         <w:pStyle w:val="Bibliography"/>
@@ -5899,8 +6380,8 @@
       </w:r>
       <w:r>
         <w:rPr>
+          <w:iCs/>
           <w:i/>
-          <w:iCs/>
         </w:rPr>
         <w:t xml:space="preserve">The American Journal of Medicine</w:t>
       </w:r>
@@ -5912,8 +6393,8 @@
       </w:r>
       <w:r>
         <w:rPr>
+          <w:iCs/>
           <w:i/>
-          <w:iCs/>
         </w:rPr>
         <w:t xml:space="preserve">117</w:t>
       </w:r>
@@ -5923,7 +6404,7 @@
       <w:r>
         <w:t xml:space="preserve"> </w:t>
       </w:r>
-      <w:hyperlink r:id="rId57">
+      <w:hyperlink r:id="rId69">
         <w:r>
           <w:rPr>
             <w:rStyle w:val="Hyperlink"/>
@@ -5932,8 +6413,8 @@
         </w:r>
       </w:hyperlink>
     </w:p>
-    <w:bookmarkEnd w:id="58"/>
-    <w:bookmarkStart w:id="60" w:name="ref-Paluska2000"/>
+    <w:bookmarkEnd w:id="70"/>
+    <w:bookmarkStart w:id="72" w:name="ref-Paluska2000"/>
     <w:p>
       <w:pPr>
         <w:pStyle w:val="Bibliography"/>
@@ -5946,8 +6427,8 @@
       </w:r>
       <w:r>
         <w:rPr>
+          <w:iCs/>
           <w:i/>
-          <w:iCs/>
         </w:rPr>
         <w:t xml:space="preserve">Sports Medicine</w:t>
       </w:r>
@@ -5959,8 +6440,8 @@
       </w:r>
       <w:r>
         <w:rPr>
+          <w:iCs/>
           <w:i/>
-          <w:iCs/>
         </w:rPr>
         <w:t xml:space="preserve">29</w:t>
       </w:r>
@@ -5970,7 +6451,7 @@
       <w:r>
         <w:t xml:space="preserve"> </w:t>
       </w:r>
-      <w:hyperlink r:id="rId59">
+      <w:hyperlink r:id="rId71">
         <w:r>
           <w:rPr>
             <w:rStyle w:val="Hyperlink"/>
@@ -5979,8 +6460,8 @@
         </w:r>
       </w:hyperlink>
     </w:p>
-    <w:bookmarkEnd w:id="60"/>
-    <w:bookmarkStart w:id="62" w:name="ref-Peterson1982"/>
+    <w:bookmarkEnd w:id="72"/>
+    <w:bookmarkStart w:id="74" w:name="ref-Peterson1982"/>
     <w:p>
       <w:pPr>
         <w:pStyle w:val="Bibliography"/>
@@ -5993,8 +6474,8 @@
       </w:r>
       <w:r>
         <w:rPr>
+          <w:iCs/>
           <w:i/>
-          <w:iCs/>
         </w:rPr>
         <w:t xml:space="preserve">Cognitive Therapy and Research</w:t>
       </w:r>
@@ -6006,8 +6487,8 @@
       </w:r>
       <w:r>
         <w:rPr>
+          <w:iCs/>
           <w:i/>
-          <w:iCs/>
         </w:rPr>
         <w:t xml:space="preserve">6</w:t>
       </w:r>
@@ -6017,7 +6498,7 @@
       <w:r>
         <w:t xml:space="preserve"> </w:t>
       </w:r>
-      <w:hyperlink r:id="rId61">
+      <w:hyperlink r:id="rId73">
         <w:r>
           <w:rPr>
             <w:rStyle w:val="Hyperlink"/>
@@ -6026,8 +6507,8 @@
         </w:r>
       </w:hyperlink>
     </w:p>
-    <w:bookmarkEnd w:id="62"/>
-    <w:bookmarkStart w:id="64" w:name="ref-Piggin2020"/>
+    <w:bookmarkEnd w:id="74"/>
+    <w:bookmarkStart w:id="76" w:name="ref-Piggin2020"/>
     <w:p>
       <w:pPr>
         <w:pStyle w:val="Bibliography"/>
@@ -6040,8 +6521,8 @@
       </w:r>
       <w:r>
         <w:rPr>
+          <w:iCs/>
           <w:i/>
-          <w:iCs/>
         </w:rPr>
         <w:t xml:space="preserve">Frontiers in Sports and Active Living</w:t>
       </w:r>
@@ -6053,8 +6534,8 @@
       </w:r>
       <w:r>
         <w:rPr>
+          <w:iCs/>
           <w:i/>
-          <w:iCs/>
         </w:rPr>
         <w:t xml:space="preserve">2</w:t>
       </w:r>
@@ -6064,7 +6545,7 @@
       <w:r>
         <w:t xml:space="preserve"> </w:t>
       </w:r>
-      <w:hyperlink r:id="rId63">
+      <w:hyperlink r:id="rId75">
         <w:r>
           <w:rPr>
             <w:rStyle w:val="Hyperlink"/>
@@ -6073,8 +6554,8 @@
         </w:r>
       </w:hyperlink>
     </w:p>
-    <w:bookmarkEnd w:id="64"/>
-    <w:bookmarkStart w:id="66" w:name="ref-RKI_2022"/>
+    <w:bookmarkEnd w:id="76"/>
+    <w:bookmarkStart w:id="78" w:name="ref-RKI_2022"/>
     <w:p>
       <w:pPr>
         <w:pStyle w:val="Bibliography"/>
@@ -6087,8 +6568,8 @@
       </w:r>
       <w:r>
         <w:rPr>
+          <w:iCs/>
           <w:i/>
-          <w:iCs/>
         </w:rPr>
         <w:t xml:space="preserve">Dashboard zu Gesundheit in Deutschland aktuell - GEDA 2019/2020</w:t>
       </w:r>
@@ -6098,7 +6579,7 @@
       <w:r>
         <w:t xml:space="preserve"> </w:t>
       </w:r>
-      <w:hyperlink r:id="rId65">
+      <w:hyperlink r:id="rId77">
         <w:r>
           <w:rPr>
             <w:rStyle w:val="Hyperlink"/>
@@ -6107,13 +6588,60 @@
         </w:r>
       </w:hyperlink>
     </w:p>
-    <w:bookmarkEnd w:id="66"/>
-    <w:bookmarkStart w:id="68" w:name="ref-Warburton2006"/>
+    <w:bookmarkEnd w:id="78"/>
+    <w:bookmarkStart w:id="80" w:name="ref-Stetson2005"/>
     <w:p>
       <w:pPr>
         <w:pStyle w:val="Bibliography"/>
       </w:pPr>
       <w:r>
+        <w:t xml:space="preserve">Stetson, B. A., Beacham, A. O., Frommelt, S. J., Boutelle, K. N., Cole, J. D., Ziegler, C. H., &amp; Looney, S. W. (2005). Exercise slips in high-risk situations and activity patterns in long-term exercisers: An application of the relapse prevention model.</w:t>
+      </w:r>
+      <w:r>
+        <w:t xml:space="preserve"> </w:t>
+      </w:r>
+      <w:r>
+        <w:rPr>
+          <w:iCs/>
+          <w:i/>
+        </w:rPr>
+        <w:t xml:space="preserve">Annals of Behavioral Medicine</w:t>
+      </w:r>
+      <w:r>
+        <w:t xml:space="preserve">,</w:t>
+      </w:r>
+      <w:r>
+        <w:t xml:space="preserve"> </w:t>
+      </w:r>
+      <w:r>
+        <w:rPr>
+          <w:iCs/>
+          <w:i/>
+        </w:rPr>
+        <w:t xml:space="preserve">30</w:t>
+      </w:r>
+      <w:r>
+        <w:t xml:space="preserve">(1), 25–35.</w:t>
+      </w:r>
+      <w:r>
+        <w:t xml:space="preserve"> </w:t>
+      </w:r>
+      <w:hyperlink r:id="rId79">
+        <w:r>
+          <w:rPr>
+            <w:rStyle w:val="Hyperlink"/>
+          </w:rPr>
+          <w:t xml:space="preserve">https://doi.org/10.1207/s15324796abm3001_4</w:t>
+        </w:r>
+      </w:hyperlink>
+    </w:p>
+    <w:bookmarkEnd w:id="80"/>
+    <w:bookmarkStart w:id="82" w:name="ref-Warburton2006"/>
+    <w:p>
+      <w:pPr>
+        <w:pStyle w:val="Bibliography"/>
+      </w:pPr>
+      <w:r>
         <w:t xml:space="preserve">Warburton, D. E. R. (2006). Health benefits of physical activity: the evidence.</w:t>
       </w:r>
       <w:r>
@@ -6121,8 +6649,8 @@
       </w:r>
       <w:r>
         <w:rPr>
+          <w:iCs/>
           <w:i/>
-          <w:iCs/>
         </w:rPr>
         <w:t xml:space="preserve">Canadian Medical Association Journal</w:t>
       </w:r>
@@ -6134,8 +6662,8 @@
       </w:r>
       <w:r>
         <w:rPr>
+          <w:iCs/>
           <w:i/>
-          <w:iCs/>
         </w:rPr>
         <w:t xml:space="preserve">174</w:t>
       </w:r>
@@ -6145,7 +6673,7 @@
       <w:r>
         <w:t xml:space="preserve"> </w:t>
       </w:r>
-      <w:hyperlink r:id="rId67">
+      <w:hyperlink r:id="rId81">
         <w:r>
           <w:rPr>
             <w:rStyle w:val="Hyperlink"/>
@@ -6154,8 +6682,8 @@
         </w:r>
       </w:hyperlink>
     </w:p>
-    <w:bookmarkEnd w:id="68"/>
-    <w:bookmarkStart w:id="70" w:name="ref-Watson1988"/>
+    <w:bookmarkEnd w:id="82"/>
+    <w:bookmarkStart w:id="84" w:name="ref-Watson1988"/>
     <w:p>
       <w:pPr>
         <w:pStyle w:val="Bibliography"/>
@@ -6168,8 +6696,8 @@
       </w:r>
       <w:r>
         <w:rPr>
+          <w:iCs/>
           <w:i/>
-          <w:iCs/>
         </w:rPr>
         <w:t xml:space="preserve">Journal of Personality and Social Psychology</w:t>
       </w:r>
@@ -6181,8 +6709,8 @@
       </w:r>
       <w:r>
         <w:rPr>
+          <w:iCs/>
           <w:i/>
-          <w:iCs/>
         </w:rPr>
         <w:t xml:space="preserve">54</w:t>
       </w:r>
@@ -6192,7 +6720,7 @@
       <w:r>
         <w:t xml:space="preserve"> </w:t>
       </w:r>
-      <w:hyperlink r:id="rId69">
+      <w:hyperlink r:id="rId83">
         <w:r>
           <w:rPr>
             <w:rStyle w:val="Hyperlink"/>
@@ -6201,8 +6729,8 @@
         </w:r>
       </w:hyperlink>
     </w:p>
-    <w:bookmarkEnd w:id="70"/>
-    <w:bookmarkStart w:id="72" w:name="ref-WHO2010"/>
+    <w:bookmarkEnd w:id="84"/>
+    <w:bookmarkStart w:id="86" w:name="ref-WHO2010"/>
     <w:p>
       <w:pPr>
         <w:pStyle w:val="Bibliography"/>
@@ -6215,8 +6743,8 @@
       </w:r>
       <w:r>
         <w:rPr>
+          <w:iCs/>
           <w:i/>
-          <w:iCs/>
         </w:rPr>
         <w:t xml:space="preserve">Global Recommendations on Physical Activity for Health</w:t>
       </w:r>
@@ -6226,7 +6754,7 @@
       <w:r>
         <w:t xml:space="preserve"> </w:t>
       </w:r>
-      <w:hyperlink r:id="rId71">
+      <w:hyperlink r:id="rId85">
         <w:r>
           <w:rPr>
             <w:rStyle w:val="Hyperlink"/>
@@ -6235,10 +6763,10 @@
         </w:r>
       </w:hyperlink>
     </w:p>
-    <w:bookmarkEnd w:id="72"/>
-    <w:bookmarkEnd w:id="73"/>
-    <w:bookmarkEnd w:id="74"/>
-    <w:bookmarkStart w:id="75" w:name="anhang"/>
+    <w:bookmarkEnd w:id="86"/>
+    <w:bookmarkEnd w:id="87"/>
+    <w:bookmarkEnd w:id="88"/>
+    <w:bookmarkStart w:id="89" w:name="anhang"/>
     <w:p>
       <w:pPr>
         <w:pStyle w:val="Heading1"/>
@@ -6247,7 +6775,7 @@
         <w:t xml:space="preserve">Anhang</w:t>
       </w:r>
     </w:p>
-    <w:bookmarkEnd w:id="75"/>
+    <w:bookmarkEnd w:id="89"/>
     <w:sectPr>
       <w:headerReference r:id="rId9" w:type="even"/>
       <w:headerReference r:id="rId11" w:type="default"/>
@@ -6677,14 +7205,14 @@
     </w:lvl>
   </w:abstractNum>
   <w:abstractNum w:abstractNumId="990">
-    <w:nsid w:val="0000A990"/>
+    <w:nsid w:val="A990"/>
     <w:multiLevelType w:val="multilevel"/>
     <w:lvl w:ilvl="0">
       <w:numFmt w:val="bullet"/>
       <w:lvlText w:val=" "/>
       <w:lvlJc w:val="left"/>
       <w:pPr>
-        <w:ind w:left="720" w:hanging="360"/>
+        <w:ind w:left="720" w:hanging="480"/>
       </w:pPr>
     </w:lvl>
     <w:lvl w:ilvl="1">
@@ -6692,7 +7220,7 @@
       <w:lvlText w:val=" "/>
       <w:lvlJc w:val="left"/>
       <w:pPr>
-        <w:ind w:left="1440" w:hanging="360"/>
+        <w:ind w:left="1440" w:hanging="480"/>
       </w:pPr>
     </w:lvl>
     <w:lvl w:ilvl="2">
@@ -6700,7 +7228,7 @@
       <w:lvlText w:val=" "/>
       <w:lvlJc w:val="left"/>
       <w:pPr>
-        <w:ind w:left="2160" w:hanging="360"/>
+        <w:ind w:left="2160" w:hanging="480"/>
       </w:pPr>
     </w:lvl>
     <w:lvl w:ilvl="3">
@@ -6708,7 +7236,7 @@
       <w:lvlText w:val=" "/>
       <w:lvlJc w:val="left"/>
       <w:pPr>
-        <w:ind w:left="2880" w:hanging="360"/>
+        <w:ind w:left="2880" w:hanging="480"/>
       </w:pPr>
     </w:lvl>
     <w:lvl w:ilvl="4">
@@ -6716,7 +7244,7 @@
       <w:lvlText w:val=" "/>
       <w:lvlJc w:val="left"/>
       <w:pPr>
-        <w:ind w:left="3600" w:hanging="360"/>
+        <w:ind w:left="3600" w:hanging="480"/>
       </w:pPr>
     </w:lvl>
     <w:lvl w:ilvl="5">
@@ -6724,7 +7252,7 @@
       <w:lvlText w:val=" "/>
       <w:lvlJc w:val="left"/>
       <w:pPr>
-        <w:ind w:left="4320" w:hanging="360"/>
+        <w:ind w:left="4320" w:hanging="480"/>
       </w:pPr>
     </w:lvl>
     <w:lvl w:ilvl="6">
@@ -6732,7 +7260,7 @@
       <w:lvlText w:val=" "/>
       <w:lvlJc w:val="left"/>
       <w:pPr>
-        <w:ind w:left="5040" w:hanging="360"/>
+        <w:ind w:left="5040" w:hanging="480"/>
       </w:pPr>
     </w:lvl>
     <w:lvl w:ilvl="7">
@@ -6740,7 +7268,7 @@
       <w:lvlText w:val=" "/>
       <w:lvlJc w:val="left"/>
       <w:pPr>
-        <w:ind w:left="5760" w:hanging="360"/>
+        <w:ind w:left="5760" w:hanging="480"/>
       </w:pPr>
     </w:lvl>
     <w:lvl w:ilvl="8">
@@ -6748,111 +7276,84 @@
       <w:lvlText w:val=" "/>
       <w:lvlJc w:val="left"/>
       <w:pPr>
-        <w:ind w:left="6480" w:hanging="360"/>
+        <w:ind w:left="6480" w:hanging="480"/>
       </w:pPr>
     </w:lvl>
   </w:abstractNum>
   <w:abstractNum w:abstractNumId="991">
-    <w:nsid w:val="0000A991"/>
+    <w:nsid w:val="A991"/>
     <w:multiLevelType w:val="multilevel"/>
     <w:lvl w:ilvl="0">
       <w:numFmt w:val="bullet"/>
-      <w:lvlText w:val=""/>
+      <w:lvlText w:val="•"/>
       <w:lvlJc w:val="left"/>
       <w:pPr>
-        <w:ind w:left="720" w:hanging="360"/>
-      </w:pPr>
-      <w:rPr>
-        <w:rFonts w:ascii="Symbol" w:hAnsi="Symbol" w:cs="Symbol" w:hint="default"/>
-      </w:rPr>
+        <w:ind w:left="720" w:hanging="480"/>
+      </w:pPr>
     </w:lvl>
     <w:lvl w:ilvl="1">
       <w:numFmt w:val="bullet"/>
-      <w:lvlText w:val="o"/>
+      <w:lvlText w:val="–"/>
       <w:lvlJc w:val="left"/>
       <w:pPr>
-        <w:ind w:left="1440" w:hanging="360"/>
-      </w:pPr>
-      <w:rPr>
-        <w:rFonts w:ascii="Courier New" w:hAnsi="Courier New" w:cs="Courier New" w:hint="default"/>
-      </w:rPr>
+        <w:ind w:left="1440" w:hanging="480"/>
+      </w:pPr>
     </w:lvl>
     <w:lvl w:ilvl="2">
       <w:numFmt w:val="bullet"/>
-      <w:lvlText w:val=""/>
+      <w:lvlText w:val="•"/>
       <w:lvlJc w:val="left"/>
       <w:pPr>
-        <w:ind w:left="2160" w:hanging="360"/>
-      </w:pPr>
-      <w:rPr>
-        <w:rFonts w:ascii="Wingdings" w:hAnsi="Wingdings" w:cs="Wingdings" w:hint="default"/>
-      </w:rPr>
+        <w:ind w:left="2160" w:hanging="480"/>
+      </w:pPr>
     </w:lvl>
     <w:lvl w:ilvl="3">
       <w:numFmt w:val="bullet"/>
-      <w:lvlText w:val=""/>
+      <w:lvlText w:val="–"/>
       <w:lvlJc w:val="left"/>
       <w:pPr>
-        <w:ind w:left="2880" w:hanging="360"/>
-      </w:pPr>
-      <w:rPr>
-        <w:rFonts w:ascii="Symbol" w:hAnsi="Symbol" w:cs="Symbol" w:hint="default"/>
-      </w:rPr>
+        <w:ind w:left="2880" w:hanging="480"/>
+      </w:pPr>
     </w:lvl>
     <w:lvl w:ilvl="4">
       <w:numFmt w:val="bullet"/>
-      <w:lvlText w:val="o"/>
+      <w:lvlText w:val="•"/>
       <w:lvlJc w:val="left"/>
       <w:pPr>
-        <w:ind w:left="3600" w:hanging="360"/>
-      </w:pPr>
-      <w:rPr>
-        <w:rFonts w:ascii="Courier New" w:hAnsi="Courier New" w:cs="Courier New" w:hint="default"/>
-      </w:rPr>
+        <w:ind w:left="3600" w:hanging="480"/>
+      </w:pPr>
     </w:lvl>
     <w:lvl w:ilvl="5">
       <w:numFmt w:val="bullet"/>
-      <w:lvlText w:val=""/>
+      <w:lvlText w:val="–"/>
       <w:lvlJc w:val="left"/>
       <w:pPr>
-        <w:ind w:left="4320" w:hanging="360"/>
-      </w:pPr>
-      <w:rPr>
-        <w:rFonts w:ascii="Wingdings" w:hAnsi="Wingdings" w:cs="Wingdings" w:hint="default"/>
-      </w:rPr>
+        <w:ind w:left="4320" w:hanging="480"/>
+      </w:pPr>
     </w:lvl>
     <w:lvl w:ilvl="6">
       <w:numFmt w:val="bullet"/>
-      <w:lvlText w:val=""/>
+      <w:lvlText w:val="•"/>
       <w:lvlJc w:val="left"/>
       <w:pPr>
-        <w:ind w:left="5040" w:hanging="360"/>
-      </w:pPr>
-      <w:rPr>
-        <w:rFonts w:ascii="Symbol" w:hAnsi="Symbol" w:cs="Symbol" w:hint="default"/>
-      </w:rPr>
+        <w:ind w:left="5040" w:hanging="480"/>
+      </w:pPr>
     </w:lvl>
     <w:lvl w:ilvl="7">
       <w:numFmt w:val="bullet"/>
-      <w:lvlText w:val="o"/>
+      <w:lvlText w:val="–"/>
       <w:lvlJc w:val="left"/>
       <w:pPr>
-        <w:ind w:left="5760" w:hanging="360"/>
-      </w:pPr>
-      <w:rPr>
-        <w:rFonts w:ascii="Courier New" w:hAnsi="Courier New" w:cs="Courier New" w:hint="default"/>
-      </w:rPr>
+        <w:ind w:left="5760" w:hanging="480"/>
+      </w:pPr>
     </w:lvl>
     <w:lvl w:ilvl="8">
       <w:numFmt w:val="bullet"/>
-      <w:lvlText w:val=""/>
+      <w:lvlText w:val="•"/>
       <w:lvlJc w:val="left"/>
       <w:pPr>
-        <w:ind w:left="6480" w:hanging="360"/>
-      </w:pPr>
-      <w:rPr>
-        <w:rFonts w:ascii="Wingdings" w:hAnsi="Wingdings" w:cs="Wingdings" w:hint="default"/>
-      </w:rPr>
+        <w:ind w:left="6480" w:hanging="480"/>
+      </w:pPr>
     </w:lvl>
   </w:abstractNum>
   <w:num w16cid:durableId="423961382" w:numId="1">

</xml_diff>

<commit_message>
1 corrected errors in references 2 added a demographics table and added the necessary packages 3 integrated both tables in apa format.
</commit_message>
<xml_diff>
--- a/Markdown/MD_BAEW.docx
+++ b/Markdown/MD_BAEW.docx
@@ -181,8 +181,8 @@
       </w:pPr>
       <w:r>
         <w:rPr>
+          <w:i/>
           <w:iCs/>
-          <w:i/>
         </w:rPr>
         <w:t xml:space="preserve">Schlüsselwörter</w:t>
       </w:r>
@@ -526,8 +526,8 @@
       </w:r>
       <w:r>
         <w:rPr>
+          <w:i/>
           <w:iCs/>
-          <w:i/>
         </w:rPr>
         <w:t xml:space="preserve">körperliche Aktivität</w:t>
       </w:r>
@@ -605,8 +605,8 @@
       </w:r>
       <w:r>
         <w:rPr>
+          <w:i/>
           <w:iCs/>
-          <w:i/>
         </w:rPr>
         <w:t xml:space="preserve">Steigerung</w:t>
       </w:r>
@@ -1044,6 +1044,3927 @@
       <w:r>
         <w:t xml:space="preserve">Daten von aktiven, erwachsenen Freizeitsportler:innen (Alter ± Standardabweichung: 35.85 ± 12.89 Jahre; 6 weiblich; 12 männlich; 3 divers) liegen bereits aus dem Forschungsprojekt vor.</w:t>
       </w:r>
+      <w:r>
+        <w:t xml:space="preserve"> </w:t>
+      </w:r>
+      <w:r>
+        <w:t xml:space="preserve">Die deskriptiven Statistiken zu den demografischen Daten sind in</w:t>
+      </w:r>
+    </w:p>
+    <w:tbl xmlns:w="http://schemas.openxmlformats.org/wordprocessingml/2006/main" xmlns:r="http://schemas.openxmlformats.org/officeDocument/2006/relationships" xmlns:w14="http://schemas.microsoft.com/office/word/2010/wordml" xmlns:wp="http://schemas.openxmlformats.org/drawingml/2006/wordprocessingDrawing" xmlns:a="http://schemas.openxmlformats.org/drawingml/2006/main" xmlns:pic="http://schemas.openxmlformats.org/drawingml/2006/picture">
+      <w:tblPr>
+        <w:tblLayout w:type="fixed"/>
+        <w:jc w:val="start"/>
+        <w:tblLook w:firstRow="1" w:lastRow="0" w:firstColumn="0" w:lastColumn="0" w:noHBand="0" w:noVBand="1"/>
+      </w:tblPr>
+      <w:tblGrid>
+        <w:gridCol w:w="2947"/>
+        <w:gridCol w:w="1382"/>
+        <w:gridCol w:w="1382"/>
+        <w:gridCol w:w="1382"/>
+        <w:gridCol w:w="1382"/>
+        <w:gridCol w:w="1070"/>
+      </w:tblGrid>
+      <w:tr>
+        <w:trPr>
+          <w:trHeight w:val="718" w:hRule="auto"/>
+          <w:tblHeader/>
+        </w:trPr>
+        header 1
+        <w:tc>
+          <w:tcPr>
+            <w:tcBorders>
+              <w:bottom w:val="single" w:sz="6" w:space="0" w:color="000000"/>
+              <w:top w:val="single" w:sz="6" w:space="0" w:color="000000"/>
+              <w:left w:val="none" w:sz="0" w:space="0" w:color="000000"/>
+              <w:right w:val="none" w:sz="0" w:space="0" w:color="000000"/>
+            </w:tcBorders>
+            <w:shd w:val="clear" w:color="auto" w:fill="FFFFFF"/>
+            <w:tcMar>
+              <w:top w:w="0" w:type="dxa"/>
+              <w:bottom w:w="0" w:type="dxa"/>
+              <w:left w:w="0" w:type="dxa"/>
+              <w:right w:w="0" w:type="dxa"/>
+            </w:tcMar>
+            <w:vAlign w:val="center"/>
+          </w:tcPr>
+          <w:p>
+            <w:pPr>
+              <w:pStyle w:val="Normal"/>
+              <w:jc w:val="center"/>
+              <w:pBdr>
+                <w:bottom w:val="none" w:sz="0" w:space="0" w:color="000000"/>
+                <w:top w:val="none" w:sz="0" w:space="0" w:color="000000"/>
+                <w:left w:val="none" w:sz="0" w:space="0" w:color="000000"/>
+                <w:right w:val="none" w:sz="0" w:space="0" w:color="000000"/>
+              </w:pBdr>
+              <w:spacing w:after="100" w:before="100" w:line="480"/>
+              <w:ind w:left="100" w:right="100" w:firstLine="0" w:firstLineChars="0"/>
+            </w:pPr>
+            <w:r xmlns:w="http://schemas.openxmlformats.org/wordprocessingml/2006/main" xmlns:wp="http://schemas.openxmlformats.org/drawingml/2006/wordprocessingDrawing" xmlns:r="http://schemas.openxmlformats.org/officeDocument/2006/relationships" xmlns:w14="http://schemas.microsoft.com/office/word/2010/wordml">
+              <w:rPr>
+                <w:rFonts w:ascii="Times New Roman" w:hAnsi="Times New Roman" w:eastAsia="Times New Roman" w:cs="Times New Roman"/>
+                <w:i w:val="false"/>
+                <w:b w:val="false"/>
+                <w:u w:val="none"/>
+                <w:sz w:val="22"/>
+                <w:szCs w:val="22"/>
+                <w:color w:val="000000"/>
+              </w:rPr>
+              <w:t xml:space="preserve">Characteristic</w:t>
+            </w:r>
+          </w:p>
+        </w:tc>
+        <w:tc>
+          <w:tcPr>
+            <w:tcBorders>
+              <w:bottom w:val="single" w:sz="6" w:space="0" w:color="000000"/>
+              <w:top w:val="single" w:sz="6" w:space="0" w:color="000000"/>
+              <w:left w:val="none" w:sz="0" w:space="0" w:color="000000"/>
+              <w:right w:val="none" w:sz="0" w:space="0" w:color="000000"/>
+            </w:tcBorders>
+            <w:shd w:val="clear" w:color="auto" w:fill="FFFFFF"/>
+            <w:tcMar>
+              <w:top w:w="0" w:type="dxa"/>
+              <w:bottom w:w="0" w:type="dxa"/>
+              <w:left w:w="0" w:type="dxa"/>
+              <w:right w:w="0" w:type="dxa"/>
+            </w:tcMar>
+            <w:vAlign w:val="center"/>
+          </w:tcPr>
+          <w:p>
+            <w:pPr>
+              <w:pStyle w:val="Normal"/>
+              <w:jc w:val="center"/>
+              <w:pBdr>
+                <w:bottom w:val="none" w:sz="0" w:space="0" w:color="000000"/>
+                <w:top w:val="none" w:sz="0" w:space="0" w:color="000000"/>
+                <w:left w:val="none" w:sz="0" w:space="0" w:color="000000"/>
+                <w:right w:val="none" w:sz="0" w:space="0" w:color="000000"/>
+              </w:pBdr>
+              <w:spacing w:after="100" w:before="100" w:line="480"/>
+              <w:ind w:left="100" w:right="100" w:firstLine="0" w:firstLineChars="0"/>
+            </w:pPr>
+            <w:r xmlns:w="http://schemas.openxmlformats.org/wordprocessingml/2006/main" xmlns:wp="http://schemas.openxmlformats.org/drawingml/2006/wordprocessingDrawing" xmlns:r="http://schemas.openxmlformats.org/officeDocument/2006/relationships" xmlns:w14="http://schemas.microsoft.com/office/word/2010/wordml">
+              <w:rPr>
+                <w:rFonts w:ascii="Times New Roman" w:hAnsi="Times New Roman" w:eastAsia="Times New Roman" w:cs="Times New Roman"/>
+                <w:i w:val="false"/>
+                <w:b w:val="false"/>
+                <w:u w:val="none"/>
+                <w:sz w:val="22"/>
+                <w:szCs w:val="22"/>
+                <w:color w:val="000000"/>
+              </w:rPr>
+              <w:t xml:space="preserve">Overall  </w:t>
+            </w:r>
+            <w:r xmlns:w="http://schemas.openxmlformats.org/wordprocessingml/2006/main" xmlns:wp="http://schemas.openxmlformats.org/drawingml/2006/wordprocessingDrawing" xmlns:r="http://schemas.openxmlformats.org/officeDocument/2006/relationships" xmlns:w14="http://schemas.microsoft.com/office/word/2010/wordml">
+              <w:rPr>
+                <w:rFonts w:ascii="Times New Roman" w:hAnsi="Times New Roman" w:eastAsia="Times New Roman" w:cs="Times New Roman"/>
+                <w:i w:val="false"/>
+                <w:b w:val="false"/>
+                <w:u w:val="none"/>
+                <w:sz w:val="22"/>
+                <w:szCs w:val="22"/>
+                <w:color w:val="000000"/>
+              </w:rPr>
+              <w:br/>
+            </w:r>
+            <w:r xmlns:w="http://schemas.openxmlformats.org/wordprocessingml/2006/main" xmlns:wp="http://schemas.openxmlformats.org/drawingml/2006/wordprocessingDrawing" xmlns:r="http://schemas.openxmlformats.org/officeDocument/2006/relationships" xmlns:w14="http://schemas.microsoft.com/office/word/2010/wordml">
+              <w:rPr>
+                <w:rFonts w:ascii="Times New Roman" w:hAnsi="Times New Roman" w:eastAsia="Times New Roman" w:cs="Times New Roman"/>
+                <w:i w:val="false"/>
+                <w:b w:val="false"/>
+                <w:u w:val="none"/>
+                <w:sz w:val="22"/>
+                <w:szCs w:val="22"/>
+                <w:color w:val="000000"/>
+              </w:rPr>
+              <w:t xml:space="preserve">N = 29</w:t>
+            </w:r>
+          </w:p>
+        </w:tc>
+        <w:tc>
+          <w:tcPr>
+            <w:tcBorders>
+              <w:bottom w:val="single" w:sz="6" w:space="0" w:color="000000"/>
+              <w:top w:val="single" w:sz="6" w:space="0" w:color="000000"/>
+              <w:left w:val="none" w:sz="0" w:space="0" w:color="000000"/>
+              <w:right w:val="none" w:sz="0" w:space="0" w:color="000000"/>
+            </w:tcBorders>
+            <w:shd w:val="clear" w:color="auto" w:fill="FFFFFF"/>
+            <w:tcMar>
+              <w:top w:w="0" w:type="dxa"/>
+              <w:bottom w:w="0" w:type="dxa"/>
+              <w:left w:w="0" w:type="dxa"/>
+              <w:right w:w="0" w:type="dxa"/>
+            </w:tcMar>
+            <w:vAlign w:val="center"/>
+          </w:tcPr>
+          <w:p>
+            <w:pPr>
+              <w:pStyle w:val="Normal"/>
+              <w:jc w:val="center"/>
+              <w:pBdr>
+                <w:bottom w:val="none" w:sz="0" w:space="0" w:color="000000"/>
+                <w:top w:val="none" w:sz="0" w:space="0" w:color="000000"/>
+                <w:left w:val="none" w:sz="0" w:space="0" w:color="000000"/>
+                <w:right w:val="none" w:sz="0" w:space="0" w:color="000000"/>
+              </w:pBdr>
+              <w:spacing w:after="100" w:before="100" w:line="480"/>
+              <w:ind w:left="100" w:right="100" w:firstLine="0" w:firstLineChars="0"/>
+            </w:pPr>
+            <w:r xmlns:w="http://schemas.openxmlformats.org/wordprocessingml/2006/main" xmlns:wp="http://schemas.openxmlformats.org/drawingml/2006/wordprocessingDrawing" xmlns:r="http://schemas.openxmlformats.org/officeDocument/2006/relationships" xmlns:w14="http://schemas.microsoft.com/office/word/2010/wordml">
+              <w:rPr>
+                <w:rFonts w:ascii="Times New Roman" w:hAnsi="Times New Roman" w:eastAsia="Times New Roman" w:cs="Times New Roman"/>
+                <w:i w:val="false"/>
+                <w:b w:val="false"/>
+                <w:u w:val="none"/>
+                <w:sz w:val="22"/>
+                <w:szCs w:val="22"/>
+                <w:color w:val="000000"/>
+              </w:rPr>
+              <w:t xml:space="preserve">Divers  </w:t>
+            </w:r>
+            <w:r xmlns:w="http://schemas.openxmlformats.org/wordprocessingml/2006/main" xmlns:wp="http://schemas.openxmlformats.org/drawingml/2006/wordprocessingDrawing" xmlns:r="http://schemas.openxmlformats.org/officeDocument/2006/relationships" xmlns:w14="http://schemas.microsoft.com/office/word/2010/wordml">
+              <w:rPr>
+                <w:rFonts w:ascii="Times New Roman" w:hAnsi="Times New Roman" w:eastAsia="Times New Roman" w:cs="Times New Roman"/>
+                <w:i w:val="false"/>
+                <w:b w:val="false"/>
+                <w:u w:val="none"/>
+                <w:sz w:val="22"/>
+                <w:szCs w:val="22"/>
+                <w:color w:val="000000"/>
+              </w:rPr>
+              <w:br/>
+            </w:r>
+            <w:r xmlns:w="http://schemas.openxmlformats.org/wordprocessingml/2006/main" xmlns:wp="http://schemas.openxmlformats.org/drawingml/2006/wordprocessingDrawing" xmlns:r="http://schemas.openxmlformats.org/officeDocument/2006/relationships" xmlns:w14="http://schemas.microsoft.com/office/word/2010/wordml">
+              <w:rPr>
+                <w:rFonts w:ascii="Times New Roman" w:hAnsi="Times New Roman" w:eastAsia="Times New Roman" w:cs="Times New Roman"/>
+                <w:i w:val="false"/>
+                <w:b w:val="false"/>
+                <w:u w:val="none"/>
+                <w:sz w:val="22"/>
+                <w:szCs w:val="22"/>
+                <w:color w:val="000000"/>
+              </w:rPr>
+              <w:t xml:space="preserve">N = 2</w:t>
+            </w:r>
+          </w:p>
+        </w:tc>
+        <w:tc>
+          <w:tcPr>
+            <w:tcBorders>
+              <w:bottom w:val="single" w:sz="6" w:space="0" w:color="000000"/>
+              <w:top w:val="single" w:sz="6" w:space="0" w:color="000000"/>
+              <w:left w:val="none" w:sz="0" w:space="0" w:color="000000"/>
+              <w:right w:val="none" w:sz="0" w:space="0" w:color="000000"/>
+            </w:tcBorders>
+            <w:shd w:val="clear" w:color="auto" w:fill="FFFFFF"/>
+            <w:tcMar>
+              <w:top w:w="0" w:type="dxa"/>
+              <w:bottom w:w="0" w:type="dxa"/>
+              <w:left w:w="0" w:type="dxa"/>
+              <w:right w:w="0" w:type="dxa"/>
+            </w:tcMar>
+            <w:vAlign w:val="center"/>
+          </w:tcPr>
+          <w:p>
+            <w:pPr>
+              <w:pStyle w:val="Normal"/>
+              <w:jc w:val="center"/>
+              <w:pBdr>
+                <w:bottom w:val="none" w:sz="0" w:space="0" w:color="000000"/>
+                <w:top w:val="none" w:sz="0" w:space="0" w:color="000000"/>
+                <w:left w:val="none" w:sz="0" w:space="0" w:color="000000"/>
+                <w:right w:val="none" w:sz="0" w:space="0" w:color="000000"/>
+              </w:pBdr>
+              <w:spacing w:after="100" w:before="100" w:line="480"/>
+              <w:ind w:left="100" w:right="100" w:firstLine="0" w:firstLineChars="0"/>
+            </w:pPr>
+            <w:r xmlns:w="http://schemas.openxmlformats.org/wordprocessingml/2006/main" xmlns:wp="http://schemas.openxmlformats.org/drawingml/2006/wordprocessingDrawing" xmlns:r="http://schemas.openxmlformats.org/officeDocument/2006/relationships" xmlns:w14="http://schemas.microsoft.com/office/word/2010/wordml">
+              <w:rPr>
+                <w:rFonts w:ascii="Times New Roman" w:hAnsi="Times New Roman" w:eastAsia="Times New Roman" w:cs="Times New Roman"/>
+                <w:i w:val="false"/>
+                <w:b w:val="false"/>
+                <w:u w:val="none"/>
+                <w:sz w:val="22"/>
+                <w:szCs w:val="22"/>
+                <w:color w:val="000000"/>
+              </w:rPr>
+              <w:t xml:space="preserve">Männlich  </w:t>
+            </w:r>
+            <w:r xmlns:w="http://schemas.openxmlformats.org/wordprocessingml/2006/main" xmlns:wp="http://schemas.openxmlformats.org/drawingml/2006/wordprocessingDrawing" xmlns:r="http://schemas.openxmlformats.org/officeDocument/2006/relationships" xmlns:w14="http://schemas.microsoft.com/office/word/2010/wordml">
+              <w:rPr>
+                <w:rFonts w:ascii="Times New Roman" w:hAnsi="Times New Roman" w:eastAsia="Times New Roman" w:cs="Times New Roman"/>
+                <w:i w:val="false"/>
+                <w:b w:val="false"/>
+                <w:u w:val="none"/>
+                <w:sz w:val="22"/>
+                <w:szCs w:val="22"/>
+                <w:color w:val="000000"/>
+              </w:rPr>
+              <w:br/>
+            </w:r>
+            <w:r xmlns:w="http://schemas.openxmlformats.org/wordprocessingml/2006/main" xmlns:wp="http://schemas.openxmlformats.org/drawingml/2006/wordprocessingDrawing" xmlns:r="http://schemas.openxmlformats.org/officeDocument/2006/relationships" xmlns:w14="http://schemas.microsoft.com/office/word/2010/wordml">
+              <w:rPr>
+                <w:rFonts w:ascii="Times New Roman" w:hAnsi="Times New Roman" w:eastAsia="Times New Roman" w:cs="Times New Roman"/>
+                <w:i w:val="false"/>
+                <w:b w:val="false"/>
+                <w:u w:val="none"/>
+                <w:sz w:val="22"/>
+                <w:szCs w:val="22"/>
+                <w:color w:val="000000"/>
+              </w:rPr>
+              <w:t xml:space="preserve">N = 8</w:t>
+            </w:r>
+          </w:p>
+        </w:tc>
+        <w:tc>
+          <w:tcPr>
+            <w:tcBorders>
+              <w:bottom w:val="single" w:sz="6" w:space="0" w:color="000000"/>
+              <w:top w:val="single" w:sz="6" w:space="0" w:color="000000"/>
+              <w:left w:val="none" w:sz="0" w:space="0" w:color="000000"/>
+              <w:right w:val="none" w:sz="0" w:space="0" w:color="000000"/>
+            </w:tcBorders>
+            <w:shd w:val="clear" w:color="auto" w:fill="FFFFFF"/>
+            <w:tcMar>
+              <w:top w:w="0" w:type="dxa"/>
+              <w:bottom w:w="0" w:type="dxa"/>
+              <w:left w:w="0" w:type="dxa"/>
+              <w:right w:w="0" w:type="dxa"/>
+            </w:tcMar>
+            <w:vAlign w:val="center"/>
+          </w:tcPr>
+          <w:p>
+            <w:pPr>
+              <w:pStyle w:val="Normal"/>
+              <w:jc w:val="center"/>
+              <w:pBdr>
+                <w:bottom w:val="none" w:sz="0" w:space="0" w:color="000000"/>
+                <w:top w:val="none" w:sz="0" w:space="0" w:color="000000"/>
+                <w:left w:val="none" w:sz="0" w:space="0" w:color="000000"/>
+                <w:right w:val="none" w:sz="0" w:space="0" w:color="000000"/>
+              </w:pBdr>
+              <w:spacing w:after="100" w:before="100" w:line="480"/>
+              <w:ind w:left="100" w:right="100" w:firstLine="0" w:firstLineChars="0"/>
+            </w:pPr>
+            <w:r xmlns:w="http://schemas.openxmlformats.org/wordprocessingml/2006/main" xmlns:wp="http://schemas.openxmlformats.org/drawingml/2006/wordprocessingDrawing" xmlns:r="http://schemas.openxmlformats.org/officeDocument/2006/relationships" xmlns:w14="http://schemas.microsoft.com/office/word/2010/wordml">
+              <w:rPr>
+                <w:rFonts w:ascii="Times New Roman" w:hAnsi="Times New Roman" w:eastAsia="Times New Roman" w:cs="Times New Roman"/>
+                <w:i w:val="false"/>
+                <w:b w:val="false"/>
+                <w:u w:val="none"/>
+                <w:sz w:val="22"/>
+                <w:szCs w:val="22"/>
+                <w:color w:val="000000"/>
+              </w:rPr>
+              <w:t xml:space="preserve">Weiblich  </w:t>
+            </w:r>
+            <w:r xmlns:w="http://schemas.openxmlformats.org/wordprocessingml/2006/main" xmlns:wp="http://schemas.openxmlformats.org/drawingml/2006/wordprocessingDrawing" xmlns:r="http://schemas.openxmlformats.org/officeDocument/2006/relationships" xmlns:w14="http://schemas.microsoft.com/office/word/2010/wordml">
+              <w:rPr>
+                <w:rFonts w:ascii="Times New Roman" w:hAnsi="Times New Roman" w:eastAsia="Times New Roman" w:cs="Times New Roman"/>
+                <w:i w:val="false"/>
+                <w:b w:val="false"/>
+                <w:u w:val="none"/>
+                <w:sz w:val="22"/>
+                <w:szCs w:val="22"/>
+                <w:color w:val="000000"/>
+              </w:rPr>
+              <w:br/>
+            </w:r>
+            <w:r xmlns:w="http://schemas.openxmlformats.org/wordprocessingml/2006/main" xmlns:wp="http://schemas.openxmlformats.org/drawingml/2006/wordprocessingDrawing" xmlns:r="http://schemas.openxmlformats.org/officeDocument/2006/relationships" xmlns:w14="http://schemas.microsoft.com/office/word/2010/wordml">
+              <w:rPr>
+                <w:rFonts w:ascii="Times New Roman" w:hAnsi="Times New Roman" w:eastAsia="Times New Roman" w:cs="Times New Roman"/>
+                <w:i w:val="false"/>
+                <w:b w:val="false"/>
+                <w:u w:val="none"/>
+                <w:sz w:val="22"/>
+                <w:szCs w:val="22"/>
+                <w:color w:val="000000"/>
+              </w:rPr>
+              <w:t xml:space="preserve">N = 19</w:t>
+            </w:r>
+          </w:p>
+        </w:tc>
+        <w:tc>
+          <w:tcPr>
+            <w:tcBorders>
+              <w:bottom w:val="single" w:sz="6" w:space="0" w:color="000000"/>
+              <w:top w:val="single" w:sz="6" w:space="0" w:color="000000"/>
+              <w:left w:val="none" w:sz="0" w:space="0" w:color="000000"/>
+              <w:right w:val="none" w:sz="0" w:space="0" w:color="000000"/>
+            </w:tcBorders>
+            <w:shd w:val="clear" w:color="auto" w:fill="FFFFFF"/>
+            <w:tcMar>
+              <w:top w:w="0" w:type="dxa"/>
+              <w:bottom w:w="0" w:type="dxa"/>
+              <w:left w:w="0" w:type="dxa"/>
+              <w:right w:w="0" w:type="dxa"/>
+            </w:tcMar>
+            <w:vAlign w:val="center"/>
+          </w:tcPr>
+          <w:p>
+            <w:pPr>
+              <w:pStyle w:val="Normal"/>
+              <w:jc w:val="center"/>
+              <w:pBdr>
+                <w:bottom w:val="none" w:sz="0" w:space="0" w:color="000000"/>
+                <w:top w:val="none" w:sz="0" w:space="0" w:color="000000"/>
+                <w:left w:val="none" w:sz="0" w:space="0" w:color="000000"/>
+                <w:right w:val="none" w:sz="0" w:space="0" w:color="000000"/>
+              </w:pBdr>
+              <w:spacing w:after="100" w:before="100" w:line="480"/>
+              <w:ind w:left="100" w:right="100" w:firstLine="0" w:firstLineChars="0"/>
+            </w:pPr>
+            <w:r xmlns:w="http://schemas.openxmlformats.org/wordprocessingml/2006/main" xmlns:wp="http://schemas.openxmlformats.org/drawingml/2006/wordprocessingDrawing" xmlns:r="http://schemas.openxmlformats.org/officeDocument/2006/relationships" xmlns:w14="http://schemas.microsoft.com/office/word/2010/wordml">
+              <w:rPr>
+                <w:rFonts w:ascii="Times New Roman" w:hAnsi="Times New Roman" w:eastAsia="Times New Roman" w:cs="Times New Roman"/>
+                <w:i w:val="false"/>
+                <w:b w:val="false"/>
+                <w:u w:val="none"/>
+                <w:sz w:val="22"/>
+                <w:szCs w:val="22"/>
+                <w:color w:val="000000"/>
+              </w:rPr>
+              <w:t xml:space="preserve">p-value</w:t>
+            </w:r>
+          </w:p>
+        </w:tc>
+      </w:tr>
+      <w:tr>
+        <w:trPr>
+          <w:trHeight w:val="610" w:hRule="auto"/>
+        </w:trPr>
+        body 1
+        <w:tc>
+          <w:tcPr>
+            <w:tcBorders>
+              <w:bottom w:val="none" w:sz="0" w:space="0" w:color="000000"/>
+              <w:top w:val="single" w:sz="6" w:space="0" w:color="000000"/>
+              <w:left w:val="none" w:sz="0" w:space="0" w:color="000000"/>
+              <w:right w:val="none" w:sz="0" w:space="0" w:color="000000"/>
+            </w:tcBorders>
+            <w:shd w:val="clear" w:color="auto" w:fill="FFFFFF"/>
+            <w:tcMar>
+              <w:top w:w="0" w:type="dxa"/>
+              <w:bottom w:w="0" w:type="dxa"/>
+              <w:left w:w="0" w:type="dxa"/>
+              <w:right w:w="0" w:type="dxa"/>
+            </w:tcMar>
+            <w:vAlign w:val="center"/>
+          </w:tcPr>
+          <w:p>
+            <w:pPr>
+              <w:pStyle w:val="Normal"/>
+              <w:jc w:val="center"/>
+              <w:pBdr>
+                <w:bottom w:val="none" w:sz="0" w:space="0" w:color="000000"/>
+                <w:top w:val="none" w:sz="0" w:space="0" w:color="000000"/>
+                <w:left w:val="none" w:sz="0" w:space="0" w:color="000000"/>
+                <w:right w:val="none" w:sz="0" w:space="0" w:color="000000"/>
+              </w:pBdr>
+              <w:spacing w:after="100" w:before="100" w:line="480"/>
+              <w:ind w:left="100" w:right="100" w:firstLine="0" w:firstLineChars="0"/>
+            </w:pPr>
+            <w:r xmlns:w="http://schemas.openxmlformats.org/wordprocessingml/2006/main" xmlns:wp="http://schemas.openxmlformats.org/drawingml/2006/wordprocessingDrawing" xmlns:r="http://schemas.openxmlformats.org/officeDocument/2006/relationships" xmlns:w14="http://schemas.microsoft.com/office/word/2010/wordml">
+              <w:rPr>
+                <w:rFonts w:ascii="Times New Roman" w:hAnsi="Times New Roman" w:eastAsia="Times New Roman" w:cs="Times New Roman"/>
+                <w:i w:val="false"/>
+                <w:b w:val="false"/>
+                <w:u w:val="none"/>
+                <w:sz w:val="22"/>
+                <w:szCs w:val="22"/>
+                <w:color w:val="000000"/>
+              </w:rPr>
+              <w:t xml:space="preserve">Age</w:t>
+            </w:r>
+          </w:p>
+        </w:tc>
+        <w:tc>
+          <w:tcPr>
+            <w:tcBorders>
+              <w:bottom w:val="none" w:sz="0" w:space="0" w:color="000000"/>
+              <w:top w:val="single" w:sz="6" w:space="0" w:color="000000"/>
+              <w:left w:val="none" w:sz="0" w:space="0" w:color="000000"/>
+              <w:right w:val="none" w:sz="0" w:space="0" w:color="000000"/>
+            </w:tcBorders>
+            <w:shd w:val="clear" w:color="auto" w:fill="FFFFFF"/>
+            <w:tcMar>
+              <w:top w:w="0" w:type="dxa"/>
+              <w:bottom w:w="0" w:type="dxa"/>
+              <w:left w:w="0" w:type="dxa"/>
+              <w:right w:w="0" w:type="dxa"/>
+            </w:tcMar>
+            <w:vAlign w:val="center"/>
+          </w:tcPr>
+          <w:p>
+            <w:pPr>
+              <w:pStyle w:val="Normal"/>
+              <w:jc w:val="center"/>
+              <w:pBdr>
+                <w:bottom w:val="none" w:sz="0" w:space="0" w:color="000000"/>
+                <w:top w:val="none" w:sz="0" w:space="0" w:color="000000"/>
+                <w:left w:val="none" w:sz="0" w:space="0" w:color="000000"/>
+                <w:right w:val="none" w:sz="0" w:space="0" w:color="000000"/>
+              </w:pBdr>
+              <w:spacing w:after="100" w:before="100" w:line="480"/>
+              <w:ind w:left="100" w:right="100" w:firstLine="0" w:firstLineChars="0"/>
+            </w:pPr>
+            <w:r xmlns:w="http://schemas.openxmlformats.org/wordprocessingml/2006/main" xmlns:wp="http://schemas.openxmlformats.org/drawingml/2006/wordprocessingDrawing" xmlns:r="http://schemas.openxmlformats.org/officeDocument/2006/relationships" xmlns:w14="http://schemas.microsoft.com/office/word/2010/wordml">
+              <w:rPr>
+                <w:rFonts w:ascii="Times New Roman" w:hAnsi="Times New Roman" w:eastAsia="Times New Roman" w:cs="Times New Roman"/>
+                <w:i w:val="false"/>
+                <w:b w:val="false"/>
+                <w:u w:val="none"/>
+                <w:sz w:val="22"/>
+                <w:szCs w:val="22"/>
+                <w:color w:val="000000"/>
+              </w:rPr>
+              <w:t xml:space="preserve">31 (24, 43)</w:t>
+            </w:r>
+          </w:p>
+        </w:tc>
+        <w:tc>
+          <w:tcPr>
+            <w:tcBorders>
+              <w:bottom w:val="none" w:sz="0" w:space="0" w:color="000000"/>
+              <w:top w:val="single" w:sz="6" w:space="0" w:color="000000"/>
+              <w:left w:val="none" w:sz="0" w:space="0" w:color="000000"/>
+              <w:right w:val="none" w:sz="0" w:space="0" w:color="000000"/>
+            </w:tcBorders>
+            <w:shd w:val="clear" w:color="auto" w:fill="FFFFFF"/>
+            <w:tcMar>
+              <w:top w:w="0" w:type="dxa"/>
+              <w:bottom w:w="0" w:type="dxa"/>
+              <w:left w:w="0" w:type="dxa"/>
+              <w:right w:w="0" w:type="dxa"/>
+            </w:tcMar>
+            <w:vAlign w:val="center"/>
+          </w:tcPr>
+          <w:p>
+            <w:pPr>
+              <w:pStyle w:val="Normal"/>
+              <w:jc w:val="center"/>
+              <w:pBdr>
+                <w:bottom w:val="none" w:sz="0" w:space="0" w:color="000000"/>
+                <w:top w:val="none" w:sz="0" w:space="0" w:color="000000"/>
+                <w:left w:val="none" w:sz="0" w:space="0" w:color="000000"/>
+                <w:right w:val="none" w:sz="0" w:space="0" w:color="000000"/>
+              </w:pBdr>
+              <w:spacing w:after="100" w:before="100" w:line="480"/>
+              <w:ind w:left="100" w:right="100" w:firstLine="0" w:firstLineChars="0"/>
+            </w:pPr>
+            <w:r xmlns:w="http://schemas.openxmlformats.org/wordprocessingml/2006/main" xmlns:wp="http://schemas.openxmlformats.org/drawingml/2006/wordprocessingDrawing" xmlns:r="http://schemas.openxmlformats.org/officeDocument/2006/relationships" xmlns:w14="http://schemas.microsoft.com/office/word/2010/wordml">
+              <w:rPr>
+                <w:rFonts w:ascii="Times New Roman" w:hAnsi="Times New Roman" w:eastAsia="Times New Roman" w:cs="Times New Roman"/>
+                <w:i w:val="false"/>
+                <w:b w:val="false"/>
+                <w:u w:val="none"/>
+                <w:sz w:val="22"/>
+                <w:szCs w:val="22"/>
+                <w:color w:val="000000"/>
+              </w:rPr>
+              <w:t xml:space="preserve">22 (20, 24)</w:t>
+            </w:r>
+          </w:p>
+        </w:tc>
+        <w:tc>
+          <w:tcPr>
+            <w:tcBorders>
+              <w:bottom w:val="none" w:sz="0" w:space="0" w:color="000000"/>
+              <w:top w:val="single" w:sz="6" w:space="0" w:color="000000"/>
+              <w:left w:val="none" w:sz="0" w:space="0" w:color="000000"/>
+              <w:right w:val="none" w:sz="0" w:space="0" w:color="000000"/>
+            </w:tcBorders>
+            <w:shd w:val="clear" w:color="auto" w:fill="FFFFFF"/>
+            <w:tcMar>
+              <w:top w:w="0" w:type="dxa"/>
+              <w:bottom w:w="0" w:type="dxa"/>
+              <w:left w:w="0" w:type="dxa"/>
+              <w:right w:w="0" w:type="dxa"/>
+            </w:tcMar>
+            <w:vAlign w:val="center"/>
+          </w:tcPr>
+          <w:p>
+            <w:pPr>
+              <w:pStyle w:val="Normal"/>
+              <w:jc w:val="center"/>
+              <w:pBdr>
+                <w:bottom w:val="none" w:sz="0" w:space="0" w:color="000000"/>
+                <w:top w:val="none" w:sz="0" w:space="0" w:color="000000"/>
+                <w:left w:val="none" w:sz="0" w:space="0" w:color="000000"/>
+                <w:right w:val="none" w:sz="0" w:space="0" w:color="000000"/>
+              </w:pBdr>
+              <w:spacing w:after="100" w:before="100" w:line="480"/>
+              <w:ind w:left="100" w:right="100" w:firstLine="0" w:firstLineChars="0"/>
+            </w:pPr>
+            <w:r xmlns:w="http://schemas.openxmlformats.org/wordprocessingml/2006/main" xmlns:wp="http://schemas.openxmlformats.org/drawingml/2006/wordprocessingDrawing" xmlns:r="http://schemas.openxmlformats.org/officeDocument/2006/relationships" xmlns:w14="http://schemas.microsoft.com/office/word/2010/wordml">
+              <w:rPr>
+                <w:rFonts w:ascii="Times New Roman" w:hAnsi="Times New Roman" w:eastAsia="Times New Roman" w:cs="Times New Roman"/>
+                <w:i w:val="false"/>
+                <w:b w:val="false"/>
+                <w:u w:val="none"/>
+                <w:sz w:val="22"/>
+                <w:szCs w:val="22"/>
+                <w:color w:val="000000"/>
+              </w:rPr>
+              <w:t xml:space="preserve">40 (26, 54)</w:t>
+            </w:r>
+          </w:p>
+        </w:tc>
+        <w:tc>
+          <w:tcPr>
+            <w:tcBorders>
+              <w:bottom w:val="none" w:sz="0" w:space="0" w:color="000000"/>
+              <w:top w:val="single" w:sz="6" w:space="0" w:color="000000"/>
+              <w:left w:val="none" w:sz="0" w:space="0" w:color="000000"/>
+              <w:right w:val="none" w:sz="0" w:space="0" w:color="000000"/>
+            </w:tcBorders>
+            <w:shd w:val="clear" w:color="auto" w:fill="FFFFFF"/>
+            <w:tcMar>
+              <w:top w:w="0" w:type="dxa"/>
+              <w:bottom w:w="0" w:type="dxa"/>
+              <w:left w:w="0" w:type="dxa"/>
+              <w:right w:w="0" w:type="dxa"/>
+            </w:tcMar>
+            <w:vAlign w:val="center"/>
+          </w:tcPr>
+          <w:p>
+            <w:pPr>
+              <w:pStyle w:val="Normal"/>
+              <w:jc w:val="center"/>
+              <w:pBdr>
+                <w:bottom w:val="none" w:sz="0" w:space="0" w:color="000000"/>
+                <w:top w:val="none" w:sz="0" w:space="0" w:color="000000"/>
+                <w:left w:val="none" w:sz="0" w:space="0" w:color="000000"/>
+                <w:right w:val="none" w:sz="0" w:space="0" w:color="000000"/>
+              </w:pBdr>
+              <w:spacing w:after="100" w:before="100" w:line="480"/>
+              <w:ind w:left="100" w:right="100" w:firstLine="0" w:firstLineChars="0"/>
+            </w:pPr>
+            <w:r xmlns:w="http://schemas.openxmlformats.org/wordprocessingml/2006/main" xmlns:wp="http://schemas.openxmlformats.org/drawingml/2006/wordprocessingDrawing" xmlns:r="http://schemas.openxmlformats.org/officeDocument/2006/relationships" xmlns:w14="http://schemas.microsoft.com/office/word/2010/wordml">
+              <w:rPr>
+                <w:rFonts w:ascii="Times New Roman" w:hAnsi="Times New Roman" w:eastAsia="Times New Roman" w:cs="Times New Roman"/>
+                <w:i w:val="false"/>
+                <w:b w:val="false"/>
+                <w:u w:val="none"/>
+                <w:sz w:val="22"/>
+                <w:szCs w:val="22"/>
+                <w:color w:val="000000"/>
+              </w:rPr>
+              <w:t xml:space="preserve">31 (22, 40)</w:t>
+            </w:r>
+          </w:p>
+        </w:tc>
+        <w:tc>
+          <w:tcPr>
+            <w:tcBorders>
+              <w:bottom w:val="none" w:sz="0" w:space="0" w:color="000000"/>
+              <w:top w:val="single" w:sz="6" w:space="0" w:color="000000"/>
+              <w:left w:val="none" w:sz="0" w:space="0" w:color="000000"/>
+              <w:right w:val="none" w:sz="0" w:space="0" w:color="000000"/>
+            </w:tcBorders>
+            <w:shd w:val="clear" w:color="auto" w:fill="FFFFFF"/>
+            <w:tcMar>
+              <w:top w:w="0" w:type="dxa"/>
+              <w:bottom w:w="0" w:type="dxa"/>
+              <w:left w:w="0" w:type="dxa"/>
+              <w:right w:w="0" w:type="dxa"/>
+            </w:tcMar>
+            <w:vAlign w:val="center"/>
+          </w:tcPr>
+          <w:p>
+            <w:pPr>
+              <w:pStyle w:val="Normal"/>
+              <w:jc w:val="center"/>
+              <w:pBdr>
+                <w:bottom w:val="none" w:sz="0" w:space="0" w:color="000000"/>
+                <w:top w:val="none" w:sz="0" w:space="0" w:color="000000"/>
+                <w:left w:val="none" w:sz="0" w:space="0" w:color="000000"/>
+                <w:right w:val="none" w:sz="0" w:space="0" w:color="000000"/>
+              </w:pBdr>
+              <w:spacing w:after="100" w:before="100" w:line="480"/>
+              <w:ind w:left="100" w:right="100" w:firstLine="0" w:firstLineChars="0"/>
+            </w:pPr>
+            <w:r xmlns:w="http://schemas.openxmlformats.org/wordprocessingml/2006/main" xmlns:wp="http://schemas.openxmlformats.org/drawingml/2006/wordprocessingDrawing" xmlns:r="http://schemas.openxmlformats.org/officeDocument/2006/relationships" xmlns:w14="http://schemas.microsoft.com/office/word/2010/wordml">
+              <w:rPr>
+                <w:rFonts w:ascii="Times New Roman" w:hAnsi="Times New Roman" w:eastAsia="Times New Roman" w:cs="Times New Roman"/>
+                <w:i w:val="false"/>
+                <w:b w:val="false"/>
+                <w:u w:val="none"/>
+                <w:sz w:val="22"/>
+                <w:szCs w:val="22"/>
+                <w:color w:val="000000"/>
+              </w:rPr>
+              <w:t xml:space="preserve">0.14</w:t>
+            </w:r>
+          </w:p>
+        </w:tc>
+      </w:tr>
+      <w:tr>
+        <w:trPr>
+          <w:trHeight w:val="607" w:hRule="auto"/>
+        </w:trPr>
+        body 2
+        <w:tc>
+          <w:tcPr>
+            <w:tcBorders>
+              <w:bottom w:val="none" w:sz="0" w:space="0" w:color="000000"/>
+              <w:top w:val="none" w:sz="0" w:space="0" w:color="000000"/>
+              <w:left w:val="none" w:sz="0" w:space="0" w:color="000000"/>
+              <w:right w:val="none" w:sz="0" w:space="0" w:color="000000"/>
+            </w:tcBorders>
+            <w:shd w:val="clear" w:color="auto" w:fill="FFFFFF"/>
+            <w:tcMar>
+              <w:top w:w="0" w:type="dxa"/>
+              <w:bottom w:w="0" w:type="dxa"/>
+              <w:left w:w="0" w:type="dxa"/>
+              <w:right w:w="0" w:type="dxa"/>
+            </w:tcMar>
+            <w:vAlign w:val="center"/>
+          </w:tcPr>
+          <w:p>
+            <w:pPr>
+              <w:pStyle w:val="Normal"/>
+              <w:jc w:val="center"/>
+              <w:pBdr>
+                <w:bottom w:val="none" w:sz="0" w:space="0" w:color="000000"/>
+                <w:top w:val="none" w:sz="0" w:space="0" w:color="000000"/>
+                <w:left w:val="none" w:sz="0" w:space="0" w:color="000000"/>
+                <w:right w:val="none" w:sz="0" w:space="0" w:color="000000"/>
+              </w:pBdr>
+              <w:spacing w:after="100" w:before="100" w:line="480"/>
+              <w:ind w:left="100" w:right="100" w:firstLine="0" w:firstLineChars="0"/>
+            </w:pPr>
+            <w:r xmlns:w="http://schemas.openxmlformats.org/wordprocessingml/2006/main" xmlns:wp="http://schemas.openxmlformats.org/drawingml/2006/wordprocessingDrawing" xmlns:r="http://schemas.openxmlformats.org/officeDocument/2006/relationships" xmlns:w14="http://schemas.microsoft.com/office/word/2010/wordml">
+              <w:rPr>
+                <w:rFonts w:ascii="Times New Roman" w:hAnsi="Times New Roman" w:eastAsia="Times New Roman" w:cs="Times New Roman"/>
+                <w:i w:val="false"/>
+                <w:b w:val="false"/>
+                <w:u w:val="none"/>
+                <w:sz w:val="22"/>
+                <w:szCs w:val="22"/>
+                <w:color w:val="000000"/>
+              </w:rPr>
+              <w:t xml:space="preserve">Sport</w:t>
+            </w:r>
+          </w:p>
+        </w:tc>
+        <w:tc>
+          <w:tcPr>
+            <w:tcBorders>
+              <w:bottom w:val="none" w:sz="0" w:space="0" w:color="000000"/>
+              <w:top w:val="none" w:sz="0" w:space="0" w:color="000000"/>
+              <w:left w:val="none" w:sz="0" w:space="0" w:color="000000"/>
+              <w:right w:val="none" w:sz="0" w:space="0" w:color="000000"/>
+            </w:tcBorders>
+            <w:shd w:val="clear" w:color="auto" w:fill="FFFFFF"/>
+            <w:tcMar>
+              <w:top w:w="0" w:type="dxa"/>
+              <w:bottom w:w="0" w:type="dxa"/>
+              <w:left w:w="0" w:type="dxa"/>
+              <w:right w:w="0" w:type="dxa"/>
+            </w:tcMar>
+            <w:vAlign w:val="center"/>
+          </w:tcPr>
+          <w:p>
+            <w:pPr>
+              <w:pStyle w:val="Normal"/>
+              <w:jc w:val="center"/>
+              <w:pBdr>
+                <w:bottom w:val="none" w:sz="0" w:space="0" w:color="000000"/>
+                <w:top w:val="none" w:sz="0" w:space="0" w:color="000000"/>
+                <w:left w:val="none" w:sz="0" w:space="0" w:color="000000"/>
+                <w:right w:val="none" w:sz="0" w:space="0" w:color="000000"/>
+              </w:pBdr>
+              <w:spacing w:after="100" w:before="100" w:line="480"/>
+              <w:ind w:left="100" w:right="100" w:firstLine="0" w:firstLineChars="0"/>
+            </w:pPr>
+            <w:r xmlns:w="http://schemas.openxmlformats.org/wordprocessingml/2006/main" xmlns:wp="http://schemas.openxmlformats.org/drawingml/2006/wordprocessingDrawing" xmlns:r="http://schemas.openxmlformats.org/officeDocument/2006/relationships" xmlns:w14="http://schemas.microsoft.com/office/word/2010/wordml">
+              <w:rPr>
+                <w:rFonts w:ascii="Times New Roman" w:hAnsi="Times New Roman" w:eastAsia="Times New Roman" w:cs="Times New Roman"/>
+                <w:i w:val="false"/>
+                <w:b w:val="false"/>
+                <w:u w:val="none"/>
+                <w:sz w:val="22"/>
+                <w:szCs w:val="22"/>
+                <w:color w:val="000000"/>
+              </w:rPr>
+              <w:t xml:space="preserve"/>
+            </w:r>
+          </w:p>
+        </w:tc>
+        <w:tc>
+          <w:tcPr>
+            <w:tcBorders>
+              <w:bottom w:val="none" w:sz="0" w:space="0" w:color="000000"/>
+              <w:top w:val="none" w:sz="0" w:space="0" w:color="000000"/>
+              <w:left w:val="none" w:sz="0" w:space="0" w:color="000000"/>
+              <w:right w:val="none" w:sz="0" w:space="0" w:color="000000"/>
+            </w:tcBorders>
+            <w:shd w:val="clear" w:color="auto" w:fill="FFFFFF"/>
+            <w:tcMar>
+              <w:top w:w="0" w:type="dxa"/>
+              <w:bottom w:w="0" w:type="dxa"/>
+              <w:left w:w="0" w:type="dxa"/>
+              <w:right w:w="0" w:type="dxa"/>
+            </w:tcMar>
+            <w:vAlign w:val="center"/>
+          </w:tcPr>
+          <w:p>
+            <w:pPr>
+              <w:pStyle w:val="Normal"/>
+              <w:jc w:val="center"/>
+              <w:pBdr>
+                <w:bottom w:val="none" w:sz="0" w:space="0" w:color="000000"/>
+                <w:top w:val="none" w:sz="0" w:space="0" w:color="000000"/>
+                <w:left w:val="none" w:sz="0" w:space="0" w:color="000000"/>
+                <w:right w:val="none" w:sz="0" w:space="0" w:color="000000"/>
+              </w:pBdr>
+              <w:spacing w:after="100" w:before="100" w:line="480"/>
+              <w:ind w:left="100" w:right="100" w:firstLine="0" w:firstLineChars="0"/>
+            </w:pPr>
+            <w:r xmlns:w="http://schemas.openxmlformats.org/wordprocessingml/2006/main" xmlns:wp="http://schemas.openxmlformats.org/drawingml/2006/wordprocessingDrawing" xmlns:r="http://schemas.openxmlformats.org/officeDocument/2006/relationships" xmlns:w14="http://schemas.microsoft.com/office/word/2010/wordml">
+              <w:rPr>
+                <w:rFonts w:ascii="Times New Roman" w:hAnsi="Times New Roman" w:eastAsia="Times New Roman" w:cs="Times New Roman"/>
+                <w:i w:val="false"/>
+                <w:b w:val="false"/>
+                <w:u w:val="none"/>
+                <w:sz w:val="22"/>
+                <w:szCs w:val="22"/>
+                <w:color w:val="000000"/>
+              </w:rPr>
+              <w:t xml:space="preserve"/>
+            </w:r>
+          </w:p>
+        </w:tc>
+        <w:tc>
+          <w:tcPr>
+            <w:tcBorders>
+              <w:bottom w:val="none" w:sz="0" w:space="0" w:color="000000"/>
+              <w:top w:val="none" w:sz="0" w:space="0" w:color="000000"/>
+              <w:left w:val="none" w:sz="0" w:space="0" w:color="000000"/>
+              <w:right w:val="none" w:sz="0" w:space="0" w:color="000000"/>
+            </w:tcBorders>
+            <w:shd w:val="clear" w:color="auto" w:fill="FFFFFF"/>
+            <w:tcMar>
+              <w:top w:w="0" w:type="dxa"/>
+              <w:bottom w:w="0" w:type="dxa"/>
+              <w:left w:w="0" w:type="dxa"/>
+              <w:right w:w="0" w:type="dxa"/>
+            </w:tcMar>
+            <w:vAlign w:val="center"/>
+          </w:tcPr>
+          <w:p>
+            <w:pPr>
+              <w:pStyle w:val="Normal"/>
+              <w:jc w:val="center"/>
+              <w:pBdr>
+                <w:bottom w:val="none" w:sz="0" w:space="0" w:color="000000"/>
+                <w:top w:val="none" w:sz="0" w:space="0" w:color="000000"/>
+                <w:left w:val="none" w:sz="0" w:space="0" w:color="000000"/>
+                <w:right w:val="none" w:sz="0" w:space="0" w:color="000000"/>
+              </w:pBdr>
+              <w:spacing w:after="100" w:before="100" w:line="480"/>
+              <w:ind w:left="100" w:right="100" w:firstLine="0" w:firstLineChars="0"/>
+            </w:pPr>
+            <w:r xmlns:w="http://schemas.openxmlformats.org/wordprocessingml/2006/main" xmlns:wp="http://schemas.openxmlformats.org/drawingml/2006/wordprocessingDrawing" xmlns:r="http://schemas.openxmlformats.org/officeDocument/2006/relationships" xmlns:w14="http://schemas.microsoft.com/office/word/2010/wordml">
+              <w:rPr>
+                <w:rFonts w:ascii="Times New Roman" w:hAnsi="Times New Roman" w:eastAsia="Times New Roman" w:cs="Times New Roman"/>
+                <w:i w:val="false"/>
+                <w:b w:val="false"/>
+                <w:u w:val="none"/>
+                <w:sz w:val="22"/>
+                <w:szCs w:val="22"/>
+                <w:color w:val="000000"/>
+              </w:rPr>
+              <w:t xml:space="preserve"/>
+            </w:r>
+          </w:p>
+        </w:tc>
+        <w:tc>
+          <w:tcPr>
+            <w:tcBorders>
+              <w:bottom w:val="none" w:sz="0" w:space="0" w:color="000000"/>
+              <w:top w:val="none" w:sz="0" w:space="0" w:color="000000"/>
+              <w:left w:val="none" w:sz="0" w:space="0" w:color="000000"/>
+              <w:right w:val="none" w:sz="0" w:space="0" w:color="000000"/>
+            </w:tcBorders>
+            <w:shd w:val="clear" w:color="auto" w:fill="FFFFFF"/>
+            <w:tcMar>
+              <w:top w:w="0" w:type="dxa"/>
+              <w:bottom w:w="0" w:type="dxa"/>
+              <w:left w:w="0" w:type="dxa"/>
+              <w:right w:w="0" w:type="dxa"/>
+            </w:tcMar>
+            <w:vAlign w:val="center"/>
+          </w:tcPr>
+          <w:p>
+            <w:pPr>
+              <w:pStyle w:val="Normal"/>
+              <w:jc w:val="center"/>
+              <w:pBdr>
+                <w:bottom w:val="none" w:sz="0" w:space="0" w:color="000000"/>
+                <w:top w:val="none" w:sz="0" w:space="0" w:color="000000"/>
+                <w:left w:val="none" w:sz="0" w:space="0" w:color="000000"/>
+                <w:right w:val="none" w:sz="0" w:space="0" w:color="000000"/>
+              </w:pBdr>
+              <w:spacing w:after="100" w:before="100" w:line="480"/>
+              <w:ind w:left="100" w:right="100" w:firstLine="0" w:firstLineChars="0"/>
+            </w:pPr>
+            <w:r xmlns:w="http://schemas.openxmlformats.org/wordprocessingml/2006/main" xmlns:wp="http://schemas.openxmlformats.org/drawingml/2006/wordprocessingDrawing" xmlns:r="http://schemas.openxmlformats.org/officeDocument/2006/relationships" xmlns:w14="http://schemas.microsoft.com/office/word/2010/wordml">
+              <w:rPr>
+                <w:rFonts w:ascii="Times New Roman" w:hAnsi="Times New Roman" w:eastAsia="Times New Roman" w:cs="Times New Roman"/>
+                <w:i w:val="false"/>
+                <w:b w:val="false"/>
+                <w:u w:val="none"/>
+                <w:sz w:val="22"/>
+                <w:szCs w:val="22"/>
+                <w:color w:val="000000"/>
+              </w:rPr>
+              <w:t xml:space="preserve"/>
+            </w:r>
+          </w:p>
+        </w:tc>
+        <w:tc>
+          <w:tcPr>
+            <w:tcBorders>
+              <w:bottom w:val="none" w:sz="0" w:space="0" w:color="000000"/>
+              <w:top w:val="none" w:sz="0" w:space="0" w:color="000000"/>
+              <w:left w:val="none" w:sz="0" w:space="0" w:color="000000"/>
+              <w:right w:val="none" w:sz="0" w:space="0" w:color="000000"/>
+            </w:tcBorders>
+            <w:shd w:val="clear" w:color="auto" w:fill="FFFFFF"/>
+            <w:tcMar>
+              <w:top w:w="0" w:type="dxa"/>
+              <w:bottom w:w="0" w:type="dxa"/>
+              <w:left w:w="0" w:type="dxa"/>
+              <w:right w:w="0" w:type="dxa"/>
+            </w:tcMar>
+            <w:vAlign w:val="center"/>
+          </w:tcPr>
+          <w:p>
+            <w:pPr>
+              <w:pStyle w:val="Normal"/>
+              <w:jc w:val="center"/>
+              <w:pBdr>
+                <w:bottom w:val="none" w:sz="0" w:space="0" w:color="000000"/>
+                <w:top w:val="none" w:sz="0" w:space="0" w:color="000000"/>
+                <w:left w:val="none" w:sz="0" w:space="0" w:color="000000"/>
+                <w:right w:val="none" w:sz="0" w:space="0" w:color="000000"/>
+              </w:pBdr>
+              <w:spacing w:after="100" w:before="100" w:line="480"/>
+              <w:ind w:left="100" w:right="100" w:firstLine="0" w:firstLineChars="0"/>
+            </w:pPr>
+            <w:r xmlns:w="http://schemas.openxmlformats.org/wordprocessingml/2006/main" xmlns:wp="http://schemas.openxmlformats.org/drawingml/2006/wordprocessingDrawing" xmlns:r="http://schemas.openxmlformats.org/officeDocument/2006/relationships" xmlns:w14="http://schemas.microsoft.com/office/word/2010/wordml">
+              <w:rPr>
+                <w:rFonts w:ascii="Times New Roman" w:hAnsi="Times New Roman" w:eastAsia="Times New Roman" w:cs="Times New Roman"/>
+                <w:i w:val="false"/>
+                <w:b w:val="false"/>
+                <w:u w:val="none"/>
+                <w:sz w:val="22"/>
+                <w:szCs w:val="22"/>
+                <w:color w:val="000000"/>
+              </w:rPr>
+              <w:t xml:space="preserve">0.8</w:t>
+            </w:r>
+          </w:p>
+        </w:tc>
+      </w:tr>
+      <w:tr>
+        <w:trPr>
+          <w:trHeight w:val="611" w:hRule="auto"/>
+        </w:trPr>
+        body 3
+        <w:tc>
+          <w:tcPr>
+            <w:tcBorders>
+              <w:bottom w:val="none" w:sz="0" w:space="0" w:color="000000"/>
+              <w:top w:val="none" w:sz="0" w:space="0" w:color="000000"/>
+              <w:left w:val="none" w:sz="0" w:space="0" w:color="000000"/>
+              <w:right w:val="none" w:sz="0" w:space="0" w:color="000000"/>
+            </w:tcBorders>
+            <w:shd w:val="clear" w:color="auto" w:fill="FFFFFF"/>
+            <w:tcMar>
+              <w:top w:w="0" w:type="dxa"/>
+              <w:bottom w:w="0" w:type="dxa"/>
+              <w:left w:w="0" w:type="dxa"/>
+              <w:right w:w="0" w:type="dxa"/>
+            </w:tcMar>
+            <w:vAlign w:val="center"/>
+          </w:tcPr>
+          <w:p>
+            <w:pPr>
+              <w:pStyle w:val="Normal"/>
+              <w:jc w:val="center"/>
+              <w:pBdr>
+                <w:bottom w:val="none" w:sz="0" w:space="0" w:color="000000"/>
+                <w:top w:val="none" w:sz="0" w:space="0" w:color="000000"/>
+                <w:left w:val="none" w:sz="0" w:space="0" w:color="000000"/>
+                <w:right w:val="none" w:sz="0" w:space="0" w:color="000000"/>
+              </w:pBdr>
+              <w:spacing w:after="100" w:before="100" w:line="480"/>
+              <w:ind w:left="100" w:right="100" w:firstLine="0" w:firstLineChars="0"/>
+            </w:pPr>
+            <w:r xmlns:w="http://schemas.openxmlformats.org/wordprocessingml/2006/main" xmlns:wp="http://schemas.openxmlformats.org/drawingml/2006/wordprocessingDrawing" xmlns:r="http://schemas.openxmlformats.org/officeDocument/2006/relationships" xmlns:w14="http://schemas.microsoft.com/office/word/2010/wordml">
+              <w:rPr>
+                <w:rFonts w:ascii="Times New Roman" w:hAnsi="Times New Roman" w:eastAsia="Times New Roman" w:cs="Times New Roman"/>
+                <w:i w:val="false"/>
+                <w:b w:val="false"/>
+                <w:u w:val="none"/>
+                <w:sz w:val="22"/>
+                <w:szCs w:val="22"/>
+                <w:color w:val="000000"/>
+              </w:rPr>
+              <w:t xml:space="preserve">Body &amp; Mind Fitness</w:t>
+            </w:r>
+          </w:p>
+        </w:tc>
+        <w:tc>
+          <w:tcPr>
+            <w:tcBorders>
+              <w:bottom w:val="none" w:sz="0" w:space="0" w:color="000000"/>
+              <w:top w:val="none" w:sz="0" w:space="0" w:color="000000"/>
+              <w:left w:val="none" w:sz="0" w:space="0" w:color="000000"/>
+              <w:right w:val="none" w:sz="0" w:space="0" w:color="000000"/>
+            </w:tcBorders>
+            <w:shd w:val="clear" w:color="auto" w:fill="FFFFFF"/>
+            <w:tcMar>
+              <w:top w:w="0" w:type="dxa"/>
+              <w:bottom w:w="0" w:type="dxa"/>
+              <w:left w:w="0" w:type="dxa"/>
+              <w:right w:w="0" w:type="dxa"/>
+            </w:tcMar>
+            <w:vAlign w:val="center"/>
+          </w:tcPr>
+          <w:p>
+            <w:pPr>
+              <w:pStyle w:val="Normal"/>
+              <w:jc w:val="center"/>
+              <w:pBdr>
+                <w:bottom w:val="none" w:sz="0" w:space="0" w:color="000000"/>
+                <w:top w:val="none" w:sz="0" w:space="0" w:color="000000"/>
+                <w:left w:val="none" w:sz="0" w:space="0" w:color="000000"/>
+                <w:right w:val="none" w:sz="0" w:space="0" w:color="000000"/>
+              </w:pBdr>
+              <w:spacing w:after="100" w:before="100" w:line="480"/>
+              <w:ind w:left="100" w:right="100" w:firstLine="0" w:firstLineChars="0"/>
+            </w:pPr>
+            <w:r xmlns:w="http://schemas.openxmlformats.org/wordprocessingml/2006/main" xmlns:wp="http://schemas.openxmlformats.org/drawingml/2006/wordprocessingDrawing" xmlns:r="http://schemas.openxmlformats.org/officeDocument/2006/relationships" xmlns:w14="http://schemas.microsoft.com/office/word/2010/wordml">
+              <w:rPr>
+                <w:rFonts w:ascii="Times New Roman" w:hAnsi="Times New Roman" w:eastAsia="Times New Roman" w:cs="Times New Roman"/>
+                <w:i w:val="false"/>
+                <w:b w:val="false"/>
+                <w:u w:val="none"/>
+                <w:sz w:val="22"/>
+                <w:szCs w:val="22"/>
+                <w:color w:val="000000"/>
+              </w:rPr>
+              <w:t xml:space="preserve">1 (3.4%)</w:t>
+            </w:r>
+          </w:p>
+        </w:tc>
+        <w:tc>
+          <w:tcPr>
+            <w:tcBorders>
+              <w:bottom w:val="none" w:sz="0" w:space="0" w:color="000000"/>
+              <w:top w:val="none" w:sz="0" w:space="0" w:color="000000"/>
+              <w:left w:val="none" w:sz="0" w:space="0" w:color="000000"/>
+              <w:right w:val="none" w:sz="0" w:space="0" w:color="000000"/>
+            </w:tcBorders>
+            <w:shd w:val="clear" w:color="auto" w:fill="FFFFFF"/>
+            <w:tcMar>
+              <w:top w:w="0" w:type="dxa"/>
+              <w:bottom w:w="0" w:type="dxa"/>
+              <w:left w:w="0" w:type="dxa"/>
+              <w:right w:w="0" w:type="dxa"/>
+            </w:tcMar>
+            <w:vAlign w:val="center"/>
+          </w:tcPr>
+          <w:p>
+            <w:pPr>
+              <w:pStyle w:val="Normal"/>
+              <w:jc w:val="center"/>
+              <w:pBdr>
+                <w:bottom w:val="none" w:sz="0" w:space="0" w:color="000000"/>
+                <w:top w:val="none" w:sz="0" w:space="0" w:color="000000"/>
+                <w:left w:val="none" w:sz="0" w:space="0" w:color="000000"/>
+                <w:right w:val="none" w:sz="0" w:space="0" w:color="000000"/>
+              </w:pBdr>
+              <w:spacing w:after="100" w:before="100" w:line="480"/>
+              <w:ind w:left="100" w:right="100" w:firstLine="0" w:firstLineChars="0"/>
+            </w:pPr>
+            <w:r xmlns:w="http://schemas.openxmlformats.org/wordprocessingml/2006/main" xmlns:wp="http://schemas.openxmlformats.org/drawingml/2006/wordprocessingDrawing" xmlns:r="http://schemas.openxmlformats.org/officeDocument/2006/relationships" xmlns:w14="http://schemas.microsoft.com/office/word/2010/wordml">
+              <w:rPr>
+                <w:rFonts w:ascii="Times New Roman" w:hAnsi="Times New Roman" w:eastAsia="Times New Roman" w:cs="Times New Roman"/>
+                <w:i w:val="false"/>
+                <w:b w:val="false"/>
+                <w:u w:val="none"/>
+                <w:sz w:val="22"/>
+                <w:szCs w:val="22"/>
+                <w:color w:val="000000"/>
+              </w:rPr>
+              <w:t xml:space="preserve">0 (0%)</w:t>
+            </w:r>
+          </w:p>
+        </w:tc>
+        <w:tc>
+          <w:tcPr>
+            <w:tcBorders>
+              <w:bottom w:val="none" w:sz="0" w:space="0" w:color="000000"/>
+              <w:top w:val="none" w:sz="0" w:space="0" w:color="000000"/>
+              <w:left w:val="none" w:sz="0" w:space="0" w:color="000000"/>
+              <w:right w:val="none" w:sz="0" w:space="0" w:color="000000"/>
+            </w:tcBorders>
+            <w:shd w:val="clear" w:color="auto" w:fill="FFFFFF"/>
+            <w:tcMar>
+              <w:top w:w="0" w:type="dxa"/>
+              <w:bottom w:w="0" w:type="dxa"/>
+              <w:left w:w="0" w:type="dxa"/>
+              <w:right w:w="0" w:type="dxa"/>
+            </w:tcMar>
+            <w:vAlign w:val="center"/>
+          </w:tcPr>
+          <w:p>
+            <w:pPr>
+              <w:pStyle w:val="Normal"/>
+              <w:jc w:val="center"/>
+              <w:pBdr>
+                <w:bottom w:val="none" w:sz="0" w:space="0" w:color="000000"/>
+                <w:top w:val="none" w:sz="0" w:space="0" w:color="000000"/>
+                <w:left w:val="none" w:sz="0" w:space="0" w:color="000000"/>
+                <w:right w:val="none" w:sz="0" w:space="0" w:color="000000"/>
+              </w:pBdr>
+              <w:spacing w:after="100" w:before="100" w:line="480"/>
+              <w:ind w:left="100" w:right="100" w:firstLine="0" w:firstLineChars="0"/>
+            </w:pPr>
+            <w:r xmlns:w="http://schemas.openxmlformats.org/wordprocessingml/2006/main" xmlns:wp="http://schemas.openxmlformats.org/drawingml/2006/wordprocessingDrawing" xmlns:r="http://schemas.openxmlformats.org/officeDocument/2006/relationships" xmlns:w14="http://schemas.microsoft.com/office/word/2010/wordml">
+              <w:rPr>
+                <w:rFonts w:ascii="Times New Roman" w:hAnsi="Times New Roman" w:eastAsia="Times New Roman" w:cs="Times New Roman"/>
+                <w:i w:val="false"/>
+                <w:b w:val="false"/>
+                <w:u w:val="none"/>
+                <w:sz w:val="22"/>
+                <w:szCs w:val="22"/>
+                <w:color w:val="000000"/>
+              </w:rPr>
+              <w:t xml:space="preserve">0 (0%)</w:t>
+            </w:r>
+          </w:p>
+        </w:tc>
+        <w:tc>
+          <w:tcPr>
+            <w:tcBorders>
+              <w:bottom w:val="none" w:sz="0" w:space="0" w:color="000000"/>
+              <w:top w:val="none" w:sz="0" w:space="0" w:color="000000"/>
+              <w:left w:val="none" w:sz="0" w:space="0" w:color="000000"/>
+              <w:right w:val="none" w:sz="0" w:space="0" w:color="000000"/>
+            </w:tcBorders>
+            <w:shd w:val="clear" w:color="auto" w:fill="FFFFFF"/>
+            <w:tcMar>
+              <w:top w:w="0" w:type="dxa"/>
+              <w:bottom w:w="0" w:type="dxa"/>
+              <w:left w:w="0" w:type="dxa"/>
+              <w:right w:w="0" w:type="dxa"/>
+            </w:tcMar>
+            <w:vAlign w:val="center"/>
+          </w:tcPr>
+          <w:p>
+            <w:pPr>
+              <w:pStyle w:val="Normal"/>
+              <w:jc w:val="center"/>
+              <w:pBdr>
+                <w:bottom w:val="none" w:sz="0" w:space="0" w:color="000000"/>
+                <w:top w:val="none" w:sz="0" w:space="0" w:color="000000"/>
+                <w:left w:val="none" w:sz="0" w:space="0" w:color="000000"/>
+                <w:right w:val="none" w:sz="0" w:space="0" w:color="000000"/>
+              </w:pBdr>
+              <w:spacing w:after="100" w:before="100" w:line="480"/>
+              <w:ind w:left="100" w:right="100" w:firstLine="0" w:firstLineChars="0"/>
+            </w:pPr>
+            <w:r xmlns:w="http://schemas.openxmlformats.org/wordprocessingml/2006/main" xmlns:wp="http://schemas.openxmlformats.org/drawingml/2006/wordprocessingDrawing" xmlns:r="http://schemas.openxmlformats.org/officeDocument/2006/relationships" xmlns:w14="http://schemas.microsoft.com/office/word/2010/wordml">
+              <w:rPr>
+                <w:rFonts w:ascii="Times New Roman" w:hAnsi="Times New Roman" w:eastAsia="Times New Roman" w:cs="Times New Roman"/>
+                <w:i w:val="false"/>
+                <w:b w:val="false"/>
+                <w:u w:val="none"/>
+                <w:sz w:val="22"/>
+                <w:szCs w:val="22"/>
+                <w:color w:val="000000"/>
+              </w:rPr>
+              <w:t xml:space="preserve">1 (5.3%)</w:t>
+            </w:r>
+          </w:p>
+        </w:tc>
+        <w:tc>
+          <w:tcPr>
+            <w:tcBorders>
+              <w:bottom w:val="none" w:sz="0" w:space="0" w:color="000000"/>
+              <w:top w:val="none" w:sz="0" w:space="0" w:color="000000"/>
+              <w:left w:val="none" w:sz="0" w:space="0" w:color="000000"/>
+              <w:right w:val="none" w:sz="0" w:space="0" w:color="000000"/>
+            </w:tcBorders>
+            <w:shd w:val="clear" w:color="auto" w:fill="FFFFFF"/>
+            <w:tcMar>
+              <w:top w:w="0" w:type="dxa"/>
+              <w:bottom w:w="0" w:type="dxa"/>
+              <w:left w:w="0" w:type="dxa"/>
+              <w:right w:w="0" w:type="dxa"/>
+            </w:tcMar>
+            <w:vAlign w:val="center"/>
+          </w:tcPr>
+          <w:p>
+            <w:pPr>
+              <w:pStyle w:val="Normal"/>
+              <w:jc w:val="center"/>
+              <w:pBdr>
+                <w:bottom w:val="none" w:sz="0" w:space="0" w:color="000000"/>
+                <w:top w:val="none" w:sz="0" w:space="0" w:color="000000"/>
+                <w:left w:val="none" w:sz="0" w:space="0" w:color="000000"/>
+                <w:right w:val="none" w:sz="0" w:space="0" w:color="000000"/>
+              </w:pBdr>
+              <w:spacing w:after="100" w:before="100" w:line="480"/>
+              <w:ind w:left="100" w:right="100" w:firstLine="0" w:firstLineChars="0"/>
+            </w:pPr>
+            <w:r xmlns:w="http://schemas.openxmlformats.org/wordprocessingml/2006/main" xmlns:wp="http://schemas.openxmlformats.org/drawingml/2006/wordprocessingDrawing" xmlns:r="http://schemas.openxmlformats.org/officeDocument/2006/relationships" xmlns:w14="http://schemas.microsoft.com/office/word/2010/wordml">
+              <w:rPr>
+                <w:rFonts w:ascii="Times New Roman" w:hAnsi="Times New Roman" w:eastAsia="Times New Roman" w:cs="Times New Roman"/>
+                <w:i w:val="false"/>
+                <w:b w:val="false"/>
+                <w:u w:val="none"/>
+                <w:sz w:val="22"/>
+                <w:szCs w:val="22"/>
+                <w:color w:val="000000"/>
+              </w:rPr>
+              <w:t xml:space="preserve"/>
+            </w:r>
+          </w:p>
+        </w:tc>
+      </w:tr>
+      <w:tr>
+        <w:trPr>
+          <w:trHeight w:val="610" w:hRule="auto"/>
+        </w:trPr>
+        body 4
+        <w:tc>
+          <w:tcPr>
+            <w:tcBorders>
+              <w:bottom w:val="none" w:sz="0" w:space="0" w:color="000000"/>
+              <w:top w:val="none" w:sz="0" w:space="0" w:color="000000"/>
+              <w:left w:val="none" w:sz="0" w:space="0" w:color="000000"/>
+              <w:right w:val="none" w:sz="0" w:space="0" w:color="000000"/>
+            </w:tcBorders>
+            <w:shd w:val="clear" w:color="auto" w:fill="FFFFFF"/>
+            <w:tcMar>
+              <w:top w:w="0" w:type="dxa"/>
+              <w:bottom w:w="0" w:type="dxa"/>
+              <w:left w:w="0" w:type="dxa"/>
+              <w:right w:w="0" w:type="dxa"/>
+            </w:tcMar>
+            <w:vAlign w:val="center"/>
+          </w:tcPr>
+          <w:p>
+            <w:pPr>
+              <w:pStyle w:val="Normal"/>
+              <w:jc w:val="center"/>
+              <w:pBdr>
+                <w:bottom w:val="none" w:sz="0" w:space="0" w:color="000000"/>
+                <w:top w:val="none" w:sz="0" w:space="0" w:color="000000"/>
+                <w:left w:val="none" w:sz="0" w:space="0" w:color="000000"/>
+                <w:right w:val="none" w:sz="0" w:space="0" w:color="000000"/>
+              </w:pBdr>
+              <w:spacing w:after="100" w:before="100" w:line="480"/>
+              <w:ind w:left="100" w:right="100" w:firstLine="0" w:firstLineChars="0"/>
+            </w:pPr>
+            <w:r xmlns:w="http://schemas.openxmlformats.org/wordprocessingml/2006/main" xmlns:wp="http://schemas.openxmlformats.org/drawingml/2006/wordprocessingDrawing" xmlns:r="http://schemas.openxmlformats.org/officeDocument/2006/relationships" xmlns:w14="http://schemas.microsoft.com/office/word/2010/wordml">
+              <w:rPr>
+                <w:rFonts w:ascii="Times New Roman" w:hAnsi="Times New Roman" w:eastAsia="Times New Roman" w:cs="Times New Roman"/>
+                <w:i w:val="false"/>
+                <w:b w:val="false"/>
+                <w:u w:val="none"/>
+                <w:sz w:val="22"/>
+                <w:szCs w:val="22"/>
+                <w:color w:val="000000"/>
+              </w:rPr>
+              <w:t xml:space="preserve">CrossFit/Funktionale Fitness</w:t>
+            </w:r>
+          </w:p>
+        </w:tc>
+        <w:tc>
+          <w:tcPr>
+            <w:tcBorders>
+              <w:bottom w:val="none" w:sz="0" w:space="0" w:color="000000"/>
+              <w:top w:val="none" w:sz="0" w:space="0" w:color="000000"/>
+              <w:left w:val="none" w:sz="0" w:space="0" w:color="000000"/>
+              <w:right w:val="none" w:sz="0" w:space="0" w:color="000000"/>
+            </w:tcBorders>
+            <w:shd w:val="clear" w:color="auto" w:fill="FFFFFF"/>
+            <w:tcMar>
+              <w:top w:w="0" w:type="dxa"/>
+              <w:bottom w:w="0" w:type="dxa"/>
+              <w:left w:w="0" w:type="dxa"/>
+              <w:right w:w="0" w:type="dxa"/>
+            </w:tcMar>
+            <w:vAlign w:val="center"/>
+          </w:tcPr>
+          <w:p>
+            <w:pPr>
+              <w:pStyle w:val="Normal"/>
+              <w:jc w:val="center"/>
+              <w:pBdr>
+                <w:bottom w:val="none" w:sz="0" w:space="0" w:color="000000"/>
+                <w:top w:val="none" w:sz="0" w:space="0" w:color="000000"/>
+                <w:left w:val="none" w:sz="0" w:space="0" w:color="000000"/>
+                <w:right w:val="none" w:sz="0" w:space="0" w:color="000000"/>
+              </w:pBdr>
+              <w:spacing w:after="100" w:before="100" w:line="480"/>
+              <w:ind w:left="100" w:right="100" w:firstLine="0" w:firstLineChars="0"/>
+            </w:pPr>
+            <w:r xmlns:w="http://schemas.openxmlformats.org/wordprocessingml/2006/main" xmlns:wp="http://schemas.openxmlformats.org/drawingml/2006/wordprocessingDrawing" xmlns:r="http://schemas.openxmlformats.org/officeDocument/2006/relationships" xmlns:w14="http://schemas.microsoft.com/office/word/2010/wordml">
+              <w:rPr>
+                <w:rFonts w:ascii="Times New Roman" w:hAnsi="Times New Roman" w:eastAsia="Times New Roman" w:cs="Times New Roman"/>
+                <w:i w:val="false"/>
+                <w:b w:val="false"/>
+                <w:u w:val="none"/>
+                <w:sz w:val="22"/>
+                <w:szCs w:val="22"/>
+                <w:color w:val="000000"/>
+              </w:rPr>
+              <w:t xml:space="preserve">1 (3.4%)</w:t>
+            </w:r>
+          </w:p>
+        </w:tc>
+        <w:tc>
+          <w:tcPr>
+            <w:tcBorders>
+              <w:bottom w:val="none" w:sz="0" w:space="0" w:color="000000"/>
+              <w:top w:val="none" w:sz="0" w:space="0" w:color="000000"/>
+              <w:left w:val="none" w:sz="0" w:space="0" w:color="000000"/>
+              <w:right w:val="none" w:sz="0" w:space="0" w:color="000000"/>
+            </w:tcBorders>
+            <w:shd w:val="clear" w:color="auto" w:fill="FFFFFF"/>
+            <w:tcMar>
+              <w:top w:w="0" w:type="dxa"/>
+              <w:bottom w:w="0" w:type="dxa"/>
+              <w:left w:w="0" w:type="dxa"/>
+              <w:right w:w="0" w:type="dxa"/>
+            </w:tcMar>
+            <w:vAlign w:val="center"/>
+          </w:tcPr>
+          <w:p>
+            <w:pPr>
+              <w:pStyle w:val="Normal"/>
+              <w:jc w:val="center"/>
+              <w:pBdr>
+                <w:bottom w:val="none" w:sz="0" w:space="0" w:color="000000"/>
+                <w:top w:val="none" w:sz="0" w:space="0" w:color="000000"/>
+                <w:left w:val="none" w:sz="0" w:space="0" w:color="000000"/>
+                <w:right w:val="none" w:sz="0" w:space="0" w:color="000000"/>
+              </w:pBdr>
+              <w:spacing w:after="100" w:before="100" w:line="480"/>
+              <w:ind w:left="100" w:right="100" w:firstLine="0" w:firstLineChars="0"/>
+            </w:pPr>
+            <w:r xmlns:w="http://schemas.openxmlformats.org/wordprocessingml/2006/main" xmlns:wp="http://schemas.openxmlformats.org/drawingml/2006/wordprocessingDrawing" xmlns:r="http://schemas.openxmlformats.org/officeDocument/2006/relationships" xmlns:w14="http://schemas.microsoft.com/office/word/2010/wordml">
+              <w:rPr>
+                <w:rFonts w:ascii="Times New Roman" w:hAnsi="Times New Roman" w:eastAsia="Times New Roman" w:cs="Times New Roman"/>
+                <w:i w:val="false"/>
+                <w:b w:val="false"/>
+                <w:u w:val="none"/>
+                <w:sz w:val="22"/>
+                <w:szCs w:val="22"/>
+                <w:color w:val="000000"/>
+              </w:rPr>
+              <w:t xml:space="preserve">0 (0%)</w:t>
+            </w:r>
+          </w:p>
+        </w:tc>
+        <w:tc>
+          <w:tcPr>
+            <w:tcBorders>
+              <w:bottom w:val="none" w:sz="0" w:space="0" w:color="000000"/>
+              <w:top w:val="none" w:sz="0" w:space="0" w:color="000000"/>
+              <w:left w:val="none" w:sz="0" w:space="0" w:color="000000"/>
+              <w:right w:val="none" w:sz="0" w:space="0" w:color="000000"/>
+            </w:tcBorders>
+            <w:shd w:val="clear" w:color="auto" w:fill="FFFFFF"/>
+            <w:tcMar>
+              <w:top w:w="0" w:type="dxa"/>
+              <w:bottom w:w="0" w:type="dxa"/>
+              <w:left w:w="0" w:type="dxa"/>
+              <w:right w:w="0" w:type="dxa"/>
+            </w:tcMar>
+            <w:vAlign w:val="center"/>
+          </w:tcPr>
+          <w:p>
+            <w:pPr>
+              <w:pStyle w:val="Normal"/>
+              <w:jc w:val="center"/>
+              <w:pBdr>
+                <w:bottom w:val="none" w:sz="0" w:space="0" w:color="000000"/>
+                <w:top w:val="none" w:sz="0" w:space="0" w:color="000000"/>
+                <w:left w:val="none" w:sz="0" w:space="0" w:color="000000"/>
+                <w:right w:val="none" w:sz="0" w:space="0" w:color="000000"/>
+              </w:pBdr>
+              <w:spacing w:after="100" w:before="100" w:line="480"/>
+              <w:ind w:left="100" w:right="100" w:firstLine="0" w:firstLineChars="0"/>
+            </w:pPr>
+            <w:r xmlns:w="http://schemas.openxmlformats.org/wordprocessingml/2006/main" xmlns:wp="http://schemas.openxmlformats.org/drawingml/2006/wordprocessingDrawing" xmlns:r="http://schemas.openxmlformats.org/officeDocument/2006/relationships" xmlns:w14="http://schemas.microsoft.com/office/word/2010/wordml">
+              <w:rPr>
+                <w:rFonts w:ascii="Times New Roman" w:hAnsi="Times New Roman" w:eastAsia="Times New Roman" w:cs="Times New Roman"/>
+                <w:i w:val="false"/>
+                <w:b w:val="false"/>
+                <w:u w:val="none"/>
+                <w:sz w:val="22"/>
+                <w:szCs w:val="22"/>
+                <w:color w:val="000000"/>
+              </w:rPr>
+              <w:t xml:space="preserve">0 (0%)</w:t>
+            </w:r>
+          </w:p>
+        </w:tc>
+        <w:tc>
+          <w:tcPr>
+            <w:tcBorders>
+              <w:bottom w:val="none" w:sz="0" w:space="0" w:color="000000"/>
+              <w:top w:val="none" w:sz="0" w:space="0" w:color="000000"/>
+              <w:left w:val="none" w:sz="0" w:space="0" w:color="000000"/>
+              <w:right w:val="none" w:sz="0" w:space="0" w:color="000000"/>
+            </w:tcBorders>
+            <w:shd w:val="clear" w:color="auto" w:fill="FFFFFF"/>
+            <w:tcMar>
+              <w:top w:w="0" w:type="dxa"/>
+              <w:bottom w:w="0" w:type="dxa"/>
+              <w:left w:w="0" w:type="dxa"/>
+              <w:right w:w="0" w:type="dxa"/>
+            </w:tcMar>
+            <w:vAlign w:val="center"/>
+          </w:tcPr>
+          <w:p>
+            <w:pPr>
+              <w:pStyle w:val="Normal"/>
+              <w:jc w:val="center"/>
+              <w:pBdr>
+                <w:bottom w:val="none" w:sz="0" w:space="0" w:color="000000"/>
+                <w:top w:val="none" w:sz="0" w:space="0" w:color="000000"/>
+                <w:left w:val="none" w:sz="0" w:space="0" w:color="000000"/>
+                <w:right w:val="none" w:sz="0" w:space="0" w:color="000000"/>
+              </w:pBdr>
+              <w:spacing w:after="100" w:before="100" w:line="480"/>
+              <w:ind w:left="100" w:right="100" w:firstLine="0" w:firstLineChars="0"/>
+            </w:pPr>
+            <w:r xmlns:w="http://schemas.openxmlformats.org/wordprocessingml/2006/main" xmlns:wp="http://schemas.openxmlformats.org/drawingml/2006/wordprocessingDrawing" xmlns:r="http://schemas.openxmlformats.org/officeDocument/2006/relationships" xmlns:w14="http://schemas.microsoft.com/office/word/2010/wordml">
+              <w:rPr>
+                <w:rFonts w:ascii="Times New Roman" w:hAnsi="Times New Roman" w:eastAsia="Times New Roman" w:cs="Times New Roman"/>
+                <w:i w:val="false"/>
+                <w:b w:val="false"/>
+                <w:u w:val="none"/>
+                <w:sz w:val="22"/>
+                <w:szCs w:val="22"/>
+                <w:color w:val="000000"/>
+              </w:rPr>
+              <w:t xml:space="preserve">1 (5.3%)</w:t>
+            </w:r>
+          </w:p>
+        </w:tc>
+        <w:tc>
+          <w:tcPr>
+            <w:tcBorders>
+              <w:bottom w:val="none" w:sz="0" w:space="0" w:color="000000"/>
+              <w:top w:val="none" w:sz="0" w:space="0" w:color="000000"/>
+              <w:left w:val="none" w:sz="0" w:space="0" w:color="000000"/>
+              <w:right w:val="none" w:sz="0" w:space="0" w:color="000000"/>
+            </w:tcBorders>
+            <w:shd w:val="clear" w:color="auto" w:fill="FFFFFF"/>
+            <w:tcMar>
+              <w:top w:w="0" w:type="dxa"/>
+              <w:bottom w:w="0" w:type="dxa"/>
+              <w:left w:w="0" w:type="dxa"/>
+              <w:right w:w="0" w:type="dxa"/>
+            </w:tcMar>
+            <w:vAlign w:val="center"/>
+          </w:tcPr>
+          <w:p>
+            <w:pPr>
+              <w:pStyle w:val="Normal"/>
+              <w:jc w:val="center"/>
+              <w:pBdr>
+                <w:bottom w:val="none" w:sz="0" w:space="0" w:color="000000"/>
+                <w:top w:val="none" w:sz="0" w:space="0" w:color="000000"/>
+                <w:left w:val="none" w:sz="0" w:space="0" w:color="000000"/>
+                <w:right w:val="none" w:sz="0" w:space="0" w:color="000000"/>
+              </w:pBdr>
+              <w:spacing w:after="100" w:before="100" w:line="480"/>
+              <w:ind w:left="100" w:right="100" w:firstLine="0" w:firstLineChars="0"/>
+            </w:pPr>
+            <w:r xmlns:w="http://schemas.openxmlformats.org/wordprocessingml/2006/main" xmlns:wp="http://schemas.openxmlformats.org/drawingml/2006/wordprocessingDrawing" xmlns:r="http://schemas.openxmlformats.org/officeDocument/2006/relationships" xmlns:w14="http://schemas.microsoft.com/office/word/2010/wordml">
+              <w:rPr>
+                <w:rFonts w:ascii="Times New Roman" w:hAnsi="Times New Roman" w:eastAsia="Times New Roman" w:cs="Times New Roman"/>
+                <w:i w:val="false"/>
+                <w:b w:val="false"/>
+                <w:u w:val="none"/>
+                <w:sz w:val="22"/>
+                <w:szCs w:val="22"/>
+                <w:color w:val="000000"/>
+              </w:rPr>
+              <w:t xml:space="preserve"/>
+            </w:r>
+          </w:p>
+        </w:tc>
+      </w:tr>
+      <w:tr>
+        <w:trPr>
+          <w:trHeight w:val="610" w:hRule="auto"/>
+        </w:trPr>
+        body 5
+        <w:tc>
+          <w:tcPr>
+            <w:tcBorders>
+              <w:bottom w:val="none" w:sz="0" w:space="0" w:color="000000"/>
+              <w:top w:val="none" w:sz="0" w:space="0" w:color="000000"/>
+              <w:left w:val="none" w:sz="0" w:space="0" w:color="000000"/>
+              <w:right w:val="none" w:sz="0" w:space="0" w:color="000000"/>
+            </w:tcBorders>
+            <w:shd w:val="clear" w:color="auto" w:fill="FFFFFF"/>
+            <w:tcMar>
+              <w:top w:w="0" w:type="dxa"/>
+              <w:bottom w:w="0" w:type="dxa"/>
+              <w:left w:w="0" w:type="dxa"/>
+              <w:right w:w="0" w:type="dxa"/>
+            </w:tcMar>
+            <w:vAlign w:val="center"/>
+          </w:tcPr>
+          <w:p>
+            <w:pPr>
+              <w:pStyle w:val="Normal"/>
+              <w:jc w:val="center"/>
+              <w:pBdr>
+                <w:bottom w:val="none" w:sz="0" w:space="0" w:color="000000"/>
+                <w:top w:val="none" w:sz="0" w:space="0" w:color="000000"/>
+                <w:left w:val="none" w:sz="0" w:space="0" w:color="000000"/>
+                <w:right w:val="none" w:sz="0" w:space="0" w:color="000000"/>
+              </w:pBdr>
+              <w:spacing w:after="100" w:before="100" w:line="480"/>
+              <w:ind w:left="100" w:right="100" w:firstLine="0" w:firstLineChars="0"/>
+            </w:pPr>
+            <w:r xmlns:w="http://schemas.openxmlformats.org/wordprocessingml/2006/main" xmlns:wp="http://schemas.openxmlformats.org/drawingml/2006/wordprocessingDrawing" xmlns:r="http://schemas.openxmlformats.org/officeDocument/2006/relationships" xmlns:w14="http://schemas.microsoft.com/office/word/2010/wordml">
+              <w:rPr>
+                <w:rFonts w:ascii="Times New Roman" w:hAnsi="Times New Roman" w:eastAsia="Times New Roman" w:cs="Times New Roman"/>
+                <w:i w:val="false"/>
+                <w:b w:val="false"/>
+                <w:u w:val="none"/>
+                <w:sz w:val="22"/>
+                <w:szCs w:val="22"/>
+                <w:color w:val="000000"/>
+              </w:rPr>
+              <w:t xml:space="preserve">Kanurennsport</w:t>
+            </w:r>
+          </w:p>
+        </w:tc>
+        <w:tc>
+          <w:tcPr>
+            <w:tcBorders>
+              <w:bottom w:val="none" w:sz="0" w:space="0" w:color="000000"/>
+              <w:top w:val="none" w:sz="0" w:space="0" w:color="000000"/>
+              <w:left w:val="none" w:sz="0" w:space="0" w:color="000000"/>
+              <w:right w:val="none" w:sz="0" w:space="0" w:color="000000"/>
+            </w:tcBorders>
+            <w:shd w:val="clear" w:color="auto" w:fill="FFFFFF"/>
+            <w:tcMar>
+              <w:top w:w="0" w:type="dxa"/>
+              <w:bottom w:w="0" w:type="dxa"/>
+              <w:left w:w="0" w:type="dxa"/>
+              <w:right w:w="0" w:type="dxa"/>
+            </w:tcMar>
+            <w:vAlign w:val="center"/>
+          </w:tcPr>
+          <w:p>
+            <w:pPr>
+              <w:pStyle w:val="Normal"/>
+              <w:jc w:val="center"/>
+              <w:pBdr>
+                <w:bottom w:val="none" w:sz="0" w:space="0" w:color="000000"/>
+                <w:top w:val="none" w:sz="0" w:space="0" w:color="000000"/>
+                <w:left w:val="none" w:sz="0" w:space="0" w:color="000000"/>
+                <w:right w:val="none" w:sz="0" w:space="0" w:color="000000"/>
+              </w:pBdr>
+              <w:spacing w:after="100" w:before="100" w:line="480"/>
+              <w:ind w:left="100" w:right="100" w:firstLine="0" w:firstLineChars="0"/>
+            </w:pPr>
+            <w:r xmlns:w="http://schemas.openxmlformats.org/wordprocessingml/2006/main" xmlns:wp="http://schemas.openxmlformats.org/drawingml/2006/wordprocessingDrawing" xmlns:r="http://schemas.openxmlformats.org/officeDocument/2006/relationships" xmlns:w14="http://schemas.microsoft.com/office/word/2010/wordml">
+              <w:rPr>
+                <w:rFonts w:ascii="Times New Roman" w:hAnsi="Times New Roman" w:eastAsia="Times New Roman" w:cs="Times New Roman"/>
+                <w:i w:val="false"/>
+                <w:b w:val="false"/>
+                <w:u w:val="none"/>
+                <w:sz w:val="22"/>
+                <w:szCs w:val="22"/>
+                <w:color w:val="000000"/>
+              </w:rPr>
+              <w:t xml:space="preserve">1 (3.4%)</w:t>
+            </w:r>
+          </w:p>
+        </w:tc>
+        <w:tc>
+          <w:tcPr>
+            <w:tcBorders>
+              <w:bottom w:val="none" w:sz="0" w:space="0" w:color="000000"/>
+              <w:top w:val="none" w:sz="0" w:space="0" w:color="000000"/>
+              <w:left w:val="none" w:sz="0" w:space="0" w:color="000000"/>
+              <w:right w:val="none" w:sz="0" w:space="0" w:color="000000"/>
+            </w:tcBorders>
+            <w:shd w:val="clear" w:color="auto" w:fill="FFFFFF"/>
+            <w:tcMar>
+              <w:top w:w="0" w:type="dxa"/>
+              <w:bottom w:w="0" w:type="dxa"/>
+              <w:left w:w="0" w:type="dxa"/>
+              <w:right w:w="0" w:type="dxa"/>
+            </w:tcMar>
+            <w:vAlign w:val="center"/>
+          </w:tcPr>
+          <w:p>
+            <w:pPr>
+              <w:pStyle w:val="Normal"/>
+              <w:jc w:val="center"/>
+              <w:pBdr>
+                <w:bottom w:val="none" w:sz="0" w:space="0" w:color="000000"/>
+                <w:top w:val="none" w:sz="0" w:space="0" w:color="000000"/>
+                <w:left w:val="none" w:sz="0" w:space="0" w:color="000000"/>
+                <w:right w:val="none" w:sz="0" w:space="0" w:color="000000"/>
+              </w:pBdr>
+              <w:spacing w:after="100" w:before="100" w:line="480"/>
+              <w:ind w:left="100" w:right="100" w:firstLine="0" w:firstLineChars="0"/>
+            </w:pPr>
+            <w:r xmlns:w="http://schemas.openxmlformats.org/wordprocessingml/2006/main" xmlns:wp="http://schemas.openxmlformats.org/drawingml/2006/wordprocessingDrawing" xmlns:r="http://schemas.openxmlformats.org/officeDocument/2006/relationships" xmlns:w14="http://schemas.microsoft.com/office/word/2010/wordml">
+              <w:rPr>
+                <w:rFonts w:ascii="Times New Roman" w:hAnsi="Times New Roman" w:eastAsia="Times New Roman" w:cs="Times New Roman"/>
+                <w:i w:val="false"/>
+                <w:b w:val="false"/>
+                <w:u w:val="none"/>
+                <w:sz w:val="22"/>
+                <w:szCs w:val="22"/>
+                <w:color w:val="000000"/>
+              </w:rPr>
+              <w:t xml:space="preserve">0 (0%)</w:t>
+            </w:r>
+          </w:p>
+        </w:tc>
+        <w:tc>
+          <w:tcPr>
+            <w:tcBorders>
+              <w:bottom w:val="none" w:sz="0" w:space="0" w:color="000000"/>
+              <w:top w:val="none" w:sz="0" w:space="0" w:color="000000"/>
+              <w:left w:val="none" w:sz="0" w:space="0" w:color="000000"/>
+              <w:right w:val="none" w:sz="0" w:space="0" w:color="000000"/>
+            </w:tcBorders>
+            <w:shd w:val="clear" w:color="auto" w:fill="FFFFFF"/>
+            <w:tcMar>
+              <w:top w:w="0" w:type="dxa"/>
+              <w:bottom w:w="0" w:type="dxa"/>
+              <w:left w:w="0" w:type="dxa"/>
+              <w:right w:w="0" w:type="dxa"/>
+            </w:tcMar>
+            <w:vAlign w:val="center"/>
+          </w:tcPr>
+          <w:p>
+            <w:pPr>
+              <w:pStyle w:val="Normal"/>
+              <w:jc w:val="center"/>
+              <w:pBdr>
+                <w:bottom w:val="none" w:sz="0" w:space="0" w:color="000000"/>
+                <w:top w:val="none" w:sz="0" w:space="0" w:color="000000"/>
+                <w:left w:val="none" w:sz="0" w:space="0" w:color="000000"/>
+                <w:right w:val="none" w:sz="0" w:space="0" w:color="000000"/>
+              </w:pBdr>
+              <w:spacing w:after="100" w:before="100" w:line="480"/>
+              <w:ind w:left="100" w:right="100" w:firstLine="0" w:firstLineChars="0"/>
+            </w:pPr>
+            <w:r xmlns:w="http://schemas.openxmlformats.org/wordprocessingml/2006/main" xmlns:wp="http://schemas.openxmlformats.org/drawingml/2006/wordprocessingDrawing" xmlns:r="http://schemas.openxmlformats.org/officeDocument/2006/relationships" xmlns:w14="http://schemas.microsoft.com/office/word/2010/wordml">
+              <w:rPr>
+                <w:rFonts w:ascii="Times New Roman" w:hAnsi="Times New Roman" w:eastAsia="Times New Roman" w:cs="Times New Roman"/>
+                <w:i w:val="false"/>
+                <w:b w:val="false"/>
+                <w:u w:val="none"/>
+                <w:sz w:val="22"/>
+                <w:szCs w:val="22"/>
+                <w:color w:val="000000"/>
+              </w:rPr>
+              <w:t xml:space="preserve">0 (0%)</w:t>
+            </w:r>
+          </w:p>
+        </w:tc>
+        <w:tc>
+          <w:tcPr>
+            <w:tcBorders>
+              <w:bottom w:val="none" w:sz="0" w:space="0" w:color="000000"/>
+              <w:top w:val="none" w:sz="0" w:space="0" w:color="000000"/>
+              <w:left w:val="none" w:sz="0" w:space="0" w:color="000000"/>
+              <w:right w:val="none" w:sz="0" w:space="0" w:color="000000"/>
+            </w:tcBorders>
+            <w:shd w:val="clear" w:color="auto" w:fill="FFFFFF"/>
+            <w:tcMar>
+              <w:top w:w="0" w:type="dxa"/>
+              <w:bottom w:w="0" w:type="dxa"/>
+              <w:left w:w="0" w:type="dxa"/>
+              <w:right w:w="0" w:type="dxa"/>
+            </w:tcMar>
+            <w:vAlign w:val="center"/>
+          </w:tcPr>
+          <w:p>
+            <w:pPr>
+              <w:pStyle w:val="Normal"/>
+              <w:jc w:val="center"/>
+              <w:pBdr>
+                <w:bottom w:val="none" w:sz="0" w:space="0" w:color="000000"/>
+                <w:top w:val="none" w:sz="0" w:space="0" w:color="000000"/>
+                <w:left w:val="none" w:sz="0" w:space="0" w:color="000000"/>
+                <w:right w:val="none" w:sz="0" w:space="0" w:color="000000"/>
+              </w:pBdr>
+              <w:spacing w:after="100" w:before="100" w:line="480"/>
+              <w:ind w:left="100" w:right="100" w:firstLine="0" w:firstLineChars="0"/>
+            </w:pPr>
+            <w:r xmlns:w="http://schemas.openxmlformats.org/wordprocessingml/2006/main" xmlns:wp="http://schemas.openxmlformats.org/drawingml/2006/wordprocessingDrawing" xmlns:r="http://schemas.openxmlformats.org/officeDocument/2006/relationships" xmlns:w14="http://schemas.microsoft.com/office/word/2010/wordml">
+              <w:rPr>
+                <w:rFonts w:ascii="Times New Roman" w:hAnsi="Times New Roman" w:eastAsia="Times New Roman" w:cs="Times New Roman"/>
+                <w:i w:val="false"/>
+                <w:b w:val="false"/>
+                <w:u w:val="none"/>
+                <w:sz w:val="22"/>
+                <w:szCs w:val="22"/>
+                <w:color w:val="000000"/>
+              </w:rPr>
+              <w:t xml:space="preserve">1 (5.3%)</w:t>
+            </w:r>
+          </w:p>
+        </w:tc>
+        <w:tc>
+          <w:tcPr>
+            <w:tcBorders>
+              <w:bottom w:val="none" w:sz="0" w:space="0" w:color="000000"/>
+              <w:top w:val="none" w:sz="0" w:space="0" w:color="000000"/>
+              <w:left w:val="none" w:sz="0" w:space="0" w:color="000000"/>
+              <w:right w:val="none" w:sz="0" w:space="0" w:color="000000"/>
+            </w:tcBorders>
+            <w:shd w:val="clear" w:color="auto" w:fill="FFFFFF"/>
+            <w:tcMar>
+              <w:top w:w="0" w:type="dxa"/>
+              <w:bottom w:w="0" w:type="dxa"/>
+              <w:left w:w="0" w:type="dxa"/>
+              <w:right w:w="0" w:type="dxa"/>
+            </w:tcMar>
+            <w:vAlign w:val="center"/>
+          </w:tcPr>
+          <w:p>
+            <w:pPr>
+              <w:pStyle w:val="Normal"/>
+              <w:jc w:val="center"/>
+              <w:pBdr>
+                <w:bottom w:val="none" w:sz="0" w:space="0" w:color="000000"/>
+                <w:top w:val="none" w:sz="0" w:space="0" w:color="000000"/>
+                <w:left w:val="none" w:sz="0" w:space="0" w:color="000000"/>
+                <w:right w:val="none" w:sz="0" w:space="0" w:color="000000"/>
+              </w:pBdr>
+              <w:spacing w:after="100" w:before="100" w:line="480"/>
+              <w:ind w:left="100" w:right="100" w:firstLine="0" w:firstLineChars="0"/>
+            </w:pPr>
+            <w:r xmlns:w="http://schemas.openxmlformats.org/wordprocessingml/2006/main" xmlns:wp="http://schemas.openxmlformats.org/drawingml/2006/wordprocessingDrawing" xmlns:r="http://schemas.openxmlformats.org/officeDocument/2006/relationships" xmlns:w14="http://schemas.microsoft.com/office/word/2010/wordml">
+              <w:rPr>
+                <w:rFonts w:ascii="Times New Roman" w:hAnsi="Times New Roman" w:eastAsia="Times New Roman" w:cs="Times New Roman"/>
+                <w:i w:val="false"/>
+                <w:b w:val="false"/>
+                <w:u w:val="none"/>
+                <w:sz w:val="22"/>
+                <w:szCs w:val="22"/>
+                <w:color w:val="000000"/>
+              </w:rPr>
+              <w:t xml:space="preserve"/>
+            </w:r>
+          </w:p>
+        </w:tc>
+      </w:tr>
+      <w:tr>
+        <w:trPr>
+          <w:trHeight w:val="610" w:hRule="auto"/>
+        </w:trPr>
+        body 6
+        <w:tc>
+          <w:tcPr>
+            <w:tcBorders>
+              <w:bottom w:val="none" w:sz="0" w:space="0" w:color="000000"/>
+              <w:top w:val="none" w:sz="0" w:space="0" w:color="000000"/>
+              <w:left w:val="none" w:sz="0" w:space="0" w:color="000000"/>
+              <w:right w:val="none" w:sz="0" w:space="0" w:color="000000"/>
+            </w:tcBorders>
+            <w:shd w:val="clear" w:color="auto" w:fill="FFFFFF"/>
+            <w:tcMar>
+              <w:top w:w="0" w:type="dxa"/>
+              <w:bottom w:w="0" w:type="dxa"/>
+              <w:left w:w="0" w:type="dxa"/>
+              <w:right w:w="0" w:type="dxa"/>
+            </w:tcMar>
+            <w:vAlign w:val="center"/>
+          </w:tcPr>
+          <w:p>
+            <w:pPr>
+              <w:pStyle w:val="Normal"/>
+              <w:jc w:val="center"/>
+              <w:pBdr>
+                <w:bottom w:val="none" w:sz="0" w:space="0" w:color="000000"/>
+                <w:top w:val="none" w:sz="0" w:space="0" w:color="000000"/>
+                <w:left w:val="none" w:sz="0" w:space="0" w:color="000000"/>
+                <w:right w:val="none" w:sz="0" w:space="0" w:color="000000"/>
+              </w:pBdr>
+              <w:spacing w:after="100" w:before="100" w:line="480"/>
+              <w:ind w:left="100" w:right="100" w:firstLine="0" w:firstLineChars="0"/>
+            </w:pPr>
+            <w:r xmlns:w="http://schemas.openxmlformats.org/wordprocessingml/2006/main" xmlns:wp="http://schemas.openxmlformats.org/drawingml/2006/wordprocessingDrawing" xmlns:r="http://schemas.openxmlformats.org/officeDocument/2006/relationships" xmlns:w14="http://schemas.microsoft.com/office/word/2010/wordml">
+              <w:rPr>
+                <w:rFonts w:ascii="Times New Roman" w:hAnsi="Times New Roman" w:eastAsia="Times New Roman" w:cs="Times New Roman"/>
+                <w:i w:val="false"/>
+                <w:b w:val="false"/>
+                <w:u w:val="none"/>
+                <w:sz w:val="22"/>
+                <w:szCs w:val="22"/>
+                <w:color w:val="000000"/>
+              </w:rPr>
+              <w:t xml:space="preserve">Kraftsport</w:t>
+            </w:r>
+          </w:p>
+        </w:tc>
+        <w:tc>
+          <w:tcPr>
+            <w:tcBorders>
+              <w:bottom w:val="none" w:sz="0" w:space="0" w:color="000000"/>
+              <w:top w:val="none" w:sz="0" w:space="0" w:color="000000"/>
+              <w:left w:val="none" w:sz="0" w:space="0" w:color="000000"/>
+              <w:right w:val="none" w:sz="0" w:space="0" w:color="000000"/>
+            </w:tcBorders>
+            <w:shd w:val="clear" w:color="auto" w:fill="FFFFFF"/>
+            <w:tcMar>
+              <w:top w:w="0" w:type="dxa"/>
+              <w:bottom w:w="0" w:type="dxa"/>
+              <w:left w:w="0" w:type="dxa"/>
+              <w:right w:w="0" w:type="dxa"/>
+            </w:tcMar>
+            <w:vAlign w:val="center"/>
+          </w:tcPr>
+          <w:p>
+            <w:pPr>
+              <w:pStyle w:val="Normal"/>
+              <w:jc w:val="center"/>
+              <w:pBdr>
+                <w:bottom w:val="none" w:sz="0" w:space="0" w:color="000000"/>
+                <w:top w:val="none" w:sz="0" w:space="0" w:color="000000"/>
+                <w:left w:val="none" w:sz="0" w:space="0" w:color="000000"/>
+                <w:right w:val="none" w:sz="0" w:space="0" w:color="000000"/>
+              </w:pBdr>
+              <w:spacing w:after="100" w:before="100" w:line="480"/>
+              <w:ind w:left="100" w:right="100" w:firstLine="0" w:firstLineChars="0"/>
+            </w:pPr>
+            <w:r xmlns:w="http://schemas.openxmlformats.org/wordprocessingml/2006/main" xmlns:wp="http://schemas.openxmlformats.org/drawingml/2006/wordprocessingDrawing" xmlns:r="http://schemas.openxmlformats.org/officeDocument/2006/relationships" xmlns:w14="http://schemas.microsoft.com/office/word/2010/wordml">
+              <w:rPr>
+                <w:rFonts w:ascii="Times New Roman" w:hAnsi="Times New Roman" w:eastAsia="Times New Roman" w:cs="Times New Roman"/>
+                <w:i w:val="false"/>
+                <w:b w:val="false"/>
+                <w:u w:val="none"/>
+                <w:sz w:val="22"/>
+                <w:szCs w:val="22"/>
+                <w:color w:val="000000"/>
+              </w:rPr>
+              <w:t xml:space="preserve">5 (17%)</w:t>
+            </w:r>
+          </w:p>
+        </w:tc>
+        <w:tc>
+          <w:tcPr>
+            <w:tcBorders>
+              <w:bottom w:val="none" w:sz="0" w:space="0" w:color="000000"/>
+              <w:top w:val="none" w:sz="0" w:space="0" w:color="000000"/>
+              <w:left w:val="none" w:sz="0" w:space="0" w:color="000000"/>
+              <w:right w:val="none" w:sz="0" w:space="0" w:color="000000"/>
+            </w:tcBorders>
+            <w:shd w:val="clear" w:color="auto" w:fill="FFFFFF"/>
+            <w:tcMar>
+              <w:top w:w="0" w:type="dxa"/>
+              <w:bottom w:w="0" w:type="dxa"/>
+              <w:left w:w="0" w:type="dxa"/>
+              <w:right w:w="0" w:type="dxa"/>
+            </w:tcMar>
+            <w:vAlign w:val="center"/>
+          </w:tcPr>
+          <w:p>
+            <w:pPr>
+              <w:pStyle w:val="Normal"/>
+              <w:jc w:val="center"/>
+              <w:pBdr>
+                <w:bottom w:val="none" w:sz="0" w:space="0" w:color="000000"/>
+                <w:top w:val="none" w:sz="0" w:space="0" w:color="000000"/>
+                <w:left w:val="none" w:sz="0" w:space="0" w:color="000000"/>
+                <w:right w:val="none" w:sz="0" w:space="0" w:color="000000"/>
+              </w:pBdr>
+              <w:spacing w:after="100" w:before="100" w:line="480"/>
+              <w:ind w:left="100" w:right="100" w:firstLine="0" w:firstLineChars="0"/>
+            </w:pPr>
+            <w:r xmlns:w="http://schemas.openxmlformats.org/wordprocessingml/2006/main" xmlns:wp="http://schemas.openxmlformats.org/drawingml/2006/wordprocessingDrawing" xmlns:r="http://schemas.openxmlformats.org/officeDocument/2006/relationships" xmlns:w14="http://schemas.microsoft.com/office/word/2010/wordml">
+              <w:rPr>
+                <w:rFonts w:ascii="Times New Roman" w:hAnsi="Times New Roman" w:eastAsia="Times New Roman" w:cs="Times New Roman"/>
+                <w:i w:val="false"/>
+                <w:b w:val="false"/>
+                <w:u w:val="none"/>
+                <w:sz w:val="22"/>
+                <w:szCs w:val="22"/>
+                <w:color w:val="000000"/>
+              </w:rPr>
+              <w:t xml:space="preserve">0 (0%)</w:t>
+            </w:r>
+          </w:p>
+        </w:tc>
+        <w:tc>
+          <w:tcPr>
+            <w:tcBorders>
+              <w:bottom w:val="none" w:sz="0" w:space="0" w:color="000000"/>
+              <w:top w:val="none" w:sz="0" w:space="0" w:color="000000"/>
+              <w:left w:val="none" w:sz="0" w:space="0" w:color="000000"/>
+              <w:right w:val="none" w:sz="0" w:space="0" w:color="000000"/>
+            </w:tcBorders>
+            <w:shd w:val="clear" w:color="auto" w:fill="FFFFFF"/>
+            <w:tcMar>
+              <w:top w:w="0" w:type="dxa"/>
+              <w:bottom w:w="0" w:type="dxa"/>
+              <w:left w:w="0" w:type="dxa"/>
+              <w:right w:w="0" w:type="dxa"/>
+            </w:tcMar>
+            <w:vAlign w:val="center"/>
+          </w:tcPr>
+          <w:p>
+            <w:pPr>
+              <w:pStyle w:val="Normal"/>
+              <w:jc w:val="center"/>
+              <w:pBdr>
+                <w:bottom w:val="none" w:sz="0" w:space="0" w:color="000000"/>
+                <w:top w:val="none" w:sz="0" w:space="0" w:color="000000"/>
+                <w:left w:val="none" w:sz="0" w:space="0" w:color="000000"/>
+                <w:right w:val="none" w:sz="0" w:space="0" w:color="000000"/>
+              </w:pBdr>
+              <w:spacing w:after="100" w:before="100" w:line="480"/>
+              <w:ind w:left="100" w:right="100" w:firstLine="0" w:firstLineChars="0"/>
+            </w:pPr>
+            <w:r xmlns:w="http://schemas.openxmlformats.org/wordprocessingml/2006/main" xmlns:wp="http://schemas.openxmlformats.org/drawingml/2006/wordprocessingDrawing" xmlns:r="http://schemas.openxmlformats.org/officeDocument/2006/relationships" xmlns:w14="http://schemas.microsoft.com/office/word/2010/wordml">
+              <w:rPr>
+                <w:rFonts w:ascii="Times New Roman" w:hAnsi="Times New Roman" w:eastAsia="Times New Roman" w:cs="Times New Roman"/>
+                <w:i w:val="false"/>
+                <w:b w:val="false"/>
+                <w:u w:val="none"/>
+                <w:sz w:val="22"/>
+                <w:szCs w:val="22"/>
+                <w:color w:val="000000"/>
+              </w:rPr>
+              <w:t xml:space="preserve">2 (25%)</w:t>
+            </w:r>
+          </w:p>
+        </w:tc>
+        <w:tc>
+          <w:tcPr>
+            <w:tcBorders>
+              <w:bottom w:val="none" w:sz="0" w:space="0" w:color="000000"/>
+              <w:top w:val="none" w:sz="0" w:space="0" w:color="000000"/>
+              <w:left w:val="none" w:sz="0" w:space="0" w:color="000000"/>
+              <w:right w:val="none" w:sz="0" w:space="0" w:color="000000"/>
+            </w:tcBorders>
+            <w:shd w:val="clear" w:color="auto" w:fill="FFFFFF"/>
+            <w:tcMar>
+              <w:top w:w="0" w:type="dxa"/>
+              <w:bottom w:w="0" w:type="dxa"/>
+              <w:left w:w="0" w:type="dxa"/>
+              <w:right w:w="0" w:type="dxa"/>
+            </w:tcMar>
+            <w:vAlign w:val="center"/>
+          </w:tcPr>
+          <w:p>
+            <w:pPr>
+              <w:pStyle w:val="Normal"/>
+              <w:jc w:val="center"/>
+              <w:pBdr>
+                <w:bottom w:val="none" w:sz="0" w:space="0" w:color="000000"/>
+                <w:top w:val="none" w:sz="0" w:space="0" w:color="000000"/>
+                <w:left w:val="none" w:sz="0" w:space="0" w:color="000000"/>
+                <w:right w:val="none" w:sz="0" w:space="0" w:color="000000"/>
+              </w:pBdr>
+              <w:spacing w:after="100" w:before="100" w:line="480"/>
+              <w:ind w:left="100" w:right="100" w:firstLine="0" w:firstLineChars="0"/>
+            </w:pPr>
+            <w:r xmlns:w="http://schemas.openxmlformats.org/wordprocessingml/2006/main" xmlns:wp="http://schemas.openxmlformats.org/drawingml/2006/wordprocessingDrawing" xmlns:r="http://schemas.openxmlformats.org/officeDocument/2006/relationships" xmlns:w14="http://schemas.microsoft.com/office/word/2010/wordml">
+              <w:rPr>
+                <w:rFonts w:ascii="Times New Roman" w:hAnsi="Times New Roman" w:eastAsia="Times New Roman" w:cs="Times New Roman"/>
+                <w:i w:val="false"/>
+                <w:b w:val="false"/>
+                <w:u w:val="none"/>
+                <w:sz w:val="22"/>
+                <w:szCs w:val="22"/>
+                <w:color w:val="000000"/>
+              </w:rPr>
+              <w:t xml:space="preserve">3 (16%)</w:t>
+            </w:r>
+          </w:p>
+        </w:tc>
+        <w:tc>
+          <w:tcPr>
+            <w:tcBorders>
+              <w:bottom w:val="none" w:sz="0" w:space="0" w:color="000000"/>
+              <w:top w:val="none" w:sz="0" w:space="0" w:color="000000"/>
+              <w:left w:val="none" w:sz="0" w:space="0" w:color="000000"/>
+              <w:right w:val="none" w:sz="0" w:space="0" w:color="000000"/>
+            </w:tcBorders>
+            <w:shd w:val="clear" w:color="auto" w:fill="FFFFFF"/>
+            <w:tcMar>
+              <w:top w:w="0" w:type="dxa"/>
+              <w:bottom w:w="0" w:type="dxa"/>
+              <w:left w:w="0" w:type="dxa"/>
+              <w:right w:w="0" w:type="dxa"/>
+            </w:tcMar>
+            <w:vAlign w:val="center"/>
+          </w:tcPr>
+          <w:p>
+            <w:pPr>
+              <w:pStyle w:val="Normal"/>
+              <w:jc w:val="center"/>
+              <w:pBdr>
+                <w:bottom w:val="none" w:sz="0" w:space="0" w:color="000000"/>
+                <w:top w:val="none" w:sz="0" w:space="0" w:color="000000"/>
+                <w:left w:val="none" w:sz="0" w:space="0" w:color="000000"/>
+                <w:right w:val="none" w:sz="0" w:space="0" w:color="000000"/>
+              </w:pBdr>
+              <w:spacing w:after="100" w:before="100" w:line="480"/>
+              <w:ind w:left="100" w:right="100" w:firstLine="0" w:firstLineChars="0"/>
+            </w:pPr>
+            <w:r xmlns:w="http://schemas.openxmlformats.org/wordprocessingml/2006/main" xmlns:wp="http://schemas.openxmlformats.org/drawingml/2006/wordprocessingDrawing" xmlns:r="http://schemas.openxmlformats.org/officeDocument/2006/relationships" xmlns:w14="http://schemas.microsoft.com/office/word/2010/wordml">
+              <w:rPr>
+                <w:rFonts w:ascii="Times New Roman" w:hAnsi="Times New Roman" w:eastAsia="Times New Roman" w:cs="Times New Roman"/>
+                <w:i w:val="false"/>
+                <w:b w:val="false"/>
+                <w:u w:val="none"/>
+                <w:sz w:val="22"/>
+                <w:szCs w:val="22"/>
+                <w:color w:val="000000"/>
+              </w:rPr>
+              <w:t xml:space="preserve"/>
+            </w:r>
+          </w:p>
+        </w:tc>
+      </w:tr>
+      <w:tr>
+        <w:trPr>
+          <w:trHeight w:val="610" w:hRule="auto"/>
+        </w:trPr>
+        body 7
+        <w:tc>
+          <w:tcPr>
+            <w:tcBorders>
+              <w:bottom w:val="none" w:sz="0" w:space="0" w:color="000000"/>
+              <w:top w:val="none" w:sz="0" w:space="0" w:color="000000"/>
+              <w:left w:val="none" w:sz="0" w:space="0" w:color="000000"/>
+              <w:right w:val="none" w:sz="0" w:space="0" w:color="000000"/>
+            </w:tcBorders>
+            <w:shd w:val="clear" w:color="auto" w:fill="FFFFFF"/>
+            <w:tcMar>
+              <w:top w:w="0" w:type="dxa"/>
+              <w:bottom w:w="0" w:type="dxa"/>
+              <w:left w:w="0" w:type="dxa"/>
+              <w:right w:w="0" w:type="dxa"/>
+            </w:tcMar>
+            <w:vAlign w:val="center"/>
+          </w:tcPr>
+          <w:p>
+            <w:pPr>
+              <w:pStyle w:val="Normal"/>
+              <w:jc w:val="center"/>
+              <w:pBdr>
+                <w:bottom w:val="none" w:sz="0" w:space="0" w:color="000000"/>
+                <w:top w:val="none" w:sz="0" w:space="0" w:color="000000"/>
+                <w:left w:val="none" w:sz="0" w:space="0" w:color="000000"/>
+                <w:right w:val="none" w:sz="0" w:space="0" w:color="000000"/>
+              </w:pBdr>
+              <w:spacing w:after="100" w:before="100" w:line="480"/>
+              <w:ind w:left="100" w:right="100" w:firstLine="0" w:firstLineChars="0"/>
+            </w:pPr>
+            <w:r xmlns:w="http://schemas.openxmlformats.org/wordprocessingml/2006/main" xmlns:wp="http://schemas.openxmlformats.org/drawingml/2006/wordprocessingDrawing" xmlns:r="http://schemas.openxmlformats.org/officeDocument/2006/relationships" xmlns:w14="http://schemas.microsoft.com/office/word/2010/wordml">
+              <w:rPr>
+                <w:rFonts w:ascii="Times New Roman" w:hAnsi="Times New Roman" w:eastAsia="Times New Roman" w:cs="Times New Roman"/>
+                <w:i w:val="false"/>
+                <w:b w:val="false"/>
+                <w:u w:val="none"/>
+                <w:sz w:val="22"/>
+                <w:szCs w:val="22"/>
+                <w:color w:val="000000"/>
+              </w:rPr>
+              <w:t xml:space="preserve">Laufen</w:t>
+            </w:r>
+          </w:p>
+        </w:tc>
+        <w:tc>
+          <w:tcPr>
+            <w:tcBorders>
+              <w:bottom w:val="none" w:sz="0" w:space="0" w:color="000000"/>
+              <w:top w:val="none" w:sz="0" w:space="0" w:color="000000"/>
+              <w:left w:val="none" w:sz="0" w:space="0" w:color="000000"/>
+              <w:right w:val="none" w:sz="0" w:space="0" w:color="000000"/>
+            </w:tcBorders>
+            <w:shd w:val="clear" w:color="auto" w:fill="FFFFFF"/>
+            <w:tcMar>
+              <w:top w:w="0" w:type="dxa"/>
+              <w:bottom w:w="0" w:type="dxa"/>
+              <w:left w:w="0" w:type="dxa"/>
+              <w:right w:w="0" w:type="dxa"/>
+            </w:tcMar>
+            <w:vAlign w:val="center"/>
+          </w:tcPr>
+          <w:p>
+            <w:pPr>
+              <w:pStyle w:val="Normal"/>
+              <w:jc w:val="center"/>
+              <w:pBdr>
+                <w:bottom w:val="none" w:sz="0" w:space="0" w:color="000000"/>
+                <w:top w:val="none" w:sz="0" w:space="0" w:color="000000"/>
+                <w:left w:val="none" w:sz="0" w:space="0" w:color="000000"/>
+                <w:right w:val="none" w:sz="0" w:space="0" w:color="000000"/>
+              </w:pBdr>
+              <w:spacing w:after="100" w:before="100" w:line="480"/>
+              <w:ind w:left="100" w:right="100" w:firstLine="0" w:firstLineChars="0"/>
+            </w:pPr>
+            <w:r xmlns:w="http://schemas.openxmlformats.org/wordprocessingml/2006/main" xmlns:wp="http://schemas.openxmlformats.org/drawingml/2006/wordprocessingDrawing" xmlns:r="http://schemas.openxmlformats.org/officeDocument/2006/relationships" xmlns:w14="http://schemas.microsoft.com/office/word/2010/wordml">
+              <w:rPr>
+                <w:rFonts w:ascii="Times New Roman" w:hAnsi="Times New Roman" w:eastAsia="Times New Roman" w:cs="Times New Roman"/>
+                <w:i w:val="false"/>
+                <w:b w:val="false"/>
+                <w:u w:val="none"/>
+                <w:sz w:val="22"/>
+                <w:szCs w:val="22"/>
+                <w:color w:val="000000"/>
+              </w:rPr>
+              <w:t xml:space="preserve">10 (34%)</w:t>
+            </w:r>
+          </w:p>
+        </w:tc>
+        <w:tc>
+          <w:tcPr>
+            <w:tcBorders>
+              <w:bottom w:val="none" w:sz="0" w:space="0" w:color="000000"/>
+              <w:top w:val="none" w:sz="0" w:space="0" w:color="000000"/>
+              <w:left w:val="none" w:sz="0" w:space="0" w:color="000000"/>
+              <w:right w:val="none" w:sz="0" w:space="0" w:color="000000"/>
+            </w:tcBorders>
+            <w:shd w:val="clear" w:color="auto" w:fill="FFFFFF"/>
+            <w:tcMar>
+              <w:top w:w="0" w:type="dxa"/>
+              <w:bottom w:w="0" w:type="dxa"/>
+              <w:left w:w="0" w:type="dxa"/>
+              <w:right w:w="0" w:type="dxa"/>
+            </w:tcMar>
+            <w:vAlign w:val="center"/>
+          </w:tcPr>
+          <w:p>
+            <w:pPr>
+              <w:pStyle w:val="Normal"/>
+              <w:jc w:val="center"/>
+              <w:pBdr>
+                <w:bottom w:val="none" w:sz="0" w:space="0" w:color="000000"/>
+                <w:top w:val="none" w:sz="0" w:space="0" w:color="000000"/>
+                <w:left w:val="none" w:sz="0" w:space="0" w:color="000000"/>
+                <w:right w:val="none" w:sz="0" w:space="0" w:color="000000"/>
+              </w:pBdr>
+              <w:spacing w:after="100" w:before="100" w:line="480"/>
+              <w:ind w:left="100" w:right="100" w:firstLine="0" w:firstLineChars="0"/>
+            </w:pPr>
+            <w:r xmlns:w="http://schemas.openxmlformats.org/wordprocessingml/2006/main" xmlns:wp="http://schemas.openxmlformats.org/drawingml/2006/wordprocessingDrawing" xmlns:r="http://schemas.openxmlformats.org/officeDocument/2006/relationships" xmlns:w14="http://schemas.microsoft.com/office/word/2010/wordml">
+              <w:rPr>
+                <w:rFonts w:ascii="Times New Roman" w:hAnsi="Times New Roman" w:eastAsia="Times New Roman" w:cs="Times New Roman"/>
+                <w:i w:val="false"/>
+                <w:b w:val="false"/>
+                <w:u w:val="none"/>
+                <w:sz w:val="22"/>
+                <w:szCs w:val="22"/>
+                <w:color w:val="000000"/>
+              </w:rPr>
+              <w:t xml:space="preserve">1 (50%)</w:t>
+            </w:r>
+          </w:p>
+        </w:tc>
+        <w:tc>
+          <w:tcPr>
+            <w:tcBorders>
+              <w:bottom w:val="none" w:sz="0" w:space="0" w:color="000000"/>
+              <w:top w:val="none" w:sz="0" w:space="0" w:color="000000"/>
+              <w:left w:val="none" w:sz="0" w:space="0" w:color="000000"/>
+              <w:right w:val="none" w:sz="0" w:space="0" w:color="000000"/>
+            </w:tcBorders>
+            <w:shd w:val="clear" w:color="auto" w:fill="FFFFFF"/>
+            <w:tcMar>
+              <w:top w:w="0" w:type="dxa"/>
+              <w:bottom w:w="0" w:type="dxa"/>
+              <w:left w:w="0" w:type="dxa"/>
+              <w:right w:w="0" w:type="dxa"/>
+            </w:tcMar>
+            <w:vAlign w:val="center"/>
+          </w:tcPr>
+          <w:p>
+            <w:pPr>
+              <w:pStyle w:val="Normal"/>
+              <w:jc w:val="center"/>
+              <w:pBdr>
+                <w:bottom w:val="none" w:sz="0" w:space="0" w:color="000000"/>
+                <w:top w:val="none" w:sz="0" w:space="0" w:color="000000"/>
+                <w:left w:val="none" w:sz="0" w:space="0" w:color="000000"/>
+                <w:right w:val="none" w:sz="0" w:space="0" w:color="000000"/>
+              </w:pBdr>
+              <w:spacing w:after="100" w:before="100" w:line="480"/>
+              <w:ind w:left="100" w:right="100" w:firstLine="0" w:firstLineChars="0"/>
+            </w:pPr>
+            <w:r xmlns:w="http://schemas.openxmlformats.org/wordprocessingml/2006/main" xmlns:wp="http://schemas.openxmlformats.org/drawingml/2006/wordprocessingDrawing" xmlns:r="http://schemas.openxmlformats.org/officeDocument/2006/relationships" xmlns:w14="http://schemas.microsoft.com/office/word/2010/wordml">
+              <w:rPr>
+                <w:rFonts w:ascii="Times New Roman" w:hAnsi="Times New Roman" w:eastAsia="Times New Roman" w:cs="Times New Roman"/>
+                <w:i w:val="false"/>
+                <w:b w:val="false"/>
+                <w:u w:val="none"/>
+                <w:sz w:val="22"/>
+                <w:szCs w:val="22"/>
+                <w:color w:val="000000"/>
+              </w:rPr>
+              <w:t xml:space="preserve">3 (38%)</w:t>
+            </w:r>
+          </w:p>
+        </w:tc>
+        <w:tc>
+          <w:tcPr>
+            <w:tcBorders>
+              <w:bottom w:val="none" w:sz="0" w:space="0" w:color="000000"/>
+              <w:top w:val="none" w:sz="0" w:space="0" w:color="000000"/>
+              <w:left w:val="none" w:sz="0" w:space="0" w:color="000000"/>
+              <w:right w:val="none" w:sz="0" w:space="0" w:color="000000"/>
+            </w:tcBorders>
+            <w:shd w:val="clear" w:color="auto" w:fill="FFFFFF"/>
+            <w:tcMar>
+              <w:top w:w="0" w:type="dxa"/>
+              <w:bottom w:w="0" w:type="dxa"/>
+              <w:left w:w="0" w:type="dxa"/>
+              <w:right w:w="0" w:type="dxa"/>
+            </w:tcMar>
+            <w:vAlign w:val="center"/>
+          </w:tcPr>
+          <w:p>
+            <w:pPr>
+              <w:pStyle w:val="Normal"/>
+              <w:jc w:val="center"/>
+              <w:pBdr>
+                <w:bottom w:val="none" w:sz="0" w:space="0" w:color="000000"/>
+                <w:top w:val="none" w:sz="0" w:space="0" w:color="000000"/>
+                <w:left w:val="none" w:sz="0" w:space="0" w:color="000000"/>
+                <w:right w:val="none" w:sz="0" w:space="0" w:color="000000"/>
+              </w:pBdr>
+              <w:spacing w:after="100" w:before="100" w:line="480"/>
+              <w:ind w:left="100" w:right="100" w:firstLine="0" w:firstLineChars="0"/>
+            </w:pPr>
+            <w:r xmlns:w="http://schemas.openxmlformats.org/wordprocessingml/2006/main" xmlns:wp="http://schemas.openxmlformats.org/drawingml/2006/wordprocessingDrawing" xmlns:r="http://schemas.openxmlformats.org/officeDocument/2006/relationships" xmlns:w14="http://schemas.microsoft.com/office/word/2010/wordml">
+              <w:rPr>
+                <w:rFonts w:ascii="Times New Roman" w:hAnsi="Times New Roman" w:eastAsia="Times New Roman" w:cs="Times New Roman"/>
+                <w:i w:val="false"/>
+                <w:b w:val="false"/>
+                <w:u w:val="none"/>
+                <w:sz w:val="22"/>
+                <w:szCs w:val="22"/>
+                <w:color w:val="000000"/>
+              </w:rPr>
+              <w:t xml:space="preserve">6 (32%)</w:t>
+            </w:r>
+          </w:p>
+        </w:tc>
+        <w:tc>
+          <w:tcPr>
+            <w:tcBorders>
+              <w:bottom w:val="none" w:sz="0" w:space="0" w:color="000000"/>
+              <w:top w:val="none" w:sz="0" w:space="0" w:color="000000"/>
+              <w:left w:val="none" w:sz="0" w:space="0" w:color="000000"/>
+              <w:right w:val="none" w:sz="0" w:space="0" w:color="000000"/>
+            </w:tcBorders>
+            <w:shd w:val="clear" w:color="auto" w:fill="FFFFFF"/>
+            <w:tcMar>
+              <w:top w:w="0" w:type="dxa"/>
+              <w:bottom w:w="0" w:type="dxa"/>
+              <w:left w:w="0" w:type="dxa"/>
+              <w:right w:w="0" w:type="dxa"/>
+            </w:tcMar>
+            <w:vAlign w:val="center"/>
+          </w:tcPr>
+          <w:p>
+            <w:pPr>
+              <w:pStyle w:val="Normal"/>
+              <w:jc w:val="center"/>
+              <w:pBdr>
+                <w:bottom w:val="none" w:sz="0" w:space="0" w:color="000000"/>
+                <w:top w:val="none" w:sz="0" w:space="0" w:color="000000"/>
+                <w:left w:val="none" w:sz="0" w:space="0" w:color="000000"/>
+                <w:right w:val="none" w:sz="0" w:space="0" w:color="000000"/>
+              </w:pBdr>
+              <w:spacing w:after="100" w:before="100" w:line="480"/>
+              <w:ind w:left="100" w:right="100" w:firstLine="0" w:firstLineChars="0"/>
+            </w:pPr>
+            <w:r xmlns:w="http://schemas.openxmlformats.org/wordprocessingml/2006/main" xmlns:wp="http://schemas.openxmlformats.org/drawingml/2006/wordprocessingDrawing" xmlns:r="http://schemas.openxmlformats.org/officeDocument/2006/relationships" xmlns:w14="http://schemas.microsoft.com/office/word/2010/wordml">
+              <w:rPr>
+                <w:rFonts w:ascii="Times New Roman" w:hAnsi="Times New Roman" w:eastAsia="Times New Roman" w:cs="Times New Roman"/>
+                <w:i w:val="false"/>
+                <w:b w:val="false"/>
+                <w:u w:val="none"/>
+                <w:sz w:val="22"/>
+                <w:szCs w:val="22"/>
+                <w:color w:val="000000"/>
+              </w:rPr>
+              <w:t xml:space="preserve"/>
+            </w:r>
+          </w:p>
+        </w:tc>
+      </w:tr>
+      <w:tr>
+        <w:trPr>
+          <w:trHeight w:val="610" w:hRule="auto"/>
+        </w:trPr>
+        body 8
+        <w:tc>
+          <w:tcPr>
+            <w:tcBorders>
+              <w:bottom w:val="none" w:sz="0" w:space="0" w:color="000000"/>
+              <w:top w:val="none" w:sz="0" w:space="0" w:color="000000"/>
+              <w:left w:val="none" w:sz="0" w:space="0" w:color="000000"/>
+              <w:right w:val="none" w:sz="0" w:space="0" w:color="000000"/>
+            </w:tcBorders>
+            <w:shd w:val="clear" w:color="auto" w:fill="FFFFFF"/>
+            <w:tcMar>
+              <w:top w:w="0" w:type="dxa"/>
+              <w:bottom w:w="0" w:type="dxa"/>
+              <w:left w:w="0" w:type="dxa"/>
+              <w:right w:w="0" w:type="dxa"/>
+            </w:tcMar>
+            <w:vAlign w:val="center"/>
+          </w:tcPr>
+          <w:p>
+            <w:pPr>
+              <w:pStyle w:val="Normal"/>
+              <w:jc w:val="center"/>
+              <w:pBdr>
+                <w:bottom w:val="none" w:sz="0" w:space="0" w:color="000000"/>
+                <w:top w:val="none" w:sz="0" w:space="0" w:color="000000"/>
+                <w:left w:val="none" w:sz="0" w:space="0" w:color="000000"/>
+                <w:right w:val="none" w:sz="0" w:space="0" w:color="000000"/>
+              </w:pBdr>
+              <w:spacing w:after="100" w:before="100" w:line="480"/>
+              <w:ind w:left="100" w:right="100" w:firstLine="0" w:firstLineChars="0"/>
+            </w:pPr>
+            <w:r xmlns:w="http://schemas.openxmlformats.org/wordprocessingml/2006/main" xmlns:wp="http://schemas.openxmlformats.org/drawingml/2006/wordprocessingDrawing" xmlns:r="http://schemas.openxmlformats.org/officeDocument/2006/relationships" xmlns:w14="http://schemas.microsoft.com/office/word/2010/wordml">
+              <w:rPr>
+                <w:rFonts w:ascii="Times New Roman" w:hAnsi="Times New Roman" w:eastAsia="Times New Roman" w:cs="Times New Roman"/>
+                <w:i w:val="false"/>
+                <w:b w:val="false"/>
+                <w:u w:val="none"/>
+                <w:sz w:val="22"/>
+                <w:szCs w:val="22"/>
+                <w:color w:val="000000"/>
+              </w:rPr>
+              <w:t xml:space="preserve">Parkour</w:t>
+            </w:r>
+          </w:p>
+        </w:tc>
+        <w:tc>
+          <w:tcPr>
+            <w:tcBorders>
+              <w:bottom w:val="none" w:sz="0" w:space="0" w:color="000000"/>
+              <w:top w:val="none" w:sz="0" w:space="0" w:color="000000"/>
+              <w:left w:val="none" w:sz="0" w:space="0" w:color="000000"/>
+              <w:right w:val="none" w:sz="0" w:space="0" w:color="000000"/>
+            </w:tcBorders>
+            <w:shd w:val="clear" w:color="auto" w:fill="FFFFFF"/>
+            <w:tcMar>
+              <w:top w:w="0" w:type="dxa"/>
+              <w:bottom w:w="0" w:type="dxa"/>
+              <w:left w:w="0" w:type="dxa"/>
+              <w:right w:w="0" w:type="dxa"/>
+            </w:tcMar>
+            <w:vAlign w:val="center"/>
+          </w:tcPr>
+          <w:p>
+            <w:pPr>
+              <w:pStyle w:val="Normal"/>
+              <w:jc w:val="center"/>
+              <w:pBdr>
+                <w:bottom w:val="none" w:sz="0" w:space="0" w:color="000000"/>
+                <w:top w:val="none" w:sz="0" w:space="0" w:color="000000"/>
+                <w:left w:val="none" w:sz="0" w:space="0" w:color="000000"/>
+                <w:right w:val="none" w:sz="0" w:space="0" w:color="000000"/>
+              </w:pBdr>
+              <w:spacing w:after="100" w:before="100" w:line="480"/>
+              <w:ind w:left="100" w:right="100" w:firstLine="0" w:firstLineChars="0"/>
+            </w:pPr>
+            <w:r xmlns:w="http://schemas.openxmlformats.org/wordprocessingml/2006/main" xmlns:wp="http://schemas.openxmlformats.org/drawingml/2006/wordprocessingDrawing" xmlns:r="http://schemas.openxmlformats.org/officeDocument/2006/relationships" xmlns:w14="http://schemas.microsoft.com/office/word/2010/wordml">
+              <w:rPr>
+                <w:rFonts w:ascii="Times New Roman" w:hAnsi="Times New Roman" w:eastAsia="Times New Roman" w:cs="Times New Roman"/>
+                <w:i w:val="false"/>
+                <w:b w:val="false"/>
+                <w:u w:val="none"/>
+                <w:sz w:val="22"/>
+                <w:szCs w:val="22"/>
+                <w:color w:val="000000"/>
+              </w:rPr>
+              <w:t xml:space="preserve">1 (3.4%)</w:t>
+            </w:r>
+          </w:p>
+        </w:tc>
+        <w:tc>
+          <w:tcPr>
+            <w:tcBorders>
+              <w:bottom w:val="none" w:sz="0" w:space="0" w:color="000000"/>
+              <w:top w:val="none" w:sz="0" w:space="0" w:color="000000"/>
+              <w:left w:val="none" w:sz="0" w:space="0" w:color="000000"/>
+              <w:right w:val="none" w:sz="0" w:space="0" w:color="000000"/>
+            </w:tcBorders>
+            <w:shd w:val="clear" w:color="auto" w:fill="FFFFFF"/>
+            <w:tcMar>
+              <w:top w:w="0" w:type="dxa"/>
+              <w:bottom w:w="0" w:type="dxa"/>
+              <w:left w:w="0" w:type="dxa"/>
+              <w:right w:w="0" w:type="dxa"/>
+            </w:tcMar>
+            <w:vAlign w:val="center"/>
+          </w:tcPr>
+          <w:p>
+            <w:pPr>
+              <w:pStyle w:val="Normal"/>
+              <w:jc w:val="center"/>
+              <w:pBdr>
+                <w:bottom w:val="none" w:sz="0" w:space="0" w:color="000000"/>
+                <w:top w:val="none" w:sz="0" w:space="0" w:color="000000"/>
+                <w:left w:val="none" w:sz="0" w:space="0" w:color="000000"/>
+                <w:right w:val="none" w:sz="0" w:space="0" w:color="000000"/>
+              </w:pBdr>
+              <w:spacing w:after="100" w:before="100" w:line="480"/>
+              <w:ind w:left="100" w:right="100" w:firstLine="0" w:firstLineChars="0"/>
+            </w:pPr>
+            <w:r xmlns:w="http://schemas.openxmlformats.org/wordprocessingml/2006/main" xmlns:wp="http://schemas.openxmlformats.org/drawingml/2006/wordprocessingDrawing" xmlns:r="http://schemas.openxmlformats.org/officeDocument/2006/relationships" xmlns:w14="http://schemas.microsoft.com/office/word/2010/wordml">
+              <w:rPr>
+                <w:rFonts w:ascii="Times New Roman" w:hAnsi="Times New Roman" w:eastAsia="Times New Roman" w:cs="Times New Roman"/>
+                <w:i w:val="false"/>
+                <w:b w:val="false"/>
+                <w:u w:val="none"/>
+                <w:sz w:val="22"/>
+                <w:szCs w:val="22"/>
+                <w:color w:val="000000"/>
+              </w:rPr>
+              <w:t xml:space="preserve">0 (0%)</w:t>
+            </w:r>
+          </w:p>
+        </w:tc>
+        <w:tc>
+          <w:tcPr>
+            <w:tcBorders>
+              <w:bottom w:val="none" w:sz="0" w:space="0" w:color="000000"/>
+              <w:top w:val="none" w:sz="0" w:space="0" w:color="000000"/>
+              <w:left w:val="none" w:sz="0" w:space="0" w:color="000000"/>
+              <w:right w:val="none" w:sz="0" w:space="0" w:color="000000"/>
+            </w:tcBorders>
+            <w:shd w:val="clear" w:color="auto" w:fill="FFFFFF"/>
+            <w:tcMar>
+              <w:top w:w="0" w:type="dxa"/>
+              <w:bottom w:w="0" w:type="dxa"/>
+              <w:left w:w="0" w:type="dxa"/>
+              <w:right w:w="0" w:type="dxa"/>
+            </w:tcMar>
+            <w:vAlign w:val="center"/>
+          </w:tcPr>
+          <w:p>
+            <w:pPr>
+              <w:pStyle w:val="Normal"/>
+              <w:jc w:val="center"/>
+              <w:pBdr>
+                <w:bottom w:val="none" w:sz="0" w:space="0" w:color="000000"/>
+                <w:top w:val="none" w:sz="0" w:space="0" w:color="000000"/>
+                <w:left w:val="none" w:sz="0" w:space="0" w:color="000000"/>
+                <w:right w:val="none" w:sz="0" w:space="0" w:color="000000"/>
+              </w:pBdr>
+              <w:spacing w:after="100" w:before="100" w:line="480"/>
+              <w:ind w:left="100" w:right="100" w:firstLine="0" w:firstLineChars="0"/>
+            </w:pPr>
+            <w:r xmlns:w="http://schemas.openxmlformats.org/wordprocessingml/2006/main" xmlns:wp="http://schemas.openxmlformats.org/drawingml/2006/wordprocessingDrawing" xmlns:r="http://schemas.openxmlformats.org/officeDocument/2006/relationships" xmlns:w14="http://schemas.microsoft.com/office/word/2010/wordml">
+              <w:rPr>
+                <w:rFonts w:ascii="Times New Roman" w:hAnsi="Times New Roman" w:eastAsia="Times New Roman" w:cs="Times New Roman"/>
+                <w:i w:val="false"/>
+                <w:b w:val="false"/>
+                <w:u w:val="none"/>
+                <w:sz w:val="22"/>
+                <w:szCs w:val="22"/>
+                <w:color w:val="000000"/>
+              </w:rPr>
+              <w:t xml:space="preserve">0 (0%)</w:t>
+            </w:r>
+          </w:p>
+        </w:tc>
+        <w:tc>
+          <w:tcPr>
+            <w:tcBorders>
+              <w:bottom w:val="none" w:sz="0" w:space="0" w:color="000000"/>
+              <w:top w:val="none" w:sz="0" w:space="0" w:color="000000"/>
+              <w:left w:val="none" w:sz="0" w:space="0" w:color="000000"/>
+              <w:right w:val="none" w:sz="0" w:space="0" w:color="000000"/>
+            </w:tcBorders>
+            <w:shd w:val="clear" w:color="auto" w:fill="FFFFFF"/>
+            <w:tcMar>
+              <w:top w:w="0" w:type="dxa"/>
+              <w:bottom w:w="0" w:type="dxa"/>
+              <w:left w:w="0" w:type="dxa"/>
+              <w:right w:w="0" w:type="dxa"/>
+            </w:tcMar>
+            <w:vAlign w:val="center"/>
+          </w:tcPr>
+          <w:p>
+            <w:pPr>
+              <w:pStyle w:val="Normal"/>
+              <w:jc w:val="center"/>
+              <w:pBdr>
+                <w:bottom w:val="none" w:sz="0" w:space="0" w:color="000000"/>
+                <w:top w:val="none" w:sz="0" w:space="0" w:color="000000"/>
+                <w:left w:val="none" w:sz="0" w:space="0" w:color="000000"/>
+                <w:right w:val="none" w:sz="0" w:space="0" w:color="000000"/>
+              </w:pBdr>
+              <w:spacing w:after="100" w:before="100" w:line="480"/>
+              <w:ind w:left="100" w:right="100" w:firstLine="0" w:firstLineChars="0"/>
+            </w:pPr>
+            <w:r xmlns:w="http://schemas.openxmlformats.org/wordprocessingml/2006/main" xmlns:wp="http://schemas.openxmlformats.org/drawingml/2006/wordprocessingDrawing" xmlns:r="http://schemas.openxmlformats.org/officeDocument/2006/relationships" xmlns:w14="http://schemas.microsoft.com/office/word/2010/wordml">
+              <w:rPr>
+                <w:rFonts w:ascii="Times New Roman" w:hAnsi="Times New Roman" w:eastAsia="Times New Roman" w:cs="Times New Roman"/>
+                <w:i w:val="false"/>
+                <w:b w:val="false"/>
+                <w:u w:val="none"/>
+                <w:sz w:val="22"/>
+                <w:szCs w:val="22"/>
+                <w:color w:val="000000"/>
+              </w:rPr>
+              <w:t xml:space="preserve">1 (5.3%)</w:t>
+            </w:r>
+          </w:p>
+        </w:tc>
+        <w:tc>
+          <w:tcPr>
+            <w:tcBorders>
+              <w:bottom w:val="none" w:sz="0" w:space="0" w:color="000000"/>
+              <w:top w:val="none" w:sz="0" w:space="0" w:color="000000"/>
+              <w:left w:val="none" w:sz="0" w:space="0" w:color="000000"/>
+              <w:right w:val="none" w:sz="0" w:space="0" w:color="000000"/>
+            </w:tcBorders>
+            <w:shd w:val="clear" w:color="auto" w:fill="FFFFFF"/>
+            <w:tcMar>
+              <w:top w:w="0" w:type="dxa"/>
+              <w:bottom w:w="0" w:type="dxa"/>
+              <w:left w:w="0" w:type="dxa"/>
+              <w:right w:w="0" w:type="dxa"/>
+            </w:tcMar>
+            <w:vAlign w:val="center"/>
+          </w:tcPr>
+          <w:p>
+            <w:pPr>
+              <w:pStyle w:val="Normal"/>
+              <w:jc w:val="center"/>
+              <w:pBdr>
+                <w:bottom w:val="none" w:sz="0" w:space="0" w:color="000000"/>
+                <w:top w:val="none" w:sz="0" w:space="0" w:color="000000"/>
+                <w:left w:val="none" w:sz="0" w:space="0" w:color="000000"/>
+                <w:right w:val="none" w:sz="0" w:space="0" w:color="000000"/>
+              </w:pBdr>
+              <w:spacing w:after="100" w:before="100" w:line="480"/>
+              <w:ind w:left="100" w:right="100" w:firstLine="0" w:firstLineChars="0"/>
+            </w:pPr>
+            <w:r xmlns:w="http://schemas.openxmlformats.org/wordprocessingml/2006/main" xmlns:wp="http://schemas.openxmlformats.org/drawingml/2006/wordprocessingDrawing" xmlns:r="http://schemas.openxmlformats.org/officeDocument/2006/relationships" xmlns:w14="http://schemas.microsoft.com/office/word/2010/wordml">
+              <w:rPr>
+                <w:rFonts w:ascii="Times New Roman" w:hAnsi="Times New Roman" w:eastAsia="Times New Roman" w:cs="Times New Roman"/>
+                <w:i w:val="false"/>
+                <w:b w:val="false"/>
+                <w:u w:val="none"/>
+                <w:sz w:val="22"/>
+                <w:szCs w:val="22"/>
+                <w:color w:val="000000"/>
+              </w:rPr>
+              <w:t xml:space="preserve"/>
+            </w:r>
+          </w:p>
+        </w:tc>
+      </w:tr>
+      <w:tr>
+        <w:trPr>
+          <w:trHeight w:val="610" w:hRule="auto"/>
+        </w:trPr>
+        body 9
+        <w:tc>
+          <w:tcPr>
+            <w:tcBorders>
+              <w:bottom w:val="none" w:sz="0" w:space="0" w:color="000000"/>
+              <w:top w:val="none" w:sz="0" w:space="0" w:color="000000"/>
+              <w:left w:val="none" w:sz="0" w:space="0" w:color="000000"/>
+              <w:right w:val="none" w:sz="0" w:space="0" w:color="000000"/>
+            </w:tcBorders>
+            <w:shd w:val="clear" w:color="auto" w:fill="FFFFFF"/>
+            <w:tcMar>
+              <w:top w:w="0" w:type="dxa"/>
+              <w:bottom w:w="0" w:type="dxa"/>
+              <w:left w:w="0" w:type="dxa"/>
+              <w:right w:w="0" w:type="dxa"/>
+            </w:tcMar>
+            <w:vAlign w:val="center"/>
+          </w:tcPr>
+          <w:p>
+            <w:pPr>
+              <w:pStyle w:val="Normal"/>
+              <w:jc w:val="center"/>
+              <w:pBdr>
+                <w:bottom w:val="none" w:sz="0" w:space="0" w:color="000000"/>
+                <w:top w:val="none" w:sz="0" w:space="0" w:color="000000"/>
+                <w:left w:val="none" w:sz="0" w:space="0" w:color="000000"/>
+                <w:right w:val="none" w:sz="0" w:space="0" w:color="000000"/>
+              </w:pBdr>
+              <w:spacing w:after="100" w:before="100" w:line="480"/>
+              <w:ind w:left="100" w:right="100" w:firstLine="0" w:firstLineChars="0"/>
+            </w:pPr>
+            <w:r xmlns:w="http://schemas.openxmlformats.org/wordprocessingml/2006/main" xmlns:wp="http://schemas.openxmlformats.org/drawingml/2006/wordprocessingDrawing" xmlns:r="http://schemas.openxmlformats.org/officeDocument/2006/relationships" xmlns:w14="http://schemas.microsoft.com/office/word/2010/wordml">
+              <w:rPr>
+                <w:rFonts w:ascii="Times New Roman" w:hAnsi="Times New Roman" w:eastAsia="Times New Roman" w:cs="Times New Roman"/>
+                <w:i w:val="false"/>
+                <w:b w:val="false"/>
+                <w:u w:val="none"/>
+                <w:sz w:val="22"/>
+                <w:szCs w:val="22"/>
+                <w:color w:val="000000"/>
+              </w:rPr>
+              <w:t xml:space="preserve">Partnerakrobatik</w:t>
+            </w:r>
+          </w:p>
+        </w:tc>
+        <w:tc>
+          <w:tcPr>
+            <w:tcBorders>
+              <w:bottom w:val="none" w:sz="0" w:space="0" w:color="000000"/>
+              <w:top w:val="none" w:sz="0" w:space="0" w:color="000000"/>
+              <w:left w:val="none" w:sz="0" w:space="0" w:color="000000"/>
+              <w:right w:val="none" w:sz="0" w:space="0" w:color="000000"/>
+            </w:tcBorders>
+            <w:shd w:val="clear" w:color="auto" w:fill="FFFFFF"/>
+            <w:tcMar>
+              <w:top w:w="0" w:type="dxa"/>
+              <w:bottom w:w="0" w:type="dxa"/>
+              <w:left w:w="0" w:type="dxa"/>
+              <w:right w:w="0" w:type="dxa"/>
+            </w:tcMar>
+            <w:vAlign w:val="center"/>
+          </w:tcPr>
+          <w:p>
+            <w:pPr>
+              <w:pStyle w:val="Normal"/>
+              <w:jc w:val="center"/>
+              <w:pBdr>
+                <w:bottom w:val="none" w:sz="0" w:space="0" w:color="000000"/>
+                <w:top w:val="none" w:sz="0" w:space="0" w:color="000000"/>
+                <w:left w:val="none" w:sz="0" w:space="0" w:color="000000"/>
+                <w:right w:val="none" w:sz="0" w:space="0" w:color="000000"/>
+              </w:pBdr>
+              <w:spacing w:after="100" w:before="100" w:line="480"/>
+              <w:ind w:left="100" w:right="100" w:firstLine="0" w:firstLineChars="0"/>
+            </w:pPr>
+            <w:r xmlns:w="http://schemas.openxmlformats.org/wordprocessingml/2006/main" xmlns:wp="http://schemas.openxmlformats.org/drawingml/2006/wordprocessingDrawing" xmlns:r="http://schemas.openxmlformats.org/officeDocument/2006/relationships" xmlns:w14="http://schemas.microsoft.com/office/word/2010/wordml">
+              <w:rPr>
+                <w:rFonts w:ascii="Times New Roman" w:hAnsi="Times New Roman" w:eastAsia="Times New Roman" w:cs="Times New Roman"/>
+                <w:i w:val="false"/>
+                <w:b w:val="false"/>
+                <w:u w:val="none"/>
+                <w:sz w:val="22"/>
+                <w:szCs w:val="22"/>
+                <w:color w:val="000000"/>
+              </w:rPr>
+              <w:t xml:space="preserve">1 (3.4%)</w:t>
+            </w:r>
+          </w:p>
+        </w:tc>
+        <w:tc>
+          <w:tcPr>
+            <w:tcBorders>
+              <w:bottom w:val="none" w:sz="0" w:space="0" w:color="000000"/>
+              <w:top w:val="none" w:sz="0" w:space="0" w:color="000000"/>
+              <w:left w:val="none" w:sz="0" w:space="0" w:color="000000"/>
+              <w:right w:val="none" w:sz="0" w:space="0" w:color="000000"/>
+            </w:tcBorders>
+            <w:shd w:val="clear" w:color="auto" w:fill="FFFFFF"/>
+            <w:tcMar>
+              <w:top w:w="0" w:type="dxa"/>
+              <w:bottom w:w="0" w:type="dxa"/>
+              <w:left w:w="0" w:type="dxa"/>
+              <w:right w:w="0" w:type="dxa"/>
+            </w:tcMar>
+            <w:vAlign w:val="center"/>
+          </w:tcPr>
+          <w:p>
+            <w:pPr>
+              <w:pStyle w:val="Normal"/>
+              <w:jc w:val="center"/>
+              <w:pBdr>
+                <w:bottom w:val="none" w:sz="0" w:space="0" w:color="000000"/>
+                <w:top w:val="none" w:sz="0" w:space="0" w:color="000000"/>
+                <w:left w:val="none" w:sz="0" w:space="0" w:color="000000"/>
+                <w:right w:val="none" w:sz="0" w:space="0" w:color="000000"/>
+              </w:pBdr>
+              <w:spacing w:after="100" w:before="100" w:line="480"/>
+              <w:ind w:left="100" w:right="100" w:firstLine="0" w:firstLineChars="0"/>
+            </w:pPr>
+            <w:r xmlns:w="http://schemas.openxmlformats.org/wordprocessingml/2006/main" xmlns:wp="http://schemas.openxmlformats.org/drawingml/2006/wordprocessingDrawing" xmlns:r="http://schemas.openxmlformats.org/officeDocument/2006/relationships" xmlns:w14="http://schemas.microsoft.com/office/word/2010/wordml">
+              <w:rPr>
+                <w:rFonts w:ascii="Times New Roman" w:hAnsi="Times New Roman" w:eastAsia="Times New Roman" w:cs="Times New Roman"/>
+                <w:i w:val="false"/>
+                <w:b w:val="false"/>
+                <w:u w:val="none"/>
+                <w:sz w:val="22"/>
+                <w:szCs w:val="22"/>
+                <w:color w:val="000000"/>
+              </w:rPr>
+              <w:t xml:space="preserve">0 (0%)</w:t>
+            </w:r>
+          </w:p>
+        </w:tc>
+        <w:tc>
+          <w:tcPr>
+            <w:tcBorders>
+              <w:bottom w:val="none" w:sz="0" w:space="0" w:color="000000"/>
+              <w:top w:val="none" w:sz="0" w:space="0" w:color="000000"/>
+              <w:left w:val="none" w:sz="0" w:space="0" w:color="000000"/>
+              <w:right w:val="none" w:sz="0" w:space="0" w:color="000000"/>
+            </w:tcBorders>
+            <w:shd w:val="clear" w:color="auto" w:fill="FFFFFF"/>
+            <w:tcMar>
+              <w:top w:w="0" w:type="dxa"/>
+              <w:bottom w:w="0" w:type="dxa"/>
+              <w:left w:w="0" w:type="dxa"/>
+              <w:right w:w="0" w:type="dxa"/>
+            </w:tcMar>
+            <w:vAlign w:val="center"/>
+          </w:tcPr>
+          <w:p>
+            <w:pPr>
+              <w:pStyle w:val="Normal"/>
+              <w:jc w:val="center"/>
+              <w:pBdr>
+                <w:bottom w:val="none" w:sz="0" w:space="0" w:color="000000"/>
+                <w:top w:val="none" w:sz="0" w:space="0" w:color="000000"/>
+                <w:left w:val="none" w:sz="0" w:space="0" w:color="000000"/>
+                <w:right w:val="none" w:sz="0" w:space="0" w:color="000000"/>
+              </w:pBdr>
+              <w:spacing w:after="100" w:before="100" w:line="480"/>
+              <w:ind w:left="100" w:right="100" w:firstLine="0" w:firstLineChars="0"/>
+            </w:pPr>
+            <w:r xmlns:w="http://schemas.openxmlformats.org/wordprocessingml/2006/main" xmlns:wp="http://schemas.openxmlformats.org/drawingml/2006/wordprocessingDrawing" xmlns:r="http://schemas.openxmlformats.org/officeDocument/2006/relationships" xmlns:w14="http://schemas.microsoft.com/office/word/2010/wordml">
+              <w:rPr>
+                <w:rFonts w:ascii="Times New Roman" w:hAnsi="Times New Roman" w:eastAsia="Times New Roman" w:cs="Times New Roman"/>
+                <w:i w:val="false"/>
+                <w:b w:val="false"/>
+                <w:u w:val="none"/>
+                <w:sz w:val="22"/>
+                <w:szCs w:val="22"/>
+                <w:color w:val="000000"/>
+              </w:rPr>
+              <w:t xml:space="preserve">1 (13%)</w:t>
+            </w:r>
+          </w:p>
+        </w:tc>
+        <w:tc>
+          <w:tcPr>
+            <w:tcBorders>
+              <w:bottom w:val="none" w:sz="0" w:space="0" w:color="000000"/>
+              <w:top w:val="none" w:sz="0" w:space="0" w:color="000000"/>
+              <w:left w:val="none" w:sz="0" w:space="0" w:color="000000"/>
+              <w:right w:val="none" w:sz="0" w:space="0" w:color="000000"/>
+            </w:tcBorders>
+            <w:shd w:val="clear" w:color="auto" w:fill="FFFFFF"/>
+            <w:tcMar>
+              <w:top w:w="0" w:type="dxa"/>
+              <w:bottom w:w="0" w:type="dxa"/>
+              <w:left w:w="0" w:type="dxa"/>
+              <w:right w:w="0" w:type="dxa"/>
+            </w:tcMar>
+            <w:vAlign w:val="center"/>
+          </w:tcPr>
+          <w:p>
+            <w:pPr>
+              <w:pStyle w:val="Normal"/>
+              <w:jc w:val="center"/>
+              <w:pBdr>
+                <w:bottom w:val="none" w:sz="0" w:space="0" w:color="000000"/>
+                <w:top w:val="none" w:sz="0" w:space="0" w:color="000000"/>
+                <w:left w:val="none" w:sz="0" w:space="0" w:color="000000"/>
+                <w:right w:val="none" w:sz="0" w:space="0" w:color="000000"/>
+              </w:pBdr>
+              <w:spacing w:after="100" w:before="100" w:line="480"/>
+              <w:ind w:left="100" w:right="100" w:firstLine="0" w:firstLineChars="0"/>
+            </w:pPr>
+            <w:r xmlns:w="http://schemas.openxmlformats.org/wordprocessingml/2006/main" xmlns:wp="http://schemas.openxmlformats.org/drawingml/2006/wordprocessingDrawing" xmlns:r="http://schemas.openxmlformats.org/officeDocument/2006/relationships" xmlns:w14="http://schemas.microsoft.com/office/word/2010/wordml">
+              <w:rPr>
+                <w:rFonts w:ascii="Times New Roman" w:hAnsi="Times New Roman" w:eastAsia="Times New Roman" w:cs="Times New Roman"/>
+                <w:i w:val="false"/>
+                <w:b w:val="false"/>
+                <w:u w:val="none"/>
+                <w:sz w:val="22"/>
+                <w:szCs w:val="22"/>
+                <w:color w:val="000000"/>
+              </w:rPr>
+              <w:t xml:space="preserve">0 (0%)</w:t>
+            </w:r>
+          </w:p>
+        </w:tc>
+        <w:tc>
+          <w:tcPr>
+            <w:tcBorders>
+              <w:bottom w:val="none" w:sz="0" w:space="0" w:color="000000"/>
+              <w:top w:val="none" w:sz="0" w:space="0" w:color="000000"/>
+              <w:left w:val="none" w:sz="0" w:space="0" w:color="000000"/>
+              <w:right w:val="none" w:sz="0" w:space="0" w:color="000000"/>
+            </w:tcBorders>
+            <w:shd w:val="clear" w:color="auto" w:fill="FFFFFF"/>
+            <w:tcMar>
+              <w:top w:w="0" w:type="dxa"/>
+              <w:bottom w:w="0" w:type="dxa"/>
+              <w:left w:w="0" w:type="dxa"/>
+              <w:right w:w="0" w:type="dxa"/>
+            </w:tcMar>
+            <w:vAlign w:val="center"/>
+          </w:tcPr>
+          <w:p>
+            <w:pPr>
+              <w:pStyle w:val="Normal"/>
+              <w:jc w:val="center"/>
+              <w:pBdr>
+                <w:bottom w:val="none" w:sz="0" w:space="0" w:color="000000"/>
+                <w:top w:val="none" w:sz="0" w:space="0" w:color="000000"/>
+                <w:left w:val="none" w:sz="0" w:space="0" w:color="000000"/>
+                <w:right w:val="none" w:sz="0" w:space="0" w:color="000000"/>
+              </w:pBdr>
+              <w:spacing w:after="100" w:before="100" w:line="480"/>
+              <w:ind w:left="100" w:right="100" w:firstLine="0" w:firstLineChars="0"/>
+            </w:pPr>
+            <w:r xmlns:w="http://schemas.openxmlformats.org/wordprocessingml/2006/main" xmlns:wp="http://schemas.openxmlformats.org/drawingml/2006/wordprocessingDrawing" xmlns:r="http://schemas.openxmlformats.org/officeDocument/2006/relationships" xmlns:w14="http://schemas.microsoft.com/office/word/2010/wordml">
+              <w:rPr>
+                <w:rFonts w:ascii="Times New Roman" w:hAnsi="Times New Roman" w:eastAsia="Times New Roman" w:cs="Times New Roman"/>
+                <w:i w:val="false"/>
+                <w:b w:val="false"/>
+                <w:u w:val="none"/>
+                <w:sz w:val="22"/>
+                <w:szCs w:val="22"/>
+                <w:color w:val="000000"/>
+              </w:rPr>
+              <w:t xml:space="preserve"/>
+            </w:r>
+          </w:p>
+        </w:tc>
+      </w:tr>
+      <w:tr>
+        <w:trPr>
+          <w:trHeight w:val="610" w:hRule="auto"/>
+        </w:trPr>
+        body10
+        <w:tc>
+          <w:tcPr>
+            <w:tcBorders>
+              <w:bottom w:val="none" w:sz="0" w:space="0" w:color="000000"/>
+              <w:top w:val="none" w:sz="0" w:space="0" w:color="000000"/>
+              <w:left w:val="none" w:sz="0" w:space="0" w:color="000000"/>
+              <w:right w:val="none" w:sz="0" w:space="0" w:color="000000"/>
+            </w:tcBorders>
+            <w:shd w:val="clear" w:color="auto" w:fill="FFFFFF"/>
+            <w:tcMar>
+              <w:top w:w="0" w:type="dxa"/>
+              <w:bottom w:w="0" w:type="dxa"/>
+              <w:left w:w="0" w:type="dxa"/>
+              <w:right w:w="0" w:type="dxa"/>
+            </w:tcMar>
+            <w:vAlign w:val="center"/>
+          </w:tcPr>
+          <w:p>
+            <w:pPr>
+              <w:pStyle w:val="Normal"/>
+              <w:jc w:val="center"/>
+              <w:pBdr>
+                <w:bottom w:val="none" w:sz="0" w:space="0" w:color="000000"/>
+                <w:top w:val="none" w:sz="0" w:space="0" w:color="000000"/>
+                <w:left w:val="none" w:sz="0" w:space="0" w:color="000000"/>
+                <w:right w:val="none" w:sz="0" w:space="0" w:color="000000"/>
+              </w:pBdr>
+              <w:spacing w:after="100" w:before="100" w:line="480"/>
+              <w:ind w:left="100" w:right="100" w:firstLine="0" w:firstLineChars="0"/>
+            </w:pPr>
+            <w:r xmlns:w="http://schemas.openxmlformats.org/wordprocessingml/2006/main" xmlns:wp="http://schemas.openxmlformats.org/drawingml/2006/wordprocessingDrawing" xmlns:r="http://schemas.openxmlformats.org/officeDocument/2006/relationships" xmlns:w14="http://schemas.microsoft.com/office/word/2010/wordml">
+              <w:rPr>
+                <w:rFonts w:ascii="Times New Roman" w:hAnsi="Times New Roman" w:eastAsia="Times New Roman" w:cs="Times New Roman"/>
+                <w:i w:val="false"/>
+                <w:b w:val="false"/>
+                <w:u w:val="none"/>
+                <w:sz w:val="22"/>
+                <w:szCs w:val="22"/>
+                <w:color w:val="000000"/>
+              </w:rPr>
+              <w:t xml:space="preserve">Schwimmen</w:t>
+            </w:r>
+          </w:p>
+        </w:tc>
+        <w:tc>
+          <w:tcPr>
+            <w:tcBorders>
+              <w:bottom w:val="none" w:sz="0" w:space="0" w:color="000000"/>
+              <w:top w:val="none" w:sz="0" w:space="0" w:color="000000"/>
+              <w:left w:val="none" w:sz="0" w:space="0" w:color="000000"/>
+              <w:right w:val="none" w:sz="0" w:space="0" w:color="000000"/>
+            </w:tcBorders>
+            <w:shd w:val="clear" w:color="auto" w:fill="FFFFFF"/>
+            <w:tcMar>
+              <w:top w:w="0" w:type="dxa"/>
+              <w:bottom w:w="0" w:type="dxa"/>
+              <w:left w:w="0" w:type="dxa"/>
+              <w:right w:w="0" w:type="dxa"/>
+            </w:tcMar>
+            <w:vAlign w:val="center"/>
+          </w:tcPr>
+          <w:p>
+            <w:pPr>
+              <w:pStyle w:val="Normal"/>
+              <w:jc w:val="center"/>
+              <w:pBdr>
+                <w:bottom w:val="none" w:sz="0" w:space="0" w:color="000000"/>
+                <w:top w:val="none" w:sz="0" w:space="0" w:color="000000"/>
+                <w:left w:val="none" w:sz="0" w:space="0" w:color="000000"/>
+                <w:right w:val="none" w:sz="0" w:space="0" w:color="000000"/>
+              </w:pBdr>
+              <w:spacing w:after="100" w:before="100" w:line="480"/>
+              <w:ind w:left="100" w:right="100" w:firstLine="0" w:firstLineChars="0"/>
+            </w:pPr>
+            <w:r xmlns:w="http://schemas.openxmlformats.org/wordprocessingml/2006/main" xmlns:wp="http://schemas.openxmlformats.org/drawingml/2006/wordprocessingDrawing" xmlns:r="http://schemas.openxmlformats.org/officeDocument/2006/relationships" xmlns:w14="http://schemas.microsoft.com/office/word/2010/wordml">
+              <w:rPr>
+                <w:rFonts w:ascii="Times New Roman" w:hAnsi="Times New Roman" w:eastAsia="Times New Roman" w:cs="Times New Roman"/>
+                <w:i w:val="false"/>
+                <w:b w:val="false"/>
+                <w:u w:val="none"/>
+                <w:sz w:val="22"/>
+                <w:szCs w:val="22"/>
+                <w:color w:val="000000"/>
+              </w:rPr>
+              <w:t xml:space="preserve">1 (3.4%)</w:t>
+            </w:r>
+          </w:p>
+        </w:tc>
+        <w:tc>
+          <w:tcPr>
+            <w:tcBorders>
+              <w:bottom w:val="none" w:sz="0" w:space="0" w:color="000000"/>
+              <w:top w:val="none" w:sz="0" w:space="0" w:color="000000"/>
+              <w:left w:val="none" w:sz="0" w:space="0" w:color="000000"/>
+              <w:right w:val="none" w:sz="0" w:space="0" w:color="000000"/>
+            </w:tcBorders>
+            <w:shd w:val="clear" w:color="auto" w:fill="FFFFFF"/>
+            <w:tcMar>
+              <w:top w:w="0" w:type="dxa"/>
+              <w:bottom w:w="0" w:type="dxa"/>
+              <w:left w:w="0" w:type="dxa"/>
+              <w:right w:w="0" w:type="dxa"/>
+            </w:tcMar>
+            <w:vAlign w:val="center"/>
+          </w:tcPr>
+          <w:p>
+            <w:pPr>
+              <w:pStyle w:val="Normal"/>
+              <w:jc w:val="center"/>
+              <w:pBdr>
+                <w:bottom w:val="none" w:sz="0" w:space="0" w:color="000000"/>
+                <w:top w:val="none" w:sz="0" w:space="0" w:color="000000"/>
+                <w:left w:val="none" w:sz="0" w:space="0" w:color="000000"/>
+                <w:right w:val="none" w:sz="0" w:space="0" w:color="000000"/>
+              </w:pBdr>
+              <w:spacing w:after="100" w:before="100" w:line="480"/>
+              <w:ind w:left="100" w:right="100" w:firstLine="0" w:firstLineChars="0"/>
+            </w:pPr>
+            <w:r xmlns:w="http://schemas.openxmlformats.org/wordprocessingml/2006/main" xmlns:wp="http://schemas.openxmlformats.org/drawingml/2006/wordprocessingDrawing" xmlns:r="http://schemas.openxmlformats.org/officeDocument/2006/relationships" xmlns:w14="http://schemas.microsoft.com/office/word/2010/wordml">
+              <w:rPr>
+                <w:rFonts w:ascii="Times New Roman" w:hAnsi="Times New Roman" w:eastAsia="Times New Roman" w:cs="Times New Roman"/>
+                <w:i w:val="false"/>
+                <w:b w:val="false"/>
+                <w:u w:val="none"/>
+                <w:sz w:val="22"/>
+                <w:szCs w:val="22"/>
+                <w:color w:val="000000"/>
+              </w:rPr>
+              <w:t xml:space="preserve">1 (50%)</w:t>
+            </w:r>
+          </w:p>
+        </w:tc>
+        <w:tc>
+          <w:tcPr>
+            <w:tcBorders>
+              <w:bottom w:val="none" w:sz="0" w:space="0" w:color="000000"/>
+              <w:top w:val="none" w:sz="0" w:space="0" w:color="000000"/>
+              <w:left w:val="none" w:sz="0" w:space="0" w:color="000000"/>
+              <w:right w:val="none" w:sz="0" w:space="0" w:color="000000"/>
+            </w:tcBorders>
+            <w:shd w:val="clear" w:color="auto" w:fill="FFFFFF"/>
+            <w:tcMar>
+              <w:top w:w="0" w:type="dxa"/>
+              <w:bottom w:w="0" w:type="dxa"/>
+              <w:left w:w="0" w:type="dxa"/>
+              <w:right w:w="0" w:type="dxa"/>
+            </w:tcMar>
+            <w:vAlign w:val="center"/>
+          </w:tcPr>
+          <w:p>
+            <w:pPr>
+              <w:pStyle w:val="Normal"/>
+              <w:jc w:val="center"/>
+              <w:pBdr>
+                <w:bottom w:val="none" w:sz="0" w:space="0" w:color="000000"/>
+                <w:top w:val="none" w:sz="0" w:space="0" w:color="000000"/>
+                <w:left w:val="none" w:sz="0" w:space="0" w:color="000000"/>
+                <w:right w:val="none" w:sz="0" w:space="0" w:color="000000"/>
+              </w:pBdr>
+              <w:spacing w:after="100" w:before="100" w:line="480"/>
+              <w:ind w:left="100" w:right="100" w:firstLine="0" w:firstLineChars="0"/>
+            </w:pPr>
+            <w:r xmlns:w="http://schemas.openxmlformats.org/wordprocessingml/2006/main" xmlns:wp="http://schemas.openxmlformats.org/drawingml/2006/wordprocessingDrawing" xmlns:r="http://schemas.openxmlformats.org/officeDocument/2006/relationships" xmlns:w14="http://schemas.microsoft.com/office/word/2010/wordml">
+              <w:rPr>
+                <w:rFonts w:ascii="Times New Roman" w:hAnsi="Times New Roman" w:eastAsia="Times New Roman" w:cs="Times New Roman"/>
+                <w:i w:val="false"/>
+                <w:b w:val="false"/>
+                <w:u w:val="none"/>
+                <w:sz w:val="22"/>
+                <w:szCs w:val="22"/>
+                <w:color w:val="000000"/>
+              </w:rPr>
+              <w:t xml:space="preserve">0 (0%)</w:t>
+            </w:r>
+          </w:p>
+        </w:tc>
+        <w:tc>
+          <w:tcPr>
+            <w:tcBorders>
+              <w:bottom w:val="none" w:sz="0" w:space="0" w:color="000000"/>
+              <w:top w:val="none" w:sz="0" w:space="0" w:color="000000"/>
+              <w:left w:val="none" w:sz="0" w:space="0" w:color="000000"/>
+              <w:right w:val="none" w:sz="0" w:space="0" w:color="000000"/>
+            </w:tcBorders>
+            <w:shd w:val="clear" w:color="auto" w:fill="FFFFFF"/>
+            <w:tcMar>
+              <w:top w:w="0" w:type="dxa"/>
+              <w:bottom w:w="0" w:type="dxa"/>
+              <w:left w:w="0" w:type="dxa"/>
+              <w:right w:w="0" w:type="dxa"/>
+            </w:tcMar>
+            <w:vAlign w:val="center"/>
+          </w:tcPr>
+          <w:p>
+            <w:pPr>
+              <w:pStyle w:val="Normal"/>
+              <w:jc w:val="center"/>
+              <w:pBdr>
+                <w:bottom w:val="none" w:sz="0" w:space="0" w:color="000000"/>
+                <w:top w:val="none" w:sz="0" w:space="0" w:color="000000"/>
+                <w:left w:val="none" w:sz="0" w:space="0" w:color="000000"/>
+                <w:right w:val="none" w:sz="0" w:space="0" w:color="000000"/>
+              </w:pBdr>
+              <w:spacing w:after="100" w:before="100" w:line="480"/>
+              <w:ind w:left="100" w:right="100" w:firstLine="0" w:firstLineChars="0"/>
+            </w:pPr>
+            <w:r xmlns:w="http://schemas.openxmlformats.org/wordprocessingml/2006/main" xmlns:wp="http://schemas.openxmlformats.org/drawingml/2006/wordprocessingDrawing" xmlns:r="http://schemas.openxmlformats.org/officeDocument/2006/relationships" xmlns:w14="http://schemas.microsoft.com/office/word/2010/wordml">
+              <w:rPr>
+                <w:rFonts w:ascii="Times New Roman" w:hAnsi="Times New Roman" w:eastAsia="Times New Roman" w:cs="Times New Roman"/>
+                <w:i w:val="false"/>
+                <w:b w:val="false"/>
+                <w:u w:val="none"/>
+                <w:sz w:val="22"/>
+                <w:szCs w:val="22"/>
+                <w:color w:val="000000"/>
+              </w:rPr>
+              <w:t xml:space="preserve">0 (0%)</w:t>
+            </w:r>
+          </w:p>
+        </w:tc>
+        <w:tc>
+          <w:tcPr>
+            <w:tcBorders>
+              <w:bottom w:val="none" w:sz="0" w:space="0" w:color="000000"/>
+              <w:top w:val="none" w:sz="0" w:space="0" w:color="000000"/>
+              <w:left w:val="none" w:sz="0" w:space="0" w:color="000000"/>
+              <w:right w:val="none" w:sz="0" w:space="0" w:color="000000"/>
+            </w:tcBorders>
+            <w:shd w:val="clear" w:color="auto" w:fill="FFFFFF"/>
+            <w:tcMar>
+              <w:top w:w="0" w:type="dxa"/>
+              <w:bottom w:w="0" w:type="dxa"/>
+              <w:left w:w="0" w:type="dxa"/>
+              <w:right w:w="0" w:type="dxa"/>
+            </w:tcMar>
+            <w:vAlign w:val="center"/>
+          </w:tcPr>
+          <w:p>
+            <w:pPr>
+              <w:pStyle w:val="Normal"/>
+              <w:jc w:val="center"/>
+              <w:pBdr>
+                <w:bottom w:val="none" w:sz="0" w:space="0" w:color="000000"/>
+                <w:top w:val="none" w:sz="0" w:space="0" w:color="000000"/>
+                <w:left w:val="none" w:sz="0" w:space="0" w:color="000000"/>
+                <w:right w:val="none" w:sz="0" w:space="0" w:color="000000"/>
+              </w:pBdr>
+              <w:spacing w:after="100" w:before="100" w:line="480"/>
+              <w:ind w:left="100" w:right="100" w:firstLine="0" w:firstLineChars="0"/>
+            </w:pPr>
+            <w:r xmlns:w="http://schemas.openxmlformats.org/wordprocessingml/2006/main" xmlns:wp="http://schemas.openxmlformats.org/drawingml/2006/wordprocessingDrawing" xmlns:r="http://schemas.openxmlformats.org/officeDocument/2006/relationships" xmlns:w14="http://schemas.microsoft.com/office/word/2010/wordml">
+              <w:rPr>
+                <w:rFonts w:ascii="Times New Roman" w:hAnsi="Times New Roman" w:eastAsia="Times New Roman" w:cs="Times New Roman"/>
+                <w:i w:val="false"/>
+                <w:b w:val="false"/>
+                <w:u w:val="none"/>
+                <w:sz w:val="22"/>
+                <w:szCs w:val="22"/>
+                <w:color w:val="000000"/>
+              </w:rPr>
+              <w:t xml:space="preserve"/>
+            </w:r>
+          </w:p>
+        </w:tc>
+      </w:tr>
+      <w:tr>
+        <w:trPr>
+          <w:trHeight w:val="611" w:hRule="auto"/>
+        </w:trPr>
+        body11
+        <w:tc>
+          <w:tcPr>
+            <w:tcBorders>
+              <w:bottom w:val="none" w:sz="0" w:space="0" w:color="000000"/>
+              <w:top w:val="none" w:sz="0" w:space="0" w:color="000000"/>
+              <w:left w:val="none" w:sz="0" w:space="0" w:color="000000"/>
+              <w:right w:val="none" w:sz="0" w:space="0" w:color="000000"/>
+            </w:tcBorders>
+            <w:shd w:val="clear" w:color="auto" w:fill="FFFFFF"/>
+            <w:tcMar>
+              <w:top w:w="0" w:type="dxa"/>
+              <w:bottom w:w="0" w:type="dxa"/>
+              <w:left w:w="0" w:type="dxa"/>
+              <w:right w:w="0" w:type="dxa"/>
+            </w:tcMar>
+            <w:vAlign w:val="center"/>
+          </w:tcPr>
+          <w:p>
+            <w:pPr>
+              <w:pStyle w:val="Normal"/>
+              <w:jc w:val="center"/>
+              <w:pBdr>
+                <w:bottom w:val="none" w:sz="0" w:space="0" w:color="000000"/>
+                <w:top w:val="none" w:sz="0" w:space="0" w:color="000000"/>
+                <w:left w:val="none" w:sz="0" w:space="0" w:color="000000"/>
+                <w:right w:val="none" w:sz="0" w:space="0" w:color="000000"/>
+              </w:pBdr>
+              <w:spacing w:after="100" w:before="100" w:line="480"/>
+              <w:ind w:left="100" w:right="100" w:firstLine="0" w:firstLineChars="0"/>
+            </w:pPr>
+            <w:r xmlns:w="http://schemas.openxmlformats.org/wordprocessingml/2006/main" xmlns:wp="http://schemas.openxmlformats.org/drawingml/2006/wordprocessingDrawing" xmlns:r="http://schemas.openxmlformats.org/officeDocument/2006/relationships" xmlns:w14="http://schemas.microsoft.com/office/word/2010/wordml">
+              <w:rPr>
+                <w:rFonts w:ascii="Times New Roman" w:hAnsi="Times New Roman" w:eastAsia="Times New Roman" w:cs="Times New Roman"/>
+                <w:i w:val="false"/>
+                <w:b w:val="false"/>
+                <w:u w:val="none"/>
+                <w:sz w:val="22"/>
+                <w:szCs w:val="22"/>
+                <w:color w:val="000000"/>
+              </w:rPr>
+              <w:t xml:space="preserve">Stand Up Paddeling</w:t>
+            </w:r>
+          </w:p>
+        </w:tc>
+        <w:tc>
+          <w:tcPr>
+            <w:tcBorders>
+              <w:bottom w:val="none" w:sz="0" w:space="0" w:color="000000"/>
+              <w:top w:val="none" w:sz="0" w:space="0" w:color="000000"/>
+              <w:left w:val="none" w:sz="0" w:space="0" w:color="000000"/>
+              <w:right w:val="none" w:sz="0" w:space="0" w:color="000000"/>
+            </w:tcBorders>
+            <w:shd w:val="clear" w:color="auto" w:fill="FFFFFF"/>
+            <w:tcMar>
+              <w:top w:w="0" w:type="dxa"/>
+              <w:bottom w:w="0" w:type="dxa"/>
+              <w:left w:w="0" w:type="dxa"/>
+              <w:right w:w="0" w:type="dxa"/>
+            </w:tcMar>
+            <w:vAlign w:val="center"/>
+          </w:tcPr>
+          <w:p>
+            <w:pPr>
+              <w:pStyle w:val="Normal"/>
+              <w:jc w:val="center"/>
+              <w:pBdr>
+                <w:bottom w:val="none" w:sz="0" w:space="0" w:color="000000"/>
+                <w:top w:val="none" w:sz="0" w:space="0" w:color="000000"/>
+                <w:left w:val="none" w:sz="0" w:space="0" w:color="000000"/>
+                <w:right w:val="none" w:sz="0" w:space="0" w:color="000000"/>
+              </w:pBdr>
+              <w:spacing w:after="100" w:before="100" w:line="480"/>
+              <w:ind w:left="100" w:right="100" w:firstLine="0" w:firstLineChars="0"/>
+            </w:pPr>
+            <w:r xmlns:w="http://schemas.openxmlformats.org/wordprocessingml/2006/main" xmlns:wp="http://schemas.openxmlformats.org/drawingml/2006/wordprocessingDrawing" xmlns:r="http://schemas.openxmlformats.org/officeDocument/2006/relationships" xmlns:w14="http://schemas.microsoft.com/office/word/2010/wordml">
+              <w:rPr>
+                <w:rFonts w:ascii="Times New Roman" w:hAnsi="Times New Roman" w:eastAsia="Times New Roman" w:cs="Times New Roman"/>
+                <w:i w:val="false"/>
+                <w:b w:val="false"/>
+                <w:u w:val="none"/>
+                <w:sz w:val="22"/>
+                <w:szCs w:val="22"/>
+                <w:color w:val="000000"/>
+              </w:rPr>
+              <w:t xml:space="preserve">1 (3.4%)</w:t>
+            </w:r>
+          </w:p>
+        </w:tc>
+        <w:tc>
+          <w:tcPr>
+            <w:tcBorders>
+              <w:bottom w:val="none" w:sz="0" w:space="0" w:color="000000"/>
+              <w:top w:val="none" w:sz="0" w:space="0" w:color="000000"/>
+              <w:left w:val="none" w:sz="0" w:space="0" w:color="000000"/>
+              <w:right w:val="none" w:sz="0" w:space="0" w:color="000000"/>
+            </w:tcBorders>
+            <w:shd w:val="clear" w:color="auto" w:fill="FFFFFF"/>
+            <w:tcMar>
+              <w:top w:w="0" w:type="dxa"/>
+              <w:bottom w:w="0" w:type="dxa"/>
+              <w:left w:w="0" w:type="dxa"/>
+              <w:right w:w="0" w:type="dxa"/>
+            </w:tcMar>
+            <w:vAlign w:val="center"/>
+          </w:tcPr>
+          <w:p>
+            <w:pPr>
+              <w:pStyle w:val="Normal"/>
+              <w:jc w:val="center"/>
+              <w:pBdr>
+                <w:bottom w:val="none" w:sz="0" w:space="0" w:color="000000"/>
+                <w:top w:val="none" w:sz="0" w:space="0" w:color="000000"/>
+                <w:left w:val="none" w:sz="0" w:space="0" w:color="000000"/>
+                <w:right w:val="none" w:sz="0" w:space="0" w:color="000000"/>
+              </w:pBdr>
+              <w:spacing w:after="100" w:before="100" w:line="480"/>
+              <w:ind w:left="100" w:right="100" w:firstLine="0" w:firstLineChars="0"/>
+            </w:pPr>
+            <w:r xmlns:w="http://schemas.openxmlformats.org/wordprocessingml/2006/main" xmlns:wp="http://schemas.openxmlformats.org/drawingml/2006/wordprocessingDrawing" xmlns:r="http://schemas.openxmlformats.org/officeDocument/2006/relationships" xmlns:w14="http://schemas.microsoft.com/office/word/2010/wordml">
+              <w:rPr>
+                <w:rFonts w:ascii="Times New Roman" w:hAnsi="Times New Roman" w:eastAsia="Times New Roman" w:cs="Times New Roman"/>
+                <w:i w:val="false"/>
+                <w:b w:val="false"/>
+                <w:u w:val="none"/>
+                <w:sz w:val="22"/>
+                <w:szCs w:val="22"/>
+                <w:color w:val="000000"/>
+              </w:rPr>
+              <w:t xml:space="preserve">0 (0%)</w:t>
+            </w:r>
+          </w:p>
+        </w:tc>
+        <w:tc>
+          <w:tcPr>
+            <w:tcBorders>
+              <w:bottom w:val="none" w:sz="0" w:space="0" w:color="000000"/>
+              <w:top w:val="none" w:sz="0" w:space="0" w:color="000000"/>
+              <w:left w:val="none" w:sz="0" w:space="0" w:color="000000"/>
+              <w:right w:val="none" w:sz="0" w:space="0" w:color="000000"/>
+            </w:tcBorders>
+            <w:shd w:val="clear" w:color="auto" w:fill="FFFFFF"/>
+            <w:tcMar>
+              <w:top w:w="0" w:type="dxa"/>
+              <w:bottom w:w="0" w:type="dxa"/>
+              <w:left w:w="0" w:type="dxa"/>
+              <w:right w:w="0" w:type="dxa"/>
+            </w:tcMar>
+            <w:vAlign w:val="center"/>
+          </w:tcPr>
+          <w:p>
+            <w:pPr>
+              <w:pStyle w:val="Normal"/>
+              <w:jc w:val="center"/>
+              <w:pBdr>
+                <w:bottom w:val="none" w:sz="0" w:space="0" w:color="000000"/>
+                <w:top w:val="none" w:sz="0" w:space="0" w:color="000000"/>
+                <w:left w:val="none" w:sz="0" w:space="0" w:color="000000"/>
+                <w:right w:val="none" w:sz="0" w:space="0" w:color="000000"/>
+              </w:pBdr>
+              <w:spacing w:after="100" w:before="100" w:line="480"/>
+              <w:ind w:left="100" w:right="100" w:firstLine="0" w:firstLineChars="0"/>
+            </w:pPr>
+            <w:r xmlns:w="http://schemas.openxmlformats.org/wordprocessingml/2006/main" xmlns:wp="http://schemas.openxmlformats.org/drawingml/2006/wordprocessingDrawing" xmlns:r="http://schemas.openxmlformats.org/officeDocument/2006/relationships" xmlns:w14="http://schemas.microsoft.com/office/word/2010/wordml">
+              <w:rPr>
+                <w:rFonts w:ascii="Times New Roman" w:hAnsi="Times New Roman" w:eastAsia="Times New Roman" w:cs="Times New Roman"/>
+                <w:i w:val="false"/>
+                <w:b w:val="false"/>
+                <w:u w:val="none"/>
+                <w:sz w:val="22"/>
+                <w:szCs w:val="22"/>
+                <w:color w:val="000000"/>
+              </w:rPr>
+              <w:t xml:space="preserve">0 (0%)</w:t>
+            </w:r>
+          </w:p>
+        </w:tc>
+        <w:tc>
+          <w:tcPr>
+            <w:tcBorders>
+              <w:bottom w:val="none" w:sz="0" w:space="0" w:color="000000"/>
+              <w:top w:val="none" w:sz="0" w:space="0" w:color="000000"/>
+              <w:left w:val="none" w:sz="0" w:space="0" w:color="000000"/>
+              <w:right w:val="none" w:sz="0" w:space="0" w:color="000000"/>
+            </w:tcBorders>
+            <w:shd w:val="clear" w:color="auto" w:fill="FFFFFF"/>
+            <w:tcMar>
+              <w:top w:w="0" w:type="dxa"/>
+              <w:bottom w:w="0" w:type="dxa"/>
+              <w:left w:w="0" w:type="dxa"/>
+              <w:right w:w="0" w:type="dxa"/>
+            </w:tcMar>
+            <w:vAlign w:val="center"/>
+          </w:tcPr>
+          <w:p>
+            <w:pPr>
+              <w:pStyle w:val="Normal"/>
+              <w:jc w:val="center"/>
+              <w:pBdr>
+                <w:bottom w:val="none" w:sz="0" w:space="0" w:color="000000"/>
+                <w:top w:val="none" w:sz="0" w:space="0" w:color="000000"/>
+                <w:left w:val="none" w:sz="0" w:space="0" w:color="000000"/>
+                <w:right w:val="none" w:sz="0" w:space="0" w:color="000000"/>
+              </w:pBdr>
+              <w:spacing w:after="100" w:before="100" w:line="480"/>
+              <w:ind w:left="100" w:right="100" w:firstLine="0" w:firstLineChars="0"/>
+            </w:pPr>
+            <w:r xmlns:w="http://schemas.openxmlformats.org/wordprocessingml/2006/main" xmlns:wp="http://schemas.openxmlformats.org/drawingml/2006/wordprocessingDrawing" xmlns:r="http://schemas.openxmlformats.org/officeDocument/2006/relationships" xmlns:w14="http://schemas.microsoft.com/office/word/2010/wordml">
+              <w:rPr>
+                <w:rFonts w:ascii="Times New Roman" w:hAnsi="Times New Roman" w:eastAsia="Times New Roman" w:cs="Times New Roman"/>
+                <w:i w:val="false"/>
+                <w:b w:val="false"/>
+                <w:u w:val="none"/>
+                <w:sz w:val="22"/>
+                <w:szCs w:val="22"/>
+                <w:color w:val="000000"/>
+              </w:rPr>
+              <w:t xml:space="preserve">1 (5.3%)</w:t>
+            </w:r>
+          </w:p>
+        </w:tc>
+        <w:tc>
+          <w:tcPr>
+            <w:tcBorders>
+              <w:bottom w:val="none" w:sz="0" w:space="0" w:color="000000"/>
+              <w:top w:val="none" w:sz="0" w:space="0" w:color="000000"/>
+              <w:left w:val="none" w:sz="0" w:space="0" w:color="000000"/>
+              <w:right w:val="none" w:sz="0" w:space="0" w:color="000000"/>
+            </w:tcBorders>
+            <w:shd w:val="clear" w:color="auto" w:fill="FFFFFF"/>
+            <w:tcMar>
+              <w:top w:w="0" w:type="dxa"/>
+              <w:bottom w:w="0" w:type="dxa"/>
+              <w:left w:w="0" w:type="dxa"/>
+              <w:right w:w="0" w:type="dxa"/>
+            </w:tcMar>
+            <w:vAlign w:val="center"/>
+          </w:tcPr>
+          <w:p>
+            <w:pPr>
+              <w:pStyle w:val="Normal"/>
+              <w:jc w:val="center"/>
+              <w:pBdr>
+                <w:bottom w:val="none" w:sz="0" w:space="0" w:color="000000"/>
+                <w:top w:val="none" w:sz="0" w:space="0" w:color="000000"/>
+                <w:left w:val="none" w:sz="0" w:space="0" w:color="000000"/>
+                <w:right w:val="none" w:sz="0" w:space="0" w:color="000000"/>
+              </w:pBdr>
+              <w:spacing w:after="100" w:before="100" w:line="480"/>
+              <w:ind w:left="100" w:right="100" w:firstLine="0" w:firstLineChars="0"/>
+            </w:pPr>
+            <w:r xmlns:w="http://schemas.openxmlformats.org/wordprocessingml/2006/main" xmlns:wp="http://schemas.openxmlformats.org/drawingml/2006/wordprocessingDrawing" xmlns:r="http://schemas.openxmlformats.org/officeDocument/2006/relationships" xmlns:w14="http://schemas.microsoft.com/office/word/2010/wordml">
+              <w:rPr>
+                <w:rFonts w:ascii="Times New Roman" w:hAnsi="Times New Roman" w:eastAsia="Times New Roman" w:cs="Times New Roman"/>
+                <w:i w:val="false"/>
+                <w:b w:val="false"/>
+                <w:u w:val="none"/>
+                <w:sz w:val="22"/>
+                <w:szCs w:val="22"/>
+                <w:color w:val="000000"/>
+              </w:rPr>
+              <w:t xml:space="preserve"/>
+            </w:r>
+          </w:p>
+        </w:tc>
+      </w:tr>
+      <w:tr>
+        <w:trPr>
+          <w:trHeight w:val="610" w:hRule="auto"/>
+        </w:trPr>
+        body12
+        <w:tc>
+          <w:tcPr>
+            <w:tcBorders>
+              <w:bottom w:val="none" w:sz="0" w:space="0" w:color="000000"/>
+              <w:top w:val="none" w:sz="0" w:space="0" w:color="000000"/>
+              <w:left w:val="none" w:sz="0" w:space="0" w:color="000000"/>
+              <w:right w:val="none" w:sz="0" w:space="0" w:color="000000"/>
+            </w:tcBorders>
+            <w:shd w:val="clear" w:color="auto" w:fill="FFFFFF"/>
+            <w:tcMar>
+              <w:top w:w="0" w:type="dxa"/>
+              <w:bottom w:w="0" w:type="dxa"/>
+              <w:left w:w="0" w:type="dxa"/>
+              <w:right w:w="0" w:type="dxa"/>
+            </w:tcMar>
+            <w:vAlign w:val="center"/>
+          </w:tcPr>
+          <w:p>
+            <w:pPr>
+              <w:pStyle w:val="Normal"/>
+              <w:jc w:val="center"/>
+              <w:pBdr>
+                <w:bottom w:val="none" w:sz="0" w:space="0" w:color="000000"/>
+                <w:top w:val="none" w:sz="0" w:space="0" w:color="000000"/>
+                <w:left w:val="none" w:sz="0" w:space="0" w:color="000000"/>
+                <w:right w:val="none" w:sz="0" w:space="0" w:color="000000"/>
+              </w:pBdr>
+              <w:spacing w:after="100" w:before="100" w:line="480"/>
+              <w:ind w:left="100" w:right="100" w:firstLine="0" w:firstLineChars="0"/>
+            </w:pPr>
+            <w:r xmlns:w="http://schemas.openxmlformats.org/wordprocessingml/2006/main" xmlns:wp="http://schemas.openxmlformats.org/drawingml/2006/wordprocessingDrawing" xmlns:r="http://schemas.openxmlformats.org/officeDocument/2006/relationships" xmlns:w14="http://schemas.microsoft.com/office/word/2010/wordml">
+              <w:rPr>
+                <w:rFonts w:ascii="Times New Roman" w:hAnsi="Times New Roman" w:eastAsia="Times New Roman" w:cs="Times New Roman"/>
+                <w:i w:val="false"/>
+                <w:b w:val="false"/>
+                <w:u w:val="none"/>
+                <w:sz w:val="22"/>
+                <w:szCs w:val="22"/>
+                <w:color w:val="000000"/>
+              </w:rPr>
+              <w:t xml:space="preserve">Trampolinturnen</w:t>
+            </w:r>
+          </w:p>
+        </w:tc>
+        <w:tc>
+          <w:tcPr>
+            <w:tcBorders>
+              <w:bottom w:val="none" w:sz="0" w:space="0" w:color="000000"/>
+              <w:top w:val="none" w:sz="0" w:space="0" w:color="000000"/>
+              <w:left w:val="none" w:sz="0" w:space="0" w:color="000000"/>
+              <w:right w:val="none" w:sz="0" w:space="0" w:color="000000"/>
+            </w:tcBorders>
+            <w:shd w:val="clear" w:color="auto" w:fill="FFFFFF"/>
+            <w:tcMar>
+              <w:top w:w="0" w:type="dxa"/>
+              <w:bottom w:w="0" w:type="dxa"/>
+              <w:left w:w="0" w:type="dxa"/>
+              <w:right w:w="0" w:type="dxa"/>
+            </w:tcMar>
+            <w:vAlign w:val="center"/>
+          </w:tcPr>
+          <w:p>
+            <w:pPr>
+              <w:pStyle w:val="Normal"/>
+              <w:jc w:val="center"/>
+              <w:pBdr>
+                <w:bottom w:val="none" w:sz="0" w:space="0" w:color="000000"/>
+                <w:top w:val="none" w:sz="0" w:space="0" w:color="000000"/>
+                <w:left w:val="none" w:sz="0" w:space="0" w:color="000000"/>
+                <w:right w:val="none" w:sz="0" w:space="0" w:color="000000"/>
+              </w:pBdr>
+              <w:spacing w:after="100" w:before="100" w:line="480"/>
+              <w:ind w:left="100" w:right="100" w:firstLine="0" w:firstLineChars="0"/>
+            </w:pPr>
+            <w:r xmlns:w="http://schemas.openxmlformats.org/wordprocessingml/2006/main" xmlns:wp="http://schemas.openxmlformats.org/drawingml/2006/wordprocessingDrawing" xmlns:r="http://schemas.openxmlformats.org/officeDocument/2006/relationships" xmlns:w14="http://schemas.microsoft.com/office/word/2010/wordml">
+              <w:rPr>
+                <w:rFonts w:ascii="Times New Roman" w:hAnsi="Times New Roman" w:eastAsia="Times New Roman" w:cs="Times New Roman"/>
+                <w:i w:val="false"/>
+                <w:b w:val="false"/>
+                <w:u w:val="none"/>
+                <w:sz w:val="22"/>
+                <w:szCs w:val="22"/>
+                <w:color w:val="000000"/>
+              </w:rPr>
+              <w:t xml:space="preserve">1 (3.4%)</w:t>
+            </w:r>
+          </w:p>
+        </w:tc>
+        <w:tc>
+          <w:tcPr>
+            <w:tcBorders>
+              <w:bottom w:val="none" w:sz="0" w:space="0" w:color="000000"/>
+              <w:top w:val="none" w:sz="0" w:space="0" w:color="000000"/>
+              <w:left w:val="none" w:sz="0" w:space="0" w:color="000000"/>
+              <w:right w:val="none" w:sz="0" w:space="0" w:color="000000"/>
+            </w:tcBorders>
+            <w:shd w:val="clear" w:color="auto" w:fill="FFFFFF"/>
+            <w:tcMar>
+              <w:top w:w="0" w:type="dxa"/>
+              <w:bottom w:w="0" w:type="dxa"/>
+              <w:left w:w="0" w:type="dxa"/>
+              <w:right w:w="0" w:type="dxa"/>
+            </w:tcMar>
+            <w:vAlign w:val="center"/>
+          </w:tcPr>
+          <w:p>
+            <w:pPr>
+              <w:pStyle w:val="Normal"/>
+              <w:jc w:val="center"/>
+              <w:pBdr>
+                <w:bottom w:val="none" w:sz="0" w:space="0" w:color="000000"/>
+                <w:top w:val="none" w:sz="0" w:space="0" w:color="000000"/>
+                <w:left w:val="none" w:sz="0" w:space="0" w:color="000000"/>
+                <w:right w:val="none" w:sz="0" w:space="0" w:color="000000"/>
+              </w:pBdr>
+              <w:spacing w:after="100" w:before="100" w:line="480"/>
+              <w:ind w:left="100" w:right="100" w:firstLine="0" w:firstLineChars="0"/>
+            </w:pPr>
+            <w:r xmlns:w="http://schemas.openxmlformats.org/wordprocessingml/2006/main" xmlns:wp="http://schemas.openxmlformats.org/drawingml/2006/wordprocessingDrawing" xmlns:r="http://schemas.openxmlformats.org/officeDocument/2006/relationships" xmlns:w14="http://schemas.microsoft.com/office/word/2010/wordml">
+              <w:rPr>
+                <w:rFonts w:ascii="Times New Roman" w:hAnsi="Times New Roman" w:eastAsia="Times New Roman" w:cs="Times New Roman"/>
+                <w:i w:val="false"/>
+                <w:b w:val="false"/>
+                <w:u w:val="none"/>
+                <w:sz w:val="22"/>
+                <w:szCs w:val="22"/>
+                <w:color w:val="000000"/>
+              </w:rPr>
+              <w:t xml:space="preserve">0 (0%)</w:t>
+            </w:r>
+          </w:p>
+        </w:tc>
+        <w:tc>
+          <w:tcPr>
+            <w:tcBorders>
+              <w:bottom w:val="none" w:sz="0" w:space="0" w:color="000000"/>
+              <w:top w:val="none" w:sz="0" w:space="0" w:color="000000"/>
+              <w:left w:val="none" w:sz="0" w:space="0" w:color="000000"/>
+              <w:right w:val="none" w:sz="0" w:space="0" w:color="000000"/>
+            </w:tcBorders>
+            <w:shd w:val="clear" w:color="auto" w:fill="FFFFFF"/>
+            <w:tcMar>
+              <w:top w:w="0" w:type="dxa"/>
+              <w:bottom w:w="0" w:type="dxa"/>
+              <w:left w:w="0" w:type="dxa"/>
+              <w:right w:w="0" w:type="dxa"/>
+            </w:tcMar>
+            <w:vAlign w:val="center"/>
+          </w:tcPr>
+          <w:p>
+            <w:pPr>
+              <w:pStyle w:val="Normal"/>
+              <w:jc w:val="center"/>
+              <w:pBdr>
+                <w:bottom w:val="none" w:sz="0" w:space="0" w:color="000000"/>
+                <w:top w:val="none" w:sz="0" w:space="0" w:color="000000"/>
+                <w:left w:val="none" w:sz="0" w:space="0" w:color="000000"/>
+                <w:right w:val="none" w:sz="0" w:space="0" w:color="000000"/>
+              </w:pBdr>
+              <w:spacing w:after="100" w:before="100" w:line="480"/>
+              <w:ind w:left="100" w:right="100" w:firstLine="0" w:firstLineChars="0"/>
+            </w:pPr>
+            <w:r xmlns:w="http://schemas.openxmlformats.org/wordprocessingml/2006/main" xmlns:wp="http://schemas.openxmlformats.org/drawingml/2006/wordprocessingDrawing" xmlns:r="http://schemas.openxmlformats.org/officeDocument/2006/relationships" xmlns:w14="http://schemas.microsoft.com/office/word/2010/wordml">
+              <w:rPr>
+                <w:rFonts w:ascii="Times New Roman" w:hAnsi="Times New Roman" w:eastAsia="Times New Roman" w:cs="Times New Roman"/>
+                <w:i w:val="false"/>
+                <w:b w:val="false"/>
+                <w:u w:val="none"/>
+                <w:sz w:val="22"/>
+                <w:szCs w:val="22"/>
+                <w:color w:val="000000"/>
+              </w:rPr>
+              <w:t xml:space="preserve">0 (0%)</w:t>
+            </w:r>
+          </w:p>
+        </w:tc>
+        <w:tc>
+          <w:tcPr>
+            <w:tcBorders>
+              <w:bottom w:val="none" w:sz="0" w:space="0" w:color="000000"/>
+              <w:top w:val="none" w:sz="0" w:space="0" w:color="000000"/>
+              <w:left w:val="none" w:sz="0" w:space="0" w:color="000000"/>
+              <w:right w:val="none" w:sz="0" w:space="0" w:color="000000"/>
+            </w:tcBorders>
+            <w:shd w:val="clear" w:color="auto" w:fill="FFFFFF"/>
+            <w:tcMar>
+              <w:top w:w="0" w:type="dxa"/>
+              <w:bottom w:w="0" w:type="dxa"/>
+              <w:left w:w="0" w:type="dxa"/>
+              <w:right w:w="0" w:type="dxa"/>
+            </w:tcMar>
+            <w:vAlign w:val="center"/>
+          </w:tcPr>
+          <w:p>
+            <w:pPr>
+              <w:pStyle w:val="Normal"/>
+              <w:jc w:val="center"/>
+              <w:pBdr>
+                <w:bottom w:val="none" w:sz="0" w:space="0" w:color="000000"/>
+                <w:top w:val="none" w:sz="0" w:space="0" w:color="000000"/>
+                <w:left w:val="none" w:sz="0" w:space="0" w:color="000000"/>
+                <w:right w:val="none" w:sz="0" w:space="0" w:color="000000"/>
+              </w:pBdr>
+              <w:spacing w:after="100" w:before="100" w:line="480"/>
+              <w:ind w:left="100" w:right="100" w:firstLine="0" w:firstLineChars="0"/>
+            </w:pPr>
+            <w:r xmlns:w="http://schemas.openxmlformats.org/wordprocessingml/2006/main" xmlns:wp="http://schemas.openxmlformats.org/drawingml/2006/wordprocessingDrawing" xmlns:r="http://schemas.openxmlformats.org/officeDocument/2006/relationships" xmlns:w14="http://schemas.microsoft.com/office/word/2010/wordml">
+              <w:rPr>
+                <w:rFonts w:ascii="Times New Roman" w:hAnsi="Times New Roman" w:eastAsia="Times New Roman" w:cs="Times New Roman"/>
+                <w:i w:val="false"/>
+                <w:b w:val="false"/>
+                <w:u w:val="none"/>
+                <w:sz w:val="22"/>
+                <w:szCs w:val="22"/>
+                <w:color w:val="000000"/>
+              </w:rPr>
+              <w:t xml:space="preserve">1 (5.3%)</w:t>
+            </w:r>
+          </w:p>
+        </w:tc>
+        <w:tc>
+          <w:tcPr>
+            <w:tcBorders>
+              <w:bottom w:val="none" w:sz="0" w:space="0" w:color="000000"/>
+              <w:top w:val="none" w:sz="0" w:space="0" w:color="000000"/>
+              <w:left w:val="none" w:sz="0" w:space="0" w:color="000000"/>
+              <w:right w:val="none" w:sz="0" w:space="0" w:color="000000"/>
+            </w:tcBorders>
+            <w:shd w:val="clear" w:color="auto" w:fill="FFFFFF"/>
+            <w:tcMar>
+              <w:top w:w="0" w:type="dxa"/>
+              <w:bottom w:w="0" w:type="dxa"/>
+              <w:left w:w="0" w:type="dxa"/>
+              <w:right w:w="0" w:type="dxa"/>
+            </w:tcMar>
+            <w:vAlign w:val="center"/>
+          </w:tcPr>
+          <w:p>
+            <w:pPr>
+              <w:pStyle w:val="Normal"/>
+              <w:jc w:val="center"/>
+              <w:pBdr>
+                <w:bottom w:val="none" w:sz="0" w:space="0" w:color="000000"/>
+                <w:top w:val="none" w:sz="0" w:space="0" w:color="000000"/>
+                <w:left w:val="none" w:sz="0" w:space="0" w:color="000000"/>
+                <w:right w:val="none" w:sz="0" w:space="0" w:color="000000"/>
+              </w:pBdr>
+              <w:spacing w:after="100" w:before="100" w:line="480"/>
+              <w:ind w:left="100" w:right="100" w:firstLine="0" w:firstLineChars="0"/>
+            </w:pPr>
+            <w:r xmlns:w="http://schemas.openxmlformats.org/wordprocessingml/2006/main" xmlns:wp="http://schemas.openxmlformats.org/drawingml/2006/wordprocessingDrawing" xmlns:r="http://schemas.openxmlformats.org/officeDocument/2006/relationships" xmlns:w14="http://schemas.microsoft.com/office/word/2010/wordml">
+              <w:rPr>
+                <w:rFonts w:ascii="Times New Roman" w:hAnsi="Times New Roman" w:eastAsia="Times New Roman" w:cs="Times New Roman"/>
+                <w:i w:val="false"/>
+                <w:b w:val="false"/>
+                <w:u w:val="none"/>
+                <w:sz w:val="22"/>
+                <w:szCs w:val="22"/>
+                <w:color w:val="000000"/>
+              </w:rPr>
+              <w:t xml:space="preserve"/>
+            </w:r>
+          </w:p>
+        </w:tc>
+      </w:tr>
+      <w:tr>
+        <w:trPr>
+          <w:trHeight w:val="610" w:hRule="auto"/>
+        </w:trPr>
+        body13
+        <w:tc>
+          <w:tcPr>
+            <w:tcBorders>
+              <w:bottom w:val="single" w:sz="6" w:space="0" w:color="000000"/>
+              <w:top w:val="none" w:sz="0" w:space="0" w:color="000000"/>
+              <w:left w:val="none" w:sz="0" w:space="0" w:color="000000"/>
+              <w:right w:val="none" w:sz="0" w:space="0" w:color="000000"/>
+            </w:tcBorders>
+            <w:shd w:val="clear" w:color="auto" w:fill="FFFFFF"/>
+            <w:tcMar>
+              <w:top w:w="0" w:type="dxa"/>
+              <w:bottom w:w="0" w:type="dxa"/>
+              <w:left w:w="0" w:type="dxa"/>
+              <w:right w:w="0" w:type="dxa"/>
+            </w:tcMar>
+            <w:vAlign w:val="center"/>
+          </w:tcPr>
+          <w:p>
+            <w:pPr>
+              <w:pStyle w:val="Normal"/>
+              <w:jc w:val="center"/>
+              <w:pBdr>
+                <w:bottom w:val="none" w:sz="0" w:space="0" w:color="000000"/>
+                <w:top w:val="none" w:sz="0" w:space="0" w:color="000000"/>
+                <w:left w:val="none" w:sz="0" w:space="0" w:color="000000"/>
+                <w:right w:val="none" w:sz="0" w:space="0" w:color="000000"/>
+              </w:pBdr>
+              <w:spacing w:after="100" w:before="100" w:line="480"/>
+              <w:ind w:left="100" w:right="100" w:firstLine="0" w:firstLineChars="0"/>
+            </w:pPr>
+            <w:r xmlns:w="http://schemas.openxmlformats.org/wordprocessingml/2006/main" xmlns:wp="http://schemas.openxmlformats.org/drawingml/2006/wordprocessingDrawing" xmlns:r="http://schemas.openxmlformats.org/officeDocument/2006/relationships" xmlns:w14="http://schemas.microsoft.com/office/word/2010/wordml">
+              <w:rPr>
+                <w:rFonts w:ascii="Times New Roman" w:hAnsi="Times New Roman" w:eastAsia="Times New Roman" w:cs="Times New Roman"/>
+                <w:i w:val="false"/>
+                <w:b w:val="false"/>
+                <w:u w:val="none"/>
+                <w:sz w:val="22"/>
+                <w:szCs w:val="22"/>
+                <w:color w:val="000000"/>
+              </w:rPr>
+              <w:t xml:space="preserve">Triathlon</w:t>
+            </w:r>
+          </w:p>
+        </w:tc>
+        <w:tc>
+          <w:tcPr>
+            <w:tcBorders>
+              <w:bottom w:val="single" w:sz="6" w:space="0" w:color="000000"/>
+              <w:top w:val="none" w:sz="0" w:space="0" w:color="000000"/>
+              <w:left w:val="none" w:sz="0" w:space="0" w:color="000000"/>
+              <w:right w:val="none" w:sz="0" w:space="0" w:color="000000"/>
+            </w:tcBorders>
+            <w:shd w:val="clear" w:color="auto" w:fill="FFFFFF"/>
+            <w:tcMar>
+              <w:top w:w="0" w:type="dxa"/>
+              <w:bottom w:w="0" w:type="dxa"/>
+              <w:left w:w="0" w:type="dxa"/>
+              <w:right w:w="0" w:type="dxa"/>
+            </w:tcMar>
+            <w:vAlign w:val="center"/>
+          </w:tcPr>
+          <w:p>
+            <w:pPr>
+              <w:pStyle w:val="Normal"/>
+              <w:jc w:val="center"/>
+              <w:pBdr>
+                <w:bottom w:val="none" w:sz="0" w:space="0" w:color="000000"/>
+                <w:top w:val="none" w:sz="0" w:space="0" w:color="000000"/>
+                <w:left w:val="none" w:sz="0" w:space="0" w:color="000000"/>
+                <w:right w:val="none" w:sz="0" w:space="0" w:color="000000"/>
+              </w:pBdr>
+              <w:spacing w:after="100" w:before="100" w:line="480"/>
+              <w:ind w:left="100" w:right="100" w:firstLine="0" w:firstLineChars="0"/>
+            </w:pPr>
+            <w:r xmlns:w="http://schemas.openxmlformats.org/wordprocessingml/2006/main" xmlns:wp="http://schemas.openxmlformats.org/drawingml/2006/wordprocessingDrawing" xmlns:r="http://schemas.openxmlformats.org/officeDocument/2006/relationships" xmlns:w14="http://schemas.microsoft.com/office/word/2010/wordml">
+              <w:rPr>
+                <w:rFonts w:ascii="Times New Roman" w:hAnsi="Times New Roman" w:eastAsia="Times New Roman" w:cs="Times New Roman"/>
+                <w:i w:val="false"/>
+                <w:b w:val="false"/>
+                <w:u w:val="none"/>
+                <w:sz w:val="22"/>
+                <w:szCs w:val="22"/>
+                <w:color w:val="000000"/>
+              </w:rPr>
+              <w:t xml:space="preserve">6 (21%)</w:t>
+            </w:r>
+          </w:p>
+        </w:tc>
+        <w:tc>
+          <w:tcPr>
+            <w:tcBorders>
+              <w:bottom w:val="single" w:sz="6" w:space="0" w:color="000000"/>
+              <w:top w:val="none" w:sz="0" w:space="0" w:color="000000"/>
+              <w:left w:val="none" w:sz="0" w:space="0" w:color="000000"/>
+              <w:right w:val="none" w:sz="0" w:space="0" w:color="000000"/>
+            </w:tcBorders>
+            <w:shd w:val="clear" w:color="auto" w:fill="FFFFFF"/>
+            <w:tcMar>
+              <w:top w:w="0" w:type="dxa"/>
+              <w:bottom w:w="0" w:type="dxa"/>
+              <w:left w:w="0" w:type="dxa"/>
+              <w:right w:w="0" w:type="dxa"/>
+            </w:tcMar>
+            <w:vAlign w:val="center"/>
+          </w:tcPr>
+          <w:p>
+            <w:pPr>
+              <w:pStyle w:val="Normal"/>
+              <w:jc w:val="center"/>
+              <w:pBdr>
+                <w:bottom w:val="none" w:sz="0" w:space="0" w:color="000000"/>
+                <w:top w:val="none" w:sz="0" w:space="0" w:color="000000"/>
+                <w:left w:val="none" w:sz="0" w:space="0" w:color="000000"/>
+                <w:right w:val="none" w:sz="0" w:space="0" w:color="000000"/>
+              </w:pBdr>
+              <w:spacing w:after="100" w:before="100" w:line="480"/>
+              <w:ind w:left="100" w:right="100" w:firstLine="0" w:firstLineChars="0"/>
+            </w:pPr>
+            <w:r xmlns:w="http://schemas.openxmlformats.org/wordprocessingml/2006/main" xmlns:wp="http://schemas.openxmlformats.org/drawingml/2006/wordprocessingDrawing" xmlns:r="http://schemas.openxmlformats.org/officeDocument/2006/relationships" xmlns:w14="http://schemas.microsoft.com/office/word/2010/wordml">
+              <w:rPr>
+                <w:rFonts w:ascii="Times New Roman" w:hAnsi="Times New Roman" w:eastAsia="Times New Roman" w:cs="Times New Roman"/>
+                <w:i w:val="false"/>
+                <w:b w:val="false"/>
+                <w:u w:val="none"/>
+                <w:sz w:val="22"/>
+                <w:szCs w:val="22"/>
+                <w:color w:val="000000"/>
+              </w:rPr>
+              <w:t xml:space="preserve">0 (0%)</w:t>
+            </w:r>
+          </w:p>
+        </w:tc>
+        <w:tc>
+          <w:tcPr>
+            <w:tcBorders>
+              <w:bottom w:val="single" w:sz="6" w:space="0" w:color="000000"/>
+              <w:top w:val="none" w:sz="0" w:space="0" w:color="000000"/>
+              <w:left w:val="none" w:sz="0" w:space="0" w:color="000000"/>
+              <w:right w:val="none" w:sz="0" w:space="0" w:color="000000"/>
+            </w:tcBorders>
+            <w:shd w:val="clear" w:color="auto" w:fill="FFFFFF"/>
+            <w:tcMar>
+              <w:top w:w="0" w:type="dxa"/>
+              <w:bottom w:w="0" w:type="dxa"/>
+              <w:left w:w="0" w:type="dxa"/>
+              <w:right w:w="0" w:type="dxa"/>
+            </w:tcMar>
+            <w:vAlign w:val="center"/>
+          </w:tcPr>
+          <w:p>
+            <w:pPr>
+              <w:pStyle w:val="Normal"/>
+              <w:jc w:val="center"/>
+              <w:pBdr>
+                <w:bottom w:val="none" w:sz="0" w:space="0" w:color="000000"/>
+                <w:top w:val="none" w:sz="0" w:space="0" w:color="000000"/>
+                <w:left w:val="none" w:sz="0" w:space="0" w:color="000000"/>
+                <w:right w:val="none" w:sz="0" w:space="0" w:color="000000"/>
+              </w:pBdr>
+              <w:spacing w:after="100" w:before="100" w:line="480"/>
+              <w:ind w:left="100" w:right="100" w:firstLine="0" w:firstLineChars="0"/>
+            </w:pPr>
+            <w:r xmlns:w="http://schemas.openxmlformats.org/wordprocessingml/2006/main" xmlns:wp="http://schemas.openxmlformats.org/drawingml/2006/wordprocessingDrawing" xmlns:r="http://schemas.openxmlformats.org/officeDocument/2006/relationships" xmlns:w14="http://schemas.microsoft.com/office/word/2010/wordml">
+              <w:rPr>
+                <w:rFonts w:ascii="Times New Roman" w:hAnsi="Times New Roman" w:eastAsia="Times New Roman" w:cs="Times New Roman"/>
+                <w:i w:val="false"/>
+                <w:b w:val="false"/>
+                <w:u w:val="none"/>
+                <w:sz w:val="22"/>
+                <w:szCs w:val="22"/>
+                <w:color w:val="000000"/>
+              </w:rPr>
+              <w:t xml:space="preserve">2 (25%)</w:t>
+            </w:r>
+          </w:p>
+        </w:tc>
+        <w:tc>
+          <w:tcPr>
+            <w:tcBorders>
+              <w:bottom w:val="single" w:sz="6" w:space="0" w:color="000000"/>
+              <w:top w:val="none" w:sz="0" w:space="0" w:color="000000"/>
+              <w:left w:val="none" w:sz="0" w:space="0" w:color="000000"/>
+              <w:right w:val="none" w:sz="0" w:space="0" w:color="000000"/>
+            </w:tcBorders>
+            <w:shd w:val="clear" w:color="auto" w:fill="FFFFFF"/>
+            <w:tcMar>
+              <w:top w:w="0" w:type="dxa"/>
+              <w:bottom w:w="0" w:type="dxa"/>
+              <w:left w:w="0" w:type="dxa"/>
+              <w:right w:w="0" w:type="dxa"/>
+            </w:tcMar>
+            <w:vAlign w:val="center"/>
+          </w:tcPr>
+          <w:p>
+            <w:pPr>
+              <w:pStyle w:val="Normal"/>
+              <w:jc w:val="center"/>
+              <w:pBdr>
+                <w:bottom w:val="none" w:sz="0" w:space="0" w:color="000000"/>
+                <w:top w:val="none" w:sz="0" w:space="0" w:color="000000"/>
+                <w:left w:val="none" w:sz="0" w:space="0" w:color="000000"/>
+                <w:right w:val="none" w:sz="0" w:space="0" w:color="000000"/>
+              </w:pBdr>
+              <w:spacing w:after="100" w:before="100" w:line="480"/>
+              <w:ind w:left="100" w:right="100" w:firstLine="0" w:firstLineChars="0"/>
+            </w:pPr>
+            <w:r xmlns:w="http://schemas.openxmlformats.org/wordprocessingml/2006/main" xmlns:wp="http://schemas.openxmlformats.org/drawingml/2006/wordprocessingDrawing" xmlns:r="http://schemas.openxmlformats.org/officeDocument/2006/relationships" xmlns:w14="http://schemas.microsoft.com/office/word/2010/wordml">
+              <w:rPr>
+                <w:rFonts w:ascii="Times New Roman" w:hAnsi="Times New Roman" w:eastAsia="Times New Roman" w:cs="Times New Roman"/>
+                <w:i w:val="false"/>
+                <w:b w:val="false"/>
+                <w:u w:val="none"/>
+                <w:sz w:val="22"/>
+                <w:szCs w:val="22"/>
+                <w:color w:val="000000"/>
+              </w:rPr>
+              <w:t xml:space="preserve">4 (21%)</w:t>
+            </w:r>
+          </w:p>
+        </w:tc>
+        <w:tc>
+          <w:tcPr>
+            <w:tcBorders>
+              <w:bottom w:val="single" w:sz="6" w:space="0" w:color="000000"/>
+              <w:top w:val="none" w:sz="0" w:space="0" w:color="000000"/>
+              <w:left w:val="none" w:sz="0" w:space="0" w:color="000000"/>
+              <w:right w:val="none" w:sz="0" w:space="0" w:color="000000"/>
+            </w:tcBorders>
+            <w:shd w:val="clear" w:color="auto" w:fill="FFFFFF"/>
+            <w:tcMar>
+              <w:top w:w="0" w:type="dxa"/>
+              <w:bottom w:w="0" w:type="dxa"/>
+              <w:left w:w="0" w:type="dxa"/>
+              <w:right w:w="0" w:type="dxa"/>
+            </w:tcMar>
+            <w:vAlign w:val="center"/>
+          </w:tcPr>
+          <w:p>
+            <w:pPr>
+              <w:pStyle w:val="Normal"/>
+              <w:jc w:val="center"/>
+              <w:pBdr>
+                <w:bottom w:val="none" w:sz="0" w:space="0" w:color="000000"/>
+                <w:top w:val="none" w:sz="0" w:space="0" w:color="000000"/>
+                <w:left w:val="none" w:sz="0" w:space="0" w:color="000000"/>
+                <w:right w:val="none" w:sz="0" w:space="0" w:color="000000"/>
+              </w:pBdr>
+              <w:spacing w:after="100" w:before="100" w:line="480"/>
+              <w:ind w:left="100" w:right="100" w:firstLine="0" w:firstLineChars="0"/>
+            </w:pPr>
+            <w:r xmlns:w="http://schemas.openxmlformats.org/wordprocessingml/2006/main" xmlns:wp="http://schemas.openxmlformats.org/drawingml/2006/wordprocessingDrawing" xmlns:r="http://schemas.openxmlformats.org/officeDocument/2006/relationships" xmlns:w14="http://schemas.microsoft.com/office/word/2010/wordml">
+              <w:rPr>
+                <w:rFonts w:ascii="Times New Roman" w:hAnsi="Times New Roman" w:eastAsia="Times New Roman" w:cs="Times New Roman"/>
+                <w:i w:val="false"/>
+                <w:b w:val="false"/>
+                <w:u w:val="none"/>
+                <w:sz w:val="22"/>
+                <w:szCs w:val="22"/>
+                <w:color w:val="000000"/>
+              </w:rPr>
+              <w:t xml:space="preserve"/>
+            </w:r>
+          </w:p>
+        </w:tc>
+      </w:tr>
+    </w:tbl>
+    <w:p>
+      <w:pPr>
+        <w:pStyle w:val="FigureNote"/>
+      </w:pPr>
+      <w:r>
+        <w:rPr>
+          <w:i/>
+          <w:iCs/>
+        </w:rPr>
+        <w:t xml:space="preserve">Hinweis</w:t>
+      </w:r>
+      <w:r>
+        <w:t xml:space="preserve">. Die Sportarten wurden in einer offenen Frage erfragt. Eine männliche Person gab zwei Sportarten an — Kraftsport und Laufen. Es wurde hier die erste Antwort (Kraftsport) gezählt.</w:t>
+      </w:r>
+    </w:p>
+    <w:p>
+      <w:pPr>
+        <w:pStyle w:val="BodyText"/>
+      </w:pPr>
+      <w:r>
+        <w:t xml:space="preserve">die leute waren 34.69 alt</w:t>
+      </w:r>
     </w:p>
     <w:bookmarkEnd w:id="31"/>
     <w:bookmarkStart w:id="32" w:name="durchführung"/>
@@ -1185,16 +5106,13 @@
     </w:p>
     <w:p>
       <w:pPr>
-        <w:pStyle w:val="FirstParagraph"/>
+        <w:sectPr/>
       </w:pPr>
-      <w:r>
-        <w:t xml:space="preserve">die leute waren 34.69 alt</w:t>
-      </w:r>
     </w:p>
     <w:tbl xmlns:w="http://schemas.openxmlformats.org/wordprocessingml/2006/main" xmlns:r="http://schemas.openxmlformats.org/officeDocument/2006/relationships" xmlns:w14="http://schemas.microsoft.com/office/word/2010/wordml" xmlns:wp="http://schemas.openxmlformats.org/drawingml/2006/wordprocessingDrawing" xmlns:a="http://schemas.openxmlformats.org/drawingml/2006/main" xmlns:pic="http://schemas.openxmlformats.org/drawingml/2006/picture">
       <w:tblPr>
         <w:tblLayout w:type="fixed"/>
-        <w:jc w:val="center"/>
+        <w:jc w:val="start"/>
         <w:tblLook w:firstRow="1" w:lastRow="0" w:firstColumn="0" w:lastColumn="0" w:noHBand="0" w:noVBand="1"/>
       </w:tblPr>
       <w:tblGrid>
@@ -5622,6 +9540,28 @@
         </w:tc>
       </w:tr>
     </w:tbl>
+    <w:p>
+      <w:pPr>
+        <w:pStyle w:val="FigureNote"/>
+      </w:pPr>
+      <w:r>
+        <w:rPr>
+          <w:i/>
+          <w:iCs/>
+        </w:rPr>
+        <w:t xml:space="preserve">Hinweis</w:t>
+      </w:r>
+      <w:r>
+        <w:t xml:space="preserve">. *p &lt; 0.05; **p &lt; 0.01</w:t>
+      </w:r>
+    </w:p>
+    <w:p>
+      <w:pPr>
+        <w:sectPr>
+          <w:pgSz w:h="11906" w:w="16838" w:orient="landscape"/>
+        </w:sectPr>
+      </w:pPr>
+    </w:p>
     <w:bookmarkEnd w:id="35"/>
     <w:bookmarkStart w:id="36" w:name="diskussion"/>
     <w:p>
@@ -5656,8 +9596,8 @@
       </w:r>
       <w:r>
         <w:rPr>
+          <w:i/>
           <w:iCs/>
-          <w:i/>
         </w:rPr>
         <w:t xml:space="preserve">Handbook of Sport Psychology: Bd. II</w:t>
       </w:r>
@@ -5665,14 +9605,17 @@
         <w:t xml:space="preserve"> </w:t>
       </w:r>
       <w:r>
-        <w:t xml:space="preserve">(4th Aufl., S. xx–xx). John Wiley &amp; Sons, Inc. https://doi.org/</w:t>
+        <w:t xml:space="preserve">(4th Aufl., S. 773–794). John Wiley &amp; Sons, Inc.</w:t>
+      </w:r>
+      <w:r>
+        <w:t xml:space="preserve"> </w:t>
       </w:r>
       <w:hyperlink r:id="rId37">
         <w:r>
           <w:rPr>
             <w:rStyle w:val="Hyperlink"/>
           </w:rPr>
-          <w:t xml:space="preserve">https://doi.org/10.1002/9781119568124.ch37</w:t>
+          <w:t xml:space="preserve">https://doi.org/doi.org/10.1002/9781119568124.ch37</w:t>
         </w:r>
       </w:hyperlink>
     </w:p>
@@ -5690,8 +9633,8 @@
       </w:r>
       <w:r>
         <w:rPr>
+          <w:i/>
           <w:iCs/>
-          <w:i/>
         </w:rPr>
         <w:t xml:space="preserve">Health Psychology Review</w:t>
       </w:r>
@@ -5703,8 +9646,8 @@
       </w:r>
       <w:r>
         <w:rPr>
+          <w:i/>
           <w:iCs/>
-          <w:i/>
         </w:rPr>
         <w:t xml:space="preserve">7</w:t>
       </w:r>
@@ -5730,15 +9673,15 @@
         <w:pStyle w:val="Bibliography"/>
       </w:pPr>
       <w:r>
-        <w:t xml:space="preserve">Buckworth, J., &amp; Dishman, R. K. (2007). Exercise Adherence. In G. Tenenbaum &amp; R. C. Eklund (Hrsg.),</w:t>
+        <w:t xml:space="preserve">Buckworth, J., &amp; Dishman, R. K. (2007). Exercise adherence. In G. Tenenbaum &amp; R. C. Eklund (Hrsg.),</w:t>
       </w:r>
       <w:r>
         <w:t xml:space="preserve"> </w:t>
       </w:r>
       <w:r>
         <w:rPr>
+          <w:i/>
           <w:iCs/>
-          <w:i/>
         </w:rPr>
         <w:t xml:space="preserve">Handbook of Sport Psychology</w:t>
       </w:r>
@@ -5774,21 +9717,21 @@
       </w:r>
       <w:r>
         <w:rPr>
+          <w:i/>
           <w:iCs/>
+        </w:rPr>
+        <w:t xml:space="preserve">Journal of the American Academy of Child &amp;; Adolescent Psychiatry</w:t>
+      </w:r>
+      <w:r>
+        <w:t xml:space="preserve">,</w:t>
+      </w:r>
+      <w:r>
+        <w:t xml:space="preserve"> </w:t>
+      </w:r>
+      <w:r>
+        <w:rPr>
           <w:i/>
-        </w:rPr>
-        <w:t xml:space="preserve">Journal of the American Academy of Child &amp;amp; Adolescent Psychiatry</w:t>
-      </w:r>
-      <w:r>
-        <w:t xml:space="preserve">,</w:t>
-      </w:r>
-      <w:r>
-        <w:t xml:space="preserve"> </w:t>
-      </w:r>
-      <w:r>
-        <w:rPr>
           <w:iCs/>
-          <w:i/>
         </w:rPr>
         <w:t xml:space="preserve">55</w:t>
       </w:r>
@@ -5821,8 +9764,8 @@
       </w:r>
       <w:r>
         <w:rPr>
+          <w:i/>
           <w:iCs/>
-          <w:i/>
         </w:rPr>
         <w:t xml:space="preserve">Public Health Reports</w:t>
       </w:r>
@@ -5834,8 +9777,8 @@
       </w:r>
       <w:r>
         <w:rPr>
+          <w:i/>
           <w:iCs/>
-          <w:i/>
         </w:rPr>
         <w:t xml:space="preserve">100</w:t>
       </w:r>
@@ -5857,8 +9800,8 @@
       </w:r>
       <w:r>
         <w:rPr>
+          <w:i/>
           <w:iCs/>
-          <w:i/>
         </w:rPr>
         <w:t xml:space="preserve">The Lancet</w:t>
       </w:r>
@@ -5870,8 +9813,8 @@
       </w:r>
       <w:r>
         <w:rPr>
+          <w:i/>
           <w:iCs/>
-          <w:i/>
         </w:rPr>
         <w:t xml:space="preserve">388</w:t>
       </w:r>
@@ -5904,8 +9847,8 @@
       </w:r>
       <w:r>
         <w:rPr>
+          <w:i/>
           <w:iCs/>
-          <w:i/>
         </w:rPr>
         <w:t xml:space="preserve">International Journal of Sports Physiology and Performance</w:t>
       </w:r>
@@ -5917,8 +9860,8 @@
       </w:r>
       <w:r>
         <w:rPr>
+          <w:i/>
           <w:iCs/>
-          <w:i/>
         </w:rPr>
         <w:t xml:space="preserve">16</w:t>
       </w:r>
@@ -5951,21 +9894,21 @@
       </w:r>
       <w:r>
         <w:rPr>
+          <w:i/>
           <w:iCs/>
+        </w:rPr>
+        <w:t xml:space="preserve">Social Science &amp;; Medicine</w:t>
+      </w:r>
+      <w:r>
+        <w:t xml:space="preserve">,</w:t>
+      </w:r>
+      <w:r>
+        <w:t xml:space="preserve"> </w:t>
+      </w:r>
+      <w:r>
+        <w:rPr>
           <w:i/>
-        </w:rPr>
-        <w:t xml:space="preserve">Social Science &amp;amp; Medicine</w:t>
-      </w:r>
-      <w:r>
-        <w:t xml:space="preserve">,</w:t>
-      </w:r>
-      <w:r>
-        <w:t xml:space="preserve"> </w:t>
-      </w:r>
-      <w:r>
-        <w:rPr>
           <w:iCs/>
-          <w:i/>
         </w:rPr>
         <w:t xml:space="preserve">68</w:t>
       </w:r>
@@ -5998,8 +9941,8 @@
       </w:r>
       <w:r>
         <w:rPr>
+          <w:i/>
           <w:iCs/>
-          <w:i/>
         </w:rPr>
         <w:t xml:space="preserve">Sportmedizin. Grundlagen für physische Aktivität, Training und Präventivmedizin</w:t>
       </w:r>
@@ -6024,8 +9967,8 @@
       </w:r>
       <w:r>
         <w:rPr>
+          <w:i/>
           <w:iCs/>
-          <w:i/>
         </w:rPr>
         <w:t xml:space="preserve">Bundesgesundheitsblatt - Gesundheitsforschung - Gesundheitsschutz</w:t>
       </w:r>
@@ -6061,8 +10004,8 @@
       </w:r>
       <w:r>
         <w:rPr>
+          <w:i/>
           <w:iCs/>
-          <w:i/>
         </w:rPr>
         <w:t xml:space="preserve">The Lancet</w:t>
       </w:r>
@@ -6074,8 +10017,8 @@
       </w:r>
       <w:r>
         <w:rPr>
+          <w:i/>
           <w:iCs/>
-          <w:i/>
         </w:rPr>
         <w:t xml:space="preserve">380</w:t>
       </w:r>
@@ -6108,8 +10051,8 @@
       </w:r>
       <w:r>
         <w:rPr>
+          <w:i/>
           <w:iCs/>
-          <w:i/>
         </w:rPr>
         <w:t xml:space="preserve">Handbook of Health Behavior Research II</w:t>
       </w:r>
@@ -6145,8 +10088,8 @@
       </w:r>
       <w:r>
         <w:rPr>
+          <w:i/>
           <w:iCs/>
-          <w:i/>
         </w:rPr>
         <w:t xml:space="preserve">Research Quarterly for Exercise and Sport</w:t>
       </w:r>
@@ -6158,8 +10101,8 @@
       </w:r>
       <w:r>
         <w:rPr>
+          <w:i/>
           <w:iCs/>
-          <w:i/>
         </w:rPr>
         <w:t xml:space="preserve">64</w:t>
       </w:r>
@@ -6192,8 +10135,8 @@
       </w:r>
       <w:r>
         <w:rPr>
+          <w:i/>
           <w:iCs/>
-          <w:i/>
         </w:rPr>
         <w:t xml:space="preserve">British Journal of Addiction</w:t>
       </w:r>
@@ -6205,8 +10148,8 @@
       </w:r>
       <w:r>
         <w:rPr>
+          <w:i/>
           <w:iCs/>
-          <w:i/>
         </w:rPr>
         <w:t xml:space="preserve">79</w:t>
       </w:r>
@@ -6239,8 +10182,8 @@
       </w:r>
       <w:r>
         <w:rPr>
+          <w:i/>
           <w:iCs/>
-          <w:i/>
         </w:rPr>
         <w:t xml:space="preserve">Journal of Consulting and Clinical Psychology</w:t>
       </w:r>
@@ -6252,8 +10195,8 @@
       </w:r>
       <w:r>
         <w:rPr>
+          <w:i/>
           <w:iCs/>
-          <w:i/>
         </w:rPr>
         <w:t xml:space="preserve">52</w:t>
       </w:r>
@@ -6286,8 +10229,8 @@
       </w:r>
       <w:r>
         <w:rPr>
+          <w:i/>
           <w:iCs/>
-          <w:i/>
         </w:rPr>
         <w:t xml:space="preserve">Preventive Medicine</w:t>
       </w:r>
@@ -6299,8 +10242,8 @@
       </w:r>
       <w:r>
         <w:rPr>
+          <w:i/>
           <w:iCs/>
-          <w:i/>
         </w:rPr>
         <w:t xml:space="preserve">23</w:t>
       </w:r>
@@ -6333,8 +10276,8 @@
       </w:r>
       <w:r>
         <w:rPr>
+          <w:i/>
           <w:iCs/>
-          <w:i/>
         </w:rPr>
         <w:t xml:space="preserve">Maturitas</w:t>
       </w:r>
@@ -6346,8 +10289,8 @@
       </w:r>
       <w:r>
         <w:rPr>
+          <w:i/>
           <w:iCs/>
-          <w:i/>
         </w:rPr>
         <w:t xml:space="preserve">106</w:t>
       </w:r>
@@ -6380,8 +10323,8 @@
       </w:r>
       <w:r>
         <w:rPr>
+          <w:i/>
           <w:iCs/>
-          <w:i/>
         </w:rPr>
         <w:t xml:space="preserve">The American Journal of Medicine</w:t>
       </w:r>
@@ -6393,8 +10336,8 @@
       </w:r>
       <w:r>
         <w:rPr>
+          <w:i/>
           <w:iCs/>
-          <w:i/>
         </w:rPr>
         <w:t xml:space="preserve">117</w:t>
       </w:r>
@@ -6427,8 +10370,8 @@
       </w:r>
       <w:r>
         <w:rPr>
+          <w:i/>
           <w:iCs/>
-          <w:i/>
         </w:rPr>
         <w:t xml:space="preserve">Sports Medicine</w:t>
       </w:r>
@@ -6440,8 +10383,8 @@
       </w:r>
       <w:r>
         <w:rPr>
+          <w:i/>
           <w:iCs/>
-          <w:i/>
         </w:rPr>
         <w:t xml:space="preserve">29</w:t>
       </w:r>
@@ -6474,8 +10417,8 @@
       </w:r>
       <w:r>
         <w:rPr>
+          <w:i/>
           <w:iCs/>
-          <w:i/>
         </w:rPr>
         <w:t xml:space="preserve">Cognitive Therapy and Research</w:t>
       </w:r>
@@ -6487,8 +10430,8 @@
       </w:r>
       <w:r>
         <w:rPr>
+          <w:i/>
           <w:iCs/>
-          <w:i/>
         </w:rPr>
         <w:t xml:space="preserve">6</w:t>
       </w:r>
@@ -6521,8 +10464,8 @@
       </w:r>
       <w:r>
         <w:rPr>
+          <w:i/>
           <w:iCs/>
-          <w:i/>
         </w:rPr>
         <w:t xml:space="preserve">Frontiers in Sports and Active Living</w:t>
       </w:r>
@@ -6534,8 +10477,8 @@
       </w:r>
       <w:r>
         <w:rPr>
+          <w:i/>
           <w:iCs/>
-          <w:i/>
         </w:rPr>
         <w:t xml:space="preserve">2</w:t>
       </w:r>
@@ -6568,8 +10511,8 @@
       </w:r>
       <w:r>
         <w:rPr>
+          <w:i/>
           <w:iCs/>
-          <w:i/>
         </w:rPr>
         <w:t xml:space="preserve">Dashboard zu Gesundheit in Deutschland aktuell - GEDA 2019/2020</w:t>
       </w:r>
@@ -6602,8 +10545,8 @@
       </w:r>
       <w:r>
         <w:rPr>
+          <w:i/>
           <w:iCs/>
-          <w:i/>
         </w:rPr>
         <w:t xml:space="preserve">Annals of Behavioral Medicine</w:t>
       </w:r>
@@ -6615,8 +10558,8 @@
       </w:r>
       <w:r>
         <w:rPr>
+          <w:i/>
           <w:iCs/>
-          <w:i/>
         </w:rPr>
         <w:t xml:space="preserve">30</w:t>
       </w:r>
@@ -6649,8 +10592,8 @@
       </w:r>
       <w:r>
         <w:rPr>
+          <w:i/>
           <w:iCs/>
-          <w:i/>
         </w:rPr>
         <w:t xml:space="preserve">Canadian Medical Association Journal</w:t>
       </w:r>
@@ -6662,8 +10605,8 @@
       </w:r>
       <w:r>
         <w:rPr>
+          <w:i/>
           <w:iCs/>
-          <w:i/>
         </w:rPr>
         <w:t xml:space="preserve">174</w:t>
       </w:r>
@@ -6696,8 +10639,8 @@
       </w:r>
       <w:r>
         <w:rPr>
+          <w:i/>
           <w:iCs/>
-          <w:i/>
         </w:rPr>
         <w:t xml:space="preserve">Journal of Personality and Social Psychology</w:t>
       </w:r>
@@ -6709,8 +10652,8 @@
       </w:r>
       <w:r>
         <w:rPr>
+          <w:i/>
           <w:iCs/>
-          <w:i/>
         </w:rPr>
         <w:t xml:space="preserve">54</w:t>
       </w:r>
@@ -6743,8 +10686,8 @@
       </w:r>
       <w:r>
         <w:rPr>
+          <w:i/>
           <w:iCs/>
-          <w:i/>
         </w:rPr>
         <w:t xml:space="preserve">Global Recommendations on Physical Activity for Health</w:t>
       </w:r>
@@ -7205,14 +11148,14 @@
     </w:lvl>
   </w:abstractNum>
   <w:abstractNum w:abstractNumId="990">
-    <w:nsid w:val="A990"/>
+    <w:nsid w:val="0000A990"/>
     <w:multiLevelType w:val="multilevel"/>
     <w:lvl w:ilvl="0">
       <w:numFmt w:val="bullet"/>
       <w:lvlText w:val=" "/>
       <w:lvlJc w:val="left"/>
       <w:pPr>
-        <w:ind w:left="720" w:hanging="480"/>
+        <w:ind w:left="720" w:hanging="360"/>
       </w:pPr>
     </w:lvl>
     <w:lvl w:ilvl="1">
@@ -7220,7 +11163,7 @@
       <w:lvlText w:val=" "/>
       <w:lvlJc w:val="left"/>
       <w:pPr>
-        <w:ind w:left="1440" w:hanging="480"/>
+        <w:ind w:left="1440" w:hanging="360"/>
       </w:pPr>
     </w:lvl>
     <w:lvl w:ilvl="2">
@@ -7228,7 +11171,7 @@
       <w:lvlText w:val=" "/>
       <w:lvlJc w:val="left"/>
       <w:pPr>
-        <w:ind w:left="2160" w:hanging="480"/>
+        <w:ind w:left="2160" w:hanging="360"/>
       </w:pPr>
     </w:lvl>
     <w:lvl w:ilvl="3">
@@ -7236,7 +11179,7 @@
       <w:lvlText w:val=" "/>
       <w:lvlJc w:val="left"/>
       <w:pPr>
-        <w:ind w:left="2880" w:hanging="480"/>
+        <w:ind w:left="2880" w:hanging="360"/>
       </w:pPr>
     </w:lvl>
     <w:lvl w:ilvl="4">
@@ -7244,7 +11187,7 @@
       <w:lvlText w:val=" "/>
       <w:lvlJc w:val="left"/>
       <w:pPr>
-        <w:ind w:left="3600" w:hanging="480"/>
+        <w:ind w:left="3600" w:hanging="360"/>
       </w:pPr>
     </w:lvl>
     <w:lvl w:ilvl="5">
@@ -7252,7 +11195,7 @@
       <w:lvlText w:val=" "/>
       <w:lvlJc w:val="left"/>
       <w:pPr>
-        <w:ind w:left="4320" w:hanging="480"/>
+        <w:ind w:left="4320" w:hanging="360"/>
       </w:pPr>
     </w:lvl>
     <w:lvl w:ilvl="6">
@@ -7260,7 +11203,7 @@
       <w:lvlText w:val=" "/>
       <w:lvlJc w:val="left"/>
       <w:pPr>
-        <w:ind w:left="5040" w:hanging="480"/>
+        <w:ind w:left="5040" w:hanging="360"/>
       </w:pPr>
     </w:lvl>
     <w:lvl w:ilvl="7">
@@ -7268,7 +11211,7 @@
       <w:lvlText w:val=" "/>
       <w:lvlJc w:val="left"/>
       <w:pPr>
-        <w:ind w:left="5760" w:hanging="480"/>
+        <w:ind w:left="5760" w:hanging="360"/>
       </w:pPr>
     </w:lvl>
     <w:lvl w:ilvl="8">
@@ -7276,84 +11219,111 @@
       <w:lvlText w:val=" "/>
       <w:lvlJc w:val="left"/>
       <w:pPr>
-        <w:ind w:left="6480" w:hanging="480"/>
+        <w:ind w:left="6480" w:hanging="360"/>
       </w:pPr>
     </w:lvl>
   </w:abstractNum>
   <w:abstractNum w:abstractNumId="991">
-    <w:nsid w:val="A991"/>
+    <w:nsid w:val="0000A991"/>
     <w:multiLevelType w:val="multilevel"/>
     <w:lvl w:ilvl="0">
       <w:numFmt w:val="bullet"/>
-      <w:lvlText w:val="•"/>
+      <w:lvlText w:val=""/>
       <w:lvlJc w:val="left"/>
       <w:pPr>
-        <w:ind w:left="720" w:hanging="480"/>
+        <w:ind w:left="720" w:hanging="360"/>
       </w:pPr>
+      <w:rPr>
+        <w:rFonts w:ascii="Symbol" w:hAnsi="Symbol" w:cs="Symbol" w:hint="default"/>
+      </w:rPr>
     </w:lvl>
     <w:lvl w:ilvl="1">
       <w:numFmt w:val="bullet"/>
-      <w:lvlText w:val="–"/>
+      <w:lvlText w:val="o"/>
       <w:lvlJc w:val="left"/>
       <w:pPr>
-        <w:ind w:left="1440" w:hanging="480"/>
+        <w:ind w:left="1440" w:hanging="360"/>
       </w:pPr>
+      <w:rPr>
+        <w:rFonts w:ascii="Courier New" w:hAnsi="Courier New" w:cs="Courier New" w:hint="default"/>
+      </w:rPr>
     </w:lvl>
     <w:lvl w:ilvl="2">
       <w:numFmt w:val="bullet"/>
-      <w:lvlText w:val="•"/>
+      <w:lvlText w:val=""/>
       <w:lvlJc w:val="left"/>
       <w:pPr>
-        <w:ind w:left="2160" w:hanging="480"/>
+        <w:ind w:left="2160" w:hanging="360"/>
       </w:pPr>
+      <w:rPr>
+        <w:rFonts w:ascii="Wingdings" w:hAnsi="Wingdings" w:cs="Wingdings" w:hint="default"/>
+      </w:rPr>
     </w:lvl>
     <w:lvl w:ilvl="3">
       <w:numFmt w:val="bullet"/>
-      <w:lvlText w:val="–"/>
+      <w:lvlText w:val=""/>
       <w:lvlJc w:val="left"/>
       <w:pPr>
-        <w:ind w:left="2880" w:hanging="480"/>
+        <w:ind w:left="2880" w:hanging="360"/>
       </w:pPr>
+      <w:rPr>
+        <w:rFonts w:ascii="Symbol" w:hAnsi="Symbol" w:cs="Symbol" w:hint="default"/>
+      </w:rPr>
     </w:lvl>
     <w:lvl w:ilvl="4">
       <w:numFmt w:val="bullet"/>
-      <w:lvlText w:val="•"/>
+      <w:lvlText w:val="o"/>
       <w:lvlJc w:val="left"/>
       <w:pPr>
-        <w:ind w:left="3600" w:hanging="480"/>
+        <w:ind w:left="3600" w:hanging="360"/>
       </w:pPr>
+      <w:rPr>
+        <w:rFonts w:ascii="Courier New" w:hAnsi="Courier New" w:cs="Courier New" w:hint="default"/>
+      </w:rPr>
     </w:lvl>
     <w:lvl w:ilvl="5">
       <w:numFmt w:val="bullet"/>
-      <w:lvlText w:val="–"/>
+      <w:lvlText w:val=""/>
       <w:lvlJc w:val="left"/>
       <w:pPr>
-        <w:ind w:left="4320" w:hanging="480"/>
+        <w:ind w:left="4320" w:hanging="360"/>
       </w:pPr>
+      <w:rPr>
+        <w:rFonts w:ascii="Wingdings" w:hAnsi="Wingdings" w:cs="Wingdings" w:hint="default"/>
+      </w:rPr>
     </w:lvl>
     <w:lvl w:ilvl="6">
       <w:numFmt w:val="bullet"/>
-      <w:lvlText w:val="•"/>
+      <w:lvlText w:val=""/>
       <w:lvlJc w:val="left"/>
       <w:pPr>
-        <w:ind w:left="5040" w:hanging="480"/>
+        <w:ind w:left="5040" w:hanging="360"/>
       </w:pPr>
+      <w:rPr>
+        <w:rFonts w:ascii="Symbol" w:hAnsi="Symbol" w:cs="Symbol" w:hint="default"/>
+      </w:rPr>
     </w:lvl>
     <w:lvl w:ilvl="7">
       <w:numFmt w:val="bullet"/>
-      <w:lvlText w:val="–"/>
+      <w:lvlText w:val="o"/>
       <w:lvlJc w:val="left"/>
       <w:pPr>
-        <w:ind w:left="5760" w:hanging="480"/>
+        <w:ind w:left="5760" w:hanging="360"/>
       </w:pPr>
+      <w:rPr>
+        <w:rFonts w:ascii="Courier New" w:hAnsi="Courier New" w:cs="Courier New" w:hint="default"/>
+      </w:rPr>
     </w:lvl>
     <w:lvl w:ilvl="8">
       <w:numFmt w:val="bullet"/>
-      <w:lvlText w:val="•"/>
+      <w:lvlText w:val=""/>
       <w:lvlJc w:val="left"/>
       <w:pPr>
-        <w:ind w:left="6480" w:hanging="480"/>
+        <w:ind w:left="6480" w:hanging="360"/>
       </w:pPr>
+      <w:rPr>
+        <w:rFonts w:ascii="Wingdings" w:hAnsi="Wingdings" w:cs="Wingdings" w:hint="default"/>
+      </w:rPr>
     </w:lvl>
   </w:abstractNum>
   <w:num w16cid:durableId="423961382" w:numId="1">

</xml_diff>

<commit_message>
Finished draft of all instruments. Updatet the links in the excel-reference-file to restrict access.
</commit_message>
<xml_diff>
--- a/Markdown/MD_BAEW.docx
+++ b/Markdown/MD_BAEW.docx
@@ -196,7 +196,7 @@
       </w:r>
     </w:p>
     <w:bookmarkEnd w:id="26"/>
-    <w:bookmarkStart w:id="33" w:name="firstheader"/>
+    <w:bookmarkStart w:id="27" w:name="firstheader"/>
     <w:p>
       <w:pPr>
         <w:pStyle w:val="Heading1"/>
@@ -499,7 +499,17 @@
         <w:t xml:space="preserve">) könnte einen geeigneten Rahmen zur Untersuchung dieser Fragestellung darstellen.</w:t>
       </w:r>
     </w:p>
-    <w:bookmarkStart w:id="27" w:name="physische-aktivität-und-bewegung"/>
+    <w:bookmarkEnd w:id="27"/>
+    <w:bookmarkStart w:id="33" w:name="theorie"/>
+    <w:p>
+      <w:pPr>
+        <w:pStyle w:val="Heading1"/>
+      </w:pPr>
+      <w:r>
+        <w:t xml:space="preserve">Theorie</w:t>
+      </w:r>
+    </w:p>
+    <w:bookmarkStart w:id="28" w:name="physische-aktivität-und-bewegung"/>
     <w:p>
       <w:pPr>
         <w:pStyle w:val="Heading2"/>
@@ -737,8 +747,8 @@
         <w:t xml:space="preserve">.</w:t>
       </w:r>
     </w:p>
-    <w:bookmarkEnd w:id="27"/>
-    <w:bookmarkStart w:id="28" w:name="affekt"/>
+    <w:bookmarkEnd w:id="28"/>
+    <w:bookmarkStart w:id="29" w:name="affekt"/>
     <w:p>
       <w:pPr>
         <w:pStyle w:val="Heading2"/>
@@ -821,8 +831,18 @@
         <w:t xml:space="preserve">Messmethoden allgemein –&gt; Vorteile von Session RPE</w:t>
       </w:r>
     </w:p>
-    <w:bookmarkEnd w:id="28"/>
-    <w:bookmarkStart w:id="29" w:name="das-rückfallmodell"/>
+    <w:bookmarkEnd w:id="29"/>
+    <w:bookmarkStart w:id="30" w:name="attribution"/>
+    <w:p>
+      <w:pPr>
+        <w:pStyle w:val="Heading2"/>
+      </w:pPr>
+      <w:r>
+        <w:t xml:space="preserve">Attribution</w:t>
+      </w:r>
+    </w:p>
+    <w:bookmarkEnd w:id="30"/>
+    <w:bookmarkStart w:id="31" w:name="das-rückfallmodell"/>
     <w:p>
       <w:pPr>
         <w:pStyle w:val="Heading2"/>
@@ -1005,8 +1025,8 @@
         <w:t xml:space="preserve">wesentlich von der Ursachenzuschreibung auf das vergangene Verhalten ab, und zwar sollte sich eine internal-variable Kontrollüberzeugung positiv auswirken. Wenn negatives Gefühlserleben und eine undienliche Attribution nach einem Ausrutscher häufiger zu Rückfällen fühlen, dann sollten ein tendenziell negatives Affekterleben und ein external - stabiler Attributionsstil schlechtere Trainingsadhärenz und mehr Rückfälle vorhersagen.</w:t>
       </w:r>
     </w:p>
-    <w:bookmarkEnd w:id="29"/>
-    <w:bookmarkStart w:id="30" w:name="hypothesen-und-forschungsfrage"/>
+    <w:bookmarkEnd w:id="31"/>
+    <w:bookmarkStart w:id="32" w:name="hypothesen-und-forschungsfrage"/>
     <w:p>
       <w:pPr>
         <w:pStyle w:val="Heading2"/>
@@ -1015,14 +1035,24 @@
         <w:t xml:space="preserve">Hypothesen und Forschungsfrage</w:t>
       </w:r>
     </w:p>
-    <w:bookmarkEnd w:id="30"/>
-    <w:bookmarkStart w:id="31" w:name="stichprobe"/>
+    <w:bookmarkEnd w:id="32"/>
+    <w:bookmarkEnd w:id="33"/>
+    <w:bookmarkStart w:id="38" w:name="methode"/>
+    <w:p>
+      <w:pPr>
+        <w:pStyle w:val="Heading1"/>
+      </w:pPr>
+      <w:r>
+        <w:t xml:space="preserve">Methode</w:t>
+      </w:r>
+    </w:p>
+    <w:bookmarkStart w:id="34" w:name="instrumente"/>
     <w:p>
       <w:pPr>
         <w:pStyle w:val="Heading2"/>
       </w:pPr>
       <w:r>
-        <w:t xml:space="preserve">Stichprobe:</w:t>
+        <w:t xml:space="preserve">Instrumente</w:t>
       </w:r>
     </w:p>
     <w:p>
@@ -1030,7 +1060,528 @@
         <w:pStyle w:val="FirstParagraph"/>
       </w:pPr>
       <w:r>
-        <w:t xml:space="preserve">Daten von aktiven, erwachsenen Freizeitsportler:innen (Alter ± Standardabweichung: 35.85 ± 12.89 Jahre; 6 weiblich; 12 männlich; 3 divers) liegen bereits aus dem Forschungsprojekt vor. Die deskriptiven Statistiken zu den demografischen Daten sind in Tabelle 1</w:t>
+        <w:t xml:space="preserve">Da es sich um ein Sample mit internationalen studierenden handelte, wurde bei allen Fragebögen die englische Version verwendet.</w:t>
+      </w:r>
+    </w:p>
+    <w:p>
+      <w:pPr>
+        <w:pStyle w:val="BodyText"/>
+      </w:pPr>
+      <w:r>
+        <w:rPr>
+          <w:i/>
+          <w:iCs/>
+        </w:rPr>
+        <w:t xml:space="preserve">Demografische Variablen</w:t>
+      </w:r>
+    </w:p>
+    <w:p>
+      <w:pPr>
+        <w:pStyle w:val="BodyText"/>
+      </w:pPr>
+      <w:r>
+        <w:t xml:space="preserve">In der Baseline-Erhebung wurden das Alter, das Geschlecht, die Sportart und das Sportziel (z.B.</w:t>
+      </w:r>
+      <w:r>
+        <w:t xml:space="preserve"> </w:t>
+      </w:r>
+      <w:r>
+        <w:t xml:space="preserve">“Marathon”</w:t>
+      </w:r>
+      <w:r>
+        <w:t xml:space="preserve">) abgefragt.</w:t>
+      </w:r>
+    </w:p>
+    <w:p>
+      <w:pPr>
+        <w:pStyle w:val="BodyText"/>
+      </w:pPr>
+      <w:r>
+        <w:rPr>
+          <w:i/>
+          <w:iCs/>
+        </w:rPr>
+        <w:t xml:space="preserve">Session RPE</w:t>
+      </w:r>
+    </w:p>
+    <w:p>
+      <w:pPr>
+        <w:pStyle w:val="BodyText"/>
+      </w:pPr>
+      <w:r>
+        <w:t xml:space="preserve">Die Session Rate of Perceived Exhaustion</w:t>
+      </w:r>
+      <w:r>
+        <w:t xml:space="preserve"> </w:t>
+      </w:r>
+      <w:r>
+        <w:t xml:space="preserve">(Sessionn-RPE,</w:t>
+      </w:r>
+      <w:r>
+        <w:t xml:space="preserve"> </w:t>
+      </w:r>
+      <w:hyperlink w:anchor="ref-Foster2001">
+        <w:r>
+          <w:rPr>
+            <w:rStyle w:val="Hyperlink"/>
+          </w:rPr>
+          <w:t xml:space="preserve">Foster et al., 2001</w:t>
+        </w:r>
+      </w:hyperlink>
+      <w:r>
+        <w:t xml:space="preserve">)</w:t>
+      </w:r>
+      <w:r>
+        <w:t xml:space="preserve"> </w:t>
+      </w:r>
+      <w:r>
+        <w:t xml:space="preserve">misst die wahrgenommene körperliche Belastung einer Trainingseinheit auf einer Skala von 0-10. Das Item lautet</w:t>
+      </w:r>
+      <w:r>
+        <w:t xml:space="preserve"> </w:t>
+      </w:r>
+      <w:r>
+        <w:t xml:space="preserve">“How was your workout?”</w:t>
+      </w:r>
+      <w:r>
+        <w:t xml:space="preserve"> </w:t>
+      </w:r>
+      <w:r>
+        <w:t xml:space="preserve">und die Skala soll etwa 30 Minuten nach Beenden des Trainings ausgefüllt werden. Auf den Stufen ß-5 ist jeder Wert beschriftet (0 = Rest, 1 = Very, Very Easy; 2 = Easy; 3 = Moderate; 4 = Somewhat hard; 5 = Hard). Auf den Stufen 6-10 sind nur Stufe 7 (Very Hard) und der Maximalwert (10 = Maximum) beschriftet. Diese Methode der Messung der Trainingsintensität wurde vielfach validiert und die Reliabilität der Skala ist gut</w:t>
+      </w:r>
+      <w:r>
+        <w:t xml:space="preserve"> </w:t>
+      </w:r>
+      <w:r>
+        <w:t xml:space="preserve">(</w:t>
+      </w:r>
+      <w:hyperlink w:anchor="ref-Foster2021">
+        <w:r>
+          <w:rPr>
+            <w:rStyle w:val="Hyperlink"/>
+          </w:rPr>
+          <w:t xml:space="preserve">Foster et al., 2021</w:t>
+        </w:r>
+      </w:hyperlink>
+      <w:r>
+        <w:t xml:space="preserve">)</w:t>
+      </w:r>
+      <w:r>
+        <w:t xml:space="preserve">. Die Übereinstimmung mit Messungen der Herzfrequenz bei vielen verschiedenen Arten von Sport ist hoch</w:t>
+      </w:r>
+      <w:r>
+        <w:t xml:space="preserve"> </w:t>
+      </w:r>
+      <w:r>
+        <w:t xml:space="preserve">(</w:t>
+      </w:r>
+      <w:hyperlink w:anchor="ref-Day2004">
+        <w:r>
+          <w:rPr>
+            <w:rStyle w:val="Hyperlink"/>
+          </w:rPr>
+          <w:t xml:space="preserve">Day et al., 2004</w:t>
+        </w:r>
+      </w:hyperlink>
+      <w:r>
+        <w:t xml:space="preserve">;</w:t>
+      </w:r>
+      <w:r>
+        <w:t xml:space="preserve"> </w:t>
+      </w:r>
+      <w:hyperlink w:anchor="ref-Foster2001">
+        <w:r>
+          <w:rPr>
+            <w:rStyle w:val="Hyperlink"/>
+          </w:rPr>
+          <w:t xml:space="preserve">Foster et al., 2001</w:t>
+        </w:r>
+      </w:hyperlink>
+      <w:r>
+        <w:t xml:space="preserve">)</w:t>
+      </w:r>
+      <w:r>
+        <w:t xml:space="preserve">.</w:t>
+      </w:r>
+    </w:p>
+    <w:p>
+      <w:pPr>
+        <w:pStyle w:val="BodyText"/>
+      </w:pPr>
+      <w:r>
+        <w:rPr>
+          <w:i/>
+          <w:iCs/>
+        </w:rPr>
+        <w:t xml:space="preserve">Attributionsstil</w:t>
+      </w:r>
+    </w:p>
+    <w:p>
+      <w:pPr>
+        <w:pStyle w:val="BodyText"/>
+      </w:pPr>
+      <w:r>
+        <w:t xml:space="preserve">Zur Erfassung des Attributionsstils wurde</w:t>
+      </w:r>
+      <w:r>
+        <w:t xml:space="preserve"> </w:t>
+      </w:r>
+      <w:r>
+        <w:t xml:space="preserve">(</w:t>
+      </w:r>
+      <w:hyperlink w:anchor="ref-Peterson1982">
+        <w:r>
+          <w:rPr>
+            <w:rStyle w:val="Hyperlink"/>
+          </w:rPr>
+          <w:t xml:space="preserve">Peterson et al., 1982</w:t>
+        </w:r>
+      </w:hyperlink>
+      <w:r>
+        <w:t xml:space="preserve">)</w:t>
+      </w:r>
+      <w:r>
+        <w:t xml:space="preserve"> </w:t>
+      </w:r>
+      <w:r>
+        <w:t xml:space="preserve">eingesetzt. Den Versuchspersonen wurden 16 verschiedene Szenarien präsentiert, die einen Erfolg oder Misserfolg schilderten, z.B.</w:t>
+      </w:r>
+      <w:r>
+        <w:t xml:space="preserve"> </w:t>
+      </w:r>
+      <w:r>
+        <w:t xml:space="preserve">“You meet a friend who compliments you on your appearance.”</w:t>
+      </w:r>
+      <w:r>
+        <w:t xml:space="preserve"> </w:t>
+      </w:r>
+      <w:r>
+        <w:t xml:space="preserve">Es wurde dann die Ursache für den Erfolg oder Misserfolg in einer offenen Frage abgefragt, damit die Teilnehmenden sich beim Antworten auf die darauffolgenden Fragen nur auf diese eine Ursache beziehen. Danach wurden auf einem semantischen Differenzial mit Werten von 1-7, z.B. mit den Polen</w:t>
+      </w:r>
+      <w:r>
+        <w:t xml:space="preserve"> </w:t>
+      </w:r>
+      <w:r>
+        <w:t xml:space="preserve">“Totally due to other people or circumstances”</w:t>
+      </w:r>
+      <w:r>
+        <w:t xml:space="preserve"> </w:t>
+      </w:r>
+      <w:r>
+        <w:t xml:space="preserve">und</w:t>
+      </w:r>
+      <w:r>
+        <w:t xml:space="preserve"> </w:t>
+      </w:r>
+      <w:r>
+        <w:t xml:space="preserve">“totally due to me”</w:t>
+      </w:r>
+      <w:r>
+        <w:t xml:space="preserve"> </w:t>
+      </w:r>
+      <w:r>
+        <w:t xml:space="preserve">die drei Dimensionen Internalität, Stabilität und Globalität erfasst. Der Mittelwert aller 16 Situationen wurde für jede Dimension gebildet. Die Reliablität und Validität der Daten aus diesem Fragebogen wird u.a. von</w:t>
+      </w:r>
+      <w:r>
+        <w:t xml:space="preserve"> </w:t>
+      </w:r>
+      <w:r>
+        <w:t xml:space="preserve">(</w:t>
+      </w:r>
+      <w:hyperlink w:anchor="ref-Corr1996">
+        <w:r>
+          <w:rPr>
+            <w:rStyle w:val="Hyperlink"/>
+          </w:rPr>
+          <w:t xml:space="preserve">Corr &amp; Gray, 1996</w:t>
+        </w:r>
+      </w:hyperlink>
+      <w:r>
+        <w:t xml:space="preserve">)</w:t>
+      </w:r>
+      <w:r>
+        <w:t xml:space="preserve"> </w:t>
+      </w:r>
+      <w:r>
+        <w:t xml:space="preserve">unterstützt.</w:t>
+      </w:r>
+    </w:p>
+    <w:p>
+      <w:pPr>
+        <w:pStyle w:val="BodyText"/>
+      </w:pPr>
+      <w:r>
+        <w:rPr>
+          <w:i/>
+          <w:iCs/>
+        </w:rPr>
+        <w:t xml:space="preserve">Positive and Negative Affect Scale (PANAS)</w:t>
+      </w:r>
+    </w:p>
+    <w:p>
+      <w:pPr>
+        <w:pStyle w:val="BodyText"/>
+      </w:pPr>
+      <w:r>
+        <w:t xml:space="preserve">Die Positive and Negative Affect Scale (Panas,</w:t>
+      </w:r>
+      <w:r>
+        <w:t xml:space="preserve"> </w:t>
+      </w:r>
+      <w:r>
+        <w:t xml:space="preserve">(</w:t>
+      </w:r>
+      <w:hyperlink w:anchor="ref-Watson1988">
+        <w:r>
+          <w:rPr>
+            <w:rStyle w:val="Hyperlink"/>
+          </w:rPr>
+          <w:t xml:space="preserve">Watson et al., 1988</w:t>
+        </w:r>
+      </w:hyperlink>
+      <w:r>
+        <w:t xml:space="preserve">)</w:t>
+      </w:r>
+      <w:r>
+        <w:t xml:space="preserve">) erfasst auf einer Skala von 1 (</w:t>
+      </w:r>
+      <w:r>
+        <w:t xml:space="preserve">“not at all”</w:t>
+      </w:r>
+      <w:r>
+        <w:t xml:space="preserve">) bis 5 (</w:t>
+      </w:r>
+      <w:r>
+        <w:t xml:space="preserve">“extremely”</w:t>
+      </w:r>
+      <w:r>
+        <w:t xml:space="preserve">) den positiven und negativen Affekt, mit jeweils 10 Items für positiven und 10 Items für negativen Affekt. Jedes Item ist nur ein einzelnes Wort, z.B.</w:t>
+      </w:r>
+      <w:r>
+        <w:t xml:space="preserve"> </w:t>
+      </w:r>
+      <w:r>
+        <w:t xml:space="preserve">“interested”</w:t>
+      </w:r>
+      <w:r>
+        <w:t xml:space="preserve"> </w:t>
+      </w:r>
+      <w:r>
+        <w:t xml:space="preserve">für positiven Affekt, oder</w:t>
+      </w:r>
+      <w:r>
+        <w:t xml:space="preserve"> </w:t>
+      </w:r>
+      <w:r>
+        <w:t xml:space="preserve">“distressed”</w:t>
+      </w:r>
+      <w:r>
+        <w:t xml:space="preserve"> </w:t>
+      </w:r>
+      <w:r>
+        <w:t xml:space="preserve">für negativen Affekt. Da es keine negativ gepolten Items gibt, werden die einzelnen Werte zu einem Gesamtwert für positiven und negativen Affekt gemittelt. Neben der Originalstudie von</w:t>
+      </w:r>
+      <w:r>
+        <w:t xml:space="preserve"> </w:t>
+      </w:r>
+      <w:r>
+        <w:t xml:space="preserve">Watson et al. (</w:t>
+      </w:r>
+      <w:hyperlink w:anchor="ref-Watson1988">
+        <w:r>
+          <w:rPr>
+            <w:rStyle w:val="Hyperlink"/>
+          </w:rPr>
+          <w:t xml:space="preserve">1988</w:t>
+        </w:r>
+      </w:hyperlink>
+      <w:r>
+        <w:t xml:space="preserve">)</w:t>
+      </w:r>
+      <w:r>
+        <w:t xml:space="preserve"> </w:t>
+      </w:r>
+      <w:r>
+        <w:t xml:space="preserve">wurde die die Skala auch in neueren Studien als reliabel und valide erklärt</w:t>
+      </w:r>
+      <w:r>
+        <w:t xml:space="preserve"> </w:t>
+      </w:r>
+      <w:r>
+        <w:t xml:space="preserve">(</w:t>
+      </w:r>
+      <w:hyperlink w:anchor="ref-Crawford2004">
+        <w:r>
+          <w:rPr>
+            <w:rStyle w:val="Hyperlink"/>
+          </w:rPr>
+          <w:t xml:space="preserve">Crawford &amp; Henry, 2004</w:t>
+        </w:r>
+      </w:hyperlink>
+      <w:r>
+        <w:t xml:space="preserve">)</w:t>
+      </w:r>
+      <w:r>
+        <w:t xml:space="preserve">.</w:t>
+      </w:r>
+    </w:p>
+    <w:p>
+      <w:pPr>
+        <w:pStyle w:val="BodyText"/>
+      </w:pPr>
+      <w:r>
+        <w:rPr>
+          <w:i/>
+          <w:iCs/>
+        </w:rPr>
+        <w:t xml:space="preserve">Weitere Instrumente</w:t>
+      </w:r>
+    </w:p>
+    <w:p>
+      <w:pPr>
+        <w:pStyle w:val="BodyText"/>
+      </w:pPr>
+      <w:r>
+        <w:t xml:space="preserve">In diesem Forschungsprojekt wurden außerdem authentischer und überheblicher Stolz (authentic and hubristic pride,</w:t>
+      </w:r>
+      <w:r>
+        <w:t xml:space="preserve"> </w:t>
+      </w:r>
+      <w:r>
+        <w:t xml:space="preserve">Tracy and Robins (</w:t>
+      </w:r>
+      <w:hyperlink w:anchor="ref-Tracy2007">
+        <w:r>
+          <w:rPr>
+            <w:rStyle w:val="Hyperlink"/>
+          </w:rPr>
+          <w:t xml:space="preserve">2007</w:t>
+        </w:r>
+      </w:hyperlink>
+      <w:r>
+        <w:t xml:space="preserve">)</w:t>
+      </w:r>
+      <w:r>
+        <w:t xml:space="preserve">), und implizite Motive</w:t>
+      </w:r>
+      <w:r>
+        <w:t xml:space="preserve"> </w:t>
+      </w:r>
+      <w:r>
+        <w:t xml:space="preserve">(</w:t>
+      </w:r>
+      <w:hyperlink w:anchor="ref-Sokolowski2000">
+        <w:r>
+          <w:rPr>
+            <w:rStyle w:val="Hyperlink"/>
+          </w:rPr>
+          <w:t xml:space="preserve">Sokolowski et al., 2000</w:t>
+        </w:r>
+      </w:hyperlink>
+      <w:r>
+        <w:t xml:space="preserve">;</w:t>
+      </w:r>
+      <w:r>
+        <w:t xml:space="preserve"> </w:t>
+      </w:r>
+      <w:hyperlink w:anchor="ref-winter1994manual">
+        <w:r>
+          <w:rPr>
+            <w:rStyle w:val="Hyperlink"/>
+          </w:rPr>
+          <w:t xml:space="preserve">Winter, 1994</w:t>
+        </w:r>
+      </w:hyperlink>
+      <w:r>
+        <w:t xml:space="preserve">)</w:t>
+      </w:r>
+      <w:r>
+        <w:t xml:space="preserve"> </w:t>
+      </w:r>
+      <w:r>
+        <w:t xml:space="preserve">erfasst. In dieser Arbeit werden diese Daten nicht berücksichtigt.</w:t>
+      </w:r>
+    </w:p>
+    <w:bookmarkEnd w:id="34"/>
+    <w:bookmarkStart w:id="35" w:name="stichprobe"/>
+    <w:p>
+      <w:pPr>
+        <w:pStyle w:val="Heading2"/>
+      </w:pPr>
+      <w:r>
+        <w:t xml:space="preserve">Stichprobe:</w:t>
+      </w:r>
+    </w:p>
+    <w:p>
+      <w:pPr>
+        <w:pStyle w:val="FirstParagraph"/>
+      </w:pPr>
+      <w:r>
+        <w:t xml:space="preserve">[[simr::powerSim]]</w:t>
+      </w:r>
+    </w:p>
+    <w:p>
+      <w:pPr>
+        <w:pStyle w:val="BodyText"/>
+      </w:pPr>
+      <w:r>
+        <w:t xml:space="preserve">Um ein aussagekräftiges Modell zu bekommen, wird eine Korrelation von 0,5 empfohlen [LIT]. Basierend auf einer Poweranalyse mit 1 – β = 0.95, α = 0.05, und</w:t>
+      </w:r>
+      <w:r>
+        <w:t xml:space="preserve"> </w:t>
+      </w:r>
+      <w:r>
+        <w:rPr>
+          <w:i/>
+          <w:iCs/>
+        </w:rPr>
+        <w:t xml:space="preserve">r</w:t>
+      </w:r>
+      <w:r>
+        <w:t xml:space="preserve"> </w:t>
+      </w:r>
+      <w:r>
+        <w:t xml:space="preserve">= 0.5 ergab sich eine ideale Teilnehmerzahl von 38.</w:t>
+      </w:r>
+      <w:r>
+        <w:t xml:space="preserve"> </w:t>
+      </w:r>
+      <w:r>
+        <w:rPr>
+          <w:i/>
+          <w:iCs/>
+        </w:rPr>
+        <w:t xml:space="preserve">N</w:t>
+      </w:r>
+      <w:r>
+        <w:t xml:space="preserve"> </w:t>
+      </w:r>
+      <w:r>
+        <w:t xml:space="preserve">= 48 Fälle ergaben sich in dem Rohdatensatz.</w:t>
+      </w:r>
+      <w:r>
+        <w:t xml:space="preserve"> </w:t>
+      </w:r>
+      <w:r>
+        <w:rPr>
+          <w:i/>
+          <w:iCs/>
+        </w:rPr>
+        <w:t xml:space="preserve">n</w:t>
+      </w:r>
+      <w:r>
+        <w:t xml:space="preserve"> </w:t>
+      </w:r>
+      <w:r>
+        <w:t xml:space="preserve">= 9 wurden von der Analyse und weiteren Befragungen ausgeschlossen, weil sie angaben, nicht an einem systematischen Trainings- oder Bewegungsprogramm teilzunehmen. Die deskriptiven Statistiken zu den demografischen Daten sind in Tabelle 1.</w:t>
+      </w:r>
+    </w:p>
+    <w:p>
+      <w:pPr>
+        <w:pStyle w:val="BodyText"/>
+      </w:pPr>
+      <w:r>
+        <w:t xml:space="preserve">Daten von aktiven, erwachsenen Freizeitsportler:innen (Alter ± Standardabweichung: 35.85 ± 12.89 Jahre; 6 weiblich; 12 männlich; 3 divers) liegen bereits aus dem Forschungsprojekt vor.</w:t>
       </w:r>
     </w:p>
     <w:p>
@@ -5707,14 +6258,7 @@
           <w:i/>
           <w:iCs/>
         </w:rPr>
-        <w:t xml:space="preserve">Hinweis: Die Sportarten wurden in einer offenen Frage erfragt. Eine männliche Person gab zwei Sportarten an — Kraftsport und Laufen. Es wurde hier die erste Antwort (Kraftsport) gezählt.</w:t>
-      </w:r>
-      <w:r>
-        <w:rPr>
-          <w:i/>
-          <w:iCs/>
-        </w:rPr>
-        <w:t xml:space="preserve"> </w:t>
+        <w:t xml:space="preserve">Hinweis: Die Sportarten wurden in einer offenen Frage erfragt. Eine männliche Person gab zwei Sportarten an — Kraftsport und Laufen. Es wurde hier die erste Antwort (Kraftsport) gezählt. Vier Personen gaben keine demographischen Daten an (N=</w:t>
       </w:r>
     </w:p>
     <w:p>
@@ -5722,11 +6266,24 @@
         <w:pStyle w:val="BodyText"/>
       </w:pPr>
       <w:r>
-        <w:t xml:space="preserve">die leute waren 34.69 alt</w:t>
+        <w:t xml:space="preserve">Die Teilnehmenden waren durchschnittlich 34.69 alt (</w:t>
+      </w:r>
+      <w:r>
+        <w:rPr>
+          <w:i/>
+          <w:iCs/>
+        </w:rPr>
+        <w:t xml:space="preserve">SD</w:t>
+      </w:r>
+      <w:r>
+        <w:t xml:space="preserve"> </w:t>
+      </w:r>
+      <w:r>
+        <w:t xml:space="preserve">= 13.7)</w:t>
       </w:r>
     </w:p>
-    <w:bookmarkEnd w:id="31"/>
-    <w:bookmarkStart w:id="32" w:name="durchführung"/>
+    <w:bookmarkEnd w:id="35"/>
+    <w:bookmarkStart w:id="37" w:name="durchführung"/>
     <w:p>
       <w:pPr>
         <w:pStyle w:val="Heading2"/>
@@ -5738,6 +6295,18 @@
     <w:p>
       <w:pPr>
         <w:pStyle w:val="FirstParagraph"/>
+      </w:pPr>
+      <w:r>
+        <w:rPr>
+          <w:i/>
+          <w:iCs/>
+        </w:rPr>
+        <w:t xml:space="preserve">Prozedur</w:t>
+      </w:r>
+    </w:p>
+    <w:p>
+      <w:pPr>
+        <w:pStyle w:val="BodyText"/>
       </w:pPr>
       <w:r>
         <w:t xml:space="preserve">Die Freizeitsportler:innen berichteten vor der Studie ihr generelles Affekterleben innerhalb der letzten zehn Tage mit der Positive and Negative Affect-Scale (PANAS) von</w:t>
@@ -5834,27 +6403,46 @@
         <w:t xml:space="preserve">)</w:t>
       </w:r>
     </w:p>
-    <w:bookmarkEnd w:id="32"/>
-    <w:bookmarkEnd w:id="33"/>
-    <w:bookmarkStart w:id="34" w:name="methode"/>
     <w:p>
       <w:pPr>
-        <w:pStyle w:val="Heading1"/>
+        <w:pStyle w:val="BodyText"/>
       </w:pPr>
       <w:r>
-        <w:t xml:space="preserve">Methode</w:t>
+        <w:rPr>
+          <w:i/>
+          <w:iCs/>
+        </w:rPr>
+        <w:t xml:space="preserve">Statistische Analyse</w:t>
       </w:r>
     </w:p>
     <w:p>
       <w:pPr>
-        <w:pStyle w:val="FirstParagraph"/>
+        <w:pStyle w:val="BodyText"/>
       </w:pPr>
       <w:r>
-        <w:t xml:space="preserve">Instrumente: Session RPE, Attributionsstil, PANAS</w:t>
+        <w:t xml:space="preserve">Diese Arbeit wurde mit R (Version4.4.1 ) und Quarto (Version 1.6.32) erstellt. Die reproduzierbare Version dieses Artikels ist auf GitHub unter</w:t>
+      </w:r>
+      <w:r>
+        <w:t xml:space="preserve"> </w:t>
+      </w:r>
+      <w:hyperlink r:id="rId36">
+        <w:r>
+          <w:rPr>
+            <w:rStyle w:val="Hyperlink"/>
+          </w:rPr>
+          <w:t xml:space="preserve">https://github.com/Enno-W/BAEW</w:t>
+        </w:r>
+      </w:hyperlink>
+      <w:r>
+        <w:t xml:space="preserve"> </w:t>
+      </w:r>
+      <w:r>
+        <w:t xml:space="preserve">verfügbar.</w:t>
       </w:r>
     </w:p>
-    <w:bookmarkEnd w:id="34"/>
-    <w:bookmarkStart w:id="35" w:name="ergebnisse"/>
+    <w:bookmarkEnd w:id="37"/>
+    <w:bookmarkEnd w:id="38"/>
+    <w:bookmarkStart w:id="39" w:name="ergebnisse"/>
     <w:p>
       <w:pPr>
         <w:pStyle w:val="Heading1"/>
@@ -6608,7 +7196,7 @@
                 <w:szCs w:val="22"/>
                 <w:color w:val="000000"/>
               </w:rPr>
-              <w:t xml:space="preserve">85.80</w:t>
+              <w:t xml:space="preserve">86.67</w:t>
             </w:r>
           </w:p>
         </w:tc>
@@ -6661,7 +7249,7 @@
                 <w:szCs w:val="22"/>
                 <w:color w:val="000000"/>
               </w:rPr>
-              <w:t xml:space="preserve">11.29</w:t>
+              <w:t xml:space="preserve">11.09</w:t>
             </w:r>
           </w:p>
         </w:tc>
@@ -7197,7 +7785,7 @@
                 <w:szCs w:val="22"/>
                 <w:color w:val="000000"/>
               </w:rPr>
-              <w:t xml:space="preserve">88.66</w:t>
+              <w:t xml:space="preserve">88.63</w:t>
             </w:r>
           </w:p>
         </w:tc>
@@ -7250,7 +7838,7 @@
                 <w:szCs w:val="22"/>
                 <w:color w:val="000000"/>
               </w:rPr>
-              <w:t xml:space="preserve">8.85</w:t>
+              <w:t xml:space="preserve">8.41</w:t>
             </w:r>
           </w:p>
         </w:tc>
@@ -7303,7 +7891,7 @@
                 <w:szCs w:val="22"/>
                 <w:color w:val="000000"/>
               </w:rPr>
-              <w:t xml:space="preserve">0.69**</w:t>
+              <w:t xml:space="preserve">0.65**</w:t>
             </w:r>
           </w:p>
         </w:tc>
@@ -7786,7 +8374,7 @@
                 <w:szCs w:val="22"/>
                 <w:color w:val="000000"/>
               </w:rPr>
-              <w:t xml:space="preserve">17.04</w:t>
+              <w:t xml:space="preserve">20.10</w:t>
             </w:r>
           </w:p>
         </w:tc>
@@ -7839,7 +8427,7 @@
                 <w:szCs w:val="22"/>
                 <w:color w:val="000000"/>
               </w:rPr>
-              <w:t xml:space="preserve">19.25</w:t>
+              <w:t xml:space="preserve">23.64</w:t>
             </w:r>
           </w:p>
         </w:tc>
@@ -7892,7 +8480,7 @@
                 <w:szCs w:val="22"/>
                 <w:color w:val="000000"/>
               </w:rPr>
-              <w:t xml:space="preserve">0.1</w:t>
+              <w:t xml:space="preserve">0.24</w:t>
             </w:r>
           </w:p>
         </w:tc>
@@ -7945,7 +8533,7 @@
                 <w:szCs w:val="22"/>
                 <w:color w:val="000000"/>
               </w:rPr>
-              <w:t xml:space="preserve">0</w:t>
+              <w:t xml:space="preserve">-0.04</w:t>
             </w:r>
           </w:p>
         </w:tc>
@@ -8375,7 +8963,7 @@
                 <w:szCs w:val="22"/>
                 <w:color w:val="000000"/>
               </w:rPr>
-              <w:t xml:space="preserve">80.99</w:t>
+              <w:t xml:space="preserve">85.32</w:t>
             </w:r>
           </w:p>
         </w:tc>
@@ -8428,7 +9016,7 @@
                 <w:szCs w:val="22"/>
                 <w:color w:val="000000"/>
               </w:rPr>
-              <w:t xml:space="preserve">42.01</w:t>
+              <w:t xml:space="preserve">48.66</w:t>
             </w:r>
           </w:p>
         </w:tc>
@@ -8481,7 +9069,7 @@
                 <w:szCs w:val="22"/>
                 <w:color w:val="000000"/>
               </w:rPr>
-              <w:t xml:space="preserve">0.1</w:t>
+              <w:t xml:space="preserve">0.2</w:t>
             </w:r>
           </w:p>
         </w:tc>
@@ -8534,7 +9122,7 @@
                 <w:szCs w:val="22"/>
                 <w:color w:val="000000"/>
               </w:rPr>
-              <w:t xml:space="preserve">-0.03</w:t>
+              <w:t xml:space="preserve">-0.07</w:t>
             </w:r>
           </w:p>
         </w:tc>
@@ -8587,7 +9175,7 @@
                 <w:szCs w:val="22"/>
                 <w:color w:val="000000"/>
               </w:rPr>
-              <w:t xml:space="preserve">0.78**</w:t>
+              <w:t xml:space="preserve">0.86**</w:t>
             </w:r>
           </w:p>
         </w:tc>
@@ -8964,7 +9552,7 @@
                 <w:szCs w:val="22"/>
                 <w:color w:val="000000"/>
               </w:rPr>
-              <w:t xml:space="preserve">5.54</w:t>
+              <w:t xml:space="preserve">5.37</w:t>
             </w:r>
           </w:p>
         </w:tc>
@@ -9017,7 +9605,7 @@
                 <w:szCs w:val="22"/>
                 <w:color w:val="000000"/>
               </w:rPr>
-              <w:t xml:space="preserve">1.80</w:t>
+              <w:t xml:space="preserve">1.82</w:t>
             </w:r>
           </w:p>
         </w:tc>
@@ -9070,7 +9658,7 @@
                 <w:szCs w:val="22"/>
                 <w:color w:val="000000"/>
               </w:rPr>
-              <w:t xml:space="preserve">-0.16</w:t>
+              <w:t xml:space="preserve">-0.21</w:t>
             </w:r>
           </w:p>
         </w:tc>
@@ -9123,7 +9711,7 @@
                 <w:szCs w:val="22"/>
                 <w:color w:val="000000"/>
               </w:rPr>
-              <w:t xml:space="preserve">-0.29</w:t>
+              <w:t xml:space="preserve">-0.28</w:t>
             </w:r>
           </w:p>
         </w:tc>
@@ -9176,7 +9764,7 @@
                 <w:szCs w:val="22"/>
                 <w:color w:val="000000"/>
               </w:rPr>
-              <w:t xml:space="preserve">-0.06</w:t>
+              <w:t xml:space="preserve">-0.07</w:t>
             </w:r>
           </w:p>
         </w:tc>
@@ -9229,7 +9817,7 @@
                 <w:szCs w:val="22"/>
                 <w:color w:val="000000"/>
               </w:rPr>
-              <w:t xml:space="preserve">0.27</w:t>
+              <w:t xml:space="preserve">0.21</w:t>
             </w:r>
           </w:p>
         </w:tc>
@@ -9553,7 +10141,7 @@
                 <w:szCs w:val="22"/>
                 <w:color w:val="000000"/>
               </w:rPr>
-              <w:t xml:space="preserve">3.12</w:t>
+              <w:t xml:space="preserve">3.08</w:t>
             </w:r>
           </w:p>
         </w:tc>
@@ -9606,7 +10194,7 @@
                 <w:szCs w:val="22"/>
                 <w:color w:val="000000"/>
               </w:rPr>
-              <w:t xml:space="preserve">0.61</w:t>
+              <w:t xml:space="preserve">0.64</w:t>
             </w:r>
           </w:p>
         </w:tc>
@@ -9659,7 +10247,7 @@
                 <w:szCs w:val="22"/>
                 <w:color w:val="000000"/>
               </w:rPr>
-              <w:t xml:space="preserve">0.09</w:t>
+              <w:t xml:space="preserve">0.03</w:t>
             </w:r>
           </w:p>
         </w:tc>
@@ -9712,7 +10300,7 @@
                 <w:szCs w:val="22"/>
                 <w:color w:val="000000"/>
               </w:rPr>
-              <w:t xml:space="preserve">0.29</w:t>
+              <w:t xml:space="preserve">0.26</w:t>
             </w:r>
           </w:p>
         </w:tc>
@@ -9765,7 +10353,7 @@
                 <w:szCs w:val="22"/>
                 <w:color w:val="000000"/>
               </w:rPr>
-              <w:t xml:space="preserve">-0.06</w:t>
+              <w:t xml:space="preserve">-0.08</w:t>
             </w:r>
           </w:p>
         </w:tc>
@@ -9818,7 +10406,7 @@
                 <w:szCs w:val="22"/>
                 <w:color w:val="000000"/>
               </w:rPr>
-              <w:t xml:space="preserve">0.07</w:t>
+              <w:t xml:space="preserve">0.03</w:t>
             </w:r>
           </w:p>
         </w:tc>
@@ -9871,7 +10459,7 @@
                 <w:szCs w:val="22"/>
                 <w:color w:val="000000"/>
               </w:rPr>
-              <w:t xml:space="preserve">0.21</w:t>
+              <w:t xml:space="preserve">0.28</w:t>
             </w:r>
           </w:p>
         </w:tc>
@@ -10142,7 +10730,7 @@
                 <w:szCs w:val="22"/>
                 <w:color w:val="000000"/>
               </w:rPr>
-              <w:t xml:space="preserve">3.37</w:t>
+              <w:t xml:space="preserve">3.34</w:t>
             </w:r>
           </w:p>
         </w:tc>
@@ -10195,7 +10783,7 @@
                 <w:szCs w:val="22"/>
                 <w:color w:val="000000"/>
               </w:rPr>
-              <w:t xml:space="preserve">0.59</w:t>
+              <w:t xml:space="preserve">0.63</w:t>
             </w:r>
           </w:p>
         </w:tc>
@@ -10248,7 +10836,7 @@
                 <w:szCs w:val="22"/>
                 <w:color w:val="000000"/>
               </w:rPr>
-              <w:t xml:space="preserve">0.14</w:t>
+              <w:t xml:space="preserve">0.1</w:t>
             </w:r>
           </w:p>
         </w:tc>
@@ -10301,7 +10889,7 @@
                 <w:szCs w:val="22"/>
                 <w:color w:val="000000"/>
               </w:rPr>
-              <w:t xml:space="preserve">0.15</w:t>
+              <w:t xml:space="preserve">0.11</w:t>
             </w:r>
           </w:p>
         </w:tc>
@@ -10354,7 +10942,7 @@
                 <w:szCs w:val="22"/>
                 <w:color w:val="000000"/>
               </w:rPr>
-              <w:t xml:space="preserve">-0.14</w:t>
+              <w:t xml:space="preserve">0.01</w:t>
             </w:r>
           </w:p>
         </w:tc>
@@ -10407,7 +10995,7 @@
                 <w:szCs w:val="22"/>
                 <w:color w:val="000000"/>
               </w:rPr>
-              <w:t xml:space="preserve">0.3</w:t>
+              <w:t xml:space="preserve">0.31</w:t>
             </w:r>
           </w:p>
         </w:tc>
@@ -10460,7 +11048,7 @@
                 <w:szCs w:val="22"/>
                 <w:color w:val="000000"/>
               </w:rPr>
-              <w:t xml:space="preserve">0.35</w:t>
+              <w:t xml:space="preserve">0.42*</w:t>
             </w:r>
           </w:p>
         </w:tc>
@@ -10513,7 +11101,7 @@
                 <w:szCs w:val="22"/>
                 <w:color w:val="000000"/>
               </w:rPr>
-              <w:t xml:space="preserve">0.72**</w:t>
+              <w:t xml:space="preserve">0.74**</w:t>
             </w:r>
           </w:p>
         </w:tc>
@@ -10731,7 +11319,7 @@
                 <w:szCs w:val="22"/>
                 <w:color w:val="000000"/>
               </w:rPr>
-              <w:t xml:space="preserve">1.31</w:t>
+              <w:t xml:space="preserve">1.33</w:t>
             </w:r>
           </w:p>
         </w:tc>
@@ -10837,7 +11425,7 @@
                 <w:szCs w:val="22"/>
                 <w:color w:val="000000"/>
               </w:rPr>
-              <w:t xml:space="preserve">-0.39*</w:t>
+              <w:t xml:space="preserve">-0.33</w:t>
             </w:r>
           </w:p>
         </w:tc>
@@ -10890,7 +11478,7 @@
                 <w:szCs w:val="22"/>
                 <w:color w:val="000000"/>
               </w:rPr>
-              <w:t xml:space="preserve">-0.54**</w:t>
+              <w:t xml:space="preserve">-0.51**</w:t>
             </w:r>
           </w:p>
         </w:tc>
@@ -10943,7 +11531,7 @@
                 <w:szCs w:val="22"/>
                 <w:color w:val="000000"/>
               </w:rPr>
-              <w:t xml:space="preserve">-0.16</w:t>
+              <w:t xml:space="preserve">-0.05</w:t>
             </w:r>
           </w:p>
         </w:tc>
@@ -10996,7 +11584,7 @@
                 <w:szCs w:val="22"/>
                 <w:color w:val="000000"/>
               </w:rPr>
-              <w:t xml:space="preserve">0.01</w:t>
+              <w:t xml:space="preserve">0.05</w:t>
             </w:r>
           </w:p>
         </w:tc>
@@ -11049,7 +11637,7 @@
                 <w:szCs w:val="22"/>
                 <w:color w:val="000000"/>
               </w:rPr>
-              <w:t xml:space="preserve">0.41*</w:t>
+              <w:t xml:space="preserve">0.35</w:t>
             </w:r>
           </w:p>
         </w:tc>
@@ -11102,7 +11690,7 @@
                 <w:szCs w:val="22"/>
                 <w:color w:val="000000"/>
               </w:rPr>
-              <w:t xml:space="preserve">-0.04</w:t>
+              <w:t xml:space="preserve">0.04</w:t>
             </w:r>
           </w:p>
         </w:tc>
@@ -11155,7 +11743,7 @@
                 <w:szCs w:val="22"/>
                 <w:color w:val="000000"/>
               </w:rPr>
-              <w:t xml:space="preserve">0.09</w:t>
+              <w:t xml:space="preserve">0.15</w:t>
             </w:r>
           </w:p>
         </w:tc>
@@ -11229,8 +11817,8 @@
         </w:sectPr>
       </w:pPr>
     </w:p>
-    <w:bookmarkEnd w:id="35"/>
-    <w:bookmarkStart w:id="36" w:name="diskussion"/>
+    <w:bookmarkEnd w:id="39"/>
+    <w:bookmarkStart w:id="40" w:name="diskussion"/>
     <w:p>
       <w:pPr>
         <w:pStyle w:val="Heading1"/>
@@ -11239,8 +11827,8 @@
         <w:t xml:space="preserve">Diskussion</w:t>
       </w:r>
     </w:p>
-    <w:bookmarkEnd w:id="36"/>
-    <w:bookmarkStart w:id="88" w:name="literaturverzeichnis"/>
+    <w:bookmarkEnd w:id="40"/>
+    <w:bookmarkStart w:id="104" w:name="literaturverzeichnis"/>
     <w:p>
       <w:pPr>
         <w:pStyle w:val="Heading1"/>
@@ -11249,8 +11837,8 @@
         <w:t xml:space="preserve">Literaturverzeichnis</w:t>
       </w:r>
     </w:p>
-    <w:bookmarkStart w:id="87" w:name="refs"/>
-    <w:bookmarkStart w:id="38" w:name="ref-Ainsworth2020"/>
+    <w:bookmarkStart w:id="103" w:name="refs"/>
+    <w:bookmarkStart w:id="42" w:name="ref-Ainsworth2020"/>
     <w:p>
       <w:pPr>
         <w:pStyle w:val="Bibliography"/>
@@ -11277,7 +11865,7 @@
       <w:r>
         <w:t xml:space="preserve"> </w:t>
       </w:r>
-      <w:hyperlink r:id="rId37">
+      <w:hyperlink r:id="rId41">
         <w:r>
           <w:rPr>
             <w:rStyle w:val="Hyperlink"/>
@@ -11286,8 +11874,8 @@
         </w:r>
       </w:hyperlink>
     </w:p>
-    <w:bookmarkEnd w:id="38"/>
-    <w:bookmarkStart w:id="40" w:name="ref-Amireault2013"/>
+    <w:bookmarkEnd w:id="42"/>
+    <w:bookmarkStart w:id="44" w:name="ref-Amireault2013"/>
     <w:p>
       <w:pPr>
         <w:pStyle w:val="Bibliography"/>
@@ -11324,7 +11912,7 @@
       <w:r>
         <w:t xml:space="preserve"> </w:t>
       </w:r>
-      <w:hyperlink r:id="rId39">
+      <w:hyperlink r:id="rId43">
         <w:r>
           <w:rPr>
             <w:rStyle w:val="Hyperlink"/>
@@ -11333,8 +11921,8 @@
         </w:r>
       </w:hyperlink>
     </w:p>
-    <w:bookmarkEnd w:id="40"/>
-    <w:bookmarkStart w:id="42" w:name="ref-Buckworth2007"/>
+    <w:bookmarkEnd w:id="44"/>
+    <w:bookmarkStart w:id="46" w:name="ref-Buckworth2007"/>
     <w:p>
       <w:pPr>
         <w:pStyle w:val="Bibliography"/>
@@ -11361,7 +11949,7 @@
       <w:r>
         <w:t xml:space="preserve"> </w:t>
       </w:r>
-      <w:hyperlink r:id="rId41">
+      <w:hyperlink r:id="rId45">
         <w:r>
           <w:rPr>
             <w:rStyle w:val="Hyperlink"/>
@@ -11370,8 +11958,8 @@
         </w:r>
       </w:hyperlink>
     </w:p>
-    <w:bookmarkEnd w:id="42"/>
-    <w:bookmarkStart w:id="44" w:name="ref-Carter2016"/>
+    <w:bookmarkEnd w:id="46"/>
+    <w:bookmarkStart w:id="48" w:name="ref-Carter2016"/>
     <w:p>
       <w:pPr>
         <w:pStyle w:val="Bibliography"/>
@@ -11408,7 +11996,7 @@
       <w:r>
         <w:t xml:space="preserve"> </w:t>
       </w:r>
-      <w:hyperlink r:id="rId43">
+      <w:hyperlink r:id="rId47">
         <w:r>
           <w:rPr>
             <w:rStyle w:val="Hyperlink"/>
@@ -11417,8 +12005,8 @@
         </w:r>
       </w:hyperlink>
     </w:p>
-    <w:bookmarkEnd w:id="44"/>
-    <w:bookmarkStart w:id="45" w:name="ref-caspersen1985physical"/>
+    <w:bookmarkEnd w:id="48"/>
+    <w:bookmarkStart w:id="49" w:name="ref-caspersen1985physical"/>
     <w:p>
       <w:pPr>
         <w:pStyle w:val="Bibliography"/>
@@ -11453,8 +12041,149 @@
         <w:t xml:space="preserve">, 126–131.</w:t>
       </w:r>
     </w:p>
-    <w:bookmarkEnd w:id="45"/>
-    <w:bookmarkStart w:id="47" w:name="ref-Ding2016"/>
+    <w:bookmarkEnd w:id="49"/>
+    <w:bookmarkStart w:id="51" w:name="ref-Corr1996"/>
+    <w:p>
+      <w:pPr>
+        <w:pStyle w:val="Bibliography"/>
+      </w:pPr>
+      <w:r>
+        <w:t xml:space="preserve">Corr, P. J., &amp; Gray, J. A. (1996). Structure and Validity of the Attributional Style Questionnaire: A Cross-Sample Comparison.</w:t>
+      </w:r>
+      <w:r>
+        <w:t xml:space="preserve"> </w:t>
+      </w:r>
+      <w:r>
+        <w:rPr>
+          <w:i/>
+          <w:iCs/>
+        </w:rPr>
+        <w:t xml:space="preserve">The Journal of Psychology</w:t>
+      </w:r>
+      <w:r>
+        <w:t xml:space="preserve">,</w:t>
+      </w:r>
+      <w:r>
+        <w:t xml:space="preserve"> </w:t>
+      </w:r>
+      <w:r>
+        <w:rPr>
+          <w:i/>
+          <w:iCs/>
+        </w:rPr>
+        <w:t xml:space="preserve">130</w:t>
+      </w:r>
+      <w:r>
+        <w:t xml:space="preserve">(6), 645–657.</w:t>
+      </w:r>
+      <w:r>
+        <w:t xml:space="preserve"> </w:t>
+      </w:r>
+      <w:hyperlink r:id="rId50">
+        <w:r>
+          <w:rPr>
+            <w:rStyle w:val="Hyperlink"/>
+          </w:rPr>
+          <w:t xml:space="preserve">https://doi.org/10.1080/00223980.1996.9915038</w:t>
+        </w:r>
+      </w:hyperlink>
+    </w:p>
+    <w:bookmarkEnd w:id="51"/>
+    <w:bookmarkStart w:id="53" w:name="ref-Crawford2004"/>
+    <w:p>
+      <w:pPr>
+        <w:pStyle w:val="Bibliography"/>
+      </w:pPr>
+      <w:r>
+        <w:t xml:space="preserve">Crawford, J. R., &amp; Henry, J. D. (2004). The Positive and Negative Affect Schedule (PANAS): Construct validity, measurement properties and normative data in a large non‐clinical sample.</w:t>
+      </w:r>
+      <w:r>
+        <w:t xml:space="preserve"> </w:t>
+      </w:r>
+      <w:r>
+        <w:rPr>
+          <w:i/>
+          <w:iCs/>
+        </w:rPr>
+        <w:t xml:space="preserve">British Journal of Clinical Psychology</w:t>
+      </w:r>
+      <w:r>
+        <w:t xml:space="preserve">,</w:t>
+      </w:r>
+      <w:r>
+        <w:t xml:space="preserve"> </w:t>
+      </w:r>
+      <w:r>
+        <w:rPr>
+          <w:i/>
+          <w:iCs/>
+        </w:rPr>
+        <w:t xml:space="preserve">43</w:t>
+      </w:r>
+      <w:r>
+        <w:t xml:space="preserve">(3), 245–265.</w:t>
+      </w:r>
+      <w:r>
+        <w:t xml:space="preserve"> </w:t>
+      </w:r>
+      <w:hyperlink r:id="rId52">
+        <w:r>
+          <w:rPr>
+            <w:rStyle w:val="Hyperlink"/>
+          </w:rPr>
+          <w:t xml:space="preserve">https://doi.org/10.1348/0144665031752934</w:t>
+        </w:r>
+      </w:hyperlink>
+    </w:p>
+    <w:bookmarkEnd w:id="53"/>
+    <w:bookmarkStart w:id="55" w:name="ref-Day2004"/>
+    <w:p>
+      <w:pPr>
+        <w:pStyle w:val="Bibliography"/>
+      </w:pPr>
+      <w:r>
+        <w:t xml:space="preserve">Day, M. L., McGuigan, M. R., Brice, G., &amp; Foster, C. (2004). Monitoring Exercise Intensity During Resistance Training Using the Session RPE Scale.</w:t>
+      </w:r>
+      <w:r>
+        <w:t xml:space="preserve"> </w:t>
+      </w:r>
+      <w:r>
+        <w:rPr>
+          <w:i/>
+          <w:iCs/>
+        </w:rPr>
+        <w:t xml:space="preserve">The Journal of Strength and Conditioning Research</w:t>
+      </w:r>
+      <w:r>
+        <w:t xml:space="preserve">,</w:t>
+      </w:r>
+      <w:r>
+        <w:t xml:space="preserve"> </w:t>
+      </w:r>
+      <w:r>
+        <w:rPr>
+          <w:i/>
+          <w:iCs/>
+        </w:rPr>
+        <w:t xml:space="preserve">18</w:t>
+      </w:r>
+      <w:r>
+        <w:t xml:space="preserve">(2), 353.</w:t>
+      </w:r>
+      <w:r>
+        <w:t xml:space="preserve"> </w:t>
+      </w:r>
+      <w:hyperlink r:id="rId54">
+        <w:r>
+          <w:rPr>
+            <w:rStyle w:val="Hyperlink"/>
+          </w:rPr>
+          <w:t xml:space="preserve">https://doi.org/10.1519/r-13113.1</w:t>
+        </w:r>
+      </w:hyperlink>
+    </w:p>
+    <w:bookmarkEnd w:id="55"/>
+    <w:bookmarkStart w:id="57" w:name="ref-Ding2016"/>
     <w:p>
       <w:pPr>
         <w:pStyle w:val="Bibliography"/>
@@ -11491,7 +12220,7 @@
       <w:r>
         <w:t xml:space="preserve"> </w:t>
       </w:r>
-      <w:hyperlink r:id="rId46">
+      <w:hyperlink r:id="rId56">
         <w:r>
           <w:rPr>
             <w:rStyle w:val="Hyperlink"/>
@@ -11500,8 +12229,8 @@
         </w:r>
       </w:hyperlink>
     </w:p>
-    <w:bookmarkEnd w:id="47"/>
-    <w:bookmarkStart w:id="49" w:name="ref-Foster2021"/>
+    <w:bookmarkEnd w:id="57"/>
+    <w:bookmarkStart w:id="59" w:name="ref-Foster2021"/>
     <w:p>
       <w:pPr>
         <w:pStyle w:val="Bibliography"/>
@@ -11538,7 +12267,7 @@
       <w:r>
         <w:t xml:space="preserve"> </w:t>
       </w:r>
-      <w:hyperlink r:id="rId48">
+      <w:hyperlink r:id="rId58">
         <w:r>
           <w:rPr>
             <w:rStyle w:val="Hyperlink"/>
@@ -11547,8 +12276,44 @@
         </w:r>
       </w:hyperlink>
     </w:p>
-    <w:bookmarkEnd w:id="49"/>
-    <w:bookmarkStart w:id="51" w:name="ref-Gillison2009"/>
+    <w:bookmarkEnd w:id="59"/>
+    <w:bookmarkStart w:id="60" w:name="ref-Foster2001"/>
+    <w:p>
+      <w:pPr>
+        <w:pStyle w:val="Bibliography"/>
+      </w:pPr>
+      <w:r>
+        <w:t xml:space="preserve">Foster, C., Florhaug, J. A., Franklin, J., Gottschall, L., Hrovatin, L. A., Parker, S., Doleshall, P., &amp; Dodge, C. (2001). A New Approach to Monitoring Exercise Training.</w:t>
+      </w:r>
+      <w:r>
+        <w:t xml:space="preserve"> </w:t>
+      </w:r>
+      <w:r>
+        <w:rPr>
+          <w:i/>
+          <w:iCs/>
+        </w:rPr>
+        <w:t xml:space="preserve">Journal of Strength and Conditioning Research</w:t>
+      </w:r>
+      <w:r>
+        <w:t xml:space="preserve">,</w:t>
+      </w:r>
+      <w:r>
+        <w:t xml:space="preserve"> </w:t>
+      </w:r>
+      <w:r>
+        <w:rPr>
+          <w:i/>
+          <w:iCs/>
+        </w:rPr>
+        <w:t xml:space="preserve">15</w:t>
+      </w:r>
+      <w:r>
+        <w:t xml:space="preserve">(1), 109–115.</w:t>
+      </w:r>
+    </w:p>
+    <w:bookmarkEnd w:id="60"/>
+    <w:bookmarkStart w:id="62" w:name="ref-Gillison2009"/>
     <w:p>
       <w:pPr>
         <w:pStyle w:val="Bibliography"/>
@@ -11585,7 +12350,7 @@
       <w:r>
         <w:t xml:space="preserve"> </w:t>
       </w:r>
-      <w:hyperlink r:id="rId50">
+      <w:hyperlink r:id="rId61">
         <w:r>
           <w:rPr>
             <w:rStyle w:val="Hyperlink"/>
@@ -11594,8 +12359,8 @@
         </w:r>
       </w:hyperlink>
     </w:p>
-    <w:bookmarkEnd w:id="51"/>
-    <w:bookmarkStart w:id="52" w:name="ref-hollmann2009sportmedizin"/>
+    <w:bookmarkEnd w:id="62"/>
+    <w:bookmarkStart w:id="63" w:name="ref-hollmann2009sportmedizin"/>
     <w:p>
       <w:pPr>
         <w:pStyle w:val="Bibliography"/>
@@ -11620,8 +12385,8 @@
         <w:t xml:space="preserve">(5th Aufl.). Schattauer.</w:t>
       </w:r>
     </w:p>
-    <w:bookmarkEnd w:id="52"/>
-    <w:bookmarkStart w:id="54" w:name="ref-Krug2013"/>
+    <w:bookmarkEnd w:id="63"/>
+    <w:bookmarkStart w:id="65" w:name="ref-Krug2013"/>
     <w:p>
       <w:pPr>
         <w:pStyle w:val="Bibliography"/>
@@ -11648,7 +12413,7 @@
       <w:r>
         <w:t xml:space="preserve"> </w:t>
       </w:r>
-      <w:hyperlink r:id="rId53">
+      <w:hyperlink r:id="rId64">
         <w:r>
           <w:rPr>
             <w:rStyle w:val="Hyperlink"/>
@@ -11657,8 +12422,8 @@
         </w:r>
       </w:hyperlink>
     </w:p>
-    <w:bookmarkEnd w:id="54"/>
-    <w:bookmarkStart w:id="56" w:name="ref-Lee2012"/>
+    <w:bookmarkEnd w:id="65"/>
+    <w:bookmarkStart w:id="67" w:name="ref-Lee2012"/>
     <w:p>
       <w:pPr>
         <w:pStyle w:val="Bibliography"/>
@@ -11695,7 +12460,7 @@
       <w:r>
         <w:t xml:space="preserve"> </w:t>
       </w:r>
-      <w:hyperlink r:id="rId55">
+      <w:hyperlink r:id="rId66">
         <w:r>
           <w:rPr>
             <w:rStyle w:val="Hyperlink"/>
@@ -11704,8 +12469,8 @@
         </w:r>
       </w:hyperlink>
     </w:p>
-    <w:bookmarkEnd w:id="56"/>
-    <w:bookmarkStart w:id="58" w:name="ref-Marcus1997"/>
+    <w:bookmarkEnd w:id="67"/>
+    <w:bookmarkStart w:id="69" w:name="ref-Marcus1997"/>
     <w:p>
       <w:pPr>
         <w:pStyle w:val="Bibliography"/>
@@ -11732,7 +12497,7 @@
       <w:r>
         <w:t xml:space="preserve"> </w:t>
       </w:r>
-      <w:hyperlink r:id="rId57">
+      <w:hyperlink r:id="rId68">
         <w:r>
           <w:rPr>
             <w:rStyle w:val="Hyperlink"/>
@@ -11741,8 +12506,8 @@
         </w:r>
       </w:hyperlink>
     </w:p>
-    <w:bookmarkEnd w:id="58"/>
-    <w:bookmarkStart w:id="60" w:name="ref-Marcus1993"/>
+    <w:bookmarkEnd w:id="69"/>
+    <w:bookmarkStart w:id="71" w:name="ref-Marcus1993"/>
     <w:p>
       <w:pPr>
         <w:pStyle w:val="Bibliography"/>
@@ -11779,7 +12544,7 @@
       <w:r>
         <w:t xml:space="preserve"> </w:t>
       </w:r>
-      <w:hyperlink r:id="rId59">
+      <w:hyperlink r:id="rId70">
         <w:r>
           <w:rPr>
             <w:rStyle w:val="Hyperlink"/>
@@ -11788,8 +12553,8 @@
         </w:r>
       </w:hyperlink>
     </w:p>
-    <w:bookmarkEnd w:id="60"/>
-    <w:bookmarkStart w:id="62" w:name="ref-Marlatt1984"/>
+    <w:bookmarkEnd w:id="71"/>
+    <w:bookmarkStart w:id="73" w:name="ref-Marlatt1984"/>
     <w:p>
       <w:pPr>
         <w:pStyle w:val="Bibliography"/>
@@ -11826,7 +12591,7 @@
       <w:r>
         <w:t xml:space="preserve"> </w:t>
       </w:r>
-      <w:hyperlink r:id="rId61">
+      <w:hyperlink r:id="rId72">
         <w:r>
           <w:rPr>
             <w:rStyle w:val="Hyperlink"/>
@@ -11835,8 +12600,8 @@
         </w:r>
       </w:hyperlink>
     </w:p>
-    <w:bookmarkEnd w:id="62"/>
-    <w:bookmarkStart w:id="64" w:name="ref-Martin1984"/>
+    <w:bookmarkEnd w:id="73"/>
+    <w:bookmarkStart w:id="75" w:name="ref-Martin1984"/>
     <w:p>
       <w:pPr>
         <w:pStyle w:val="Bibliography"/>
@@ -11873,7 +12638,7 @@
       <w:r>
         <w:t xml:space="preserve"> </w:t>
       </w:r>
-      <w:hyperlink r:id="rId63">
+      <w:hyperlink r:id="rId74">
         <w:r>
           <w:rPr>
             <w:rStyle w:val="Hyperlink"/>
@@ -11882,8 +12647,8 @@
         </w:r>
       </w:hyperlink>
     </w:p>
-    <w:bookmarkEnd w:id="64"/>
-    <w:bookmarkStart w:id="66" w:name="ref-Mcauley1994"/>
+    <w:bookmarkEnd w:id="75"/>
+    <w:bookmarkStart w:id="77" w:name="ref-Mcauley1994"/>
     <w:p>
       <w:pPr>
         <w:pStyle w:val="Bibliography"/>
@@ -11920,7 +12685,7 @@
       <w:r>
         <w:t xml:space="preserve"> </w:t>
       </w:r>
-      <w:hyperlink r:id="rId65">
+      <w:hyperlink r:id="rId76">
         <w:r>
           <w:rPr>
             <w:rStyle w:val="Hyperlink"/>
@@ -11929,8 +12694,8 @@
         </w:r>
       </w:hyperlink>
     </w:p>
-    <w:bookmarkEnd w:id="66"/>
-    <w:bookmarkStart w:id="68" w:name="ref-Mikkelsen2017"/>
+    <w:bookmarkEnd w:id="77"/>
+    <w:bookmarkStart w:id="79" w:name="ref-Mikkelsen2017"/>
     <w:p>
       <w:pPr>
         <w:pStyle w:val="Bibliography"/>
@@ -11967,7 +12732,7 @@
       <w:r>
         <w:t xml:space="preserve"> </w:t>
       </w:r>
-      <w:hyperlink r:id="rId67">
+      <w:hyperlink r:id="rId78">
         <w:r>
           <w:rPr>
             <w:rStyle w:val="Hyperlink"/>
@@ -11976,8 +12741,8 @@
         </w:r>
       </w:hyperlink>
     </w:p>
-    <w:bookmarkEnd w:id="68"/>
-    <w:bookmarkStart w:id="70" w:name="ref-Myers2004"/>
+    <w:bookmarkEnd w:id="79"/>
+    <w:bookmarkStart w:id="81" w:name="ref-Myers2004"/>
     <w:p>
       <w:pPr>
         <w:pStyle w:val="Bibliography"/>
@@ -12014,7 +12779,7 @@
       <w:r>
         <w:t xml:space="preserve"> </w:t>
       </w:r>
-      <w:hyperlink r:id="rId69">
+      <w:hyperlink r:id="rId80">
         <w:r>
           <w:rPr>
             <w:rStyle w:val="Hyperlink"/>
@@ -12023,8 +12788,8 @@
         </w:r>
       </w:hyperlink>
     </w:p>
-    <w:bookmarkEnd w:id="70"/>
-    <w:bookmarkStart w:id="72" w:name="ref-Paluska2000"/>
+    <w:bookmarkEnd w:id="81"/>
+    <w:bookmarkStart w:id="83" w:name="ref-Paluska2000"/>
     <w:p>
       <w:pPr>
         <w:pStyle w:val="Bibliography"/>
@@ -12061,7 +12826,7 @@
       <w:r>
         <w:t xml:space="preserve"> </w:t>
       </w:r>
-      <w:hyperlink r:id="rId71">
+      <w:hyperlink r:id="rId82">
         <w:r>
           <w:rPr>
             <w:rStyle w:val="Hyperlink"/>
@@ -12070,8 +12835,8 @@
         </w:r>
       </w:hyperlink>
     </w:p>
-    <w:bookmarkEnd w:id="72"/>
-    <w:bookmarkStart w:id="74" w:name="ref-Peterson1982"/>
+    <w:bookmarkEnd w:id="83"/>
+    <w:bookmarkStart w:id="85" w:name="ref-Peterson1982"/>
     <w:p>
       <w:pPr>
         <w:pStyle w:val="Bibliography"/>
@@ -12108,7 +12873,7 @@
       <w:r>
         <w:t xml:space="preserve"> </w:t>
       </w:r>
-      <w:hyperlink r:id="rId73">
+      <w:hyperlink r:id="rId84">
         <w:r>
           <w:rPr>
             <w:rStyle w:val="Hyperlink"/>
@@ -12117,8 +12882,8 @@
         </w:r>
       </w:hyperlink>
     </w:p>
-    <w:bookmarkEnd w:id="74"/>
-    <w:bookmarkStart w:id="76" w:name="ref-Piggin2020"/>
+    <w:bookmarkEnd w:id="85"/>
+    <w:bookmarkStart w:id="87" w:name="ref-Piggin2020"/>
     <w:p>
       <w:pPr>
         <w:pStyle w:val="Bibliography"/>
@@ -12155,7 +12920,7 @@
       <w:r>
         <w:t xml:space="preserve"> </w:t>
       </w:r>
-      <w:hyperlink r:id="rId75">
+      <w:hyperlink r:id="rId86">
         <w:r>
           <w:rPr>
             <w:rStyle w:val="Hyperlink"/>
@@ -12164,8 +12929,8 @@
         </w:r>
       </w:hyperlink>
     </w:p>
-    <w:bookmarkEnd w:id="76"/>
-    <w:bookmarkStart w:id="78" w:name="ref-RKI_2022"/>
+    <w:bookmarkEnd w:id="87"/>
+    <w:bookmarkStart w:id="89" w:name="ref-RKI_2022"/>
     <w:p>
       <w:pPr>
         <w:pStyle w:val="Bibliography"/>
@@ -12189,7 +12954,7 @@
       <w:r>
         <w:t xml:space="preserve"> </w:t>
       </w:r>
-      <w:hyperlink r:id="rId77">
+      <w:hyperlink r:id="rId88">
         <w:r>
           <w:rPr>
             <w:rStyle w:val="Hyperlink"/>
@@ -12198,8 +12963,55 @@
         </w:r>
       </w:hyperlink>
     </w:p>
-    <w:bookmarkEnd w:id="78"/>
-    <w:bookmarkStart w:id="80" w:name="ref-Stetson2005"/>
+    <w:bookmarkEnd w:id="89"/>
+    <w:bookmarkStart w:id="91" w:name="ref-Sokolowski2000"/>
+    <w:p>
+      <w:pPr>
+        <w:pStyle w:val="Bibliography"/>
+      </w:pPr>
+      <w:r>
+        <w:t xml:space="preserve">Sokolowski, K., Schmalt, H.-D., Langens, T. A., &amp; Puca, R. M. (2000). Assessing Achievement, Affiliation, and Power Motives All at Once: The Multi-Motive Grid (MMG).</w:t>
+      </w:r>
+      <w:r>
+        <w:t xml:space="preserve"> </w:t>
+      </w:r>
+      <w:r>
+        <w:rPr>
+          <w:i/>
+          <w:iCs/>
+        </w:rPr>
+        <w:t xml:space="preserve">Journal of Personality Assessment</w:t>
+      </w:r>
+      <w:r>
+        <w:t xml:space="preserve">,</w:t>
+      </w:r>
+      <w:r>
+        <w:t xml:space="preserve"> </w:t>
+      </w:r>
+      <w:r>
+        <w:rPr>
+          <w:i/>
+          <w:iCs/>
+        </w:rPr>
+        <w:t xml:space="preserve">74</w:t>
+      </w:r>
+      <w:r>
+        <w:t xml:space="preserve">(1), 126–145.</w:t>
+      </w:r>
+      <w:r>
+        <w:t xml:space="preserve"> </w:t>
+      </w:r>
+      <w:hyperlink r:id="rId90">
+        <w:r>
+          <w:rPr>
+            <w:rStyle w:val="Hyperlink"/>
+          </w:rPr>
+          <w:t xml:space="preserve">https://doi.org/10.1207/s15327752jpa740109</w:t>
+        </w:r>
+      </w:hyperlink>
+    </w:p>
+    <w:bookmarkEnd w:id="91"/>
+    <w:bookmarkStart w:id="93" w:name="ref-Stetson2005"/>
     <w:p>
       <w:pPr>
         <w:pStyle w:val="Bibliography"/>
@@ -12236,7 +13048,7 @@
       <w:r>
         <w:t xml:space="preserve"> </w:t>
       </w:r>
-      <w:hyperlink r:id="rId79">
+      <w:hyperlink r:id="rId92">
         <w:r>
           <w:rPr>
             <w:rStyle w:val="Hyperlink"/>
@@ -12245,8 +13057,42 @@
         </w:r>
       </w:hyperlink>
     </w:p>
-    <w:bookmarkEnd w:id="80"/>
-    <w:bookmarkStart w:id="82" w:name="ref-Warburton2006"/>
+    <w:bookmarkEnd w:id="93"/>
+    <w:bookmarkStart w:id="95" w:name="ref-Tracy2007"/>
+    <w:p>
+      <w:pPr>
+        <w:pStyle w:val="Bibliography"/>
+      </w:pPr>
+      <w:r>
+        <w:t xml:space="preserve">Tracy, J. L., &amp; Robins, R. W. (2007). Authentic And Hubristic Pride Scales.</w:t>
+      </w:r>
+      <w:r>
+        <w:t xml:space="preserve"> </w:t>
+      </w:r>
+      <w:r>
+        <w:rPr>
+          <w:i/>
+          <w:iCs/>
+        </w:rPr>
+        <w:t xml:space="preserve">PsycTESTS Dataset</w:t>
+      </w:r>
+      <w:r>
+        <w:t xml:space="preserve">.</w:t>
+      </w:r>
+      <w:r>
+        <w:t xml:space="preserve"> </w:t>
+      </w:r>
+      <w:hyperlink r:id="rId94">
+        <w:r>
+          <w:rPr>
+            <w:rStyle w:val="Hyperlink"/>
+          </w:rPr>
+          <w:t xml:space="preserve">https://doi.org/10.1037/t06465-000</w:t>
+        </w:r>
+      </w:hyperlink>
+    </w:p>
+    <w:bookmarkEnd w:id="95"/>
+    <w:bookmarkStart w:id="97" w:name="ref-Warburton2006"/>
     <w:p>
       <w:pPr>
         <w:pStyle w:val="Bibliography"/>
@@ -12283,7 +13129,7 @@
       <w:r>
         <w:t xml:space="preserve"> </w:t>
       </w:r>
-      <w:hyperlink r:id="rId81">
+      <w:hyperlink r:id="rId96">
         <w:r>
           <w:rPr>
             <w:rStyle w:val="Hyperlink"/>
@@ -12292,8 +13138,8 @@
         </w:r>
       </w:hyperlink>
     </w:p>
-    <w:bookmarkEnd w:id="82"/>
-    <w:bookmarkStart w:id="84" w:name="ref-Watson1988"/>
+    <w:bookmarkEnd w:id="97"/>
+    <w:bookmarkStart w:id="99" w:name="ref-Watson1988"/>
     <w:p>
       <w:pPr>
         <w:pStyle w:val="Bibliography"/>
@@ -12330,7 +13176,7 @@
       <w:r>
         <w:t xml:space="preserve"> </w:t>
       </w:r>
-      <w:hyperlink r:id="rId83">
+      <w:hyperlink r:id="rId98">
         <w:r>
           <w:rPr>
             <w:rStyle w:val="Hyperlink"/>
@@ -12339,8 +13185,31 @@
         </w:r>
       </w:hyperlink>
     </w:p>
-    <w:bookmarkEnd w:id="84"/>
-    <w:bookmarkStart w:id="86" w:name="ref-WHO2010"/>
+    <w:bookmarkEnd w:id="99"/>
+    <w:bookmarkStart w:id="100" w:name="ref-winter1994manual"/>
+    <w:p>
+      <w:pPr>
+        <w:pStyle w:val="Bibliography"/>
+      </w:pPr>
+      <w:r>
+        <w:t xml:space="preserve">Winter, D. G. (1994).</w:t>
+      </w:r>
+      <w:r>
+        <w:t xml:space="preserve"> </w:t>
+      </w:r>
+      <w:r>
+        <w:rPr>
+          <w:i/>
+          <w:iCs/>
+        </w:rPr>
+        <w:t xml:space="preserve">Manual for scoring motive imagery in running text:(Version 4.2)</w:t>
+      </w:r>
+      <w:r>
+        <w:t xml:space="preserve">. Winter.</w:t>
+      </w:r>
+    </w:p>
+    <w:bookmarkEnd w:id="100"/>
+    <w:bookmarkStart w:id="102" w:name="ref-WHO2010"/>
     <w:p>
       <w:pPr>
         <w:pStyle w:val="Bibliography"/>
@@ -12364,7 +13233,7 @@
       <w:r>
         <w:t xml:space="preserve"> </w:t>
       </w:r>
-      <w:hyperlink r:id="rId85">
+      <w:hyperlink r:id="rId101">
         <w:r>
           <w:rPr>
             <w:rStyle w:val="Hyperlink"/>
@@ -12373,10 +13242,10 @@
         </w:r>
       </w:hyperlink>
     </w:p>
-    <w:bookmarkEnd w:id="86"/>
-    <w:bookmarkEnd w:id="87"/>
-    <w:bookmarkEnd w:id="88"/>
-    <w:bookmarkStart w:id="89" w:name="anhang"/>
+    <w:bookmarkEnd w:id="102"/>
+    <w:bookmarkEnd w:id="103"/>
+    <w:bookmarkEnd w:id="104"/>
+    <w:bookmarkStart w:id="105" w:name="anhang"/>
     <w:p>
       <w:pPr>
         <w:pStyle w:val="Heading1"/>
@@ -12385,7 +13254,7 @@
         <w:t xml:space="preserve">Anhang</w:t>
       </w:r>
     </w:p>
-    <w:bookmarkEnd w:id="89"/>
+    <w:bookmarkEnd w:id="105"/>
     <w:sectPr>
       <w:headerReference r:id="rId9" w:type="even"/>
       <w:headerReference r:id="rId11" w:type="default"/>

</xml_diff>

<commit_message>
I added a variable where I counted how many training sessions were completed
</commit_message>
<xml_diff>
--- a/Markdown/MD_BAEW.docx
+++ b/Markdown/MD_BAEW.docx
@@ -207,6 +207,2816 @@
     </w:p>
     <w:p>
       <w:pPr>
+        <w:pStyle w:val="SourceCode"/>
+      </w:pPr>
+      <w:r>
+        <w:rPr>
+          <w:rStyle w:val="VerbatimChar"/>
+        </w:rPr>
+        <w:t xml:space="preserve">[1] "No!"</w:t>
+      </w:r>
+      <w:r>
+        <w:br/>
+      </w:r>
+      <w:r>
+        <w:rPr>
+          <w:rStyle w:val="VerbatimChar"/>
+        </w:rPr>
+        <w:t xml:space="preserve">[1] "No!"</w:t>
+      </w:r>
+      <w:r>
+        <w:br/>
+      </w:r>
+      <w:r>
+        <w:rPr>
+          <w:rStyle w:val="VerbatimChar"/>
+        </w:rPr>
+        <w:t xml:space="preserve">[1] "No!"</w:t>
+      </w:r>
+      <w:r>
+        <w:br/>
+      </w:r>
+      <w:r>
+        <w:rPr>
+          <w:rStyle w:val="VerbatimChar"/>
+        </w:rPr>
+        <w:t xml:space="preserve">[1] "No!"</w:t>
+      </w:r>
+      <w:r>
+        <w:br/>
+      </w:r>
+      <w:r>
+        <w:rPr>
+          <w:rStyle w:val="VerbatimChar"/>
+        </w:rPr>
+        <w:t xml:space="preserve">[1] "No!"</w:t>
+      </w:r>
+      <w:r>
+        <w:br/>
+      </w:r>
+      <w:r>
+        <w:rPr>
+          <w:rStyle w:val="VerbatimChar"/>
+        </w:rPr>
+        <w:t xml:space="preserve">[1] "No!"</w:t>
+      </w:r>
+      <w:r>
+        <w:br/>
+      </w:r>
+      <w:r>
+        <w:rPr>
+          <w:rStyle w:val="VerbatimChar"/>
+        </w:rPr>
+        <w:t xml:space="preserve">[1] "No!"</w:t>
+      </w:r>
+      <w:r>
+        <w:br/>
+      </w:r>
+      <w:r>
+        <w:rPr>
+          <w:rStyle w:val="VerbatimChar"/>
+        </w:rPr>
+        <w:t xml:space="preserve">[1] "Yes!"</w:t>
+      </w:r>
+      <w:r>
+        <w:br/>
+      </w:r>
+      <w:r>
+        <w:rPr>
+          <w:rStyle w:val="VerbatimChar"/>
+        </w:rPr>
+        <w:t xml:space="preserve">[1] "No!"</w:t>
+      </w:r>
+      <w:r>
+        <w:br/>
+      </w:r>
+      <w:r>
+        <w:rPr>
+          <w:rStyle w:val="VerbatimChar"/>
+        </w:rPr>
+        <w:t xml:space="preserve">[1] "No!"</w:t>
+      </w:r>
+      <w:r>
+        <w:br/>
+      </w:r>
+      <w:r>
+        <w:rPr>
+          <w:rStyle w:val="VerbatimChar"/>
+        </w:rPr>
+        <w:t xml:space="preserve">[1] "No!"</w:t>
+      </w:r>
+      <w:r>
+        <w:br/>
+      </w:r>
+      <w:r>
+        <w:rPr>
+          <w:rStyle w:val="VerbatimChar"/>
+        </w:rPr>
+        <w:t xml:space="preserve">[1] "Yes!"</w:t>
+      </w:r>
+      <w:r>
+        <w:br/>
+      </w:r>
+      <w:r>
+        <w:rPr>
+          <w:rStyle w:val="VerbatimChar"/>
+        </w:rPr>
+        <w:t xml:space="preserve">[1] "No!"</w:t>
+      </w:r>
+      <w:r>
+        <w:br/>
+      </w:r>
+      <w:r>
+        <w:rPr>
+          <w:rStyle w:val="VerbatimChar"/>
+        </w:rPr>
+        <w:t xml:space="preserve">[1] "No!"</w:t>
+      </w:r>
+      <w:r>
+        <w:br/>
+      </w:r>
+      <w:r>
+        <w:rPr>
+          <w:rStyle w:val="VerbatimChar"/>
+        </w:rPr>
+        <w:t xml:space="preserve">[1] "No!"</w:t>
+      </w:r>
+      <w:r>
+        <w:br/>
+      </w:r>
+      <w:r>
+        <w:rPr>
+          <w:rStyle w:val="VerbatimChar"/>
+        </w:rPr>
+        <w:t xml:space="preserve">[1] "No!"</w:t>
+      </w:r>
+      <w:r>
+        <w:br/>
+      </w:r>
+      <w:r>
+        <w:rPr>
+          <w:rStyle w:val="VerbatimChar"/>
+        </w:rPr>
+        <w:t xml:space="preserve">[1] "No!"</w:t>
+      </w:r>
+      <w:r>
+        <w:br/>
+      </w:r>
+      <w:r>
+        <w:rPr>
+          <w:rStyle w:val="VerbatimChar"/>
+        </w:rPr>
+        <w:t xml:space="preserve">[1] "No!"</w:t>
+      </w:r>
+      <w:r>
+        <w:br/>
+      </w:r>
+      <w:r>
+        <w:rPr>
+          <w:rStyle w:val="VerbatimChar"/>
+        </w:rPr>
+        <w:t xml:space="preserve">[1] "No!"</w:t>
+      </w:r>
+      <w:r>
+        <w:br/>
+      </w:r>
+      <w:r>
+        <w:rPr>
+          <w:rStyle w:val="VerbatimChar"/>
+        </w:rPr>
+        <w:t xml:space="preserve">[1] "No!"</w:t>
+      </w:r>
+      <w:r>
+        <w:br/>
+      </w:r>
+      <w:r>
+        <w:rPr>
+          <w:rStyle w:val="VerbatimChar"/>
+        </w:rPr>
+        <w:t xml:space="preserve">[1] "No!"</w:t>
+      </w:r>
+      <w:r>
+        <w:br/>
+      </w:r>
+      <w:r>
+        <w:rPr>
+          <w:rStyle w:val="VerbatimChar"/>
+        </w:rPr>
+        <w:t xml:space="preserve">[1] "No!"</w:t>
+      </w:r>
+      <w:r>
+        <w:br/>
+      </w:r>
+      <w:r>
+        <w:rPr>
+          <w:rStyle w:val="VerbatimChar"/>
+        </w:rPr>
+        <w:t xml:space="preserve">[1] "No!"</w:t>
+      </w:r>
+      <w:r>
+        <w:br/>
+      </w:r>
+      <w:r>
+        <w:rPr>
+          <w:rStyle w:val="VerbatimChar"/>
+        </w:rPr>
+        <w:t xml:space="preserve">[1] "No!"</w:t>
+      </w:r>
+      <w:r>
+        <w:br/>
+      </w:r>
+      <w:r>
+        <w:rPr>
+          <w:rStyle w:val="VerbatimChar"/>
+        </w:rPr>
+        <w:t xml:space="preserve">[1] "No!"</w:t>
+      </w:r>
+      <w:r>
+        <w:br/>
+      </w:r>
+      <w:r>
+        <w:rPr>
+          <w:rStyle w:val="VerbatimChar"/>
+        </w:rPr>
+        <w:t xml:space="preserve">[1] "No!"</w:t>
+      </w:r>
+      <w:r>
+        <w:br/>
+      </w:r>
+      <w:r>
+        <w:rPr>
+          <w:rStyle w:val="VerbatimChar"/>
+        </w:rPr>
+        <w:t xml:space="preserve">[1] "No!"</w:t>
+      </w:r>
+      <w:r>
+        <w:br/>
+      </w:r>
+      <w:r>
+        <w:rPr>
+          <w:rStyle w:val="VerbatimChar"/>
+        </w:rPr>
+        <w:t xml:space="preserve">[1] "No!"</w:t>
+      </w:r>
+      <w:r>
+        <w:br/>
+      </w:r>
+      <w:r>
+        <w:rPr>
+          <w:rStyle w:val="VerbatimChar"/>
+        </w:rPr>
+        <w:t xml:space="preserve">[1] "No!"</w:t>
+      </w:r>
+      <w:r>
+        <w:br/>
+      </w:r>
+      <w:r>
+        <w:rPr>
+          <w:rStyle w:val="VerbatimChar"/>
+        </w:rPr>
+        <w:t xml:space="preserve">[1] "No!"</w:t>
+      </w:r>
+      <w:r>
+        <w:br/>
+      </w:r>
+      <w:r>
+        <w:rPr>
+          <w:rStyle w:val="VerbatimChar"/>
+        </w:rPr>
+        <w:t xml:space="preserve">[1] "Yes!"</w:t>
+      </w:r>
+      <w:r>
+        <w:br/>
+      </w:r>
+      <w:r>
+        <w:rPr>
+          <w:rStyle w:val="VerbatimChar"/>
+        </w:rPr>
+        <w:t xml:space="preserve">[1] "No!"</w:t>
+      </w:r>
+      <w:r>
+        <w:br/>
+      </w:r>
+      <w:r>
+        <w:rPr>
+          <w:rStyle w:val="VerbatimChar"/>
+        </w:rPr>
+        <w:t xml:space="preserve">[1] "No!"</w:t>
+      </w:r>
+      <w:r>
+        <w:br/>
+      </w:r>
+      <w:r>
+        <w:rPr>
+          <w:rStyle w:val="VerbatimChar"/>
+        </w:rPr>
+        <w:t xml:space="preserve">[1] "Yes!"</w:t>
+      </w:r>
+      <w:r>
+        <w:br/>
+      </w:r>
+      <w:r>
+        <w:rPr>
+          <w:rStyle w:val="VerbatimChar"/>
+        </w:rPr>
+        <w:t xml:space="preserve">[1] "Yes!"</w:t>
+      </w:r>
+      <w:r>
+        <w:br/>
+      </w:r>
+      <w:r>
+        <w:rPr>
+          <w:rStyle w:val="VerbatimChar"/>
+        </w:rPr>
+        <w:t xml:space="preserve">[1] "Yes!"</w:t>
+      </w:r>
+      <w:r>
+        <w:br/>
+      </w:r>
+      <w:r>
+        <w:rPr>
+          <w:rStyle w:val="VerbatimChar"/>
+        </w:rPr>
+        <w:t xml:space="preserve">[1] "Yes!"</w:t>
+      </w:r>
+      <w:r>
+        <w:br/>
+      </w:r>
+      <w:r>
+        <w:rPr>
+          <w:rStyle w:val="VerbatimChar"/>
+        </w:rPr>
+        <w:t xml:space="preserve">[1] "Yes!"</w:t>
+      </w:r>
+      <w:r>
+        <w:br/>
+      </w:r>
+      <w:r>
+        <w:rPr>
+          <w:rStyle w:val="VerbatimChar"/>
+        </w:rPr>
+        <w:t xml:space="preserve">[1] "Yes!"</w:t>
+      </w:r>
+      <w:r>
+        <w:br/>
+      </w:r>
+      <w:r>
+        <w:rPr>
+          <w:rStyle w:val="VerbatimChar"/>
+        </w:rPr>
+        <w:t xml:space="preserve">[1] "No!"</w:t>
+      </w:r>
+      <w:r>
+        <w:br/>
+      </w:r>
+      <w:r>
+        <w:rPr>
+          <w:rStyle w:val="VerbatimChar"/>
+        </w:rPr>
+        <w:t xml:space="preserve">[1] "No!"</w:t>
+      </w:r>
+      <w:r>
+        <w:br/>
+      </w:r>
+      <w:r>
+        <w:rPr>
+          <w:rStyle w:val="VerbatimChar"/>
+        </w:rPr>
+        <w:t xml:space="preserve">[1] "No!"</w:t>
+      </w:r>
+      <w:r>
+        <w:br/>
+      </w:r>
+      <w:r>
+        <w:rPr>
+          <w:rStyle w:val="VerbatimChar"/>
+        </w:rPr>
+        <w:t xml:space="preserve">[1] "No!"</w:t>
+      </w:r>
+      <w:r>
+        <w:br/>
+      </w:r>
+      <w:r>
+        <w:rPr>
+          <w:rStyle w:val="VerbatimChar"/>
+        </w:rPr>
+        <w:t xml:space="preserve">[1] "No!"</w:t>
+      </w:r>
+      <w:r>
+        <w:br/>
+      </w:r>
+      <w:r>
+        <w:rPr>
+          <w:rStyle w:val="VerbatimChar"/>
+        </w:rPr>
+        <w:t xml:space="preserve">[1] "No!"</w:t>
+      </w:r>
+      <w:r>
+        <w:br/>
+      </w:r>
+      <w:r>
+        <w:rPr>
+          <w:rStyle w:val="VerbatimChar"/>
+        </w:rPr>
+        <w:t xml:space="preserve">[1] "No!"</w:t>
+      </w:r>
+      <w:r>
+        <w:br/>
+      </w:r>
+      <w:r>
+        <w:rPr>
+          <w:rStyle w:val="VerbatimChar"/>
+        </w:rPr>
+        <w:t xml:space="preserve">[1] "Yes!"</w:t>
+      </w:r>
+      <w:r>
+        <w:br/>
+      </w:r>
+      <w:r>
+        <w:rPr>
+          <w:rStyle w:val="VerbatimChar"/>
+        </w:rPr>
+        <w:t xml:space="preserve">[1] "No!"</w:t>
+      </w:r>
+      <w:r>
+        <w:br/>
+      </w:r>
+      <w:r>
+        <w:rPr>
+          <w:rStyle w:val="VerbatimChar"/>
+        </w:rPr>
+        <w:t xml:space="preserve">[1] "No!"</w:t>
+      </w:r>
+      <w:r>
+        <w:br/>
+      </w:r>
+      <w:r>
+        <w:rPr>
+          <w:rStyle w:val="VerbatimChar"/>
+        </w:rPr>
+        <w:t xml:space="preserve">[1] "No!"</w:t>
+      </w:r>
+      <w:r>
+        <w:br/>
+      </w:r>
+      <w:r>
+        <w:rPr>
+          <w:rStyle w:val="VerbatimChar"/>
+        </w:rPr>
+        <w:t xml:space="preserve">[1] "Yes!"</w:t>
+      </w:r>
+      <w:r>
+        <w:br/>
+      </w:r>
+      <w:r>
+        <w:rPr>
+          <w:rStyle w:val="VerbatimChar"/>
+        </w:rPr>
+        <w:t xml:space="preserve">[1] "No!"</w:t>
+      </w:r>
+      <w:r>
+        <w:br/>
+      </w:r>
+      <w:r>
+        <w:rPr>
+          <w:rStyle w:val="VerbatimChar"/>
+        </w:rPr>
+        <w:t xml:space="preserve">[1] "No!"</w:t>
+      </w:r>
+      <w:r>
+        <w:br/>
+      </w:r>
+      <w:r>
+        <w:rPr>
+          <w:rStyle w:val="VerbatimChar"/>
+        </w:rPr>
+        <w:t xml:space="preserve">[1] "No!"</w:t>
+      </w:r>
+      <w:r>
+        <w:br/>
+      </w:r>
+      <w:r>
+        <w:rPr>
+          <w:rStyle w:val="VerbatimChar"/>
+        </w:rPr>
+        <w:t xml:space="preserve">[1] "No!"</w:t>
+      </w:r>
+      <w:r>
+        <w:br/>
+      </w:r>
+      <w:r>
+        <w:rPr>
+          <w:rStyle w:val="VerbatimChar"/>
+        </w:rPr>
+        <w:t xml:space="preserve">[1] "No!"</w:t>
+      </w:r>
+      <w:r>
+        <w:br/>
+      </w:r>
+      <w:r>
+        <w:rPr>
+          <w:rStyle w:val="VerbatimChar"/>
+        </w:rPr>
+        <w:t xml:space="preserve">[1] "No!"</w:t>
+      </w:r>
+      <w:r>
+        <w:br/>
+      </w:r>
+      <w:r>
+        <w:rPr>
+          <w:rStyle w:val="VerbatimChar"/>
+        </w:rPr>
+        <w:t xml:space="preserve">[1] "No!"</w:t>
+      </w:r>
+      <w:r>
+        <w:br/>
+      </w:r>
+      <w:r>
+        <w:rPr>
+          <w:rStyle w:val="VerbatimChar"/>
+        </w:rPr>
+        <w:t xml:space="preserve">[1] "No!"</w:t>
+      </w:r>
+      <w:r>
+        <w:br/>
+      </w:r>
+      <w:r>
+        <w:rPr>
+          <w:rStyle w:val="VerbatimChar"/>
+        </w:rPr>
+        <w:t xml:space="preserve">[1] "No!"</w:t>
+      </w:r>
+      <w:r>
+        <w:br/>
+      </w:r>
+      <w:r>
+        <w:rPr>
+          <w:rStyle w:val="VerbatimChar"/>
+        </w:rPr>
+        <w:t xml:space="preserve">[1] "No!"</w:t>
+      </w:r>
+      <w:r>
+        <w:br/>
+      </w:r>
+      <w:r>
+        <w:rPr>
+          <w:rStyle w:val="VerbatimChar"/>
+        </w:rPr>
+        <w:t xml:space="preserve">[1] "No!"</w:t>
+      </w:r>
+      <w:r>
+        <w:br/>
+      </w:r>
+      <w:r>
+        <w:rPr>
+          <w:rStyle w:val="VerbatimChar"/>
+        </w:rPr>
+        <w:t xml:space="preserve">[1] "No!"</w:t>
+      </w:r>
+      <w:r>
+        <w:br/>
+      </w:r>
+      <w:r>
+        <w:rPr>
+          <w:rStyle w:val="VerbatimChar"/>
+        </w:rPr>
+        <w:t xml:space="preserve">[1] "Yes!"</w:t>
+      </w:r>
+      <w:r>
+        <w:br/>
+      </w:r>
+      <w:r>
+        <w:rPr>
+          <w:rStyle w:val="VerbatimChar"/>
+        </w:rPr>
+        <w:t xml:space="preserve">[1] "No!"</w:t>
+      </w:r>
+      <w:r>
+        <w:br/>
+      </w:r>
+      <w:r>
+        <w:rPr>
+          <w:rStyle w:val="VerbatimChar"/>
+        </w:rPr>
+        <w:t xml:space="preserve">[1] "No!"</w:t>
+      </w:r>
+      <w:r>
+        <w:br/>
+      </w:r>
+      <w:r>
+        <w:rPr>
+          <w:rStyle w:val="VerbatimChar"/>
+        </w:rPr>
+        <w:t xml:space="preserve">[1] "No!"</w:t>
+      </w:r>
+      <w:r>
+        <w:br/>
+      </w:r>
+      <w:r>
+        <w:rPr>
+          <w:rStyle w:val="VerbatimChar"/>
+        </w:rPr>
+        <w:t xml:space="preserve">[1] "Yes!"</w:t>
+      </w:r>
+      <w:r>
+        <w:br/>
+      </w:r>
+      <w:r>
+        <w:rPr>
+          <w:rStyle w:val="VerbatimChar"/>
+        </w:rPr>
+        <w:t xml:space="preserve">[1] "Yes!"</w:t>
+      </w:r>
+      <w:r>
+        <w:br/>
+      </w:r>
+      <w:r>
+        <w:rPr>
+          <w:rStyle w:val="VerbatimChar"/>
+        </w:rPr>
+        <w:t xml:space="preserve">[1] "Yes!"</w:t>
+      </w:r>
+      <w:r>
+        <w:br/>
+      </w:r>
+      <w:r>
+        <w:rPr>
+          <w:rStyle w:val="VerbatimChar"/>
+        </w:rPr>
+        <w:t xml:space="preserve">[1] "No!"</w:t>
+      </w:r>
+      <w:r>
+        <w:br/>
+      </w:r>
+      <w:r>
+        <w:rPr>
+          <w:rStyle w:val="VerbatimChar"/>
+        </w:rPr>
+        <w:t xml:space="preserve">[1] "Yes!"</w:t>
+      </w:r>
+      <w:r>
+        <w:br/>
+      </w:r>
+      <w:r>
+        <w:rPr>
+          <w:rStyle w:val="VerbatimChar"/>
+        </w:rPr>
+        <w:t xml:space="preserve">[1] "Yes!"</w:t>
+      </w:r>
+      <w:r>
+        <w:br/>
+      </w:r>
+      <w:r>
+        <w:rPr>
+          <w:rStyle w:val="VerbatimChar"/>
+        </w:rPr>
+        <w:t xml:space="preserve">[1] "Yes!"</w:t>
+      </w:r>
+      <w:r>
+        <w:br/>
+      </w:r>
+      <w:r>
+        <w:rPr>
+          <w:rStyle w:val="VerbatimChar"/>
+        </w:rPr>
+        <w:t xml:space="preserve">[1] "Yes!"</w:t>
+      </w:r>
+      <w:r>
+        <w:br/>
+      </w:r>
+      <w:r>
+        <w:rPr>
+          <w:rStyle w:val="VerbatimChar"/>
+        </w:rPr>
+        <w:t xml:space="preserve">[1] "Yes!"</w:t>
+      </w:r>
+      <w:r>
+        <w:br/>
+      </w:r>
+      <w:r>
+        <w:rPr>
+          <w:rStyle w:val="VerbatimChar"/>
+        </w:rPr>
+        <w:t xml:space="preserve">[1] "Yes!"</w:t>
+      </w:r>
+      <w:r>
+        <w:br/>
+      </w:r>
+      <w:r>
+        <w:rPr>
+          <w:rStyle w:val="VerbatimChar"/>
+        </w:rPr>
+        <w:t xml:space="preserve">[1] "Yes!"</w:t>
+      </w:r>
+      <w:r>
+        <w:br/>
+      </w:r>
+      <w:r>
+        <w:rPr>
+          <w:rStyle w:val="VerbatimChar"/>
+        </w:rPr>
+        <w:t xml:space="preserve">[1] "No!"</w:t>
+      </w:r>
+      <w:r>
+        <w:br/>
+      </w:r>
+      <w:r>
+        <w:rPr>
+          <w:rStyle w:val="VerbatimChar"/>
+        </w:rPr>
+        <w:t xml:space="preserve">[1] "No!"</w:t>
+      </w:r>
+      <w:r>
+        <w:br/>
+      </w:r>
+      <w:r>
+        <w:rPr>
+          <w:rStyle w:val="VerbatimChar"/>
+        </w:rPr>
+        <w:t xml:space="preserve">[1] "No!"</w:t>
+      </w:r>
+      <w:r>
+        <w:br/>
+      </w:r>
+      <w:r>
+        <w:rPr>
+          <w:rStyle w:val="VerbatimChar"/>
+        </w:rPr>
+        <w:t xml:space="preserve">[1] "No!"</w:t>
+      </w:r>
+      <w:r>
+        <w:br/>
+      </w:r>
+      <w:r>
+        <w:rPr>
+          <w:rStyle w:val="VerbatimChar"/>
+        </w:rPr>
+        <w:t xml:space="preserve">[1] "No!"</w:t>
+      </w:r>
+      <w:r>
+        <w:br/>
+      </w:r>
+      <w:r>
+        <w:rPr>
+          <w:rStyle w:val="VerbatimChar"/>
+        </w:rPr>
+        <w:t xml:space="preserve">[1] "No!"</w:t>
+      </w:r>
+      <w:r>
+        <w:br/>
+      </w:r>
+      <w:r>
+        <w:rPr>
+          <w:rStyle w:val="VerbatimChar"/>
+        </w:rPr>
+        <w:t xml:space="preserve">[1] "No!"</w:t>
+      </w:r>
+      <w:r>
+        <w:br/>
+      </w:r>
+      <w:r>
+        <w:rPr>
+          <w:rStyle w:val="VerbatimChar"/>
+        </w:rPr>
+        <w:t xml:space="preserve">[1] "Yes!"</w:t>
+      </w:r>
+      <w:r>
+        <w:br/>
+      </w:r>
+      <w:r>
+        <w:rPr>
+          <w:rStyle w:val="VerbatimChar"/>
+        </w:rPr>
+        <w:t xml:space="preserve">[1] "No!"</w:t>
+      </w:r>
+      <w:r>
+        <w:br/>
+      </w:r>
+      <w:r>
+        <w:rPr>
+          <w:rStyle w:val="VerbatimChar"/>
+        </w:rPr>
+        <w:t xml:space="preserve">[1] "No!"</w:t>
+      </w:r>
+      <w:r>
+        <w:br/>
+      </w:r>
+      <w:r>
+        <w:rPr>
+          <w:rStyle w:val="VerbatimChar"/>
+        </w:rPr>
+        <w:t xml:space="preserve">[1] "No!"</w:t>
+      </w:r>
+      <w:r>
+        <w:br/>
+      </w:r>
+      <w:r>
+        <w:rPr>
+          <w:rStyle w:val="VerbatimChar"/>
+        </w:rPr>
+        <w:t xml:space="preserve">[1] "Yes!"</w:t>
+      </w:r>
+      <w:r>
+        <w:br/>
+      </w:r>
+      <w:r>
+        <w:rPr>
+          <w:rStyle w:val="VerbatimChar"/>
+        </w:rPr>
+        <w:t xml:space="preserve">[1] "No!"</w:t>
+      </w:r>
+      <w:r>
+        <w:br/>
+      </w:r>
+      <w:r>
+        <w:rPr>
+          <w:rStyle w:val="VerbatimChar"/>
+        </w:rPr>
+        <w:t xml:space="preserve">[1] "No!"</w:t>
+      </w:r>
+      <w:r>
+        <w:br/>
+      </w:r>
+      <w:r>
+        <w:rPr>
+          <w:rStyle w:val="VerbatimChar"/>
+        </w:rPr>
+        <w:t xml:space="preserve">[1] "No!"</w:t>
+      </w:r>
+      <w:r>
+        <w:br/>
+      </w:r>
+      <w:r>
+        <w:rPr>
+          <w:rStyle w:val="VerbatimChar"/>
+        </w:rPr>
+        <w:t xml:space="preserve">[1] "No!"</w:t>
+      </w:r>
+      <w:r>
+        <w:br/>
+      </w:r>
+      <w:r>
+        <w:rPr>
+          <w:rStyle w:val="VerbatimChar"/>
+        </w:rPr>
+        <w:t xml:space="preserve">[1] "No!"</w:t>
+      </w:r>
+      <w:r>
+        <w:br/>
+      </w:r>
+      <w:r>
+        <w:rPr>
+          <w:rStyle w:val="VerbatimChar"/>
+        </w:rPr>
+        <w:t xml:space="preserve">[1] "No!"</w:t>
+      </w:r>
+      <w:r>
+        <w:br/>
+      </w:r>
+      <w:r>
+        <w:rPr>
+          <w:rStyle w:val="VerbatimChar"/>
+        </w:rPr>
+        <w:t xml:space="preserve">[1] "No!"</w:t>
+      </w:r>
+      <w:r>
+        <w:br/>
+      </w:r>
+      <w:r>
+        <w:rPr>
+          <w:rStyle w:val="VerbatimChar"/>
+        </w:rPr>
+        <w:t xml:space="preserve">[1] "No!"</w:t>
+      </w:r>
+      <w:r>
+        <w:br/>
+      </w:r>
+      <w:r>
+        <w:rPr>
+          <w:rStyle w:val="VerbatimChar"/>
+        </w:rPr>
+        <w:t xml:space="preserve">[1] "No!"</w:t>
+      </w:r>
+      <w:r>
+        <w:br/>
+      </w:r>
+      <w:r>
+        <w:rPr>
+          <w:rStyle w:val="VerbatimChar"/>
+        </w:rPr>
+        <w:t xml:space="preserve">[1] "No!"</w:t>
+      </w:r>
+      <w:r>
+        <w:br/>
+      </w:r>
+      <w:r>
+        <w:rPr>
+          <w:rStyle w:val="VerbatimChar"/>
+        </w:rPr>
+        <w:t xml:space="preserve">[1] "No!"</w:t>
+      </w:r>
+      <w:r>
+        <w:br/>
+      </w:r>
+      <w:r>
+        <w:rPr>
+          <w:rStyle w:val="VerbatimChar"/>
+        </w:rPr>
+        <w:t xml:space="preserve">[1] "No!"</w:t>
+      </w:r>
+      <w:r>
+        <w:br/>
+      </w:r>
+      <w:r>
+        <w:rPr>
+          <w:rStyle w:val="VerbatimChar"/>
+        </w:rPr>
+        <w:t xml:space="preserve">[1] "No!"</w:t>
+      </w:r>
+      <w:r>
+        <w:br/>
+      </w:r>
+      <w:r>
+        <w:rPr>
+          <w:rStyle w:val="VerbatimChar"/>
+        </w:rPr>
+        <w:t xml:space="preserve">[1] "No!"</w:t>
+      </w:r>
+      <w:r>
+        <w:br/>
+      </w:r>
+      <w:r>
+        <w:rPr>
+          <w:rStyle w:val="VerbatimChar"/>
+        </w:rPr>
+        <w:t xml:space="preserve">[1] "No!"</w:t>
+      </w:r>
+      <w:r>
+        <w:br/>
+      </w:r>
+      <w:r>
+        <w:rPr>
+          <w:rStyle w:val="VerbatimChar"/>
+        </w:rPr>
+        <w:t xml:space="preserve">[1] "No!"</w:t>
+      </w:r>
+      <w:r>
+        <w:br/>
+      </w:r>
+      <w:r>
+        <w:rPr>
+          <w:rStyle w:val="VerbatimChar"/>
+        </w:rPr>
+        <w:t xml:space="preserve">[1] "No!"</w:t>
+      </w:r>
+      <w:r>
+        <w:br/>
+      </w:r>
+      <w:r>
+        <w:rPr>
+          <w:rStyle w:val="VerbatimChar"/>
+        </w:rPr>
+        <w:t xml:space="preserve">[1] "No!"</w:t>
+      </w:r>
+      <w:r>
+        <w:br/>
+      </w:r>
+      <w:r>
+        <w:rPr>
+          <w:rStyle w:val="VerbatimChar"/>
+        </w:rPr>
+        <w:t xml:space="preserve">[1] "Yes!"</w:t>
+      </w:r>
+      <w:r>
+        <w:br/>
+      </w:r>
+      <w:r>
+        <w:rPr>
+          <w:rStyle w:val="VerbatimChar"/>
+        </w:rPr>
+        <w:t xml:space="preserve">[1] "No!"</w:t>
+      </w:r>
+      <w:r>
+        <w:br/>
+      </w:r>
+      <w:r>
+        <w:rPr>
+          <w:rStyle w:val="VerbatimChar"/>
+        </w:rPr>
+        <w:t xml:space="preserve">[1] "No!"</w:t>
+      </w:r>
+      <w:r>
+        <w:br/>
+      </w:r>
+      <w:r>
+        <w:rPr>
+          <w:rStyle w:val="VerbatimChar"/>
+        </w:rPr>
+        <w:t xml:space="preserve">[1] "Yes!"</w:t>
+      </w:r>
+      <w:r>
+        <w:br/>
+      </w:r>
+      <w:r>
+        <w:rPr>
+          <w:rStyle w:val="VerbatimChar"/>
+        </w:rPr>
+        <w:t xml:space="preserve">[1] "Yes!"</w:t>
+      </w:r>
+      <w:r>
+        <w:br/>
+      </w:r>
+      <w:r>
+        <w:rPr>
+          <w:rStyle w:val="VerbatimChar"/>
+        </w:rPr>
+        <w:t xml:space="preserve">[1] "Yes!"</w:t>
+      </w:r>
+      <w:r>
+        <w:br/>
+      </w:r>
+      <w:r>
+        <w:rPr>
+          <w:rStyle w:val="VerbatimChar"/>
+        </w:rPr>
+        <w:t xml:space="preserve">[1] "Yes!"</w:t>
+      </w:r>
+      <w:r>
+        <w:br/>
+      </w:r>
+      <w:r>
+        <w:rPr>
+          <w:rStyle w:val="VerbatimChar"/>
+        </w:rPr>
+        <w:t xml:space="preserve">[1] "Yes!"</w:t>
+      </w:r>
+      <w:r>
+        <w:br/>
+      </w:r>
+      <w:r>
+        <w:rPr>
+          <w:rStyle w:val="VerbatimChar"/>
+        </w:rPr>
+        <w:t xml:space="preserve">[1] "Yes!"</w:t>
+      </w:r>
+      <w:r>
+        <w:br/>
+      </w:r>
+      <w:r>
+        <w:rPr>
+          <w:rStyle w:val="VerbatimChar"/>
+        </w:rPr>
+        <w:t xml:space="preserve">[1] "No!"</w:t>
+      </w:r>
+      <w:r>
+        <w:br/>
+      </w:r>
+      <w:r>
+        <w:rPr>
+          <w:rStyle w:val="VerbatimChar"/>
+        </w:rPr>
+        <w:t xml:space="preserve">[1] "No!"</w:t>
+      </w:r>
+      <w:r>
+        <w:br/>
+      </w:r>
+      <w:r>
+        <w:rPr>
+          <w:rStyle w:val="VerbatimChar"/>
+        </w:rPr>
+        <w:t xml:space="preserve">[1] "No!"</w:t>
+      </w:r>
+      <w:r>
+        <w:br/>
+      </w:r>
+      <w:r>
+        <w:rPr>
+          <w:rStyle w:val="VerbatimChar"/>
+        </w:rPr>
+        <w:t xml:space="preserve">[1] "No!"</w:t>
+      </w:r>
+      <w:r>
+        <w:br/>
+      </w:r>
+      <w:r>
+        <w:rPr>
+          <w:rStyle w:val="VerbatimChar"/>
+        </w:rPr>
+        <w:t xml:space="preserve">[1] "No!"</w:t>
+      </w:r>
+      <w:r>
+        <w:br/>
+      </w:r>
+      <w:r>
+        <w:rPr>
+          <w:rStyle w:val="VerbatimChar"/>
+        </w:rPr>
+        <w:t xml:space="preserve">[1] "No!"</w:t>
+      </w:r>
+      <w:r>
+        <w:br/>
+      </w:r>
+      <w:r>
+        <w:rPr>
+          <w:rStyle w:val="VerbatimChar"/>
+        </w:rPr>
+        <w:t xml:space="preserve">[1] "No!"</w:t>
+      </w:r>
+      <w:r>
+        <w:br/>
+      </w:r>
+      <w:r>
+        <w:rPr>
+          <w:rStyle w:val="VerbatimChar"/>
+        </w:rPr>
+        <w:t xml:space="preserve">[1] "Yes!"</w:t>
+      </w:r>
+      <w:r>
+        <w:br/>
+      </w:r>
+      <w:r>
+        <w:rPr>
+          <w:rStyle w:val="VerbatimChar"/>
+        </w:rPr>
+        <w:t xml:space="preserve">[1] "No!"</w:t>
+      </w:r>
+      <w:r>
+        <w:br/>
+      </w:r>
+      <w:r>
+        <w:rPr>
+          <w:rStyle w:val="VerbatimChar"/>
+        </w:rPr>
+        <w:t xml:space="preserve">[1] "No!"</w:t>
+      </w:r>
+      <w:r>
+        <w:br/>
+      </w:r>
+      <w:r>
+        <w:rPr>
+          <w:rStyle w:val="VerbatimChar"/>
+        </w:rPr>
+        <w:t xml:space="preserve">[1] "No!"</w:t>
+      </w:r>
+      <w:r>
+        <w:br/>
+      </w:r>
+      <w:r>
+        <w:rPr>
+          <w:rStyle w:val="VerbatimChar"/>
+        </w:rPr>
+        <w:t xml:space="preserve">[1] "Yes!"</w:t>
+      </w:r>
+      <w:r>
+        <w:br/>
+      </w:r>
+      <w:r>
+        <w:rPr>
+          <w:rStyle w:val="VerbatimChar"/>
+        </w:rPr>
+        <w:t xml:space="preserve">[1] "No!"</w:t>
+      </w:r>
+      <w:r>
+        <w:br/>
+      </w:r>
+      <w:r>
+        <w:rPr>
+          <w:rStyle w:val="VerbatimChar"/>
+        </w:rPr>
+        <w:t xml:space="preserve">[1] "No!"</w:t>
+      </w:r>
+      <w:r>
+        <w:br/>
+      </w:r>
+      <w:r>
+        <w:rPr>
+          <w:rStyle w:val="VerbatimChar"/>
+        </w:rPr>
+        <w:t xml:space="preserve">[1] "No!"</w:t>
+      </w:r>
+      <w:r>
+        <w:br/>
+      </w:r>
+      <w:r>
+        <w:rPr>
+          <w:rStyle w:val="VerbatimChar"/>
+        </w:rPr>
+        <w:t xml:space="preserve">[1] "No!"</w:t>
+      </w:r>
+      <w:r>
+        <w:br/>
+      </w:r>
+      <w:r>
+        <w:rPr>
+          <w:rStyle w:val="VerbatimChar"/>
+        </w:rPr>
+        <w:t xml:space="preserve">[1] "No!"</w:t>
+      </w:r>
+      <w:r>
+        <w:br/>
+      </w:r>
+      <w:r>
+        <w:rPr>
+          <w:rStyle w:val="VerbatimChar"/>
+        </w:rPr>
+        <w:t xml:space="preserve">[1] "No!"</w:t>
+      </w:r>
+      <w:r>
+        <w:br/>
+      </w:r>
+      <w:r>
+        <w:rPr>
+          <w:rStyle w:val="VerbatimChar"/>
+        </w:rPr>
+        <w:t xml:space="preserve">[1] "No!"</w:t>
+      </w:r>
+      <w:r>
+        <w:br/>
+      </w:r>
+      <w:r>
+        <w:rPr>
+          <w:rStyle w:val="VerbatimChar"/>
+        </w:rPr>
+        <w:t xml:space="preserve">[1] "No!"</w:t>
+      </w:r>
+      <w:r>
+        <w:br/>
+      </w:r>
+      <w:r>
+        <w:rPr>
+          <w:rStyle w:val="VerbatimChar"/>
+        </w:rPr>
+        <w:t xml:space="preserve">[1] "No!"</w:t>
+      </w:r>
+      <w:r>
+        <w:br/>
+      </w:r>
+      <w:r>
+        <w:rPr>
+          <w:rStyle w:val="VerbatimChar"/>
+        </w:rPr>
+        <w:t xml:space="preserve">[1] "No!"</w:t>
+      </w:r>
+      <w:r>
+        <w:br/>
+      </w:r>
+      <w:r>
+        <w:rPr>
+          <w:rStyle w:val="VerbatimChar"/>
+        </w:rPr>
+        <w:t xml:space="preserve">[1] "No!"</w:t>
+      </w:r>
+      <w:r>
+        <w:br/>
+      </w:r>
+      <w:r>
+        <w:rPr>
+          <w:rStyle w:val="VerbatimChar"/>
+        </w:rPr>
+        <w:t xml:space="preserve">[1] "No!"</w:t>
+      </w:r>
+      <w:r>
+        <w:br/>
+      </w:r>
+      <w:r>
+        <w:rPr>
+          <w:rStyle w:val="VerbatimChar"/>
+        </w:rPr>
+        <w:t xml:space="preserve">[1] "Yes!"</w:t>
+      </w:r>
+      <w:r>
+        <w:br/>
+      </w:r>
+      <w:r>
+        <w:rPr>
+          <w:rStyle w:val="VerbatimChar"/>
+        </w:rPr>
+        <w:t xml:space="preserve">[1] "No!"</w:t>
+      </w:r>
+      <w:r>
+        <w:br/>
+      </w:r>
+      <w:r>
+        <w:rPr>
+          <w:rStyle w:val="VerbatimChar"/>
+        </w:rPr>
+        <w:t xml:space="preserve">[1] "No!"</w:t>
+      </w:r>
+      <w:r>
+        <w:br/>
+      </w:r>
+      <w:r>
+        <w:rPr>
+          <w:rStyle w:val="VerbatimChar"/>
+        </w:rPr>
+        <w:t xml:space="preserve">[1] "No!"</w:t>
+      </w:r>
+      <w:r>
+        <w:br/>
+      </w:r>
+      <w:r>
+        <w:rPr>
+          <w:rStyle w:val="VerbatimChar"/>
+        </w:rPr>
+        <w:t xml:space="preserve">[1] "Yes!"</w:t>
+      </w:r>
+      <w:r>
+        <w:br/>
+      </w:r>
+      <w:r>
+        <w:rPr>
+          <w:rStyle w:val="VerbatimChar"/>
+        </w:rPr>
+        <w:t xml:space="preserve">[1] "Yes!"</w:t>
+      </w:r>
+      <w:r>
+        <w:br/>
+      </w:r>
+      <w:r>
+        <w:rPr>
+          <w:rStyle w:val="VerbatimChar"/>
+        </w:rPr>
+        <w:t xml:space="preserve">[1] "Yes!"</w:t>
+      </w:r>
+      <w:r>
+        <w:br/>
+      </w:r>
+      <w:r>
+        <w:rPr>
+          <w:rStyle w:val="VerbatimChar"/>
+        </w:rPr>
+        <w:t xml:space="preserve">[1] "No!"</w:t>
+      </w:r>
+      <w:r>
+        <w:br/>
+      </w:r>
+      <w:r>
+        <w:rPr>
+          <w:rStyle w:val="VerbatimChar"/>
+        </w:rPr>
+        <w:t xml:space="preserve">[1] "Yes!"</w:t>
+      </w:r>
+      <w:r>
+        <w:br/>
+      </w:r>
+      <w:r>
+        <w:rPr>
+          <w:rStyle w:val="VerbatimChar"/>
+        </w:rPr>
+        <w:t xml:space="preserve">[1] "Yes!"</w:t>
+      </w:r>
+      <w:r>
+        <w:br/>
+      </w:r>
+      <w:r>
+        <w:rPr>
+          <w:rStyle w:val="VerbatimChar"/>
+        </w:rPr>
+        <w:t xml:space="preserve">[1] "Yes!"</w:t>
+      </w:r>
+      <w:r>
+        <w:br/>
+      </w:r>
+      <w:r>
+        <w:rPr>
+          <w:rStyle w:val="VerbatimChar"/>
+        </w:rPr>
+        <w:t xml:space="preserve">[1] "Yes!"</w:t>
+      </w:r>
+      <w:r>
+        <w:br/>
+      </w:r>
+      <w:r>
+        <w:rPr>
+          <w:rStyle w:val="VerbatimChar"/>
+        </w:rPr>
+        <w:t xml:space="preserve">[1] "Yes!"</w:t>
+      </w:r>
+      <w:r>
+        <w:br/>
+      </w:r>
+      <w:r>
+        <w:rPr>
+          <w:rStyle w:val="VerbatimChar"/>
+        </w:rPr>
+        <w:t xml:space="preserve">[1] "Yes!"</w:t>
+      </w:r>
+      <w:r>
+        <w:br/>
+      </w:r>
+      <w:r>
+        <w:rPr>
+          <w:rStyle w:val="VerbatimChar"/>
+        </w:rPr>
+        <w:t xml:space="preserve">[1] "Yes!"</w:t>
+      </w:r>
+      <w:r>
+        <w:br/>
+      </w:r>
+      <w:r>
+        <w:rPr>
+          <w:rStyle w:val="VerbatimChar"/>
+        </w:rPr>
+        <w:t xml:space="preserve">[1] "No!"</w:t>
+      </w:r>
+      <w:r>
+        <w:br/>
+      </w:r>
+      <w:r>
+        <w:rPr>
+          <w:rStyle w:val="VerbatimChar"/>
+        </w:rPr>
+        <w:t xml:space="preserve">[1] "No!"</w:t>
+      </w:r>
+      <w:r>
+        <w:br/>
+      </w:r>
+      <w:r>
+        <w:rPr>
+          <w:rStyle w:val="VerbatimChar"/>
+        </w:rPr>
+        <w:t xml:space="preserve">[1] "No!"</w:t>
+      </w:r>
+      <w:r>
+        <w:br/>
+      </w:r>
+      <w:r>
+        <w:rPr>
+          <w:rStyle w:val="VerbatimChar"/>
+        </w:rPr>
+        <w:t xml:space="preserve">[1] "No!"</w:t>
+      </w:r>
+      <w:r>
+        <w:br/>
+      </w:r>
+      <w:r>
+        <w:rPr>
+          <w:rStyle w:val="VerbatimChar"/>
+        </w:rPr>
+        <w:t xml:space="preserve">[1] "No!"</w:t>
+      </w:r>
+      <w:r>
+        <w:br/>
+      </w:r>
+      <w:r>
+        <w:rPr>
+          <w:rStyle w:val="VerbatimChar"/>
+        </w:rPr>
+        <w:t xml:space="preserve">[1] "Yes!"</w:t>
+      </w:r>
+      <w:r>
+        <w:br/>
+      </w:r>
+      <w:r>
+        <w:rPr>
+          <w:rStyle w:val="VerbatimChar"/>
+        </w:rPr>
+        <w:t xml:space="preserve">[1] "No!"</w:t>
+      </w:r>
+      <w:r>
+        <w:br/>
+      </w:r>
+      <w:r>
+        <w:rPr>
+          <w:rStyle w:val="VerbatimChar"/>
+        </w:rPr>
+        <w:t xml:space="preserve">[1] "Yes!"</w:t>
+      </w:r>
+      <w:r>
+        <w:br/>
+      </w:r>
+      <w:r>
+        <w:rPr>
+          <w:rStyle w:val="VerbatimChar"/>
+        </w:rPr>
+        <w:t xml:space="preserve">[1] "No!"</w:t>
+      </w:r>
+      <w:r>
+        <w:br/>
+      </w:r>
+      <w:r>
+        <w:rPr>
+          <w:rStyle w:val="VerbatimChar"/>
+        </w:rPr>
+        <w:t xml:space="preserve">[1] "No!"</w:t>
+      </w:r>
+      <w:r>
+        <w:br/>
+      </w:r>
+      <w:r>
+        <w:rPr>
+          <w:rStyle w:val="VerbatimChar"/>
+        </w:rPr>
+        <w:t xml:space="preserve">[1] "No!"</w:t>
+      </w:r>
+      <w:r>
+        <w:br/>
+      </w:r>
+      <w:r>
+        <w:rPr>
+          <w:rStyle w:val="VerbatimChar"/>
+        </w:rPr>
+        <w:t xml:space="preserve">[1] "Yes!"</w:t>
+      </w:r>
+      <w:r>
+        <w:br/>
+      </w:r>
+      <w:r>
+        <w:rPr>
+          <w:rStyle w:val="VerbatimChar"/>
+        </w:rPr>
+        <w:t xml:space="preserve">[1] "No!"</w:t>
+      </w:r>
+      <w:r>
+        <w:br/>
+      </w:r>
+      <w:r>
+        <w:rPr>
+          <w:rStyle w:val="VerbatimChar"/>
+        </w:rPr>
+        <w:t xml:space="preserve">[1] "No!"</w:t>
+      </w:r>
+      <w:r>
+        <w:br/>
+      </w:r>
+      <w:r>
+        <w:rPr>
+          <w:rStyle w:val="VerbatimChar"/>
+        </w:rPr>
+        <w:t xml:space="preserve">[1] "No!"</w:t>
+      </w:r>
+      <w:r>
+        <w:br/>
+      </w:r>
+      <w:r>
+        <w:rPr>
+          <w:rStyle w:val="VerbatimChar"/>
+        </w:rPr>
+        <w:t xml:space="preserve">[1] "No!"</w:t>
+      </w:r>
+      <w:r>
+        <w:br/>
+      </w:r>
+      <w:r>
+        <w:rPr>
+          <w:rStyle w:val="VerbatimChar"/>
+        </w:rPr>
+        <w:t xml:space="preserve">[1] "No!"</w:t>
+      </w:r>
+      <w:r>
+        <w:br/>
+      </w:r>
+      <w:r>
+        <w:rPr>
+          <w:rStyle w:val="VerbatimChar"/>
+        </w:rPr>
+        <w:t xml:space="preserve">[1] "No!"</w:t>
+      </w:r>
+      <w:r>
+        <w:br/>
+      </w:r>
+      <w:r>
+        <w:rPr>
+          <w:rStyle w:val="VerbatimChar"/>
+        </w:rPr>
+        <w:t xml:space="preserve">[1] "No!"</w:t>
+      </w:r>
+      <w:r>
+        <w:br/>
+      </w:r>
+      <w:r>
+        <w:rPr>
+          <w:rStyle w:val="VerbatimChar"/>
+        </w:rPr>
+        <w:t xml:space="preserve">[1] "No!"</w:t>
+      </w:r>
+      <w:r>
+        <w:br/>
+      </w:r>
+      <w:r>
+        <w:rPr>
+          <w:rStyle w:val="VerbatimChar"/>
+        </w:rPr>
+        <w:t xml:space="preserve">[1] "Yes!"</w:t>
+      </w:r>
+      <w:r>
+        <w:br/>
+      </w:r>
+      <w:r>
+        <w:rPr>
+          <w:rStyle w:val="VerbatimChar"/>
+        </w:rPr>
+        <w:t xml:space="preserve">[1] "Yes!"</w:t>
+      </w:r>
+      <w:r>
+        <w:br/>
+      </w:r>
+      <w:r>
+        <w:rPr>
+          <w:rStyle w:val="VerbatimChar"/>
+        </w:rPr>
+        <w:t xml:space="preserve">[1] "No!"</w:t>
+      </w:r>
+      <w:r>
+        <w:br/>
+      </w:r>
+      <w:r>
+        <w:rPr>
+          <w:rStyle w:val="VerbatimChar"/>
+        </w:rPr>
+        <w:t xml:space="preserve">[1] "No!"</w:t>
+      </w:r>
+      <w:r>
+        <w:br/>
+      </w:r>
+      <w:r>
+        <w:rPr>
+          <w:rStyle w:val="VerbatimChar"/>
+        </w:rPr>
+        <w:t xml:space="preserve">[1] "Yes!"</w:t>
+      </w:r>
+      <w:r>
+        <w:br/>
+      </w:r>
+      <w:r>
+        <w:rPr>
+          <w:rStyle w:val="VerbatimChar"/>
+        </w:rPr>
+        <w:t xml:space="preserve">[1] "No!"</w:t>
+      </w:r>
+      <w:r>
+        <w:br/>
+      </w:r>
+      <w:r>
+        <w:rPr>
+          <w:rStyle w:val="VerbatimChar"/>
+        </w:rPr>
+        <w:t xml:space="preserve">[1] "No!"</w:t>
+      </w:r>
+      <w:r>
+        <w:br/>
+      </w:r>
+      <w:r>
+        <w:rPr>
+          <w:rStyle w:val="VerbatimChar"/>
+        </w:rPr>
+        <w:t xml:space="preserve">[1] "Yes!"</w:t>
+      </w:r>
+      <w:r>
+        <w:br/>
+      </w:r>
+      <w:r>
+        <w:rPr>
+          <w:rStyle w:val="VerbatimChar"/>
+        </w:rPr>
+        <w:t xml:space="preserve">[1] "Yes!"</w:t>
+      </w:r>
+      <w:r>
+        <w:br/>
+      </w:r>
+      <w:r>
+        <w:rPr>
+          <w:rStyle w:val="VerbatimChar"/>
+        </w:rPr>
+        <w:t xml:space="preserve">[1] "Yes!"</w:t>
+      </w:r>
+      <w:r>
+        <w:br/>
+      </w:r>
+      <w:r>
+        <w:rPr>
+          <w:rStyle w:val="VerbatimChar"/>
+        </w:rPr>
+        <w:t xml:space="preserve">[1] "Yes!"</w:t>
+      </w:r>
+      <w:r>
+        <w:br/>
+      </w:r>
+      <w:r>
+        <w:rPr>
+          <w:rStyle w:val="VerbatimChar"/>
+        </w:rPr>
+        <w:t xml:space="preserve">[1] "Yes!"</w:t>
+      </w:r>
+      <w:r>
+        <w:br/>
+      </w:r>
+      <w:r>
+        <w:rPr>
+          <w:rStyle w:val="VerbatimChar"/>
+        </w:rPr>
+        <w:t xml:space="preserve">[1] "Yes!"</w:t>
+      </w:r>
+      <w:r>
+        <w:br/>
+      </w:r>
+      <w:r>
+        <w:rPr>
+          <w:rStyle w:val="VerbatimChar"/>
+        </w:rPr>
+        <w:t xml:space="preserve">[1] "Yes!"</w:t>
+      </w:r>
+      <w:r>
+        <w:br/>
+      </w:r>
+      <w:r>
+        <w:rPr>
+          <w:rStyle w:val="VerbatimChar"/>
+        </w:rPr>
+        <w:t xml:space="preserve">[1] "Yes!"</w:t>
+      </w:r>
+      <w:r>
+        <w:br/>
+      </w:r>
+      <w:r>
+        <w:rPr>
+          <w:rStyle w:val="VerbatimChar"/>
+        </w:rPr>
+        <w:t xml:space="preserve">[1] "Yes!"</w:t>
+      </w:r>
+      <w:r>
+        <w:br/>
+      </w:r>
+      <w:r>
+        <w:rPr>
+          <w:rStyle w:val="VerbatimChar"/>
+        </w:rPr>
+        <w:t xml:space="preserve">[1] "Yes!"</w:t>
+      </w:r>
+      <w:r>
+        <w:br/>
+      </w:r>
+      <w:r>
+        <w:rPr>
+          <w:rStyle w:val="VerbatimChar"/>
+        </w:rPr>
+        <w:t xml:space="preserve">[1] "Yes!"</w:t>
+      </w:r>
+      <w:r>
+        <w:br/>
+      </w:r>
+      <w:r>
+        <w:rPr>
+          <w:rStyle w:val="VerbatimChar"/>
+        </w:rPr>
+        <w:t xml:space="preserve">[1] "Yes!"</w:t>
+      </w:r>
+      <w:r>
+        <w:br/>
+      </w:r>
+      <w:r>
+        <w:rPr>
+          <w:rStyle w:val="VerbatimChar"/>
+        </w:rPr>
+        <w:t xml:space="preserve">[1] "No!"</w:t>
+      </w:r>
+      <w:r>
+        <w:br/>
+      </w:r>
+      <w:r>
+        <w:rPr>
+          <w:rStyle w:val="VerbatimChar"/>
+        </w:rPr>
+        <w:t xml:space="preserve">[1] "No!"</w:t>
+      </w:r>
+      <w:r>
+        <w:br/>
+      </w:r>
+      <w:r>
+        <w:rPr>
+          <w:rStyle w:val="VerbatimChar"/>
+        </w:rPr>
+        <w:t xml:space="preserve">[1] "No!"</w:t>
+      </w:r>
+      <w:r>
+        <w:br/>
+      </w:r>
+      <w:r>
+        <w:rPr>
+          <w:rStyle w:val="VerbatimChar"/>
+        </w:rPr>
+        <w:t xml:space="preserve">[1] "No!"</w:t>
+      </w:r>
+      <w:r>
+        <w:br/>
+      </w:r>
+      <w:r>
+        <w:rPr>
+          <w:rStyle w:val="VerbatimChar"/>
+        </w:rPr>
+        <w:t xml:space="preserve">[1] "Yes!"</w:t>
+      </w:r>
+      <w:r>
+        <w:br/>
+      </w:r>
+      <w:r>
+        <w:rPr>
+          <w:rStyle w:val="VerbatimChar"/>
+        </w:rPr>
+        <w:t xml:space="preserve">[1] "Yes!"</w:t>
+      </w:r>
+      <w:r>
+        <w:br/>
+      </w:r>
+      <w:r>
+        <w:rPr>
+          <w:rStyle w:val="VerbatimChar"/>
+        </w:rPr>
+        <w:t xml:space="preserve">[1] "No!"</w:t>
+      </w:r>
+      <w:r>
+        <w:br/>
+      </w:r>
+      <w:r>
+        <w:rPr>
+          <w:rStyle w:val="VerbatimChar"/>
+        </w:rPr>
+        <w:t xml:space="preserve">[1] "Yes!"</w:t>
+      </w:r>
+      <w:r>
+        <w:br/>
+      </w:r>
+      <w:r>
+        <w:rPr>
+          <w:rStyle w:val="VerbatimChar"/>
+        </w:rPr>
+        <w:t xml:space="preserve">[1] "No!"</w:t>
+      </w:r>
+      <w:r>
+        <w:br/>
+      </w:r>
+      <w:r>
+        <w:rPr>
+          <w:rStyle w:val="VerbatimChar"/>
+        </w:rPr>
+        <w:t xml:space="preserve">[1] "Yes!"</w:t>
+      </w:r>
+      <w:r>
+        <w:br/>
+      </w:r>
+      <w:r>
+        <w:rPr>
+          <w:rStyle w:val="VerbatimChar"/>
+        </w:rPr>
+        <w:t xml:space="preserve">[1] "No!"</w:t>
+      </w:r>
+      <w:r>
+        <w:br/>
+      </w:r>
+      <w:r>
+        <w:rPr>
+          <w:rStyle w:val="VerbatimChar"/>
+        </w:rPr>
+        <w:t xml:space="preserve">[1] "Yes!"</w:t>
+      </w:r>
+      <w:r>
+        <w:br/>
+      </w:r>
+      <w:r>
+        <w:rPr>
+          <w:rStyle w:val="VerbatimChar"/>
+        </w:rPr>
+        <w:t xml:space="preserve">[1] "No!"</w:t>
+      </w:r>
+      <w:r>
+        <w:br/>
+      </w:r>
+      <w:r>
+        <w:rPr>
+          <w:rStyle w:val="VerbatimChar"/>
+        </w:rPr>
+        <w:t xml:space="preserve">[1] "No!"</w:t>
+      </w:r>
+      <w:r>
+        <w:br/>
+      </w:r>
+      <w:r>
+        <w:rPr>
+          <w:rStyle w:val="VerbatimChar"/>
+        </w:rPr>
+        <w:t xml:space="preserve">[1] "No!"</w:t>
+      </w:r>
+      <w:r>
+        <w:br/>
+      </w:r>
+      <w:r>
+        <w:rPr>
+          <w:rStyle w:val="VerbatimChar"/>
+        </w:rPr>
+        <w:t xml:space="preserve">[1] "No!"</w:t>
+      </w:r>
+      <w:r>
+        <w:br/>
+      </w:r>
+      <w:r>
+        <w:rPr>
+          <w:rStyle w:val="VerbatimChar"/>
+        </w:rPr>
+        <w:t xml:space="preserve">[1] "No!"</w:t>
+      </w:r>
+      <w:r>
+        <w:br/>
+      </w:r>
+      <w:r>
+        <w:rPr>
+          <w:rStyle w:val="VerbatimChar"/>
+        </w:rPr>
+        <w:t xml:space="preserve">[1] "No!"</w:t>
+      </w:r>
+      <w:r>
+        <w:br/>
+      </w:r>
+      <w:r>
+        <w:rPr>
+          <w:rStyle w:val="VerbatimChar"/>
+        </w:rPr>
+        <w:t xml:space="preserve">[1] "No!"</w:t>
+      </w:r>
+      <w:r>
+        <w:br/>
+      </w:r>
+      <w:r>
+        <w:rPr>
+          <w:rStyle w:val="VerbatimChar"/>
+        </w:rPr>
+        <w:t xml:space="preserve">[1] "Yes!"</w:t>
+      </w:r>
+      <w:r>
+        <w:br/>
+      </w:r>
+      <w:r>
+        <w:rPr>
+          <w:rStyle w:val="VerbatimChar"/>
+        </w:rPr>
+        <w:t xml:space="preserve">[1] "Yes!"</w:t>
+      </w:r>
+      <w:r>
+        <w:br/>
+      </w:r>
+      <w:r>
+        <w:rPr>
+          <w:rStyle w:val="VerbatimChar"/>
+        </w:rPr>
+        <w:t xml:space="preserve">[1] "No!"</w:t>
+      </w:r>
+      <w:r>
+        <w:br/>
+      </w:r>
+      <w:r>
+        <w:rPr>
+          <w:rStyle w:val="VerbatimChar"/>
+        </w:rPr>
+        <w:t xml:space="preserve">[1] "No!"</w:t>
+      </w:r>
+      <w:r>
+        <w:br/>
+      </w:r>
+      <w:r>
+        <w:rPr>
+          <w:rStyle w:val="VerbatimChar"/>
+        </w:rPr>
+        <w:t xml:space="preserve">[1] "No!"</w:t>
+      </w:r>
+      <w:r>
+        <w:br/>
+      </w:r>
+      <w:r>
+        <w:rPr>
+          <w:rStyle w:val="VerbatimChar"/>
+        </w:rPr>
+        <w:t xml:space="preserve">[1] "Yes!"</w:t>
+      </w:r>
+      <w:r>
+        <w:br/>
+      </w:r>
+      <w:r>
+        <w:rPr>
+          <w:rStyle w:val="VerbatimChar"/>
+        </w:rPr>
+        <w:t xml:space="preserve">[1] "No!"</w:t>
+      </w:r>
+      <w:r>
+        <w:br/>
+      </w:r>
+      <w:r>
+        <w:rPr>
+          <w:rStyle w:val="VerbatimChar"/>
+        </w:rPr>
+        <w:t xml:space="preserve">[1] "No!"</w:t>
+      </w:r>
+      <w:r>
+        <w:br/>
+      </w:r>
+      <w:r>
+        <w:rPr>
+          <w:rStyle w:val="VerbatimChar"/>
+        </w:rPr>
+        <w:t xml:space="preserve">[1] "Yes!"</w:t>
+      </w:r>
+      <w:r>
+        <w:br/>
+      </w:r>
+      <w:r>
+        <w:rPr>
+          <w:rStyle w:val="VerbatimChar"/>
+        </w:rPr>
+        <w:t xml:space="preserve">[1] "Yes!"</w:t>
+      </w:r>
+      <w:r>
+        <w:br/>
+      </w:r>
+      <w:r>
+        <w:rPr>
+          <w:rStyle w:val="VerbatimChar"/>
+        </w:rPr>
+        <w:t xml:space="preserve">[1] "Yes!"</w:t>
+      </w:r>
+      <w:r>
+        <w:br/>
+      </w:r>
+      <w:r>
+        <w:rPr>
+          <w:rStyle w:val="VerbatimChar"/>
+        </w:rPr>
+        <w:t xml:space="preserve">[1] "Yes!"</w:t>
+      </w:r>
+      <w:r>
+        <w:br/>
+      </w:r>
+      <w:r>
+        <w:rPr>
+          <w:rStyle w:val="VerbatimChar"/>
+        </w:rPr>
+        <w:t xml:space="preserve">[1] "Yes!"</w:t>
+      </w:r>
+      <w:r>
+        <w:br/>
+      </w:r>
+      <w:r>
+        <w:rPr>
+          <w:rStyle w:val="VerbatimChar"/>
+        </w:rPr>
+        <w:t xml:space="preserve">[1] "Yes!"</w:t>
+      </w:r>
+      <w:r>
+        <w:br/>
+      </w:r>
+      <w:r>
+        <w:rPr>
+          <w:rStyle w:val="VerbatimChar"/>
+        </w:rPr>
+        <w:t xml:space="preserve">[1] "Yes!"</w:t>
+      </w:r>
+      <w:r>
+        <w:br/>
+      </w:r>
+      <w:r>
+        <w:rPr>
+          <w:rStyle w:val="VerbatimChar"/>
+        </w:rPr>
+        <w:t xml:space="preserve">[1] "Yes!"</w:t>
+      </w:r>
+      <w:r>
+        <w:br/>
+      </w:r>
+      <w:r>
+        <w:rPr>
+          <w:rStyle w:val="VerbatimChar"/>
+        </w:rPr>
+        <w:t xml:space="preserve">[1] "Yes!"</w:t>
+      </w:r>
+      <w:r>
+        <w:br/>
+      </w:r>
+      <w:r>
+        <w:rPr>
+          <w:rStyle w:val="VerbatimChar"/>
+        </w:rPr>
+        <w:t xml:space="preserve">[1] "Yes!"</w:t>
+      </w:r>
+      <w:r>
+        <w:br/>
+      </w:r>
+      <w:r>
+        <w:rPr>
+          <w:rStyle w:val="VerbatimChar"/>
+        </w:rPr>
+        <w:t xml:space="preserve">[1] "Yes!"</w:t>
+      </w:r>
+      <w:r>
+        <w:br/>
+      </w:r>
+      <w:r>
+        <w:rPr>
+          <w:rStyle w:val="VerbatimChar"/>
+        </w:rPr>
+        <w:t xml:space="preserve">[1] "Yes!"</w:t>
+      </w:r>
+      <w:r>
+        <w:br/>
+      </w:r>
+      <w:r>
+        <w:rPr>
+          <w:rStyle w:val="VerbatimChar"/>
+        </w:rPr>
+        <w:t xml:space="preserve">[1] "No!"</w:t>
+      </w:r>
+      <w:r>
+        <w:br/>
+      </w:r>
+      <w:r>
+        <w:rPr>
+          <w:rStyle w:val="VerbatimChar"/>
+        </w:rPr>
+        <w:t xml:space="preserve">[1] "No!"</w:t>
+      </w:r>
+      <w:r>
+        <w:br/>
+      </w:r>
+      <w:r>
+        <w:rPr>
+          <w:rStyle w:val="VerbatimChar"/>
+        </w:rPr>
+        <w:t xml:space="preserve">[1] "No!"</w:t>
+      </w:r>
+      <w:r>
+        <w:br/>
+      </w:r>
+      <w:r>
+        <w:rPr>
+          <w:rStyle w:val="VerbatimChar"/>
+        </w:rPr>
+        <w:t xml:space="preserve">[1] "No!"</w:t>
+      </w:r>
+      <w:r>
+        <w:br/>
+      </w:r>
+      <w:r>
+        <w:rPr>
+          <w:rStyle w:val="VerbatimChar"/>
+        </w:rPr>
+        <w:t xml:space="preserve">[1] "Yes!"</w:t>
+      </w:r>
+      <w:r>
+        <w:br/>
+      </w:r>
+      <w:r>
+        <w:rPr>
+          <w:rStyle w:val="VerbatimChar"/>
+        </w:rPr>
+        <w:t xml:space="preserve">[1] "Yes!"</w:t>
+      </w:r>
+      <w:r>
+        <w:br/>
+      </w:r>
+      <w:r>
+        <w:rPr>
+          <w:rStyle w:val="VerbatimChar"/>
+        </w:rPr>
+        <w:t xml:space="preserve">[1] "No!"</w:t>
+      </w:r>
+      <w:r>
+        <w:br/>
+      </w:r>
+      <w:r>
+        <w:rPr>
+          <w:rStyle w:val="VerbatimChar"/>
+        </w:rPr>
+        <w:t xml:space="preserve">[1] "Yes!"</w:t>
+      </w:r>
+      <w:r>
+        <w:br/>
+      </w:r>
+      <w:r>
+        <w:rPr>
+          <w:rStyle w:val="VerbatimChar"/>
+        </w:rPr>
+        <w:t xml:space="preserve">[1] "No!"</w:t>
+      </w:r>
+      <w:r>
+        <w:br/>
+      </w:r>
+      <w:r>
+        <w:rPr>
+          <w:rStyle w:val="VerbatimChar"/>
+        </w:rPr>
+        <w:t xml:space="preserve">[1] "Yes!"</w:t>
+      </w:r>
+      <w:r>
+        <w:br/>
+      </w:r>
+      <w:r>
+        <w:rPr>
+          <w:rStyle w:val="VerbatimChar"/>
+        </w:rPr>
+        <w:t xml:space="preserve">[1] "No!"</w:t>
+      </w:r>
+      <w:r>
+        <w:br/>
+      </w:r>
+      <w:r>
+        <w:rPr>
+          <w:rStyle w:val="VerbatimChar"/>
+        </w:rPr>
+        <w:t xml:space="preserve">[1] "Yes!"</w:t>
+      </w:r>
+      <w:r>
+        <w:br/>
+      </w:r>
+      <w:r>
+        <w:rPr>
+          <w:rStyle w:val="VerbatimChar"/>
+        </w:rPr>
+        <w:t xml:space="preserve">[1] "No!"</w:t>
+      </w:r>
+      <w:r>
+        <w:br/>
+      </w:r>
+      <w:r>
+        <w:rPr>
+          <w:rStyle w:val="VerbatimChar"/>
+        </w:rPr>
+        <w:t xml:space="preserve">[1] "No!"</w:t>
+      </w:r>
+      <w:r>
+        <w:br/>
+      </w:r>
+      <w:r>
+        <w:rPr>
+          <w:rStyle w:val="VerbatimChar"/>
+        </w:rPr>
+        <w:t xml:space="preserve">[1] "No!"</w:t>
+      </w:r>
+      <w:r>
+        <w:br/>
+      </w:r>
+      <w:r>
+        <w:rPr>
+          <w:rStyle w:val="VerbatimChar"/>
+        </w:rPr>
+        <w:t xml:space="preserve">[1] "No!"</w:t>
+      </w:r>
+      <w:r>
+        <w:br/>
+      </w:r>
+      <w:r>
+        <w:rPr>
+          <w:rStyle w:val="VerbatimChar"/>
+        </w:rPr>
+        <w:t xml:space="preserve">[1] "No!"</w:t>
+      </w:r>
+      <w:r>
+        <w:br/>
+      </w:r>
+      <w:r>
+        <w:rPr>
+          <w:rStyle w:val="VerbatimChar"/>
+        </w:rPr>
+        <w:t xml:space="preserve">[1] "No!"</w:t>
+      </w:r>
+      <w:r>
+        <w:br/>
+      </w:r>
+      <w:r>
+        <w:rPr>
+          <w:rStyle w:val="VerbatimChar"/>
+        </w:rPr>
+        <w:t xml:space="preserve">[1] "No!"</w:t>
+      </w:r>
+      <w:r>
+        <w:br/>
+      </w:r>
+      <w:r>
+        <w:rPr>
+          <w:rStyle w:val="VerbatimChar"/>
+        </w:rPr>
+        <w:t xml:space="preserve">[1] "Yes!"</w:t>
+      </w:r>
+      <w:r>
+        <w:br/>
+      </w:r>
+      <w:r>
+        <w:rPr>
+          <w:rStyle w:val="VerbatimChar"/>
+        </w:rPr>
+        <w:t xml:space="preserve">[1] "Yes!"</w:t>
+      </w:r>
+      <w:r>
+        <w:br/>
+      </w:r>
+      <w:r>
+        <w:rPr>
+          <w:rStyle w:val="VerbatimChar"/>
+        </w:rPr>
+        <w:t xml:space="preserve">[1] "No!"</w:t>
+      </w:r>
+      <w:r>
+        <w:br/>
+      </w:r>
+      <w:r>
+        <w:rPr>
+          <w:rStyle w:val="VerbatimChar"/>
+        </w:rPr>
+        <w:t xml:space="preserve">[1] "No!"</w:t>
+      </w:r>
+      <w:r>
+        <w:br/>
+      </w:r>
+      <w:r>
+        <w:rPr>
+          <w:rStyle w:val="VerbatimChar"/>
+        </w:rPr>
+        <w:t xml:space="preserve">[1] "No!"</w:t>
+      </w:r>
+      <w:r>
+        <w:br/>
+      </w:r>
+      <w:r>
+        <w:rPr>
+          <w:rStyle w:val="VerbatimChar"/>
+        </w:rPr>
+        <w:t xml:space="preserve">[1] "Yes!"</w:t>
+      </w:r>
+      <w:r>
+        <w:br/>
+      </w:r>
+      <w:r>
+        <w:rPr>
+          <w:rStyle w:val="VerbatimChar"/>
+        </w:rPr>
+        <w:t xml:space="preserve">[1] "No!"</w:t>
+      </w:r>
+      <w:r>
+        <w:br/>
+      </w:r>
+      <w:r>
+        <w:rPr>
+          <w:rStyle w:val="VerbatimChar"/>
+        </w:rPr>
+        <w:t xml:space="preserve">[1] "No!"</w:t>
+      </w:r>
+      <w:r>
+        <w:br/>
+      </w:r>
+      <w:r>
+        <w:rPr>
+          <w:rStyle w:val="VerbatimChar"/>
+        </w:rPr>
+        <w:t xml:space="preserve">[1] "Yes!"</w:t>
+      </w:r>
+      <w:r>
+        <w:br/>
+      </w:r>
+      <w:r>
+        <w:rPr>
+          <w:rStyle w:val="VerbatimChar"/>
+        </w:rPr>
+        <w:t xml:space="preserve">[1] "Yes!"</w:t>
+      </w:r>
+      <w:r>
+        <w:br/>
+      </w:r>
+      <w:r>
+        <w:rPr>
+          <w:rStyle w:val="VerbatimChar"/>
+        </w:rPr>
+        <w:t xml:space="preserve">[1] "Yes!"</w:t>
+      </w:r>
+      <w:r>
+        <w:br/>
+      </w:r>
+      <w:r>
+        <w:rPr>
+          <w:rStyle w:val="VerbatimChar"/>
+        </w:rPr>
+        <w:t xml:space="preserve">[1] "Yes!"</w:t>
+      </w:r>
+      <w:r>
+        <w:br/>
+      </w:r>
+      <w:r>
+        <w:rPr>
+          <w:rStyle w:val="VerbatimChar"/>
+        </w:rPr>
+        <w:t xml:space="preserve">[1] "Yes!"</w:t>
+      </w:r>
+      <w:r>
+        <w:br/>
+      </w:r>
+      <w:r>
+        <w:rPr>
+          <w:rStyle w:val="VerbatimChar"/>
+        </w:rPr>
+        <w:t xml:space="preserve">[1] "Yes!"</w:t>
+      </w:r>
+      <w:r>
+        <w:br/>
+      </w:r>
+      <w:r>
+        <w:rPr>
+          <w:rStyle w:val="VerbatimChar"/>
+        </w:rPr>
+        <w:t xml:space="preserve">[1] "Yes!"</w:t>
+      </w:r>
+      <w:r>
+        <w:br/>
+      </w:r>
+      <w:r>
+        <w:rPr>
+          <w:rStyle w:val="VerbatimChar"/>
+        </w:rPr>
+        <w:t xml:space="preserve">[1] "Yes!"</w:t>
+      </w:r>
+      <w:r>
+        <w:br/>
+      </w:r>
+      <w:r>
+        <w:rPr>
+          <w:rStyle w:val="VerbatimChar"/>
+        </w:rPr>
+        <w:t xml:space="preserve">[1] "Yes!"</w:t>
+      </w:r>
+      <w:r>
+        <w:br/>
+      </w:r>
+      <w:r>
+        <w:rPr>
+          <w:rStyle w:val="VerbatimChar"/>
+        </w:rPr>
+        <w:t xml:space="preserve">[1] "Yes!"</w:t>
+      </w:r>
+      <w:r>
+        <w:br/>
+      </w:r>
+      <w:r>
+        <w:rPr>
+          <w:rStyle w:val="VerbatimChar"/>
+        </w:rPr>
+        <w:t xml:space="preserve">[1] "Yes!"</w:t>
+      </w:r>
+      <w:r>
+        <w:br/>
+      </w:r>
+      <w:r>
+        <w:rPr>
+          <w:rStyle w:val="VerbatimChar"/>
+        </w:rPr>
+        <w:t xml:space="preserve">[1] "Yes!"</w:t>
+      </w:r>
+      <w:r>
+        <w:br/>
+      </w:r>
+      <w:r>
+        <w:rPr>
+          <w:rStyle w:val="VerbatimChar"/>
+        </w:rPr>
+        <w:t xml:space="preserve">[1] "No!"</w:t>
+      </w:r>
+      <w:r>
+        <w:br/>
+      </w:r>
+      <w:r>
+        <w:rPr>
+          <w:rStyle w:val="VerbatimChar"/>
+        </w:rPr>
+        <w:t xml:space="preserve">[1] "No!"</w:t>
+      </w:r>
+      <w:r>
+        <w:br/>
+      </w:r>
+      <w:r>
+        <w:rPr>
+          <w:rStyle w:val="VerbatimChar"/>
+        </w:rPr>
+        <w:t xml:space="preserve">[1] "Yes!"</w:t>
+      </w:r>
+      <w:r>
+        <w:br/>
+      </w:r>
+      <w:r>
+        <w:rPr>
+          <w:rStyle w:val="VerbatimChar"/>
+        </w:rPr>
+        <w:t xml:space="preserve">[1] "No!"</w:t>
+      </w:r>
+      <w:r>
+        <w:br/>
+      </w:r>
+      <w:r>
+        <w:rPr>
+          <w:rStyle w:val="VerbatimChar"/>
+        </w:rPr>
+        <w:t xml:space="preserve">[1] "Yes!"</w:t>
+      </w:r>
+      <w:r>
+        <w:br/>
+      </w:r>
+      <w:r>
+        <w:rPr>
+          <w:rStyle w:val="VerbatimChar"/>
+        </w:rPr>
+        <w:t xml:space="preserve">[1] "Yes!"</w:t>
+      </w:r>
+      <w:r>
+        <w:br/>
+      </w:r>
+      <w:r>
+        <w:rPr>
+          <w:rStyle w:val="VerbatimChar"/>
+        </w:rPr>
+        <w:t xml:space="preserve">[1] "No!"</w:t>
+      </w:r>
+      <w:r>
+        <w:br/>
+      </w:r>
+      <w:r>
+        <w:rPr>
+          <w:rStyle w:val="VerbatimChar"/>
+        </w:rPr>
+        <w:t xml:space="preserve">[1] "Yes!"</w:t>
+      </w:r>
+      <w:r>
+        <w:br/>
+      </w:r>
+      <w:r>
+        <w:rPr>
+          <w:rStyle w:val="VerbatimChar"/>
+        </w:rPr>
+        <w:t xml:space="preserve">[1] "No!"</w:t>
+      </w:r>
+      <w:r>
+        <w:br/>
+      </w:r>
+      <w:r>
+        <w:rPr>
+          <w:rStyle w:val="VerbatimChar"/>
+        </w:rPr>
+        <w:t xml:space="preserve">[1] "Yes!"</w:t>
+      </w:r>
+      <w:r>
+        <w:br/>
+      </w:r>
+      <w:r>
+        <w:rPr>
+          <w:rStyle w:val="VerbatimChar"/>
+        </w:rPr>
+        <w:t xml:space="preserve">[1] "No!"</w:t>
+      </w:r>
+      <w:r>
+        <w:br/>
+      </w:r>
+      <w:r>
+        <w:rPr>
+          <w:rStyle w:val="VerbatimChar"/>
+        </w:rPr>
+        <w:t xml:space="preserve">[1] "Yes!"</w:t>
+      </w:r>
+      <w:r>
+        <w:br/>
+      </w:r>
+      <w:r>
+        <w:rPr>
+          <w:rStyle w:val="VerbatimChar"/>
+        </w:rPr>
+        <w:t xml:space="preserve">[1] "No!"</w:t>
+      </w:r>
+      <w:r>
+        <w:br/>
+      </w:r>
+      <w:r>
+        <w:rPr>
+          <w:rStyle w:val="VerbatimChar"/>
+        </w:rPr>
+        <w:t xml:space="preserve">[1] "No!"</w:t>
+      </w:r>
+      <w:r>
+        <w:br/>
+      </w:r>
+      <w:r>
+        <w:rPr>
+          <w:rStyle w:val="VerbatimChar"/>
+        </w:rPr>
+        <w:t xml:space="preserve">[1] "No!"</w:t>
+      </w:r>
+      <w:r>
+        <w:br/>
+      </w:r>
+      <w:r>
+        <w:rPr>
+          <w:rStyle w:val="VerbatimChar"/>
+        </w:rPr>
+        <w:t xml:space="preserve">[1] "No!"</w:t>
+      </w:r>
+      <w:r>
+        <w:br/>
+      </w:r>
+      <w:r>
+        <w:rPr>
+          <w:rStyle w:val="VerbatimChar"/>
+        </w:rPr>
+        <w:t xml:space="preserve">[1] "No!"</w:t>
+      </w:r>
+      <w:r>
+        <w:br/>
+      </w:r>
+      <w:r>
+        <w:rPr>
+          <w:rStyle w:val="VerbatimChar"/>
+        </w:rPr>
+        <w:t xml:space="preserve">[1] "No!"</w:t>
+      </w:r>
+      <w:r>
+        <w:br/>
+      </w:r>
+      <w:r>
+        <w:rPr>
+          <w:rStyle w:val="VerbatimChar"/>
+        </w:rPr>
+        <w:t xml:space="preserve">[1] "Yes!"</w:t>
+      </w:r>
+      <w:r>
+        <w:br/>
+      </w:r>
+      <w:r>
+        <w:rPr>
+          <w:rStyle w:val="VerbatimChar"/>
+        </w:rPr>
+        <w:t xml:space="preserve">[1] "Yes!"</w:t>
+      </w:r>
+      <w:r>
+        <w:br/>
+      </w:r>
+      <w:r>
+        <w:rPr>
+          <w:rStyle w:val="VerbatimChar"/>
+        </w:rPr>
+        <w:t xml:space="preserve">[1] "Yes!"</w:t>
+      </w:r>
+      <w:r>
+        <w:br/>
+      </w:r>
+      <w:r>
+        <w:rPr>
+          <w:rStyle w:val="VerbatimChar"/>
+        </w:rPr>
+        <w:t xml:space="preserve">[1] "No!"</w:t>
+      </w:r>
+      <w:r>
+        <w:br/>
+      </w:r>
+      <w:r>
+        <w:rPr>
+          <w:rStyle w:val="VerbatimChar"/>
+        </w:rPr>
+        <w:t xml:space="preserve">[1] "No!"</w:t>
+      </w:r>
+      <w:r>
+        <w:br/>
+      </w:r>
+      <w:r>
+        <w:rPr>
+          <w:rStyle w:val="VerbatimChar"/>
+        </w:rPr>
+        <w:t xml:space="preserve">[1] "No!"</w:t>
+      </w:r>
+      <w:r>
+        <w:br/>
+      </w:r>
+      <w:r>
+        <w:rPr>
+          <w:rStyle w:val="VerbatimChar"/>
+        </w:rPr>
+        <w:t xml:space="preserve">[1] "Yes!"</w:t>
+      </w:r>
+      <w:r>
+        <w:br/>
+      </w:r>
+      <w:r>
+        <w:rPr>
+          <w:rStyle w:val="VerbatimChar"/>
+        </w:rPr>
+        <w:t xml:space="preserve">[1] "No!"</w:t>
+      </w:r>
+      <w:r>
+        <w:br/>
+      </w:r>
+      <w:r>
+        <w:rPr>
+          <w:rStyle w:val="VerbatimChar"/>
+        </w:rPr>
+        <w:t xml:space="preserve">[1] "No!"</w:t>
+      </w:r>
+      <w:r>
+        <w:br/>
+      </w:r>
+      <w:r>
+        <w:rPr>
+          <w:rStyle w:val="VerbatimChar"/>
+        </w:rPr>
+        <w:t xml:space="preserve">[1] "Yes!"</w:t>
+      </w:r>
+      <w:r>
+        <w:br/>
+      </w:r>
+      <w:r>
+        <w:rPr>
+          <w:rStyle w:val="VerbatimChar"/>
+        </w:rPr>
+        <w:t xml:space="preserve">[1] "Yes!"</w:t>
+      </w:r>
+      <w:r>
+        <w:br/>
+      </w:r>
+      <w:r>
+        <w:rPr>
+          <w:rStyle w:val="VerbatimChar"/>
+        </w:rPr>
+        <w:t xml:space="preserve">[1] "Yes!"</w:t>
+      </w:r>
+      <w:r>
+        <w:br/>
+      </w:r>
+      <w:r>
+        <w:rPr>
+          <w:rStyle w:val="VerbatimChar"/>
+        </w:rPr>
+        <w:t xml:space="preserve">[1] "Yes!"</w:t>
+      </w:r>
+      <w:r>
+        <w:br/>
+      </w:r>
+      <w:r>
+        <w:rPr>
+          <w:rStyle w:val="VerbatimChar"/>
+        </w:rPr>
+        <w:t xml:space="preserve">[1] "Yes!"</w:t>
+      </w:r>
+      <w:r>
+        <w:br/>
+      </w:r>
+      <w:r>
+        <w:rPr>
+          <w:rStyle w:val="VerbatimChar"/>
+        </w:rPr>
+        <w:t xml:space="preserve">[1] "Yes!"</w:t>
+      </w:r>
+      <w:r>
+        <w:br/>
+      </w:r>
+      <w:r>
+        <w:rPr>
+          <w:rStyle w:val="VerbatimChar"/>
+        </w:rPr>
+        <w:t xml:space="preserve">[1] "Yes!"</w:t>
+      </w:r>
+      <w:r>
+        <w:br/>
+      </w:r>
+      <w:r>
+        <w:rPr>
+          <w:rStyle w:val="VerbatimChar"/>
+        </w:rPr>
+        <w:t xml:space="preserve">[1] "Yes!"</w:t>
+      </w:r>
+      <w:r>
+        <w:br/>
+      </w:r>
+      <w:r>
+        <w:rPr>
+          <w:rStyle w:val="VerbatimChar"/>
+        </w:rPr>
+        <w:t xml:space="preserve">[1] "Yes!"</w:t>
+      </w:r>
+      <w:r>
+        <w:br/>
+      </w:r>
+      <w:r>
+        <w:rPr>
+          <w:rStyle w:val="VerbatimChar"/>
+        </w:rPr>
+        <w:t xml:space="preserve">[1] "Yes!"</w:t>
+      </w:r>
+      <w:r>
+        <w:br/>
+      </w:r>
+      <w:r>
+        <w:rPr>
+          <w:rStyle w:val="VerbatimChar"/>
+        </w:rPr>
+        <w:t xml:space="preserve">[1] "Yes!"</w:t>
+      </w:r>
+      <w:r>
+        <w:br/>
+      </w:r>
+      <w:r>
+        <w:rPr>
+          <w:rStyle w:val="VerbatimChar"/>
+        </w:rPr>
+        <w:t xml:space="preserve">[1] "Yes!"</w:t>
+      </w:r>
+    </w:p>
+    <w:p>
+      <w:pPr>
         <w:pStyle w:val="FirstParagraph"/>
       </w:pPr>
       <w:r>
@@ -747,6 +3557,26 @@
         <w:t xml:space="preserve">.</w:t>
       </w:r>
     </w:p>
+    <w:p>
+      <w:pPr>
+        <w:pStyle w:val="Compact"/>
+        <w:numPr>
+          <w:ilvl w:val="0"/>
+          <w:numId w:val="1001"/>
+        </w:numPr>
+      </w:pPr>
+      <w:r>
+        <w:t xml:space="preserve">Empfohlene PA</w:t>
+      </w:r>
+    </w:p>
+    <w:p>
+      <w:pPr>
+        <w:pStyle w:val="FirstParagraph"/>
+      </w:pPr>
+      <w:r>
+        <w:t xml:space="preserve">Messung von Physischer Aktivität</w:t>
+      </w:r>
+    </w:p>
     <w:bookmarkEnd w:id="28"/>
     <w:bookmarkStart w:id="29" w:name="affekt"/>
     <w:p>
@@ -755,80 +3585,6 @@
       </w:pPr>
       <w:r>
         <w:t xml:space="preserve">Affekt</w:t>
-      </w:r>
-    </w:p>
-    <w:p>
-      <w:pPr>
-        <w:pStyle w:val="FirstParagraph"/>
-      </w:pPr>
-      <w:r>
-        <w:t xml:space="preserve">In dieser Arbeit</w:t>
-      </w:r>
-    </w:p>
-    <w:p>
-      <w:pPr>
-        <w:numPr>
-          <w:ilvl w:val="0"/>
-          <w:numId w:val="1001"/>
-        </w:numPr>
-      </w:pPr>
-      <w:r>
-        <w:t xml:space="preserve">Definition PA</w:t>
-      </w:r>
-    </w:p>
-    <w:p>
-      <w:pPr>
-        <w:numPr>
-          <w:ilvl w:val="0"/>
-          <w:numId w:val="1001"/>
-        </w:numPr>
-      </w:pPr>
-      <w:r>
-        <w:t xml:space="preserve">Gesundheitliche Vorteile PA</w:t>
-      </w:r>
-    </w:p>
-    <w:p>
-      <w:pPr>
-        <w:numPr>
-          <w:ilvl w:val="0"/>
-          <w:numId w:val="1001"/>
-        </w:numPr>
-      </w:pPr>
-      <w:r>
-        <w:t xml:space="preserve">Empfohlene PA</w:t>
-      </w:r>
-    </w:p>
-    <w:p>
-      <w:pPr>
-        <w:numPr>
-          <w:ilvl w:val="0"/>
-          <w:numId w:val="1001"/>
-        </w:numPr>
-      </w:pPr>
-      <w:r>
-        <w:t xml:space="preserve">Sportmangel Prävalenz</w:t>
-      </w:r>
-    </w:p>
-    <w:p>
-      <w:pPr>
-        <w:numPr>
-          <w:ilvl w:val="0"/>
-          <w:numId w:val="1001"/>
-        </w:numPr>
-      </w:pPr>
-      <w:r>
-        <w:t xml:space="preserve">Zusammenhang Bewegungsmangel - Krankheiten</w:t>
-      </w:r>
-    </w:p>
-    <w:p>
-      <w:pPr>
-        <w:numPr>
-          <w:ilvl w:val="0"/>
-          <w:numId w:val="1001"/>
-        </w:numPr>
-      </w:pPr>
-      <w:r>
-        <w:t xml:space="preserve">Messmethoden allgemein –&gt; Vorteile von Session RPE</w:t>
       </w:r>
     </w:p>
     <w:bookmarkEnd w:id="29"/>
@@ -1072,7 +3828,22 @@
           <w:i/>
           <w:iCs/>
         </w:rPr>
-        <w:t xml:space="preserve">Demografische Variablen</w:t>
+        <w:t xml:space="preserve">Demografische Variablen:</w:t>
+      </w:r>
+      <w:r>
+        <w:t xml:space="preserve"> </w:t>
+      </w:r>
+      <w:r>
+        <w:t xml:space="preserve">In der Baseline-Erhebung wurden das Alter, das Geschlecht, die Sportart und das Sportziel (z.B.</w:t>
+      </w:r>
+      <w:r>
+        <w:t xml:space="preserve"> </w:t>
+      </w:r>
+      <w:r>
+        <w:t xml:space="preserve">“Marathon”</w:t>
+      </w:r>
+      <w:r>
+        <w:t xml:space="preserve">) abgefragt.</w:t>
       </w:r>
     </w:p>
     <w:p>
@@ -1080,34 +3851,15 @@
         <w:pStyle w:val="BodyText"/>
       </w:pPr>
       <w:r>
-        <w:t xml:space="preserve">In der Baseline-Erhebung wurden das Alter, das Geschlecht, die Sportart und das Sportziel (z.B.</w:t>
-      </w:r>
-      <w:r>
-        <w:t xml:space="preserve"> </w:t>
-      </w:r>
-      <w:r>
-        <w:t xml:space="preserve">“Marathon”</w:t>
-      </w:r>
-      <w:r>
-        <w:t xml:space="preserve">) abgefragt.</w:t>
-      </w:r>
-    </w:p>
-    <w:p>
-      <w:pPr>
-        <w:pStyle w:val="BodyText"/>
-      </w:pPr>
-      <w:r>
         <w:rPr>
           <w:i/>
           <w:iCs/>
         </w:rPr>
-        <w:t xml:space="preserve">Session RPE</w:t>
-      </w:r>
-    </w:p>
-    <w:p>
-      <w:pPr>
-        <w:pStyle w:val="BodyText"/>
-      </w:pPr>
+        <w:t xml:space="preserve">Session RPE:</w:t>
+      </w:r>
+      <w:r>
+        <w:t xml:space="preserve"> </w:t>
+      </w:r>
       <w:r>
         <w:t xml:space="preserve">Die Session Rate of Perceived Exhaustion</w:t>
       </w:r>
@@ -1213,15 +3965,13 @@
           <w:i/>
           <w:iCs/>
         </w:rPr>
-        <w:t xml:space="preserve">Attributionsstil</w:t>
-      </w:r>
-    </w:p>
-    <w:p>
-      <w:pPr>
-        <w:pStyle w:val="BodyText"/>
-      </w:pPr>
-      <w:r>
-        <w:t xml:space="preserve">Zur Erfassung des Attributionsstils wurde</w:t>
+        <w:t xml:space="preserve">Attributionsstil:</w:t>
+      </w:r>
+      <w:r>
+        <w:t xml:space="preserve"> </w:t>
+      </w:r>
+      <w:r>
+        <w:t xml:space="preserve">Zur Erfassung des Attributionsstils wurde das Attribution Style Questionnaire</w:t>
       </w:r>
       <w:r>
         <w:t xml:space="preserve"> </w:t>
@@ -1315,13 +4065,11 @@
           <w:i/>
           <w:iCs/>
         </w:rPr>
-        <w:t xml:space="preserve">Positive and Negative Affect Scale (PANAS)</w:t>
-      </w:r>
-    </w:p>
-    <w:p>
-      <w:pPr>
-        <w:pStyle w:val="BodyText"/>
-      </w:pPr>
+        <w:t xml:space="preserve">Positive and Negative Affect Scale (PANAS):</w:t>
+      </w:r>
+      <w:r>
+        <w:t xml:space="preserve"> </w:t>
+      </w:r>
       <w:r>
         <w:t xml:space="preserve">Die Positive and Negative Affect Scale (Panas,</w:t>
       </w:r>
@@ -1434,13 +4182,29 @@
           <w:i/>
           <w:iCs/>
         </w:rPr>
-        <w:t xml:space="preserve">Weitere Instrumente</w:t>
+        <w:t xml:space="preserve">Trainingsbezogene Variablen:</w:t>
+      </w:r>
+      <w:r>
+        <w:t xml:space="preserve"> </w:t>
+      </w:r>
+      <w:r>
+        <w:t xml:space="preserve">Im Baseline-Fragebogen wruden die wöchentliche Trainingszeit in Stunden und die Lauf-Kilometerzahl abgefragt. Zu jeder Trainingseinheit wurden ebenso die Trainingszeit und Kilometerzahl, bezogen auf das einzelne Training, abgefragt. Dazu wurden die Versuchspersonen gefragt, wie sehr die Intention, das Trainingsziel zu erreichen, ausgeprägt war (Commitment, visuelle Analogskala von 1-100), und zu wieviel Prozent sie ihr Trainingsziel erreicht war (Goal Attainment)</w:t>
       </w:r>
     </w:p>
     <w:p>
       <w:pPr>
         <w:pStyle w:val="BodyText"/>
       </w:pPr>
+      <w:r>
+        <w:rPr>
+          <w:i/>
+          <w:iCs/>
+        </w:rPr>
+        <w:t xml:space="preserve">Weitere Instrumente:</w:t>
+      </w:r>
+      <w:r>
+        <w:t xml:space="preserve"> </w:t>
+      </w:r>
       <w:r>
         <w:t xml:space="preserve">In diesem Forschungsprojekt wurden außerdem authentischer und überheblicher Stolz (authentic and hubristic pride,</w:t>
       </w:r>

</xml_diff>

<commit_message>
I adjusted the code, so the.qmd-File would render without complications.
</commit_message>
<xml_diff>
--- a/Markdown/MD_BAEW.docx
+++ b/Markdown/MD_BAEW.docx
@@ -196,7 +196,7 @@
       </w:r>
     </w:p>
     <w:bookmarkEnd w:id="26"/>
-    <w:bookmarkStart w:id="27" w:name="firstheader"/>
+    <w:bookmarkStart w:id="30" w:name="firstheader"/>
     <w:p>
       <w:pPr>
         <w:pStyle w:val="Heading1"/>
@@ -210,10 +210,13 @@
         <w:pStyle w:val="SourceCode"/>
       </w:pPr>
       <w:r>
+        <w:br/>
+      </w:r>
+      <w:r>
         <w:rPr>
           <w:rStyle w:val="VerbatimChar"/>
         </w:rPr>
-        <w:t xml:space="preserve">[1] "No!"</w:t>
+        <w:t xml:space="preserve"> iter imp variable</w:t>
       </w:r>
       <w:r>
         <w:br/>
@@ -222,7 +225,7 @@
         <w:rPr>
           <w:rStyle w:val="VerbatimChar"/>
         </w:rPr>
-        <w:t xml:space="preserve">[1] "No!"</w:t>
+        <w:t xml:space="preserve">  1   1  Age  WeeklyKM_base  WeeklyH_base  WeeklyRPE_base  Locus  Dynamics  Globality  Controlability_self  Controlability_others  Intention  Meaning  PA_base  NA_base  Goal_ave  Commit_ave  SessionKM_ave  SesseionH_ave  SessionRPE_ave  PA_ave  NA_ave</w:t>
       </w:r>
       <w:r>
         <w:br/>
@@ -231,7 +234,7 @@
         <w:rPr>
           <w:rStyle w:val="VerbatimChar"/>
         </w:rPr>
-        <w:t xml:space="preserve">[1] "No!"</w:t>
+        <w:t xml:space="preserve">  1   2  Age  WeeklyKM_base  WeeklyH_base  WeeklyRPE_base  Locus  Dynamics  Globality  Controlability_self  Controlability_others  Intention  Meaning  PA_base  NA_base  Goal_ave  Commit_ave  SessionKM_ave  SesseionH_ave  SessionRPE_ave  PA_ave  NA_ave</w:t>
       </w:r>
       <w:r>
         <w:br/>
@@ -240,7 +243,7 @@
         <w:rPr>
           <w:rStyle w:val="VerbatimChar"/>
         </w:rPr>
-        <w:t xml:space="preserve">[1] "No!"</w:t>
+        <w:t xml:space="preserve">  1   3  Age  WeeklyKM_base  WeeklyH_base  WeeklyRPE_base  Locus  Dynamics  Globality  Controlability_self  Controlability_others  Intention  Meaning  PA_base  NA_base  Goal_ave  Commit_ave  SessionKM_ave  SesseionH_ave  SessionRPE_ave  PA_ave  NA_ave</w:t>
       </w:r>
       <w:r>
         <w:br/>
@@ -249,7 +252,7 @@
         <w:rPr>
           <w:rStyle w:val="VerbatimChar"/>
         </w:rPr>
-        <w:t xml:space="preserve">[1] "No!"</w:t>
+        <w:t xml:space="preserve">  1   4  Age  WeeklyKM_base  WeeklyH_base  WeeklyRPE_base  Locus  Dynamics  Globality  Controlability_self  Controlability_others  Intention  Meaning  PA_base  NA_base  Goal_ave  Commit_ave  SessionKM_ave  SesseionH_ave  SessionRPE_ave  PA_ave  NA_ave</w:t>
       </w:r>
       <w:r>
         <w:br/>
@@ -258,7 +261,7 @@
         <w:rPr>
           <w:rStyle w:val="VerbatimChar"/>
         </w:rPr>
-        <w:t xml:space="preserve">[1] "No!"</w:t>
+        <w:t xml:space="preserve">  1   5  Age  WeeklyKM_base  WeeklyH_base  WeeklyRPE_base  Locus  Dynamics  Globality  Controlability_self  Controlability_others  Intention  Meaning  PA_base  NA_base  Goal_ave  Commit_ave  SessionKM_ave  SesseionH_ave  SessionRPE_ave  PA_ave  NA_ave</w:t>
       </w:r>
       <w:r>
         <w:br/>
@@ -267,7 +270,7 @@
         <w:rPr>
           <w:rStyle w:val="VerbatimChar"/>
         </w:rPr>
-        <w:t xml:space="preserve">[1] "No!"</w:t>
+        <w:t xml:space="preserve">  2   1  Age  WeeklyKM_base  WeeklyH_base  WeeklyRPE_base  Locus  Dynamics  Globality  Controlability_self  Controlability_others  Intention  Meaning  PA_base  NA_base  Goal_ave  Commit_ave  SessionKM_ave  SesseionH_ave  SessionRPE_ave  PA_ave  NA_ave</w:t>
       </w:r>
       <w:r>
         <w:br/>
@@ -276,7 +279,7 @@
         <w:rPr>
           <w:rStyle w:val="VerbatimChar"/>
         </w:rPr>
-        <w:t xml:space="preserve">[1] "Yes!"</w:t>
+        <w:t xml:space="preserve">  2   2  Age  WeeklyKM_base  WeeklyH_base  WeeklyRPE_base  Locus  Dynamics  Globality  Controlability_self  Controlability_others  Intention  Meaning  PA_base  NA_base  Goal_ave  Commit_ave  SessionKM_ave  SesseionH_ave  SessionRPE_ave  PA_ave  NA_ave</w:t>
       </w:r>
       <w:r>
         <w:br/>
@@ -285,7 +288,7 @@
         <w:rPr>
           <w:rStyle w:val="VerbatimChar"/>
         </w:rPr>
-        <w:t xml:space="preserve">[1] "No!"</w:t>
+        <w:t xml:space="preserve">  2   3  Age  WeeklyKM_base  WeeklyH_base  WeeklyRPE_base  Locus  Dynamics  Globality  Controlability_self  Controlability_others  Intention  Meaning  PA_base  NA_base  Goal_ave  Commit_ave  SessionKM_ave  SesseionH_ave  SessionRPE_ave  PA_ave  NA_ave</w:t>
       </w:r>
       <w:r>
         <w:br/>
@@ -294,7 +297,7 @@
         <w:rPr>
           <w:rStyle w:val="VerbatimChar"/>
         </w:rPr>
-        <w:t xml:space="preserve">[1] "No!"</w:t>
+        <w:t xml:space="preserve">  2   4  Age  WeeklyKM_base  WeeklyH_base  WeeklyRPE_base  Locus  Dynamics  Globality  Controlability_self  Controlability_others  Intention  Meaning  PA_base  NA_base  Goal_ave  Commit_ave  SessionKM_ave  SesseionH_ave  SessionRPE_ave  PA_ave  NA_ave</w:t>
       </w:r>
       <w:r>
         <w:br/>
@@ -303,7 +306,7 @@
         <w:rPr>
           <w:rStyle w:val="VerbatimChar"/>
         </w:rPr>
-        <w:t xml:space="preserve">[1] "No!"</w:t>
+        <w:t xml:space="preserve">  2   5  Age  WeeklyKM_base  WeeklyH_base  WeeklyRPE_base  Locus  Dynamics  Globality  Controlability_self  Controlability_others  Intention  Meaning  PA_base  NA_base  Goal_ave  Commit_ave  SessionKM_ave  SesseionH_ave  SessionRPE_ave  PA_ave  NA_ave</w:t>
       </w:r>
       <w:r>
         <w:br/>
@@ -312,7 +315,7 @@
         <w:rPr>
           <w:rStyle w:val="VerbatimChar"/>
         </w:rPr>
-        <w:t xml:space="preserve">[1] "Yes!"</w:t>
+        <w:t xml:space="preserve">  3   1  Age  WeeklyKM_base  WeeklyH_base  WeeklyRPE_base  Locus  Dynamics  Globality  Controlability_self  Controlability_others  Intention  Meaning  PA_base  NA_base  Goal_ave  Commit_ave  SessionKM_ave  SesseionH_ave  SessionRPE_ave  PA_ave  NA_ave</w:t>
       </w:r>
       <w:r>
         <w:br/>
@@ -321,7 +324,7 @@
         <w:rPr>
           <w:rStyle w:val="VerbatimChar"/>
         </w:rPr>
-        <w:t xml:space="preserve">[1] "No!"</w:t>
+        <w:t xml:space="preserve">  3   2  Age  WeeklyKM_base  WeeklyH_base  WeeklyRPE_base  Locus  Dynamics  Globality  Controlability_self  Controlability_others  Intention  Meaning  PA_base  NA_base  Goal_ave  Commit_ave  SessionKM_ave  SesseionH_ave  SessionRPE_ave  PA_ave  NA_ave</w:t>
       </w:r>
       <w:r>
         <w:br/>
@@ -330,7 +333,7 @@
         <w:rPr>
           <w:rStyle w:val="VerbatimChar"/>
         </w:rPr>
-        <w:t xml:space="preserve">[1] "No!"</w:t>
+        <w:t xml:space="preserve">  3   3  Age  WeeklyKM_base  WeeklyH_base  WeeklyRPE_base  Locus  Dynamics  Globality  Controlability_self  Controlability_others  Intention  Meaning  PA_base  NA_base  Goal_ave  Commit_ave  SessionKM_ave  SesseionH_ave  SessionRPE_ave  PA_ave  NA_ave</w:t>
       </w:r>
       <w:r>
         <w:br/>
@@ -339,7 +342,7 @@
         <w:rPr>
           <w:rStyle w:val="VerbatimChar"/>
         </w:rPr>
-        <w:t xml:space="preserve">[1] "No!"</w:t>
+        <w:t xml:space="preserve">  3   4  Age  WeeklyKM_base  WeeklyH_base  WeeklyRPE_base  Locus  Dynamics  Globality  Controlability_self  Controlability_others  Intention  Meaning  PA_base  NA_base  Goal_ave  Commit_ave  SessionKM_ave  SesseionH_ave  SessionRPE_ave  PA_ave  NA_ave</w:t>
       </w:r>
       <w:r>
         <w:br/>
@@ -348,7 +351,7 @@
         <w:rPr>
           <w:rStyle w:val="VerbatimChar"/>
         </w:rPr>
-        <w:t xml:space="preserve">[1] "No!"</w:t>
+        <w:t xml:space="preserve">  3   5  Age  WeeklyKM_base  WeeklyH_base  WeeklyRPE_base  Locus  Dynamics  Globality  Controlability_self  Controlability_others  Intention  Meaning  PA_base  NA_base  Goal_ave  Commit_ave  SessionKM_ave  SesseionH_ave  SessionRPE_ave  PA_ave  NA_ave</w:t>
       </w:r>
       <w:r>
         <w:br/>
@@ -357,7 +360,7 @@
         <w:rPr>
           <w:rStyle w:val="VerbatimChar"/>
         </w:rPr>
-        <w:t xml:space="preserve">[1] "No!"</w:t>
+        <w:t xml:space="preserve">  4   1  Age  WeeklyKM_base  WeeklyH_base  WeeklyRPE_base  Locus  Dynamics  Globality  Controlability_self  Controlability_others  Intention  Meaning  PA_base  NA_base  Goal_ave  Commit_ave  SessionKM_ave  SesseionH_ave  SessionRPE_ave  PA_ave  NA_ave</w:t>
       </w:r>
       <w:r>
         <w:br/>
@@ -366,7 +369,7 @@
         <w:rPr>
           <w:rStyle w:val="VerbatimChar"/>
         </w:rPr>
-        <w:t xml:space="preserve">[1] "No!"</w:t>
+        <w:t xml:space="preserve">  4   2  Age  WeeklyKM_base  WeeklyH_base  WeeklyRPE_base  Locus  Dynamics  Globality  Controlability_self  Controlability_others  Intention  Meaning  PA_base  NA_base  Goal_ave  Commit_ave  SessionKM_ave  SesseionH_ave  SessionRPE_ave  PA_ave  NA_ave</w:t>
       </w:r>
       <w:r>
         <w:br/>
@@ -375,7 +378,7 @@
         <w:rPr>
           <w:rStyle w:val="VerbatimChar"/>
         </w:rPr>
-        <w:t xml:space="preserve">[1] "No!"</w:t>
+        <w:t xml:space="preserve">  4   3  Age  WeeklyKM_base  WeeklyH_base  WeeklyRPE_base  Locus  Dynamics  Globality  Controlability_self  Controlability_others  Intention  Meaning  PA_base  NA_base  Goal_ave  Commit_ave  SessionKM_ave  SesseionH_ave  SessionRPE_ave  PA_ave  NA_ave</w:t>
       </w:r>
       <w:r>
         <w:br/>
@@ -384,7 +387,7 @@
         <w:rPr>
           <w:rStyle w:val="VerbatimChar"/>
         </w:rPr>
-        <w:t xml:space="preserve">[1] "No!"</w:t>
+        <w:t xml:space="preserve">  4   4  Age  WeeklyKM_base  WeeklyH_base  WeeklyRPE_base  Locus  Dynamics  Globality  Controlability_self  Controlability_others  Intention  Meaning  PA_base  NA_base  Goal_ave  Commit_ave  SessionKM_ave  SesseionH_ave  SessionRPE_ave  PA_ave  NA_ave</w:t>
       </w:r>
       <w:r>
         <w:br/>
@@ -393,7 +396,7 @@
         <w:rPr>
           <w:rStyle w:val="VerbatimChar"/>
         </w:rPr>
-        <w:t xml:space="preserve">[1] "No!"</w:t>
+        <w:t xml:space="preserve">  4   5  Age  WeeklyKM_base  WeeklyH_base  WeeklyRPE_base  Locus  Dynamics  Globality  Controlability_self  Controlability_others  Intention  Meaning  PA_base  NA_base  Goal_ave  Commit_ave  SessionKM_ave  SesseionH_ave  SessionRPE_ave  PA_ave  NA_ave</w:t>
       </w:r>
       <w:r>
         <w:br/>
@@ -402,7 +405,7 @@
         <w:rPr>
           <w:rStyle w:val="VerbatimChar"/>
         </w:rPr>
-        <w:t xml:space="preserve">[1] "No!"</w:t>
+        <w:t xml:space="preserve">  5   1  Age  WeeklyKM_base  WeeklyH_base  WeeklyRPE_base  Locus  Dynamics  Globality  Controlability_self  Controlability_others  Intention  Meaning  PA_base  NA_base  Goal_ave  Commit_ave  SessionKM_ave  SesseionH_ave  SessionRPE_ave  PA_ave  NA_ave</w:t>
       </w:r>
       <w:r>
         <w:br/>
@@ -411,7 +414,7 @@
         <w:rPr>
           <w:rStyle w:val="VerbatimChar"/>
         </w:rPr>
-        <w:t xml:space="preserve">[1] "No!"</w:t>
+        <w:t xml:space="preserve">  5   2  Age  WeeklyKM_base  WeeklyH_base  WeeklyRPE_base  Locus  Dynamics  Globality  Controlability_self  Controlability_others  Intention  Meaning  PA_base  NA_base  Goal_ave  Commit_ave  SessionKM_ave  SesseionH_ave  SessionRPE_ave  PA_ave  NA_ave</w:t>
       </w:r>
       <w:r>
         <w:br/>
@@ -420,7 +423,7 @@
         <w:rPr>
           <w:rStyle w:val="VerbatimChar"/>
         </w:rPr>
-        <w:t xml:space="preserve">[1] "No!"</w:t>
+        <w:t xml:space="preserve">  5   3  Age  WeeklyKM_base  WeeklyH_base  WeeklyRPE_base  Locus  Dynamics  Globality  Controlability_self  Controlability_others  Intention  Meaning  PA_base  NA_base  Goal_ave  Commit_ave  SessionKM_ave  SesseionH_ave  SessionRPE_ave  PA_ave  NA_ave</w:t>
       </w:r>
       <w:r>
         <w:br/>
@@ -429,7 +432,7 @@
         <w:rPr>
           <w:rStyle w:val="VerbatimChar"/>
         </w:rPr>
-        <w:t xml:space="preserve">[1] "No!"</w:t>
+        <w:t xml:space="preserve">  5   4  Age  WeeklyKM_base  WeeklyH_base  WeeklyRPE_base  Locus  Dynamics  Globality  Controlability_self  Controlability_others  Intention  Meaning  PA_base  NA_base  Goal_ave  Commit_ave  SessionKM_ave  SesseionH_ave  SessionRPE_ave  PA_ave  NA_ave</w:t>
       </w:r>
       <w:r>
         <w:br/>
@@ -438,2586 +441,59 @@
         <w:rPr>
           <w:rStyle w:val="VerbatimChar"/>
         </w:rPr>
-        <w:t xml:space="preserve">[1] "No!"</w:t>
-      </w:r>
-      <w:r>
-        <w:br/>
-      </w:r>
-      <w:r>
-        <w:rPr>
-          <w:rStyle w:val="VerbatimChar"/>
-        </w:rPr>
-        <w:t xml:space="preserve">[1] "No!"</w:t>
-      </w:r>
-      <w:r>
-        <w:br/>
-      </w:r>
-      <w:r>
-        <w:rPr>
-          <w:rStyle w:val="VerbatimChar"/>
-        </w:rPr>
-        <w:t xml:space="preserve">[1] "No!"</w:t>
-      </w:r>
-      <w:r>
-        <w:br/>
-      </w:r>
-      <w:r>
-        <w:rPr>
-          <w:rStyle w:val="VerbatimChar"/>
-        </w:rPr>
-        <w:t xml:space="preserve">[1] "No!"</w:t>
-      </w:r>
-      <w:r>
-        <w:br/>
-      </w:r>
-      <w:r>
-        <w:rPr>
-          <w:rStyle w:val="VerbatimChar"/>
-        </w:rPr>
-        <w:t xml:space="preserve">[1] "No!"</w:t>
-      </w:r>
-      <w:r>
-        <w:br/>
-      </w:r>
-      <w:r>
-        <w:rPr>
-          <w:rStyle w:val="VerbatimChar"/>
-        </w:rPr>
-        <w:t xml:space="preserve">[1] "Yes!"</w:t>
-      </w:r>
-      <w:r>
-        <w:br/>
-      </w:r>
-      <w:r>
-        <w:rPr>
-          <w:rStyle w:val="VerbatimChar"/>
-        </w:rPr>
-        <w:t xml:space="preserve">[1] "No!"</w:t>
-      </w:r>
-      <w:r>
-        <w:br/>
-      </w:r>
-      <w:r>
-        <w:rPr>
-          <w:rStyle w:val="VerbatimChar"/>
-        </w:rPr>
-        <w:t xml:space="preserve">[1] "No!"</w:t>
-      </w:r>
-      <w:r>
-        <w:br/>
-      </w:r>
-      <w:r>
-        <w:rPr>
-          <w:rStyle w:val="VerbatimChar"/>
-        </w:rPr>
-        <w:t xml:space="preserve">[1] "Yes!"</w:t>
-      </w:r>
-      <w:r>
-        <w:br/>
-      </w:r>
-      <w:r>
-        <w:rPr>
-          <w:rStyle w:val="VerbatimChar"/>
-        </w:rPr>
-        <w:t xml:space="preserve">[1] "Yes!"</w:t>
-      </w:r>
-      <w:r>
-        <w:br/>
-      </w:r>
-      <w:r>
-        <w:rPr>
-          <w:rStyle w:val="VerbatimChar"/>
-        </w:rPr>
-        <w:t xml:space="preserve">[1] "Yes!"</w:t>
-      </w:r>
-      <w:r>
-        <w:br/>
-      </w:r>
-      <w:r>
-        <w:rPr>
-          <w:rStyle w:val="VerbatimChar"/>
-        </w:rPr>
-        <w:t xml:space="preserve">[1] "Yes!"</w:t>
-      </w:r>
-      <w:r>
-        <w:br/>
-      </w:r>
-      <w:r>
-        <w:rPr>
-          <w:rStyle w:val="VerbatimChar"/>
-        </w:rPr>
-        <w:t xml:space="preserve">[1] "Yes!"</w:t>
-      </w:r>
-      <w:r>
-        <w:br/>
-      </w:r>
-      <w:r>
-        <w:rPr>
-          <w:rStyle w:val="VerbatimChar"/>
-        </w:rPr>
-        <w:t xml:space="preserve">[1] "Yes!"</w:t>
-      </w:r>
-      <w:r>
-        <w:br/>
-      </w:r>
-      <w:r>
-        <w:rPr>
-          <w:rStyle w:val="VerbatimChar"/>
-        </w:rPr>
-        <w:t xml:space="preserve">[1] "No!"</w:t>
-      </w:r>
-      <w:r>
-        <w:br/>
-      </w:r>
-      <w:r>
-        <w:rPr>
-          <w:rStyle w:val="VerbatimChar"/>
-        </w:rPr>
-        <w:t xml:space="preserve">[1] "No!"</w:t>
-      </w:r>
-      <w:r>
-        <w:br/>
-      </w:r>
-      <w:r>
-        <w:rPr>
-          <w:rStyle w:val="VerbatimChar"/>
-        </w:rPr>
-        <w:t xml:space="preserve">[1] "No!"</w:t>
-      </w:r>
-      <w:r>
-        <w:br/>
-      </w:r>
-      <w:r>
-        <w:rPr>
-          <w:rStyle w:val="VerbatimChar"/>
-        </w:rPr>
-        <w:t xml:space="preserve">[1] "No!"</w:t>
-      </w:r>
-      <w:r>
-        <w:br/>
-      </w:r>
-      <w:r>
-        <w:rPr>
-          <w:rStyle w:val="VerbatimChar"/>
-        </w:rPr>
-        <w:t xml:space="preserve">[1] "No!"</w:t>
-      </w:r>
-      <w:r>
-        <w:br/>
-      </w:r>
-      <w:r>
-        <w:rPr>
-          <w:rStyle w:val="VerbatimChar"/>
-        </w:rPr>
-        <w:t xml:space="preserve">[1] "No!"</w:t>
-      </w:r>
-      <w:r>
-        <w:br/>
-      </w:r>
-      <w:r>
-        <w:rPr>
-          <w:rStyle w:val="VerbatimChar"/>
-        </w:rPr>
-        <w:t xml:space="preserve">[1] "No!"</w:t>
-      </w:r>
-      <w:r>
-        <w:br/>
-      </w:r>
-      <w:r>
-        <w:rPr>
-          <w:rStyle w:val="VerbatimChar"/>
-        </w:rPr>
-        <w:t xml:space="preserve">[1] "Yes!"</w:t>
-      </w:r>
-      <w:r>
-        <w:br/>
-      </w:r>
-      <w:r>
-        <w:rPr>
-          <w:rStyle w:val="VerbatimChar"/>
-        </w:rPr>
-        <w:t xml:space="preserve">[1] "No!"</w:t>
-      </w:r>
-      <w:r>
-        <w:br/>
-      </w:r>
-      <w:r>
-        <w:rPr>
-          <w:rStyle w:val="VerbatimChar"/>
-        </w:rPr>
-        <w:t xml:space="preserve">[1] "No!"</w:t>
-      </w:r>
-      <w:r>
-        <w:br/>
-      </w:r>
-      <w:r>
-        <w:rPr>
-          <w:rStyle w:val="VerbatimChar"/>
-        </w:rPr>
-        <w:t xml:space="preserve">[1] "No!"</w:t>
-      </w:r>
-      <w:r>
-        <w:br/>
-      </w:r>
-      <w:r>
-        <w:rPr>
-          <w:rStyle w:val="VerbatimChar"/>
-        </w:rPr>
-        <w:t xml:space="preserve">[1] "Yes!"</w:t>
-      </w:r>
-      <w:r>
-        <w:br/>
-      </w:r>
-      <w:r>
-        <w:rPr>
-          <w:rStyle w:val="VerbatimChar"/>
-        </w:rPr>
-        <w:t xml:space="preserve">[1] "No!"</w:t>
-      </w:r>
-      <w:r>
-        <w:br/>
-      </w:r>
-      <w:r>
-        <w:rPr>
-          <w:rStyle w:val="VerbatimChar"/>
-        </w:rPr>
-        <w:t xml:space="preserve">[1] "No!"</w:t>
-      </w:r>
-      <w:r>
-        <w:br/>
-      </w:r>
-      <w:r>
-        <w:rPr>
-          <w:rStyle w:val="VerbatimChar"/>
-        </w:rPr>
-        <w:t xml:space="preserve">[1] "No!"</w:t>
-      </w:r>
-      <w:r>
-        <w:br/>
-      </w:r>
-      <w:r>
-        <w:rPr>
-          <w:rStyle w:val="VerbatimChar"/>
-        </w:rPr>
-        <w:t xml:space="preserve">[1] "No!"</w:t>
-      </w:r>
-      <w:r>
-        <w:br/>
-      </w:r>
-      <w:r>
-        <w:rPr>
-          <w:rStyle w:val="VerbatimChar"/>
-        </w:rPr>
-        <w:t xml:space="preserve">[1] "No!"</w:t>
-      </w:r>
-      <w:r>
-        <w:br/>
-      </w:r>
-      <w:r>
-        <w:rPr>
-          <w:rStyle w:val="VerbatimChar"/>
-        </w:rPr>
-        <w:t xml:space="preserve">[1] "No!"</w:t>
-      </w:r>
-      <w:r>
-        <w:br/>
-      </w:r>
-      <w:r>
-        <w:rPr>
-          <w:rStyle w:val="VerbatimChar"/>
-        </w:rPr>
-        <w:t xml:space="preserve">[1] "No!"</w:t>
-      </w:r>
-      <w:r>
-        <w:br/>
-      </w:r>
-      <w:r>
-        <w:rPr>
-          <w:rStyle w:val="VerbatimChar"/>
-        </w:rPr>
-        <w:t xml:space="preserve">[1] "No!"</w:t>
-      </w:r>
-      <w:r>
-        <w:br/>
-      </w:r>
-      <w:r>
-        <w:rPr>
-          <w:rStyle w:val="VerbatimChar"/>
-        </w:rPr>
-        <w:t xml:space="preserve">[1] "No!"</w:t>
-      </w:r>
-      <w:r>
-        <w:br/>
-      </w:r>
-      <w:r>
-        <w:rPr>
-          <w:rStyle w:val="VerbatimChar"/>
-        </w:rPr>
-        <w:t xml:space="preserve">[1] "No!"</w:t>
-      </w:r>
-      <w:r>
-        <w:br/>
-      </w:r>
-      <w:r>
-        <w:rPr>
-          <w:rStyle w:val="VerbatimChar"/>
-        </w:rPr>
-        <w:t xml:space="preserve">[1] "No!"</w:t>
-      </w:r>
-      <w:r>
-        <w:br/>
-      </w:r>
-      <w:r>
-        <w:rPr>
-          <w:rStyle w:val="VerbatimChar"/>
-        </w:rPr>
-        <w:t xml:space="preserve">[1] "No!"</w:t>
-      </w:r>
-      <w:r>
-        <w:br/>
-      </w:r>
-      <w:r>
-        <w:rPr>
-          <w:rStyle w:val="VerbatimChar"/>
-        </w:rPr>
-        <w:t xml:space="preserve">[1] "Yes!"</w:t>
-      </w:r>
-      <w:r>
-        <w:br/>
-      </w:r>
-      <w:r>
-        <w:rPr>
-          <w:rStyle w:val="VerbatimChar"/>
-        </w:rPr>
-        <w:t xml:space="preserve">[1] "No!"</w:t>
-      </w:r>
-      <w:r>
-        <w:br/>
-      </w:r>
-      <w:r>
-        <w:rPr>
-          <w:rStyle w:val="VerbatimChar"/>
-        </w:rPr>
-        <w:t xml:space="preserve">[1] "No!"</w:t>
-      </w:r>
-      <w:r>
-        <w:br/>
-      </w:r>
-      <w:r>
-        <w:rPr>
-          <w:rStyle w:val="VerbatimChar"/>
-        </w:rPr>
-        <w:t xml:space="preserve">[1] "No!"</w:t>
-      </w:r>
-      <w:r>
-        <w:br/>
-      </w:r>
-      <w:r>
-        <w:rPr>
-          <w:rStyle w:val="VerbatimChar"/>
-        </w:rPr>
-        <w:t xml:space="preserve">[1] "Yes!"</w:t>
-      </w:r>
-      <w:r>
-        <w:br/>
-      </w:r>
-      <w:r>
-        <w:rPr>
-          <w:rStyle w:val="VerbatimChar"/>
-        </w:rPr>
-        <w:t xml:space="preserve">[1] "Yes!"</w:t>
-      </w:r>
-      <w:r>
-        <w:br/>
-      </w:r>
-      <w:r>
-        <w:rPr>
-          <w:rStyle w:val="VerbatimChar"/>
-        </w:rPr>
-        <w:t xml:space="preserve">[1] "Yes!"</w:t>
-      </w:r>
-      <w:r>
-        <w:br/>
-      </w:r>
-      <w:r>
-        <w:rPr>
-          <w:rStyle w:val="VerbatimChar"/>
-        </w:rPr>
-        <w:t xml:space="preserve">[1] "No!"</w:t>
-      </w:r>
-      <w:r>
-        <w:br/>
-      </w:r>
-      <w:r>
-        <w:rPr>
-          <w:rStyle w:val="VerbatimChar"/>
-        </w:rPr>
-        <w:t xml:space="preserve">[1] "Yes!"</w:t>
-      </w:r>
-      <w:r>
-        <w:br/>
-      </w:r>
-      <w:r>
-        <w:rPr>
-          <w:rStyle w:val="VerbatimChar"/>
-        </w:rPr>
-        <w:t xml:space="preserve">[1] "Yes!"</w:t>
-      </w:r>
-      <w:r>
-        <w:br/>
-      </w:r>
-      <w:r>
-        <w:rPr>
-          <w:rStyle w:val="VerbatimChar"/>
-        </w:rPr>
-        <w:t xml:space="preserve">[1] "Yes!"</w:t>
-      </w:r>
-      <w:r>
-        <w:br/>
-      </w:r>
-      <w:r>
-        <w:rPr>
-          <w:rStyle w:val="VerbatimChar"/>
-        </w:rPr>
-        <w:t xml:space="preserve">[1] "Yes!"</w:t>
-      </w:r>
-      <w:r>
-        <w:br/>
-      </w:r>
-      <w:r>
-        <w:rPr>
-          <w:rStyle w:val="VerbatimChar"/>
-        </w:rPr>
-        <w:t xml:space="preserve">[1] "Yes!"</w:t>
-      </w:r>
-      <w:r>
-        <w:br/>
-      </w:r>
-      <w:r>
-        <w:rPr>
-          <w:rStyle w:val="VerbatimChar"/>
-        </w:rPr>
-        <w:t xml:space="preserve">[1] "Yes!"</w:t>
-      </w:r>
-      <w:r>
-        <w:br/>
-      </w:r>
-      <w:r>
-        <w:rPr>
-          <w:rStyle w:val="VerbatimChar"/>
-        </w:rPr>
-        <w:t xml:space="preserve">[1] "Yes!"</w:t>
-      </w:r>
-      <w:r>
-        <w:br/>
-      </w:r>
-      <w:r>
-        <w:rPr>
-          <w:rStyle w:val="VerbatimChar"/>
-        </w:rPr>
-        <w:t xml:space="preserve">[1] "No!"</w:t>
-      </w:r>
-      <w:r>
-        <w:br/>
-      </w:r>
-      <w:r>
-        <w:rPr>
-          <w:rStyle w:val="VerbatimChar"/>
-        </w:rPr>
-        <w:t xml:space="preserve">[1] "No!"</w:t>
-      </w:r>
-      <w:r>
-        <w:br/>
-      </w:r>
-      <w:r>
-        <w:rPr>
-          <w:rStyle w:val="VerbatimChar"/>
-        </w:rPr>
-        <w:t xml:space="preserve">[1] "No!"</w:t>
-      </w:r>
-      <w:r>
-        <w:br/>
-      </w:r>
-      <w:r>
-        <w:rPr>
-          <w:rStyle w:val="VerbatimChar"/>
-        </w:rPr>
-        <w:t xml:space="preserve">[1] "No!"</w:t>
-      </w:r>
-      <w:r>
-        <w:br/>
-      </w:r>
-      <w:r>
-        <w:rPr>
-          <w:rStyle w:val="VerbatimChar"/>
-        </w:rPr>
-        <w:t xml:space="preserve">[1] "No!"</w:t>
-      </w:r>
-      <w:r>
-        <w:br/>
-      </w:r>
-      <w:r>
-        <w:rPr>
-          <w:rStyle w:val="VerbatimChar"/>
-        </w:rPr>
-        <w:t xml:space="preserve">[1] "No!"</w:t>
-      </w:r>
-      <w:r>
-        <w:br/>
-      </w:r>
-      <w:r>
-        <w:rPr>
-          <w:rStyle w:val="VerbatimChar"/>
-        </w:rPr>
-        <w:t xml:space="preserve">[1] "No!"</w:t>
-      </w:r>
-      <w:r>
-        <w:br/>
-      </w:r>
-      <w:r>
-        <w:rPr>
-          <w:rStyle w:val="VerbatimChar"/>
-        </w:rPr>
-        <w:t xml:space="preserve">[1] "Yes!"</w:t>
-      </w:r>
-      <w:r>
-        <w:br/>
-      </w:r>
-      <w:r>
-        <w:rPr>
-          <w:rStyle w:val="VerbatimChar"/>
-        </w:rPr>
-        <w:t xml:space="preserve">[1] "No!"</w:t>
-      </w:r>
-      <w:r>
-        <w:br/>
-      </w:r>
-      <w:r>
-        <w:rPr>
-          <w:rStyle w:val="VerbatimChar"/>
-        </w:rPr>
-        <w:t xml:space="preserve">[1] "No!"</w:t>
-      </w:r>
-      <w:r>
-        <w:br/>
-      </w:r>
-      <w:r>
-        <w:rPr>
-          <w:rStyle w:val="VerbatimChar"/>
-        </w:rPr>
-        <w:t xml:space="preserve">[1] "No!"</w:t>
-      </w:r>
-      <w:r>
-        <w:br/>
-      </w:r>
-      <w:r>
-        <w:rPr>
-          <w:rStyle w:val="VerbatimChar"/>
-        </w:rPr>
-        <w:t xml:space="preserve">[1] "Yes!"</w:t>
-      </w:r>
-      <w:r>
-        <w:br/>
-      </w:r>
-      <w:r>
-        <w:rPr>
-          <w:rStyle w:val="VerbatimChar"/>
-        </w:rPr>
-        <w:t xml:space="preserve">[1] "No!"</w:t>
-      </w:r>
-      <w:r>
-        <w:br/>
-      </w:r>
-      <w:r>
-        <w:rPr>
-          <w:rStyle w:val="VerbatimChar"/>
-        </w:rPr>
-        <w:t xml:space="preserve">[1] "No!"</w:t>
-      </w:r>
-      <w:r>
-        <w:br/>
-      </w:r>
-      <w:r>
-        <w:rPr>
-          <w:rStyle w:val="VerbatimChar"/>
-        </w:rPr>
-        <w:t xml:space="preserve">[1] "No!"</w:t>
-      </w:r>
-      <w:r>
-        <w:br/>
-      </w:r>
-      <w:r>
-        <w:rPr>
-          <w:rStyle w:val="VerbatimChar"/>
-        </w:rPr>
-        <w:t xml:space="preserve">[1] "No!"</w:t>
-      </w:r>
-      <w:r>
-        <w:br/>
-      </w:r>
-      <w:r>
-        <w:rPr>
-          <w:rStyle w:val="VerbatimChar"/>
-        </w:rPr>
-        <w:t xml:space="preserve">[1] "No!"</w:t>
-      </w:r>
-      <w:r>
-        <w:br/>
-      </w:r>
-      <w:r>
-        <w:rPr>
-          <w:rStyle w:val="VerbatimChar"/>
-        </w:rPr>
-        <w:t xml:space="preserve">[1] "No!"</w:t>
-      </w:r>
-      <w:r>
-        <w:br/>
-      </w:r>
-      <w:r>
-        <w:rPr>
-          <w:rStyle w:val="VerbatimChar"/>
-        </w:rPr>
-        <w:t xml:space="preserve">[1] "No!"</w:t>
-      </w:r>
-      <w:r>
-        <w:br/>
-      </w:r>
-      <w:r>
-        <w:rPr>
-          <w:rStyle w:val="VerbatimChar"/>
-        </w:rPr>
-        <w:t xml:space="preserve">[1] "No!"</w:t>
-      </w:r>
-      <w:r>
-        <w:br/>
-      </w:r>
-      <w:r>
-        <w:rPr>
-          <w:rStyle w:val="VerbatimChar"/>
-        </w:rPr>
-        <w:t xml:space="preserve">[1] "No!"</w:t>
-      </w:r>
-      <w:r>
-        <w:br/>
-      </w:r>
-      <w:r>
-        <w:rPr>
-          <w:rStyle w:val="VerbatimChar"/>
-        </w:rPr>
-        <w:t xml:space="preserve">[1] "No!"</w:t>
-      </w:r>
-      <w:r>
-        <w:br/>
-      </w:r>
-      <w:r>
-        <w:rPr>
-          <w:rStyle w:val="VerbatimChar"/>
-        </w:rPr>
-        <w:t xml:space="preserve">[1] "No!"</w:t>
-      </w:r>
-      <w:r>
-        <w:br/>
-      </w:r>
-      <w:r>
-        <w:rPr>
-          <w:rStyle w:val="VerbatimChar"/>
-        </w:rPr>
-        <w:t xml:space="preserve">[1] "No!"</w:t>
-      </w:r>
-      <w:r>
-        <w:br/>
-      </w:r>
-      <w:r>
-        <w:rPr>
-          <w:rStyle w:val="VerbatimChar"/>
-        </w:rPr>
-        <w:t xml:space="preserve">[1] "No!"</w:t>
-      </w:r>
-      <w:r>
-        <w:br/>
-      </w:r>
-      <w:r>
-        <w:rPr>
-          <w:rStyle w:val="VerbatimChar"/>
-        </w:rPr>
-        <w:t xml:space="preserve">[1] "No!"</w:t>
-      </w:r>
-      <w:r>
-        <w:br/>
-      </w:r>
-      <w:r>
-        <w:rPr>
-          <w:rStyle w:val="VerbatimChar"/>
-        </w:rPr>
-        <w:t xml:space="preserve">[1] "No!"</w:t>
-      </w:r>
-      <w:r>
-        <w:br/>
-      </w:r>
-      <w:r>
-        <w:rPr>
-          <w:rStyle w:val="VerbatimChar"/>
-        </w:rPr>
-        <w:t xml:space="preserve">[1] "No!"</w:t>
-      </w:r>
-      <w:r>
-        <w:br/>
-      </w:r>
-      <w:r>
-        <w:rPr>
-          <w:rStyle w:val="VerbatimChar"/>
-        </w:rPr>
-        <w:t xml:space="preserve">[1] "No!"</w:t>
-      </w:r>
-      <w:r>
-        <w:br/>
-      </w:r>
-      <w:r>
-        <w:rPr>
-          <w:rStyle w:val="VerbatimChar"/>
-        </w:rPr>
-        <w:t xml:space="preserve">[1] "No!"</w:t>
-      </w:r>
-      <w:r>
-        <w:br/>
-      </w:r>
-      <w:r>
-        <w:rPr>
-          <w:rStyle w:val="VerbatimChar"/>
-        </w:rPr>
-        <w:t xml:space="preserve">[1] "Yes!"</w:t>
-      </w:r>
-      <w:r>
-        <w:br/>
-      </w:r>
-      <w:r>
-        <w:rPr>
-          <w:rStyle w:val="VerbatimChar"/>
-        </w:rPr>
-        <w:t xml:space="preserve">[1] "No!"</w:t>
-      </w:r>
-      <w:r>
-        <w:br/>
-      </w:r>
-      <w:r>
-        <w:rPr>
-          <w:rStyle w:val="VerbatimChar"/>
-        </w:rPr>
-        <w:t xml:space="preserve">[1] "No!"</w:t>
-      </w:r>
-      <w:r>
-        <w:br/>
-      </w:r>
-      <w:r>
-        <w:rPr>
-          <w:rStyle w:val="VerbatimChar"/>
-        </w:rPr>
-        <w:t xml:space="preserve">[1] "Yes!"</w:t>
-      </w:r>
-      <w:r>
-        <w:br/>
-      </w:r>
-      <w:r>
-        <w:rPr>
-          <w:rStyle w:val="VerbatimChar"/>
-        </w:rPr>
-        <w:t xml:space="preserve">[1] "Yes!"</w:t>
-      </w:r>
-      <w:r>
-        <w:br/>
-      </w:r>
-      <w:r>
-        <w:rPr>
-          <w:rStyle w:val="VerbatimChar"/>
-        </w:rPr>
-        <w:t xml:space="preserve">[1] "Yes!"</w:t>
-      </w:r>
-      <w:r>
-        <w:br/>
-      </w:r>
-      <w:r>
-        <w:rPr>
-          <w:rStyle w:val="VerbatimChar"/>
-        </w:rPr>
-        <w:t xml:space="preserve">[1] "Yes!"</w:t>
-      </w:r>
-      <w:r>
-        <w:br/>
-      </w:r>
-      <w:r>
-        <w:rPr>
-          <w:rStyle w:val="VerbatimChar"/>
-        </w:rPr>
-        <w:t xml:space="preserve">[1] "Yes!"</w:t>
-      </w:r>
-      <w:r>
-        <w:br/>
-      </w:r>
-      <w:r>
-        <w:rPr>
-          <w:rStyle w:val="VerbatimChar"/>
-        </w:rPr>
-        <w:t xml:space="preserve">[1] "Yes!"</w:t>
-      </w:r>
-      <w:r>
-        <w:br/>
-      </w:r>
-      <w:r>
-        <w:rPr>
-          <w:rStyle w:val="VerbatimChar"/>
-        </w:rPr>
-        <w:t xml:space="preserve">[1] "No!"</w:t>
-      </w:r>
-      <w:r>
-        <w:br/>
-      </w:r>
-      <w:r>
-        <w:rPr>
-          <w:rStyle w:val="VerbatimChar"/>
-        </w:rPr>
-        <w:t xml:space="preserve">[1] "No!"</w:t>
-      </w:r>
-      <w:r>
-        <w:br/>
-      </w:r>
-      <w:r>
-        <w:rPr>
-          <w:rStyle w:val="VerbatimChar"/>
-        </w:rPr>
-        <w:t xml:space="preserve">[1] "No!"</w:t>
-      </w:r>
-      <w:r>
-        <w:br/>
-      </w:r>
-      <w:r>
-        <w:rPr>
-          <w:rStyle w:val="VerbatimChar"/>
-        </w:rPr>
-        <w:t xml:space="preserve">[1] "No!"</w:t>
-      </w:r>
-      <w:r>
-        <w:br/>
-      </w:r>
-      <w:r>
-        <w:rPr>
-          <w:rStyle w:val="VerbatimChar"/>
-        </w:rPr>
-        <w:t xml:space="preserve">[1] "No!"</w:t>
-      </w:r>
-      <w:r>
-        <w:br/>
-      </w:r>
-      <w:r>
-        <w:rPr>
-          <w:rStyle w:val="VerbatimChar"/>
-        </w:rPr>
-        <w:t xml:space="preserve">[1] "No!"</w:t>
-      </w:r>
-      <w:r>
-        <w:br/>
-      </w:r>
-      <w:r>
-        <w:rPr>
-          <w:rStyle w:val="VerbatimChar"/>
-        </w:rPr>
-        <w:t xml:space="preserve">[1] "No!"</w:t>
-      </w:r>
-      <w:r>
-        <w:br/>
-      </w:r>
-      <w:r>
-        <w:rPr>
-          <w:rStyle w:val="VerbatimChar"/>
-        </w:rPr>
-        <w:t xml:space="preserve">[1] "Yes!"</w:t>
-      </w:r>
-      <w:r>
-        <w:br/>
-      </w:r>
-      <w:r>
-        <w:rPr>
-          <w:rStyle w:val="VerbatimChar"/>
-        </w:rPr>
-        <w:t xml:space="preserve">[1] "No!"</w:t>
-      </w:r>
-      <w:r>
-        <w:br/>
-      </w:r>
-      <w:r>
-        <w:rPr>
-          <w:rStyle w:val="VerbatimChar"/>
-        </w:rPr>
-        <w:t xml:space="preserve">[1] "No!"</w:t>
-      </w:r>
-      <w:r>
-        <w:br/>
-      </w:r>
-      <w:r>
-        <w:rPr>
-          <w:rStyle w:val="VerbatimChar"/>
-        </w:rPr>
-        <w:t xml:space="preserve">[1] "No!"</w:t>
-      </w:r>
-      <w:r>
-        <w:br/>
-      </w:r>
-      <w:r>
-        <w:rPr>
-          <w:rStyle w:val="VerbatimChar"/>
-        </w:rPr>
-        <w:t xml:space="preserve">[1] "Yes!"</w:t>
-      </w:r>
-      <w:r>
-        <w:br/>
-      </w:r>
-      <w:r>
-        <w:rPr>
-          <w:rStyle w:val="VerbatimChar"/>
-        </w:rPr>
-        <w:t xml:space="preserve">[1] "No!"</w:t>
-      </w:r>
-      <w:r>
-        <w:br/>
-      </w:r>
-      <w:r>
-        <w:rPr>
-          <w:rStyle w:val="VerbatimChar"/>
-        </w:rPr>
-        <w:t xml:space="preserve">[1] "No!"</w:t>
-      </w:r>
-      <w:r>
-        <w:br/>
-      </w:r>
-      <w:r>
-        <w:rPr>
-          <w:rStyle w:val="VerbatimChar"/>
-        </w:rPr>
-        <w:t xml:space="preserve">[1] "No!"</w:t>
-      </w:r>
-      <w:r>
-        <w:br/>
-      </w:r>
-      <w:r>
-        <w:rPr>
-          <w:rStyle w:val="VerbatimChar"/>
-        </w:rPr>
-        <w:t xml:space="preserve">[1] "No!"</w:t>
-      </w:r>
-      <w:r>
-        <w:br/>
-      </w:r>
-      <w:r>
-        <w:rPr>
-          <w:rStyle w:val="VerbatimChar"/>
-        </w:rPr>
-        <w:t xml:space="preserve">[1] "No!"</w:t>
-      </w:r>
-      <w:r>
-        <w:br/>
-      </w:r>
-      <w:r>
-        <w:rPr>
-          <w:rStyle w:val="VerbatimChar"/>
-        </w:rPr>
-        <w:t xml:space="preserve">[1] "No!"</w:t>
-      </w:r>
-      <w:r>
-        <w:br/>
-      </w:r>
-      <w:r>
-        <w:rPr>
-          <w:rStyle w:val="VerbatimChar"/>
-        </w:rPr>
-        <w:t xml:space="preserve">[1] "No!"</w:t>
-      </w:r>
-      <w:r>
-        <w:br/>
-      </w:r>
-      <w:r>
-        <w:rPr>
-          <w:rStyle w:val="VerbatimChar"/>
-        </w:rPr>
-        <w:t xml:space="preserve">[1] "No!"</w:t>
-      </w:r>
-      <w:r>
-        <w:br/>
-      </w:r>
-      <w:r>
-        <w:rPr>
-          <w:rStyle w:val="VerbatimChar"/>
-        </w:rPr>
-        <w:t xml:space="preserve">[1] "No!"</w:t>
-      </w:r>
-      <w:r>
-        <w:br/>
-      </w:r>
-      <w:r>
-        <w:rPr>
-          <w:rStyle w:val="VerbatimChar"/>
-        </w:rPr>
-        <w:t xml:space="preserve">[1] "No!"</w:t>
-      </w:r>
-      <w:r>
-        <w:br/>
-      </w:r>
-      <w:r>
-        <w:rPr>
-          <w:rStyle w:val="VerbatimChar"/>
-        </w:rPr>
-        <w:t xml:space="preserve">[1] "No!"</w:t>
-      </w:r>
-      <w:r>
-        <w:br/>
-      </w:r>
-      <w:r>
-        <w:rPr>
-          <w:rStyle w:val="VerbatimChar"/>
-        </w:rPr>
-        <w:t xml:space="preserve">[1] "No!"</w:t>
-      </w:r>
-      <w:r>
-        <w:br/>
-      </w:r>
-      <w:r>
-        <w:rPr>
-          <w:rStyle w:val="VerbatimChar"/>
-        </w:rPr>
-        <w:t xml:space="preserve">[1] "Yes!"</w:t>
-      </w:r>
-      <w:r>
-        <w:br/>
-      </w:r>
-      <w:r>
-        <w:rPr>
-          <w:rStyle w:val="VerbatimChar"/>
-        </w:rPr>
-        <w:t xml:space="preserve">[1] "No!"</w:t>
-      </w:r>
-      <w:r>
-        <w:br/>
-      </w:r>
-      <w:r>
-        <w:rPr>
-          <w:rStyle w:val="VerbatimChar"/>
-        </w:rPr>
-        <w:t xml:space="preserve">[1] "No!"</w:t>
-      </w:r>
-      <w:r>
-        <w:br/>
-      </w:r>
-      <w:r>
-        <w:rPr>
-          <w:rStyle w:val="VerbatimChar"/>
-        </w:rPr>
-        <w:t xml:space="preserve">[1] "No!"</w:t>
-      </w:r>
-      <w:r>
-        <w:br/>
-      </w:r>
-      <w:r>
-        <w:rPr>
-          <w:rStyle w:val="VerbatimChar"/>
-        </w:rPr>
-        <w:t xml:space="preserve">[1] "Yes!"</w:t>
-      </w:r>
-      <w:r>
-        <w:br/>
-      </w:r>
-      <w:r>
-        <w:rPr>
-          <w:rStyle w:val="VerbatimChar"/>
-        </w:rPr>
-        <w:t xml:space="preserve">[1] "Yes!"</w:t>
-      </w:r>
-      <w:r>
-        <w:br/>
-      </w:r>
-      <w:r>
-        <w:rPr>
-          <w:rStyle w:val="VerbatimChar"/>
-        </w:rPr>
-        <w:t xml:space="preserve">[1] "Yes!"</w:t>
-      </w:r>
-      <w:r>
-        <w:br/>
-      </w:r>
-      <w:r>
-        <w:rPr>
-          <w:rStyle w:val="VerbatimChar"/>
-        </w:rPr>
-        <w:t xml:space="preserve">[1] "No!"</w:t>
-      </w:r>
-      <w:r>
-        <w:br/>
-      </w:r>
-      <w:r>
-        <w:rPr>
-          <w:rStyle w:val="VerbatimChar"/>
-        </w:rPr>
-        <w:t xml:space="preserve">[1] "Yes!"</w:t>
-      </w:r>
-      <w:r>
-        <w:br/>
-      </w:r>
-      <w:r>
-        <w:rPr>
-          <w:rStyle w:val="VerbatimChar"/>
-        </w:rPr>
-        <w:t xml:space="preserve">[1] "Yes!"</w:t>
-      </w:r>
-      <w:r>
-        <w:br/>
-      </w:r>
-      <w:r>
-        <w:rPr>
-          <w:rStyle w:val="VerbatimChar"/>
-        </w:rPr>
-        <w:t xml:space="preserve">[1] "Yes!"</w:t>
-      </w:r>
-      <w:r>
-        <w:br/>
-      </w:r>
-      <w:r>
-        <w:rPr>
-          <w:rStyle w:val="VerbatimChar"/>
-        </w:rPr>
-        <w:t xml:space="preserve">[1] "Yes!"</w:t>
-      </w:r>
-      <w:r>
-        <w:br/>
-      </w:r>
-      <w:r>
-        <w:rPr>
-          <w:rStyle w:val="VerbatimChar"/>
-        </w:rPr>
-        <w:t xml:space="preserve">[1] "Yes!"</w:t>
-      </w:r>
-      <w:r>
-        <w:br/>
-      </w:r>
-      <w:r>
-        <w:rPr>
-          <w:rStyle w:val="VerbatimChar"/>
-        </w:rPr>
-        <w:t xml:space="preserve">[1] "Yes!"</w:t>
-      </w:r>
-      <w:r>
-        <w:br/>
-      </w:r>
-      <w:r>
-        <w:rPr>
-          <w:rStyle w:val="VerbatimChar"/>
-        </w:rPr>
-        <w:t xml:space="preserve">[1] "Yes!"</w:t>
-      </w:r>
-      <w:r>
-        <w:br/>
-      </w:r>
-      <w:r>
-        <w:rPr>
-          <w:rStyle w:val="VerbatimChar"/>
-        </w:rPr>
-        <w:t xml:space="preserve">[1] "No!"</w:t>
-      </w:r>
-      <w:r>
-        <w:br/>
-      </w:r>
-      <w:r>
-        <w:rPr>
-          <w:rStyle w:val="VerbatimChar"/>
-        </w:rPr>
-        <w:t xml:space="preserve">[1] "No!"</w:t>
-      </w:r>
-      <w:r>
-        <w:br/>
-      </w:r>
-      <w:r>
-        <w:rPr>
-          <w:rStyle w:val="VerbatimChar"/>
-        </w:rPr>
-        <w:t xml:space="preserve">[1] "No!"</w:t>
-      </w:r>
-      <w:r>
-        <w:br/>
-      </w:r>
-      <w:r>
-        <w:rPr>
-          <w:rStyle w:val="VerbatimChar"/>
-        </w:rPr>
-        <w:t xml:space="preserve">[1] "No!"</w:t>
-      </w:r>
-      <w:r>
-        <w:br/>
-      </w:r>
-      <w:r>
-        <w:rPr>
-          <w:rStyle w:val="VerbatimChar"/>
-        </w:rPr>
-        <w:t xml:space="preserve">[1] "No!"</w:t>
-      </w:r>
-      <w:r>
-        <w:br/>
-      </w:r>
-      <w:r>
-        <w:rPr>
-          <w:rStyle w:val="VerbatimChar"/>
-        </w:rPr>
-        <w:t xml:space="preserve">[1] "Yes!"</w:t>
-      </w:r>
-      <w:r>
-        <w:br/>
-      </w:r>
-      <w:r>
-        <w:rPr>
-          <w:rStyle w:val="VerbatimChar"/>
-        </w:rPr>
-        <w:t xml:space="preserve">[1] "No!"</w:t>
-      </w:r>
-      <w:r>
-        <w:br/>
-      </w:r>
-      <w:r>
-        <w:rPr>
-          <w:rStyle w:val="VerbatimChar"/>
-        </w:rPr>
-        <w:t xml:space="preserve">[1] "Yes!"</w:t>
-      </w:r>
-      <w:r>
-        <w:br/>
-      </w:r>
-      <w:r>
-        <w:rPr>
-          <w:rStyle w:val="VerbatimChar"/>
-        </w:rPr>
-        <w:t xml:space="preserve">[1] "No!"</w:t>
-      </w:r>
-      <w:r>
-        <w:br/>
-      </w:r>
-      <w:r>
-        <w:rPr>
-          <w:rStyle w:val="VerbatimChar"/>
-        </w:rPr>
-        <w:t xml:space="preserve">[1] "No!"</w:t>
-      </w:r>
-      <w:r>
-        <w:br/>
-      </w:r>
-      <w:r>
-        <w:rPr>
-          <w:rStyle w:val="VerbatimChar"/>
-        </w:rPr>
-        <w:t xml:space="preserve">[1] "No!"</w:t>
-      </w:r>
-      <w:r>
-        <w:br/>
-      </w:r>
-      <w:r>
-        <w:rPr>
-          <w:rStyle w:val="VerbatimChar"/>
-        </w:rPr>
-        <w:t xml:space="preserve">[1] "Yes!"</w:t>
-      </w:r>
-      <w:r>
-        <w:br/>
-      </w:r>
-      <w:r>
-        <w:rPr>
-          <w:rStyle w:val="VerbatimChar"/>
-        </w:rPr>
-        <w:t xml:space="preserve">[1] "No!"</w:t>
-      </w:r>
-      <w:r>
-        <w:br/>
-      </w:r>
-      <w:r>
-        <w:rPr>
-          <w:rStyle w:val="VerbatimChar"/>
-        </w:rPr>
-        <w:t xml:space="preserve">[1] "No!"</w:t>
-      </w:r>
-      <w:r>
-        <w:br/>
-      </w:r>
-      <w:r>
-        <w:rPr>
-          <w:rStyle w:val="VerbatimChar"/>
-        </w:rPr>
-        <w:t xml:space="preserve">[1] "No!"</w:t>
-      </w:r>
-      <w:r>
-        <w:br/>
-      </w:r>
-      <w:r>
-        <w:rPr>
-          <w:rStyle w:val="VerbatimChar"/>
-        </w:rPr>
-        <w:t xml:space="preserve">[1] "No!"</w:t>
-      </w:r>
-      <w:r>
-        <w:br/>
-      </w:r>
-      <w:r>
-        <w:rPr>
-          <w:rStyle w:val="VerbatimChar"/>
-        </w:rPr>
-        <w:t xml:space="preserve">[1] "No!"</w:t>
-      </w:r>
-      <w:r>
-        <w:br/>
-      </w:r>
-      <w:r>
-        <w:rPr>
-          <w:rStyle w:val="VerbatimChar"/>
-        </w:rPr>
-        <w:t xml:space="preserve">[1] "No!"</w:t>
-      </w:r>
-      <w:r>
-        <w:br/>
-      </w:r>
-      <w:r>
-        <w:rPr>
-          <w:rStyle w:val="VerbatimChar"/>
-        </w:rPr>
-        <w:t xml:space="preserve">[1] "No!"</w:t>
-      </w:r>
-      <w:r>
-        <w:br/>
-      </w:r>
-      <w:r>
-        <w:rPr>
-          <w:rStyle w:val="VerbatimChar"/>
-        </w:rPr>
-        <w:t xml:space="preserve">[1] "No!"</w:t>
-      </w:r>
-      <w:r>
-        <w:br/>
-      </w:r>
-      <w:r>
-        <w:rPr>
-          <w:rStyle w:val="VerbatimChar"/>
-        </w:rPr>
-        <w:t xml:space="preserve">[1] "Yes!"</w:t>
-      </w:r>
-      <w:r>
-        <w:br/>
-      </w:r>
-      <w:r>
-        <w:rPr>
-          <w:rStyle w:val="VerbatimChar"/>
-        </w:rPr>
-        <w:t xml:space="preserve">[1] "Yes!"</w:t>
-      </w:r>
-      <w:r>
-        <w:br/>
-      </w:r>
-      <w:r>
-        <w:rPr>
-          <w:rStyle w:val="VerbatimChar"/>
-        </w:rPr>
-        <w:t xml:space="preserve">[1] "No!"</w:t>
-      </w:r>
-      <w:r>
-        <w:br/>
-      </w:r>
-      <w:r>
-        <w:rPr>
-          <w:rStyle w:val="VerbatimChar"/>
-        </w:rPr>
-        <w:t xml:space="preserve">[1] "No!"</w:t>
-      </w:r>
-      <w:r>
-        <w:br/>
-      </w:r>
-      <w:r>
-        <w:rPr>
-          <w:rStyle w:val="VerbatimChar"/>
-        </w:rPr>
-        <w:t xml:space="preserve">[1] "Yes!"</w:t>
-      </w:r>
-      <w:r>
-        <w:br/>
-      </w:r>
-      <w:r>
-        <w:rPr>
-          <w:rStyle w:val="VerbatimChar"/>
-        </w:rPr>
-        <w:t xml:space="preserve">[1] "No!"</w:t>
-      </w:r>
-      <w:r>
-        <w:br/>
-      </w:r>
-      <w:r>
-        <w:rPr>
-          <w:rStyle w:val="VerbatimChar"/>
-        </w:rPr>
-        <w:t xml:space="preserve">[1] "No!"</w:t>
-      </w:r>
-      <w:r>
-        <w:br/>
-      </w:r>
-      <w:r>
-        <w:rPr>
-          <w:rStyle w:val="VerbatimChar"/>
-        </w:rPr>
-        <w:t xml:space="preserve">[1] "Yes!"</w:t>
-      </w:r>
-      <w:r>
-        <w:br/>
-      </w:r>
-      <w:r>
-        <w:rPr>
-          <w:rStyle w:val="VerbatimChar"/>
-        </w:rPr>
-        <w:t xml:space="preserve">[1] "Yes!"</w:t>
-      </w:r>
-      <w:r>
-        <w:br/>
-      </w:r>
-      <w:r>
-        <w:rPr>
-          <w:rStyle w:val="VerbatimChar"/>
-        </w:rPr>
-        <w:t xml:space="preserve">[1] "Yes!"</w:t>
-      </w:r>
-      <w:r>
-        <w:br/>
-      </w:r>
-      <w:r>
-        <w:rPr>
-          <w:rStyle w:val="VerbatimChar"/>
-        </w:rPr>
-        <w:t xml:space="preserve">[1] "Yes!"</w:t>
-      </w:r>
-      <w:r>
-        <w:br/>
-      </w:r>
-      <w:r>
-        <w:rPr>
-          <w:rStyle w:val="VerbatimChar"/>
-        </w:rPr>
-        <w:t xml:space="preserve">[1] "Yes!"</w:t>
-      </w:r>
-      <w:r>
-        <w:br/>
-      </w:r>
-      <w:r>
-        <w:rPr>
-          <w:rStyle w:val="VerbatimChar"/>
-        </w:rPr>
-        <w:t xml:space="preserve">[1] "Yes!"</w:t>
-      </w:r>
-      <w:r>
-        <w:br/>
-      </w:r>
-      <w:r>
-        <w:rPr>
-          <w:rStyle w:val="VerbatimChar"/>
-        </w:rPr>
-        <w:t xml:space="preserve">[1] "Yes!"</w:t>
-      </w:r>
-      <w:r>
-        <w:br/>
-      </w:r>
-      <w:r>
-        <w:rPr>
-          <w:rStyle w:val="VerbatimChar"/>
-        </w:rPr>
-        <w:t xml:space="preserve">[1] "Yes!"</w:t>
-      </w:r>
-      <w:r>
-        <w:br/>
-      </w:r>
-      <w:r>
-        <w:rPr>
-          <w:rStyle w:val="VerbatimChar"/>
-        </w:rPr>
-        <w:t xml:space="preserve">[1] "Yes!"</w:t>
-      </w:r>
-      <w:r>
-        <w:br/>
-      </w:r>
-      <w:r>
-        <w:rPr>
-          <w:rStyle w:val="VerbatimChar"/>
-        </w:rPr>
-        <w:t xml:space="preserve">[1] "Yes!"</w:t>
-      </w:r>
-      <w:r>
-        <w:br/>
-      </w:r>
-      <w:r>
-        <w:rPr>
-          <w:rStyle w:val="VerbatimChar"/>
-        </w:rPr>
-        <w:t xml:space="preserve">[1] "Yes!"</w:t>
-      </w:r>
-      <w:r>
-        <w:br/>
-      </w:r>
-      <w:r>
-        <w:rPr>
-          <w:rStyle w:val="VerbatimChar"/>
-        </w:rPr>
-        <w:t xml:space="preserve">[1] "Yes!"</w:t>
-      </w:r>
-      <w:r>
-        <w:br/>
-      </w:r>
-      <w:r>
-        <w:rPr>
-          <w:rStyle w:val="VerbatimChar"/>
-        </w:rPr>
-        <w:t xml:space="preserve">[1] "No!"</w:t>
-      </w:r>
-      <w:r>
-        <w:br/>
-      </w:r>
-      <w:r>
-        <w:rPr>
-          <w:rStyle w:val="VerbatimChar"/>
-        </w:rPr>
-        <w:t xml:space="preserve">[1] "No!"</w:t>
-      </w:r>
-      <w:r>
-        <w:br/>
-      </w:r>
-      <w:r>
-        <w:rPr>
-          <w:rStyle w:val="VerbatimChar"/>
-        </w:rPr>
-        <w:t xml:space="preserve">[1] "No!"</w:t>
-      </w:r>
-      <w:r>
-        <w:br/>
-      </w:r>
-      <w:r>
-        <w:rPr>
-          <w:rStyle w:val="VerbatimChar"/>
-        </w:rPr>
-        <w:t xml:space="preserve">[1] "No!"</w:t>
-      </w:r>
-      <w:r>
-        <w:br/>
-      </w:r>
-      <w:r>
-        <w:rPr>
-          <w:rStyle w:val="VerbatimChar"/>
-        </w:rPr>
-        <w:t xml:space="preserve">[1] "Yes!"</w:t>
-      </w:r>
-      <w:r>
-        <w:br/>
-      </w:r>
-      <w:r>
-        <w:rPr>
-          <w:rStyle w:val="VerbatimChar"/>
-        </w:rPr>
-        <w:t xml:space="preserve">[1] "Yes!"</w:t>
-      </w:r>
-      <w:r>
-        <w:br/>
-      </w:r>
-      <w:r>
-        <w:rPr>
-          <w:rStyle w:val="VerbatimChar"/>
-        </w:rPr>
-        <w:t xml:space="preserve">[1] "No!"</w:t>
-      </w:r>
-      <w:r>
-        <w:br/>
-      </w:r>
-      <w:r>
-        <w:rPr>
-          <w:rStyle w:val="VerbatimChar"/>
-        </w:rPr>
-        <w:t xml:space="preserve">[1] "Yes!"</w:t>
-      </w:r>
-      <w:r>
-        <w:br/>
-      </w:r>
-      <w:r>
-        <w:rPr>
-          <w:rStyle w:val="VerbatimChar"/>
-        </w:rPr>
-        <w:t xml:space="preserve">[1] "No!"</w:t>
-      </w:r>
-      <w:r>
-        <w:br/>
-      </w:r>
-      <w:r>
-        <w:rPr>
-          <w:rStyle w:val="VerbatimChar"/>
-        </w:rPr>
-        <w:t xml:space="preserve">[1] "Yes!"</w:t>
-      </w:r>
-      <w:r>
-        <w:br/>
-      </w:r>
-      <w:r>
-        <w:rPr>
-          <w:rStyle w:val="VerbatimChar"/>
-        </w:rPr>
-        <w:t xml:space="preserve">[1] "No!"</w:t>
-      </w:r>
-      <w:r>
-        <w:br/>
-      </w:r>
-      <w:r>
-        <w:rPr>
-          <w:rStyle w:val="VerbatimChar"/>
-        </w:rPr>
-        <w:t xml:space="preserve">[1] "Yes!"</w:t>
-      </w:r>
-      <w:r>
-        <w:br/>
-      </w:r>
-      <w:r>
-        <w:rPr>
-          <w:rStyle w:val="VerbatimChar"/>
-        </w:rPr>
-        <w:t xml:space="preserve">[1] "No!"</w:t>
-      </w:r>
-      <w:r>
-        <w:br/>
-      </w:r>
-      <w:r>
-        <w:rPr>
-          <w:rStyle w:val="VerbatimChar"/>
-        </w:rPr>
-        <w:t xml:space="preserve">[1] "No!"</w:t>
-      </w:r>
-      <w:r>
-        <w:br/>
-      </w:r>
-      <w:r>
-        <w:rPr>
-          <w:rStyle w:val="VerbatimChar"/>
-        </w:rPr>
-        <w:t xml:space="preserve">[1] "No!"</w:t>
-      </w:r>
-      <w:r>
-        <w:br/>
-      </w:r>
-      <w:r>
-        <w:rPr>
-          <w:rStyle w:val="VerbatimChar"/>
-        </w:rPr>
-        <w:t xml:space="preserve">[1] "No!"</w:t>
-      </w:r>
-      <w:r>
-        <w:br/>
-      </w:r>
-      <w:r>
-        <w:rPr>
-          <w:rStyle w:val="VerbatimChar"/>
-        </w:rPr>
-        <w:t xml:space="preserve">[1] "No!"</w:t>
-      </w:r>
-      <w:r>
-        <w:br/>
-      </w:r>
-      <w:r>
-        <w:rPr>
-          <w:rStyle w:val="VerbatimChar"/>
-        </w:rPr>
-        <w:t xml:space="preserve">[1] "No!"</w:t>
-      </w:r>
-      <w:r>
-        <w:br/>
-      </w:r>
-      <w:r>
-        <w:rPr>
-          <w:rStyle w:val="VerbatimChar"/>
-        </w:rPr>
-        <w:t xml:space="preserve">[1] "No!"</w:t>
-      </w:r>
-      <w:r>
-        <w:br/>
-      </w:r>
-      <w:r>
-        <w:rPr>
-          <w:rStyle w:val="VerbatimChar"/>
-        </w:rPr>
-        <w:t xml:space="preserve">[1] "Yes!"</w:t>
-      </w:r>
-      <w:r>
-        <w:br/>
-      </w:r>
-      <w:r>
-        <w:rPr>
-          <w:rStyle w:val="VerbatimChar"/>
-        </w:rPr>
-        <w:t xml:space="preserve">[1] "Yes!"</w:t>
-      </w:r>
-      <w:r>
-        <w:br/>
-      </w:r>
-      <w:r>
-        <w:rPr>
-          <w:rStyle w:val="VerbatimChar"/>
-        </w:rPr>
-        <w:t xml:space="preserve">[1] "No!"</w:t>
-      </w:r>
-      <w:r>
-        <w:br/>
-      </w:r>
-      <w:r>
-        <w:rPr>
-          <w:rStyle w:val="VerbatimChar"/>
-        </w:rPr>
-        <w:t xml:space="preserve">[1] "No!"</w:t>
-      </w:r>
-      <w:r>
-        <w:br/>
-      </w:r>
-      <w:r>
-        <w:rPr>
-          <w:rStyle w:val="VerbatimChar"/>
-        </w:rPr>
-        <w:t xml:space="preserve">[1] "No!"</w:t>
-      </w:r>
-      <w:r>
-        <w:br/>
-      </w:r>
-      <w:r>
-        <w:rPr>
-          <w:rStyle w:val="VerbatimChar"/>
-        </w:rPr>
-        <w:t xml:space="preserve">[1] "Yes!"</w:t>
-      </w:r>
-      <w:r>
-        <w:br/>
-      </w:r>
-      <w:r>
-        <w:rPr>
-          <w:rStyle w:val="VerbatimChar"/>
-        </w:rPr>
-        <w:t xml:space="preserve">[1] "No!"</w:t>
-      </w:r>
-      <w:r>
-        <w:br/>
-      </w:r>
-      <w:r>
-        <w:rPr>
-          <w:rStyle w:val="VerbatimChar"/>
-        </w:rPr>
-        <w:t xml:space="preserve">[1] "No!"</w:t>
-      </w:r>
-      <w:r>
-        <w:br/>
-      </w:r>
-      <w:r>
-        <w:rPr>
-          <w:rStyle w:val="VerbatimChar"/>
-        </w:rPr>
-        <w:t xml:space="preserve">[1] "Yes!"</w:t>
-      </w:r>
-      <w:r>
-        <w:br/>
-      </w:r>
-      <w:r>
-        <w:rPr>
-          <w:rStyle w:val="VerbatimChar"/>
-        </w:rPr>
-        <w:t xml:space="preserve">[1] "Yes!"</w:t>
-      </w:r>
-      <w:r>
-        <w:br/>
-      </w:r>
-      <w:r>
-        <w:rPr>
-          <w:rStyle w:val="VerbatimChar"/>
-        </w:rPr>
-        <w:t xml:space="preserve">[1] "Yes!"</w:t>
-      </w:r>
-      <w:r>
-        <w:br/>
-      </w:r>
-      <w:r>
-        <w:rPr>
-          <w:rStyle w:val="VerbatimChar"/>
-        </w:rPr>
-        <w:t xml:space="preserve">[1] "Yes!"</w:t>
-      </w:r>
-      <w:r>
-        <w:br/>
-      </w:r>
-      <w:r>
-        <w:rPr>
-          <w:rStyle w:val="VerbatimChar"/>
-        </w:rPr>
-        <w:t xml:space="preserve">[1] "Yes!"</w:t>
-      </w:r>
-      <w:r>
-        <w:br/>
-      </w:r>
-      <w:r>
-        <w:rPr>
-          <w:rStyle w:val="VerbatimChar"/>
-        </w:rPr>
-        <w:t xml:space="preserve">[1] "Yes!"</w:t>
-      </w:r>
-      <w:r>
-        <w:br/>
-      </w:r>
-      <w:r>
-        <w:rPr>
-          <w:rStyle w:val="VerbatimChar"/>
-        </w:rPr>
-        <w:t xml:space="preserve">[1] "Yes!"</w:t>
-      </w:r>
-      <w:r>
-        <w:br/>
-      </w:r>
-      <w:r>
-        <w:rPr>
-          <w:rStyle w:val="VerbatimChar"/>
-        </w:rPr>
-        <w:t xml:space="preserve">[1] "Yes!"</w:t>
-      </w:r>
-      <w:r>
-        <w:br/>
-      </w:r>
-      <w:r>
-        <w:rPr>
-          <w:rStyle w:val="VerbatimChar"/>
-        </w:rPr>
-        <w:t xml:space="preserve">[1] "Yes!"</w:t>
-      </w:r>
-      <w:r>
-        <w:br/>
-      </w:r>
-      <w:r>
-        <w:rPr>
-          <w:rStyle w:val="VerbatimChar"/>
-        </w:rPr>
-        <w:t xml:space="preserve">[1] "Yes!"</w:t>
-      </w:r>
-      <w:r>
-        <w:br/>
-      </w:r>
-      <w:r>
-        <w:rPr>
-          <w:rStyle w:val="VerbatimChar"/>
-        </w:rPr>
-        <w:t xml:space="preserve">[1] "Yes!"</w:t>
-      </w:r>
-      <w:r>
-        <w:br/>
-      </w:r>
-      <w:r>
-        <w:rPr>
-          <w:rStyle w:val="VerbatimChar"/>
-        </w:rPr>
-        <w:t xml:space="preserve">[1] "Yes!"</w:t>
-      </w:r>
-      <w:r>
-        <w:br/>
-      </w:r>
-      <w:r>
-        <w:rPr>
-          <w:rStyle w:val="VerbatimChar"/>
-        </w:rPr>
-        <w:t xml:space="preserve">[1] "No!"</w:t>
-      </w:r>
-      <w:r>
-        <w:br/>
-      </w:r>
-      <w:r>
-        <w:rPr>
-          <w:rStyle w:val="VerbatimChar"/>
-        </w:rPr>
-        <w:t xml:space="preserve">[1] "No!"</w:t>
-      </w:r>
-      <w:r>
-        <w:br/>
-      </w:r>
-      <w:r>
-        <w:rPr>
-          <w:rStyle w:val="VerbatimChar"/>
-        </w:rPr>
-        <w:t xml:space="preserve">[1] "No!"</w:t>
-      </w:r>
-      <w:r>
-        <w:br/>
-      </w:r>
-      <w:r>
-        <w:rPr>
-          <w:rStyle w:val="VerbatimChar"/>
-        </w:rPr>
-        <w:t xml:space="preserve">[1] "No!"</w:t>
-      </w:r>
-      <w:r>
-        <w:br/>
-      </w:r>
-      <w:r>
-        <w:rPr>
-          <w:rStyle w:val="VerbatimChar"/>
-        </w:rPr>
-        <w:t xml:space="preserve">[1] "Yes!"</w:t>
-      </w:r>
-      <w:r>
-        <w:br/>
-      </w:r>
-      <w:r>
-        <w:rPr>
-          <w:rStyle w:val="VerbatimChar"/>
-        </w:rPr>
-        <w:t xml:space="preserve">[1] "Yes!"</w:t>
-      </w:r>
-      <w:r>
-        <w:br/>
-      </w:r>
-      <w:r>
-        <w:rPr>
-          <w:rStyle w:val="VerbatimChar"/>
-        </w:rPr>
-        <w:t xml:space="preserve">[1] "No!"</w:t>
-      </w:r>
-      <w:r>
-        <w:br/>
-      </w:r>
-      <w:r>
-        <w:rPr>
-          <w:rStyle w:val="VerbatimChar"/>
-        </w:rPr>
-        <w:t xml:space="preserve">[1] "Yes!"</w:t>
-      </w:r>
-      <w:r>
-        <w:br/>
-      </w:r>
-      <w:r>
-        <w:rPr>
-          <w:rStyle w:val="VerbatimChar"/>
-        </w:rPr>
-        <w:t xml:space="preserve">[1] "No!"</w:t>
-      </w:r>
-      <w:r>
-        <w:br/>
-      </w:r>
-      <w:r>
-        <w:rPr>
-          <w:rStyle w:val="VerbatimChar"/>
-        </w:rPr>
-        <w:t xml:space="preserve">[1] "Yes!"</w:t>
-      </w:r>
-      <w:r>
-        <w:br/>
-      </w:r>
-      <w:r>
-        <w:rPr>
-          <w:rStyle w:val="VerbatimChar"/>
-        </w:rPr>
-        <w:t xml:space="preserve">[1] "No!"</w:t>
-      </w:r>
-      <w:r>
-        <w:br/>
-      </w:r>
-      <w:r>
-        <w:rPr>
-          <w:rStyle w:val="VerbatimChar"/>
-        </w:rPr>
-        <w:t xml:space="preserve">[1] "Yes!"</w:t>
-      </w:r>
-      <w:r>
-        <w:br/>
-      </w:r>
-      <w:r>
-        <w:rPr>
-          <w:rStyle w:val="VerbatimChar"/>
-        </w:rPr>
-        <w:t xml:space="preserve">[1] "No!"</w:t>
-      </w:r>
-      <w:r>
-        <w:br/>
-      </w:r>
-      <w:r>
-        <w:rPr>
-          <w:rStyle w:val="VerbatimChar"/>
-        </w:rPr>
-        <w:t xml:space="preserve">[1] "No!"</w:t>
-      </w:r>
-      <w:r>
-        <w:br/>
-      </w:r>
-      <w:r>
-        <w:rPr>
-          <w:rStyle w:val="VerbatimChar"/>
-        </w:rPr>
-        <w:t xml:space="preserve">[1] "No!"</w:t>
-      </w:r>
-      <w:r>
-        <w:br/>
-      </w:r>
-      <w:r>
-        <w:rPr>
-          <w:rStyle w:val="VerbatimChar"/>
-        </w:rPr>
-        <w:t xml:space="preserve">[1] "No!"</w:t>
-      </w:r>
-      <w:r>
-        <w:br/>
-      </w:r>
-      <w:r>
-        <w:rPr>
-          <w:rStyle w:val="VerbatimChar"/>
-        </w:rPr>
-        <w:t xml:space="preserve">[1] "No!"</w:t>
-      </w:r>
-      <w:r>
-        <w:br/>
-      </w:r>
-      <w:r>
-        <w:rPr>
-          <w:rStyle w:val="VerbatimChar"/>
-        </w:rPr>
-        <w:t xml:space="preserve">[1] "No!"</w:t>
-      </w:r>
-      <w:r>
-        <w:br/>
-      </w:r>
-      <w:r>
-        <w:rPr>
-          <w:rStyle w:val="VerbatimChar"/>
-        </w:rPr>
-        <w:t xml:space="preserve">[1] "No!"</w:t>
-      </w:r>
-      <w:r>
-        <w:br/>
-      </w:r>
-      <w:r>
-        <w:rPr>
-          <w:rStyle w:val="VerbatimChar"/>
-        </w:rPr>
-        <w:t xml:space="preserve">[1] "Yes!"</w:t>
-      </w:r>
-      <w:r>
-        <w:br/>
-      </w:r>
-      <w:r>
-        <w:rPr>
-          <w:rStyle w:val="VerbatimChar"/>
-        </w:rPr>
-        <w:t xml:space="preserve">[1] "Yes!"</w:t>
-      </w:r>
-      <w:r>
-        <w:br/>
-      </w:r>
-      <w:r>
-        <w:rPr>
-          <w:rStyle w:val="VerbatimChar"/>
-        </w:rPr>
-        <w:t xml:space="preserve">[1] "No!"</w:t>
-      </w:r>
-      <w:r>
-        <w:br/>
-      </w:r>
-      <w:r>
-        <w:rPr>
-          <w:rStyle w:val="VerbatimChar"/>
-        </w:rPr>
-        <w:t xml:space="preserve">[1] "No!"</w:t>
-      </w:r>
-      <w:r>
-        <w:br/>
-      </w:r>
-      <w:r>
-        <w:rPr>
-          <w:rStyle w:val="VerbatimChar"/>
-        </w:rPr>
-        <w:t xml:space="preserve">[1] "No!"</w:t>
-      </w:r>
-      <w:r>
-        <w:br/>
-      </w:r>
-      <w:r>
-        <w:rPr>
-          <w:rStyle w:val="VerbatimChar"/>
-        </w:rPr>
-        <w:t xml:space="preserve">[1] "Yes!"</w:t>
-      </w:r>
-      <w:r>
-        <w:br/>
-      </w:r>
-      <w:r>
-        <w:rPr>
-          <w:rStyle w:val="VerbatimChar"/>
-        </w:rPr>
-        <w:t xml:space="preserve">[1] "No!"</w:t>
-      </w:r>
-      <w:r>
-        <w:br/>
-      </w:r>
-      <w:r>
-        <w:rPr>
-          <w:rStyle w:val="VerbatimChar"/>
-        </w:rPr>
-        <w:t xml:space="preserve">[1] "No!"</w:t>
-      </w:r>
-      <w:r>
-        <w:br/>
-      </w:r>
-      <w:r>
-        <w:rPr>
-          <w:rStyle w:val="VerbatimChar"/>
-        </w:rPr>
-        <w:t xml:space="preserve">[1] "Yes!"</w:t>
-      </w:r>
-      <w:r>
-        <w:br/>
-      </w:r>
-      <w:r>
-        <w:rPr>
-          <w:rStyle w:val="VerbatimChar"/>
-        </w:rPr>
-        <w:t xml:space="preserve">[1] "Yes!"</w:t>
-      </w:r>
-      <w:r>
-        <w:br/>
-      </w:r>
-      <w:r>
-        <w:rPr>
-          <w:rStyle w:val="VerbatimChar"/>
-        </w:rPr>
-        <w:t xml:space="preserve">[1] "Yes!"</w:t>
-      </w:r>
-      <w:r>
-        <w:br/>
-      </w:r>
-      <w:r>
-        <w:rPr>
-          <w:rStyle w:val="VerbatimChar"/>
-        </w:rPr>
-        <w:t xml:space="preserve">[1] "Yes!"</w:t>
-      </w:r>
-      <w:r>
-        <w:br/>
-      </w:r>
-      <w:r>
-        <w:rPr>
-          <w:rStyle w:val="VerbatimChar"/>
-        </w:rPr>
-        <w:t xml:space="preserve">[1] "Yes!"</w:t>
-      </w:r>
-      <w:r>
-        <w:br/>
-      </w:r>
-      <w:r>
-        <w:rPr>
-          <w:rStyle w:val="VerbatimChar"/>
-        </w:rPr>
-        <w:t xml:space="preserve">[1] "Yes!"</w:t>
-      </w:r>
-      <w:r>
-        <w:br/>
-      </w:r>
-      <w:r>
-        <w:rPr>
-          <w:rStyle w:val="VerbatimChar"/>
-        </w:rPr>
-        <w:t xml:space="preserve">[1] "Yes!"</w:t>
-      </w:r>
-      <w:r>
-        <w:br/>
-      </w:r>
-      <w:r>
-        <w:rPr>
-          <w:rStyle w:val="VerbatimChar"/>
-        </w:rPr>
-        <w:t xml:space="preserve">[1] "Yes!"</w:t>
-      </w:r>
-      <w:r>
-        <w:br/>
-      </w:r>
-      <w:r>
-        <w:rPr>
-          <w:rStyle w:val="VerbatimChar"/>
-        </w:rPr>
-        <w:t xml:space="preserve">[1] "Yes!"</w:t>
-      </w:r>
-      <w:r>
-        <w:br/>
-      </w:r>
-      <w:r>
-        <w:rPr>
-          <w:rStyle w:val="VerbatimChar"/>
-        </w:rPr>
-        <w:t xml:space="preserve">[1] "Yes!"</w:t>
-      </w:r>
-      <w:r>
-        <w:br/>
-      </w:r>
-      <w:r>
-        <w:rPr>
-          <w:rStyle w:val="VerbatimChar"/>
-        </w:rPr>
-        <w:t xml:space="preserve">[1] "Yes!"</w:t>
-      </w:r>
-      <w:r>
-        <w:br/>
-      </w:r>
-      <w:r>
-        <w:rPr>
-          <w:rStyle w:val="VerbatimChar"/>
-        </w:rPr>
-        <w:t xml:space="preserve">[1] "Yes!"</w:t>
-      </w:r>
-      <w:r>
-        <w:br/>
-      </w:r>
-      <w:r>
-        <w:rPr>
-          <w:rStyle w:val="VerbatimChar"/>
-        </w:rPr>
-        <w:t xml:space="preserve">[1] "No!"</w:t>
-      </w:r>
-      <w:r>
-        <w:br/>
-      </w:r>
-      <w:r>
-        <w:rPr>
-          <w:rStyle w:val="VerbatimChar"/>
-        </w:rPr>
-        <w:t xml:space="preserve">[1] "No!"</w:t>
-      </w:r>
-      <w:r>
-        <w:br/>
-      </w:r>
-      <w:r>
-        <w:rPr>
-          <w:rStyle w:val="VerbatimChar"/>
-        </w:rPr>
-        <w:t xml:space="preserve">[1] "Yes!"</w:t>
-      </w:r>
-      <w:r>
-        <w:br/>
-      </w:r>
-      <w:r>
-        <w:rPr>
-          <w:rStyle w:val="VerbatimChar"/>
-        </w:rPr>
-        <w:t xml:space="preserve">[1] "No!"</w:t>
-      </w:r>
-      <w:r>
-        <w:br/>
-      </w:r>
-      <w:r>
-        <w:rPr>
-          <w:rStyle w:val="VerbatimChar"/>
-        </w:rPr>
-        <w:t xml:space="preserve">[1] "Yes!"</w:t>
-      </w:r>
-      <w:r>
-        <w:br/>
-      </w:r>
-      <w:r>
-        <w:rPr>
-          <w:rStyle w:val="VerbatimChar"/>
-        </w:rPr>
-        <w:t xml:space="preserve">[1] "Yes!"</w:t>
-      </w:r>
-      <w:r>
-        <w:br/>
-      </w:r>
-      <w:r>
-        <w:rPr>
-          <w:rStyle w:val="VerbatimChar"/>
-        </w:rPr>
-        <w:t xml:space="preserve">[1] "No!"</w:t>
-      </w:r>
-      <w:r>
-        <w:br/>
-      </w:r>
-      <w:r>
-        <w:rPr>
-          <w:rStyle w:val="VerbatimChar"/>
-        </w:rPr>
-        <w:t xml:space="preserve">[1] "Yes!"</w:t>
-      </w:r>
-      <w:r>
-        <w:br/>
-      </w:r>
-      <w:r>
-        <w:rPr>
-          <w:rStyle w:val="VerbatimChar"/>
-        </w:rPr>
-        <w:t xml:space="preserve">[1] "No!"</w:t>
-      </w:r>
-      <w:r>
-        <w:br/>
-      </w:r>
-      <w:r>
-        <w:rPr>
-          <w:rStyle w:val="VerbatimChar"/>
-        </w:rPr>
-        <w:t xml:space="preserve">[1] "Yes!"</w:t>
-      </w:r>
-      <w:r>
-        <w:br/>
-      </w:r>
-      <w:r>
-        <w:rPr>
-          <w:rStyle w:val="VerbatimChar"/>
-        </w:rPr>
-        <w:t xml:space="preserve">[1] "No!"</w:t>
-      </w:r>
-      <w:r>
-        <w:br/>
-      </w:r>
-      <w:r>
-        <w:rPr>
-          <w:rStyle w:val="VerbatimChar"/>
-        </w:rPr>
-        <w:t xml:space="preserve">[1] "Yes!"</w:t>
-      </w:r>
-      <w:r>
-        <w:br/>
-      </w:r>
-      <w:r>
-        <w:rPr>
-          <w:rStyle w:val="VerbatimChar"/>
-        </w:rPr>
-        <w:t xml:space="preserve">[1] "No!"</w:t>
-      </w:r>
-      <w:r>
-        <w:br/>
-      </w:r>
-      <w:r>
-        <w:rPr>
-          <w:rStyle w:val="VerbatimChar"/>
-        </w:rPr>
-        <w:t xml:space="preserve">[1] "No!"</w:t>
-      </w:r>
-      <w:r>
-        <w:br/>
-      </w:r>
-      <w:r>
-        <w:rPr>
-          <w:rStyle w:val="VerbatimChar"/>
-        </w:rPr>
-        <w:t xml:space="preserve">[1] "No!"</w:t>
-      </w:r>
-      <w:r>
-        <w:br/>
-      </w:r>
-      <w:r>
-        <w:rPr>
-          <w:rStyle w:val="VerbatimChar"/>
-        </w:rPr>
-        <w:t xml:space="preserve">[1] "No!"</w:t>
-      </w:r>
-      <w:r>
-        <w:br/>
-      </w:r>
-      <w:r>
-        <w:rPr>
-          <w:rStyle w:val="VerbatimChar"/>
-        </w:rPr>
-        <w:t xml:space="preserve">[1] "No!"</w:t>
-      </w:r>
-      <w:r>
-        <w:br/>
-      </w:r>
-      <w:r>
-        <w:rPr>
-          <w:rStyle w:val="VerbatimChar"/>
-        </w:rPr>
-        <w:t xml:space="preserve">[1] "No!"</w:t>
-      </w:r>
-      <w:r>
-        <w:br/>
-      </w:r>
-      <w:r>
-        <w:rPr>
-          <w:rStyle w:val="VerbatimChar"/>
-        </w:rPr>
-        <w:t xml:space="preserve">[1] "Yes!"</w:t>
-      </w:r>
-      <w:r>
-        <w:br/>
-      </w:r>
-      <w:r>
-        <w:rPr>
-          <w:rStyle w:val="VerbatimChar"/>
-        </w:rPr>
-        <w:t xml:space="preserve">[1] "Yes!"</w:t>
-      </w:r>
-      <w:r>
-        <w:br/>
-      </w:r>
-      <w:r>
-        <w:rPr>
-          <w:rStyle w:val="VerbatimChar"/>
-        </w:rPr>
-        <w:t xml:space="preserve">[1] "Yes!"</w:t>
-      </w:r>
-      <w:r>
-        <w:br/>
-      </w:r>
-      <w:r>
-        <w:rPr>
-          <w:rStyle w:val="VerbatimChar"/>
-        </w:rPr>
-        <w:t xml:space="preserve">[1] "No!"</w:t>
-      </w:r>
-      <w:r>
-        <w:br/>
-      </w:r>
-      <w:r>
-        <w:rPr>
-          <w:rStyle w:val="VerbatimChar"/>
-        </w:rPr>
-        <w:t xml:space="preserve">[1] "No!"</w:t>
-      </w:r>
-      <w:r>
-        <w:br/>
-      </w:r>
-      <w:r>
-        <w:rPr>
-          <w:rStyle w:val="VerbatimChar"/>
-        </w:rPr>
-        <w:t xml:space="preserve">[1] "No!"</w:t>
-      </w:r>
-      <w:r>
-        <w:br/>
-      </w:r>
-      <w:r>
-        <w:rPr>
-          <w:rStyle w:val="VerbatimChar"/>
-        </w:rPr>
-        <w:t xml:space="preserve">[1] "Yes!"</w:t>
-      </w:r>
-      <w:r>
-        <w:br/>
-      </w:r>
-      <w:r>
-        <w:rPr>
-          <w:rStyle w:val="VerbatimChar"/>
-        </w:rPr>
-        <w:t xml:space="preserve">[1] "No!"</w:t>
-      </w:r>
-      <w:r>
-        <w:br/>
-      </w:r>
-      <w:r>
-        <w:rPr>
-          <w:rStyle w:val="VerbatimChar"/>
-        </w:rPr>
-        <w:t xml:space="preserve">[1] "No!"</w:t>
-      </w:r>
-      <w:r>
-        <w:br/>
-      </w:r>
-      <w:r>
-        <w:rPr>
-          <w:rStyle w:val="VerbatimChar"/>
-        </w:rPr>
-        <w:t xml:space="preserve">[1] "Yes!"</w:t>
-      </w:r>
-      <w:r>
-        <w:br/>
-      </w:r>
-      <w:r>
-        <w:rPr>
-          <w:rStyle w:val="VerbatimChar"/>
-        </w:rPr>
-        <w:t xml:space="preserve">[1] "Yes!"</w:t>
-      </w:r>
-      <w:r>
-        <w:br/>
-      </w:r>
-      <w:r>
-        <w:rPr>
-          <w:rStyle w:val="VerbatimChar"/>
-        </w:rPr>
-        <w:t xml:space="preserve">[1] "Yes!"</w:t>
-      </w:r>
-      <w:r>
-        <w:br/>
-      </w:r>
-      <w:r>
-        <w:rPr>
-          <w:rStyle w:val="VerbatimChar"/>
-        </w:rPr>
-        <w:t xml:space="preserve">[1] "Yes!"</w:t>
-      </w:r>
-      <w:r>
-        <w:br/>
-      </w:r>
-      <w:r>
-        <w:rPr>
-          <w:rStyle w:val="VerbatimChar"/>
-        </w:rPr>
-        <w:t xml:space="preserve">[1] "Yes!"</w:t>
-      </w:r>
-      <w:r>
-        <w:br/>
-      </w:r>
-      <w:r>
-        <w:rPr>
-          <w:rStyle w:val="VerbatimChar"/>
-        </w:rPr>
-        <w:t xml:space="preserve">[1] "Yes!"</w:t>
-      </w:r>
-      <w:r>
-        <w:br/>
-      </w:r>
-      <w:r>
-        <w:rPr>
-          <w:rStyle w:val="VerbatimChar"/>
-        </w:rPr>
-        <w:t xml:space="preserve">[1] "Yes!"</w:t>
-      </w:r>
-      <w:r>
-        <w:br/>
-      </w:r>
-      <w:r>
-        <w:rPr>
-          <w:rStyle w:val="VerbatimChar"/>
-        </w:rPr>
-        <w:t xml:space="preserve">[1] "Yes!"</w:t>
-      </w:r>
-      <w:r>
-        <w:br/>
-      </w:r>
-      <w:r>
-        <w:rPr>
-          <w:rStyle w:val="VerbatimChar"/>
-        </w:rPr>
-        <w:t xml:space="preserve">[1] "Yes!"</w:t>
-      </w:r>
-      <w:r>
-        <w:br/>
-      </w:r>
-      <w:r>
-        <w:rPr>
-          <w:rStyle w:val="VerbatimChar"/>
-        </w:rPr>
-        <w:t xml:space="preserve">[1] "Yes!"</w:t>
-      </w:r>
-      <w:r>
-        <w:br/>
-      </w:r>
-      <w:r>
-        <w:rPr>
-          <w:rStyle w:val="VerbatimChar"/>
-        </w:rPr>
-        <w:t xml:space="preserve">[1] "Yes!"</w:t>
-      </w:r>
-      <w:r>
-        <w:br/>
-      </w:r>
-      <w:r>
-        <w:rPr>
-          <w:rStyle w:val="VerbatimChar"/>
-        </w:rPr>
-        <w:t xml:space="preserve">[1] "Yes!"</w:t>
+        <w:t xml:space="preserve">  5   5  Age  WeeklyKM_base  WeeklyH_base  WeeklyRPE_base  Locus  Dynamics  Globality  Controlability_self  Controlability_others  Intention  Meaning  PA_base  NA_base  Goal_ave  Commit_ave  SessionKM_ave  SesseionH_ave  SessionRPE_ave  PA_ave  NA_ave</w:t>
       </w:r>
     </w:p>
     <w:p>
       <w:pPr>
         <w:pStyle w:val="FirstParagraph"/>
+      </w:pPr>
+      <w:r>
+        <w:drawing>
+          <wp:inline>
+            <wp:extent cx="5943600" cy="5943600"/>
+            <wp:effectExtent b="0" l="0" r="0" t="0"/>
+            <wp:docPr descr="" title="" id="28" name="Picture"/>
+            <a:graphic>
+              <a:graphicData uri="http://schemas.openxmlformats.org/drawingml/2006/picture">
+                <pic:pic>
+                  <pic:nvPicPr>
+                    <pic:cNvPr descr="MD_BAEW_files/figure-docx/unnamed-chunk-1-1.png" id="29" name="Picture"/>
+                    <pic:cNvPicPr>
+                      <a:picLocks noChangeArrowheads="1" noChangeAspect="1"/>
+                    </pic:cNvPicPr>
+                  </pic:nvPicPr>
+                  <pic:blipFill>
+                    <a:blip r:embed="rId27"/>
+                    <a:stretch>
+                      <a:fillRect/>
+                    </a:stretch>
+                  </pic:blipFill>
+                  <pic:spPr bwMode="auto">
+                    <a:xfrm>
+                      <a:off x="0" y="0"/>
+                      <a:ext cx="5943600" cy="5943600"/>
+                    </a:xfrm>
+                    <a:prstGeom prst="rect">
+                      <a:avLst/>
+                    </a:prstGeom>
+                    <a:noFill/>
+                    <a:ln w="9525">
+                      <a:noFill/>
+                      <a:headEnd/>
+                      <a:tailEnd/>
+                    </a:ln>
+                  </pic:spPr>
+                </pic:pic>
+              </a:graphicData>
+            </a:graphic>
+          </wp:inline>
+        </w:drawing>
+      </w:r>
+    </w:p>
+    <w:p>
+      <w:pPr>
+        <w:pStyle w:val="BodyText"/>
       </w:pPr>
       <w:r>
         <w:t xml:space="preserve">Die Empfehlungen zu regelmäßiger physischer Aktivität</w:t>
@@ -3309,8 +785,8 @@
         <w:t xml:space="preserve">) könnte einen geeigneten Rahmen zur Untersuchung dieser Fragestellung darstellen.</w:t>
       </w:r>
     </w:p>
-    <w:bookmarkEnd w:id="27"/>
-    <w:bookmarkStart w:id="33" w:name="theorie"/>
+    <w:bookmarkEnd w:id="30"/>
+    <w:bookmarkStart w:id="36" w:name="theorie"/>
     <w:p>
       <w:pPr>
         <w:pStyle w:val="Heading1"/>
@@ -3319,7 +795,7 @@
         <w:t xml:space="preserve">Theorie</w:t>
       </w:r>
     </w:p>
-    <w:bookmarkStart w:id="28" w:name="physische-aktivität-und-bewegung"/>
+    <w:bookmarkStart w:id="31" w:name="physische-aktivität-und-bewegung"/>
     <w:p>
       <w:pPr>
         <w:pStyle w:val="Heading2"/>
@@ -3577,8 +1053,8 @@
         <w:t xml:space="preserve">Messung von Physischer Aktivität</w:t>
       </w:r>
     </w:p>
-    <w:bookmarkEnd w:id="28"/>
-    <w:bookmarkStart w:id="29" w:name="affekt"/>
+    <w:bookmarkEnd w:id="31"/>
+    <w:bookmarkStart w:id="32" w:name="affekt"/>
     <w:p>
       <w:pPr>
         <w:pStyle w:val="Heading2"/>
@@ -3587,8 +1063,8 @@
         <w:t xml:space="preserve">Affekt</w:t>
       </w:r>
     </w:p>
-    <w:bookmarkEnd w:id="29"/>
-    <w:bookmarkStart w:id="30" w:name="attribution"/>
+    <w:bookmarkEnd w:id="32"/>
+    <w:bookmarkStart w:id="33" w:name="attribution"/>
     <w:p>
       <w:pPr>
         <w:pStyle w:val="Heading2"/>
@@ -3597,8 +1073,8 @@
         <w:t xml:space="preserve">Attribution</w:t>
       </w:r>
     </w:p>
-    <w:bookmarkEnd w:id="30"/>
-    <w:bookmarkStart w:id="31" w:name="das-rückfallmodell"/>
+    <w:bookmarkEnd w:id="33"/>
+    <w:bookmarkStart w:id="34" w:name="das-rückfallmodell"/>
     <w:p>
       <w:pPr>
         <w:pStyle w:val="Heading2"/>
@@ -3781,8 +1257,8 @@
         <w:t xml:space="preserve">wesentlich von der Ursachenzuschreibung auf das vergangene Verhalten ab, und zwar sollte sich eine internal-variable Kontrollüberzeugung positiv auswirken. Wenn negatives Gefühlserleben und eine undienliche Attribution nach einem Ausrutscher häufiger zu Rückfällen fühlen, dann sollten ein tendenziell negatives Affekterleben und ein external - stabiler Attributionsstil schlechtere Trainingsadhärenz und mehr Rückfälle vorhersagen.</w:t>
       </w:r>
     </w:p>
-    <w:bookmarkEnd w:id="31"/>
-    <w:bookmarkStart w:id="32" w:name="hypothesen-und-forschungsfrage"/>
+    <w:bookmarkEnd w:id="34"/>
+    <w:bookmarkStart w:id="35" w:name="hypothesen-und-forschungsfrage"/>
     <w:p>
       <w:pPr>
         <w:pStyle w:val="Heading2"/>
@@ -3791,9 +1267,9 @@
         <w:t xml:space="preserve">Hypothesen und Forschungsfrage</w:t>
       </w:r>
     </w:p>
-    <w:bookmarkEnd w:id="32"/>
-    <w:bookmarkEnd w:id="33"/>
-    <w:bookmarkStart w:id="38" w:name="methode"/>
+    <w:bookmarkEnd w:id="35"/>
+    <w:bookmarkEnd w:id="36"/>
+    <w:bookmarkStart w:id="41" w:name="methode"/>
     <w:p>
       <w:pPr>
         <w:pStyle w:val="Heading1"/>
@@ -3802,7 +1278,7 @@
         <w:t xml:space="preserve">Methode</w:t>
       </w:r>
     </w:p>
-    <w:bookmarkStart w:id="34" w:name="instrumente"/>
+    <w:bookmarkStart w:id="37" w:name="instrumente"/>
     <w:p>
       <w:pPr>
         <w:pStyle w:val="Heading2"/>
@@ -4266,8 +1742,8 @@
         <w:t xml:space="preserve">erfasst. In dieser Arbeit werden diese Daten nicht berücksichtigt.</w:t>
       </w:r>
     </w:p>
-    <w:bookmarkEnd w:id="34"/>
-    <w:bookmarkStart w:id="35" w:name="stichprobe"/>
+    <w:bookmarkEnd w:id="37"/>
+    <w:bookmarkStart w:id="38" w:name="stichprobe"/>
     <w:p>
       <w:pPr>
         <w:pStyle w:val="Heading2"/>
@@ -4321,7 +1797,7 @@
         <w:t xml:space="preserve"> </w:t>
       </w:r>
       <w:r>
-        <w:t xml:space="preserve">= 48 Fälle ergaben sich in dem Rohdatensatz.</w:t>
+        <w:t xml:space="preserve">= 39 Fälle ergaben sich in dem Rohdatensatz.</w:t>
       </w:r>
       <w:r>
         <w:t xml:space="preserve"> </w:t>
@@ -4337,7 +1813,7 @@
         <w:t xml:space="preserve"> </w:t>
       </w:r>
       <w:r>
-        <w:t xml:space="preserve">= 9 wurden von der Analyse und weiteren Befragungen ausgeschlossen, weil sie angaben, nicht an einem systematischen Trainings- oder Bewegungsprogramm teilzunehmen. Die deskriptiven Statistiken zu den demografischen Daten sind in Tabelle 1.</w:t>
+        <w:t xml:space="preserve">= 0 wurden von der Analyse und weiteren Befragungen ausgeschlossen, weil sie angaben, nicht an einem systematischen Trainings- oder Bewegungsprogramm teilzunehmen. Die deskriptiven Statistiken zu den demografischen Daten sind in Tabelle 1.</w:t>
       </w:r>
     </w:p>
     <w:p>
@@ -9046,8 +6522,8 @@
         <w:t xml:space="preserve">= 13.7)</w:t>
       </w:r>
     </w:p>
-    <w:bookmarkEnd w:id="35"/>
-    <w:bookmarkStart w:id="37" w:name="durchführung"/>
+    <w:bookmarkEnd w:id="38"/>
+    <w:bookmarkStart w:id="40" w:name="durchführung"/>
     <w:p>
       <w:pPr>
         <w:pStyle w:val="Heading2"/>
@@ -9066,6 +6542,14 @@
           <w:iCs/>
         </w:rPr>
         <w:t xml:space="preserve">Prozedur</w:t>
+      </w:r>
+    </w:p>
+    <w:p>
+      <w:pPr>
+        <w:pStyle w:val="BodyText"/>
+      </w:pPr>
+      <w:r>
+        <w:t xml:space="preserve">Die Teilnehmenden waren in einem Kurs für</w:t>
       </w:r>
     </w:p>
     <w:p>
@@ -9189,7 +6673,7 @@
       <w:r>
         <w:t xml:space="preserve"> </w:t>
       </w:r>
-      <w:hyperlink r:id="rId36">
+      <w:hyperlink r:id="rId39">
         <w:r>
           <w:rPr>
             <w:rStyle w:val="Hyperlink"/>
@@ -9204,9 +6688,9 @@
         <w:t xml:space="preserve">verfügbar.</w:t>
       </w:r>
     </w:p>
-    <w:bookmarkEnd w:id="37"/>
-    <w:bookmarkEnd w:id="38"/>
-    <w:bookmarkStart w:id="39" w:name="ergebnisse"/>
+    <w:bookmarkEnd w:id="40"/>
+    <w:bookmarkEnd w:id="41"/>
+    <w:bookmarkStart w:id="42" w:name="ergebnisse"/>
     <w:p>
       <w:pPr>
         <w:pStyle w:val="Heading1"/>
@@ -12905,7 +10389,7 @@
                 <w:szCs w:val="22"/>
                 <w:color w:val="000000"/>
               </w:rPr>
-              <w:t xml:space="preserve">3.08</w:t>
+              <w:t xml:space="preserve"/>
             </w:r>
           </w:p>
         </w:tc>
@@ -12958,7 +10442,7 @@
                 <w:szCs w:val="22"/>
                 <w:color w:val="000000"/>
               </w:rPr>
-              <w:t xml:space="preserve">0.64</w:t>
+              <w:t xml:space="preserve"/>
             </w:r>
           </w:p>
         </w:tc>
@@ -13011,7 +10495,7 @@
                 <w:szCs w:val="22"/>
                 <w:color w:val="000000"/>
               </w:rPr>
-              <w:t xml:space="preserve">0.03</w:t>
+              <w:t xml:space="preserve">NA</w:t>
             </w:r>
           </w:p>
         </w:tc>
@@ -13064,7 +10548,7 @@
                 <w:szCs w:val="22"/>
                 <w:color w:val="000000"/>
               </w:rPr>
-              <w:t xml:space="preserve">0.26</w:t>
+              <w:t xml:space="preserve">NA</w:t>
             </w:r>
           </w:p>
         </w:tc>
@@ -13117,7 +10601,7 @@
                 <w:szCs w:val="22"/>
                 <w:color w:val="000000"/>
               </w:rPr>
-              <w:t xml:space="preserve">-0.08</w:t>
+              <w:t xml:space="preserve">NA</w:t>
             </w:r>
           </w:p>
         </w:tc>
@@ -13170,7 +10654,7 @@
                 <w:szCs w:val="22"/>
                 <w:color w:val="000000"/>
               </w:rPr>
-              <w:t xml:space="preserve">0.03</w:t>
+              <w:t xml:space="preserve">NA</w:t>
             </w:r>
           </w:p>
         </w:tc>
@@ -13223,7 +10707,7 @@
                 <w:szCs w:val="22"/>
                 <w:color w:val="000000"/>
               </w:rPr>
-              <w:t xml:space="preserve">0.28</w:t>
+              <w:t xml:space="preserve">NA</w:t>
             </w:r>
           </w:p>
         </w:tc>
@@ -13494,7 +10978,7 @@
                 <w:szCs w:val="22"/>
                 <w:color w:val="000000"/>
               </w:rPr>
-              <w:t xml:space="preserve">3.34</w:t>
+              <w:t xml:space="preserve">3.39</w:t>
             </w:r>
           </w:p>
         </w:tc>
@@ -13547,7 +11031,7 @@
                 <w:szCs w:val="22"/>
                 <w:color w:val="000000"/>
               </w:rPr>
-              <w:t xml:space="preserve">0.63</w:t>
+              <w:t xml:space="preserve">0.59</w:t>
             </w:r>
           </w:p>
         </w:tc>
@@ -13600,7 +11084,7 @@
                 <w:szCs w:val="22"/>
                 <w:color w:val="000000"/>
               </w:rPr>
-              <w:t xml:space="preserve">0.1</w:t>
+              <w:t xml:space="preserve">0.13</w:t>
             </w:r>
           </w:p>
         </w:tc>
@@ -13653,7 +11137,7 @@
                 <w:szCs w:val="22"/>
                 <w:color w:val="000000"/>
               </w:rPr>
-              <w:t xml:space="preserve">0.11</w:t>
+              <w:t xml:space="preserve">0.12</w:t>
             </w:r>
           </w:p>
         </w:tc>
@@ -13706,7 +11190,7 @@
                 <w:szCs w:val="22"/>
                 <w:color w:val="000000"/>
               </w:rPr>
-              <w:t xml:space="preserve">0.01</w:t>
+              <w:t xml:space="preserve">0.12</w:t>
             </w:r>
           </w:p>
         </w:tc>
@@ -13759,7 +11243,7 @@
                 <w:szCs w:val="22"/>
                 <w:color w:val="000000"/>
               </w:rPr>
-              <w:t xml:space="preserve">0.31</w:t>
+              <w:t xml:space="preserve">0.35</w:t>
             </w:r>
           </w:p>
         </w:tc>
@@ -13812,7 +11296,7 @@
                 <w:szCs w:val="22"/>
                 <w:color w:val="000000"/>
               </w:rPr>
-              <w:t xml:space="preserve">0.42*</w:t>
+              <w:t xml:space="preserve">0.38*</w:t>
             </w:r>
           </w:p>
         </w:tc>
@@ -13865,7 +11349,7 @@
                 <w:szCs w:val="22"/>
                 <w:color w:val="000000"/>
               </w:rPr>
-              <w:t xml:space="preserve">0.74**</w:t>
+              <w:t xml:space="preserve">NA</w:t>
             </w:r>
           </w:p>
         </w:tc>
@@ -14083,7 +11567,7 @@
                 <w:szCs w:val="22"/>
                 <w:color w:val="000000"/>
               </w:rPr>
-              <w:t xml:space="preserve">1.33</w:t>
+              <w:t xml:space="preserve">1.32</w:t>
             </w:r>
           </w:p>
         </w:tc>
@@ -14136,7 +11620,7 @@
                 <w:szCs w:val="22"/>
                 <w:color w:val="000000"/>
               </w:rPr>
-              <w:t xml:space="preserve">0.37</w:t>
+              <w:t xml:space="preserve">0.35</w:t>
             </w:r>
           </w:p>
         </w:tc>
@@ -14189,7 +11673,7 @@
                 <w:szCs w:val="22"/>
                 <w:color w:val="000000"/>
               </w:rPr>
-              <w:t xml:space="preserve">-0.33</w:t>
+              <w:t xml:space="preserve">-0.34</w:t>
             </w:r>
           </w:p>
         </w:tc>
@@ -14242,7 +11726,7 @@
                 <w:szCs w:val="22"/>
                 <w:color w:val="000000"/>
               </w:rPr>
-              <w:t xml:space="preserve">-0.51**</w:t>
+              <w:t xml:space="preserve">-0.52**</w:t>
             </w:r>
           </w:p>
         </w:tc>
@@ -14295,7 +11779,7 @@
                 <w:szCs w:val="22"/>
                 <w:color w:val="000000"/>
               </w:rPr>
-              <w:t xml:space="preserve">-0.05</w:t>
+              <w:t xml:space="preserve">-0.12</w:t>
             </w:r>
           </w:p>
         </w:tc>
@@ -14348,7 +11832,7 @@
                 <w:szCs w:val="22"/>
                 <w:color w:val="000000"/>
               </w:rPr>
-              <w:t xml:space="preserve">0.05</w:t>
+              <w:t xml:space="preserve">0.01</w:t>
             </w:r>
           </w:p>
         </w:tc>
@@ -14454,7 +11938,7 @@
                 <w:szCs w:val="22"/>
                 <w:color w:val="000000"/>
               </w:rPr>
-              <w:t xml:space="preserve">0.04</w:t>
+              <w:t xml:space="preserve">NA</w:t>
             </w:r>
           </w:p>
         </w:tc>
@@ -14507,7 +11991,7 @@
                 <w:szCs w:val="22"/>
                 <w:color w:val="000000"/>
               </w:rPr>
-              <w:t xml:space="preserve">0.15</w:t>
+              <w:t xml:space="preserve">0.08</w:t>
             </w:r>
           </w:p>
         </w:tc>
@@ -14581,8 +12065,8 @@
         </w:sectPr>
       </w:pPr>
     </w:p>
-    <w:bookmarkEnd w:id="39"/>
-    <w:bookmarkStart w:id="40" w:name="diskussion"/>
+    <w:bookmarkEnd w:id="42"/>
+    <w:bookmarkStart w:id="43" w:name="diskussion"/>
     <w:p>
       <w:pPr>
         <w:pStyle w:val="Heading1"/>
@@ -14591,8 +12075,8 @@
         <w:t xml:space="preserve">Diskussion</w:t>
       </w:r>
     </w:p>
-    <w:bookmarkEnd w:id="40"/>
-    <w:bookmarkStart w:id="104" w:name="literaturverzeichnis"/>
+    <w:bookmarkEnd w:id="43"/>
+    <w:bookmarkStart w:id="107" w:name="literaturverzeichnis"/>
     <w:p>
       <w:pPr>
         <w:pStyle w:val="Heading1"/>
@@ -14601,8 +12085,8 @@
         <w:t xml:space="preserve">Literaturverzeichnis</w:t>
       </w:r>
     </w:p>
-    <w:bookmarkStart w:id="103" w:name="refs"/>
-    <w:bookmarkStart w:id="42" w:name="ref-Ainsworth2020"/>
+    <w:bookmarkStart w:id="106" w:name="refs"/>
+    <w:bookmarkStart w:id="45" w:name="ref-Ainsworth2020"/>
     <w:p>
       <w:pPr>
         <w:pStyle w:val="Bibliography"/>
@@ -14629,7 +12113,7 @@
       <w:r>
         <w:t xml:space="preserve"> </w:t>
       </w:r>
-      <w:hyperlink r:id="rId41">
+      <w:hyperlink r:id="rId44">
         <w:r>
           <w:rPr>
             <w:rStyle w:val="Hyperlink"/>
@@ -14638,8 +12122,8 @@
         </w:r>
       </w:hyperlink>
     </w:p>
-    <w:bookmarkEnd w:id="42"/>
-    <w:bookmarkStart w:id="44" w:name="ref-Amireault2013"/>
+    <w:bookmarkEnd w:id="45"/>
+    <w:bookmarkStart w:id="47" w:name="ref-Amireault2013"/>
     <w:p>
       <w:pPr>
         <w:pStyle w:val="Bibliography"/>
@@ -14676,7 +12160,7 @@
       <w:r>
         <w:t xml:space="preserve"> </w:t>
       </w:r>
-      <w:hyperlink r:id="rId43">
+      <w:hyperlink r:id="rId46">
         <w:r>
           <w:rPr>
             <w:rStyle w:val="Hyperlink"/>
@@ -14685,8 +12169,8 @@
         </w:r>
       </w:hyperlink>
     </w:p>
-    <w:bookmarkEnd w:id="44"/>
-    <w:bookmarkStart w:id="46" w:name="ref-Buckworth2007"/>
+    <w:bookmarkEnd w:id="47"/>
+    <w:bookmarkStart w:id="49" w:name="ref-Buckworth2007"/>
     <w:p>
       <w:pPr>
         <w:pStyle w:val="Bibliography"/>
@@ -14713,7 +12197,7 @@
       <w:r>
         <w:t xml:space="preserve"> </w:t>
       </w:r>
-      <w:hyperlink r:id="rId45">
+      <w:hyperlink r:id="rId48">
         <w:r>
           <w:rPr>
             <w:rStyle w:val="Hyperlink"/>
@@ -14722,8 +12206,8 @@
         </w:r>
       </w:hyperlink>
     </w:p>
-    <w:bookmarkEnd w:id="46"/>
-    <w:bookmarkStart w:id="48" w:name="ref-Carter2016"/>
+    <w:bookmarkEnd w:id="49"/>
+    <w:bookmarkStart w:id="51" w:name="ref-Carter2016"/>
     <w:p>
       <w:pPr>
         <w:pStyle w:val="Bibliography"/>
@@ -14760,7 +12244,7 @@
       <w:r>
         <w:t xml:space="preserve"> </w:t>
       </w:r>
-      <w:hyperlink r:id="rId47">
+      <w:hyperlink r:id="rId50">
         <w:r>
           <w:rPr>
             <w:rStyle w:val="Hyperlink"/>
@@ -14769,8 +12253,8 @@
         </w:r>
       </w:hyperlink>
     </w:p>
-    <w:bookmarkEnd w:id="48"/>
-    <w:bookmarkStart w:id="49" w:name="ref-caspersen1985physical"/>
+    <w:bookmarkEnd w:id="51"/>
+    <w:bookmarkStart w:id="52" w:name="ref-caspersen1985physical"/>
     <w:p>
       <w:pPr>
         <w:pStyle w:val="Bibliography"/>
@@ -14805,8 +12289,8 @@
         <w:t xml:space="preserve">, 126–131.</w:t>
       </w:r>
     </w:p>
-    <w:bookmarkEnd w:id="49"/>
-    <w:bookmarkStart w:id="51" w:name="ref-Corr1996"/>
+    <w:bookmarkEnd w:id="52"/>
+    <w:bookmarkStart w:id="54" w:name="ref-Corr1996"/>
     <w:p>
       <w:pPr>
         <w:pStyle w:val="Bibliography"/>
@@ -14843,7 +12327,7 @@
       <w:r>
         <w:t xml:space="preserve"> </w:t>
       </w:r>
-      <w:hyperlink r:id="rId50">
+      <w:hyperlink r:id="rId53">
         <w:r>
           <w:rPr>
             <w:rStyle w:val="Hyperlink"/>
@@ -14852,8 +12336,8 @@
         </w:r>
       </w:hyperlink>
     </w:p>
-    <w:bookmarkEnd w:id="51"/>
-    <w:bookmarkStart w:id="53" w:name="ref-Crawford2004"/>
+    <w:bookmarkEnd w:id="54"/>
+    <w:bookmarkStart w:id="56" w:name="ref-Crawford2004"/>
     <w:p>
       <w:pPr>
         <w:pStyle w:val="Bibliography"/>
@@ -14890,7 +12374,7 @@
       <w:r>
         <w:t xml:space="preserve"> </w:t>
       </w:r>
-      <w:hyperlink r:id="rId52">
+      <w:hyperlink r:id="rId55">
         <w:r>
           <w:rPr>
             <w:rStyle w:val="Hyperlink"/>
@@ -14899,8 +12383,8 @@
         </w:r>
       </w:hyperlink>
     </w:p>
-    <w:bookmarkEnd w:id="53"/>
-    <w:bookmarkStart w:id="55" w:name="ref-Day2004"/>
+    <w:bookmarkEnd w:id="56"/>
+    <w:bookmarkStart w:id="58" w:name="ref-Day2004"/>
     <w:p>
       <w:pPr>
         <w:pStyle w:val="Bibliography"/>
@@ -14937,7 +12421,7 @@
       <w:r>
         <w:t xml:space="preserve"> </w:t>
       </w:r>
-      <w:hyperlink r:id="rId54">
+      <w:hyperlink r:id="rId57">
         <w:r>
           <w:rPr>
             <w:rStyle w:val="Hyperlink"/>
@@ -14946,8 +12430,8 @@
         </w:r>
       </w:hyperlink>
     </w:p>
-    <w:bookmarkEnd w:id="55"/>
-    <w:bookmarkStart w:id="57" w:name="ref-Ding2016"/>
+    <w:bookmarkEnd w:id="58"/>
+    <w:bookmarkStart w:id="60" w:name="ref-Ding2016"/>
     <w:p>
       <w:pPr>
         <w:pStyle w:val="Bibliography"/>
@@ -14984,7 +12468,7 @@
       <w:r>
         <w:t xml:space="preserve"> </w:t>
       </w:r>
-      <w:hyperlink r:id="rId56">
+      <w:hyperlink r:id="rId59">
         <w:r>
           <w:rPr>
             <w:rStyle w:val="Hyperlink"/>
@@ -14993,8 +12477,8 @@
         </w:r>
       </w:hyperlink>
     </w:p>
-    <w:bookmarkEnd w:id="57"/>
-    <w:bookmarkStart w:id="59" w:name="ref-Foster2021"/>
+    <w:bookmarkEnd w:id="60"/>
+    <w:bookmarkStart w:id="62" w:name="ref-Foster2021"/>
     <w:p>
       <w:pPr>
         <w:pStyle w:val="Bibliography"/>
@@ -15031,7 +12515,7 @@
       <w:r>
         <w:t xml:space="preserve"> </w:t>
       </w:r>
-      <w:hyperlink r:id="rId58">
+      <w:hyperlink r:id="rId61">
         <w:r>
           <w:rPr>
             <w:rStyle w:val="Hyperlink"/>
@@ -15040,8 +12524,8 @@
         </w:r>
       </w:hyperlink>
     </w:p>
-    <w:bookmarkEnd w:id="59"/>
-    <w:bookmarkStart w:id="60" w:name="ref-Foster2001"/>
+    <w:bookmarkEnd w:id="62"/>
+    <w:bookmarkStart w:id="63" w:name="ref-Foster2001"/>
     <w:p>
       <w:pPr>
         <w:pStyle w:val="Bibliography"/>
@@ -15076,8 +12560,8 @@
         <w:t xml:space="preserve">(1), 109–115.</w:t>
       </w:r>
     </w:p>
-    <w:bookmarkEnd w:id="60"/>
-    <w:bookmarkStart w:id="62" w:name="ref-Gillison2009"/>
+    <w:bookmarkEnd w:id="63"/>
+    <w:bookmarkStart w:id="65" w:name="ref-Gillison2009"/>
     <w:p>
       <w:pPr>
         <w:pStyle w:val="Bibliography"/>
@@ -15114,7 +12598,7 @@
       <w:r>
         <w:t xml:space="preserve"> </w:t>
       </w:r>
-      <w:hyperlink r:id="rId61">
+      <w:hyperlink r:id="rId64">
         <w:r>
           <w:rPr>
             <w:rStyle w:val="Hyperlink"/>
@@ -15123,8 +12607,8 @@
         </w:r>
       </w:hyperlink>
     </w:p>
-    <w:bookmarkEnd w:id="62"/>
-    <w:bookmarkStart w:id="63" w:name="ref-hollmann2009sportmedizin"/>
+    <w:bookmarkEnd w:id="65"/>
+    <w:bookmarkStart w:id="66" w:name="ref-hollmann2009sportmedizin"/>
     <w:p>
       <w:pPr>
         <w:pStyle w:val="Bibliography"/>
@@ -15149,8 +12633,8 @@
         <w:t xml:space="preserve">(5th Aufl.). Schattauer.</w:t>
       </w:r>
     </w:p>
-    <w:bookmarkEnd w:id="63"/>
-    <w:bookmarkStart w:id="65" w:name="ref-Krug2013"/>
+    <w:bookmarkEnd w:id="66"/>
+    <w:bookmarkStart w:id="68" w:name="ref-Krug2013"/>
     <w:p>
       <w:pPr>
         <w:pStyle w:val="Bibliography"/>
@@ -15177,7 +12661,7 @@
       <w:r>
         <w:t xml:space="preserve"> </w:t>
       </w:r>
-      <w:hyperlink r:id="rId64">
+      <w:hyperlink r:id="rId67">
         <w:r>
           <w:rPr>
             <w:rStyle w:val="Hyperlink"/>
@@ -15186,8 +12670,8 @@
         </w:r>
       </w:hyperlink>
     </w:p>
-    <w:bookmarkEnd w:id="65"/>
-    <w:bookmarkStart w:id="67" w:name="ref-Lee2012"/>
+    <w:bookmarkEnd w:id="68"/>
+    <w:bookmarkStart w:id="70" w:name="ref-Lee2012"/>
     <w:p>
       <w:pPr>
         <w:pStyle w:val="Bibliography"/>
@@ -15224,7 +12708,7 @@
       <w:r>
         <w:t xml:space="preserve"> </w:t>
       </w:r>
-      <w:hyperlink r:id="rId66">
+      <w:hyperlink r:id="rId69">
         <w:r>
           <w:rPr>
             <w:rStyle w:val="Hyperlink"/>
@@ -15233,8 +12717,8 @@
         </w:r>
       </w:hyperlink>
     </w:p>
-    <w:bookmarkEnd w:id="67"/>
-    <w:bookmarkStart w:id="69" w:name="ref-Marcus1997"/>
+    <w:bookmarkEnd w:id="70"/>
+    <w:bookmarkStart w:id="72" w:name="ref-Marcus1997"/>
     <w:p>
       <w:pPr>
         <w:pStyle w:val="Bibliography"/>
@@ -15261,7 +12745,7 @@
       <w:r>
         <w:t xml:space="preserve"> </w:t>
       </w:r>
-      <w:hyperlink r:id="rId68">
+      <w:hyperlink r:id="rId71">
         <w:r>
           <w:rPr>
             <w:rStyle w:val="Hyperlink"/>
@@ -15270,8 +12754,8 @@
         </w:r>
       </w:hyperlink>
     </w:p>
-    <w:bookmarkEnd w:id="69"/>
-    <w:bookmarkStart w:id="71" w:name="ref-Marcus1993"/>
+    <w:bookmarkEnd w:id="72"/>
+    <w:bookmarkStart w:id="74" w:name="ref-Marcus1993"/>
     <w:p>
       <w:pPr>
         <w:pStyle w:val="Bibliography"/>
@@ -15308,7 +12792,7 @@
       <w:r>
         <w:t xml:space="preserve"> </w:t>
       </w:r>
-      <w:hyperlink r:id="rId70">
+      <w:hyperlink r:id="rId73">
         <w:r>
           <w:rPr>
             <w:rStyle w:val="Hyperlink"/>
@@ -15317,8 +12801,8 @@
         </w:r>
       </w:hyperlink>
     </w:p>
-    <w:bookmarkEnd w:id="71"/>
-    <w:bookmarkStart w:id="73" w:name="ref-Marlatt1984"/>
+    <w:bookmarkEnd w:id="74"/>
+    <w:bookmarkStart w:id="76" w:name="ref-Marlatt1984"/>
     <w:p>
       <w:pPr>
         <w:pStyle w:val="Bibliography"/>
@@ -15355,7 +12839,7 @@
       <w:r>
         <w:t xml:space="preserve"> </w:t>
       </w:r>
-      <w:hyperlink r:id="rId72">
+      <w:hyperlink r:id="rId75">
         <w:r>
           <w:rPr>
             <w:rStyle w:val="Hyperlink"/>
@@ -15364,8 +12848,8 @@
         </w:r>
       </w:hyperlink>
     </w:p>
-    <w:bookmarkEnd w:id="73"/>
-    <w:bookmarkStart w:id="75" w:name="ref-Martin1984"/>
+    <w:bookmarkEnd w:id="76"/>
+    <w:bookmarkStart w:id="78" w:name="ref-Martin1984"/>
     <w:p>
       <w:pPr>
         <w:pStyle w:val="Bibliography"/>
@@ -15402,7 +12886,7 @@
       <w:r>
         <w:t xml:space="preserve"> </w:t>
       </w:r>
-      <w:hyperlink r:id="rId74">
+      <w:hyperlink r:id="rId77">
         <w:r>
           <w:rPr>
             <w:rStyle w:val="Hyperlink"/>
@@ -15411,8 +12895,8 @@
         </w:r>
       </w:hyperlink>
     </w:p>
-    <w:bookmarkEnd w:id="75"/>
-    <w:bookmarkStart w:id="77" w:name="ref-Mcauley1994"/>
+    <w:bookmarkEnd w:id="78"/>
+    <w:bookmarkStart w:id="80" w:name="ref-Mcauley1994"/>
     <w:p>
       <w:pPr>
         <w:pStyle w:val="Bibliography"/>
@@ -15449,7 +12933,7 @@
       <w:r>
         <w:t xml:space="preserve"> </w:t>
       </w:r>
-      <w:hyperlink r:id="rId76">
+      <w:hyperlink r:id="rId79">
         <w:r>
           <w:rPr>
             <w:rStyle w:val="Hyperlink"/>
@@ -15458,8 +12942,8 @@
         </w:r>
       </w:hyperlink>
     </w:p>
-    <w:bookmarkEnd w:id="77"/>
-    <w:bookmarkStart w:id="79" w:name="ref-Mikkelsen2017"/>
+    <w:bookmarkEnd w:id="80"/>
+    <w:bookmarkStart w:id="82" w:name="ref-Mikkelsen2017"/>
     <w:p>
       <w:pPr>
         <w:pStyle w:val="Bibliography"/>
@@ -15496,7 +12980,7 @@
       <w:r>
         <w:t xml:space="preserve"> </w:t>
       </w:r>
-      <w:hyperlink r:id="rId78">
+      <w:hyperlink r:id="rId81">
         <w:r>
           <w:rPr>
             <w:rStyle w:val="Hyperlink"/>
@@ -15505,8 +12989,8 @@
         </w:r>
       </w:hyperlink>
     </w:p>
-    <w:bookmarkEnd w:id="79"/>
-    <w:bookmarkStart w:id="81" w:name="ref-Myers2004"/>
+    <w:bookmarkEnd w:id="82"/>
+    <w:bookmarkStart w:id="84" w:name="ref-Myers2004"/>
     <w:p>
       <w:pPr>
         <w:pStyle w:val="Bibliography"/>
@@ -15543,7 +13027,7 @@
       <w:r>
         <w:t xml:space="preserve"> </w:t>
       </w:r>
-      <w:hyperlink r:id="rId80">
+      <w:hyperlink r:id="rId83">
         <w:r>
           <w:rPr>
             <w:rStyle w:val="Hyperlink"/>
@@ -15552,8 +13036,8 @@
         </w:r>
       </w:hyperlink>
     </w:p>
-    <w:bookmarkEnd w:id="81"/>
-    <w:bookmarkStart w:id="83" w:name="ref-Paluska2000"/>
+    <w:bookmarkEnd w:id="84"/>
+    <w:bookmarkStart w:id="86" w:name="ref-Paluska2000"/>
     <w:p>
       <w:pPr>
         <w:pStyle w:val="Bibliography"/>
@@ -15590,7 +13074,7 @@
       <w:r>
         <w:t xml:space="preserve"> </w:t>
       </w:r>
-      <w:hyperlink r:id="rId82">
+      <w:hyperlink r:id="rId85">
         <w:r>
           <w:rPr>
             <w:rStyle w:val="Hyperlink"/>
@@ -15599,8 +13083,8 @@
         </w:r>
       </w:hyperlink>
     </w:p>
-    <w:bookmarkEnd w:id="83"/>
-    <w:bookmarkStart w:id="85" w:name="ref-Peterson1982"/>
+    <w:bookmarkEnd w:id="86"/>
+    <w:bookmarkStart w:id="88" w:name="ref-Peterson1982"/>
     <w:p>
       <w:pPr>
         <w:pStyle w:val="Bibliography"/>
@@ -15637,7 +13121,7 @@
       <w:r>
         <w:t xml:space="preserve"> </w:t>
       </w:r>
-      <w:hyperlink r:id="rId84">
+      <w:hyperlink r:id="rId87">
         <w:r>
           <w:rPr>
             <w:rStyle w:val="Hyperlink"/>
@@ -15646,8 +13130,8 @@
         </w:r>
       </w:hyperlink>
     </w:p>
-    <w:bookmarkEnd w:id="85"/>
-    <w:bookmarkStart w:id="87" w:name="ref-Piggin2020"/>
+    <w:bookmarkEnd w:id="88"/>
+    <w:bookmarkStart w:id="90" w:name="ref-Piggin2020"/>
     <w:p>
       <w:pPr>
         <w:pStyle w:val="Bibliography"/>
@@ -15684,7 +13168,7 @@
       <w:r>
         <w:t xml:space="preserve"> </w:t>
       </w:r>
-      <w:hyperlink r:id="rId86">
+      <w:hyperlink r:id="rId89">
         <w:r>
           <w:rPr>
             <w:rStyle w:val="Hyperlink"/>
@@ -15693,8 +13177,8 @@
         </w:r>
       </w:hyperlink>
     </w:p>
-    <w:bookmarkEnd w:id="87"/>
-    <w:bookmarkStart w:id="89" w:name="ref-RKI_2022"/>
+    <w:bookmarkEnd w:id="90"/>
+    <w:bookmarkStart w:id="92" w:name="ref-RKI_2022"/>
     <w:p>
       <w:pPr>
         <w:pStyle w:val="Bibliography"/>
@@ -15718,7 +13202,7 @@
       <w:r>
         <w:t xml:space="preserve"> </w:t>
       </w:r>
-      <w:hyperlink r:id="rId88">
+      <w:hyperlink r:id="rId91">
         <w:r>
           <w:rPr>
             <w:rStyle w:val="Hyperlink"/>
@@ -15727,8 +13211,8 @@
         </w:r>
       </w:hyperlink>
     </w:p>
-    <w:bookmarkEnd w:id="89"/>
-    <w:bookmarkStart w:id="91" w:name="ref-Sokolowski2000"/>
+    <w:bookmarkEnd w:id="92"/>
+    <w:bookmarkStart w:id="94" w:name="ref-Sokolowski2000"/>
     <w:p>
       <w:pPr>
         <w:pStyle w:val="Bibliography"/>
@@ -15765,7 +13249,7 @@
       <w:r>
         <w:t xml:space="preserve"> </w:t>
       </w:r>
-      <w:hyperlink r:id="rId90">
+      <w:hyperlink r:id="rId93">
         <w:r>
           <w:rPr>
             <w:rStyle w:val="Hyperlink"/>
@@ -15774,8 +13258,8 @@
         </w:r>
       </w:hyperlink>
     </w:p>
-    <w:bookmarkEnd w:id="91"/>
-    <w:bookmarkStart w:id="93" w:name="ref-Stetson2005"/>
+    <w:bookmarkEnd w:id="94"/>
+    <w:bookmarkStart w:id="96" w:name="ref-Stetson2005"/>
     <w:p>
       <w:pPr>
         <w:pStyle w:val="Bibliography"/>
@@ -15812,7 +13296,7 @@
       <w:r>
         <w:t xml:space="preserve"> </w:t>
       </w:r>
-      <w:hyperlink r:id="rId92">
+      <w:hyperlink r:id="rId95">
         <w:r>
           <w:rPr>
             <w:rStyle w:val="Hyperlink"/>
@@ -15821,8 +13305,8 @@
         </w:r>
       </w:hyperlink>
     </w:p>
-    <w:bookmarkEnd w:id="93"/>
-    <w:bookmarkStart w:id="95" w:name="ref-Tracy2007"/>
+    <w:bookmarkEnd w:id="96"/>
+    <w:bookmarkStart w:id="98" w:name="ref-Tracy2007"/>
     <w:p>
       <w:pPr>
         <w:pStyle w:val="Bibliography"/>
@@ -15846,7 +13330,7 @@
       <w:r>
         <w:t xml:space="preserve"> </w:t>
       </w:r>
-      <w:hyperlink r:id="rId94">
+      <w:hyperlink r:id="rId97">
         <w:r>
           <w:rPr>
             <w:rStyle w:val="Hyperlink"/>
@@ -15855,8 +13339,8 @@
         </w:r>
       </w:hyperlink>
     </w:p>
-    <w:bookmarkEnd w:id="95"/>
-    <w:bookmarkStart w:id="97" w:name="ref-Warburton2006"/>
+    <w:bookmarkEnd w:id="98"/>
+    <w:bookmarkStart w:id="100" w:name="ref-Warburton2006"/>
     <w:p>
       <w:pPr>
         <w:pStyle w:val="Bibliography"/>
@@ -15893,7 +13377,7 @@
       <w:r>
         <w:t xml:space="preserve"> </w:t>
       </w:r>
-      <w:hyperlink r:id="rId96">
+      <w:hyperlink r:id="rId99">
         <w:r>
           <w:rPr>
             <w:rStyle w:val="Hyperlink"/>
@@ -15902,8 +13386,8 @@
         </w:r>
       </w:hyperlink>
     </w:p>
-    <w:bookmarkEnd w:id="97"/>
-    <w:bookmarkStart w:id="99" w:name="ref-Watson1988"/>
+    <w:bookmarkEnd w:id="100"/>
+    <w:bookmarkStart w:id="102" w:name="ref-Watson1988"/>
     <w:p>
       <w:pPr>
         <w:pStyle w:val="Bibliography"/>
@@ -15940,7 +13424,7 @@
       <w:r>
         <w:t xml:space="preserve"> </w:t>
       </w:r>
-      <w:hyperlink r:id="rId98">
+      <w:hyperlink r:id="rId101">
         <w:r>
           <w:rPr>
             <w:rStyle w:val="Hyperlink"/>
@@ -15949,8 +13433,8 @@
         </w:r>
       </w:hyperlink>
     </w:p>
-    <w:bookmarkEnd w:id="99"/>
-    <w:bookmarkStart w:id="100" w:name="ref-winter1994manual"/>
+    <w:bookmarkEnd w:id="102"/>
+    <w:bookmarkStart w:id="103" w:name="ref-winter1994manual"/>
     <w:p>
       <w:pPr>
         <w:pStyle w:val="Bibliography"/>
@@ -15972,8 +13456,8 @@
         <w:t xml:space="preserve">. Winter.</w:t>
       </w:r>
     </w:p>
-    <w:bookmarkEnd w:id="100"/>
-    <w:bookmarkStart w:id="102" w:name="ref-WHO2010"/>
+    <w:bookmarkEnd w:id="103"/>
+    <w:bookmarkStart w:id="105" w:name="ref-WHO2010"/>
     <w:p>
       <w:pPr>
         <w:pStyle w:val="Bibliography"/>
@@ -15997,7 +13481,7 @@
       <w:r>
         <w:t xml:space="preserve"> </w:t>
       </w:r>
-      <w:hyperlink r:id="rId101">
+      <w:hyperlink r:id="rId104">
         <w:r>
           <w:rPr>
             <w:rStyle w:val="Hyperlink"/>
@@ -16006,10 +13490,10 @@
         </w:r>
       </w:hyperlink>
     </w:p>
-    <w:bookmarkEnd w:id="102"/>
-    <w:bookmarkEnd w:id="103"/>
-    <w:bookmarkEnd w:id="104"/>
-    <w:bookmarkStart w:id="105" w:name="anhang"/>
+    <w:bookmarkEnd w:id="105"/>
+    <w:bookmarkEnd w:id="106"/>
+    <w:bookmarkEnd w:id="107"/>
+    <w:bookmarkStart w:id="108" w:name="anhang"/>
     <w:p>
       <w:pPr>
         <w:pStyle w:val="Heading1"/>
@@ -16018,7 +13502,7 @@
         <w:t xml:space="preserve">Anhang</w:t>
       </w:r>
     </w:p>
-    <w:bookmarkEnd w:id="105"/>
+    <w:bookmarkEnd w:id="108"/>
     <w:sectPr>
       <w:headerReference r:id="rId9" w:type="even"/>
       <w:headerReference r:id="rId11" w:type="default"/>

</xml_diff>

<commit_message>
Messung zu Physischer Aktivität hinzugefügt
</commit_message>
<xml_diff>
--- a/Markdown/MD_BAEW.docx
+++ b/Markdown/MD_BAEW.docx
@@ -68,7 +68,7 @@
       </w:r>
     </w:p>
     <w:bookmarkEnd w:id="20"/>
-    <w:bookmarkStart w:id="25" w:name="author-note"/>
+    <w:bookmarkStart w:id="22" w:name="author-note"/>
     <w:p>
       <w:pPr>
         <w:pStyle w:val="Heading1"/>
@@ -87,64 +87,16 @@
       <w:r>
         <w:t xml:space="preserve"> </w:t>
       </w:r>
-      <w:bookmarkStart w:id="24" w:name="orchid"/>
-      <w:r>
-        <w:drawing>
-          <wp:inline>
-            <wp:extent cx="152279" cy="152279"/>
-            <wp:effectExtent b="0" l="0" r="0" t="0"/>
-            <wp:docPr descr="Orcid ID Logo: A green circle with white letters ID" title="" id="22" name="Picture"/>
-            <a:graphic>
-              <a:graphicData uri="http://schemas.openxmlformats.org/drawingml/2006/picture">
-                <pic:pic>
-                  <pic:nvPicPr>
-                    <pic:cNvPr descr="_extensions/wjschne/apaquarto/ORCID-iD_icon-vector.svg" id="23" name="Picture"/>
-                    <pic:cNvPicPr>
-                      <a:picLocks noChangeArrowheads="1" noChangeAspect="1"/>
-                    </pic:cNvPicPr>
-                  </pic:nvPicPr>
-                  <pic:blipFill>
-                    <a:blip>
-                      <a:extLst>
-                        <a:ext uri="{28A0092B-C50C-407E-A947-70E740481C1C}">
-                          <a14:useLocalDpi xmlns:a14="http://schemas.microsoft.com/office/drawing/2010/main" val="0"/>
-                        </a:ext>
-                        <a:ext uri="{96DAC541-7B7A-43D3-8B79-37D633B846F1}">
-                          <asvg:svgBlip xmlns:asvg="http://schemas.microsoft.com/office/drawing/2016/SVG/main" r:embed="rId21"/>
-                        </a:ext>
-                      </a:extLst>
-                    </a:blip>
-                    <a:stretch>
-                      <a:fillRect/>
-                    </a:stretch>
-                  </pic:blipFill>
-                  <pic:spPr bwMode="auto">
-                    <a:xfrm>
-                      <a:off x="0" y="0"/>
-                      <a:ext cx="152279" cy="152279"/>
-                    </a:xfrm>
-                    <a:prstGeom prst="rect">
-                      <a:avLst/>
-                    </a:prstGeom>
-                    <a:noFill/>
-                    <a:ln w="9525">
-                      <a:noFill/>
-                      <a:headEnd/>
-                      <a:tailEnd/>
-                    </a:ln>
-                  </pic:spPr>
-                </pic:pic>
-              </a:graphicData>
-            </a:graphic>
-          </wp:inline>
-        </w:drawing>
-      </w:r>
-      <w:bookmarkEnd w:id="24"/>
+      <w:bookmarkStart w:id="21" w:name="orchid"/>
+      <w:r>
+        <w:t xml:space="preserve">Orcid ID Logo: A green circle with white letters ID</w:t>
+      </w:r>
+      <w:bookmarkEnd w:id="21"/>
       <w:r>
         <w:t xml:space="preserve"> </w:t>
       </w:r>
       <w:r>
-        <w:t xml:space="preserve">http://orcid.org/0000-0000-0000-0001</w:t>
+        <w:t xml:space="preserve">https://orcid.org/0000-0000-0000-0001</w:t>
       </w:r>
     </w:p>
     <w:p>
@@ -157,8 +109,8 @@
         <w:br w:type="page"/>
       </w:r>
     </w:p>
-    <w:bookmarkEnd w:id="25"/>
-    <w:bookmarkStart w:id="26" w:name="abstract"/>
+    <w:bookmarkEnd w:id="22"/>
+    <w:bookmarkStart w:id="23" w:name="abstract"/>
     <w:p>
       <w:pPr>
         <w:pStyle w:val="Heading1"/>
@@ -195,8 +147,8 @@
         <w:br w:type="page"/>
       </w:r>
     </w:p>
-    <w:bookmarkEnd w:id="26"/>
-    <w:bookmarkStart w:id="27" w:name="firstheader"/>
+    <w:bookmarkEnd w:id="23"/>
+    <w:bookmarkStart w:id="24" w:name="firstheader"/>
     <w:p>
       <w:pPr>
         <w:pStyle w:val="Heading1"/>
@@ -579,8 +531,8 @@
         <w:t xml:space="preserve">) könnte einen geeigneten Rahmen zur Untersuchung dieser Fragestellung darstellen.</w:t>
       </w:r>
     </w:p>
-    <w:bookmarkEnd w:id="27"/>
-    <w:bookmarkStart w:id="33" w:name="theorie"/>
+    <w:bookmarkEnd w:id="24"/>
+    <w:bookmarkStart w:id="31" w:name="theorie"/>
     <w:p>
       <w:pPr>
         <w:pStyle w:val="Heading1"/>
@@ -589,7 +541,7 @@
         <w:t xml:space="preserve">Theorie</w:t>
       </w:r>
     </w:p>
-    <w:bookmarkStart w:id="28" w:name="physische-aktivität-und-bewegung"/>
+    <w:bookmarkStart w:id="26" w:name="physische-aktivität-und-bewegung"/>
     <w:p>
       <w:pPr>
         <w:pStyle w:val="Heading2"/>
@@ -859,16 +811,42 @@
         <w:t xml:space="preserve">Empfohlene PA</w:t>
       </w:r>
     </w:p>
+    <w:bookmarkStart w:id="25" w:name="messung-von-physischer-aktivität"/>
+    <w:p>
+      <w:pPr>
+        <w:pStyle w:val="Heading3"/>
+      </w:pPr>
+      <w:r>
+        <w:t xml:space="preserve">Messung von Physischer Aktivität</w:t>
+      </w:r>
+    </w:p>
     <w:p>
       <w:pPr>
         <w:pStyle w:val="FirstParagraph"/>
       </w:pPr>
       <w:r>
-        <w:t xml:space="preserve">Messung von Physischer Aktivität</w:t>
+        <w:t xml:space="preserve">Es gibt drei grobe Kategorien, in die Messmethoden für physische Aktivität fallen, und zwar direkte, indirekte und Fragebogen.</w:t>
       </w:r>
     </w:p>
-    <w:bookmarkEnd w:id="28"/>
-    <w:bookmarkStart w:id="29" w:name="affekt"/>
+    <w:p>
+      <w:pPr>
+        <w:pStyle w:val="BodyText"/>
+      </w:pPr>
+      <w:r>
+        <w:t xml:space="preserve">Die Messung per Fragebogen unterliegt typischen Problemen des Selbstberichts. Da beim Beantworten an Vergangenes erinnert wird, und bei der Konstruktion der Erinnerung abweichen auftreten können, ergibt sich das Problem der Retrospektivität. Außerdem kann sich das Antwortverhalten von Versuchspersonen verändern, wenn sie sich Bewusst sind, dass ihre Antworten analysiert werden, also Reaktivität herrscht. Zum Beispiel könnten Personen so antworten, wie es sozial erwünscht ist. Wenn eine Versuchsperson sich bewusst oder unbewusst als besonders sportliche Person darstellen möchte, könnte sie eine erhöhte Trainingsintensität berichten. Zur Messung physischer Aktivität gibt es Fragebögen, die das durchschnittliche Niveau physischer Aktivität im Alltag zu erfassen suchen, und Fragebögen, die sich spezifisch auf einzelne Trainingseinheiten beziehen.</w:t>
+      </w:r>
+    </w:p>
+    <w:p>
+      <w:pPr>
+        <w:pStyle w:val="BodyText"/>
+      </w:pPr>
+      <w:r>
+        <w:t xml:space="preserve">Direkte Messmethoden beziehen sich auf die Beobachtung von physischer Aktivität oder Messmethoden von physischen Parametern, die direkt mit physischer Aktivität zusammenhängen. Dazu zählen Herzschlag oder der Laktat-Level im Blut, oder die strukturierte Beobachtung (SOCARP), wozu auch das Stoppen der Zeit bei dem Rundenlauf (e.g. Cooper-Test) beinahltet.</w:t>
+      </w:r>
+    </w:p>
+    <w:bookmarkEnd w:id="25"/>
+    <w:bookmarkEnd w:id="26"/>
+    <w:bookmarkStart w:id="27" w:name="affekt"/>
     <w:p>
       <w:pPr>
         <w:pStyle w:val="Heading2"/>
@@ -877,8 +855,24 @@
         <w:t xml:space="preserve">Affekt</w:t>
       </w:r>
     </w:p>
-    <w:bookmarkEnd w:id="29"/>
-    <w:bookmarkStart w:id="30" w:name="attribution"/>
+    <w:p>
+      <w:pPr>
+        <w:pStyle w:val="FirstParagraph"/>
+      </w:pPr>
+      <w:r>
+        <w:t xml:space="preserve">Affekt wird auf zwei Dimensionen konzipiert, und zwar Valenz und Aktivierung. Positiver affekt fühlt sich gut an und zieht uns dazu</w:t>
+      </w:r>
+    </w:p>
+    <w:p>
+      <w:pPr>
+        <w:pStyle w:val="BodyText"/>
+      </w:pPr>
+      <w:r>
+        <w:t xml:space="preserve">Aktivierender Affekt geht mit erhöhtem Puls, Aufgeregtheit, gehobener Stimmung etc. einher. Niedrige Ausprägungen auf dieser Dimension des Affekts gehen mit Entspannung oder Rückzug einher. Im Circumplex Model of Affect [LIT] wird diese Konzeption vereint.</w:t>
+      </w:r>
+    </w:p>
+    <w:bookmarkEnd w:id="27"/>
+    <w:bookmarkStart w:id="28" w:name="attribution"/>
     <w:p>
       <w:pPr>
         <w:pStyle w:val="Heading2"/>
@@ -887,8 +881,52 @@
         <w:t xml:space="preserve">Attribution</w:t>
       </w:r>
     </w:p>
-    <w:bookmarkEnd w:id="30"/>
-    <w:bookmarkStart w:id="31" w:name="das-rückfallmodell"/>
+    <w:p>
+      <w:pPr>
+        <w:pStyle w:val="FirstParagraph"/>
+      </w:pPr>
+      <w:r>
+        <w:t xml:space="preserve">Menschen ziehen für ihre Erfolge und Misserfolge unterschiedliche Erklärungen heran. Diese Erklärungen werden als Attribution bezeichnet, und unterscheiden sich auf den Dimensionen des Lokus, der Variabilität und der Globalität. Das Nichteinhalten eines Trainingsregimens könnte beispielsweise auf externe Faktoren oder interne, in der Person befindliche Faktoren attribuiert werden (Lokus). Ebenso könnte die variable Erklärung des</w:t>
+      </w:r>
+      <w:r>
+        <w:t xml:space="preserve"> </w:t>
+      </w:r>
+      <w:r>
+        <w:t xml:space="preserve">“einmaligen Ausrutschers”</w:t>
+      </w:r>
+      <w:r>
+        <w:t xml:space="preserve"> </w:t>
+      </w:r>
+      <w:r>
+        <w:t xml:space="preserve">oder die stabile Erklärung der</w:t>
+      </w:r>
+      <w:r>
+        <w:t xml:space="preserve"> </w:t>
+      </w:r>
+      <w:r>
+        <w:t xml:space="preserve">“Fehlenden Sportlichkeit”</w:t>
+      </w:r>
+      <w:r>
+        <w:t xml:space="preserve"> </w:t>
+      </w:r>
+      <w:r>
+        <w:t xml:space="preserve">herangezogen werden. Zuletzt könnten Personen sich den Misserfolg durch Faktoren erklären, die sich nur auf diese Situation beziehen (</w:t>
+      </w:r>
+      <w:r>
+        <w:t xml:space="preserve">“ich kann mich zwar nicht an meine Bewegungsziele halten, aber meine Studienziele schaffe ich”</w:t>
+      </w:r>
+      <w:r>
+        <w:t xml:space="preserve">), oder auf andere Situationen generalisieren (</w:t>
+      </w:r>
+      <w:r>
+        <w:t xml:space="preserve">“Ich bin generell ein wenig Zielstrebiger Mensch”</w:t>
+      </w:r>
+      <w:r>
+        <w:t xml:space="preserve">).</w:t>
+      </w:r>
+    </w:p>
+    <w:bookmarkEnd w:id="28"/>
+    <w:bookmarkStart w:id="29" w:name="das-rückfallmodell"/>
     <w:p>
       <w:pPr>
         <w:pStyle w:val="Heading2"/>
@@ -1176,8 +1214,8 @@
         <w:t xml:space="preserve">.</w:t>
       </w:r>
     </w:p>
-    <w:bookmarkEnd w:id="31"/>
-    <w:bookmarkStart w:id="32" w:name="hypothesen-und-forschungsfrage"/>
+    <w:bookmarkEnd w:id="29"/>
+    <w:bookmarkStart w:id="30" w:name="hypothesen-und-forschungsfrage"/>
     <w:p>
       <w:pPr>
         <w:pStyle w:val="Heading2"/>
@@ -1191,7 +1229,17 @@
         <w:pStyle w:val="FirstParagraph"/>
       </w:pPr>
       <w:r>
-        <w:t xml:space="preserve">Es ergibt sich die Forschungsfrage, inwiefern situationaler Affekt (jeweils nach der Trainingseinheit) und der Attributionsstil den Trainingsausfall vorhersagen. Wenn negatives Gefühlserleben und eine undienliche Attribution nach einem Rückfall häufiger zum schlussenlichen Unterlassen des Gesundheitsverhaltens fühlen, dann sollten ein tendenziell negatives Affekterleben und ein external - stabiler Attributionsstil weniger Trainingseinheiten und eine schwächer ausgeprägte Erreichung des gesetzen Ziels erreichen.</w:t>
+        <w:t xml:space="preserve">Es ergibt sich die Forschungsfrage, inwiefern Affekt oder der Attributionsstil den Trainingsausfall bzw. die wahrgenommene Zielerreichung vorhersagen. Hierbei bezieht sich Affekt auf den</w:t>
+      </w:r>
+      <w:r>
+        <w:t xml:space="preserve"> </w:t>
+      </w:r>
+      <w:r>
+        <w:rPr>
+          <w:i/>
+          <w:iCs/>
+        </w:rPr>
+        <w:t xml:space="preserve">State</w:t>
       </w:r>
     </w:p>
     <w:p>
@@ -1199,7 +1247,7 @@
         <w:pStyle w:val="BodyText"/>
       </w:pPr>
       <w:r>
-        <w:t xml:space="preserve">H1: Ein internal - variabler Attributionsstil sagt weniger Trainingsausfälle (H1.1), sowie eine geringere wahrgenommene Zielerreichung vorher (H1.2)</w:t>
+        <w:t xml:space="preserve">Wenn negatives Gefühlserleben und eine undienliche Attribution nach einem Rückfall häufiger zum schlussenlichen Unterlassen des Gesundheitsverhaltens fühlen, dann sollten ein tendenziell negatives Affekterleben und ein external - stabiler Attributionsstil weniger Trainingseinheiten und eine schwächer ausgeprägte Erreichung des gesetzen Ziels erreichen.</w:t>
       </w:r>
     </w:p>
     <w:p>
@@ -1207,12 +1255,12 @@
         <w:pStyle w:val="BodyText"/>
       </w:pPr>
       <w:r>
-        <w:t xml:space="preserve">H2: Ein tendenziell negativeres Affekterleben sagt mehr Trainingsausfälle (H2.1) und eine geringere wahrgenommene Zielerreichung vorher (H2.2).</w:t>
+        <w:t xml:space="preserve">H1: Ein internal - variabler Attributionsstil sagt weniger Trainingsausfälle (H1.1), sowie eine geringere wahrgenommene Zielerreichung vorher (H1.2). H2: Ein negativeres Affekterleben sagt mehr Trainingsausfälle (H2.1) und eine geringere wahrgenommene Zielerreichung vorher (H2.2).</w:t>
       </w:r>
     </w:p>
-    <w:bookmarkEnd w:id="32"/>
-    <w:bookmarkEnd w:id="33"/>
-    <w:bookmarkStart w:id="41" w:name="methode"/>
+    <w:bookmarkEnd w:id="30"/>
+    <w:bookmarkEnd w:id="31"/>
+    <w:bookmarkStart w:id="39" w:name="methode"/>
     <w:p>
       <w:pPr>
         <w:pStyle w:val="Heading1"/>
@@ -1221,7 +1269,7 @@
         <w:t xml:space="preserve">Methode</w:t>
       </w:r>
     </w:p>
-    <w:bookmarkStart w:id="34" w:name="instrumente"/>
+    <w:bookmarkStart w:id="32" w:name="instrumente"/>
     <w:p>
       <w:pPr>
         <w:pStyle w:val="Heading2"/>
@@ -1685,8 +1733,8 @@
         <w:t xml:space="preserve">erfasst. In dieser Arbeit werden diese Daten nicht berücksichtigt.</w:t>
       </w:r>
     </w:p>
-    <w:bookmarkEnd w:id="34"/>
-    <w:bookmarkStart w:id="36" w:name="stichprobe"/>
+    <w:bookmarkEnd w:id="32"/>
+    <w:bookmarkStart w:id="34" w:name="stichprobe"/>
     <w:p>
       <w:pPr>
         <w:pStyle w:val="Heading2"/>
@@ -1792,7 +1840,7 @@
         <w:t xml:space="preserve"> </w:t>
       </w:r>
       <w:r>
-        <w:t xml:space="preserve">= 27 Fälle ergaben sich in dem Rohdatensatz.</w:t>
+        <w:t xml:space="preserve">= 48 Fälle ergaben sich in dem Rohdatensatz.</w:t>
       </w:r>
       <w:r>
         <w:t xml:space="preserve"> </w:t>
@@ -1808,7 +1856,7 @@
         <w:t xml:space="preserve"> </w:t>
       </w:r>
       <w:r>
-        <w:t xml:space="preserve">= 0 wurden von der Analyse und weiteren Befragungen ausgeschlossen, weil sie angaben, nicht an einem systematischen Trainings- oder Bewegungsprogramm teilzunehmen. Aufgrund von mehr als 50 fehlenden Datenpunkten wurden</w:t>
+        <w:t xml:space="preserve">= 9 wurden von der Analyse und weiteren Befragungen ausgeschlossen, weil sie angaben, nicht an einem systematischen Trainings- oder Bewegungsprogramm teilzunehmen. Aufgrund von mehr als 50 fehlenden Datenpunkten wurden</w:t>
       </w:r>
       <w:r>
         <w:t xml:space="preserve"> </w:t>
@@ -1824,10 +1872,10 @@
         <w:t xml:space="preserve"> </w:t>
       </w:r>
       <w:r>
-        <w:t xml:space="preserve">= 0 Teilnehmende ausgeschlossen. Die deskriptiven Statistiken zu den demografischen Daten sind in Tabelle 1.</w:t>
+        <w:t xml:space="preserve">= 12 Teilnehmende ausgeschlossen. Die deskriptiven Statistiken zu den demografischen Daten sind in Tabelle 1.</w:t>
       </w:r>
     </w:p>
-    <w:bookmarkStart w:id="35" w:name="tbl-demogrtable"/>
+    <w:bookmarkStart w:id="33" w:name="tbl-demogrtable"/>
     <w:p>
       <w:pPr>
         <w:pStyle w:val="FigureTitle"/>
@@ -6168,7 +6216,7 @@
         </w:tc>
       </w:tr>
     </w:tbl>
-    <w:bookmarkEnd w:id="35"/>
+    <w:bookmarkEnd w:id="33"/>
     <w:p>
       <w:pPr>
         <w:pStyle w:val="FigureNote"/>
@@ -6205,8 +6253,8 @@
         <w:t xml:space="preserve">= 13.82). Das Alter reichte von 19 bis64.</w:t>
       </w:r>
     </w:p>
-    <w:bookmarkEnd w:id="36"/>
-    <w:bookmarkStart w:id="38" w:name="durchführung"/>
+    <w:bookmarkEnd w:id="34"/>
+    <w:bookmarkStart w:id="36" w:name="durchführung"/>
     <w:p>
       <w:pPr>
         <w:pStyle w:val="Heading2"/>
@@ -6215,7 +6263,7 @@
         <w:t xml:space="preserve">Durchführung:</w:t>
       </w:r>
     </w:p>
-    <w:bookmarkStart w:id="37" w:name="prozedur"/>
+    <w:bookmarkStart w:id="35" w:name="prozedur"/>
     <w:p>
       <w:pPr>
         <w:pStyle w:val="Heading3"/>
@@ -6311,9 +6359,9 @@
         <w:t xml:space="preserve">Die Daten der einzelnen Versuchspersonen wurden mittels eines Pseudonyms zugeordnet, das keinen Rückschluss auf Einzelpersonen ermöglichte. Nach der Datenerhebung wurden der Datensatz komplett anonymisiert. Die Versuchspersonen wurden schriftlich debrieft.</w:t>
       </w:r>
     </w:p>
-    <w:bookmarkEnd w:id="37"/>
-    <w:bookmarkEnd w:id="38"/>
-    <w:bookmarkStart w:id="40" w:name="statistische-analyse"/>
+    <w:bookmarkEnd w:id="35"/>
+    <w:bookmarkEnd w:id="36"/>
+    <w:bookmarkStart w:id="38" w:name="statistische-analyse"/>
     <w:p>
       <w:pPr>
         <w:pStyle w:val="Heading2"/>
@@ -6327,12 +6375,22 @@
         <w:pStyle w:val="FirstParagraph"/>
       </w:pPr>
       <w:r>
-        <w:t xml:space="preserve">Diese Arbeit wurde mit R (Version 4.4.1 ) und Quarto (Version 1.6.32) erstellt. Die reproduzierbare Version dieses Artikels ist auf GitHub unter</w:t>
+        <w:t xml:space="preserve">###</w:t>
+      </w:r>
+      <w:r>
+        <w:rPr>
+          <w:b/>
+          <w:bCs/>
+        </w:rPr>
+        <w:t xml:space="preserve">Datenbereinigung und Transformation</w:t>
+      </w:r>
+      <w:r>
+        <w:t xml:space="preserve">* Diese Arbeit wurde mit R (Version 4.4.2 ) und Quarto (Version 1.6.32) erstellt. Die reproduzierbare Version dieses Artikels ist auf GitHub unter</w:t>
       </w:r>
       <w:r>
         <w:t xml:space="preserve"> </w:t>
       </w:r>
-      <w:hyperlink r:id="rId39">
+      <w:hyperlink r:id="rId37">
         <w:r>
           <w:rPr>
             <w:rStyle w:val="Hyperlink"/>
@@ -6449,7 +6507,7 @@
         <w:pStyle w:val="BodyText"/>
       </w:pPr>
       <w:r>
-        <w:t xml:space="preserve">Die Daten bestanden aus einem Baseline-Test und Angaben aus einem Fragebogen zu sechs darauffolgenden Trainingseinheiten. Diese wöchentlichen Angaben wurden zu Mittelwerten zusammengefasst. Außerdem wurde ausgezählt, wie viele Trainingseinheiten eine Person ausgefüllt hatte.</w:t>
+        <w:t xml:space="preserve">Die Daten bestanden aus einem Baseline-Test und Angaben aus einem Fragebogen zu sechs darauffolgenden Trainingseinheiten. Diese wöchentlichen Angaben wurden zu Mittelwerten zusammengefasst. Außerdem wurde ausgezählt, wie viele Trainingseinheiten eine Person ausgefüllt hatte. Für die Berechnung der Hierarchischen linearen Modelle wurden die Daten in ein Langformat transformiert, und zwar so, dass jeder Messzeitpunkt in einer Zeile aufgeführt war. So entstanden für jede Versuchsperson sechs Zeilen für die 6 Messzeitpunkte. Die Werte, die nur zu einem Messzeitpunkt erhoben wurden, wie etwa Attributionsstil oder Alter, wiederholten sich in jeder dieser sechs Zeilen.</w:t>
       </w:r>
     </w:p>
     <w:p>
@@ -6457,23 +6515,14 @@
         <w:pStyle w:val="BodyText"/>
       </w:pPr>
       <w:r>
-        <w:t xml:space="preserve">Eine Überprüfung der Voraussetzungen für die weitere Analyse erfolgte anhand von</w:t>
-      </w:r>
-      <w:r>
-        <w:t xml:space="preserve"> </w:t>
+        <w:t xml:space="preserve">###</w:t>
       </w:r>
       <w:r>
         <w:rPr>
           <w:b/>
           <w:bCs/>
         </w:rPr>
-        <w:t xml:space="preserve">visueller Inspektion von Histogrammen und Q-Q-Plots aller numerischen Variablen</w:t>
-      </w:r>
-      <w:r>
-        <w:t xml:space="preserve">, sowie Shapiro-Wilk-Tests der Normalität.</w:t>
-      </w:r>
-      <w:r>
-        <w:t xml:space="preserve"> </w:t>
+        <w:t xml:space="preserve">Statistische Tests</w:t>
       </w:r>
     </w:p>
     <w:p>
@@ -6481,12 +6530,133 @@
         <w:pStyle w:val="BodyText"/>
       </w:pPr>
       <w:r>
-        <w:t xml:space="preserve">In der Präregistrierung wurde als Haupttest eine Mehrebenenanalyse spezifiziert. Zur Aufstellung der Mehrebenenmodelle wurde der Datensatz in ein Langformat transformiert, und zwar so, dass jeder Messzeitpunkt in einer Zeile aufgeführt war. So entstanden für jede Versuchsperson sechs Zeilen für die 6 Messzeitpunkte. Die Werte, die nur zu einem Messzeitpunkt erhoben wurden, wie etwa Attributionsstil oder Alter, wiederholten sich in jeder dieser sechs Zeilen. Die Voraussage der Trainingsausfälle durch ein Mehrebeneenmodell scheiterte daran, dass diese Variable nur 6 diskrete Ausprägungen (Anzahl der abgeschlossenen Trainingseinheiten) hatte und das Modell somit nicht konvergieren konnte. Als Alternative wurden Hypothesen 1.1 und 2.1 mit einem verallgemeinerten Linearen Modell (GLMM) getestet. Für Hypothesen 1.2 und 2.2 konnte ein Mehrebenenmodell berechnet werden. Dafür wurden die wiederholten Angaben zu negativem Affekt zentriert. Die Residuen der aufgestellten Modelle erfüllten allerdings die Voraussetzung der Homoskedastizität und Normalverteilung nicht. Daher wurde explorativ …</w:t>
+        <w:t xml:space="preserve">In der Präregistrierung wurde als Haupttest eine Mehrebenenanalyse, auch bekannt als</w:t>
+      </w:r>
+      <w:r>
+        <w:t xml:space="preserve"> </w:t>
+      </w:r>
+      <w:r>
+        <w:rPr>
+          <w:b/>
+          <w:bCs/>
+        </w:rPr>
+        <w:t xml:space="preserve">Hierarchisches Lineares Modell</w:t>
+      </w:r>
+      <w:r>
+        <w:t xml:space="preserve"> </w:t>
+      </w:r>
+      <w:r>
+        <w:t xml:space="preserve">spezifiziert. Die Voraussage der Trainingsausfälle durch ein Mehrebeneenmodell scheiterte daran, dass diese Variable nur 6 diskrete Ausprägungen (Anzahl der abgeschlossenen Trainingseinheiten) hatte, wodurch nicht genug Variablität entstand und das Modell somit nicht konvergieren konnte. Als Alternative wurden Hypothesen 1.1 und 2.1 mit einem verallgemeinerten Linearen Modell (GLMM) getestet. Für Hypothesen 1.2 und 2.2 konnte ein Mehrebenenmodell berechnet werden.</w:t>
       </w:r>
     </w:p>
-    <w:bookmarkEnd w:id="40"/>
-    <w:bookmarkEnd w:id="41"/>
-    <w:bookmarkStart w:id="53" w:name="ergebnisse"/>
+    <w:p>
+      <w:pPr>
+        <w:pStyle w:val="BodyText"/>
+      </w:pPr>
+      <w:r>
+        <w:rPr>
+          <w:b/>
+          <w:bCs/>
+        </w:rPr>
+        <w:t xml:space="preserve">Hierarchische Lineare Modelle</w:t>
+      </w:r>
+      <w:r>
+        <w:t xml:space="preserve"> </w:t>
+      </w:r>
+      <w:r>
+        <w:t xml:space="preserve">Hierarchische Lineare Modelle stellen komplexe statistische Verfahren dar, die besonders gut für längsschnittliche Daten geeignet sind</w:t>
+      </w:r>
+      <w:r>
+        <w:t xml:space="preserve"> </w:t>
+      </w:r>
+      <w:r>
+        <w:t xml:space="preserve">(</w:t>
+      </w:r>
+      <w:hyperlink w:anchor="ref-Nezlek2006">
+        <w:r>
+          <w:rPr>
+            <w:rStyle w:val="Hyperlink"/>
+          </w:rPr>
+          <w:t xml:space="preserve">Nezlek et al., 2006</w:t>
+        </w:r>
+      </w:hyperlink>
+      <w:r>
+        <w:t xml:space="preserve">)</w:t>
+      </w:r>
+      <w:r>
+        <w:t xml:space="preserve">. Der Vorteil solcher Modelle ist, dass</w:t>
+      </w:r>
+      <w:r>
+        <w:t xml:space="preserve"> </w:t>
+      </w:r>
+      <w:r>
+        <w:t xml:space="preserve">“genestete”</w:t>
+      </w:r>
+      <w:r>
+        <w:t xml:space="preserve"> </w:t>
+      </w:r>
+      <w:r>
+        <w:t xml:space="preserve">Daten in die Analyse mit einbezogen werden können. Im vorliegenden Datensatz sind die Daten eines Individuums über die sechs Messzeitpunkte hinweg nicht unabhängig voneinander, sondern die Daten sind im Individuum</w:t>
+      </w:r>
+      <w:r>
+        <w:t xml:space="preserve"> </w:t>
+      </w:r>
+      <w:r>
+        <w:t xml:space="preserve">“genestet”</w:t>
+      </w:r>
+      <w:r>
+        <w:t xml:space="preserve">. Schließlich reagiert jede Versuchsperson unterschiedlich auf die Anforderungen dieser Studie. Bei manchen Versuchspersonen könnte die wahrgenommene Zielerreichung über die Zeit hinweg steigen, bei anderen wiederum könnte sie weniger stark steigen oder sogar sinken. Das Interzept, also der Startpunkt der Vorhersagegeraden eines jeden Individuums, könnte sich ebenso unterscheiden, schließlich starten nicht alle mit genau dem gleichen Ausmaß an wahrgenommener Zielerreichung. Im vorliegenden Modell wird dem Rechnung getragen, indem die Veränderung über die Zeit je nach Person (ID) als</w:t>
+      </w:r>
+      <w:r>
+        <w:t xml:space="preserve"> </w:t>
+      </w:r>
+      <w:r>
+        <w:rPr>
+          <w:b/>
+          <w:bCs/>
+        </w:rPr>
+        <w:t xml:space="preserve">random effect</w:t>
+      </w:r>
+      <w:r>
+        <w:t xml:space="preserve"> </w:t>
+      </w:r>
+      <w:r>
+        <w:t xml:space="preserve">in das Modell eingeht. Dabei wird im Modell zugellassen, dass sowohl das Interzept als auch die Steigung (</w:t>
+      </w:r>
+      <w:r>
+        <w:t xml:space="preserve">“slope”</w:t>
+      </w:r>
+      <w:r>
+        <w:t xml:space="preserve">) frei variieren. Daneben gibt es aber auch Effekte, von denen erwartet wird, dass sie alle Versuchspersonen in gleicher Weise beeinflussen, wenn auch unterschiedlich stark. In diesem Modell sind das der negative Affekt nach der Trainingseinheit, beziehungsweise der Lokus und die Variabilität des Attributionsstils.</w:t>
+      </w:r>
+    </w:p>
+    <w:p>
+      <w:pPr>
+        <w:pStyle w:val="BodyText"/>
+      </w:pPr>
+      <w:r>
+        <w:t xml:space="preserve">Bei hierarchischen linearen Modellen ergibt sich die Frage der Zentrierung.</w:t>
+      </w:r>
+    </w:p>
+    <w:p>
+      <w:pPr>
+        <w:pStyle w:val="BodyText"/>
+      </w:pPr>
+      <w:r>
+        <w:t xml:space="preserve">Um die Intraklassen-Korrelation zu berechnen, wurde zunächst ein Nullmodell berechnet. Bei einem Nullmodell handelt es sich um die einfachste mögliche Form eines hierarchischen linearen Modells.</w:t>
+      </w:r>
+    </w:p>
+    <w:p>
+      <w:pPr>
+        <w:pStyle w:val="BodyText"/>
+      </w:pPr>
+      <w:r>
+        <w:t xml:space="preserve">Dafür wurden die wiederholten Angaben zu negativem Affekt zentriert. Die Residuen der aufgestellten Modelle erfüllten allerdings die Voraussetzung der Homoskedastizität und Normalverteilung nicht. Daher wurde explorativ …</w:t>
+      </w:r>
+    </w:p>
+    <w:bookmarkEnd w:id="38"/>
+    <w:bookmarkEnd w:id="39"/>
+    <w:bookmarkStart w:id="51" w:name="ergebnisse"/>
     <w:p>
       <w:pPr>
         <w:pStyle w:val="Heading1"/>
@@ -6495,7 +6665,7 @@
         <w:t xml:space="preserve">Ergebnisse</w:t>
       </w:r>
     </w:p>
-    <w:bookmarkStart w:id="42" w:name="deskriptive-statistiken"/>
+    <w:bookmarkStart w:id="41" w:name="deskriptive-statistiken"/>
     <w:p>
       <w:pPr>
         <w:pStyle w:val="Heading2"/>
@@ -6547,145 +6717,7 @@
         <w:t xml:space="preserve">Die Baseline-Werte waren allesamt rechtsschief und nicht normalverteilt. Die wöchentlich gelaufenen Kilometer wiesen zwei Ausreißer mit extremen Werten von mehr als 200km pro Woche auf. Diese Werte waren nicht plausibel, da sie, mit der wöchentlichen Laufzeit verrechnet, eine Durchschnittsgeschwindigkeit von jeweils 136.5 und 21 Kilometern pro Stunde suggerierten. Da diese Baseline-Werte aber nicht in die statistischen Analysen einbezogen wurden, wurden die Daten dieser Versuchspersonen beibehalten.</w:t>
       </w:r>
     </w:p>
-    <w:bookmarkEnd w:id="42"/>
-    <w:bookmarkStart w:id="49" w:name="korrelationen"/>
-    <w:p>
-      <w:pPr>
-        <w:pStyle w:val="Heading2"/>
-      </w:pPr>
-      <w:r>
-        <w:t xml:space="preserve">Korrelationen</w:t>
-      </w:r>
-    </w:p>
-    <w:p>
-      <w:pPr>
-        <w:pStyle w:val="FirstParagraph"/>
-      </w:pPr>
-      <w:r>
-        <w:t xml:space="preserve">Laut</w:t>
-      </w:r>
-      <w:r>
-        <w:t xml:space="preserve"> </w:t>
-      </w:r>
-      <w:r>
-        <w:t xml:space="preserve">Cohen (</w:t>
-      </w:r>
-      <w:hyperlink w:anchor="ref-Cohen2013">
-        <w:r>
-          <w:rPr>
-            <w:rStyle w:val="Hyperlink"/>
-          </w:rPr>
-          <w:t xml:space="preserve">2013</w:t>
-        </w:r>
-      </w:hyperlink>
-      <w:r>
-        <w:t xml:space="preserve">)</w:t>
-      </w:r>
-      <w:r>
-        <w:t xml:space="preserve"> </w:t>
-      </w:r>
-      <w:r>
-        <w:t xml:space="preserve">kann der Korrelationskoeffizient in den Sozialwissenschaften ab</w:t>
-      </w:r>
-      <w:r>
-        <w:t xml:space="preserve"> </w:t>
-      </w:r>
-      <w:r>
-        <w:rPr>
-          <w:i/>
-          <w:iCs/>
-        </w:rPr>
-        <w:t xml:space="preserve">r</w:t>
-      </w:r>
-      <w:r>
-        <w:t xml:space="preserve"> </w:t>
-      </w:r>
-      <w:r>
-        <w:t xml:space="preserve">= .1 als schwach, ab</w:t>
-      </w:r>
-      <w:r>
-        <w:t xml:space="preserve"> </w:t>
-      </w:r>
-      <w:r>
-        <w:rPr>
-          <w:i/>
-          <w:iCs/>
-        </w:rPr>
-        <w:t xml:space="preserve">r</w:t>
-      </w:r>
-      <w:r>
-        <w:t xml:space="preserve"> </w:t>
-      </w:r>
-      <w:r>
-        <w:t xml:space="preserve">= .3 als mittelmäßig und von</w:t>
-      </w:r>
-      <w:r>
-        <w:t xml:space="preserve"> </w:t>
-      </w:r>
-      <w:r>
-        <w:rPr>
-          <w:i/>
-          <w:iCs/>
-        </w:rPr>
-        <w:t xml:space="preserve">r</w:t>
-      </w:r>
-      <w:r>
-        <w:t xml:space="preserve"> </w:t>
-      </w:r>
-      <w:r>
-        <w:t xml:space="preserve">= .5 bis</w:t>
-      </w:r>
-      <w:r>
-        <w:t xml:space="preserve"> </w:t>
-      </w:r>
-      <w:r>
-        <w:rPr>
-          <w:i/>
-          <w:iCs/>
-        </w:rPr>
-        <w:t xml:space="preserve">r</w:t>
-      </w:r>
-      <w:r>
-        <w:t xml:space="preserve"> </w:t>
-      </w:r>
-      <w:r>
-        <w:t xml:space="preserve">= 1 als stark interpretiert werden. Die Korrelationen für relevante Variablen sind in</w:t>
-      </w:r>
-      <w:r>
-        <w:t xml:space="preserve"> </w:t>
-      </w:r>
-      <w:hyperlink w:anchor="tbl-corrtable">
-        <w:r>
-          <w:rPr>
-            <w:rStyle w:val="Hyperlink"/>
-          </w:rPr>
-          <w:t xml:space="preserve">Tabelle 3</w:t>
-        </w:r>
-      </w:hyperlink>
-      <w:r>
-        <w:t xml:space="preserve"> </w:t>
-      </w:r>
-      <w:r>
-        <w:t xml:space="preserve">dargestellt. In Bezug auf die Hypothesen ist lediglich einer der Korrelationswerte bedeutsam. Zwischen dem negativen Affekt und der wahrgenommen Zielerreichung zeigte sich eine signifikante, mittelmäßig stark ausgeprägte Korrelation. Je mehr negativen Affekt Versuchspersonen also nach einer Trainingseinheit im Durchschnitt berichteten, desto schlechter erlebten sie ihre Zielerreichung. Negativer Affekt nach der Trainingseinheit war ebenso mit einer höheren RPE im Durchschnitt assoziiert.</w:t>
-      </w:r>
-    </w:p>
-    <w:p>
-      <w:pPr>
-        <w:pStyle w:val="BodyText"/>
-      </w:pPr>
-      <w:r>
-        <w:t xml:space="preserve">Die Trainingsbezogen Variablen brachten mehrere starke, signifikante Korrelationen hervor. Die Baseline-Werte für Trainingszeit und Distanz waren sowohl mit der gemittelten Trainingszeit als auch der Distanz aus den einzelnen Trainingseinheiten signifikant korreliert. Auch die anderen Baseline-Werte korrelierten mit den Durchschnittswerten aus den einzelnen Trainingseinheiten.</w:t>
-      </w:r>
-    </w:p>
-    <w:p>
-      <w:pPr>
-        <w:pStyle w:val="BodyText"/>
-      </w:pPr>
-      <w:r>
-        <w:t xml:space="preserve">Sowohl als zwischen Baseline-RPE und Baseline negativem Affekt als auch der durchschnittlichen Session-RPE und negativem Affekt ergaben sich positive Korrelationen. Je höher der negative Affekt ausgeprägt war, desto anstrengender erlebten Personen ihre Trainingseinheit.</w:t>
-      </w:r>
-    </w:p>
-    <w:bookmarkStart w:id="43" w:name="tbl-stattable"/>
+    <w:bookmarkStart w:id="40" w:name="tbl-stattable"/>
     <w:p>
       <w:pPr>
         <w:pStyle w:val="FigureTitle"/>
@@ -12740,7 +12772,7 @@
         </w:tc>
       </w:tr>
     </w:tbl>
-    <w:bookmarkEnd w:id="43"/>
+    <w:bookmarkEnd w:id="40"/>
     <w:p>
       <w:pPr>
         <w:pStyle w:val="FigureNote"/>
@@ -12754,6 +12786,144 @@
       </w:r>
       <w:r>
         <w:t xml:space="preserve">. Das Konfidenzintervall ist als Abstand vom Mittelwert zum unteren bzw. oberen Konfidenzintervall notiert.</w:t>
+      </w:r>
+    </w:p>
+    <w:bookmarkEnd w:id="41"/>
+    <w:bookmarkStart w:id="47" w:name="korrelationen"/>
+    <w:p>
+      <w:pPr>
+        <w:pStyle w:val="Heading2"/>
+      </w:pPr>
+      <w:r>
+        <w:t xml:space="preserve">Korrelationen</w:t>
+      </w:r>
+    </w:p>
+    <w:p>
+      <w:pPr>
+        <w:pStyle w:val="FirstParagraph"/>
+      </w:pPr>
+      <w:r>
+        <w:t xml:space="preserve">Laut</w:t>
+      </w:r>
+      <w:r>
+        <w:t xml:space="preserve"> </w:t>
+      </w:r>
+      <w:r>
+        <w:t xml:space="preserve">Cohen (</w:t>
+      </w:r>
+      <w:hyperlink w:anchor="ref-Cohen2013">
+        <w:r>
+          <w:rPr>
+            <w:rStyle w:val="Hyperlink"/>
+          </w:rPr>
+          <w:t xml:space="preserve">2013</w:t>
+        </w:r>
+      </w:hyperlink>
+      <w:r>
+        <w:t xml:space="preserve">)</w:t>
+      </w:r>
+      <w:r>
+        <w:t xml:space="preserve"> </w:t>
+      </w:r>
+      <w:r>
+        <w:t xml:space="preserve">kann der Korrelationskoeffizient in den Sozialwissenschaften ab</w:t>
+      </w:r>
+      <w:r>
+        <w:t xml:space="preserve"> </w:t>
+      </w:r>
+      <w:r>
+        <w:rPr>
+          <w:i/>
+          <w:iCs/>
+        </w:rPr>
+        <w:t xml:space="preserve">r</w:t>
+      </w:r>
+      <w:r>
+        <w:t xml:space="preserve"> </w:t>
+      </w:r>
+      <w:r>
+        <w:t xml:space="preserve">= .1 als schwach, ab</w:t>
+      </w:r>
+      <w:r>
+        <w:t xml:space="preserve"> </w:t>
+      </w:r>
+      <w:r>
+        <w:rPr>
+          <w:i/>
+          <w:iCs/>
+        </w:rPr>
+        <w:t xml:space="preserve">r</w:t>
+      </w:r>
+      <w:r>
+        <w:t xml:space="preserve"> </w:t>
+      </w:r>
+      <w:r>
+        <w:t xml:space="preserve">= .3 als mittelmäßig und von</w:t>
+      </w:r>
+      <w:r>
+        <w:t xml:space="preserve"> </w:t>
+      </w:r>
+      <w:r>
+        <w:rPr>
+          <w:i/>
+          <w:iCs/>
+        </w:rPr>
+        <w:t xml:space="preserve">r</w:t>
+      </w:r>
+      <w:r>
+        <w:t xml:space="preserve"> </w:t>
+      </w:r>
+      <w:r>
+        <w:t xml:space="preserve">= .5 bis</w:t>
+      </w:r>
+      <w:r>
+        <w:t xml:space="preserve"> </w:t>
+      </w:r>
+      <w:r>
+        <w:rPr>
+          <w:i/>
+          <w:iCs/>
+        </w:rPr>
+        <w:t xml:space="preserve">r</w:t>
+      </w:r>
+      <w:r>
+        <w:t xml:space="preserve"> </w:t>
+      </w:r>
+      <w:r>
+        <w:t xml:space="preserve">= 1 als stark interpretiert werden. Die Korrelationen für relevante Variablen sind in</w:t>
+      </w:r>
+      <w:r>
+        <w:t xml:space="preserve"> </w:t>
+      </w:r>
+      <w:hyperlink w:anchor="tbl-corrtable">
+        <w:r>
+          <w:rPr>
+            <w:rStyle w:val="Hyperlink"/>
+          </w:rPr>
+          <w:t xml:space="preserve">Tabelle 3</w:t>
+        </w:r>
+      </w:hyperlink>
+      <w:r>
+        <w:t xml:space="preserve"> </w:t>
+      </w:r>
+      <w:r>
+        <w:t xml:space="preserve">dargestellt. In Bezug auf die Hypothesen ist lediglich einer der Korrelationswerte bedeutsam. Zwischen dem negativen Affekt und der wahrgenommen Zielerreichung zeigte sich eine signifikante, mittelmäßig stark ausgeprägte Korrelation. Je mehr negativen Affekt Versuchspersonen also nach einer Trainingseinheit im Durchschnitt berichteten, desto schlechter erlebten sie ihre Zielerreichung. Negativer Affekt nach der Trainingseinheit war ebenso mit einer höheren RPE im Durchschnitt assoziiert.</w:t>
+      </w:r>
+    </w:p>
+    <w:p>
+      <w:pPr>
+        <w:pStyle w:val="BodyText"/>
+      </w:pPr>
+      <w:r>
+        <w:t xml:space="preserve">Die Trainingsbezogen Variablen brachten mehrere starke, signifikante Korrelationen hervor. Die Baseline-Werte für Trainingszeit und Distanz waren sowohl mit der gemittelten Trainingszeit als auch der Distanz aus den einzelnen Trainingseinheiten signifikant korreliert. Auch die anderen Baseline-Werte korrelierten mit den Durchschnittswerten aus den einzelnen Trainingseinheiten.</w:t>
+      </w:r>
+    </w:p>
+    <w:p>
+      <w:pPr>
+        <w:pStyle w:val="BodyText"/>
+      </w:pPr>
+      <w:r>
+        <w:t xml:space="preserve">Sowohl als zwischen Baseline-RPE und Baseline negativem Affekt als auch der durchschnittlichen Session-RPE und negativem Affekt ergaben sich positive Korrelationen. Je höher der negative Affekt ausgeprägt war, desto anstrengender erlebten Personen ihre Trainingseinheit.</w:t>
       </w:r>
     </w:p>
     <w:p>
@@ -12761,7 +12931,7 @@
         <w:sectPr/>
       </w:pPr>
     </w:p>
-    <w:bookmarkStart w:id="44" w:name="tbl-corrtable"/>
+    <w:bookmarkStart w:id="42" w:name="tbl-corrtable"/>
     <w:p>
       <w:pPr>
         <w:pStyle w:val="FigureTitle"/>
@@ -23388,7 +23558,7 @@
         </w:tc>
       </w:tr>
     </w:tbl>
-    <w:bookmarkEnd w:id="44"/>
+    <w:bookmarkEnd w:id="42"/>
     <w:p>
       <w:pPr>
         <w:pStyle w:val="FigureNote"/>
@@ -23430,7 +23600,7 @@
         <w:t xml:space="preserve">zeigt eine Übersicht der Variablen, zur Überprüfung der Hypothesen herangezogen wurden.</w:t>
       </w:r>
     </w:p>
-    <w:bookmarkStart w:id="48" w:name="fig-overview"/>
+    <w:bookmarkStart w:id="46" w:name="fig-overview"/>
     <w:p>
       <w:pPr>
         <w:pStyle w:val="FigureTitle"/>
@@ -23456,18 +23626,18 @@
           <wp:inline>
             <wp:extent cx="5943600" cy="8915400"/>
             <wp:effectExtent b="0" l="0" r="0" t="0"/>
-            <wp:docPr descr="" title="" id="46" name="Picture"/>
+            <wp:docPr descr="" title="" id="44" name="Picture"/>
             <a:graphic>
               <a:graphicData uri="http://schemas.openxmlformats.org/drawingml/2006/picture">
                 <pic:pic>
                   <pic:nvPicPr>
-                    <pic:cNvPr descr="MD_BAEW_files/figure-docx/fig-overview-1.png" id="47" name="Picture"/>
+                    <pic:cNvPr descr="MD_BAEW_files/figure-docx/fig-overview-1.png" id="45" name="Picture"/>
                     <pic:cNvPicPr>
                       <a:picLocks noChangeArrowheads="1" noChangeAspect="1"/>
                     </pic:cNvPicPr>
                   </pic:nvPicPr>
                   <pic:blipFill>
-                    <a:blip r:embed="rId45"/>
+                    <a:blip r:embed="rId43"/>
                     <a:stretch>
                       <a:fillRect/>
                     </a:stretch>
@@ -23494,7 +23664,7 @@
         </w:drawing>
       </w:r>
     </w:p>
-    <w:bookmarkEnd w:id="48"/>
+    <w:bookmarkEnd w:id="46"/>
     <w:p>
       <w:pPr>
         <w:pStyle w:val="FigureNote"/>
@@ -23510,14 +23680,14 @@
         <w:t xml:space="preserve">. This is the note below the figure.</w:t>
       </w:r>
     </w:p>
-    <w:bookmarkEnd w:id="49"/>
-    <w:bookmarkStart w:id="52" w:name="hierarchische-modelle"/>
+    <w:bookmarkEnd w:id="47"/>
+    <w:bookmarkStart w:id="50" w:name="regressionsmodelle"/>
     <w:p>
       <w:pPr>
         <w:pStyle w:val="Heading2"/>
       </w:pPr>
       <w:r>
-        <w:t xml:space="preserve">Hierarchische Modelle</w:t>
+        <w:t xml:space="preserve">Regressionsmodelle</w:t>
       </w:r>
     </w:p>
     <w:p>
@@ -23562,7 +23732,40 @@
         <w:t xml:space="preserve">.</w:t>
       </w:r>
     </w:p>
-    <w:bookmarkStart w:id="50" w:name="tbl-hlmtable1"/>
+    <w:bookmarkStart w:id="49" w:name="vorhersagen-von-trainingsausfällen"/>
+    <w:p>
+      <w:pPr>
+        <w:pStyle w:val="Heading3"/>
+      </w:pPr>
+      <w:r>
+        <w:t xml:space="preserve">Vorhersagen von Trainingsausfällen</w:t>
+      </w:r>
+    </w:p>
+    <w:p>
+      <w:pPr>
+        <w:pStyle w:val="FirstParagraph"/>
+      </w:pPr>
+      <w:r>
+        <w:t xml:space="preserve">Teilnehmende wurden in der Studie dazu aufgefordert, sechs Trainingseinheiten zu dokumentieren und die Fragebögen dazu auszufüllen. Ich habe ausgezählt, zu wie vielen Trainingseinheiten Daten vorlagen und diese Anzahl als Dummy-Variable eingetragen. Die resultierende Variable, also die Anzahl der Trainingsausfälle, war linksschief, und da es nur sechs diskrete Ausprägungen gab, scheiterte die Analyse mit einem Hierarchischen Linearen Modell. Stattdessen habe ich ein</w:t>
+      </w:r>
+      <w:r>
+        <w:t xml:space="preserve"> </w:t>
+      </w:r>
+      <w:r>
+        <w:rPr>
+          <w:b/>
+          <w:bCs/>
+        </w:rPr>
+        <w:t xml:space="preserve">General Linear Model</w:t>
+      </w:r>
+      <w:r>
+        <w:t xml:space="preserve"> </w:t>
+      </w:r>
+      <w:r>
+        <w:t xml:space="preserve">verwendet, was passender für Daten mit diskreten Ausprägungen ist.</w:t>
+      </w:r>
+    </w:p>
+    <w:bookmarkStart w:id="48" w:name="tbl-hlmtable1"/>
     <w:p>
       <w:pPr>
         <w:pStyle w:val="FigureTitle"/>
@@ -23972,7 +24175,7 @@
                 <w:szCs w:val="22"/>
                 <w:color w:val="000000"/>
               </w:rPr>
-              <w:t xml:space="preserve">1.223 ***</w:t>
+              <w:t xml:space="preserve">1.499 ***</w:t>
             </w:r>
           </w:p>
         </w:tc>
@@ -24025,7 +24228,7 @@
                 <w:szCs w:val="22"/>
                 <w:color w:val="000000"/>
               </w:rPr>
-              <w:t xml:space="preserve">(0.297)</w:t>
+              <w:t xml:space="preserve">(0.111)</w:t>
             </w:r>
           </w:p>
         </w:tc>
@@ -24785,7 +24988,7 @@
                 <w:szCs w:val="22"/>
                 <w:color w:val="000000"/>
               </w:rPr>
-              <w:t xml:space="preserve">0.374    </w:t>
+              <w:t xml:space="preserve">0.382    </w:t>
             </w:r>
           </w:p>
         </w:tc>
@@ -24897,14 +25100,14 @@
                 <w:szCs w:val="22"/>
                 <w:color w:val="000000"/>
               </w:rPr>
-              <w:t xml:space="preserve">NA_base</w:t>
-            </w:r>
-          </w:p>
-        </w:tc>
-        <w:tc>
-          <w:tcPr>
-            <w:tcBorders>
-              <w:bottom w:val="none" w:sz="0" w:space="0" w:color="000000"/>
+              <w:t xml:space="preserve">NegativeAffect_centered</w:t>
+            </w:r>
+          </w:p>
+        </w:tc>
+        <w:tc>
+          <w:tcPr>
+            <w:tcBorders>
+              <w:bottom w:val="single" w:sz="3" w:space="0" w:color="000000"/>
               <w:top w:val="none" w:sz="0" w:space="0" w:color="000000"/>
               <w:left w:val="none" w:sz="0" w:space="0" w:color="000000"/>
               <w:right w:val="none" w:sz="0" w:space="0" w:color="000000"/>
@@ -24957,7 +25160,7 @@
         <w:tc>
           <w:tcPr>
             <w:tcBorders>
-              <w:bottom w:val="none" w:sz="0" w:space="0" w:color="000000"/>
+              <w:bottom w:val="single" w:sz="3" w:space="0" w:color="000000"/>
               <w:top w:val="none" w:sz="0" w:space="0" w:color="000000"/>
               <w:left w:val="none" w:sz="0" w:space="0" w:color="000000"/>
               <w:right w:val="none" w:sz="0" w:space="0" w:color="000000"/>
@@ -25010,7 +25213,7 @@
         <w:tc>
           <w:tcPr>
             <w:tcBorders>
-              <w:bottom w:val="none" w:sz="0" w:space="0" w:color="000000"/>
+              <w:bottom w:val="single" w:sz="3" w:space="0" w:color="000000"/>
               <w:top w:val="none" w:sz="0" w:space="0" w:color="000000"/>
               <w:left w:val="none" w:sz="0" w:space="0" w:color="000000"/>
               <w:right w:val="none" w:sz="0" w:space="0" w:color="000000"/>
@@ -25056,14 +25259,14 @@
                 <w:szCs w:val="22"/>
                 <w:color w:val="000000"/>
               </w:rPr>
-              <w:t xml:space="preserve">0.205    </w:t>
-            </w:r>
-          </w:p>
-        </w:tc>
-        <w:tc>
-          <w:tcPr>
-            <w:tcBorders>
-              <w:bottom w:val="none" w:sz="0" w:space="0" w:color="000000"/>
+              <w:t xml:space="preserve">-0.000    </w:t>
+            </w:r>
+          </w:p>
+        </w:tc>
+        <w:tc>
+          <w:tcPr>
+            <w:tcBorders>
+              <w:bottom w:val="single" w:sz="3" w:space="0" w:color="000000"/>
               <w:top w:val="none" w:sz="0" w:space="0" w:color="000000"/>
               <w:left w:val="none" w:sz="0" w:space="0" w:color="000000"/>
               <w:right w:val="none" w:sz="0" w:space="0" w:color="000000"/>
@@ -25109,14 +25312,14 @@
                 <w:szCs w:val="22"/>
                 <w:color w:val="000000"/>
               </w:rPr>
-              <w:t xml:space="preserve">(0.203)</w:t>
+              <w:t xml:space="preserve">(0.088)</w:t>
             </w:r>
           </w:p>
         </w:tc>
       </w:tr>
       <w:tr>
         <w:trPr>
-          <w:trHeight w:val="670" w:hRule="auto"/>
+          <w:trHeight w:val="625" w:hRule="auto"/>
         </w:trPr>
         body 7
         <w:tc>
@@ -25168,15 +25371,15 @@
                 <w:szCs w:val="22"/>
                 <w:color w:val="000000"/>
               </w:rPr>
-              <w:t xml:space="preserve">NegativeAffect_centered</w:t>
-            </w:r>
-          </w:p>
-        </w:tc>
-        <w:tc>
-          <w:tcPr>
-            <w:tcBorders>
-              <w:bottom w:val="single" w:sz="3" w:space="0" w:color="000000"/>
-              <w:top w:val="none" w:sz="0" w:space="0" w:color="000000"/>
+              <w:t xml:space="preserve">nobs</w:t>
+            </w:r>
+          </w:p>
+        </w:tc>
+        <w:tc>
+          <w:tcPr>
+            <w:tcBorders>
+              <w:bottom w:val="none" w:sz="0" w:space="0" w:color="000000"/>
+              <w:top w:val="single" w:sz="3" w:space="0" w:color="000000"/>
               <w:left w:val="none" w:sz="0" w:space="0" w:color="000000"/>
               <w:right w:val="none" w:sz="0" w:space="0" w:color="000000"/>
             </w:tcBorders>
@@ -25221,15 +25424,15 @@
                 <w:szCs w:val="22"/>
                 <w:color w:val="000000"/>
               </w:rPr>
-              <w:t xml:space="preserve">      </w:t>
-            </w:r>
-          </w:p>
-        </w:tc>
-        <w:tc>
-          <w:tcPr>
-            <w:tcBorders>
-              <w:bottom w:val="single" w:sz="3" w:space="0" w:color="000000"/>
-              <w:top w:val="none" w:sz="0" w:space="0" w:color="000000"/>
+              <w:t xml:space="preserve">162      </w:t>
+            </w:r>
+          </w:p>
+        </w:tc>
+        <w:tc>
+          <w:tcPr>
+            <w:tcBorders>
+              <w:bottom w:val="none" w:sz="0" w:space="0" w:color="000000"/>
+              <w:top w:val="single" w:sz="3" w:space="0" w:color="000000"/>
               <w:left w:val="none" w:sz="0" w:space="0" w:color="000000"/>
               <w:right w:val="none" w:sz="0" w:space="0" w:color="000000"/>
             </w:tcBorders>
@@ -25281,8 +25484,8 @@
         <w:tc>
           <w:tcPr>
             <w:tcBorders>
-              <w:bottom w:val="single" w:sz="3" w:space="0" w:color="000000"/>
-              <w:top w:val="none" w:sz="0" w:space="0" w:color="000000"/>
+              <w:bottom w:val="none" w:sz="0" w:space="0" w:color="000000"/>
+              <w:top w:val="single" w:sz="3" w:space="0" w:color="000000"/>
               <w:left w:val="none" w:sz="0" w:space="0" w:color="000000"/>
               <w:right w:val="none" w:sz="0" w:space="0" w:color="000000"/>
             </w:tcBorders>
@@ -25327,15 +25530,15 @@
                 <w:szCs w:val="22"/>
                 <w:color w:val="000000"/>
               </w:rPr>
-              <w:t xml:space="preserve">0.000    </w:t>
-            </w:r>
-          </w:p>
-        </w:tc>
-        <w:tc>
-          <w:tcPr>
-            <w:tcBorders>
-              <w:bottom w:val="single" w:sz="3" w:space="0" w:color="000000"/>
-              <w:top w:val="none" w:sz="0" w:space="0" w:color="000000"/>
+              <w:t xml:space="preserve">162        </w:t>
+            </w:r>
+          </w:p>
+        </w:tc>
+        <w:tc>
+          <w:tcPr>
+            <w:tcBorders>
+              <w:bottom w:val="none" w:sz="0" w:space="0" w:color="000000"/>
+              <w:top w:val="single" w:sz="3" w:space="0" w:color="000000"/>
               <w:left w:val="none" w:sz="0" w:space="0" w:color="000000"/>
               <w:right w:val="none" w:sz="0" w:space="0" w:color="000000"/>
             </w:tcBorders>
@@ -25380,7 +25583,7 @@
                 <w:szCs w:val="22"/>
                 <w:color w:val="000000"/>
               </w:rPr>
-              <w:t xml:space="preserve">(0.088)</w:t>
+              <w:t xml:space="preserve">     </w:t>
             </w:r>
           </w:p>
         </w:tc>
@@ -25439,15 +25642,15 @@
                 <w:szCs w:val="22"/>
                 <w:color w:val="000000"/>
               </w:rPr>
-              <w:t xml:space="preserve">nobs</w:t>
-            </w:r>
-          </w:p>
-        </w:tc>
-        <w:tc>
-          <w:tcPr>
-            <w:tcBorders>
-              <w:bottom w:val="none" w:sz="0" w:space="0" w:color="000000"/>
-              <w:top w:val="single" w:sz="3" w:space="0" w:color="000000"/>
+              <w:t xml:space="preserve">nobs.1</w:t>
+            </w:r>
+          </w:p>
+        </w:tc>
+        <w:tc>
+          <w:tcPr>
+            <w:tcBorders>
+              <w:bottom w:val="none" w:sz="0" w:space="0" w:color="000000"/>
+              <w:top w:val="none" w:sz="0" w:space="0" w:color="000000"/>
               <w:left w:val="none" w:sz="0" w:space="0" w:color="000000"/>
               <w:right w:val="none" w:sz="0" w:space="0" w:color="000000"/>
             </w:tcBorders>
@@ -25492,15 +25695,15 @@
                 <w:szCs w:val="22"/>
                 <w:color w:val="000000"/>
               </w:rPr>
-              <w:t xml:space="preserve">162      </w:t>
-            </w:r>
-          </w:p>
-        </w:tc>
-        <w:tc>
-          <w:tcPr>
-            <w:tcBorders>
-              <w:bottom w:val="none" w:sz="0" w:space="0" w:color="000000"/>
-              <w:top w:val="single" w:sz="3" w:space="0" w:color="000000"/>
+              <w:t xml:space="preserve">162.000  </w:t>
+            </w:r>
+          </w:p>
+        </w:tc>
+        <w:tc>
+          <w:tcPr>
+            <w:tcBorders>
+              <w:bottom w:val="none" w:sz="0" w:space="0" w:color="000000"/>
+              <w:top w:val="none" w:sz="0" w:space="0" w:color="000000"/>
               <w:left w:val="none" w:sz="0" w:space="0" w:color="000000"/>
               <w:right w:val="none" w:sz="0" w:space="0" w:color="000000"/>
             </w:tcBorders>
@@ -25553,7 +25756,7 @@
           <w:tcPr>
             <w:tcBorders>
               <w:bottom w:val="none" w:sz="0" w:space="0" w:color="000000"/>
-              <w:top w:val="single" w:sz="3" w:space="0" w:color="000000"/>
+              <w:top w:val="none" w:sz="0" w:space="0" w:color="000000"/>
               <w:left w:val="none" w:sz="0" w:space="0" w:color="000000"/>
               <w:right w:val="none" w:sz="0" w:space="0" w:color="000000"/>
             </w:tcBorders>
@@ -25598,15 +25801,15 @@
                 <w:szCs w:val="22"/>
                 <w:color w:val="000000"/>
               </w:rPr>
-              <w:t xml:space="preserve">162        </w:t>
-            </w:r>
-          </w:p>
-        </w:tc>
-        <w:tc>
-          <w:tcPr>
-            <w:tcBorders>
-              <w:bottom w:val="none" w:sz="0" w:space="0" w:color="000000"/>
-              <w:top w:val="single" w:sz="3" w:space="0" w:color="000000"/>
+              <w:t xml:space="preserve">162.000    </w:t>
+            </w:r>
+          </w:p>
+        </w:tc>
+        <w:tc>
+          <w:tcPr>
+            <w:tcBorders>
+              <w:bottom w:val="none" w:sz="0" w:space="0" w:color="000000"/>
+              <w:top w:val="none" w:sz="0" w:space="0" w:color="000000"/>
               <w:left w:val="none" w:sz="0" w:space="0" w:color="000000"/>
               <w:right w:val="none" w:sz="0" w:space="0" w:color="000000"/>
             </w:tcBorders>
@@ -25658,7 +25861,7 @@
       </w:tr>
       <w:tr>
         <w:trPr>
-          <w:trHeight w:val="625" w:hRule="auto"/>
+          <w:trHeight w:val="668" w:hRule="auto"/>
         </w:trPr>
         body 9
         <w:tc>
@@ -25710,7 +25913,7 @@
                 <w:szCs w:val="22"/>
                 <w:color w:val="000000"/>
               </w:rPr>
-              <w:t xml:space="preserve">nobs.1</w:t>
+              <w:t xml:space="preserve">sigma</w:t>
             </w:r>
           </w:p>
         </w:tc>
@@ -25763,7 +25966,7 @@
                 <w:szCs w:val="22"/>
                 <w:color w:val="000000"/>
               </w:rPr>
-              <w:t xml:space="preserve">162.000  </w:t>
+              <w:t xml:space="preserve">1.000  </w:t>
             </w:r>
           </w:p>
         </w:tc>
@@ -25869,7 +26072,7 @@
                 <w:szCs w:val="22"/>
                 <w:color w:val="000000"/>
               </w:rPr>
-              <w:t xml:space="preserve">162.000    </w:t>
+              <w:t xml:space="preserve">1.000    </w:t>
             </w:r>
           </w:p>
         </w:tc>
@@ -25981,7 +26184,7 @@
                 <w:szCs w:val="22"/>
                 <w:color w:val="000000"/>
               </w:rPr>
-              <w:t xml:space="preserve">sigma</w:t>
+              <w:t xml:space="preserve">logLik</w:t>
             </w:r>
           </w:p>
         </w:tc>
@@ -26034,7 +26237,7 @@
                 <w:szCs w:val="22"/>
                 <w:color w:val="000000"/>
               </w:rPr>
-              <w:t xml:space="preserve">1.000  </w:t>
+              <w:t xml:space="preserve">-307.751  </w:t>
             </w:r>
           </w:p>
         </w:tc>
@@ -26140,7 +26343,7 @@
                 <w:szCs w:val="22"/>
                 <w:color w:val="000000"/>
               </w:rPr>
-              <w:t xml:space="preserve">1.000    </w:t>
+              <w:t xml:space="preserve">-308.101    </w:t>
             </w:r>
           </w:p>
         </w:tc>
@@ -26200,7 +26403,7 @@
       </w:tr>
       <w:tr>
         <w:trPr>
-          <w:trHeight w:val="668" w:hRule="auto"/>
+          <w:trHeight w:val="627" w:hRule="auto"/>
         </w:trPr>
         body11
         <w:tc>
@@ -26252,7 +26455,7 @@
                 <w:szCs w:val="22"/>
                 <w:color w:val="000000"/>
               </w:rPr>
-              <w:t xml:space="preserve">logLik</w:t>
+              <w:t xml:space="preserve">AIC</w:t>
             </w:r>
           </w:p>
         </w:tc>
@@ -26305,7 +26508,7 @@
                 <w:szCs w:val="22"/>
                 <w:color w:val="000000"/>
               </w:rPr>
-              <w:t xml:space="preserve">-307.751  </w:t>
+              <w:t xml:space="preserve">625.501  </w:t>
             </w:r>
           </w:p>
         </w:tc>
@@ -26411,7 +26614,7 @@
                 <w:szCs w:val="22"/>
                 <w:color w:val="000000"/>
               </w:rPr>
-              <w:t xml:space="preserve">-307.599    </w:t>
+              <w:t xml:space="preserve">624.202    </w:t>
             </w:r>
           </w:p>
         </w:tc>
@@ -26523,7 +26726,7 @@
                 <w:szCs w:val="22"/>
                 <w:color w:val="000000"/>
               </w:rPr>
-              <w:t xml:space="preserve">AIC</w:t>
+              <w:t xml:space="preserve">BIC</w:t>
             </w:r>
           </w:p>
         </w:tc>
@@ -26576,7 +26779,7 @@
                 <w:szCs w:val="22"/>
                 <w:color w:val="000000"/>
               </w:rPr>
-              <w:t xml:space="preserve">625.501  </w:t>
+              <w:t xml:space="preserve">640.939  </w:t>
             </w:r>
           </w:p>
         </w:tc>
@@ -26682,7 +26885,278 @@
                 <w:szCs w:val="22"/>
                 <w:color w:val="000000"/>
               </w:rPr>
-              <w:t xml:space="preserve">625.198    </w:t>
+              <w:t xml:space="preserve">636.553    </w:t>
+            </w:r>
+          </w:p>
+        </w:tc>
+        <w:tc>
+          <w:tcPr>
+            <w:tcBorders>
+              <w:bottom w:val="none" w:sz="0" w:space="0" w:color="000000"/>
+              <w:top w:val="none" w:sz="0" w:space="0" w:color="000000"/>
+              <w:left w:val="none" w:sz="0" w:space="0" w:color="000000"/>
+              <w:right w:val="none" w:sz="0" w:space="0" w:color="000000"/>
+            </w:tcBorders>
+            <w:shd w:val="clear" w:color="auto" w:fill="FFFFFF"/>
+            <w:tcMar>
+              <w:top w:w="0" w:type="dxa"/>
+              <w:bottom w:w="0" w:type="dxa"/>
+              <w:left w:w="0" w:type="dxa"/>
+              <w:right w:w="0" w:type="dxa"/>
+            </w:tcMar>
+            <w:vAlign w:val="top"/>
+          </w:tcPr>
+          <w:p>
+            <w:pPr>
+              <w:pStyle w:val="Normal"/>
+              <w:jc w:val="right"/>
+              <w:pBdr>
+                <w:bottom w:val="none" w:sz="0" w:space="0" w:color="000000"/>
+                <w:top w:val="none" w:sz="0" w:space="0" w:color="000000"/>
+                <w:left w:val="none" w:sz="0" w:space="0" w:color="000000"/>
+                <w:right w:val="none" w:sz="0" w:space="0" w:color="000000"/>
+              </w:pBdr>
+              <w:spacing w:after="120" w:before="120" w:line="240"/>
+              <w:ind w:left="120" w:right="120" w:firstLine="0" w:firstLineChars="0"/>
+              <w:rPr>
+                <w:rFonts w:ascii="Arial" w:hAnsi="Arial" w:eastAsia="Arial" w:cs="Arial"/>
+                <w:i w:val="false"/>
+                <w:b w:val="false"/>
+                <w:u w:val="none"/>
+                <w:sz w:val="22"/>
+                <w:szCs w:val="22"/>
+                <w:color w:val="000000"/>
+              </w:rPr>
+            </w:pPr>
+            <w:r xmlns:w="http://schemas.openxmlformats.org/wordprocessingml/2006/main" xmlns:wp="http://schemas.openxmlformats.org/drawingml/2006/wordprocessingDrawing" xmlns:r="http://schemas.openxmlformats.org/officeDocument/2006/relationships" xmlns:w14="http://schemas.microsoft.com/office/word/2010/wordml">
+              <w:rPr>
+                <w:rFonts w:ascii="Arial" w:hAnsi="Arial" w:eastAsia="Arial" w:cs="Arial"/>
+                <w:i w:val="false"/>
+                <w:b w:val="false"/>
+                <w:u w:val="none"/>
+                <w:sz w:val="22"/>
+                <w:szCs w:val="22"/>
+                <w:color w:val="000000"/>
+              </w:rPr>
+              <w:t xml:space="preserve">     </w:t>
+            </w:r>
+          </w:p>
+        </w:tc>
+      </w:tr>
+      <w:tr>
+        <w:trPr>
+          <w:trHeight w:val="625" w:hRule="auto"/>
+        </w:trPr>
+        body13
+        <w:tc>
+          <w:tcPr>
+            <w:tcBorders>
+              <w:bottom w:val="none" w:sz="0" w:space="0" w:color="000000"/>
+              <w:top w:val="none" w:sz="0" w:space="0" w:color="000000"/>
+              <w:left w:val="none" w:sz="0" w:space="0" w:color="000000"/>
+              <w:right w:val="none" w:sz="0" w:space="0" w:color="000000"/>
+            </w:tcBorders>
+            <w:shd w:val="clear" w:color="auto" w:fill="FFFFFF"/>
+            <w:tcMar>
+              <w:top w:w="0" w:type="dxa"/>
+              <w:bottom w:w="0" w:type="dxa"/>
+              <w:left w:w="0" w:type="dxa"/>
+              <w:right w:w="0" w:type="dxa"/>
+            </w:tcMar>
+            <w:vAlign w:val="top"/>
+          </w:tcPr>
+          <w:p>
+            <w:pPr>
+              <w:pStyle w:val="Normal"/>
+              <w:jc w:val="left"/>
+              <w:pBdr>
+                <w:bottom w:val="none" w:sz="0" w:space="0" w:color="000000"/>
+                <w:top w:val="none" w:sz="0" w:space="0" w:color="000000"/>
+                <w:left w:val="none" w:sz="0" w:space="0" w:color="000000"/>
+                <w:right w:val="none" w:sz="0" w:space="0" w:color="000000"/>
+              </w:pBdr>
+              <w:spacing w:after="120" w:before="120" w:line="240"/>
+              <w:ind w:left="120" w:right="120" w:firstLine="0" w:firstLineChars="0"/>
+              <w:rPr>
+                <w:rFonts w:ascii="Arial" w:hAnsi="Arial" w:eastAsia="Arial" w:cs="Arial"/>
+                <w:i w:val="false"/>
+                <w:b w:val="false"/>
+                <w:u w:val="none"/>
+                <w:sz w:val="22"/>
+                <w:szCs w:val="22"/>
+                <w:color w:val="000000"/>
+              </w:rPr>
+            </w:pPr>
+            <w:r xmlns:w="http://schemas.openxmlformats.org/wordprocessingml/2006/main" xmlns:wp="http://schemas.openxmlformats.org/drawingml/2006/wordprocessingDrawing" xmlns:r="http://schemas.openxmlformats.org/officeDocument/2006/relationships" xmlns:w14="http://schemas.microsoft.com/office/word/2010/wordml">
+              <w:rPr>
+                <w:rFonts w:ascii="Arial" w:hAnsi="Arial" w:eastAsia="Arial" w:cs="Arial"/>
+                <w:i w:val="false"/>
+                <w:b w:val="false"/>
+                <w:u w:val="none"/>
+                <w:sz w:val="22"/>
+                <w:szCs w:val="22"/>
+                <w:color w:val="000000"/>
+              </w:rPr>
+              <w:t xml:space="preserve">deviance</w:t>
+            </w:r>
+          </w:p>
+        </w:tc>
+        <w:tc>
+          <w:tcPr>
+            <w:tcBorders>
+              <w:bottom w:val="none" w:sz="0" w:space="0" w:color="000000"/>
+              <w:top w:val="none" w:sz="0" w:space="0" w:color="000000"/>
+              <w:left w:val="none" w:sz="0" w:space="0" w:color="000000"/>
+              <w:right w:val="none" w:sz="0" w:space="0" w:color="000000"/>
+            </w:tcBorders>
+            <w:shd w:val="clear" w:color="auto" w:fill="FFFFFF"/>
+            <w:tcMar>
+              <w:top w:w="0" w:type="dxa"/>
+              <w:bottom w:w="0" w:type="dxa"/>
+              <w:left w:w="0" w:type="dxa"/>
+              <w:right w:w="0" w:type="dxa"/>
+            </w:tcMar>
+            <w:vAlign w:val="top"/>
+          </w:tcPr>
+          <w:p>
+            <w:pPr>
+              <w:pStyle w:val="Normal"/>
+              <w:jc w:val="right"/>
+              <w:pBdr>
+                <w:bottom w:val="none" w:sz="0" w:space="0" w:color="000000"/>
+                <w:top w:val="none" w:sz="0" w:space="0" w:color="000000"/>
+                <w:left w:val="none" w:sz="0" w:space="0" w:color="000000"/>
+                <w:right w:val="none" w:sz="0" w:space="0" w:color="000000"/>
+              </w:pBdr>
+              <w:spacing w:after="120" w:before="120" w:line="240"/>
+              <w:ind w:left="120" w:right="120" w:firstLine="0" w:firstLineChars="0"/>
+              <w:rPr>
+                <w:rFonts w:ascii="Arial" w:hAnsi="Arial" w:eastAsia="Arial" w:cs="Arial"/>
+                <w:i w:val="false"/>
+                <w:b w:val="false"/>
+                <w:u w:val="none"/>
+                <w:sz w:val="22"/>
+                <w:szCs w:val="22"/>
+                <w:color w:val="000000"/>
+              </w:rPr>
+            </w:pPr>
+            <w:r xmlns:w="http://schemas.openxmlformats.org/wordprocessingml/2006/main" xmlns:wp="http://schemas.openxmlformats.org/drawingml/2006/wordprocessingDrawing" xmlns:r="http://schemas.openxmlformats.org/officeDocument/2006/relationships" xmlns:w14="http://schemas.microsoft.com/office/word/2010/wordml">
+              <w:rPr>
+                <w:rFonts w:ascii="Arial" w:hAnsi="Arial" w:eastAsia="Arial" w:cs="Arial"/>
+                <w:i w:val="false"/>
+                <w:b w:val="false"/>
+                <w:u w:val="none"/>
+                <w:sz w:val="22"/>
+                <w:szCs w:val="22"/>
+                <w:color w:val="000000"/>
+              </w:rPr>
+              <w:t xml:space="preserve">9.002  </w:t>
+            </w:r>
+          </w:p>
+        </w:tc>
+        <w:tc>
+          <w:tcPr>
+            <w:tcBorders>
+              <w:bottom w:val="none" w:sz="0" w:space="0" w:color="000000"/>
+              <w:top w:val="none" w:sz="0" w:space="0" w:color="000000"/>
+              <w:left w:val="none" w:sz="0" w:space="0" w:color="000000"/>
+              <w:right w:val="none" w:sz="0" w:space="0" w:color="000000"/>
+            </w:tcBorders>
+            <w:shd w:val="clear" w:color="auto" w:fill="FFFFFF"/>
+            <w:tcMar>
+              <w:top w:w="0" w:type="dxa"/>
+              <w:bottom w:w="0" w:type="dxa"/>
+              <w:left w:w="0" w:type="dxa"/>
+              <w:right w:w="0" w:type="dxa"/>
+            </w:tcMar>
+            <w:vAlign w:val="top"/>
+          </w:tcPr>
+          <w:p>
+            <w:pPr>
+              <w:pStyle w:val="Normal"/>
+              <w:jc w:val="right"/>
+              <w:pBdr>
+                <w:bottom w:val="none" w:sz="0" w:space="0" w:color="000000"/>
+                <w:top w:val="none" w:sz="0" w:space="0" w:color="000000"/>
+                <w:left w:val="none" w:sz="0" w:space="0" w:color="000000"/>
+                <w:right w:val="none" w:sz="0" w:space="0" w:color="000000"/>
+              </w:pBdr>
+              <w:spacing w:after="120" w:before="120" w:line="240"/>
+              <w:ind w:left="120" w:right="120" w:firstLine="0" w:firstLineChars="0"/>
+              <w:rPr>
+                <w:rFonts w:ascii="Arial" w:hAnsi="Arial" w:eastAsia="Arial" w:cs="Arial"/>
+                <w:i w:val="false"/>
+                <w:b w:val="false"/>
+                <w:u w:val="none"/>
+                <w:sz w:val="22"/>
+                <w:szCs w:val="22"/>
+                <w:color w:val="000000"/>
+              </w:rPr>
+            </w:pPr>
+            <w:r xmlns:w="http://schemas.openxmlformats.org/wordprocessingml/2006/main" xmlns:wp="http://schemas.openxmlformats.org/drawingml/2006/wordprocessingDrawing" xmlns:r="http://schemas.openxmlformats.org/officeDocument/2006/relationships" xmlns:w14="http://schemas.microsoft.com/office/word/2010/wordml">
+              <w:rPr>
+                <w:rFonts w:ascii="Arial" w:hAnsi="Arial" w:eastAsia="Arial" w:cs="Arial"/>
+                <w:i w:val="false"/>
+                <w:b w:val="false"/>
+                <w:u w:val="none"/>
+                <w:sz w:val="22"/>
+                <w:szCs w:val="22"/>
+                <w:color w:val="000000"/>
+              </w:rPr>
+              <w:t xml:space="preserve">     </w:t>
+            </w:r>
+          </w:p>
+        </w:tc>
+        <w:tc>
+          <w:tcPr>
+            <w:tcBorders>
+              <w:bottom w:val="none" w:sz="0" w:space="0" w:color="000000"/>
+              <w:top w:val="none" w:sz="0" w:space="0" w:color="000000"/>
+              <w:left w:val="none" w:sz="0" w:space="0" w:color="000000"/>
+              <w:right w:val="none" w:sz="0" w:space="0" w:color="000000"/>
+            </w:tcBorders>
+            <w:shd w:val="clear" w:color="auto" w:fill="FFFFFF"/>
+            <w:tcMar>
+              <w:top w:w="0" w:type="dxa"/>
+              <w:bottom w:w="0" w:type="dxa"/>
+              <w:left w:w="0" w:type="dxa"/>
+              <w:right w:w="0" w:type="dxa"/>
+            </w:tcMar>
+            <w:vAlign w:val="top"/>
+          </w:tcPr>
+          <w:p>
+            <w:pPr>
+              <w:pStyle w:val="Normal"/>
+              <w:jc w:val="right"/>
+              <w:pBdr>
+                <w:bottom w:val="none" w:sz="0" w:space="0" w:color="000000"/>
+                <w:top w:val="none" w:sz="0" w:space="0" w:color="000000"/>
+                <w:left w:val="none" w:sz="0" w:space="0" w:color="000000"/>
+                <w:right w:val="none" w:sz="0" w:space="0" w:color="000000"/>
+              </w:pBdr>
+              <w:spacing w:after="120" w:before="120" w:line="240"/>
+              <w:ind w:left="120" w:right="120" w:firstLine="0" w:firstLineChars="0"/>
+              <w:rPr>
+                <w:rFonts w:ascii="Arial" w:hAnsi="Arial" w:eastAsia="Arial" w:cs="Arial"/>
+                <w:i w:val="false"/>
+                <w:b w:val="false"/>
+                <w:u w:val="none"/>
+                <w:sz w:val="22"/>
+                <w:szCs w:val="22"/>
+                <w:color w:val="000000"/>
+              </w:rPr>
+            </w:pPr>
+            <w:r xmlns:w="http://schemas.openxmlformats.org/wordprocessingml/2006/main" xmlns:wp="http://schemas.openxmlformats.org/drawingml/2006/wordprocessingDrawing" xmlns:r="http://schemas.openxmlformats.org/officeDocument/2006/relationships" xmlns:w14="http://schemas.microsoft.com/office/word/2010/wordml">
+              <w:rPr>
+                <w:rFonts w:ascii="Arial" w:hAnsi="Arial" w:eastAsia="Arial" w:cs="Arial"/>
+                <w:i w:val="false"/>
+                <w:b w:val="false"/>
+                <w:u w:val="none"/>
+                <w:sz w:val="22"/>
+                <w:szCs w:val="22"/>
+                <w:color w:val="000000"/>
+              </w:rPr>
+              <w:t xml:space="preserve">9.119    </w:t>
             </w:r>
           </w:p>
         </w:tc>
@@ -26744,11 +27218,11 @@
         <w:trPr>
           <w:trHeight w:val="627" w:hRule="auto"/>
         </w:trPr>
-        body13
-        <w:tc>
-          <w:tcPr>
-            <w:tcBorders>
-              <w:bottom w:val="none" w:sz="0" w:space="0" w:color="000000"/>
+        body14
+        <w:tc>
+          <w:tcPr>
+            <w:tcBorders>
+              <w:bottom w:val="single" w:sz="6" w:space="0" w:color="000000"/>
               <w:top w:val="none" w:sz="0" w:space="0" w:color="000000"/>
               <w:left w:val="none" w:sz="0" w:space="0" w:color="000000"/>
               <w:right w:val="none" w:sz="0" w:space="0" w:color="000000"/>
@@ -26794,14 +27268,14 @@
                 <w:szCs w:val="22"/>
                 <w:color w:val="000000"/>
               </w:rPr>
-              <w:t xml:space="preserve">BIC</w:t>
-            </w:r>
-          </w:p>
-        </w:tc>
-        <w:tc>
-          <w:tcPr>
-            <w:tcBorders>
-              <w:bottom w:val="none" w:sz="0" w:space="0" w:color="000000"/>
+              <w:t xml:space="preserve">df.residual</w:t>
+            </w:r>
+          </w:p>
+        </w:tc>
+        <w:tc>
+          <w:tcPr>
+            <w:tcBorders>
+              <w:bottom w:val="single" w:sz="6" w:space="0" w:color="000000"/>
               <w:top w:val="none" w:sz="0" w:space="0" w:color="000000"/>
               <w:left w:val="none" w:sz="0" w:space="0" w:color="000000"/>
               <w:right w:val="none" w:sz="0" w:space="0" w:color="000000"/>
@@ -26847,14 +27321,14 @@
                 <w:szCs w:val="22"/>
                 <w:color w:val="000000"/>
               </w:rPr>
-              <w:t xml:space="preserve">640.939  </w:t>
-            </w:r>
-          </w:p>
-        </w:tc>
-        <w:tc>
-          <w:tcPr>
-            <w:tcBorders>
-              <w:bottom w:val="none" w:sz="0" w:space="0" w:color="000000"/>
+              <w:t xml:space="preserve">157.000  </w:t>
+            </w:r>
+          </w:p>
+        </w:tc>
+        <w:tc>
+          <w:tcPr>
+            <w:tcBorders>
+              <w:bottom w:val="single" w:sz="6" w:space="0" w:color="000000"/>
               <w:top w:val="none" w:sz="0" w:space="0" w:color="000000"/>
               <w:left w:val="none" w:sz="0" w:space="0" w:color="000000"/>
               <w:right w:val="none" w:sz="0" w:space="0" w:color="000000"/>
@@ -26907,7 +27381,7 @@
         <w:tc>
           <w:tcPr>
             <w:tcBorders>
-              <w:bottom w:val="none" w:sz="0" w:space="0" w:color="000000"/>
+              <w:bottom w:val="single" w:sz="6" w:space="0" w:color="000000"/>
               <w:top w:val="none" w:sz="0" w:space="0" w:color="000000"/>
               <w:left w:val="none" w:sz="0" w:space="0" w:color="000000"/>
               <w:right w:val="none" w:sz="0" w:space="0" w:color="000000"/>
@@ -26953,549 +27427,7 @@
                 <w:szCs w:val="22"/>
                 <w:color w:val="000000"/>
               </w:rPr>
-              <w:t xml:space="preserve">640.636    </w:t>
-            </w:r>
-          </w:p>
-        </w:tc>
-        <w:tc>
-          <w:tcPr>
-            <w:tcBorders>
-              <w:bottom w:val="none" w:sz="0" w:space="0" w:color="000000"/>
-              <w:top w:val="none" w:sz="0" w:space="0" w:color="000000"/>
-              <w:left w:val="none" w:sz="0" w:space="0" w:color="000000"/>
-              <w:right w:val="none" w:sz="0" w:space="0" w:color="000000"/>
-            </w:tcBorders>
-            <w:shd w:val="clear" w:color="auto" w:fill="FFFFFF"/>
-            <w:tcMar>
-              <w:top w:w="0" w:type="dxa"/>
-              <w:bottom w:w="0" w:type="dxa"/>
-              <w:left w:w="0" w:type="dxa"/>
-              <w:right w:w="0" w:type="dxa"/>
-            </w:tcMar>
-            <w:vAlign w:val="top"/>
-          </w:tcPr>
-          <w:p>
-            <w:pPr>
-              <w:pStyle w:val="Normal"/>
-              <w:jc w:val="right"/>
-              <w:pBdr>
-                <w:bottom w:val="none" w:sz="0" w:space="0" w:color="000000"/>
-                <w:top w:val="none" w:sz="0" w:space="0" w:color="000000"/>
-                <w:left w:val="none" w:sz="0" w:space="0" w:color="000000"/>
-                <w:right w:val="none" w:sz="0" w:space="0" w:color="000000"/>
-              </w:pBdr>
-              <w:spacing w:after="120" w:before="120" w:line="240"/>
-              <w:ind w:left="120" w:right="120" w:firstLine="0" w:firstLineChars="0"/>
-              <w:rPr>
-                <w:rFonts w:ascii="Arial" w:hAnsi="Arial" w:eastAsia="Arial" w:cs="Arial"/>
-                <w:i w:val="false"/>
-                <w:b w:val="false"/>
-                <w:u w:val="none"/>
-                <w:sz w:val="22"/>
-                <w:szCs w:val="22"/>
-                <w:color w:val="000000"/>
-              </w:rPr>
-            </w:pPr>
-            <w:r xmlns:w="http://schemas.openxmlformats.org/wordprocessingml/2006/main" xmlns:wp="http://schemas.openxmlformats.org/drawingml/2006/wordprocessingDrawing" xmlns:r="http://schemas.openxmlformats.org/officeDocument/2006/relationships" xmlns:w14="http://schemas.microsoft.com/office/word/2010/wordml">
-              <w:rPr>
-                <w:rFonts w:ascii="Arial" w:hAnsi="Arial" w:eastAsia="Arial" w:cs="Arial"/>
-                <w:i w:val="false"/>
-                <w:b w:val="false"/>
-                <w:u w:val="none"/>
-                <w:sz w:val="22"/>
-                <w:szCs w:val="22"/>
-                <w:color w:val="000000"/>
-              </w:rPr>
-              <w:t xml:space="preserve">     </w:t>
-            </w:r>
-          </w:p>
-        </w:tc>
-      </w:tr>
-      <w:tr>
-        <w:trPr>
-          <w:trHeight w:val="625" w:hRule="auto"/>
-        </w:trPr>
-        body14
-        <w:tc>
-          <w:tcPr>
-            <w:tcBorders>
-              <w:bottom w:val="none" w:sz="0" w:space="0" w:color="000000"/>
-              <w:top w:val="none" w:sz="0" w:space="0" w:color="000000"/>
-              <w:left w:val="none" w:sz="0" w:space="0" w:color="000000"/>
-              <w:right w:val="none" w:sz="0" w:space="0" w:color="000000"/>
-            </w:tcBorders>
-            <w:shd w:val="clear" w:color="auto" w:fill="FFFFFF"/>
-            <w:tcMar>
-              <w:top w:w="0" w:type="dxa"/>
-              <w:bottom w:w="0" w:type="dxa"/>
-              <w:left w:w="0" w:type="dxa"/>
-              <w:right w:w="0" w:type="dxa"/>
-            </w:tcMar>
-            <w:vAlign w:val="top"/>
-          </w:tcPr>
-          <w:p>
-            <w:pPr>
-              <w:pStyle w:val="Normal"/>
-              <w:jc w:val="left"/>
-              <w:pBdr>
-                <w:bottom w:val="none" w:sz="0" w:space="0" w:color="000000"/>
-                <w:top w:val="none" w:sz="0" w:space="0" w:color="000000"/>
-                <w:left w:val="none" w:sz="0" w:space="0" w:color="000000"/>
-                <w:right w:val="none" w:sz="0" w:space="0" w:color="000000"/>
-              </w:pBdr>
-              <w:spacing w:after="120" w:before="120" w:line="240"/>
-              <w:ind w:left="120" w:right="120" w:firstLine="0" w:firstLineChars="0"/>
-              <w:rPr>
-                <w:rFonts w:ascii="Arial" w:hAnsi="Arial" w:eastAsia="Arial" w:cs="Arial"/>
-                <w:i w:val="false"/>
-                <w:b w:val="false"/>
-                <w:u w:val="none"/>
-                <w:sz w:val="22"/>
-                <w:szCs w:val="22"/>
-                <w:color w:val="000000"/>
-              </w:rPr>
-            </w:pPr>
-            <w:r xmlns:w="http://schemas.openxmlformats.org/wordprocessingml/2006/main" xmlns:wp="http://schemas.openxmlformats.org/drawingml/2006/wordprocessingDrawing" xmlns:r="http://schemas.openxmlformats.org/officeDocument/2006/relationships" xmlns:w14="http://schemas.microsoft.com/office/word/2010/wordml">
-              <w:rPr>
-                <w:rFonts w:ascii="Arial" w:hAnsi="Arial" w:eastAsia="Arial" w:cs="Arial"/>
-                <w:i w:val="false"/>
-                <w:b w:val="false"/>
-                <w:u w:val="none"/>
-                <w:sz w:val="22"/>
-                <w:szCs w:val="22"/>
-                <w:color w:val="000000"/>
-              </w:rPr>
-              <w:t xml:space="preserve">deviance</w:t>
-            </w:r>
-          </w:p>
-        </w:tc>
-        <w:tc>
-          <w:tcPr>
-            <w:tcBorders>
-              <w:bottom w:val="none" w:sz="0" w:space="0" w:color="000000"/>
-              <w:top w:val="none" w:sz="0" w:space="0" w:color="000000"/>
-              <w:left w:val="none" w:sz="0" w:space="0" w:color="000000"/>
-              <w:right w:val="none" w:sz="0" w:space="0" w:color="000000"/>
-            </w:tcBorders>
-            <w:shd w:val="clear" w:color="auto" w:fill="FFFFFF"/>
-            <w:tcMar>
-              <w:top w:w="0" w:type="dxa"/>
-              <w:bottom w:w="0" w:type="dxa"/>
-              <w:left w:w="0" w:type="dxa"/>
-              <w:right w:w="0" w:type="dxa"/>
-            </w:tcMar>
-            <w:vAlign w:val="top"/>
-          </w:tcPr>
-          <w:p>
-            <w:pPr>
-              <w:pStyle w:val="Normal"/>
-              <w:jc w:val="right"/>
-              <w:pBdr>
-                <w:bottom w:val="none" w:sz="0" w:space="0" w:color="000000"/>
-                <w:top w:val="none" w:sz="0" w:space="0" w:color="000000"/>
-                <w:left w:val="none" w:sz="0" w:space="0" w:color="000000"/>
-                <w:right w:val="none" w:sz="0" w:space="0" w:color="000000"/>
-              </w:pBdr>
-              <w:spacing w:after="120" w:before="120" w:line="240"/>
-              <w:ind w:left="120" w:right="120" w:firstLine="0" w:firstLineChars="0"/>
-              <w:rPr>
-                <w:rFonts w:ascii="Arial" w:hAnsi="Arial" w:eastAsia="Arial" w:cs="Arial"/>
-                <w:i w:val="false"/>
-                <w:b w:val="false"/>
-                <w:u w:val="none"/>
-                <w:sz w:val="22"/>
-                <w:szCs w:val="22"/>
-                <w:color w:val="000000"/>
-              </w:rPr>
-            </w:pPr>
-            <w:r xmlns:w="http://schemas.openxmlformats.org/wordprocessingml/2006/main" xmlns:wp="http://schemas.openxmlformats.org/drawingml/2006/wordprocessingDrawing" xmlns:r="http://schemas.openxmlformats.org/officeDocument/2006/relationships" xmlns:w14="http://schemas.microsoft.com/office/word/2010/wordml">
-              <w:rPr>
-                <w:rFonts w:ascii="Arial" w:hAnsi="Arial" w:eastAsia="Arial" w:cs="Arial"/>
-                <w:i w:val="false"/>
-                <w:b w:val="false"/>
-                <w:u w:val="none"/>
-                <w:sz w:val="22"/>
-                <w:szCs w:val="22"/>
-                <w:color w:val="000000"/>
-              </w:rPr>
-              <w:t xml:space="preserve">9.002  </w:t>
-            </w:r>
-          </w:p>
-        </w:tc>
-        <w:tc>
-          <w:tcPr>
-            <w:tcBorders>
-              <w:bottom w:val="none" w:sz="0" w:space="0" w:color="000000"/>
-              <w:top w:val="none" w:sz="0" w:space="0" w:color="000000"/>
-              <w:left w:val="none" w:sz="0" w:space="0" w:color="000000"/>
-              <w:right w:val="none" w:sz="0" w:space="0" w:color="000000"/>
-            </w:tcBorders>
-            <w:shd w:val="clear" w:color="auto" w:fill="FFFFFF"/>
-            <w:tcMar>
-              <w:top w:w="0" w:type="dxa"/>
-              <w:bottom w:w="0" w:type="dxa"/>
-              <w:left w:w="0" w:type="dxa"/>
-              <w:right w:w="0" w:type="dxa"/>
-            </w:tcMar>
-            <w:vAlign w:val="top"/>
-          </w:tcPr>
-          <w:p>
-            <w:pPr>
-              <w:pStyle w:val="Normal"/>
-              <w:jc w:val="right"/>
-              <w:pBdr>
-                <w:bottom w:val="none" w:sz="0" w:space="0" w:color="000000"/>
-                <w:top w:val="none" w:sz="0" w:space="0" w:color="000000"/>
-                <w:left w:val="none" w:sz="0" w:space="0" w:color="000000"/>
-                <w:right w:val="none" w:sz="0" w:space="0" w:color="000000"/>
-              </w:pBdr>
-              <w:spacing w:after="120" w:before="120" w:line="240"/>
-              <w:ind w:left="120" w:right="120" w:firstLine="0" w:firstLineChars="0"/>
-              <w:rPr>
-                <w:rFonts w:ascii="Arial" w:hAnsi="Arial" w:eastAsia="Arial" w:cs="Arial"/>
-                <w:i w:val="false"/>
-                <w:b w:val="false"/>
-                <w:u w:val="none"/>
-                <w:sz w:val="22"/>
-                <w:szCs w:val="22"/>
-                <w:color w:val="000000"/>
-              </w:rPr>
-            </w:pPr>
-            <w:r xmlns:w="http://schemas.openxmlformats.org/wordprocessingml/2006/main" xmlns:wp="http://schemas.openxmlformats.org/drawingml/2006/wordprocessingDrawing" xmlns:r="http://schemas.openxmlformats.org/officeDocument/2006/relationships" xmlns:w14="http://schemas.microsoft.com/office/word/2010/wordml">
-              <w:rPr>
-                <w:rFonts w:ascii="Arial" w:hAnsi="Arial" w:eastAsia="Arial" w:cs="Arial"/>
-                <w:i w:val="false"/>
-                <w:b w:val="false"/>
-                <w:u w:val="none"/>
-                <w:sz w:val="22"/>
-                <w:szCs w:val="22"/>
-                <w:color w:val="000000"/>
-              </w:rPr>
-              <w:t xml:space="preserve">     </w:t>
-            </w:r>
-          </w:p>
-        </w:tc>
-        <w:tc>
-          <w:tcPr>
-            <w:tcBorders>
-              <w:bottom w:val="none" w:sz="0" w:space="0" w:color="000000"/>
-              <w:top w:val="none" w:sz="0" w:space="0" w:color="000000"/>
-              <w:left w:val="none" w:sz="0" w:space="0" w:color="000000"/>
-              <w:right w:val="none" w:sz="0" w:space="0" w:color="000000"/>
-            </w:tcBorders>
-            <w:shd w:val="clear" w:color="auto" w:fill="FFFFFF"/>
-            <w:tcMar>
-              <w:top w:w="0" w:type="dxa"/>
-              <w:bottom w:w="0" w:type="dxa"/>
-              <w:left w:w="0" w:type="dxa"/>
-              <w:right w:w="0" w:type="dxa"/>
-            </w:tcMar>
-            <w:vAlign w:val="top"/>
-          </w:tcPr>
-          <w:p>
-            <w:pPr>
-              <w:pStyle w:val="Normal"/>
-              <w:jc w:val="right"/>
-              <w:pBdr>
-                <w:bottom w:val="none" w:sz="0" w:space="0" w:color="000000"/>
-                <w:top w:val="none" w:sz="0" w:space="0" w:color="000000"/>
-                <w:left w:val="none" w:sz="0" w:space="0" w:color="000000"/>
-                <w:right w:val="none" w:sz="0" w:space="0" w:color="000000"/>
-              </w:pBdr>
-              <w:spacing w:after="120" w:before="120" w:line="240"/>
-              <w:ind w:left="120" w:right="120" w:firstLine="0" w:firstLineChars="0"/>
-              <w:rPr>
-                <w:rFonts w:ascii="Arial" w:hAnsi="Arial" w:eastAsia="Arial" w:cs="Arial"/>
-                <w:i w:val="false"/>
-                <w:b w:val="false"/>
-                <w:u w:val="none"/>
-                <w:sz w:val="22"/>
-                <w:szCs w:val="22"/>
-                <w:color w:val="000000"/>
-              </w:rPr>
-            </w:pPr>
-            <w:r xmlns:w="http://schemas.openxmlformats.org/wordprocessingml/2006/main" xmlns:wp="http://schemas.openxmlformats.org/drawingml/2006/wordprocessingDrawing" xmlns:r="http://schemas.openxmlformats.org/officeDocument/2006/relationships" xmlns:w14="http://schemas.microsoft.com/office/word/2010/wordml">
-              <w:rPr>
-                <w:rFonts w:ascii="Arial" w:hAnsi="Arial" w:eastAsia="Arial" w:cs="Arial"/>
-                <w:i w:val="false"/>
-                <w:b w:val="false"/>
-                <w:u w:val="none"/>
-                <w:sz w:val="22"/>
-                <w:szCs w:val="22"/>
-                <w:color w:val="000000"/>
-              </w:rPr>
-              <w:t xml:space="preserve">9.224    </w:t>
-            </w:r>
-          </w:p>
-        </w:tc>
-        <w:tc>
-          <w:tcPr>
-            <w:tcBorders>
-              <w:bottom w:val="none" w:sz="0" w:space="0" w:color="000000"/>
-              <w:top w:val="none" w:sz="0" w:space="0" w:color="000000"/>
-              <w:left w:val="none" w:sz="0" w:space="0" w:color="000000"/>
-              <w:right w:val="none" w:sz="0" w:space="0" w:color="000000"/>
-            </w:tcBorders>
-            <w:shd w:val="clear" w:color="auto" w:fill="FFFFFF"/>
-            <w:tcMar>
-              <w:top w:w="0" w:type="dxa"/>
-              <w:bottom w:w="0" w:type="dxa"/>
-              <w:left w:w="0" w:type="dxa"/>
-              <w:right w:w="0" w:type="dxa"/>
-            </w:tcMar>
-            <w:vAlign w:val="top"/>
-          </w:tcPr>
-          <w:p>
-            <w:pPr>
-              <w:pStyle w:val="Normal"/>
-              <w:jc w:val="right"/>
-              <w:pBdr>
-                <w:bottom w:val="none" w:sz="0" w:space="0" w:color="000000"/>
-                <w:top w:val="none" w:sz="0" w:space="0" w:color="000000"/>
-                <w:left w:val="none" w:sz="0" w:space="0" w:color="000000"/>
-                <w:right w:val="none" w:sz="0" w:space="0" w:color="000000"/>
-              </w:pBdr>
-              <w:spacing w:after="120" w:before="120" w:line="240"/>
-              <w:ind w:left="120" w:right="120" w:firstLine="0" w:firstLineChars="0"/>
-              <w:rPr>
-                <w:rFonts w:ascii="Arial" w:hAnsi="Arial" w:eastAsia="Arial" w:cs="Arial"/>
-                <w:i w:val="false"/>
-                <w:b w:val="false"/>
-                <w:u w:val="none"/>
-                <w:sz w:val="22"/>
-                <w:szCs w:val="22"/>
-                <w:color w:val="000000"/>
-              </w:rPr>
-            </w:pPr>
-            <w:r xmlns:w="http://schemas.openxmlformats.org/wordprocessingml/2006/main" xmlns:wp="http://schemas.openxmlformats.org/drawingml/2006/wordprocessingDrawing" xmlns:r="http://schemas.openxmlformats.org/officeDocument/2006/relationships" xmlns:w14="http://schemas.microsoft.com/office/word/2010/wordml">
-              <w:rPr>
-                <w:rFonts w:ascii="Arial" w:hAnsi="Arial" w:eastAsia="Arial" w:cs="Arial"/>
-                <w:i w:val="false"/>
-                <w:b w:val="false"/>
-                <w:u w:val="none"/>
-                <w:sz w:val="22"/>
-                <w:szCs w:val="22"/>
-                <w:color w:val="000000"/>
-              </w:rPr>
-              <w:t xml:space="preserve">     </w:t>
-            </w:r>
-          </w:p>
-        </w:tc>
-      </w:tr>
-      <w:tr>
-        <w:trPr>
-          <w:trHeight w:val="627" w:hRule="auto"/>
-        </w:trPr>
-        body15
-        <w:tc>
-          <w:tcPr>
-            <w:tcBorders>
-              <w:bottom w:val="single" w:sz="6" w:space="0" w:color="000000"/>
-              <w:top w:val="none" w:sz="0" w:space="0" w:color="000000"/>
-              <w:left w:val="none" w:sz="0" w:space="0" w:color="000000"/>
-              <w:right w:val="none" w:sz="0" w:space="0" w:color="000000"/>
-            </w:tcBorders>
-            <w:shd w:val="clear" w:color="auto" w:fill="FFFFFF"/>
-            <w:tcMar>
-              <w:top w:w="0" w:type="dxa"/>
-              <w:bottom w:w="0" w:type="dxa"/>
-              <w:left w:w="0" w:type="dxa"/>
-              <w:right w:w="0" w:type="dxa"/>
-            </w:tcMar>
-            <w:vAlign w:val="top"/>
-          </w:tcPr>
-          <w:p>
-            <w:pPr>
-              <w:pStyle w:val="Normal"/>
-              <w:jc w:val="left"/>
-              <w:pBdr>
-                <w:bottom w:val="none" w:sz="0" w:space="0" w:color="000000"/>
-                <w:top w:val="none" w:sz="0" w:space="0" w:color="000000"/>
-                <w:left w:val="none" w:sz="0" w:space="0" w:color="000000"/>
-                <w:right w:val="none" w:sz="0" w:space="0" w:color="000000"/>
-              </w:pBdr>
-              <w:spacing w:after="120" w:before="120" w:line="240"/>
-              <w:ind w:left="120" w:right="120" w:firstLine="0" w:firstLineChars="0"/>
-              <w:rPr>
-                <w:rFonts w:ascii="Arial" w:hAnsi="Arial" w:eastAsia="Arial" w:cs="Arial"/>
-                <w:i w:val="false"/>
-                <w:b w:val="false"/>
-                <w:u w:val="none"/>
-                <w:sz w:val="22"/>
-                <w:szCs w:val="22"/>
-                <w:color w:val="000000"/>
-              </w:rPr>
-            </w:pPr>
-            <w:r xmlns:w="http://schemas.openxmlformats.org/wordprocessingml/2006/main" xmlns:wp="http://schemas.openxmlformats.org/drawingml/2006/wordprocessingDrawing" xmlns:r="http://schemas.openxmlformats.org/officeDocument/2006/relationships" xmlns:w14="http://schemas.microsoft.com/office/word/2010/wordml">
-              <w:rPr>
-                <w:rFonts w:ascii="Arial" w:hAnsi="Arial" w:eastAsia="Arial" w:cs="Arial"/>
-                <w:i w:val="false"/>
-                <w:b w:val="false"/>
-                <w:u w:val="none"/>
-                <w:sz w:val="22"/>
-                <w:szCs w:val="22"/>
-                <w:color w:val="000000"/>
-              </w:rPr>
-              <w:t xml:space="preserve">df.residual</w:t>
-            </w:r>
-          </w:p>
-        </w:tc>
-        <w:tc>
-          <w:tcPr>
-            <w:tcBorders>
-              <w:bottom w:val="single" w:sz="6" w:space="0" w:color="000000"/>
-              <w:top w:val="none" w:sz="0" w:space="0" w:color="000000"/>
-              <w:left w:val="none" w:sz="0" w:space="0" w:color="000000"/>
-              <w:right w:val="none" w:sz="0" w:space="0" w:color="000000"/>
-            </w:tcBorders>
-            <w:shd w:val="clear" w:color="auto" w:fill="FFFFFF"/>
-            <w:tcMar>
-              <w:top w:w="0" w:type="dxa"/>
-              <w:bottom w:w="0" w:type="dxa"/>
-              <w:left w:w="0" w:type="dxa"/>
-              <w:right w:w="0" w:type="dxa"/>
-            </w:tcMar>
-            <w:vAlign w:val="top"/>
-          </w:tcPr>
-          <w:p>
-            <w:pPr>
-              <w:pStyle w:val="Normal"/>
-              <w:jc w:val="right"/>
-              <w:pBdr>
-                <w:bottom w:val="none" w:sz="0" w:space="0" w:color="000000"/>
-                <w:top w:val="none" w:sz="0" w:space="0" w:color="000000"/>
-                <w:left w:val="none" w:sz="0" w:space="0" w:color="000000"/>
-                <w:right w:val="none" w:sz="0" w:space="0" w:color="000000"/>
-              </w:pBdr>
-              <w:spacing w:after="120" w:before="120" w:line="240"/>
-              <w:ind w:left="120" w:right="120" w:firstLine="0" w:firstLineChars="0"/>
-              <w:rPr>
-                <w:rFonts w:ascii="Arial" w:hAnsi="Arial" w:eastAsia="Arial" w:cs="Arial"/>
-                <w:i w:val="false"/>
-                <w:b w:val="false"/>
-                <w:u w:val="none"/>
-                <w:sz w:val="22"/>
-                <w:szCs w:val="22"/>
-                <w:color w:val="000000"/>
-              </w:rPr>
-            </w:pPr>
-            <w:r xmlns:w="http://schemas.openxmlformats.org/wordprocessingml/2006/main" xmlns:wp="http://schemas.openxmlformats.org/drawingml/2006/wordprocessingDrawing" xmlns:r="http://schemas.openxmlformats.org/officeDocument/2006/relationships" xmlns:w14="http://schemas.microsoft.com/office/word/2010/wordml">
-              <w:rPr>
-                <w:rFonts w:ascii="Arial" w:hAnsi="Arial" w:eastAsia="Arial" w:cs="Arial"/>
-                <w:i w:val="false"/>
-                <w:b w:val="false"/>
-                <w:u w:val="none"/>
-                <w:sz w:val="22"/>
-                <w:szCs w:val="22"/>
-                <w:color w:val="000000"/>
-              </w:rPr>
-              <w:t xml:space="preserve">157.000  </w:t>
-            </w:r>
-          </w:p>
-        </w:tc>
-        <w:tc>
-          <w:tcPr>
-            <w:tcBorders>
-              <w:bottom w:val="single" w:sz="6" w:space="0" w:color="000000"/>
-              <w:top w:val="none" w:sz="0" w:space="0" w:color="000000"/>
-              <w:left w:val="none" w:sz="0" w:space="0" w:color="000000"/>
-              <w:right w:val="none" w:sz="0" w:space="0" w:color="000000"/>
-            </w:tcBorders>
-            <w:shd w:val="clear" w:color="auto" w:fill="FFFFFF"/>
-            <w:tcMar>
-              <w:top w:w="0" w:type="dxa"/>
-              <w:bottom w:w="0" w:type="dxa"/>
-              <w:left w:w="0" w:type="dxa"/>
-              <w:right w:w="0" w:type="dxa"/>
-            </w:tcMar>
-            <w:vAlign w:val="top"/>
-          </w:tcPr>
-          <w:p>
-            <w:pPr>
-              <w:pStyle w:val="Normal"/>
-              <w:jc w:val="right"/>
-              <w:pBdr>
-                <w:bottom w:val="none" w:sz="0" w:space="0" w:color="000000"/>
-                <w:top w:val="none" w:sz="0" w:space="0" w:color="000000"/>
-                <w:left w:val="none" w:sz="0" w:space="0" w:color="000000"/>
-                <w:right w:val="none" w:sz="0" w:space="0" w:color="000000"/>
-              </w:pBdr>
-              <w:spacing w:after="120" w:before="120" w:line="240"/>
-              <w:ind w:left="120" w:right="120" w:firstLine="0" w:firstLineChars="0"/>
-              <w:rPr>
-                <w:rFonts w:ascii="Arial" w:hAnsi="Arial" w:eastAsia="Arial" w:cs="Arial"/>
-                <w:i w:val="false"/>
-                <w:b w:val="false"/>
-                <w:u w:val="none"/>
-                <w:sz w:val="22"/>
-                <w:szCs w:val="22"/>
-                <w:color w:val="000000"/>
-              </w:rPr>
-            </w:pPr>
-            <w:r xmlns:w="http://schemas.openxmlformats.org/wordprocessingml/2006/main" xmlns:wp="http://schemas.openxmlformats.org/drawingml/2006/wordprocessingDrawing" xmlns:r="http://schemas.openxmlformats.org/officeDocument/2006/relationships" xmlns:w14="http://schemas.microsoft.com/office/word/2010/wordml">
-              <w:rPr>
-                <w:rFonts w:ascii="Arial" w:hAnsi="Arial" w:eastAsia="Arial" w:cs="Arial"/>
-                <w:i w:val="false"/>
-                <w:b w:val="false"/>
-                <w:u w:val="none"/>
-                <w:sz w:val="22"/>
-                <w:szCs w:val="22"/>
-                <w:color w:val="000000"/>
-              </w:rPr>
-              <w:t xml:space="preserve">     </w:t>
-            </w:r>
-          </w:p>
-        </w:tc>
-        <w:tc>
-          <w:tcPr>
-            <w:tcBorders>
-              <w:bottom w:val="single" w:sz="6" w:space="0" w:color="000000"/>
-              <w:top w:val="none" w:sz="0" w:space="0" w:color="000000"/>
-              <w:left w:val="none" w:sz="0" w:space="0" w:color="000000"/>
-              <w:right w:val="none" w:sz="0" w:space="0" w:color="000000"/>
-            </w:tcBorders>
-            <w:shd w:val="clear" w:color="auto" w:fill="FFFFFF"/>
-            <w:tcMar>
-              <w:top w:w="0" w:type="dxa"/>
-              <w:bottom w:w="0" w:type="dxa"/>
-              <w:left w:w="0" w:type="dxa"/>
-              <w:right w:w="0" w:type="dxa"/>
-            </w:tcMar>
-            <w:vAlign w:val="top"/>
-          </w:tcPr>
-          <w:p>
-            <w:pPr>
-              <w:pStyle w:val="Normal"/>
-              <w:jc w:val="right"/>
-              <w:pBdr>
-                <w:bottom w:val="none" w:sz="0" w:space="0" w:color="000000"/>
-                <w:top w:val="none" w:sz="0" w:space="0" w:color="000000"/>
-                <w:left w:val="none" w:sz="0" w:space="0" w:color="000000"/>
-                <w:right w:val="none" w:sz="0" w:space="0" w:color="000000"/>
-              </w:pBdr>
-              <w:spacing w:after="120" w:before="120" w:line="240"/>
-              <w:ind w:left="120" w:right="120" w:firstLine="0" w:firstLineChars="0"/>
-              <w:rPr>
-                <w:rFonts w:ascii="Arial" w:hAnsi="Arial" w:eastAsia="Arial" w:cs="Arial"/>
-                <w:i w:val="false"/>
-                <w:b w:val="false"/>
-                <w:u w:val="none"/>
-                <w:sz w:val="22"/>
-                <w:szCs w:val="22"/>
-                <w:color w:val="000000"/>
-              </w:rPr>
-            </w:pPr>
-            <w:r xmlns:w="http://schemas.openxmlformats.org/wordprocessingml/2006/main" xmlns:wp="http://schemas.openxmlformats.org/drawingml/2006/wordprocessingDrawing" xmlns:r="http://schemas.openxmlformats.org/officeDocument/2006/relationships" xmlns:w14="http://schemas.microsoft.com/office/word/2010/wordml">
-              <w:rPr>
-                <w:rFonts w:ascii="Arial" w:hAnsi="Arial" w:eastAsia="Arial" w:cs="Arial"/>
-                <w:i w:val="false"/>
-                <w:b w:val="false"/>
-                <w:u w:val="none"/>
-                <w:sz w:val="22"/>
-                <w:szCs w:val="22"/>
-                <w:color w:val="000000"/>
-              </w:rPr>
-              <w:t xml:space="preserve">157.000    </w:t>
+              <w:t xml:space="preserve">158.000    </w:t>
             </w:r>
           </w:p>
         </w:tc>
@@ -27557,7 +27489,7 @@
         <w:trPr>
           <w:trHeight w:val="668" w:hRule="auto"/>
         </w:trPr>
-        body16
+        body15
         <w:tc>
           <w:tcPr>
             <w:gridSpan w:val="5"/>
@@ -27614,7 +27546,7 @@
         </w:tc>
       </w:tr>
     </w:tbl>
-    <w:bookmarkEnd w:id="50"/>
+    <w:bookmarkEnd w:id="48"/>
     <w:p>
       <w:pPr>
         <w:pStyle w:val="FigureNote"/>
@@ -27630,7 +27562,19 @@
         <w:t xml:space="preserve">. {}</w:t>
       </w:r>
     </w:p>
-    <w:bookmarkStart w:id="51" w:name="tbl-hlmtable2"/>
+    <w:bookmarkEnd w:id="49"/>
+    <w:bookmarkEnd w:id="50"/>
+    <w:bookmarkEnd w:id="51"/>
+    <w:bookmarkStart w:id="73" w:name="hierarchiche-lineare-modelle"/>
+    <w:p>
+      <w:pPr>
+        <w:pStyle w:val="Heading1"/>
+      </w:pPr>
+      <w:r>
+        <w:t xml:space="preserve">Hierarchiche Lineare Modelle</w:t>
+      </w:r>
+    </w:p>
+    <w:bookmarkStart w:id="52" w:name="tbl-hlmtable2"/>
     <w:p>
       <w:pPr>
         <w:pStyle w:val="FigureTitle"/>
@@ -27654,17 +27598,17 @@
         <w:tblLook w:firstRow="1" w:lastRow="0" w:firstColumn="0" w:lastColumn="0" w:noHBand="0" w:noVBand="1"/>
       </w:tblPr>
       <w:tblGrid>
-        <w:gridCol w:w="2873"/>
+        <w:gridCol w:w="1895"/>
         <w:gridCol w:w="1626"/>
         <w:gridCol w:w="1161"/>
         <w:gridCol w:w="1626"/>
         <w:gridCol w:w="1283"/>
         <w:gridCol w:w="1626"/>
-        <w:gridCol w:w="1161"/>
+        <w:gridCol w:w="1283"/>
       </w:tblGrid>
       <w:tr>
         <w:trPr>
-          <w:trHeight w:val="670" w:hRule="auto"/>
+          <w:trHeight w:val="624" w:hRule="auto"/>
         </w:trPr>
         body 1
         <w:tc>
@@ -27824,7 +27768,7 @@
                 <w:szCs w:val="22"/>
                 <w:color w:val="000000"/>
               </w:rPr>
-              <w:t xml:space="preserve">Attributions-Modell (H 1.1)</w:t>
+              <w:t xml:space="preserve">NA nicht zentriert</w:t>
             </w:r>
           </w:p>
         </w:tc>
@@ -27878,7 +27822,7 @@
                 <w:szCs w:val="22"/>
                 <w:color w:val="000000"/>
               </w:rPr>
-              <w:t xml:space="preserve">Affekt-Modell (H 2.1)</w:t>
+              <w:t xml:space="preserve">Modell mit PA</w:t>
             </w:r>
           </w:p>
         </w:tc>
@@ -28096,7 +28040,7 @@
                 <w:szCs w:val="22"/>
                 <w:color w:val="000000"/>
               </w:rPr>
-              <w:t xml:space="preserve">86.583 ***</w:t>
+              <w:t xml:space="preserve">95.025 ***</w:t>
             </w:r>
           </w:p>
         </w:tc>
@@ -28149,7 +28093,7 @@
                 <w:szCs w:val="22"/>
                 <w:color w:val="000000"/>
               </w:rPr>
-              <w:t xml:space="preserve">(18.452)</w:t>
+              <w:t xml:space="preserve">(17.594)</w:t>
             </w:r>
           </w:p>
         </w:tc>
@@ -28202,7 +28146,7 @@
                 <w:szCs w:val="22"/>
                 <w:color w:val="000000"/>
               </w:rPr>
-              <w:t xml:space="preserve">97.663 ***</w:t>
+              <w:t xml:space="preserve">81.776 ***</w:t>
             </w:r>
           </w:p>
         </w:tc>
@@ -28255,7 +28199,7 @@
                 <w:szCs w:val="22"/>
                 <w:color w:val="000000"/>
               </w:rPr>
-              <w:t xml:space="preserve">(6.408)</w:t>
+              <w:t xml:space="preserve">(18.353)</w:t>
             </w:r>
           </w:p>
         </w:tc>
@@ -28473,7 +28417,7 @@
                 <w:szCs w:val="22"/>
                 <w:color w:val="000000"/>
               </w:rPr>
-              <w:t xml:space="preserve">-1.003    </w:t>
+              <w:t xml:space="preserve">-1.091    </w:t>
             </w:r>
           </w:p>
         </w:tc>
@@ -28526,7 +28470,7 @@
                 <w:szCs w:val="22"/>
                 <w:color w:val="000000"/>
               </w:rPr>
-              <w:t xml:space="preserve">(0.883)</w:t>
+              <w:t xml:space="preserve">(0.840)</w:t>
             </w:r>
           </w:p>
         </w:tc>
@@ -28579,7 +28523,7 @@
                 <w:szCs w:val="22"/>
                 <w:color w:val="000000"/>
               </w:rPr>
-              <w:t xml:space="preserve">-1.072    </w:t>
+              <w:t xml:space="preserve">-1.195    </w:t>
             </w:r>
           </w:p>
         </w:tc>
@@ -28632,7 +28576,7 @@
                 <w:szCs w:val="22"/>
                 <w:color w:val="000000"/>
               </w:rPr>
-              <w:t xml:space="preserve">(0.869)</w:t>
+              <w:t xml:space="preserve">(0.823)</w:t>
             </w:r>
           </w:p>
         </w:tc>
@@ -28850,7 +28794,7 @@
                 <w:szCs w:val="22"/>
                 <w:color w:val="000000"/>
               </w:rPr>
-              <w:t xml:space="preserve">-0.107    </w:t>
+              <w:t xml:space="preserve">-0.010    </w:t>
             </w:r>
           </w:p>
         </w:tc>
@@ -28903,7 +28847,7 @@
                 <w:szCs w:val="22"/>
                 <w:color w:val="000000"/>
               </w:rPr>
-              <w:t xml:space="preserve">(2.585)</w:t>
+              <w:t xml:space="preserve">(2.409)</w:t>
             </w:r>
           </w:p>
         </w:tc>
@@ -28956,7 +28900,7 @@
                 <w:szCs w:val="22"/>
                 <w:color w:val="000000"/>
               </w:rPr>
-              <w:t xml:space="preserve">        </w:t>
+              <w:t xml:space="preserve">-0.127    </w:t>
             </w:r>
           </w:p>
         </w:tc>
@@ -29009,7 +28953,7 @@
                 <w:szCs w:val="22"/>
                 <w:color w:val="000000"/>
               </w:rPr>
-              <w:t xml:space="preserve">     </w:t>
+              <w:t xml:space="preserve">(2.334)</w:t>
             </w:r>
           </w:p>
         </w:tc>
@@ -29227,7 +29171,7 @@
                 <w:szCs w:val="22"/>
                 <w:color w:val="000000"/>
               </w:rPr>
-              <w:t xml:space="preserve">0.636    </w:t>
+              <w:t xml:space="preserve">1.100    </w:t>
             </w:r>
           </w:p>
         </w:tc>
@@ -29280,7 +29224,7 @@
                 <w:szCs w:val="22"/>
                 <w:color w:val="000000"/>
               </w:rPr>
-              <w:t xml:space="preserve">(2.493)</w:t>
+              <w:t xml:space="preserve">(2.328)</w:t>
             </w:r>
           </w:p>
         </w:tc>
@@ -29333,7 +29277,7 @@
                 <w:szCs w:val="22"/>
                 <w:color w:val="000000"/>
               </w:rPr>
-              <w:t xml:space="preserve">        </w:t>
+              <w:t xml:space="preserve">1.539    </w:t>
             </w:r>
           </w:p>
         </w:tc>
@@ -29386,7 +29330,7 @@
                 <w:szCs w:val="22"/>
                 <w:color w:val="000000"/>
               </w:rPr>
-              <w:t xml:space="preserve">     </w:t>
+              <w:t xml:space="preserve">(2.264)</w:t>
             </w:r>
           </w:p>
         </w:tc>
@@ -29445,7 +29389,7 @@
                 <w:szCs w:val="22"/>
                 <w:color w:val="000000"/>
               </w:rPr>
-              <w:t xml:space="preserve">NA_base</w:t>
+              <w:t xml:space="preserve">NegativeAffect</w:t>
             </w:r>
           </w:p>
         </w:tc>
@@ -29587,7 +29531,7 @@
               <w:rPr>
                 <w:rFonts w:ascii="Arial" w:hAnsi="Arial" w:eastAsia="Arial" w:cs="Arial"/>
                 <w:i w:val="false"/>
-                <w:b w:val="false"/>
+                <w:b w:val="true"/>
                 <w:u w:val="none"/>
                 <w:sz w:val="22"/>
                 <w:szCs w:val="22"/>
@@ -29598,13 +29542,13 @@
               <w:rPr>
                 <w:rFonts w:ascii="Arial" w:hAnsi="Arial" w:eastAsia="Arial" w:cs="Arial"/>
                 <w:i w:val="false"/>
-                <w:b w:val="false"/>
-                <w:u w:val="none"/>
-                <w:sz w:val="22"/>
-                <w:szCs w:val="22"/>
-                <w:color w:val="000000"/>
-              </w:rPr>
-              <w:t xml:space="preserve">        </w:t>
+                <w:b w:val="true"/>
+                <w:u w:val="none"/>
+                <w:sz w:val="22"/>
+                <w:szCs w:val="22"/>
+                <w:color w:val="000000"/>
+              </w:rPr>
+              <w:t xml:space="preserve">-8.375 ** </w:t>
             </w:r>
           </w:p>
         </w:tc>
@@ -29640,7 +29584,7 @@
               <w:rPr>
                 <w:rFonts w:ascii="Arial" w:hAnsi="Arial" w:eastAsia="Arial" w:cs="Arial"/>
                 <w:i w:val="false"/>
-                <w:b w:val="false"/>
+                <w:b w:val="true"/>
                 <w:u w:val="none"/>
                 <w:sz w:val="22"/>
                 <w:szCs w:val="22"/>
@@ -29651,13 +29595,13 @@
               <w:rPr>
                 <w:rFonts w:ascii="Arial" w:hAnsi="Arial" w:eastAsia="Arial" w:cs="Arial"/>
                 <w:i w:val="false"/>
-                <w:b w:val="false"/>
-                <w:u w:val="none"/>
-                <w:sz w:val="22"/>
-                <w:szCs w:val="22"/>
-                <w:color w:val="000000"/>
-              </w:rPr>
-              <w:t xml:space="preserve">     </w:t>
+                <w:b w:val="true"/>
+                <w:u w:val="none"/>
+                <w:sz w:val="22"/>
+                <w:szCs w:val="22"/>
+                <w:color w:val="000000"/>
+              </w:rPr>
+              <w:t xml:space="preserve">(2.894)</w:t>
             </w:r>
           </w:p>
         </w:tc>
@@ -29693,7 +29637,7 @@
               <w:rPr>
                 <w:rFonts w:ascii="Arial" w:hAnsi="Arial" w:eastAsia="Arial" w:cs="Arial"/>
                 <w:i w:val="false"/>
-                <w:b w:val="false"/>
+                <w:b w:val="true"/>
                 <w:u w:val="none"/>
                 <w:sz w:val="22"/>
                 <w:szCs w:val="22"/>
@@ -29704,13 +29648,13 @@
               <w:rPr>
                 <w:rFonts w:ascii="Arial" w:hAnsi="Arial" w:eastAsia="Arial" w:cs="Arial"/>
                 <w:i w:val="false"/>
-                <w:b w:val="false"/>
-                <w:u w:val="none"/>
-                <w:sz w:val="22"/>
-                <w:szCs w:val="22"/>
-                <w:color w:val="000000"/>
-              </w:rPr>
-              <w:t xml:space="preserve">-5.677    </w:t>
+                <w:b w:val="true"/>
+                <w:u w:val="none"/>
+                <w:sz w:val="22"/>
+                <w:szCs w:val="22"/>
+                <w:color w:val="000000"/>
+              </w:rPr>
+              <w:t xml:space="preserve">-8.459 ** </w:t>
             </w:r>
           </w:p>
         </w:tc>
@@ -29746,7 +29690,7 @@
               <w:rPr>
                 <w:rFonts w:ascii="Arial" w:hAnsi="Arial" w:eastAsia="Arial" w:cs="Arial"/>
                 <w:i w:val="false"/>
-                <w:b w:val="false"/>
+                <w:b w:val="true"/>
                 <w:u w:val="none"/>
                 <w:sz w:val="22"/>
                 <w:szCs w:val="22"/>
@@ -29757,13 +29701,13 @@
               <w:rPr>
                 <w:rFonts w:ascii="Arial" w:hAnsi="Arial" w:eastAsia="Arial" w:cs="Arial"/>
                 <w:i w:val="false"/>
-                <w:b w:val="false"/>
-                <w:u w:val="none"/>
-                <w:sz w:val="22"/>
-                <w:szCs w:val="22"/>
-                <w:color w:val="000000"/>
-              </w:rPr>
-              <w:t xml:space="preserve">(4.133)</w:t>
+                <w:b w:val="true"/>
+                <w:u w:val="none"/>
+                <w:sz w:val="22"/>
+                <w:szCs w:val="22"/>
+                <w:color w:val="000000"/>
+              </w:rPr>
+              <w:t xml:space="preserve">(2.841)</w:t>
             </w:r>
           </w:p>
         </w:tc>
@@ -29822,7 +29766,7 @@
                 <w:szCs w:val="22"/>
                 <w:color w:val="000000"/>
               </w:rPr>
-              <w:t xml:space="preserve">NegativeAffect_centered</w:t>
+              <w:t xml:space="preserve">PositiveAffect</w:t>
             </w:r>
           </w:p>
         </w:tc>
@@ -30087,7 +30031,7 @@
                 <w:szCs w:val="22"/>
                 <w:color w:val="000000"/>
               </w:rPr>
-              <w:t xml:space="preserve">-5.765    </w:t>
+              <w:t xml:space="preserve">3.473    </w:t>
             </w:r>
           </w:p>
         </w:tc>
@@ -30140,7 +30084,7 @@
                 <w:szCs w:val="22"/>
                 <w:color w:val="000000"/>
               </w:rPr>
-              <w:t xml:space="preserve">(3.710)</w:t>
+              <w:t xml:space="preserve">(1.757)</w:t>
             </w:r>
           </w:p>
         </w:tc>
@@ -31112,7 +31056,7 @@
                 <w:szCs w:val="22"/>
                 <w:color w:val="000000"/>
               </w:rPr>
-              <w:t xml:space="preserve">19.635    </w:t>
+              <w:t xml:space="preserve">19.755    </w:t>
             </w:r>
           </w:p>
         </w:tc>
@@ -31218,7 +31162,7 @@
                 <w:szCs w:val="22"/>
                 <w:color w:val="000000"/>
               </w:rPr>
-              <w:t xml:space="preserve">19.520    </w:t>
+              <w:t xml:space="preserve">19.612    </w:t>
             </w:r>
           </w:p>
         </w:tc>
@@ -31489,7 +31433,7 @@
                 <w:szCs w:val="22"/>
                 <w:color w:val="000000"/>
               </w:rPr>
-              <w:t xml:space="preserve">-718.434    </w:t>
+              <w:t xml:space="preserve">-715.127    </w:t>
             </w:r>
           </w:p>
         </w:tc>
@@ -31595,7 +31539,7 @@
                 <w:szCs w:val="22"/>
                 <w:color w:val="000000"/>
               </w:rPr>
-              <w:t xml:space="preserve">-716.312    </w:t>
+              <w:t xml:space="preserve">-713.176    </w:t>
             </w:r>
           </w:p>
         </w:tc>
@@ -31866,7 +31810,7 @@
                 <w:szCs w:val="22"/>
                 <w:color w:val="000000"/>
               </w:rPr>
-              <w:t xml:space="preserve">1454.868    </w:t>
+              <w:t xml:space="preserve">1446.254    </w:t>
             </w:r>
           </w:p>
         </w:tc>
@@ -31972,7 +31916,7 @@
                 <w:szCs w:val="22"/>
                 <w:color w:val="000000"/>
               </w:rPr>
-              <w:t xml:space="preserve">1450.624    </w:t>
+              <w:t xml:space="preserve">1444.352    </w:t>
             </w:r>
           </w:p>
         </w:tc>
@@ -32243,7 +32187,7 @@
                 <w:szCs w:val="22"/>
                 <w:color w:val="000000"/>
               </w:rPr>
-              <w:t xml:space="preserve">1482.656    </w:t>
+              <w:t xml:space="preserve">1470.955    </w:t>
             </w:r>
           </w:p>
         </w:tc>
@@ -32349,7 +32293,7 @@
                 <w:szCs w:val="22"/>
                 <w:color w:val="000000"/>
               </w:rPr>
-              <w:t xml:space="preserve">1478.412    </w:t>
+              <w:t xml:space="preserve">1472.140    </w:t>
             </w:r>
           </w:p>
         </w:tc>
@@ -32415,7 +32359,7 @@
         <w:tc>
           <w:tcPr>
             <w:tcBorders>
-              <w:bottom w:val="single" w:sz="6" w:space="0" w:color="000000"/>
+              <w:bottom w:val="none" w:sz="0" w:space="0" w:color="000000"/>
               <w:top w:val="none" w:sz="0" w:space="0" w:color="000000"/>
               <w:left w:val="none" w:sz="0" w:space="0" w:color="000000"/>
               <w:right w:val="none" w:sz="0" w:space="0" w:color="000000"/>
@@ -32468,7 +32412,7 @@
         <w:tc>
           <w:tcPr>
             <w:tcBorders>
-              <w:bottom w:val="single" w:sz="6" w:space="0" w:color="000000"/>
+              <w:bottom w:val="none" w:sz="0" w:space="0" w:color="000000"/>
               <w:top w:val="none" w:sz="0" w:space="0" w:color="000000"/>
               <w:left w:val="none" w:sz="0" w:space="0" w:color="000000"/>
               <w:right w:val="none" w:sz="0" w:space="0" w:color="000000"/>
@@ -32521,7 +32465,7 @@
         <w:tc>
           <w:tcPr>
             <w:tcBorders>
-              <w:bottom w:val="single" w:sz="6" w:space="0" w:color="000000"/>
+              <w:bottom w:val="none" w:sz="0" w:space="0" w:color="000000"/>
               <w:top w:val="none" w:sz="0" w:space="0" w:color="000000"/>
               <w:left w:val="none" w:sz="0" w:space="0" w:color="000000"/>
               <w:right w:val="none" w:sz="0" w:space="0" w:color="000000"/>
@@ -32574,7 +32518,7 @@
         <w:tc>
           <w:tcPr>
             <w:tcBorders>
-              <w:bottom w:val="single" w:sz="6" w:space="0" w:color="000000"/>
+              <w:bottom w:val="none" w:sz="0" w:space="0" w:color="000000"/>
               <w:top w:val="none" w:sz="0" w:space="0" w:color="000000"/>
               <w:left w:val="none" w:sz="0" w:space="0" w:color="000000"/>
               <w:right w:val="none" w:sz="0" w:space="0" w:color="000000"/>
@@ -32620,14 +32564,14 @@
                 <w:szCs w:val="22"/>
                 <w:color w:val="000000"/>
               </w:rPr>
-              <w:t xml:space="preserve">1436.868    </w:t>
-            </w:r>
-          </w:p>
-        </w:tc>
-        <w:tc>
-          <w:tcPr>
-            <w:tcBorders>
-              <w:bottom w:val="single" w:sz="6" w:space="0" w:color="000000"/>
+              <w:t xml:space="preserve">1430.254    </w:t>
+            </w:r>
+          </w:p>
+        </w:tc>
+        <w:tc>
+          <w:tcPr>
+            <w:tcBorders>
+              <w:bottom w:val="none" w:sz="0" w:space="0" w:color="000000"/>
               <w:top w:val="none" w:sz="0" w:space="0" w:color="000000"/>
               <w:left w:val="none" w:sz="0" w:space="0" w:color="000000"/>
               <w:right w:val="none" w:sz="0" w:space="0" w:color="000000"/>
@@ -32680,7 +32624,7 @@
         <w:tc>
           <w:tcPr>
             <w:tcBorders>
-              <w:bottom w:val="single" w:sz="6" w:space="0" w:color="000000"/>
+              <w:bottom w:val="none" w:sz="0" w:space="0" w:color="000000"/>
               <w:top w:val="none" w:sz="0" w:space="0" w:color="000000"/>
               <w:left w:val="none" w:sz="0" w:space="0" w:color="000000"/>
               <w:right w:val="none" w:sz="0" w:space="0" w:color="000000"/>
@@ -32726,7 +32670,384 @@
                 <w:szCs w:val="22"/>
                 <w:color w:val="000000"/>
               </w:rPr>
-              <w:t xml:space="preserve">1432.624    </w:t>
+              <w:t xml:space="preserve">1426.352    </w:t>
+            </w:r>
+          </w:p>
+        </w:tc>
+        <w:tc>
+          <w:tcPr>
+            <w:tcBorders>
+              <w:bottom w:val="none" w:sz="0" w:space="0" w:color="000000"/>
+              <w:top w:val="none" w:sz="0" w:space="0" w:color="000000"/>
+              <w:left w:val="none" w:sz="0" w:space="0" w:color="000000"/>
+              <w:right w:val="none" w:sz="0" w:space="0" w:color="000000"/>
+            </w:tcBorders>
+            <w:shd w:val="clear" w:color="auto" w:fill="FFFFFF"/>
+            <w:tcMar>
+              <w:top w:w="0" w:type="dxa"/>
+              <w:bottom w:w="0" w:type="dxa"/>
+              <w:left w:w="0" w:type="dxa"/>
+              <w:right w:w="0" w:type="dxa"/>
+            </w:tcMar>
+            <w:vAlign w:val="top"/>
+          </w:tcPr>
+          <w:p>
+            <w:pPr>
+              <w:pStyle w:val="Normal"/>
+              <w:jc w:val="right"/>
+              <w:pBdr>
+                <w:bottom w:val="none" w:sz="0" w:space="0" w:color="000000"/>
+                <w:top w:val="none" w:sz="0" w:space="0" w:color="000000"/>
+                <w:left w:val="none" w:sz="0" w:space="0" w:color="000000"/>
+                <w:right w:val="none" w:sz="0" w:space="0" w:color="000000"/>
+              </w:pBdr>
+              <w:spacing w:after="120" w:before="120" w:line="240"/>
+              <w:ind w:left="120" w:right="120" w:firstLine="0" w:firstLineChars="0"/>
+              <w:rPr>
+                <w:rFonts w:ascii="Arial" w:hAnsi="Arial" w:eastAsia="Arial" w:cs="Arial"/>
+                <w:i w:val="false"/>
+                <w:b w:val="false"/>
+                <w:u w:val="none"/>
+                <w:sz w:val="22"/>
+                <w:szCs w:val="22"/>
+                <w:color w:val="000000"/>
+              </w:rPr>
+            </w:pPr>
+            <w:r xmlns:w="http://schemas.openxmlformats.org/wordprocessingml/2006/main" xmlns:wp="http://schemas.openxmlformats.org/drawingml/2006/wordprocessingDrawing" xmlns:r="http://schemas.openxmlformats.org/officeDocument/2006/relationships" xmlns:w14="http://schemas.microsoft.com/office/word/2010/wordml">
+              <w:rPr>
+                <w:rFonts w:ascii="Arial" w:hAnsi="Arial" w:eastAsia="Arial" w:cs="Arial"/>
+                <w:i w:val="false"/>
+                <w:b w:val="false"/>
+                <w:u w:val="none"/>
+                <w:sz w:val="22"/>
+                <w:szCs w:val="22"/>
+                <w:color w:val="000000"/>
+              </w:rPr>
+              <w:t xml:space="preserve">     </w:t>
+            </w:r>
+          </w:p>
+        </w:tc>
+      </w:tr>
+      <w:tr>
+        <w:trPr>
+          <w:trHeight w:val="627" w:hRule="auto"/>
+        </w:trPr>
+        body15
+        <w:tc>
+          <w:tcPr>
+            <w:tcBorders>
+              <w:bottom w:val="single" w:sz="6" w:space="0" w:color="000000"/>
+              <w:top w:val="none" w:sz="0" w:space="0" w:color="000000"/>
+              <w:left w:val="none" w:sz="0" w:space="0" w:color="000000"/>
+              <w:right w:val="none" w:sz="0" w:space="0" w:color="000000"/>
+            </w:tcBorders>
+            <w:shd w:val="clear" w:color="auto" w:fill="FFFFFF"/>
+            <w:tcMar>
+              <w:top w:w="0" w:type="dxa"/>
+              <w:bottom w:w="0" w:type="dxa"/>
+              <w:left w:w="0" w:type="dxa"/>
+              <w:right w:w="0" w:type="dxa"/>
+            </w:tcMar>
+            <w:vAlign w:val="top"/>
+          </w:tcPr>
+          <w:p>
+            <w:pPr>
+              <w:pStyle w:val="Normal"/>
+              <w:jc w:val="left"/>
+              <w:pBdr>
+                <w:bottom w:val="none" w:sz="0" w:space="0" w:color="000000"/>
+                <w:top w:val="none" w:sz="0" w:space="0" w:color="000000"/>
+                <w:left w:val="none" w:sz="0" w:space="0" w:color="000000"/>
+                <w:right w:val="none" w:sz="0" w:space="0" w:color="000000"/>
+              </w:pBdr>
+              <w:spacing w:after="120" w:before="120" w:line="240"/>
+              <w:ind w:left="120" w:right="120" w:firstLine="0" w:firstLineChars="0"/>
+              <w:rPr>
+                <w:rFonts w:ascii="Arial" w:hAnsi="Arial" w:eastAsia="Arial" w:cs="Arial"/>
+                <w:i w:val="false"/>
+                <w:b w:val="false"/>
+                <w:u w:val="none"/>
+                <w:sz w:val="22"/>
+                <w:szCs w:val="22"/>
+                <w:color w:val="000000"/>
+              </w:rPr>
+            </w:pPr>
+            <w:r xmlns:w="http://schemas.openxmlformats.org/wordprocessingml/2006/main" xmlns:wp="http://schemas.openxmlformats.org/drawingml/2006/wordprocessingDrawing" xmlns:r="http://schemas.openxmlformats.org/officeDocument/2006/relationships" xmlns:w14="http://schemas.microsoft.com/office/word/2010/wordml">
+              <w:rPr>
+                <w:rFonts w:ascii="Arial" w:hAnsi="Arial" w:eastAsia="Arial" w:cs="Arial"/>
+                <w:i w:val="false"/>
+                <w:b w:val="false"/>
+                <w:u w:val="none"/>
+                <w:sz w:val="22"/>
+                <w:szCs w:val="22"/>
+                <w:color w:val="000000"/>
+              </w:rPr>
+              <w:t xml:space="preserve">df.residual</w:t>
+            </w:r>
+          </w:p>
+        </w:tc>
+        <w:tc>
+          <w:tcPr>
+            <w:tcBorders>
+              <w:bottom w:val="single" w:sz="6" w:space="0" w:color="000000"/>
+              <w:top w:val="none" w:sz="0" w:space="0" w:color="000000"/>
+              <w:left w:val="none" w:sz="0" w:space="0" w:color="000000"/>
+              <w:right w:val="none" w:sz="0" w:space="0" w:color="000000"/>
+            </w:tcBorders>
+            <w:shd w:val="clear" w:color="auto" w:fill="FFFFFF"/>
+            <w:tcMar>
+              <w:top w:w="0" w:type="dxa"/>
+              <w:bottom w:w="0" w:type="dxa"/>
+              <w:left w:w="0" w:type="dxa"/>
+              <w:right w:w="0" w:type="dxa"/>
+            </w:tcMar>
+            <w:vAlign w:val="top"/>
+          </w:tcPr>
+          <w:p>
+            <w:pPr>
+              <w:pStyle w:val="Normal"/>
+              <w:jc w:val="right"/>
+              <w:pBdr>
+                <w:bottom w:val="none" w:sz="0" w:space="0" w:color="000000"/>
+                <w:top w:val="none" w:sz="0" w:space="0" w:color="000000"/>
+                <w:left w:val="none" w:sz="0" w:space="0" w:color="000000"/>
+                <w:right w:val="none" w:sz="0" w:space="0" w:color="000000"/>
+              </w:pBdr>
+              <w:spacing w:after="120" w:before="120" w:line="240"/>
+              <w:ind w:left="120" w:right="120" w:firstLine="0" w:firstLineChars="0"/>
+              <w:rPr>
+                <w:rFonts w:ascii="Arial" w:hAnsi="Arial" w:eastAsia="Arial" w:cs="Arial"/>
+                <w:i w:val="false"/>
+                <w:b w:val="false"/>
+                <w:u w:val="none"/>
+                <w:sz w:val="22"/>
+                <w:szCs w:val="22"/>
+                <w:color w:val="000000"/>
+              </w:rPr>
+            </w:pPr>
+            <w:r xmlns:w="http://schemas.openxmlformats.org/wordprocessingml/2006/main" xmlns:wp="http://schemas.openxmlformats.org/drawingml/2006/wordprocessingDrawing" xmlns:r="http://schemas.openxmlformats.org/officeDocument/2006/relationships" xmlns:w14="http://schemas.microsoft.com/office/word/2010/wordml">
+              <w:rPr>
+                <w:rFonts w:ascii="Arial" w:hAnsi="Arial" w:eastAsia="Arial" w:cs="Arial"/>
+                <w:i w:val="false"/>
+                <w:b w:val="false"/>
+                <w:u w:val="none"/>
+                <w:sz w:val="22"/>
+                <w:szCs w:val="22"/>
+                <w:color w:val="000000"/>
+              </w:rPr>
+              <w:t xml:space="preserve">135.000    </w:t>
+            </w:r>
+          </w:p>
+        </w:tc>
+        <w:tc>
+          <w:tcPr>
+            <w:tcBorders>
+              <w:bottom w:val="single" w:sz="6" w:space="0" w:color="000000"/>
+              <w:top w:val="none" w:sz="0" w:space="0" w:color="000000"/>
+              <w:left w:val="none" w:sz="0" w:space="0" w:color="000000"/>
+              <w:right w:val="none" w:sz="0" w:space="0" w:color="000000"/>
+            </w:tcBorders>
+            <w:shd w:val="clear" w:color="auto" w:fill="FFFFFF"/>
+            <w:tcMar>
+              <w:top w:w="0" w:type="dxa"/>
+              <w:bottom w:w="0" w:type="dxa"/>
+              <w:left w:w="0" w:type="dxa"/>
+              <w:right w:w="0" w:type="dxa"/>
+            </w:tcMar>
+            <w:vAlign w:val="top"/>
+          </w:tcPr>
+          <w:p>
+            <w:pPr>
+              <w:pStyle w:val="Normal"/>
+              <w:jc w:val="right"/>
+              <w:pBdr>
+                <w:bottom w:val="none" w:sz="0" w:space="0" w:color="000000"/>
+                <w:top w:val="none" w:sz="0" w:space="0" w:color="000000"/>
+                <w:left w:val="none" w:sz="0" w:space="0" w:color="000000"/>
+                <w:right w:val="none" w:sz="0" w:space="0" w:color="000000"/>
+              </w:pBdr>
+              <w:spacing w:after="120" w:before="120" w:line="240"/>
+              <w:ind w:left="120" w:right="120" w:firstLine="0" w:firstLineChars="0"/>
+              <w:rPr>
+                <w:rFonts w:ascii="Arial" w:hAnsi="Arial" w:eastAsia="Arial" w:cs="Arial"/>
+                <w:i w:val="false"/>
+                <w:b w:val="false"/>
+                <w:u w:val="none"/>
+                <w:sz w:val="22"/>
+                <w:szCs w:val="22"/>
+                <w:color w:val="000000"/>
+              </w:rPr>
+            </w:pPr>
+            <w:r xmlns:w="http://schemas.openxmlformats.org/wordprocessingml/2006/main" xmlns:wp="http://schemas.openxmlformats.org/drawingml/2006/wordprocessingDrawing" xmlns:r="http://schemas.openxmlformats.org/officeDocument/2006/relationships" xmlns:w14="http://schemas.microsoft.com/office/word/2010/wordml">
+              <w:rPr>
+                <w:rFonts w:ascii="Arial" w:hAnsi="Arial" w:eastAsia="Arial" w:cs="Arial"/>
+                <w:i w:val="false"/>
+                <w:b w:val="false"/>
+                <w:u w:val="none"/>
+                <w:sz w:val="22"/>
+                <w:szCs w:val="22"/>
+                <w:color w:val="000000"/>
+              </w:rPr>
+              <w:t xml:space="preserve">     </w:t>
+            </w:r>
+          </w:p>
+        </w:tc>
+        <w:tc>
+          <w:tcPr>
+            <w:tcBorders>
+              <w:bottom w:val="single" w:sz="6" w:space="0" w:color="000000"/>
+              <w:top w:val="none" w:sz="0" w:space="0" w:color="000000"/>
+              <w:left w:val="none" w:sz="0" w:space="0" w:color="000000"/>
+              <w:right w:val="none" w:sz="0" w:space="0" w:color="000000"/>
+            </w:tcBorders>
+            <w:shd w:val="clear" w:color="auto" w:fill="FFFFFF"/>
+            <w:tcMar>
+              <w:top w:w="0" w:type="dxa"/>
+              <w:bottom w:w="0" w:type="dxa"/>
+              <w:left w:w="0" w:type="dxa"/>
+              <w:right w:w="0" w:type="dxa"/>
+            </w:tcMar>
+            <w:vAlign w:val="top"/>
+          </w:tcPr>
+          <w:p>
+            <w:pPr>
+              <w:pStyle w:val="Normal"/>
+              <w:jc w:val="right"/>
+              <w:pBdr>
+                <w:bottom w:val="none" w:sz="0" w:space="0" w:color="000000"/>
+                <w:top w:val="none" w:sz="0" w:space="0" w:color="000000"/>
+                <w:left w:val="none" w:sz="0" w:space="0" w:color="000000"/>
+                <w:right w:val="none" w:sz="0" w:space="0" w:color="000000"/>
+              </w:pBdr>
+              <w:spacing w:after="120" w:before="120" w:line="240"/>
+              <w:ind w:left="120" w:right="120" w:firstLine="0" w:firstLineChars="0"/>
+              <w:rPr>
+                <w:rFonts w:ascii="Arial" w:hAnsi="Arial" w:eastAsia="Arial" w:cs="Arial"/>
+                <w:i w:val="false"/>
+                <w:b w:val="false"/>
+                <w:u w:val="none"/>
+                <w:sz w:val="22"/>
+                <w:szCs w:val="22"/>
+                <w:color w:val="000000"/>
+              </w:rPr>
+            </w:pPr>
+            <w:r xmlns:w="http://schemas.openxmlformats.org/wordprocessingml/2006/main" xmlns:wp="http://schemas.openxmlformats.org/drawingml/2006/wordprocessingDrawing" xmlns:r="http://schemas.openxmlformats.org/officeDocument/2006/relationships" xmlns:w14="http://schemas.microsoft.com/office/word/2010/wordml">
+              <w:rPr>
+                <w:rFonts w:ascii="Arial" w:hAnsi="Arial" w:eastAsia="Arial" w:cs="Arial"/>
+                <w:i w:val="false"/>
+                <w:b w:val="false"/>
+                <w:u w:val="none"/>
+                <w:sz w:val="22"/>
+                <w:szCs w:val="22"/>
+                <w:color w:val="000000"/>
+              </w:rPr>
+              <w:t xml:space="preserve">133.000    </w:t>
+            </w:r>
+          </w:p>
+        </w:tc>
+        <w:tc>
+          <w:tcPr>
+            <w:tcBorders>
+              <w:bottom w:val="single" w:sz="6" w:space="0" w:color="000000"/>
+              <w:top w:val="none" w:sz="0" w:space="0" w:color="000000"/>
+              <w:left w:val="none" w:sz="0" w:space="0" w:color="000000"/>
+              <w:right w:val="none" w:sz="0" w:space="0" w:color="000000"/>
+            </w:tcBorders>
+            <w:shd w:val="clear" w:color="auto" w:fill="FFFFFF"/>
+            <w:tcMar>
+              <w:top w:w="0" w:type="dxa"/>
+              <w:bottom w:w="0" w:type="dxa"/>
+              <w:left w:w="0" w:type="dxa"/>
+              <w:right w:w="0" w:type="dxa"/>
+            </w:tcMar>
+            <w:vAlign w:val="top"/>
+          </w:tcPr>
+          <w:p>
+            <w:pPr>
+              <w:pStyle w:val="Normal"/>
+              <w:jc w:val="right"/>
+              <w:pBdr>
+                <w:bottom w:val="none" w:sz="0" w:space="0" w:color="000000"/>
+                <w:top w:val="none" w:sz="0" w:space="0" w:color="000000"/>
+                <w:left w:val="none" w:sz="0" w:space="0" w:color="000000"/>
+                <w:right w:val="none" w:sz="0" w:space="0" w:color="000000"/>
+              </w:pBdr>
+              <w:spacing w:after="120" w:before="120" w:line="240"/>
+              <w:ind w:left="120" w:right="120" w:firstLine="0" w:firstLineChars="0"/>
+              <w:rPr>
+                <w:rFonts w:ascii="Arial" w:hAnsi="Arial" w:eastAsia="Arial" w:cs="Arial"/>
+                <w:i w:val="false"/>
+                <w:b w:val="false"/>
+                <w:u w:val="none"/>
+                <w:sz w:val="22"/>
+                <w:szCs w:val="22"/>
+                <w:color w:val="000000"/>
+              </w:rPr>
+            </w:pPr>
+            <w:r xmlns:w="http://schemas.openxmlformats.org/wordprocessingml/2006/main" xmlns:wp="http://schemas.openxmlformats.org/drawingml/2006/wordprocessingDrawing" xmlns:r="http://schemas.openxmlformats.org/officeDocument/2006/relationships" xmlns:w14="http://schemas.microsoft.com/office/word/2010/wordml">
+              <w:rPr>
+                <w:rFonts w:ascii="Arial" w:hAnsi="Arial" w:eastAsia="Arial" w:cs="Arial"/>
+                <w:i w:val="false"/>
+                <w:b w:val="false"/>
+                <w:u w:val="none"/>
+                <w:sz w:val="22"/>
+                <w:szCs w:val="22"/>
+                <w:color w:val="000000"/>
+              </w:rPr>
+              <w:t xml:space="preserve">     </w:t>
+            </w:r>
+          </w:p>
+        </w:tc>
+        <w:tc>
+          <w:tcPr>
+            <w:tcBorders>
+              <w:bottom w:val="single" w:sz="6" w:space="0" w:color="000000"/>
+              <w:top w:val="none" w:sz="0" w:space="0" w:color="000000"/>
+              <w:left w:val="none" w:sz="0" w:space="0" w:color="000000"/>
+              <w:right w:val="none" w:sz="0" w:space="0" w:color="000000"/>
+            </w:tcBorders>
+            <w:shd w:val="clear" w:color="auto" w:fill="FFFFFF"/>
+            <w:tcMar>
+              <w:top w:w="0" w:type="dxa"/>
+              <w:bottom w:w="0" w:type="dxa"/>
+              <w:left w:w="0" w:type="dxa"/>
+              <w:right w:w="0" w:type="dxa"/>
+            </w:tcMar>
+            <w:vAlign w:val="top"/>
+          </w:tcPr>
+          <w:p>
+            <w:pPr>
+              <w:pStyle w:val="Normal"/>
+              <w:jc w:val="right"/>
+              <w:pBdr>
+                <w:bottom w:val="none" w:sz="0" w:space="0" w:color="000000"/>
+                <w:top w:val="none" w:sz="0" w:space="0" w:color="000000"/>
+                <w:left w:val="none" w:sz="0" w:space="0" w:color="000000"/>
+                <w:right w:val="none" w:sz="0" w:space="0" w:color="000000"/>
+              </w:pBdr>
+              <w:spacing w:after="120" w:before="120" w:line="240"/>
+              <w:ind w:left="120" w:right="120" w:firstLine="0" w:firstLineChars="0"/>
+              <w:rPr>
+                <w:rFonts w:ascii="Arial" w:hAnsi="Arial" w:eastAsia="Arial" w:cs="Arial"/>
+                <w:i w:val="false"/>
+                <w:b w:val="false"/>
+                <w:u w:val="none"/>
+                <w:sz w:val="22"/>
+                <w:szCs w:val="22"/>
+                <w:color w:val="000000"/>
+              </w:rPr>
+            </w:pPr>
+            <w:r xmlns:w="http://schemas.openxmlformats.org/wordprocessingml/2006/main" xmlns:wp="http://schemas.openxmlformats.org/drawingml/2006/wordprocessingDrawing" xmlns:r="http://schemas.openxmlformats.org/officeDocument/2006/relationships" xmlns:w14="http://schemas.microsoft.com/office/word/2010/wordml">
+              <w:rPr>
+                <w:rFonts w:ascii="Arial" w:hAnsi="Arial" w:eastAsia="Arial" w:cs="Arial"/>
+                <w:i w:val="false"/>
+                <w:b w:val="false"/>
+                <w:u w:val="none"/>
+                <w:sz w:val="22"/>
+                <w:szCs w:val="22"/>
+                <w:color w:val="000000"/>
+              </w:rPr>
+              <w:t xml:space="preserve">132.000    </w:t>
             </w:r>
           </w:p>
         </w:tc>
@@ -32788,7 +33109,7 @@
         <w:trPr>
           <w:trHeight w:val="668" w:hRule="auto"/>
         </w:trPr>
-        body15
+        body16
         <w:tc>
           <w:tcPr>
             <w:gridSpan w:val="7"/>
@@ -32845,7 +33166,7 @@
         </w:tc>
       </w:tr>
     </w:tbl>
-    <w:bookmarkEnd w:id="51"/>
+    <w:bookmarkEnd w:id="52"/>
     <w:p>
       <w:pPr>
         <w:pStyle w:val="FigureNote"/>
@@ -32885,6 +33206,415 @@
         <w:t xml:space="preserve">= -0.03. Der Intraklassenkoeffizient gibt wieder, wie viel Varianz auf die Unterschiede zwischen Gruppen zurückgeführt werden kann. Für beide Modelle waren lediglich der Interzept signifikant.</w:t>
       </w:r>
     </w:p>
+    <w:bookmarkStart w:id="56" w:name="fig-model_overview"/>
+    <w:p>
+      <w:pPr>
+        <w:pStyle w:val="FigureTitle"/>
+      </w:pPr>
+      <w:r>
+        <w:t xml:space="preserve">Abbildung 2</w:t>
+      </w:r>
+    </w:p>
+    <w:p>
+      <w:pPr>
+        <w:pStyle w:val="Caption"/>
+      </w:pPr>
+      <w:r>
+        <w:t xml:space="preserve">Vorhergesagte Veränderung der wahrgenommenen Zielerreichung über die Zeit hinweg</w:t>
+      </w:r>
+    </w:p>
+    <w:p>
+      <w:pPr>
+        <w:pStyle w:val="FigureWithNote"/>
+      </w:pPr>
+      <w:r>
+        <w:drawing>
+          <wp:inline>
+            <wp:extent cx="5943600" cy="8915400"/>
+            <wp:effectExtent b="0" l="0" r="0" t="0"/>
+            <wp:docPr descr="" title="" id="54" name="Picture"/>
+            <a:graphic>
+              <a:graphicData uri="http://schemas.openxmlformats.org/drawingml/2006/picture">
+                <pic:pic>
+                  <pic:nvPicPr>
+                    <pic:cNvPr descr="MD_BAEW_files/figure-docx/fig-model_overview-1.png" id="55" name="Picture"/>
+                    <pic:cNvPicPr>
+                      <a:picLocks noChangeArrowheads="1" noChangeAspect="1"/>
+                    </pic:cNvPicPr>
+                  </pic:nvPicPr>
+                  <pic:blipFill>
+                    <a:blip r:embed="rId53"/>
+                    <a:stretch>
+                      <a:fillRect/>
+                    </a:stretch>
+                  </pic:blipFill>
+                  <pic:spPr bwMode="auto">
+                    <a:xfrm>
+                      <a:off x="0" y="0"/>
+                      <a:ext cx="5943600" cy="8915400"/>
+                    </a:xfrm>
+                    <a:prstGeom prst="rect">
+                      <a:avLst/>
+                    </a:prstGeom>
+                    <a:noFill/>
+                    <a:ln w="9525">
+                      <a:noFill/>
+                      <a:headEnd/>
+                      <a:tailEnd/>
+                    </a:ln>
+                  </pic:spPr>
+                </pic:pic>
+              </a:graphicData>
+            </a:graphic>
+          </wp:inline>
+        </w:drawing>
+      </w:r>
+    </w:p>
+    <w:bookmarkEnd w:id="56"/>
+    <w:p>
+      <w:pPr>
+        <w:pStyle w:val="FigureNote"/>
+      </w:pPr>
+      <w:r>
+        <w:rPr>
+          <w:i/>
+          <w:iCs/>
+        </w:rPr>
+        <w:t xml:space="preserve">Hinweis</w:t>
+      </w:r>
+      <w:r>
+        <w:t xml:space="preserve">. Die Abbildung links zeigt die Veränderung je Teilnehmer:in, die Abbildung rechts die Gesamtvorhersage des Modells.</w:t>
+      </w:r>
+    </w:p>
+    <w:bookmarkStart w:id="60" w:name="fig-na_predictive_value"/>
+    <w:p>
+      <w:pPr>
+        <w:pStyle w:val="FigureTitle"/>
+      </w:pPr>
+      <w:r>
+        <w:t xml:space="preserve">Abbildung 3</w:t>
+      </w:r>
+    </w:p>
+    <w:p>
+      <w:pPr>
+        <w:pStyle w:val="Caption"/>
+      </w:pPr>
+      <w:r>
+        <w:t xml:space="preserve">The Figure Caption</w:t>
+      </w:r>
+    </w:p>
+    <w:p>
+      <w:pPr>
+        <w:pStyle w:val="FigureWithNote"/>
+      </w:pPr>
+      <w:r>
+        <w:drawing>
+          <wp:inline>
+            <wp:extent cx="5943600" cy="8915400"/>
+            <wp:effectExtent b="0" l="0" r="0" t="0"/>
+            <wp:docPr descr="" title="" id="58" name="Picture"/>
+            <a:graphic>
+              <a:graphicData uri="http://schemas.openxmlformats.org/drawingml/2006/picture">
+                <pic:pic>
+                  <pic:nvPicPr>
+                    <pic:cNvPr descr="MD_BAEW_files/figure-docx/fig-na_predictive_value-1.png" id="59" name="Picture"/>
+                    <pic:cNvPicPr>
+                      <a:picLocks noChangeArrowheads="1" noChangeAspect="1"/>
+                    </pic:cNvPicPr>
+                  </pic:nvPicPr>
+                  <pic:blipFill>
+                    <a:blip r:embed="rId57"/>
+                    <a:stretch>
+                      <a:fillRect/>
+                    </a:stretch>
+                  </pic:blipFill>
+                  <pic:spPr bwMode="auto">
+                    <a:xfrm>
+                      <a:off x="0" y="0"/>
+                      <a:ext cx="5943600" cy="8915400"/>
+                    </a:xfrm>
+                    <a:prstGeom prst="rect">
+                      <a:avLst/>
+                    </a:prstGeom>
+                    <a:noFill/>
+                    <a:ln w="9525">
+                      <a:noFill/>
+                      <a:headEnd/>
+                      <a:tailEnd/>
+                    </a:ln>
+                  </pic:spPr>
+                </pic:pic>
+              </a:graphicData>
+            </a:graphic>
+          </wp:inline>
+        </w:drawing>
+      </w:r>
+    </w:p>
+    <w:bookmarkEnd w:id="60"/>
+    <w:p>
+      <w:pPr>
+        <w:pStyle w:val="FigureNote"/>
+      </w:pPr>
+      <w:r>
+        <w:rPr>
+          <w:i/>
+          <w:iCs/>
+        </w:rPr>
+        <w:t xml:space="preserve">Hinweis</w:t>
+      </w:r>
+      <w:r>
+        <w:t xml:space="preserve">. This is the note below the figure.</w:t>
+      </w:r>
+    </w:p>
+    <w:p>
+      <w:pPr>
+        <w:pStyle w:val="SourceCode"/>
+      </w:pPr>
+      <w:r>
+        <w:rPr>
+          <w:rStyle w:val="VerbatimChar"/>
+        </w:rPr>
+        <w:t xml:space="preserve">[[1]]</w:t>
+      </w:r>
+    </w:p>
+    <w:p>
+      <w:pPr>
+        <w:pStyle w:val="SourceCode"/>
+      </w:pPr>
+      <w:r>
+        <w:br/>
+      </w:r>
+      <w:r>
+        <w:rPr>
+          <w:rStyle w:val="VerbatimChar"/>
+        </w:rPr>
+        <w:t xml:space="preserve">[[2]]</w:t>
+      </w:r>
+    </w:p>
+    <w:p>
+      <w:pPr>
+        <w:pStyle w:val="SourceCode"/>
+      </w:pPr>
+      <w:r>
+        <w:br/>
+      </w:r>
+      <w:r>
+        <w:rPr>
+          <w:rStyle w:val="VerbatimChar"/>
+        </w:rPr>
+        <w:t xml:space="preserve">[[3]]</w:t>
+      </w:r>
+    </w:p>
+    <w:bookmarkStart w:id="64" w:name="fig-homoscedasticity-1"/>
+    <w:p>
+      <w:pPr>
+        <w:pStyle w:val="FigureTitle"/>
+      </w:pPr>
+      <w:r>
+        <w:t xml:space="preserve">Abbildung 4</w:t>
+      </w:r>
+    </w:p>
+    <w:p>
+      <w:pPr>
+        <w:pStyle w:val="Caption"/>
+      </w:pPr>
+      <w:r>
+        <w:t xml:space="preserve">The Figure Caption</w:t>
+      </w:r>
+    </w:p>
+    <w:p>
+      <w:pPr>
+        <w:pStyle w:val="FigureWithNote"/>
+      </w:pPr>
+      <w:r>
+        <w:drawing>
+          <wp:inline>
+            <wp:extent cx="5943600" cy="5943600"/>
+            <wp:effectExtent b="0" l="0" r="0" t="0"/>
+            <wp:docPr descr="" title="" id="62" name="Picture"/>
+            <a:graphic>
+              <a:graphicData uri="http://schemas.openxmlformats.org/drawingml/2006/picture">
+                <pic:pic>
+                  <pic:nvPicPr>
+                    <pic:cNvPr descr="MD_BAEW_files/figure-docx/fig-homoscedasticity-1.png" id="63" name="Picture"/>
+                    <pic:cNvPicPr>
+                      <a:picLocks noChangeArrowheads="1" noChangeAspect="1"/>
+                    </pic:cNvPicPr>
+                  </pic:nvPicPr>
+                  <pic:blipFill>
+                    <a:blip r:embed="rId61"/>
+                    <a:stretch>
+                      <a:fillRect/>
+                    </a:stretch>
+                  </pic:blipFill>
+                  <pic:spPr bwMode="auto">
+                    <a:xfrm>
+                      <a:off x="0" y="0"/>
+                      <a:ext cx="5943600" cy="5943600"/>
+                    </a:xfrm>
+                    <a:prstGeom prst="rect">
+                      <a:avLst/>
+                    </a:prstGeom>
+                    <a:noFill/>
+                    <a:ln w="9525">
+                      <a:noFill/>
+                      <a:headEnd/>
+                      <a:tailEnd/>
+                    </a:ln>
+                  </pic:spPr>
+                </pic:pic>
+              </a:graphicData>
+            </a:graphic>
+          </wp:inline>
+        </w:drawing>
+      </w:r>
+    </w:p>
+    <w:bookmarkEnd w:id="64"/>
+    <w:bookmarkStart w:id="68" w:name="fig-homoscedasticity-2"/>
+    <w:p>
+      <w:pPr>
+        <w:pStyle w:val="FigureTitle"/>
+      </w:pPr>
+      <w:r>
+        <w:t xml:space="preserve">Abbildung 5</w:t>
+      </w:r>
+    </w:p>
+    <w:p>
+      <w:pPr>
+        <w:pStyle w:val="Caption"/>
+      </w:pPr>
+      <w:r>
+        <w:t xml:space="preserve">The Figure Caption</w:t>
+      </w:r>
+    </w:p>
+    <w:p>
+      <w:pPr>
+        <w:pStyle w:val="FigureWithNote"/>
+      </w:pPr>
+      <w:r>
+        <w:drawing>
+          <wp:inline>
+            <wp:extent cx="5943600" cy="5943600"/>
+            <wp:effectExtent b="0" l="0" r="0" t="0"/>
+            <wp:docPr descr="" title="" id="66" name="Picture"/>
+            <a:graphic>
+              <a:graphicData uri="http://schemas.openxmlformats.org/drawingml/2006/picture">
+                <pic:pic>
+                  <pic:nvPicPr>
+                    <pic:cNvPr descr="MD_BAEW_files/figure-docx/fig-homoscedasticity-2.png" id="67" name="Picture"/>
+                    <pic:cNvPicPr>
+                      <a:picLocks noChangeArrowheads="1" noChangeAspect="1"/>
+                    </pic:cNvPicPr>
+                  </pic:nvPicPr>
+                  <pic:blipFill>
+                    <a:blip r:embed="rId65"/>
+                    <a:stretch>
+                      <a:fillRect/>
+                    </a:stretch>
+                  </pic:blipFill>
+                  <pic:spPr bwMode="auto">
+                    <a:xfrm>
+                      <a:off x="0" y="0"/>
+                      <a:ext cx="5943600" cy="5943600"/>
+                    </a:xfrm>
+                    <a:prstGeom prst="rect">
+                      <a:avLst/>
+                    </a:prstGeom>
+                    <a:noFill/>
+                    <a:ln w="9525">
+                      <a:noFill/>
+                      <a:headEnd/>
+                      <a:tailEnd/>
+                    </a:ln>
+                  </pic:spPr>
+                </pic:pic>
+              </a:graphicData>
+            </a:graphic>
+          </wp:inline>
+        </w:drawing>
+      </w:r>
+    </w:p>
+    <w:bookmarkEnd w:id="68"/>
+    <w:bookmarkStart w:id="72" w:name="fig-homoscedasticity-3"/>
+    <w:p>
+      <w:pPr>
+        <w:pStyle w:val="FigureTitle"/>
+      </w:pPr>
+      <w:r>
+        <w:t xml:space="preserve">Abbildung 6</w:t>
+      </w:r>
+    </w:p>
+    <w:p>
+      <w:pPr>
+        <w:pStyle w:val="Caption"/>
+      </w:pPr>
+      <w:r>
+        <w:t xml:space="preserve">The Figure Caption</w:t>
+      </w:r>
+    </w:p>
+    <w:p>
+      <w:pPr>
+        <w:pStyle w:val="FigureWithNote"/>
+      </w:pPr>
+      <w:r>
+        <w:drawing>
+          <wp:inline>
+            <wp:extent cx="5943600" cy="5943600"/>
+            <wp:effectExtent b="0" l="0" r="0" t="0"/>
+            <wp:docPr descr="" title="" id="70" name="Picture"/>
+            <a:graphic>
+              <a:graphicData uri="http://schemas.openxmlformats.org/drawingml/2006/picture">
+                <pic:pic>
+                  <pic:nvPicPr>
+                    <pic:cNvPr descr="MD_BAEW_files/figure-docx/fig-homoscedasticity-3.png" id="71" name="Picture"/>
+                    <pic:cNvPicPr>
+                      <a:picLocks noChangeArrowheads="1" noChangeAspect="1"/>
+                    </pic:cNvPicPr>
+                  </pic:nvPicPr>
+                  <pic:blipFill>
+                    <a:blip r:embed="rId69"/>
+                    <a:stretch>
+                      <a:fillRect/>
+                    </a:stretch>
+                  </pic:blipFill>
+                  <pic:spPr bwMode="auto">
+                    <a:xfrm>
+                      <a:off x="0" y="0"/>
+                      <a:ext cx="5943600" cy="5943600"/>
+                    </a:xfrm>
+                    <a:prstGeom prst="rect">
+                      <a:avLst/>
+                    </a:prstGeom>
+                    <a:noFill/>
+                    <a:ln w="9525">
+                      <a:noFill/>
+                      <a:headEnd/>
+                      <a:tailEnd/>
+                    </a:ln>
+                  </pic:spPr>
+                </pic:pic>
+              </a:graphicData>
+            </a:graphic>
+          </wp:inline>
+        </w:drawing>
+      </w:r>
+    </w:p>
+    <w:bookmarkEnd w:id="72"/>
+    <w:p>
+      <w:pPr>
+        <w:pStyle w:val="FigureNote"/>
+      </w:pPr>
+      <w:r>
+        <w:rPr>
+          <w:i/>
+          <w:iCs/>
+        </w:rPr>
+        <w:t xml:space="preserve">Hinweis</w:t>
+      </w:r>
+      <w:r>
+        <w:t xml:space="preserve">. This is the note below the figure.</w:t>
+      </w:r>
+    </w:p>
     <w:p>
       <w:pPr>
         <w:pStyle w:val="BodyText"/>
@@ -32921,9 +33651,8 @@
         <w:t xml:space="preserve">Attributionsstil:</w:t>
       </w:r>
     </w:p>
-    <w:bookmarkEnd w:id="52"/>
-    <w:bookmarkEnd w:id="53"/>
-    <w:bookmarkStart w:id="54" w:name="diskussion"/>
+    <w:bookmarkEnd w:id="73"/>
+    <w:bookmarkStart w:id="74" w:name="diskussion"/>
     <w:p>
       <w:pPr>
         <w:pStyle w:val="Heading1"/>
@@ -33042,8 +33771,8 @@
         <w:t xml:space="preserve">.</w:t>
       </w:r>
     </w:p>
-    <w:bookmarkEnd w:id="54"/>
-    <w:bookmarkStart w:id="141" w:name="literaturverzeichnis"/>
+    <w:bookmarkEnd w:id="74"/>
+    <w:bookmarkStart w:id="163" w:name="literaturverzeichnis"/>
     <w:p>
       <w:pPr>
         <w:pStyle w:val="Heading1"/>
@@ -33052,8 +33781,8 @@
         <w:t xml:space="preserve">Literaturverzeichnis</w:t>
       </w:r>
     </w:p>
-    <w:bookmarkStart w:id="140" w:name="refs"/>
-    <w:bookmarkStart w:id="56" w:name="ref-Ainsworth2020"/>
+    <w:bookmarkStart w:id="162" w:name="refs"/>
+    <w:bookmarkStart w:id="76" w:name="ref-Ainsworth2020"/>
     <w:p>
       <w:pPr>
         <w:pStyle w:val="Bibliography"/>
@@ -33080,7 +33809,7 @@
       <w:r>
         <w:t xml:space="preserve"> </w:t>
       </w:r>
-      <w:hyperlink r:id="rId55">
+      <w:hyperlink r:id="rId75">
         <w:r>
           <w:rPr>
             <w:rStyle w:val="Hyperlink"/>
@@ -33089,8 +33818,8 @@
         </w:r>
       </w:hyperlink>
     </w:p>
-    <w:bookmarkEnd w:id="56"/>
-    <w:bookmarkStart w:id="58" w:name="ref-Amireault2013"/>
+    <w:bookmarkEnd w:id="76"/>
+    <w:bookmarkStart w:id="78" w:name="ref-Amireault2013"/>
     <w:p>
       <w:pPr>
         <w:pStyle w:val="Bibliography"/>
@@ -33127,7 +33856,7 @@
       <w:r>
         <w:t xml:space="preserve"> </w:t>
       </w:r>
-      <w:hyperlink r:id="rId57">
+      <w:hyperlink r:id="rId77">
         <w:r>
           <w:rPr>
             <w:rStyle w:val="Hyperlink"/>
@@ -33136,8 +33865,8 @@
         </w:r>
       </w:hyperlink>
     </w:p>
-    <w:bookmarkEnd w:id="58"/>
-    <w:bookmarkStart w:id="59" w:name="ref-bandura1977social"/>
+    <w:bookmarkEnd w:id="78"/>
+    <w:bookmarkStart w:id="79" w:name="ref-bandura1977social"/>
     <w:p>
       <w:pPr>
         <w:pStyle w:val="Bibliography"/>
@@ -33159,8 +33888,8 @@
         <w:t xml:space="preserve">. Prentice-Hall.</w:t>
       </w:r>
     </w:p>
-    <w:bookmarkEnd w:id="59"/>
-    <w:bookmarkStart w:id="61" w:name="ref-lme42025"/>
+    <w:bookmarkEnd w:id="79"/>
+    <w:bookmarkStart w:id="81" w:name="ref-lme42025"/>
     <w:p>
       <w:pPr>
         <w:pStyle w:val="Bibliography"/>
@@ -33206,7 +33935,7 @@
       <w:r>
         <w:t xml:space="preserve"> </w:t>
       </w:r>
-      <w:hyperlink r:id="rId60">
+      <w:hyperlink r:id="rId80">
         <w:r>
           <w:rPr>
             <w:rStyle w:val="Hyperlink"/>
@@ -33215,8 +33944,8 @@
         </w:r>
       </w:hyperlink>
     </w:p>
-    <w:bookmarkEnd w:id="61"/>
-    <w:bookmarkStart w:id="63" w:name="ref-Buckworth2007"/>
+    <w:bookmarkEnd w:id="81"/>
+    <w:bookmarkStart w:id="83" w:name="ref-Buckworth2007"/>
     <w:p>
       <w:pPr>
         <w:pStyle w:val="Bibliography"/>
@@ -33243,7 +33972,7 @@
       <w:r>
         <w:t xml:space="preserve"> </w:t>
       </w:r>
-      <w:hyperlink r:id="rId62">
+      <w:hyperlink r:id="rId82">
         <w:r>
           <w:rPr>
             <w:rStyle w:val="Hyperlink"/>
@@ -33252,8 +33981,8 @@
         </w:r>
       </w:hyperlink>
     </w:p>
-    <w:bookmarkEnd w:id="63"/>
-    <w:bookmarkStart w:id="65" w:name="ref-Carter2016"/>
+    <w:bookmarkEnd w:id="83"/>
+    <w:bookmarkStart w:id="85" w:name="ref-Carter2016"/>
     <w:p>
       <w:pPr>
         <w:pStyle w:val="Bibliography"/>
@@ -33290,7 +34019,7 @@
       <w:r>
         <w:t xml:space="preserve"> </w:t>
       </w:r>
-      <w:hyperlink r:id="rId64">
+      <w:hyperlink r:id="rId84">
         <w:r>
           <w:rPr>
             <w:rStyle w:val="Hyperlink"/>
@@ -33299,8 +34028,8 @@
         </w:r>
       </w:hyperlink>
     </w:p>
-    <w:bookmarkEnd w:id="65"/>
-    <w:bookmarkStart w:id="66" w:name="ref-caspersen1985physical"/>
+    <w:bookmarkEnd w:id="85"/>
+    <w:bookmarkStart w:id="86" w:name="ref-caspersen1985physical"/>
     <w:p>
       <w:pPr>
         <w:pStyle w:val="Bibliography"/>
@@ -33335,8 +34064,8 @@
         <w:t xml:space="preserve">, 126–131.</w:t>
       </w:r>
     </w:p>
-    <w:bookmarkEnd w:id="66"/>
-    <w:bookmarkStart w:id="68" w:name="ref-Cohen2013"/>
+    <w:bookmarkEnd w:id="86"/>
+    <w:bookmarkStart w:id="88" w:name="ref-Cohen2013"/>
     <w:p>
       <w:pPr>
         <w:pStyle w:val="Bibliography"/>
@@ -33360,7 +34089,7 @@
       <w:r>
         <w:t xml:space="preserve"> </w:t>
       </w:r>
-      <w:hyperlink r:id="rId67">
+      <w:hyperlink r:id="rId87">
         <w:r>
           <w:rPr>
             <w:rStyle w:val="Hyperlink"/>
@@ -33369,8 +34098,8 @@
         </w:r>
       </w:hyperlink>
     </w:p>
-    <w:bookmarkEnd w:id="68"/>
-    <w:bookmarkStart w:id="70" w:name="ref-Cooney08"/>
+    <w:bookmarkEnd w:id="88"/>
+    <w:bookmarkStart w:id="90" w:name="ref-Cooney08"/>
     <w:p>
       <w:pPr>
         <w:pStyle w:val="Bibliography"/>
@@ -33407,7 +34136,7 @@
       <w:r>
         <w:t xml:space="preserve"> </w:t>
       </w:r>
-      <w:hyperlink r:id="rId69">
+      <w:hyperlink r:id="rId89">
         <w:r>
           <w:rPr>
             <w:rStyle w:val="Hyperlink"/>
@@ -33416,8 +34145,8 @@
         </w:r>
       </w:hyperlink>
     </w:p>
-    <w:bookmarkEnd w:id="70"/>
-    <w:bookmarkStart w:id="72" w:name="ref-Corr1996"/>
+    <w:bookmarkEnd w:id="90"/>
+    <w:bookmarkStart w:id="92" w:name="ref-Corr1996"/>
     <w:p>
       <w:pPr>
         <w:pStyle w:val="Bibliography"/>
@@ -33454,7 +34183,7 @@
       <w:r>
         <w:t xml:space="preserve"> </w:t>
       </w:r>
-      <w:hyperlink r:id="rId71">
+      <w:hyperlink r:id="rId91">
         <w:r>
           <w:rPr>
             <w:rStyle w:val="Hyperlink"/>
@@ -33463,8 +34192,8 @@
         </w:r>
       </w:hyperlink>
     </w:p>
-    <w:bookmarkEnd w:id="72"/>
-    <w:bookmarkStart w:id="74" w:name="ref-Crawford2004"/>
+    <w:bookmarkEnd w:id="92"/>
+    <w:bookmarkStart w:id="94" w:name="ref-Crawford2004"/>
     <w:p>
       <w:pPr>
         <w:pStyle w:val="Bibliography"/>
@@ -33501,7 +34230,7 @@
       <w:r>
         <w:t xml:space="preserve"> </w:t>
       </w:r>
-      <w:hyperlink r:id="rId73">
+      <w:hyperlink r:id="rId93">
         <w:r>
           <w:rPr>
             <w:rStyle w:val="Hyperlink"/>
@@ -33510,8 +34239,8 @@
         </w:r>
       </w:hyperlink>
     </w:p>
-    <w:bookmarkEnd w:id="74"/>
-    <w:bookmarkStart w:id="76" w:name="ref-Day2004"/>
+    <w:bookmarkEnd w:id="94"/>
+    <w:bookmarkStart w:id="96" w:name="ref-Day2004"/>
     <w:p>
       <w:pPr>
         <w:pStyle w:val="Bibliography"/>
@@ -33548,7 +34277,7 @@
       <w:r>
         <w:t xml:space="preserve"> </w:t>
       </w:r>
-      <w:hyperlink r:id="rId75">
+      <w:hyperlink r:id="rId95">
         <w:r>
           <w:rPr>
             <w:rStyle w:val="Hyperlink"/>
@@ -33557,8 +34286,8 @@
         </w:r>
       </w:hyperlink>
     </w:p>
-    <w:bookmarkEnd w:id="76"/>
-    <w:bookmarkStart w:id="78" w:name="ref-Ding2016"/>
+    <w:bookmarkEnd w:id="96"/>
+    <w:bookmarkStart w:id="98" w:name="ref-Ding2016"/>
     <w:p>
       <w:pPr>
         <w:pStyle w:val="Bibliography"/>
@@ -33595,7 +34324,7 @@
       <w:r>
         <w:t xml:space="preserve"> </w:t>
       </w:r>
-      <w:hyperlink r:id="rId77">
+      <w:hyperlink r:id="rId97">
         <w:r>
           <w:rPr>
             <w:rStyle w:val="Hyperlink"/>
@@ -33604,8 +34333,8 @@
         </w:r>
       </w:hyperlink>
     </w:p>
-    <w:bookmarkEnd w:id="78"/>
-    <w:bookmarkStart w:id="80" w:name="ref-ellis2020hierarchical"/>
+    <w:bookmarkEnd w:id="98"/>
+    <w:bookmarkStart w:id="100" w:name="ref-ellis2020hierarchical"/>
     <w:p>
       <w:pPr>
         <w:pStyle w:val="Bibliography"/>
@@ -33629,7 +34358,7 @@
       <w:r>
         <w:t xml:space="preserve"> </w:t>
       </w:r>
-      <w:hyperlink r:id="rId79">
+      <w:hyperlink r:id="rId99">
         <w:r>
           <w:rPr>
             <w:rStyle w:val="Hyperlink"/>
@@ -33638,8 +34367,8 @@
         </w:r>
       </w:hyperlink>
     </w:p>
-    <w:bookmarkEnd w:id="80"/>
-    <w:bookmarkStart w:id="82" w:name="ref-Engel1977"/>
+    <w:bookmarkEnd w:id="100"/>
+    <w:bookmarkStart w:id="102" w:name="ref-Engel1977"/>
     <w:p>
       <w:pPr>
         <w:pStyle w:val="Bibliography"/>
@@ -33676,7 +34405,7 @@
       <w:r>
         <w:t xml:space="preserve"> </w:t>
       </w:r>
-      <w:hyperlink r:id="rId81">
+      <w:hyperlink r:id="rId101">
         <w:r>
           <w:rPr>
             <w:rStyle w:val="Hyperlink"/>
@@ -33685,8 +34414,8 @@
         </w:r>
       </w:hyperlink>
     </w:p>
-    <w:bookmarkEnd w:id="82"/>
-    <w:bookmarkStart w:id="84" w:name="ref-Foster2021"/>
+    <w:bookmarkEnd w:id="102"/>
+    <w:bookmarkStart w:id="104" w:name="ref-Foster2021"/>
     <w:p>
       <w:pPr>
         <w:pStyle w:val="Bibliography"/>
@@ -33723,7 +34452,7 @@
       <w:r>
         <w:t xml:space="preserve"> </w:t>
       </w:r>
-      <w:hyperlink r:id="rId83">
+      <w:hyperlink r:id="rId103">
         <w:r>
           <w:rPr>
             <w:rStyle w:val="Hyperlink"/>
@@ -33732,8 +34461,8 @@
         </w:r>
       </w:hyperlink>
     </w:p>
-    <w:bookmarkEnd w:id="84"/>
-    <w:bookmarkStart w:id="85" w:name="ref-Foster2001"/>
+    <w:bookmarkEnd w:id="104"/>
+    <w:bookmarkStart w:id="105" w:name="ref-Foster2001"/>
     <w:p>
       <w:pPr>
         <w:pStyle w:val="Bibliography"/>
@@ -33768,8 +34497,8 @@
         <w:t xml:space="preserve">(1), 109–115.</w:t>
       </w:r>
     </w:p>
-    <w:bookmarkEnd w:id="85"/>
-    <w:bookmarkStart w:id="87" w:name="ref-Gillison2009"/>
+    <w:bookmarkEnd w:id="105"/>
+    <w:bookmarkStart w:id="107" w:name="ref-Gillison2009"/>
     <w:p>
       <w:pPr>
         <w:pStyle w:val="Bibliography"/>
@@ -33806,7 +34535,7 @@
       <w:r>
         <w:t xml:space="preserve"> </w:t>
       </w:r>
-      <w:hyperlink r:id="rId86">
+      <w:hyperlink r:id="rId106">
         <w:r>
           <w:rPr>
             <w:rStyle w:val="Hyperlink"/>
@@ -33815,8 +34544,8 @@
         </w:r>
       </w:hyperlink>
     </w:p>
-    <w:bookmarkEnd w:id="87"/>
-    <w:bookmarkStart w:id="89" w:name="ref-Green2016"/>
+    <w:bookmarkEnd w:id="107"/>
+    <w:bookmarkStart w:id="109" w:name="ref-Green2016"/>
     <w:p>
       <w:pPr>
         <w:pStyle w:val="Bibliography"/>
@@ -33853,7 +34582,7 @@
       <w:r>
         <w:t xml:space="preserve"> </w:t>
       </w:r>
-      <w:hyperlink r:id="rId88">
+      <w:hyperlink r:id="rId108">
         <w:r>
           <w:rPr>
             <w:rStyle w:val="Hyperlink"/>
@@ -33862,8 +34591,8 @@
         </w:r>
       </w:hyperlink>
     </w:p>
-    <w:bookmarkEnd w:id="89"/>
-    <w:bookmarkStart w:id="90" w:name="ref-hollmann2009sportmedizin"/>
+    <w:bookmarkEnd w:id="109"/>
+    <w:bookmarkStart w:id="110" w:name="ref-hollmann2009sportmedizin"/>
     <w:p>
       <w:pPr>
         <w:pStyle w:val="Bibliography"/>
@@ -33888,8 +34617,8 @@
         <w:t xml:space="preserve">(5th Aufl.). Schattauer.</w:t>
       </w:r>
     </w:p>
-    <w:bookmarkEnd w:id="90"/>
-    <w:bookmarkStart w:id="91" w:name="ref-Hox2017-dx"/>
+    <w:bookmarkEnd w:id="110"/>
+    <w:bookmarkStart w:id="111" w:name="ref-Hox2017-dx"/>
     <w:p>
       <w:pPr>
         <w:pStyle w:val="Bibliography"/>
@@ -33911,8 +34640,8 @@
         <w:t xml:space="preserve">. Taylor &amp; Francis Group.</w:t>
       </w:r>
     </w:p>
-    <w:bookmarkEnd w:id="91"/>
-    <w:bookmarkStart w:id="93" w:name="ref-Krug2013"/>
+    <w:bookmarkEnd w:id="111"/>
+    <w:bookmarkStart w:id="113" w:name="ref-Krug2013"/>
     <w:p>
       <w:pPr>
         <w:pStyle w:val="Bibliography"/>
@@ -33939,7 +34668,7 @@
       <w:r>
         <w:t xml:space="preserve"> </w:t>
       </w:r>
-      <w:hyperlink r:id="rId92">
+      <w:hyperlink r:id="rId112">
         <w:r>
           <w:rPr>
             <w:rStyle w:val="Hyperlink"/>
@@ -33948,8 +34677,8 @@
         </w:r>
       </w:hyperlink>
     </w:p>
-    <w:bookmarkEnd w:id="93"/>
-    <w:bookmarkStart w:id="95" w:name="ref-Ledochowski2016"/>
+    <w:bookmarkEnd w:id="113"/>
+    <w:bookmarkStart w:id="115" w:name="ref-Ledochowski2016"/>
     <w:p>
       <w:pPr>
         <w:pStyle w:val="Bibliography"/>
@@ -33986,7 +34715,7 @@
       <w:r>
         <w:t xml:space="preserve"> </w:t>
       </w:r>
-      <w:hyperlink r:id="rId94">
+      <w:hyperlink r:id="rId114">
         <w:r>
           <w:rPr>
             <w:rStyle w:val="Hyperlink"/>
@@ -33995,8 +34724,8 @@
         </w:r>
       </w:hyperlink>
     </w:p>
-    <w:bookmarkEnd w:id="95"/>
-    <w:bookmarkStart w:id="97" w:name="ref-Lee2012"/>
+    <w:bookmarkEnd w:id="115"/>
+    <w:bookmarkStart w:id="117" w:name="ref-Lee2012"/>
     <w:p>
       <w:pPr>
         <w:pStyle w:val="Bibliography"/>
@@ -34033,7 +34762,7 @@
       <w:r>
         <w:t xml:space="preserve"> </w:t>
       </w:r>
-      <w:hyperlink r:id="rId96">
+      <w:hyperlink r:id="rId116">
         <w:r>
           <w:rPr>
             <w:rStyle w:val="Hyperlink"/>
@@ -34042,8 +34771,8 @@
         </w:r>
       </w:hyperlink>
     </w:p>
-    <w:bookmarkEnd w:id="97"/>
-    <w:bookmarkStart w:id="99" w:name="ref-Li2015"/>
+    <w:bookmarkEnd w:id="117"/>
+    <w:bookmarkStart w:id="119" w:name="ref-Li2015"/>
     <w:p>
       <w:pPr>
         <w:pStyle w:val="Bibliography"/>
@@ -34080,7 +34809,7 @@
       <w:r>
         <w:t xml:space="preserve"> </w:t>
       </w:r>
-      <w:hyperlink r:id="rId98">
+      <w:hyperlink r:id="rId118">
         <w:r>
           <w:rPr>
             <w:rStyle w:val="Hyperlink"/>
@@ -34089,8 +34818,8 @@
         </w:r>
       </w:hyperlink>
     </w:p>
-    <w:bookmarkEnd w:id="99"/>
-    <w:bookmarkStart w:id="101" w:name="ref-Marcus1997"/>
+    <w:bookmarkEnd w:id="119"/>
+    <w:bookmarkStart w:id="121" w:name="ref-Marcus1997"/>
     <w:p>
       <w:pPr>
         <w:pStyle w:val="Bibliography"/>
@@ -34117,7 +34846,7 @@
       <w:r>
         <w:t xml:space="preserve"> </w:t>
       </w:r>
-      <w:hyperlink r:id="rId100">
+      <w:hyperlink r:id="rId120">
         <w:r>
           <w:rPr>
             <w:rStyle w:val="Hyperlink"/>
@@ -34126,8 +34855,8 @@
         </w:r>
       </w:hyperlink>
     </w:p>
-    <w:bookmarkEnd w:id="101"/>
-    <w:bookmarkStart w:id="103" w:name="ref-Marcus1993"/>
+    <w:bookmarkEnd w:id="121"/>
+    <w:bookmarkStart w:id="123" w:name="ref-Marcus1993"/>
     <w:p>
       <w:pPr>
         <w:pStyle w:val="Bibliography"/>
@@ -34164,7 +34893,7 @@
       <w:r>
         <w:t xml:space="preserve"> </w:t>
       </w:r>
-      <w:hyperlink r:id="rId102">
+      <w:hyperlink r:id="rId122">
         <w:r>
           <w:rPr>
             <w:rStyle w:val="Hyperlink"/>
@@ -34173,8 +34902,8 @@
         </w:r>
       </w:hyperlink>
     </w:p>
-    <w:bookmarkEnd w:id="103"/>
-    <w:bookmarkStart w:id="105" w:name="ref-Marlatt1984"/>
+    <w:bookmarkEnd w:id="123"/>
+    <w:bookmarkStart w:id="125" w:name="ref-Marlatt1984"/>
     <w:p>
       <w:pPr>
         <w:pStyle w:val="Bibliography"/>
@@ -34211,7 +34940,7 @@
       <w:r>
         <w:t xml:space="preserve"> </w:t>
       </w:r>
-      <w:hyperlink r:id="rId104">
+      <w:hyperlink r:id="rId124">
         <w:r>
           <w:rPr>
             <w:rStyle w:val="Hyperlink"/>
@@ -34220,8 +34949,8 @@
         </w:r>
       </w:hyperlink>
     </w:p>
-    <w:bookmarkEnd w:id="105"/>
-    <w:bookmarkStart w:id="107" w:name="ref-Martin1984"/>
+    <w:bookmarkEnd w:id="125"/>
+    <w:bookmarkStart w:id="127" w:name="ref-Martin1984"/>
     <w:p>
       <w:pPr>
         <w:pStyle w:val="Bibliography"/>
@@ -34258,7 +34987,7 @@
       <w:r>
         <w:t xml:space="preserve"> </w:t>
       </w:r>
-      <w:hyperlink r:id="rId106">
+      <w:hyperlink r:id="rId126">
         <w:r>
           <w:rPr>
             <w:rStyle w:val="Hyperlink"/>
@@ -34267,8 +34996,8 @@
         </w:r>
       </w:hyperlink>
     </w:p>
-    <w:bookmarkEnd w:id="107"/>
-    <w:bookmarkStart w:id="109" w:name="ref-Mcauley1994"/>
+    <w:bookmarkEnd w:id="127"/>
+    <w:bookmarkStart w:id="129" w:name="ref-Mcauley1994"/>
     <w:p>
       <w:pPr>
         <w:pStyle w:val="Bibliography"/>
@@ -34305,7 +35034,7 @@
       <w:r>
         <w:t xml:space="preserve"> </w:t>
       </w:r>
-      <w:hyperlink r:id="rId108">
+      <w:hyperlink r:id="rId128">
         <w:r>
           <w:rPr>
             <w:rStyle w:val="Hyperlink"/>
@@ -34314,8 +35043,8 @@
         </w:r>
       </w:hyperlink>
     </w:p>
-    <w:bookmarkEnd w:id="109"/>
-    <w:bookmarkStart w:id="111" w:name="ref-Mikkelsen2017"/>
+    <w:bookmarkEnd w:id="129"/>
+    <w:bookmarkStart w:id="131" w:name="ref-Mikkelsen2017"/>
     <w:p>
       <w:pPr>
         <w:pStyle w:val="Bibliography"/>
@@ -34352,7 +35081,7 @@
       <w:r>
         <w:t xml:space="preserve"> </w:t>
       </w:r>
-      <w:hyperlink r:id="rId110">
+      <w:hyperlink r:id="rId130">
         <w:r>
           <w:rPr>
             <w:rStyle w:val="Hyperlink"/>
@@ -34361,8 +35090,8 @@
         </w:r>
       </w:hyperlink>
     </w:p>
-    <w:bookmarkEnd w:id="111"/>
-    <w:bookmarkStart w:id="113" w:name="ref-Morres2018"/>
+    <w:bookmarkEnd w:id="131"/>
+    <w:bookmarkStart w:id="133" w:name="ref-Morres2018"/>
     <w:p>
       <w:pPr>
         <w:pStyle w:val="Bibliography"/>
@@ -34399,7 +35128,7 @@
       <w:r>
         <w:t xml:space="preserve"> </w:t>
       </w:r>
-      <w:hyperlink r:id="rId112">
+      <w:hyperlink r:id="rId132">
         <w:r>
           <w:rPr>
             <w:rStyle w:val="Hyperlink"/>
@@ -34408,8 +35137,8 @@
         </w:r>
       </w:hyperlink>
     </w:p>
-    <w:bookmarkEnd w:id="113"/>
-    <w:bookmarkStart w:id="115" w:name="ref-Myers2004"/>
+    <w:bookmarkEnd w:id="133"/>
+    <w:bookmarkStart w:id="135" w:name="ref-Myers2004"/>
     <w:p>
       <w:pPr>
         <w:pStyle w:val="Bibliography"/>
@@ -34446,7 +35175,7 @@
       <w:r>
         <w:t xml:space="preserve"> </w:t>
       </w:r>
-      <w:hyperlink r:id="rId114">
+      <w:hyperlink r:id="rId134">
         <w:r>
           <w:rPr>
             <w:rStyle w:val="Hyperlink"/>
@@ -34455,8 +35184,8 @@
         </w:r>
       </w:hyperlink>
     </w:p>
-    <w:bookmarkEnd w:id="115"/>
-    <w:bookmarkStart w:id="116" w:name="ref-nezlek2008introduction"/>
+    <w:bookmarkEnd w:id="135"/>
+    <w:bookmarkStart w:id="136" w:name="ref-nezlek2008introduction"/>
     <w:p>
       <w:pPr>
         <w:pStyle w:val="Bibliography"/>
@@ -34491,8 +35220,55 @@
         <w:t xml:space="preserve">(2), 842–860.</w:t>
       </w:r>
     </w:p>
-    <w:bookmarkEnd w:id="116"/>
-    <w:bookmarkStart w:id="118" w:name="ref-Paluska2000"/>
+    <w:bookmarkEnd w:id="136"/>
+    <w:bookmarkStart w:id="138" w:name="ref-Nezlek2006"/>
+    <w:p>
+      <w:pPr>
+        <w:pStyle w:val="Bibliography"/>
+      </w:pPr>
+      <w:r>
+        <w:t xml:space="preserve">Nezlek, J. B., Schröder-Abé, M., &amp; Schütz, A. (2006). Mehrebenenanalysen in der psychologischen Forschung.</w:t>
+      </w:r>
+      <w:r>
+        <w:t xml:space="preserve"> </w:t>
+      </w:r>
+      <w:r>
+        <w:rPr>
+          <w:i/>
+          <w:iCs/>
+        </w:rPr>
+        <w:t xml:space="preserve">Psychologische Rundschau</w:t>
+      </w:r>
+      <w:r>
+        <w:t xml:space="preserve">,</w:t>
+      </w:r>
+      <w:r>
+        <w:t xml:space="preserve"> </w:t>
+      </w:r>
+      <w:r>
+        <w:rPr>
+          <w:i/>
+          <w:iCs/>
+        </w:rPr>
+        <w:t xml:space="preserve">57</w:t>
+      </w:r>
+      <w:r>
+        <w:t xml:space="preserve">(4), 213–223.</w:t>
+      </w:r>
+      <w:r>
+        <w:t xml:space="preserve"> </w:t>
+      </w:r>
+      <w:hyperlink r:id="rId137">
+        <w:r>
+          <w:rPr>
+            <w:rStyle w:val="Hyperlink"/>
+          </w:rPr>
+          <w:t xml:space="preserve">https://doi.org/10.1026/0033-3042.57.4.213</w:t>
+        </w:r>
+      </w:hyperlink>
+    </w:p>
+    <w:bookmarkEnd w:id="138"/>
+    <w:bookmarkStart w:id="140" w:name="ref-Paluska2000"/>
     <w:p>
       <w:pPr>
         <w:pStyle w:val="Bibliography"/>
@@ -34529,7 +35305,7 @@
       <w:r>
         <w:t xml:space="preserve"> </w:t>
       </w:r>
-      <w:hyperlink r:id="rId117">
+      <w:hyperlink r:id="rId139">
         <w:r>
           <w:rPr>
             <w:rStyle w:val="Hyperlink"/>
@@ -34538,8 +35314,8 @@
         </w:r>
       </w:hyperlink>
     </w:p>
-    <w:bookmarkEnd w:id="118"/>
-    <w:bookmarkStart w:id="120" w:name="ref-Peterson1982"/>
+    <w:bookmarkEnd w:id="140"/>
+    <w:bookmarkStart w:id="142" w:name="ref-Peterson1982"/>
     <w:p>
       <w:pPr>
         <w:pStyle w:val="Bibliography"/>
@@ -34576,7 +35352,7 @@
       <w:r>
         <w:t xml:space="preserve"> </w:t>
       </w:r>
-      <w:hyperlink r:id="rId119">
+      <w:hyperlink r:id="rId141">
         <w:r>
           <w:rPr>
             <w:rStyle w:val="Hyperlink"/>
@@ -34585,8 +35361,8 @@
         </w:r>
       </w:hyperlink>
     </w:p>
-    <w:bookmarkEnd w:id="120"/>
-    <w:bookmarkStart w:id="122" w:name="ref-Piggin2020"/>
+    <w:bookmarkEnd w:id="142"/>
+    <w:bookmarkStart w:id="144" w:name="ref-Piggin2020"/>
     <w:p>
       <w:pPr>
         <w:pStyle w:val="Bibliography"/>
@@ -34623,7 +35399,7 @@
       <w:r>
         <w:t xml:space="preserve"> </w:t>
       </w:r>
-      <w:hyperlink r:id="rId121">
+      <w:hyperlink r:id="rId143">
         <w:r>
           <w:rPr>
             <w:rStyle w:val="Hyperlink"/>
@@ -34632,8 +35408,8 @@
         </w:r>
       </w:hyperlink>
     </w:p>
-    <w:bookmarkEnd w:id="122"/>
-    <w:bookmarkStart w:id="124" w:name="ref-nlme2023"/>
+    <w:bookmarkEnd w:id="144"/>
+    <w:bookmarkStart w:id="146" w:name="ref-nlme2023"/>
     <w:p>
       <w:pPr>
         <w:pStyle w:val="Bibliography"/>
@@ -34657,7 +35433,7 @@
       <w:r>
         <w:t xml:space="preserve"> </w:t>
       </w:r>
-      <w:hyperlink r:id="rId123">
+      <w:hyperlink r:id="rId145">
         <w:r>
           <w:rPr>
             <w:rStyle w:val="Hyperlink"/>
@@ -34666,8 +35442,8 @@
         </w:r>
       </w:hyperlink>
     </w:p>
-    <w:bookmarkEnd w:id="124"/>
-    <w:bookmarkStart w:id="126" w:name="ref-RKI_2022"/>
+    <w:bookmarkEnd w:id="146"/>
+    <w:bookmarkStart w:id="148" w:name="ref-RKI_2022"/>
     <w:p>
       <w:pPr>
         <w:pStyle w:val="Bibliography"/>
@@ -34691,7 +35467,7 @@
       <w:r>
         <w:t xml:space="preserve"> </w:t>
       </w:r>
-      <w:hyperlink r:id="rId125">
+      <w:hyperlink r:id="rId147">
         <w:r>
           <w:rPr>
             <w:rStyle w:val="Hyperlink"/>
@@ -34700,8 +35476,8 @@
         </w:r>
       </w:hyperlink>
     </w:p>
-    <w:bookmarkEnd w:id="126"/>
-    <w:bookmarkStart w:id="128" w:name="ref-Sokolowski2000"/>
+    <w:bookmarkEnd w:id="148"/>
+    <w:bookmarkStart w:id="150" w:name="ref-Sokolowski2000"/>
     <w:p>
       <w:pPr>
         <w:pStyle w:val="Bibliography"/>
@@ -34738,7 +35514,7 @@
       <w:r>
         <w:t xml:space="preserve"> </w:t>
       </w:r>
-      <w:hyperlink r:id="rId127">
+      <w:hyperlink r:id="rId149">
         <w:r>
           <w:rPr>
             <w:rStyle w:val="Hyperlink"/>
@@ -34747,8 +35523,8 @@
         </w:r>
       </w:hyperlink>
     </w:p>
-    <w:bookmarkEnd w:id="128"/>
-    <w:bookmarkStart w:id="130" w:name="ref-Stetson2005"/>
+    <w:bookmarkEnd w:id="150"/>
+    <w:bookmarkStart w:id="152" w:name="ref-Stetson2005"/>
     <w:p>
       <w:pPr>
         <w:pStyle w:val="Bibliography"/>
@@ -34785,7 +35561,7 @@
       <w:r>
         <w:t xml:space="preserve"> </w:t>
       </w:r>
-      <w:hyperlink r:id="rId129">
+      <w:hyperlink r:id="rId151">
         <w:r>
           <w:rPr>
             <w:rStyle w:val="Hyperlink"/>
@@ -34794,8 +35570,8 @@
         </w:r>
       </w:hyperlink>
     </w:p>
-    <w:bookmarkEnd w:id="130"/>
-    <w:bookmarkStart w:id="132" w:name="ref-Tracy2007"/>
+    <w:bookmarkEnd w:id="152"/>
+    <w:bookmarkStart w:id="154" w:name="ref-Tracy2007"/>
     <w:p>
       <w:pPr>
         <w:pStyle w:val="Bibliography"/>
@@ -34819,7 +35595,7 @@
       <w:r>
         <w:t xml:space="preserve"> </w:t>
       </w:r>
-      <w:hyperlink r:id="rId131">
+      <w:hyperlink r:id="rId153">
         <w:r>
           <w:rPr>
             <w:rStyle w:val="Hyperlink"/>
@@ -34828,8 +35604,8 @@
         </w:r>
       </w:hyperlink>
     </w:p>
-    <w:bookmarkEnd w:id="132"/>
-    <w:bookmarkStart w:id="134" w:name="ref-Warburton2006"/>
+    <w:bookmarkEnd w:id="154"/>
+    <w:bookmarkStart w:id="156" w:name="ref-Warburton2006"/>
     <w:p>
       <w:pPr>
         <w:pStyle w:val="Bibliography"/>
@@ -34866,7 +35642,7 @@
       <w:r>
         <w:t xml:space="preserve"> </w:t>
       </w:r>
-      <w:hyperlink r:id="rId133">
+      <w:hyperlink r:id="rId155">
         <w:r>
           <w:rPr>
             <w:rStyle w:val="Hyperlink"/>
@@ -34875,8 +35651,8 @@
         </w:r>
       </w:hyperlink>
     </w:p>
-    <w:bookmarkEnd w:id="134"/>
-    <w:bookmarkStart w:id="136" w:name="ref-Watson1988"/>
+    <w:bookmarkEnd w:id="156"/>
+    <w:bookmarkStart w:id="158" w:name="ref-Watson1988"/>
     <w:p>
       <w:pPr>
         <w:pStyle w:val="Bibliography"/>
@@ -34913,7 +35689,7 @@
       <w:r>
         <w:t xml:space="preserve"> </w:t>
       </w:r>
-      <w:hyperlink r:id="rId135">
+      <w:hyperlink r:id="rId157">
         <w:r>
           <w:rPr>
             <w:rStyle w:val="Hyperlink"/>
@@ -34922,8 +35698,8 @@
         </w:r>
       </w:hyperlink>
     </w:p>
-    <w:bookmarkEnd w:id="136"/>
-    <w:bookmarkStart w:id="137" w:name="ref-winter1994manual"/>
+    <w:bookmarkEnd w:id="158"/>
+    <w:bookmarkStart w:id="159" w:name="ref-winter1994manual"/>
     <w:p>
       <w:pPr>
         <w:pStyle w:val="Bibliography"/>
@@ -34945,8 +35721,8 @@
         <w:t xml:space="preserve">. Winter.</w:t>
       </w:r>
     </w:p>
-    <w:bookmarkEnd w:id="137"/>
-    <w:bookmarkStart w:id="139" w:name="ref-WHO2010"/>
+    <w:bookmarkEnd w:id="159"/>
+    <w:bookmarkStart w:id="161" w:name="ref-WHO2010"/>
     <w:p>
       <w:pPr>
         <w:pStyle w:val="Bibliography"/>
@@ -34970,7 +35746,7 @@
       <w:r>
         <w:t xml:space="preserve"> </w:t>
       </w:r>
-      <w:hyperlink r:id="rId138">
+      <w:hyperlink r:id="rId160">
         <w:r>
           <w:rPr>
             <w:rStyle w:val="Hyperlink"/>
@@ -34979,10 +35755,10 @@
         </w:r>
       </w:hyperlink>
     </w:p>
-    <w:bookmarkEnd w:id="139"/>
-    <w:bookmarkEnd w:id="140"/>
-    <w:bookmarkEnd w:id="141"/>
-    <w:bookmarkStart w:id="142" w:name="anhang"/>
+    <w:bookmarkEnd w:id="161"/>
+    <w:bookmarkEnd w:id="162"/>
+    <w:bookmarkEnd w:id="163"/>
+    <w:bookmarkStart w:id="164" w:name="anhang"/>
     <w:p>
       <w:pPr>
         <w:pStyle w:val="Heading1"/>
@@ -34994,7 +35770,7 @@
     <w:sectPr>
       <w:lnNumType w:countBy="1" w:restart="continuous"/>
     </w:sectPr>
-    <w:bookmarkEnd w:id="142"/>
+    <w:bookmarkEnd w:id="164"/>
     <w:sectPr>
       <w:headerReference r:id="rId9" w:type="even"/>
       <w:headerReference r:id="rId11" w:type="default"/>
@@ -35093,7 +35869,6 @@
         <w:dataBinding w:prefixMappings="xmlns:ns0='http://purl.org/dc/elements/1.1/' xmlns:ns1='http://schemas.openxmlformats.org/package/2006/metadata/core-properties' " w:xpath="/ns1:coreProperties[1]/ns0:description[1]" w:storeItemID="{6C3C8BC8-F283-45AE-878A-BAB7291924A1}"/>
         <w:text w:multiLine="1"/>
       </w:sdtPr>
-      <w:sdtEndPr/>
       <w:sdtContent>
         <w:r>
           <w:rPr>
@@ -36242,11 +37017,9 @@
     <w:basedOn w:val="Normal"/>
     <w:link w:val="BodyTextChar"/>
     <w:qFormat/>
-    <w:rsid w:val="00245699"/>
+    <w:rsid w:val="0083560B"/>
     <w:pPr>
-      <w:spacing w:line="360" w:lineRule="auto"/>
       <w:ind w:firstLine="720"/>
-      <w:jc w:val="both"/>
     </w:pPr>
   </w:style>
   <w:style w:customStyle="1" w:styleId="FirstParagraph" w:type="paragraph">
@@ -36321,11 +37094,9 @@
     <w:next w:val="BodyText"/>
     <w:link w:val="AbstractChar"/>
     <w:qFormat/>
-    <w:rsid w:val="00245699"/>
+    <w:rsid w:val="005528BA"/>
     <w:pPr>
-      <w:spacing w:line="360" w:lineRule="auto"/>
       <w:ind w:firstLine="720"/>
-      <w:jc w:val="both"/>
     </w:pPr>
     <w:rPr>
       <w:szCs w:val="20"/>
@@ -36335,11 +37106,9 @@
     <w:name w:val="Bibliography"/>
     <w:basedOn w:val="Normal"/>
     <w:qFormat/>
-    <w:rsid w:val="00245699"/>
+    <w:rsid w:val="00CB7758"/>
     <w:pPr>
-      <w:spacing w:line="360" w:lineRule="auto"/>
       <w:ind w:hanging="720" w:left="720"/>
-      <w:jc w:val="both"/>
     </w:pPr>
   </w:style>
   <w:style w:styleId="BlockText" w:type="paragraph">
@@ -36518,7 +37287,7 @@
     <w:name w:val="Body Text Char"/>
     <w:basedOn w:val="DefaultParagraphFont"/>
     <w:link w:val="BodyText"/>
-    <w:rsid w:val="00245699"/>
+    <w:rsid w:val="0083560B"/>
   </w:style>
   <w:style w:customStyle="1" w:styleId="red" w:type="paragraph">
     <w:name w:val="red"/>
@@ -37141,13 +37910,16 @@
     <w:basedOn w:val="Abstract"/>
     <w:link w:val="AbstractFirstParagraphChar"/>
     <w:qFormat/>
-    <w:rsid w:val="003D73FF"/>
+    <w:rsid w:val="00EA7B31"/>
+    <w:pPr>
+      <w:ind w:firstLine="0"/>
+    </w:pPr>
   </w:style>
   <w:style w:customStyle="1" w:styleId="AbstractChar" w:type="character">
     <w:name w:val="Abstract Char"/>
     <w:basedOn w:val="DefaultParagraphFont"/>
     <w:link w:val="Abstract"/>
-    <w:rsid w:val="00245699"/>
+    <w:rsid w:val="005528BA"/>
     <w:rPr>
       <w:szCs w:val="20"/>
     </w:rPr>
@@ -37156,7 +37928,7 @@
     <w:name w:val="AbstractFirstParagraph Char"/>
     <w:basedOn w:val="AbstractChar"/>
     <w:link w:val="AbstractFirstParagraph"/>
-    <w:rsid w:val="003D73FF"/>
+    <w:rsid w:val="00EA7B31"/>
     <w:rPr>
       <w:szCs w:val="20"/>
     </w:rPr>

</xml_diff>